<commit_message>
made progress in section section S1
</commit_message>
<xml_diff>
--- a/intro.docx
+++ b/intro.docx
@@ -64,7 +64,16 @@
         <w:t xml:space="preserve">(Wallace, 1860)</w:t>
       </w:r>
       <w:r>
-        <w:t xml:space="preserve">. Ces regroupemnets géographiques fondés sur la proximité taxonimique est la traduction que les distributions des espèces renflètent en partie une phylogénie des êtres vivants et sont alors autant d'arguments en faveur de la théorie de l'évolution [^chrono]. L'éclaircissement substantiel des répartitions géogrpahiques des êtres vivants par l'évolution se double d'un obstacle épistémologique important : si l'explication ultime de la présence d'une espèce en un point donné est le produit d'une série de contingences historiques, sur quoi bâtir une théorie de la biogéographie? Comment s'abstraire des singularités pour trouver des règles? Pour aller chercher ces règles, il fallut attendre les travaux du milieu du XX</w:t>
+        <w:t xml:space="preserve">. Ces regroupemnets géographiques fondés sur la proximité taxonimique est la traduction que les distributions des espèces renflètent en partie une phylogénie des êtres vivants et sont alors autant d'arguments en faveur de la théorie de l'évolution.</w:t>
+      </w:r>
+      <w:r>
+        <w:rPr>
+          <w:rStyle w:val="FootnoteReference"/>
+        </w:rPr>
+        <w:footnoteReference w:id="23"/>
+      </w:r>
+      <w:r>
+        <w:t xml:space="preserve"> L'éclaircissement substantiel des répartitions géogrpahiques des êtres vivants par l'évolution se double d'un obstacle épistémologique important : si l'explication ultime de la présence d'une espèce en un point donné est le produit d'une série de contingences historiques, sur quoi bâtir une théorie de la biogéographie? Comment s'abstraire des singularités pour trouver des règles? Pour aller chercher ces règles, il fallut attendre les travaux du milieu du XX</w:t>
       </w:r>
       <w:r>
         <w:rPr>
@@ -122,128 +131,19 @@
         <w:t xml:space="preserve">(MacArthur, 1972)</w:t>
       </w:r>
       <w:r>
-        <w:t xml:space="preserve">. Leurs efforts conjugués ont donnés le jour à une vision générale et puissante dans laquelle la présence sur une île donnée est le résultat de processus stochastique de colonisation et de contraintes locales conduisant à des extinction contrebalacant les colonisations et amenant aisin à un équilibre en terme de richesse spécifique sur l'île. Ils ont alors montrès que l'appatrence statique des distributions d'espèces étaient le r.ustlat d'une dynmqiue et qu'en plus des indices à l'échelle d'un grand nombre d'île, la démonstration pouvait être expérimentale.</w:t>
-      </w:r>
-    </w:p>
-    <w:p>
-      <w:pPr>
-        <w:pStyle w:val="Heading2"/>
-      </w:pPr>
-      <w:bookmarkStart w:id="23" w:name="importance-des-îles-en-biogeographie"/>
-      <w:bookmarkEnd w:id="23"/>
-      <w:r>
-        <w:t xml:space="preserve">Importance des îles en Biogeographie</w:t>
-      </w:r>
-    </w:p>
-    <w:p>
-      <w:pPr>
-        <w:pStyle w:val="FirstParagraph"/>
-      </w:pPr>
-      <w:r>
-        <w:t xml:space="preserve">Les îles qui occupent le coeur de l'ouvrage de Wallace et de MAcArthur et Wilson ont été essentiel poour comprendre les processus qui forme la sitributn des espèces. Elle sosn tproches du continent et peuvent être si différenetes la nature eotique des piles à forcer les auteurs à comprendre l'origine de leur singularit.é et ces sur ces bout de terre isolé qu'ils ont trouv.s des réposnes historques ais ausso spataile qui a parmis d'aller vers des dévelppemnt encore aujourd'hui très actis. La quête de cees honmes et de bien d'autres reste finalemnt de comprendre pourquoi les espèces sont ou elles sont et de comproendre ce qui les amanerner la. Ma thèse s'inscrit dans la poursuite de ces questions sur la distribution des ranges et j'artiuclerai la suirte de mon introduction autour de l'interrogagtion suivante : Quelles infornations renferment les distributions d'espèces. Pour apporter le maximum d'élément de réponse à cette question, je commencerai apr apporter les mécanismes en présence au travers de différérents ecemple avant de passer plus de temps sur la cadre conceptuel en Biogéograohie pour aboutir sur l'importance des interactions sur les distribution d'espèces.</w:t>
-      </w:r>
-    </w:p>
-    <w:p>
-      <w:pPr>
-        <w:pStyle w:val="BodyText"/>
-      </w:pPr>
-      <w:r>
-        <w:t xml:space="preserve">(Chapitre 8 TIB first paragraph)</w:t>
-      </w:r>
-    </w:p>
-    <w:p>
-      <w:pPr>
-        <w:pStyle w:val="BodyText"/>
-      </w:pPr>
-      <w:r>
-        <w:t xml:space="preserve">Le concept récent de biodiversité.</w:t>
-      </w:r>
-      <w:r>
-        <w:t xml:space="preserve"> </w:t>
-      </w:r>
-      <w:r>
-        <w:t xml:space="preserve">However ecological equivalence in</w:t>
-      </w:r>
-      <w:r>
-        <w:t xml:space="preserve"> </w:t>
-      </w:r>
-      <w:r>
-        <w:t xml:space="preserve">"the niche is a mapping of population dynamics onto this space"</w:t>
-      </w:r>
-      <w:r>
-        <w:t xml:space="preserve"> </w:t>
-      </w:r>
-      <w:r>
-        <w:t xml:space="preserve">(</w:t>
-      </w:r>
-      <w:r>
-        <w:rPr>
-          <w:b/>
-        </w:rPr>
-        <w:t xml:space="preserve">???</w:t>
-      </w:r>
-      <w:r>
-        <w:t xml:space="preserve">)</w:t>
-      </w:r>
-      <w:r>
-        <w:t xml:space="preserve"> </w:t>
-      </w:r>
-      <w:r>
-        <w:t xml:space="preserve">vers le fonctionnemt des ecosystèmes levier d'action vers une approche plus utilitariste mais qui donne uns certaine proximité avec les eécosytèmes</w:t>
-      </w:r>
-      <w:r>
-        <w:t xml:space="preserve"> </w:t>
-      </w:r>
-      <w:r>
-        <w:t xml:space="preserve">Loreau et al. (2001)</w:t>
-      </w:r>
-    </w:p>
-    <w:p>
-      <w:pPr>
-        <w:pStyle w:val="BodyText"/>
-      </w:pPr>
-      <w:r>
-        <w:t xml:space="preserve">[chrono]: Wallace a publié en 1858 un article</w:t>
-      </w:r>
-      <w:r>
-        <w:t xml:space="preserve"> </w:t>
-      </w:r>
-      <w:r>
-        <w:rPr>
-          <w:i/>
-        </w:rPr>
-        <w:t xml:space="preserve">On the Tendency of Varieties to Depart Indefinitely From the Original Type</w:t>
-      </w:r>
-      <w:r>
-        <w:t xml:space="preserve"> </w:t>
-      </w:r>
-      <w:r>
-        <w:t xml:space="preserve">qui témoigne très clairement que ses idées sur les varitions temporelles des espèces étaient très proche de celle de Charles Robert Darwin a qui il avait d'ailleurs envoyé le manuscipt</w:t>
-      </w:r>
-      <w:r>
-        <w:t xml:space="preserve"> </w:t>
-      </w:r>
-      <w:r>
-        <w:t xml:space="preserve">(Wallace, 1858)</w:t>
-      </w:r>
-      <w:r>
-        <w:t xml:space="preserve">.</w:t>
-      </w:r>
-    </w:p>
-    <w:p>
-      <w:pPr>
-        <w:pStyle w:val="Heading2"/>
-      </w:pPr>
-      <w:bookmarkStart w:id="24" w:name="définitions-importantes"/>
-      <w:bookmarkEnd w:id="24"/>
-      <w:r>
-        <w:t xml:space="preserve">Définitions importantes</w:t>
-      </w:r>
-    </w:p>
-    <w:p>
-      <w:pPr>
-        <w:pStyle w:val="FirstParagraph"/>
-      </w:pPr>
+        <w:t xml:space="preserve">. Leurs efforts conjugués ont donné le jour à une vision générale et puissante dans laquelle la présence sur une île donnée est le résultat de processus stochastique de colonisation et de contraintes locales conduisant à des extinction contrebalacant les colonisations et amenant ainsi à un équilibre en terme de richesse spécifique sur l'île. Ils ont alors montré que le charactère statique des distributions d'espèces étaient le résultat d'une dynamique qui pouvait être montré empiriquement et éclairait les données existente. Leur désir de fonder une biogéographie de l'espèce (terme donnée à l'avant-dernière phrase de leur livre de 1967) est l'aspiration à mettre davantage de processus écologique pour améliorer la connaissance du vivant sans pour atant nier l'importance des processus évolutifs.</w:t>
+      </w:r>
+    </w:p>
+    <w:p>
+      <w:pPr>
+        <w:pStyle w:val="BodyText"/>
+      </w:pPr>
+      <w:r>
+        <w:t xml:space="preserve">Une des pi</w:t>
+      </w:r>
+      <w:r>
+        <w:t xml:space="preserve"> </w:t>
+      </w:r>
       <w:r>
         <w:t xml:space="preserve">Je tiens ici à disuter de notion clef pour lesquelles je donne des discussions volontairemnt courtes. Ce ne sont pas ces définitions qui m'intéressent mais leur articlion que je développe jutse après.</w:t>
       </w:r>
@@ -484,9 +384,278 @@
       <w:pPr>
         <w:pStyle w:val="Heading2"/>
       </w:pPr>
-      <w:bookmarkStart w:id="25" w:name="théorie-et-modélisation"/>
+      <w:bookmarkStart w:id="24" w:name="quelles-informations-referment-les-distributions-despèces"/>
+      <w:bookmarkEnd w:id="24"/>
+      <w:r>
+        <w:t xml:space="preserve">Quelles informations referment les distributions d'espèces?</w:t>
+      </w:r>
+    </w:p>
+    <w:p>
+      <w:pPr>
+        <w:pStyle w:val="FirstParagraph"/>
+      </w:pPr>
+      <w:r>
+        <w:t xml:space="preserve">Je pense que cette question permet de parcourir l'étude du lien entre le vivant et l'espace qu'est la biogéographie. Non seulemnent elle est une invitation à découvir les raisons de la présence de telle ou telle organisme à tel ou tel endroit, mais elle suggère dans le même temps que certaines informations ne sont pas données par la répartion géogrpahique des espèces. Wallace, MacArthur et Wilson ont apporté des éléments de réponse essentiel à cette question. Wallace a montré que la distribution reflètait au moins partiellement les liens de parenté entre les esèces. MacArthur et Wilson ont suggérés des processus écologiques dynamiques pour expliquer la présence d'une espèce dans un endroit donné. Examiner les distribtions entre espèces est demande alors de s'en nourrir pour ce qu'elles sont mais aussi d'avoir une connassance biologique fine pour envisager les mécanismes qui sont les moteurs des occupations spatiales actuelles.</w:t>
+      </w:r>
+    </w:p>
+    <w:p>
+      <w:pPr>
+        <w:pStyle w:val="BodyText"/>
+      </w:pPr>
+      <w:r>
+        <w:t xml:space="preserve">Cette idée de regarder les distributions d'espèces et de les confronter à la connaisssance biologique est reprise tout au long de son livre de MacArthur de 1972 au chapitre 2 où il propose un cadre mathématique pour comprendre l'impact de la prédation et de la compétition qui fonde des prinicpes sur les conséquences des interactions en termes de ségréaton spatiale avec par exemple l'idée que deux compétiteurs soit ne paeuvent pas co-occuré ou que sur une zone restreinte séparant leur deux distribution</w:t>
+      </w:r>
+      <w:r>
+        <w:t xml:space="preserve"> </w:t>
+      </w:r>
+      <w:r>
+        <w:t xml:space="preserve">(MacArthur, 1972)</w:t>
+      </w:r>
+      <w:r>
+        <w:t xml:space="preserve">. D'ailleurs il parlera dans se même ouvrage de la distribution en damier (</w:t>
+      </w:r>
+      <w:r>
+        <w:rPr>
+          <w:i/>
+        </w:rPr>
+        <w:t xml:space="preserve">checkerboard</w:t>
+      </w:r>
+      <w:r>
+        <w:t xml:space="preserve">) des espèces en compétition qui sera approfondie et quantifié par Jared Diamond</w:t>
+      </w:r>
+      <w:r>
+        <w:t xml:space="preserve"> </w:t>
+      </w:r>
+      <w:r>
+        <w:t xml:space="preserve">(Diamond, 1975)</w:t>
+      </w:r>
+      <w:r>
+        <w:t xml:space="preserve"> </w:t>
+      </w:r>
+      <w:r>
+        <w:t xml:space="preserve">qui déclenchera le débat sur les outils nécessaires les présence non aléatoires d'espèces</w:t>
+      </w:r>
+      <w:r>
+        <w:t xml:space="preserve"> </w:t>
+      </w:r>
+      <w:r>
+        <w:t xml:space="preserve">(Connor and Simberloff, 1979)</w:t>
+      </w:r>
+      <w:r>
+        <w:t xml:space="preserve">.</w:t>
+      </w:r>
+    </w:p>
+    <w:p>
+      <w:pPr>
+        <w:pStyle w:val="BodyText"/>
+      </w:pPr>
+      <w:r>
+        <w:t xml:space="preserve">L'analyse de l'infornation des distributions est a mené à différentes spatiales et temporelles. Comme le relève MacArthur, c'est en trouvant des phénomènes répété que l'on peut aller vers la génétalisation mais la répétition spatiale et aussi temporelle de de phénomène qui s'exprinent eux même a des échelles diff.rentes ainsi, distributions d'espèces est un repose aussi sur une analyse à différentes échelles</w:t>
+      </w:r>
+      <w:r>
+        <w:t xml:space="preserve"> </w:t>
+      </w:r>
+      <w:r>
+        <w:t xml:space="preserve">Quelle est le lien entre le lien entre les variables abiotiqyes et. Il faut avoir alors des s'armées de connaissance relative à différentes échelles les messages sont à checher dans l'évolution (données fossiles) au temps courts (séries temporelles) à des échelles fines et larges. Ces études peuvent réveler que tous les processus ne s'exprinent pas de la même manière à toutes les échelles</w:t>
+      </w:r>
+      <w:r>
+        <w:t xml:space="preserve"> </w:t>
+      </w:r>
+      <w:r>
+        <w:t xml:space="preserve">(McGill, 2010)</w:t>
+      </w:r>
+      <w:r>
+        <w:t xml:space="preserve">.</w:t>
+      </w:r>
+    </w:p>
+    <w:p>
+      <w:pPr>
+        <w:pStyle w:val="Heading2"/>
+      </w:pPr>
+      <w:bookmarkStart w:id="25" w:name="enjeux-de-la-connaisssance-de-la-répartition-géogrpahique"/>
       <w:bookmarkEnd w:id="25"/>
       <w:r>
+        <w:t xml:space="preserve">Enjeux de la connaisssance de la répartition géogrpahique</w:t>
+      </w:r>
+    </w:p>
+    <w:p>
+      <w:pPr>
+        <w:pStyle w:val="FirstParagraph"/>
+      </w:pPr>
+      <w:r>
+        <w:t xml:space="preserve">Aujourd'hui une bone partie du des enjeux de la biogéogrpahie ce fait aussi</w:t>
+      </w:r>
+      <w:r>
+        <w:t xml:space="preserve"> </w:t>
+      </w:r>
+      <w:r>
+        <w:t xml:space="preserve">proédire les rengae s</w:t>
+      </w:r>
+    </w:p>
+    <w:p>
+      <w:pPr>
+        <w:pStyle w:val="BodyText"/>
+      </w:pPr>
+      <w:r>
+        <w:t xml:space="preserve">le traver =&gt; focus sur variabels climatiques</w:t>
+      </w:r>
+    </w:p>
+    <w:p>
+      <w:pPr>
+        <w:pStyle w:val="BodyText"/>
+      </w:pPr>
+      <w:r>
+        <w:t xml:space="preserve">=&gt; modélistaion</w:t>
+      </w:r>
+    </w:p>
+    <w:p>
+      <w:pPr>
+        <w:pStyle w:val="Heading2"/>
+      </w:pPr>
+      <w:bookmarkStart w:id="26" w:name="section"/>
+      <w:bookmarkEnd w:id="26"/>
+    </w:p>
+    <w:p>
+      <w:pPr>
+        <w:pStyle w:val="FirstParagraph"/>
+      </w:pPr>
+      <w:r>
+        <w:t xml:space="preserve">Rappelons les objectifs de la biogéographie : décrire et comprendre sur la Terre. Le coeur de l'inférence en biogéographie est donc de trouver les variables les plus pertinentes pour la répartition des espèces. Pour cela, les données spatialisées de présence ou d'abondance des organismes étudiés sont mises en relation avec des variables prédictives également spatialisées</w:t>
+      </w:r>
+      <w:r>
+        <w:t xml:space="preserve"> </w:t>
+      </w:r>
+      <w:r>
+        <w:t xml:space="preserve">. Idéalement, les échelles spatiales coïncident, sinon des transformations des données sont nécessaires. Si la variabilité capturée est satisfaisante, la combinaison retenue de variables explicatives éclairent alors les motifs de la présence des espèces en un lieu donné. Nous retiendrons le nom de modèle de distribution des espèces (MDE) pour référer à cette démarche de modélisation générale. Il y a cependant de nombreux aspects à discuter relatifs aux variables explicatives employées. Les MDE ont fourni des exemples attestant de leur pouvoir à décrire la niche fondamentale pour expliquer les présences des espèces</w:t>
+      </w:r>
+      <w:r>
+        <w:t xml:space="preserve"> </w:t>
+      </w:r>
+      <w:r>
+        <w:t xml:space="preserve">. Si l'on considère des espèces mobiles, il est problématique de négliger leur mouvement, la dispersion et ses limites doivent alors être incorporés dans les modèles de distribution</w:t>
+      </w:r>
+      <w:r>
+        <w:t xml:space="preserve"> </w:t>
+      </w:r>
+      <w:r>
+        <w:t xml:space="preserve">. De même, les espèces interagissant entre elles, elles influencent leurs distributions. Utiliser une espèce en tant que variable explicative pour la présence d'une autre peut s'avérer pertinent</w:t>
+      </w:r>
+      <w:r>
+        <w:t xml:space="preserve"> </w:t>
+      </w:r>
+      <w:r>
+        <w:t xml:space="preserve"> </w:t>
+      </w:r>
+      <w:r>
+        <w:t xml:space="preserve">mais soulève la question suivante: que faire lorsque nous essayons de prédire simultanément la présence de deux espèces dont les observations résultent elles-même de leurs échanges ?</w:t>
+      </w:r>
+    </w:p>
+    <w:p>
+      <w:pPr>
+        <w:pStyle w:val="BodyText"/>
+      </w:pPr>
+      <w:r>
+        <w:t xml:space="preserve">Dans le contexte actuel des changements globaux, il y a une concentration des efforts pour mieux cerner l'ensemble des réponses possibles des espèces face aux changements globaux</w:t>
+      </w:r>
+      <w:r>
+        <w:t xml:space="preserve"> </w:t>
+      </w:r>
+      <w:r>
+        <w:t xml:space="preserve">. En guise de réponse, les MDE deviennent plus intégrateurs et de nouvelles approches émergent</w:t>
+      </w:r>
+      <w:r>
+        <w:t xml:space="preserve"> </w:t>
+      </w:r>
+      <w:r>
+        <w:t xml:space="preserve">. Ainsi, Guisan et Rahbek 2011 proposent une démarche alliant les prédictions faîtes par les MDE sur un ensemble d'espèces et celles données par une approche de modélisation macroécologiques s'appuyant sur des règles de coexistence dans une unité géographique donnée</w:t>
+      </w:r>
+      <w:r>
+        <w:t xml:space="preserve"> </w:t>
+      </w:r>
+      <w:r>
+        <w:t xml:space="preserve">. Le travail de Gotelli</w:t>
+      </w:r>
+      <w:r>
+        <w:t xml:space="preserve"> </w:t>
+      </w:r>
+      <w:r>
+        <w:t xml:space="preserve"> </w:t>
+      </w:r>
+      <w:r>
+        <w:t xml:space="preserve">est également un exemple de démarche intégrative où un nombre important de processus peuvent être inclus via un système de combinaison de scénarios et tester par simulations stochastiques</w:t>
+      </w:r>
+      <w:r>
+        <w:t xml:space="preserve"> </w:t>
+      </w:r>
+      <w:r>
+        <w:t xml:space="preserve">. Enfin, en construisant des réseaux basés sur la cooccurrence des espèces, Araújo</w:t>
+      </w:r>
+      <w:r>
+        <w:t xml:space="preserve"> </w:t>
+      </w:r>
+      <w:r>
+        <w:t xml:space="preserve"> </w:t>
+      </w:r>
+      <w:r>
+        <w:t xml:space="preserve">revisitent le problème de l'interdépendance des espèces</w:t>
+      </w:r>
+      <w:r>
+        <w:t xml:space="preserve"> </w:t>
+      </w:r>
+      <w:r>
+        <w:t xml:space="preserve"> </w:t>
+      </w:r>
+      <w:r>
+        <w:t xml:space="preserve">: ils s'interrogent sur la résistance des réseaux de cooccurrence obtenus face aux futurs changement climatiques, ils mettent ainsi en évidence des risques accrus de perte des espèces les moins connectés (celles qui cooccurent moins). Ces travaux témoignent de la volonté d'une biogéographie intégrative.</w:t>
+      </w:r>
+    </w:p>
+    <w:p>
+      <w:pPr>
+        <w:pStyle w:val="BodyText"/>
+      </w:pPr>
+      <w:r>
+        <w:t xml:space="preserve">Malgré leurs performances, les modèles de distribution actuels utilisés pour construire les scénarios de biodiversité de demain souffrent vraisemblablement d'un manque de théorie sous-jacent</w:t>
+      </w:r>
+      <w:r>
+        <w:t xml:space="preserve"> </w:t>
+      </w:r>
+      <w:r>
+        <w:t xml:space="preserve">. La nécessité d'une approche théorique pour aller vers des approches plus appliquées est fondamentale, en témoignent, par exemple, l'histoire de la théorie de la biogéographie</w:t>
+      </w:r>
+      <w:r>
+        <w:t xml:space="preserve"> </w:t>
+      </w:r>
+      <w:r>
+        <w:t xml:space="preserve"> </w:t>
+      </w:r>
+      <w:r>
+        <w:t xml:space="preserve">et de la théorie métabolique</w:t>
+      </w:r>
+      <w:r>
+        <w:t xml:space="preserve"> </w:t>
+      </w:r>
+      <w:r>
+        <w:t xml:space="preserve">. Dans notre cas, partir d'une construction progressive assemblant les différents processus décrits ci-dessus nourrit, dans un premier temps, la réflexion sur l'ensemble des retroactions que peuvent exercer les différents processus les uns sur les autres</w:t>
+      </w:r>
+      <w:r>
+        <w:t xml:space="preserve">. Dans un second temps, le questionnement sur les échelles des phénomènes peut amener à isoler les processus que les futurs MDE ne doivent pas occulter au regard des échelles spatio-temporelles qu'ils considèrent. Troisièmement, les modèles théoriques fournissent des hypothèses à confronter aux faits, ce qui permet de conforter ou d'infirmer la théorie. Enfin, si l'agencement des processus entre eux est bien expliqué, de la théorie peut émerger de nouvelles méthodes pour traiter les données.</w:t>
+      </w:r>
+    </w:p>
+    <w:p>
+      <w:pPr>
+        <w:pStyle w:val="BodyText"/>
+      </w:pPr>
+      <w:r>
+        <w:t xml:space="preserve">je tiens è finir cette partie avec quelques idées générales mais préceuse pour conprendr la dématche théioriqe et de modelisationm</w:t>
+      </w:r>
+    </w:p>
+    <w:p>
+      <w:pPr>
+        <w:pStyle w:val="Heading2"/>
+      </w:pPr>
+      <w:bookmarkStart w:id="27" w:name="théorie-et-modélisation"/>
+      <w:bookmarkEnd w:id="27"/>
+      <w:r>
         <w:t xml:space="preserve">Théorie et modélisation</w:t>
       </w:r>
     </w:p>
@@ -494,8 +663,8 @@
       <w:pPr>
         <w:pStyle w:val="Heading3"/>
       </w:pPr>
-      <w:bookmarkStart w:id="26" w:name="deterministes-ou-stochastiques"/>
-      <w:bookmarkEnd w:id="26"/>
+      <w:bookmarkStart w:id="28" w:name="deterministes-ou-stochastiques"/>
+      <w:bookmarkEnd w:id="28"/>
       <w:r>
         <w:t xml:space="preserve">Deterministes ou stochastiques</w:t>
       </w:r>
@@ -568,10 +737,18 @@
     </w:p>
     <w:p>
       <w:pPr>
+        <w:pStyle w:val="BlockText"/>
+      </w:pPr>
+      <w:r>
+        <w:t xml:space="preserve">It just so happens that some people find it easier to think about things in terms of x's and y's, and other in terms rabbits of and lynx. MCann Preface</w:t>
+      </w:r>
+    </w:p>
+    <w:p>
+      <w:pPr>
         <w:pStyle w:val="Heading2"/>
       </w:pPr>
-      <w:bookmarkStart w:id="27" w:name="correlative-mechanism"/>
-      <w:bookmarkEnd w:id="27"/>
+      <w:bookmarkStart w:id="29" w:name="correlative-mechanism"/>
+      <w:bookmarkEnd w:id="29"/>
       <w:r>
         <w:t xml:space="preserve">Correlative / Mechanism</w:t>
       </w:r>
@@ -580,8 +757,8 @@
       <w:pPr>
         <w:pStyle w:val="Heading3"/>
       </w:pPr>
-      <w:bookmarkStart w:id="28" w:name="règle-et-containgence"/>
-      <w:bookmarkEnd w:id="28"/>
+      <w:bookmarkStart w:id="30" w:name="règle-et-containgence"/>
+      <w:bookmarkEnd w:id="30"/>
       <w:r>
         <w:t xml:space="preserve">Règle et containgence</w:t>
       </w:r>
@@ -646,8 +823,8 @@
       <w:pPr>
         <w:pStyle w:val="Heading3"/>
       </w:pPr>
-      <w:bookmarkStart w:id="29" w:name="un-acte-dabstarction-pour-des-défis-très-concret"/>
-      <w:bookmarkEnd w:id="29"/>
+      <w:bookmarkStart w:id="31" w:name="un-acte-dabstarction-pour-des-défis-très-concret"/>
+      <w:bookmarkEnd w:id="31"/>
       <w:r>
         <w:t xml:space="preserve">Un acte d'abstarction pour des défis très concret</w:t>
       </w:r>
@@ -732,8 +909,8 @@
       <w:pPr>
         <w:pStyle w:val="Heading1"/>
       </w:pPr>
-      <w:bookmarkStart w:id="30" w:name="mécanismes-et-enjeux-de-la-connaissance-des-distributions-despèces"/>
-      <w:bookmarkEnd w:id="30"/>
+      <w:bookmarkStart w:id="32" w:name="mécanismes-et-enjeux-de-la-connaissance-des-distributions-despèces"/>
+      <w:bookmarkEnd w:id="32"/>
       <w:r>
         <w:t xml:space="preserve">Mécanismes et enjeux de la connaissance des distributions d'espèces</w:t>
       </w:r>
@@ -742,8 +919,8 @@
       <w:pPr>
         <w:pStyle w:val="Heading2"/>
       </w:pPr>
-      <w:bookmarkStart w:id="31" w:name="biogéographie-historique"/>
-      <w:bookmarkEnd w:id="31"/>
+      <w:bookmarkStart w:id="33" w:name="biogéographie-historique"/>
+      <w:bookmarkEnd w:id="33"/>
       <w:r>
         <w:t xml:space="preserve">Biogéographie historique</w:t>
       </w:r>
@@ -772,8 +949,8 @@
       <w:pPr>
         <w:pStyle w:val="Heading2"/>
       </w:pPr>
-      <w:bookmarkStart w:id="32" w:name="environnement-abiotique-et-distribution-des-espèces"/>
-      <w:bookmarkEnd w:id="32"/>
+      <w:bookmarkStart w:id="34" w:name="environnement-abiotique-et-distribution-des-espèces"/>
+      <w:bookmarkEnd w:id="34"/>
       <w:r>
         <w:t xml:space="preserve">Environnement abiotique et distribution des espèces</w:t>
       </w:r>
@@ -898,7 +1075,7 @@
       <w:r>
         <w:t xml:space="preserve"> </w:t>
       </w:r>
-      <w:hyperlink r:id="rId33">
+      <w:hyperlink r:id="rId35">
         <w:r>
           <w:rPr>
             <w:rStyle w:val="Hyperlink"/>
@@ -921,7 +1098,7 @@
       <w:r>
         <w:t xml:space="preserve"> </w:t>
       </w:r>
-      <w:hyperlink r:id="rId34">
+      <w:hyperlink r:id="rId36">
         <w:r>
           <w:rPr>
             <w:rStyle w:val="Hyperlink"/>
@@ -960,8 +1137,8 @@
       <w:pPr>
         <w:pStyle w:val="Heading2"/>
       </w:pPr>
-      <w:bookmarkStart w:id="35" w:name="réseaux-dinteractions-interdépendance-des-espèces"/>
-      <w:bookmarkEnd w:id="35"/>
+      <w:bookmarkStart w:id="37" w:name="réseaux-dinteractions-interdépendance-des-espèces"/>
+      <w:bookmarkEnd w:id="37"/>
       <w:r>
         <w:t xml:space="preserve">Réseaux d'interactions : interdépendance des espèces</w:t>
       </w:r>
@@ -1208,8 +1385,8 @@
       <w:pPr>
         <w:pStyle w:val="Heading2"/>
       </w:pPr>
-      <w:bookmarkStart w:id="36" w:name="capactés-de-dispersion-et-structure-du-payasge"/>
-      <w:bookmarkEnd w:id="36"/>
+      <w:bookmarkStart w:id="38" w:name="capactés-de-dispersion-et-structure-du-payasge"/>
+      <w:bookmarkEnd w:id="38"/>
       <w:r>
         <w:t xml:space="preserve">Capactés de dispersion et structure du payasge</w:t>
       </w:r>
@@ -1323,8 +1500,8 @@
       <w:pPr>
         <w:pStyle w:val="Heading2"/>
       </w:pPr>
-      <w:bookmarkStart w:id="37" w:name="plasticité-phénotypique-et-processus-micro-évolutifs"/>
-      <w:bookmarkEnd w:id="37"/>
+      <w:bookmarkStart w:id="39" w:name="plasticité-phénotypique-et-processus-micro-évolutifs"/>
+      <w:bookmarkEnd w:id="39"/>
       <w:r>
         <w:t xml:space="preserve">Plasticité phénotypique et processus micro-évolutifs</w:t>
       </w:r>
@@ -1485,10 +1662,10 @@
       <w:pPr>
         <w:pStyle w:val="Heading2"/>
       </w:pPr>
-      <w:bookmarkStart w:id="38" w:name="sythèse-des-mécanismes-et-des-enjeus-autour-dun-exemple-récent"/>
-      <w:bookmarkEnd w:id="38"/>
-      <w:r>
-        <w:t xml:space="preserve">Sythèse des mécanismes et des enjeus autour d'un exemple récent</w:t>
+      <w:bookmarkStart w:id="40" w:name="sythèse-des-mécanismes-et-des-enjeux-autour-dun-exemple-récent"/>
+      <w:bookmarkEnd w:id="40"/>
+      <w:r>
+        <w:t xml:space="preserve">Sythèse des mécanismes et des enjeux autour d'un exemple récent</w:t>
       </w:r>
     </w:p>
     <w:p>
@@ -1606,8 +1783,8 @@
       <w:pPr>
         <w:pStyle w:val="Heading1"/>
       </w:pPr>
-      <w:bookmarkStart w:id="39" w:name="cadre-théorique-de-la-thèse"/>
-      <w:bookmarkEnd w:id="39"/>
+      <w:bookmarkStart w:id="41" w:name="cadre-théorique-de-la-thèse"/>
+      <w:bookmarkEnd w:id="41"/>
       <w:r>
         <w:t xml:space="preserve">Cadre théorique de la thèse</w:t>
       </w:r>
@@ -1616,8 +1793,40 @@
       <w:pPr>
         <w:pStyle w:val="Heading2"/>
       </w:pPr>
-      <w:bookmarkStart w:id="40" w:name="grandes-théories-en-biogeographie"/>
-      <w:bookmarkEnd w:id="40"/>
+      <w:bookmarkStart w:id="42" w:name="importance-des-îles-en-biogeographie"/>
+      <w:bookmarkEnd w:id="42"/>
+      <w:r>
+        <w:t xml:space="preserve">Importance des îles en Biogeographie</w:t>
+      </w:r>
+    </w:p>
+    <w:p>
+      <w:pPr>
+        <w:pStyle w:val="FirstParagraph"/>
+      </w:pPr>
+      <w:r>
+        <w:t xml:space="preserve">isolation lux de migraotion simple / assemblage moins nombreux / conséquence d'une manipultion limité à l'île / 5% mais répétable ? / un oacth isolé et peut être que flux au île</w:t>
+      </w:r>
+      <w:r>
+        <w:t xml:space="preserve"> </w:t>
+      </w:r>
+      <w:r>
+        <w:t xml:space="preserve">(Simberloff, 1974)</w:t>
+      </w:r>
+    </w:p>
+    <w:p>
+      <w:pPr>
+        <w:pStyle w:val="BodyText"/>
+      </w:pPr>
+      <w:r>
+        <w:t xml:space="preserve">Les îles qui occupent le coeur de l'ouvrage de Wallace et de MAcArthur et Wilson ont été essentiel poour comprendre les processus qui forme la sitributn des espèces. Elle sosn tproches du continent et peuvent être si différenetes la nature eotique des piles à forcer les auteurs à comprendre l'origine de leur singularit.é et ces sur ces bout de terre isolé qu'ils ont trouv.s des réposnes historques ais ausso spataile qui a parmis d'aller vers des dévelppemnt encore aujourd'hui très actis. La quête de cees honmes et de bien d'autres reste finalemnt de comprendre pourquoi les espèces sont ou elles sont et de comproendre ce qui les amanerner la. Ma thèse s'inscrit dans la poursuite de ces questions sur la distribution des ranges et j'artiuclerai la suirte de mon introduction autour de l'interrogagtion suivante : Quelles infornations renferment les distributions d'espèces. Pour apporter le maximum d'élément de réponse à cette question, je commencerai apr apporter les mécanismes en présence au travers de différérents ecemple avant de passer plus de temps sur la cadre conceptuel en Biogéograohie pour aboutir sur l'importance des interactions sur les distribution d'espèces.</w:t>
+      </w:r>
+    </w:p>
+    <w:p>
+      <w:pPr>
+        <w:pStyle w:val="Heading2"/>
+      </w:pPr>
+      <w:bookmarkStart w:id="43" w:name="grandes-théories-en-biogeographie"/>
+      <w:bookmarkEnd w:id="43"/>
       <w:r>
         <w:t xml:space="preserve">Grandes théories en Biogeographie</w:t>
       </w:r>
@@ -1626,8 +1835,8 @@
       <w:pPr>
         <w:pStyle w:val="Heading3"/>
       </w:pPr>
-      <w:bookmarkStart w:id="41" w:name="limportance-des-îles-en-biogéorgaphie"/>
-      <w:bookmarkEnd w:id="41"/>
+      <w:bookmarkStart w:id="44" w:name="limportance-des-îles-en-biogéorgaphie"/>
+      <w:bookmarkEnd w:id="44"/>
       <w:r>
         <w:t xml:space="preserve">L'importance des îles en biogéorgaphie</w:t>
       </w:r>
@@ -1722,8 +1931,8 @@
       <w:pPr>
         <w:pStyle w:val="Heading3"/>
       </w:pPr>
-      <w:bookmarkStart w:id="42" w:name="lempreinte-historique-de-la-la-théorie-de-la-biogéographie-des-iles-de-macarthur-et-wilson"/>
-      <w:bookmarkEnd w:id="42"/>
+      <w:bookmarkStart w:id="45" w:name="lempreinte-historique-de-la-la-théorie-de-la-biogéographie-des-iles-de-macarthur-et-wilson"/>
+      <w:bookmarkEnd w:id="45"/>
       <w:r>
         <w:t xml:space="preserve">L'empreinte historique de la La Théorie de la Biogéographie des Iles de MacArthur et Wilson</w:t>
       </w:r>
@@ -1753,7 +1962,17 @@
         <w:pStyle w:val="BodyText"/>
       </w:pPr>
       <w:r>
-        <w:t xml:space="preserve">Dans la réédition de 2001 [] Wilson rappelle que le problème :</w:t>
+        <w:t xml:space="preserve">Dans la réédition de 2001</w:t>
+      </w:r>
+      <w:r>
+        <w:t xml:space="preserve"> </w:t>
+      </w:r>
+      <w:hyperlink w:anchor="section"/>
+      <w:r>
+        <w:t xml:space="preserve"> </w:t>
+      </w:r>
+      <w:r>
+        <w:t xml:space="preserve">Wilson rappelle que le problème :</w:t>
       </w:r>
     </w:p>
     <w:p>
@@ -1776,8 +1995,8 @@
       <w:pPr>
         <w:pStyle w:val="Heading3"/>
       </w:pPr>
-      <w:bookmarkStart w:id="43" w:name="la-théorie-des-métapopulations"/>
-      <w:bookmarkEnd w:id="43"/>
+      <w:bookmarkStart w:id="46" w:name="la-théorie-des-métapopulations"/>
+      <w:bookmarkEnd w:id="46"/>
       <w:r>
         <w:t xml:space="preserve">La théorie des métapopulations</w:t>
       </w:r>
@@ -1787,15 +2006,15 @@
         <w:pStyle w:val="FirstParagraph"/>
       </w:pPr>
       <w:r>
-        <w:t xml:space="preserve">=&gt; chapitre de H anski</w:t>
+        <w:t xml:space="preserve">=&gt; chapitre de Hanski</w:t>
       </w:r>
     </w:p>
     <w:p>
       <w:pPr>
         <w:pStyle w:val="Heading3"/>
       </w:pPr>
-      <w:bookmarkStart w:id="44" w:name="la-théorie-neutres-de-lécologie-et-le-débat-quelle-soulève"/>
-      <w:bookmarkEnd w:id="44"/>
+      <w:bookmarkStart w:id="47" w:name="la-théorie-neutres-de-lécologie-et-le-débat-quelle-soulève"/>
+      <w:bookmarkEnd w:id="47"/>
       <w:r>
         <w:t xml:space="preserve">La théorie neutres de l'écologie et le débat qu'elle soulève</w:t>
       </w:r>
@@ -1828,8 +2047,8 @@
       <w:pPr>
         <w:pStyle w:val="Heading2"/>
       </w:pPr>
-      <w:bookmarkStart w:id="45" w:name="hasard-et-nécessité"/>
-      <w:bookmarkEnd w:id="45"/>
+      <w:bookmarkStart w:id="48" w:name="hasard-et-nécessité"/>
+      <w:bookmarkEnd w:id="48"/>
       <w:r>
         <w:t xml:space="preserve">Hasard et nécessité</w:t>
       </w:r>
@@ -1838,8 +2057,8 @@
       <w:pPr>
         <w:pStyle w:val="Heading3"/>
       </w:pPr>
-      <w:bookmarkStart w:id="46" w:name="stochasticité"/>
-      <w:bookmarkEnd w:id="46"/>
+      <w:bookmarkStart w:id="49" w:name="stochasticité"/>
+      <w:bookmarkEnd w:id="49"/>
       <w:r>
         <w:t xml:space="preserve">stochasticité</w:t>
       </w:r>
@@ -1848,8 +2067,8 @@
       <w:pPr>
         <w:pStyle w:val="Heading3"/>
       </w:pPr>
-      <w:bookmarkStart w:id="47" w:name="dans-la-biogéo-des-îles"/>
-      <w:bookmarkEnd w:id="47"/>
+      <w:bookmarkStart w:id="50" w:name="dans-la-biogéo-des-îles"/>
+      <w:bookmarkEnd w:id="50"/>
       <w:r>
         <w:t xml:space="preserve">Dans la Biogéo des îles</w:t>
       </w:r>
@@ -1872,8 +2091,8 @@
       <w:pPr>
         <w:pStyle w:val="Heading2"/>
       </w:pPr>
-      <w:bookmarkStart w:id="48" w:name="développements-théoriques-en-biogéographie"/>
-      <w:bookmarkEnd w:id="48"/>
+      <w:bookmarkStart w:id="51" w:name="développements-théoriques-en-biogéographie"/>
+      <w:bookmarkEnd w:id="51"/>
       <w:r>
         <w:t xml:space="preserve">Développements théoriques en Biogéographie</w:t>
       </w:r>
@@ -1890,8 +2109,8 @@
       <w:pPr>
         <w:pStyle w:val="Heading2"/>
       </w:pPr>
-      <w:bookmarkStart w:id="49" w:name="chapitre-2-tib"/>
-      <w:bookmarkEnd w:id="49"/>
+      <w:bookmarkStart w:id="52" w:name="chapitre-2-tib"/>
+      <w:bookmarkEnd w:id="52"/>
       <w:r>
         <w:t xml:space="preserve">Chapitre 2 TIB</w:t>
       </w:r>
@@ -1974,8 +2193,8 @@
       <w:pPr>
         <w:pStyle w:val="Heading2"/>
       </w:pPr>
-      <w:bookmarkStart w:id="50" w:name="la-tib-un-modèle-simple-donnant-une-vision-puissante"/>
-      <w:bookmarkEnd w:id="50"/>
+      <w:bookmarkStart w:id="53" w:name="la-tib-un-modèle-simple-donnant-une-vision-puissante"/>
+      <w:bookmarkEnd w:id="53"/>
       <w:r>
         <w:t xml:space="preserve">La TIB : un modèle simple donnant une vision puissante</w:t>
       </w:r>
@@ -2244,7 +2463,7 @@
                     </pic:cNvPicPr>
                   </pic:nvPicPr>
                   <pic:blipFill>
-                    <a:blip r:embed="rId51"/>
+                    <a:blip r:embed="rId54"/>
                     <a:stretch>
                       <a:fillRect/>
                     </a:stretch>
@@ -2307,125 +2526,310 @@
         <w:pStyle w:val="BodyText"/>
       </w:pPr>
       <w:r>
-        <w:t xml:space="preserve">Rappelons les objectifs de la biogéographie : décrire et comprendre le lien entre le vivant et l'espace sur la Terre. Le coeur de l'inférence en biogéographie est donc de trouver les variables les plus pertinentes pour la répartition des espèces. Pour cela, les données spatialisées de présence ou d'abondance des organismes étudiés sont mises en relation avec des variables prédictives également spatialisées</w:t>
-      </w:r>
-      <w:r>
-        <w:t xml:space="preserve"> </w:t>
-      </w:r>
-      <w:r>
-        <w:t xml:space="preserve">. Idéalement, les échelles spatiales coïncident, sinon des transformations des données sont nécessaires. Si la variabilité capturée est satisfaisante, la combinaison retenue de variables explicatives éclairent alors les motifs de la présence des espèces en un lieu donné. Nous retiendrons le nom de modèle de distribution des espèces (MDE) pour référer à cette démarche de modélisation générale. Il y a cependant de nombreux aspects à discuter relatifs aux variables explicatives employées. Les MDE ont fourni des exemples attestant de leur pouvoir à décrire la niche fondamentale pour expliquer les présences des espèces</w:t>
-      </w:r>
-      <w:r>
-        <w:t xml:space="preserve"> </w:t>
-      </w:r>
-      <w:r>
-        <w:t xml:space="preserve">. Si l'on considère des espèces mobiles, il est problématique de négliger leur mouvement, la dispersion et ses limites doivent alors être incorporés dans les modèles de distribution</w:t>
-      </w:r>
-      <w:r>
-        <w:t xml:space="preserve"> </w:t>
-      </w:r>
-      <w:r>
-        <w:t xml:space="preserve">. De même, les espèces interagissant entre elles, elles influencent leurs distributions. Utiliser une espèce en tant que variable explicative pour la présence d'une autre peut s'avérer pertinent</w:t>
-      </w:r>
-      <w:r>
-        <w:t xml:space="preserve"> </w:t>
-      </w:r>
-      <w:r>
-        <w:t xml:space="preserve"> </w:t>
-      </w:r>
-      <w:r>
-        <w:t xml:space="preserve">mais soulève la question suivante: que faire lorsque nous essayons de prédire simultanément la présence de deux espèces dont les observations résultent elles-même de leurs échanges ?</w:t>
-      </w:r>
-    </w:p>
-    <w:p>
-      <w:pPr>
-        <w:pStyle w:val="BodyText"/>
-      </w:pPr>
-      <w:r>
-        <w:t xml:space="preserve">Dans le contexte actuel des changements globaux, il y a une concentration des efforts pour mieux cerner l'ensemble des réponses possibles des espèces face aux changements globaux</w:t>
-      </w:r>
-      <w:r>
-        <w:t xml:space="preserve"> </w:t>
-      </w:r>
-      <w:r>
-        <w:t xml:space="preserve">. En guise de réponse, les MDE deviennent plus intégrateurs et de nouvelles approches émergent</w:t>
-      </w:r>
-      <w:r>
-        <w:t xml:space="preserve"> </w:t>
-      </w:r>
-      <w:r>
-        <w:t xml:space="preserve">. Ainsi, Guisan et Rahbek 2011 proposent une démarche alliant les prédictions faîtes par les MDE sur un ensemble d'espèces et celles données par une approche de modélisation macroécologiques s'appuyant sur des règles de coexistence dans une unité géographique donnée</w:t>
-      </w:r>
-      <w:r>
-        <w:t xml:space="preserve"> </w:t>
-      </w:r>
-      <w:r>
-        <w:t xml:space="preserve">. Le travail de Gotelli</w:t>
-      </w:r>
-      <w:r>
-        <w:t xml:space="preserve"> </w:t>
-      </w:r>
-      <w:r>
-        <w:t xml:space="preserve"> </w:t>
-      </w:r>
-      <w:r>
-        <w:t xml:space="preserve">est également un exemple de démarche intégrative où un nombre important de processus peuvent être inclus via un système de combinaison de scénarios et tester par simulations stochastiques</w:t>
-      </w:r>
-      <w:r>
-        <w:t xml:space="preserve"> </w:t>
-      </w:r>
-      <w:r>
-        <w:t xml:space="preserve">. Enfin, en construisant des réseaux basés sur la cooccurrence des espèces, Araújo</w:t>
-      </w:r>
-      <w:r>
-        <w:t xml:space="preserve"> </w:t>
-      </w:r>
-      <w:r>
-        <w:t xml:space="preserve"> </w:t>
-      </w:r>
-      <w:r>
-        <w:t xml:space="preserve">revisitent le problème de l'interdépendance des espèces</w:t>
-      </w:r>
-      <w:r>
-        <w:t xml:space="preserve"> </w:t>
-      </w:r>
-      <w:r>
-        <w:t xml:space="preserve"> </w:t>
-      </w:r>
-      <w:r>
-        <w:t xml:space="preserve">: ils s'interrogent sur la résistance des réseaux de cooccurrence obtenus face aux futurs changement climatiques, ils mettent ainsi en évidence des risques accrus de perte des espèces les moins connectés (celles qui cooccurent moins). Ces travaux témoignent de la volonté d'une biogéographie intégrative.</w:t>
-      </w:r>
-    </w:p>
-    <w:p>
-      <w:pPr>
-        <w:pStyle w:val="BodyText"/>
-      </w:pPr>
-      <w:r>
-        <w:t xml:space="preserve">Malgré leurs performances, les modèles de distribution actuels utilisés pour construire les scénarios de biodiversité de demain souffrent vraisemblablement d'un manque de théorie sous-jacent</w:t>
-      </w:r>
-      <w:r>
-        <w:t xml:space="preserve"> </w:t>
-      </w:r>
-      <w:r>
-        <w:t xml:space="preserve">. La nécessité d'une approche théorique pour aller vers des approches plus appliquées est fondamentale, en témoignent, par exemple, l'histoire de la théorie de la biogéographie</w:t>
-      </w:r>
-      <w:r>
-        <w:t xml:space="preserve"> </w:t>
-      </w:r>
-      <w:r>
-        <w:t xml:space="preserve"> </w:t>
-      </w:r>
-      <w:r>
-        <w:t xml:space="preserve">et de la théorie métabolique</w:t>
-      </w:r>
-      <w:r>
-        <w:t xml:space="preserve"> </w:t>
-      </w:r>
-      <w:r>
-        <w:t xml:space="preserve">. Dans notre cas, partir d'une construction progressive assemblant les différents processus décrits ci-dessus nourrit, dans un premier temps, la réflexion sur l'ensemble des retroactions que peuvent exercer les différents processus les uns sur les autres</w:t>
-      </w:r>
-      <w:r>
-        <w:t xml:space="preserve">. Dans un second temps, le questionnement sur les échelles des phénomènes peut amener à isoler les processus que les futurs MDE ne doivent pas occulter au regard des échelles spatio-temporelles qu'ils considèrent. Troisièmement, les modèles théoriques fournissent des hypothèses à confronter aux faits, ce qui permet de conforter ou d'infirmer la théorie. Enfin, si l'agencement des processus entre eux est bien expliqué, de la théorie peut émerger de nouvelles méthodes pour traiter les données.</w:t>
+        <w:t xml:space="preserve">L'objet de ma thèse est sur la sidtibution des espèces et les interactions et ce que la comjonction de tout ça. Elle est le plus souvent des articles qui sont de mon point de cue plus une reflexion des iudées et pas nécesairemnt des démonstrations formelles et fermées mais la tentative de trouer des ouvertires d'appliquer des outils de msnière un petit peu différete pour donner, ce que cherche ltous doc àdonner de l'originalté é mon traviell. Chemin faisant j'ai passé bien du tenmsp derrière l'ordi pour lere anayser faore des modèles mathématiques ensuite implémenté in silico. Dans cette introduciotn je ne peux donc pas faore l'impasse sur une mise en contexte générale de la biogéogrpahie avec ces apports historiques ces contraintes mais aussi l'age dans lequel nous sommes et les défis mais aussi toutes les aspects d'ordres computationnelle parler de modélisations de ces enjeux et valoriser les modèles thérqies fondamentaux qui s'éloignent parfois de la éalité mais sans jamsi la déconsidérer.</w:t>
+      </w:r>
+    </w:p>
+    <w:p>
+      <w:pPr>
+        <w:pStyle w:val="BodyText"/>
+      </w:pPr>
+      <w:r>
+        <w:t xml:space="preserve">Les paragraphes sont pour l'instant mis à titre indicatif avec aucune contrainte en terme de taille c'est juste pour y mettre les idées qui me viennent.</w:t>
+      </w:r>
+    </w:p>
+    <w:p>
+      <w:pPr>
+        <w:pStyle w:val="BodyText"/>
+      </w:pPr>
+      <w:r>
+        <w:t xml:space="preserve">Dans la premièr partie de cette introduciton je fais un tour très large de notion d'horizon biogéogrpahie / pilier théoriqe / besoind d'hypothèse en biogéograohie et finir sur la modélisation. Pour dans un deuxième temps les articuler autour de questions précises</w:t>
+      </w:r>
+    </w:p>
+    <w:p>
+      <w:pPr>
+        <w:pStyle w:val="Heading2"/>
+      </w:pPr>
+      <w:bookmarkStart w:id="55" w:name="p2"/>
+      <w:bookmarkEnd w:id="55"/>
+      <w:r>
+        <w:t xml:space="preserve">P2</w:t>
+      </w:r>
+    </w:p>
+    <w:p>
+      <w:pPr>
+        <w:pStyle w:val="FirstParagraph"/>
+      </w:pPr>
+      <w:r>
+        <w:t xml:space="preserve">La niche c'est quoi on en a deux definition ultr classique mais elles sont très porblématiques.</w:t>
+      </w:r>
+      <w:r>
+        <w:t xml:space="preserve"> </w:t>
+      </w:r>
+      <w:r>
+        <w:t xml:space="preserve">Il y a des tentatives de synthèse mais le problèmes est toujours là.</w:t>
+      </w:r>
+    </w:p>
+    <w:p>
+      <w:pPr>
+        <w:pStyle w:val="BodyText"/>
+      </w:pPr>
+      <w:r>
+        <w:t xml:space="preserve">Partir du development de la niche et des hypotheses clef comme l'heterogeneité spatiale qui peut accroitre la biodiversité un exemple c'est les ecoulemnents à petites faible echelles de l'hydrologie niche hdrologique à fable échelles</w:t>
+      </w:r>
+      <w:r>
+        <w:t xml:space="preserve"> </w:t>
+      </w:r>
+      <w:r>
+        <w:t xml:space="preserve">Letten et al. (2015)</w:t>
+      </w:r>
+      <w:r>
+        <w:t xml:space="preserve"> </w:t>
+      </w:r>
+      <w:r>
+        <w:t xml:space="preserve">repartition hydrologique les hypothèses sont que qui explique celon les différentes besoin des espèces (principes de la niche) que besoin différemtes me répartition des espèces. Cette idées est</w:t>
+      </w:r>
+    </w:p>
+    <w:p>
+      <w:pPr>
+        <w:pStyle w:val="BodyText"/>
+      </w:pPr>
+      <w:r>
+        <w:t xml:space="preserve">A large espes répartition de la biodiversité on quantifie la différence depuis les mesures classiques</w:t>
+      </w:r>
+      <w:r>
+        <w:t xml:space="preserve"> </w:t>
+      </w:r>
+      <w:r>
+        <w:t xml:space="preserve">Simpson, alpha gamma beta qui sont étendues au réseau</w:t>
+      </w:r>
+      <w:r>
+        <w:t xml:space="preserve"> </w:t>
+      </w:r>
+      <w:r>
+        <w:t xml:space="preserve">Poisot et al. (2012)</w:t>
+      </w:r>
+      <w:r>
+        <w:t xml:space="preserve">. Mais quand on chnage d'echelle on arrive rarement à quelques choses de concluant pour l'integration des interactions. Pourtant il ya des exemples convaicant comme celui de Gitelli.</w:t>
+      </w:r>
+    </w:p>
+    <w:p>
+      <w:pPr>
+        <w:pStyle w:val="BodyText"/>
+      </w:pPr>
+      <w:r>
+        <w:t xml:space="preserve">Les interactions c'est quoi ce qu'on en fait.</w:t>
+      </w:r>
+    </w:p>
+    <w:p>
+      <w:pPr>
+        <w:pStyle w:val="BodyText"/>
+      </w:pPr>
+      <w:r>
+        <w:t xml:space="preserve">Les interactions quelles pourrait être leur conséquence à large échelle ?</w:t>
+      </w:r>
+    </w:p>
+    <w:p>
+      <w:pPr>
+        <w:pStyle w:val="BodyText"/>
+      </w:pPr>
+      <w:r>
+        <w:t xml:space="preserve">Mais au-dela de cela il yt a un besoin de règles. L,écoligies cherche ces règles et essayes de faire le max sans trip de succès. Les traits sont un gran despoir.</w:t>
+      </w:r>
+      <w:r>
+        <w:t xml:space="preserve"> </w:t>
+      </w:r>
+      <w:r>
+        <w:t xml:space="preserve">On a besoinde rule on reste descriptive il y a des relation EH-Bioversité, SAR, Diversité-équilibre diversité fonctionnenemnt qui sont partielelemnt reliées et des théries débat theories neutre theéor de la niche</w:t>
+      </w:r>
+      <w:r>
+        <w:t xml:space="preserve"> </w:t>
+      </w:r>
+      <w:r>
+        <w:t xml:space="preserve">Stein et al. (2014)</w:t>
+      </w:r>
+      <w:r>
+        <w:t xml:space="preserve">. Dans cette review</w:t>
+      </w:r>
+      <w:r>
+        <w:t xml:space="preserve"> </w:t>
+      </w:r>
+      <w:r>
+        <w:t xml:space="preserve">Stein et al. (2014)</w:t>
+      </w:r>
+      <w:r>
+        <w:t xml:space="preserve"> </w:t>
+      </w:r>
+      <w:r>
+        <w:t xml:space="preserve">montre que vegettaion est inportnates ce qui eimplique des inbteractions. Théorie allométrique prometteuse en ce sens qu'elle loi physiques. Différents concept autrour d'une même notion sur plusieurs paradigme pour une même notion sur les metacommunity</w:t>
+      </w:r>
+      <w:r>
+        <w:t xml:space="preserve"> </w:t>
+      </w:r>
+      <w:r>
+        <w:t xml:space="preserve">Leibold et al. (2004)</w:t>
+      </w:r>
+      <w:r>
+        <w:t xml:space="preserve"> </w:t>
+      </w:r>
+      <w:r>
+        <w:t xml:space="preserve">il peuvent co-exister mais faudrait les savoir ce qui fait qu'on a pus l'un ou l'autr.</w:t>
+      </w:r>
+    </w:p>
+    <w:p>
+      <w:pPr>
+        <w:pStyle w:val="BodyText"/>
+      </w:pPr>
+      <w:r>
+        <w:t xml:space="preserve">Exemple histroqies les Pinsons de darwin (cdf mon devis.)</w:t>
+      </w:r>
+      <w:r>
+        <w:t xml:space="preserve"> </w:t>
+      </w:r>
+      <w:r>
+        <w:t xml:space="preserve">Les processus évolutifs peuvent être favorisés par les changements environnementaux mais également par les interactions entre espèces</w:t>
+      </w:r>
+      <w:r>
+        <w:t xml:space="preserve"> </w:t>
+      </w:r>
+      <w:r>
+        <w:t xml:space="preserve">. Les étroites relations entre espèces peuvent favoriser ou contraindre les réponses évolutifs, qui elles-mêmes peuvent altérées ces interactions, il existe de fait des rétroactions permanentes entre évolution et écologie</w:t>
+      </w:r>
+      <w:r>
+        <w:t xml:space="preserve"> </w:t>
+      </w:r>
+      <w:r>
+        <w:t xml:space="preserve">. Yoshida</w:t>
+      </w:r>
+      <w:r>
+        <w:t xml:space="preserve"> </w:t>
+      </w:r>
+      <w:r>
+        <w:t xml:space="preserve"> </w:t>
+      </w:r>
+      <w:r>
+        <w:t xml:space="preserve">2003 montrent que la réponse des algues vertes unicellulaires</w:t>
+      </w:r>
+      <w:r>
+        <w:t xml:space="preserve"> </w:t>
+      </w:r>
+      <w:r>
+        <w:t xml:space="preserve"> </w:t>
+      </w:r>
+      <w:r>
+        <w:t xml:space="preserve">aux rotifères</w:t>
+      </w:r>
+      <w:r>
+        <w:t xml:space="preserve"> </w:t>
+      </w:r>
+      <w:r>
+        <w:t xml:space="preserve"> </w:t>
+      </w:r>
+      <w:r>
+        <w:t xml:space="preserve">conduit à un changement dans la fréquence et la phase des cycles de la dynamiques proie prédateur</w:t>
+      </w:r>
+      <w:r>
+        <w:t xml:space="preserve"> </w:t>
+      </w:r>
+      <w:r>
+        <w:t xml:space="preserve">. L'ensemble des trois éléments jusqu'ici évoqués (environnement abiotique, interaction, évolution) peuvent également être étroitement associé. Grant et Grant 2006 rapportent le cas de la compétition entre trois espèces de pinsons (dits de Darwin) sur l'ile de Daphne (Galapagos) qui engendre une modification de la taille de leurs becs. Cette évolution liée à la compétition est elle même reliée à l'environnement abiotique car, par l'abondance ou l'absence de précipitations, il détermine la disponibilité des ressources et donc l'intensité de la compétition</w:t>
+      </w:r>
+      <w:r>
+        <w:t xml:space="preserve"> </w:t>
+      </w:r>
+      <w:r>
+        <w:t xml:space="preserve">. A travers cet exemple, nous comprenons l'importance d'inclure l'ensemble des différents processus pour construire un modèle intégratif en biogéographie. Un tel modèle serait capable, par exemple, de renseigner les risques d'exclusion compétitive dans l'exemple décrit par Grant et Grant.</w:t>
+      </w:r>
+    </w:p>
+    <w:p>
+      <w:pPr>
+        <w:pStyle w:val="BodyText"/>
+      </w:pPr>
+      <w:r>
+        <w:t xml:space="preserve">La puissance de la Biogéographie est aussi sont implications dans des cas très concrets</w:t>
+      </w:r>
+      <w:r>
+        <w:t xml:space="preserve"> </w:t>
+      </w:r>
+      <w:r>
+        <w:t xml:space="preserve">Cirtwill and Stouffer (2015)</w:t>
+      </w:r>
+      <w:r>
+        <w:t xml:space="preserve"> </w:t>
+      </w:r>
+      <w:r>
+        <w:t xml:space="preserve">mais aussi ne puissance exploratoire théoriques</w:t>
+      </w:r>
+      <w:r>
+        <w:t xml:space="preserve"> </w:t>
+      </w:r>
+      <w:r>
+        <w:t xml:space="preserve">Gravel et al. (2011)</w:t>
+      </w:r>
+      <w:r>
+        <w:t xml:space="preserve"> </w:t>
+      </w:r>
+      <w:r>
+        <w:t xml:space="preserve">Cazelles et al. (2015)</w:t>
+      </w:r>
+      <w:r>
+        <w:t xml:space="preserve"> </w:t>
+      </w:r>
+      <w:r>
+        <w:t xml:space="preserve">des îles</w:t>
+      </w:r>
+    </w:p>
+    <w:p>
+      <w:pPr>
+        <w:pStyle w:val="BodyText"/>
+      </w:pPr>
+      <w:r>
+        <w:t xml:space="preserve">l'idée des interactions à déjà montré ça pertinence sur plusieurs exemples.</w:t>
+      </w:r>
+      <w:r>
+        <w:t xml:space="preserve"> </w:t>
+      </w:r>
+      <w:r>
+        <w:t xml:space="preserve">Cirtwill and Stouffer (2015)</w:t>
+      </w:r>
+    </w:p>
+    <w:p>
+      <w:pPr>
+        <w:pStyle w:val="Heading2"/>
+      </w:pPr>
+      <w:bookmarkStart w:id="56" w:name="les-relations-de-la-biogéographie"/>
+      <w:bookmarkEnd w:id="56"/>
+      <w:r>
+        <w:t xml:space="preserve">Les relations de la biogéographie</w:t>
+      </w:r>
+    </w:p>
+    <w:p>
+      <w:pPr>
+        <w:pStyle w:val="FirstParagraph"/>
+      </w:pPr>
+      <w:r>
+        <w:t xml:space="preserve">Relation diversiyté des habitats</w:t>
+      </w:r>
+      <w:r>
+        <w:t xml:space="preserve"> </w:t>
+      </w:r>
+      <w:r>
+        <w:t xml:space="preserve">Relation aire quantitié d'espéces SAR / relation de la biogeograhies des îles</w:t>
+      </w:r>
+      <w:r>
+        <w:t xml:space="preserve"> </w:t>
+      </w:r>
+      <w:r>
+        <w:t xml:space="preserve">Compromis entre aire et hétérogénéité...</w:t>
+      </w:r>
+    </w:p>
+    <w:p>
+      <w:pPr>
+        <w:pStyle w:val="Heading1"/>
+      </w:pPr>
+      <w:bookmarkStart w:id="57" w:name="conclusion"/>
+      <w:bookmarkEnd w:id="57"/>
+      <w:r>
+        <w:t xml:space="preserve">Conclusion</w:t>
       </w:r>
     </w:p>
     <w:p>
@@ -2433,7 +2837,23 @@
         <w:pStyle w:val="BlockText"/>
       </w:pPr>
       <w:r>
-        <w:t xml:space="preserve">It just so happens that some people find it easier to think about things in terms of x's and y's, and other in terms rabbits of and lynx. MCann Preface</w:t>
+        <w:t xml:space="preserve">Generalist consumers should typically be weakly coupled to any one of their prey populations because, when feeding on many different species, they cannot be strongly coupled to any one of them</w:t>
+      </w:r>
+      <w:r>
+        <w:t xml:space="preserve"> </w:t>
+      </w:r>
+      <w:r>
+        <w:t xml:space="preserve">Murdoch et al. (2002)</w:t>
+      </w:r>
+    </w:p>
+    <w:p>
+      <w:pPr>
+        <w:pStyle w:val="Heading1"/>
+      </w:pPr>
+      <w:bookmarkStart w:id="58" w:name="predire-la-répartiton-futrure-des-espèces"/>
+      <w:bookmarkEnd w:id="58"/>
+      <w:r>
+        <w:t xml:space="preserve">Predire la répartiton futrure des espèces</w:t>
       </w:r>
     </w:p>
     <w:p>
@@ -2441,33 +2861,75 @@
         <w:pStyle w:val="FirstParagraph"/>
       </w:pPr>
       <w:r>
-        <w:t xml:space="preserve">L'objet de ma thèse est sur la sidtibution des espèces et les interactions et ce que la comjonction de tout ça. Elle est le plus souvent des articles qui sont de mon point de cue plus une reflexion des iudées et pas nécesairemnt des démonstrations formelles et fermées mais la tentative de trouer des ouvertires d'appliquer des outils de msnière un petit peu différete pour donner, ce que cherche ltous doc àdonner de l'originalté é mon traviell. Chemin faisant j'ai passé bien du tenmsp derrière l'ordi pour lere anayser faore des modèles mathématiques ensuite implémenté in silico. Dans cette introduciotn je ne peux donc pas faore l'impasse sur une mise en contexte générale de la biogéogrpahie avec ces apports historiques ces contraintes mais aussi l'age dans lequel nous sommes et les défis mais aussi toutes les aspects d'ordres computationnelle parler de modélisations de ces enjeux et valoriser les modèles thérqies fondamentaux qui s'éloignent parfois de la éalité mais sans jamsi la déconsidérer.</w:t>
-      </w:r>
-    </w:p>
-    <w:p>
-      <w:pPr>
-        <w:pStyle w:val="BodyText"/>
-      </w:pPr>
-      <w:r>
-        <w:t xml:space="preserve">Les paragraphes sont pour l'instant mis à titre indicatif avec aucune contrainte en terme de taille c'est juste pour y mettre les idées qui me viennent.</w:t>
-      </w:r>
-    </w:p>
-    <w:p>
-      <w:pPr>
-        <w:pStyle w:val="BodyText"/>
-      </w:pPr>
-      <w:r>
-        <w:t xml:space="preserve">Dans la premièr partie de cette introduciton je fais un tour très large de notion d'horizon biogéogrpahie / pilier théoriqe / besoind d'hypothèse en biogéograohie et finir sur la modélisation. Pour dans un deuxième temps les articuler autour de questions précises</w:t>
+        <w:t xml:space="preserve">On fait des atlas des 2 des entités avec un einertoie historqiue mas est-ce là important pour comprendre le réseuax ?</w:t>
+      </w:r>
+      <w:r>
+        <w:t xml:space="preserve"> </w:t>
+      </w:r>
+      <w:r>
+        <w:t xml:space="preserve">Hortal et al. (2011)</w:t>
+      </w:r>
+    </w:p>
+    <w:p>
+      <w:pPr>
+        <w:pStyle w:val="BodyText"/>
+      </w:pPr>
+      <w:r>
+        <w:t xml:space="preserve">Bien sur un objectif central est d'être en mesure de prédire la répartitopon des espèces</w:t>
+      </w:r>
+      <w:r>
+        <w:t xml:space="preserve"> </w:t>
+      </w:r>
+      <w:r>
+        <w:t xml:space="preserve">L'ecéologie avance avec des rêves mais des pièce manquante le lien entre les espèces et le foodweb le lien entre la présence des espèces et le fonctionenent. Il y a des problèmes fincdamnentale et qui sont complexes.</w:t>
+      </w:r>
+      <w:r>
+        <w:t xml:space="preserve"> </w:t>
+      </w:r>
+      <w:r>
+        <w:t xml:space="preserve">Par exemple les espèce peuvent avoir été invasives et causé des dégâts sur les ecosystèmes, il y a les exemples de l'aAustraile véritable laboratoire avec les boeufs les crotets els inporatation mais d'un autre côté ça fnctionne encore.</w:t>
+      </w:r>
+    </w:p>
+    <w:p>
+      <w:pPr>
+        <w:pStyle w:val="BodyText"/>
+      </w:pPr>
+      <w:r>
+        <w:t xml:space="preserve">Pour la prédicitons des distribution d'espèces la processus et simple et bien expliqué dans le libvre de Peterson. Finalemt l'eercie consiste à trouver les contraintes evironemntale qui sont les bonnes et ce placé ensuite un certai nombre de contrainte peuvent être les même il y a de nombreux avantages à une telle métyhdoes compréhensiblem empiriqument fond.é, intuitibenbt quand on va dans des endroits humides ou sec o connait bien la différence de type d'cosytèmes mais il faut rajouter bien des couches. Ainsi la possibilité de colonisaton 'est pour ça que des ecosystèmes sont aussi éloignés mais pas les mêmes espèces dessous.Rajouter l'histoire evolutive pour bien comprendre la co-evolution des humming bord 9cf mail de Bo)</w:t>
+      </w:r>
+    </w:p>
+    <w:p>
+      <w:pPr>
+        <w:pStyle w:val="BodyText"/>
+      </w:pPr>
+      <w:r>
+        <w:t xml:space="preserve">La bonne unité d'analyse ? D'où parti r?</w:t>
+      </w:r>
+    </w:p>
+    <w:p>
+      <w:pPr>
+        <w:pStyle w:val="BodyText"/>
+      </w:pPr>
+      <w:r>
+        <w:t xml:space="preserve">=&gt; Faire un exemple tout automatiser et stocker sous Github.</w:t>
+      </w:r>
+    </w:p>
+    <w:p>
+      <w:pPr>
+        <w:pStyle w:val="BodyText"/>
+      </w:pPr>
+      <w:r>
+        <w:t xml:space="preserve">Les système écologique sont des systèmes trasitoire par excellence et on veux qu'il soit satbel mais il y a une contingence encore assez dure à admettre les système que nosu observons sont on cherche à les modéliser mais il faut pas oublier qu'ils ne resterin t pas et qu'ils sont peut-être entrain de disporaître que les moteurs de l'évolution rebat lenteemnt les cartes</w:t>
       </w:r>
     </w:p>
     <w:p>
       <w:pPr>
         <w:pStyle w:val="Heading2"/>
       </w:pPr>
-      <w:bookmarkStart w:id="52" w:name="p2"/>
-      <w:bookmarkEnd w:id="52"/>
-      <w:r>
-        <w:t xml:space="preserve">P2</w:t>
+      <w:bookmarkStart w:id="59" w:name="modéliser"/>
+      <w:bookmarkEnd w:id="59"/>
+      <w:r>
+        <w:t xml:space="preserve">Modéliser</w:t>
       </w:r>
     </w:p>
     <w:p>
@@ -2475,383 +2937,6 @@
         <w:pStyle w:val="FirstParagraph"/>
       </w:pPr>
       <w:r>
-        <w:t xml:space="preserve">La niche c'est quoi on en a deux definition ultr classique mais elles sont très porblématiques.</w:t>
-      </w:r>
-      <w:r>
-        <w:t xml:space="preserve"> </w:t>
-      </w:r>
-      <w:r>
-        <w:t xml:space="preserve">Il y a des tentatives de synthèse mais le problèmes est toujours là.</w:t>
-      </w:r>
-    </w:p>
-    <w:p>
-      <w:pPr>
-        <w:pStyle w:val="BodyText"/>
-      </w:pPr>
-      <w:r>
-        <w:t xml:space="preserve">Partir du development de la niche et des hypotheses clef comme l'heterogeneité spatiale qui peut accroitre la biodiversité un exemple c'est les ecoulemnents à petites faible echelles de l'hydrologie niche hdrologique à fable échelles</w:t>
-      </w:r>
-      <w:r>
-        <w:t xml:space="preserve"> </w:t>
-      </w:r>
-      <w:r>
-        <w:t xml:space="preserve">Letten et al. (2015)</w:t>
-      </w:r>
-      <w:r>
-        <w:t xml:space="preserve"> </w:t>
-      </w:r>
-      <w:r>
-        <w:t xml:space="preserve">repartition hydrologique les hypothèses sont que qui explique celon les différentes besoin des espèces (principes de la niche) que besoin différemtes me répartition des espèces. Cette idées est</w:t>
-      </w:r>
-    </w:p>
-    <w:p>
-      <w:pPr>
-        <w:pStyle w:val="BodyText"/>
-      </w:pPr>
-      <w:r>
-        <w:t xml:space="preserve">A large espes répartition de la biodiversité on quantifie la différence depuis les mesures classiques</w:t>
-      </w:r>
-      <w:r>
-        <w:t xml:space="preserve"> </w:t>
-      </w:r>
-      <w:r>
-        <w:t xml:space="preserve">Simpson, alpha gamma beta qui sont étendues au réseau</w:t>
-      </w:r>
-      <w:r>
-        <w:t xml:space="preserve"> </w:t>
-      </w:r>
-      <w:r>
-        <w:t xml:space="preserve">Poisot et al. (2012)</w:t>
-      </w:r>
-      <w:r>
-        <w:t xml:space="preserve">. Mais quand on chnage d'echelle on arrive rarement à quelques choses de concluant pour l'integration des interactions. Pourtant il ya des exemples convaicant comme celui de Gitelli.</w:t>
-      </w:r>
-    </w:p>
-    <w:p>
-      <w:pPr>
-        <w:pStyle w:val="BodyText"/>
-      </w:pPr>
-      <w:r>
-        <w:t xml:space="preserve">Les interactions c'est quoi ce qu'on en fait.</w:t>
-      </w:r>
-    </w:p>
-    <w:p>
-      <w:pPr>
-        <w:pStyle w:val="BodyText"/>
-      </w:pPr>
-      <w:r>
-        <w:t xml:space="preserve">Les interactions quelles pourrait être leur conséquence à large échelle ?</w:t>
-      </w:r>
-    </w:p>
-    <w:p>
-      <w:pPr>
-        <w:pStyle w:val="BodyText"/>
-      </w:pPr>
-      <w:r>
-        <w:t xml:space="preserve">Mais au-dela de cela il yt a un besoin de règles. L,écoligies cherche ces règles et essayes de faire le max sans trip de succès. Les traits sont un gran despoir.</w:t>
-      </w:r>
-      <w:r>
-        <w:t xml:space="preserve"> </w:t>
-      </w:r>
-      <w:r>
-        <w:t xml:space="preserve">On a besoinde rule on reste descriptive il y a des relation EH-Bioversité, SAR, Diversité-équilibre diversité fonctionnenemnt qui sont partielelemnt reliées et des théries débat theories neutre theéor de la niche</w:t>
-      </w:r>
-      <w:r>
-        <w:t xml:space="preserve"> </w:t>
-      </w:r>
-      <w:r>
-        <w:t xml:space="preserve">Stein et al. (2014)</w:t>
-      </w:r>
-      <w:r>
-        <w:t xml:space="preserve">. Dans cette review</w:t>
-      </w:r>
-      <w:r>
-        <w:t xml:space="preserve"> </w:t>
-      </w:r>
-      <w:r>
-        <w:t xml:space="preserve">Stein et al. (2014)</w:t>
-      </w:r>
-      <w:r>
-        <w:t xml:space="preserve"> </w:t>
-      </w:r>
-      <w:r>
-        <w:t xml:space="preserve">montre que vegettaion est inportnates ce qui eimplique des inbteractions. Théorie allométrique prometteuse en ce sens qu'elle loi physiques. Différents concept autrour d'une même notion sur plusieurs paradigme pour une même notion sur les metacommunity</w:t>
-      </w:r>
-      <w:r>
-        <w:t xml:space="preserve"> </w:t>
-      </w:r>
-      <w:r>
-        <w:t xml:space="preserve">Leibold et al. (2004)</w:t>
-      </w:r>
-      <w:r>
-        <w:t xml:space="preserve"> </w:t>
-      </w:r>
-      <w:r>
-        <w:t xml:space="preserve">il peuvent co-exister mais faudrait les savoir ce qui fait qu'on a pus l'un ou l'autr.</w:t>
-      </w:r>
-    </w:p>
-    <w:p>
-      <w:pPr>
-        <w:pStyle w:val="BodyText"/>
-      </w:pPr>
-      <w:r>
-        <w:t xml:space="preserve">Exemple histroqies les Pinsons de darwin (cdf mon devis.)</w:t>
-      </w:r>
-      <w:r>
-        <w:t xml:space="preserve"> </w:t>
-      </w:r>
-      <w:r>
-        <w:t xml:space="preserve">Les processus évolutifs peuvent être favorisés par les changements environnementaux mais également par les interactions entre espèces</w:t>
-      </w:r>
-      <w:r>
-        <w:t xml:space="preserve"> </w:t>
-      </w:r>
-      <w:r>
-        <w:t xml:space="preserve">. Les étroites relations entre espèces peuvent favoriser ou contraindre les réponses évolutifs, qui elles-mêmes peuvent altérées ces interactions, il existe de fait des rétroactions permanentes entre évolution et écologie</w:t>
-      </w:r>
-      <w:r>
-        <w:t xml:space="preserve"> </w:t>
-      </w:r>
-      <w:r>
-        <w:t xml:space="preserve">. Yoshida</w:t>
-      </w:r>
-      <w:r>
-        <w:t xml:space="preserve"> </w:t>
-      </w:r>
-      <w:r>
-        <w:t xml:space="preserve"> </w:t>
-      </w:r>
-      <w:r>
-        <w:t xml:space="preserve">2003 montrent que la réponse des algues vertes unicellulaires</w:t>
-      </w:r>
-      <w:r>
-        <w:t xml:space="preserve"> </w:t>
-      </w:r>
-      <w:r>
-        <w:t xml:space="preserve"> </w:t>
-      </w:r>
-      <w:r>
-        <w:t xml:space="preserve">aux rotifères</w:t>
-      </w:r>
-      <w:r>
-        <w:t xml:space="preserve"> </w:t>
-      </w:r>
-      <w:r>
-        <w:t xml:space="preserve"> </w:t>
-      </w:r>
-      <w:r>
-        <w:t xml:space="preserve">conduit à un changement dans la fréquence et la phase des cycles de la dynamiques proie prédateur</w:t>
-      </w:r>
-      <w:r>
-        <w:t xml:space="preserve"> </w:t>
-      </w:r>
-      <w:r>
-        <w:t xml:space="preserve">. L'ensemble des trois éléments jusqu'ici évoqués (environnement abiotique, interaction, évolution) peuvent également être étroitement associé. Grant et Grant 2006 rapportent le cas de la compétition entre trois espèces de pinsons (dits de Darwin) sur l'ile de Daphne (Galapagos) qui engendre une modification de la taille de leurs becs. Cette évolution liée à la compétition est elle même reliée à l'environnement abiotique car, par l'abondance ou l'absence de précipitations, il détermine la disponibilité des ressources et donc l'intensité de la compétition</w:t>
-      </w:r>
-      <w:r>
-        <w:t xml:space="preserve"> </w:t>
-      </w:r>
-      <w:r>
-        <w:t xml:space="preserve">. A travers cet exemple, nous comprenons l'importance d'inclure l'ensemble des différents processus pour construire un modèle intégratif en biogéographie. Un tel modèle serait capable, par exemple, de renseigner les risques d'exclusion compétitive dans l'exemple décrit par Grant et Grant.</w:t>
-      </w:r>
-    </w:p>
-    <w:p>
-      <w:pPr>
-        <w:pStyle w:val="BodyText"/>
-      </w:pPr>
-      <w:r>
-        <w:t xml:space="preserve">La puissance de la Biogéographie est aussi sont implications dans des cas très concrets</w:t>
-      </w:r>
-      <w:r>
-        <w:t xml:space="preserve"> </w:t>
-      </w:r>
-      <w:r>
-        <w:t xml:space="preserve">Cirtwill and Stouffer (2015)</w:t>
-      </w:r>
-      <w:r>
-        <w:t xml:space="preserve"> </w:t>
-      </w:r>
-      <w:r>
-        <w:t xml:space="preserve">mais aussi ne puissance exploratoire théoriques</w:t>
-      </w:r>
-      <w:r>
-        <w:t xml:space="preserve"> </w:t>
-      </w:r>
-      <w:r>
-        <w:t xml:space="preserve">Gravel et al. (2011)</w:t>
-      </w:r>
-      <w:r>
-        <w:t xml:space="preserve"> </w:t>
-      </w:r>
-      <w:r>
-        <w:t xml:space="preserve">Cazelles et al. (2015)</w:t>
-      </w:r>
-      <w:r>
-        <w:t xml:space="preserve"> </w:t>
-      </w:r>
-      <w:r>
-        <w:t xml:space="preserve">des îles</w:t>
-      </w:r>
-    </w:p>
-    <w:p>
-      <w:pPr>
-        <w:pStyle w:val="BodyText"/>
-      </w:pPr>
-      <w:r>
-        <w:t xml:space="preserve">l'idée des interactions à déjà montré ça pertinence sur plusieurs exemples.</w:t>
-      </w:r>
-      <w:r>
-        <w:t xml:space="preserve"> </w:t>
-      </w:r>
-      <w:r>
-        <w:t xml:space="preserve">Cirtwill and Stouffer (2015)</w:t>
-      </w:r>
-    </w:p>
-    <w:p>
-      <w:pPr>
-        <w:pStyle w:val="Heading2"/>
-      </w:pPr>
-      <w:bookmarkStart w:id="53" w:name="les-relations-de-la-biogéographie"/>
-      <w:bookmarkEnd w:id="53"/>
-      <w:r>
-        <w:t xml:space="preserve">Les relations de la biogéographie</w:t>
-      </w:r>
-    </w:p>
-    <w:p>
-      <w:pPr>
-        <w:pStyle w:val="FirstParagraph"/>
-      </w:pPr>
-      <w:r>
-        <w:t xml:space="preserve">Relation diversiyté des habitats</w:t>
-      </w:r>
-      <w:r>
-        <w:t xml:space="preserve"> </w:t>
-      </w:r>
-      <w:r>
-        <w:t xml:space="preserve">Relation aire quantitié d'espéces SAR / relation de la biogeograhies des îles</w:t>
-      </w:r>
-      <w:r>
-        <w:t xml:space="preserve"> </w:t>
-      </w:r>
-      <w:r>
-        <w:t xml:space="preserve">Compromis entre aire et hétérogénéité...</w:t>
-      </w:r>
-    </w:p>
-    <w:p>
-      <w:pPr>
-        <w:pStyle w:val="Heading1"/>
-      </w:pPr>
-      <w:bookmarkStart w:id="54" w:name="conclusion"/>
-      <w:bookmarkEnd w:id="54"/>
-      <w:r>
-        <w:t xml:space="preserve">Conclusion</w:t>
-      </w:r>
-    </w:p>
-    <w:p>
-      <w:pPr>
-        <w:pStyle w:val="BlockText"/>
-      </w:pPr>
-      <w:r>
-        <w:t xml:space="preserve">Generalist consumers should typically be weakly coupled to any one of their prey populations because, when feeding on many different species, they cannot be strongly coupled to any one of them</w:t>
-      </w:r>
-      <w:r>
-        <w:t xml:space="preserve"> </w:t>
-      </w:r>
-      <w:r>
-        <w:t xml:space="preserve">Murdoch et al. (2002)</w:t>
-      </w:r>
-    </w:p>
-    <w:p>
-      <w:pPr>
-        <w:pStyle w:val="Heading1"/>
-      </w:pPr>
-      <w:bookmarkStart w:id="55" w:name="predire-la-répartiton-futrure-des-espèces"/>
-      <w:bookmarkEnd w:id="55"/>
-      <w:r>
-        <w:t xml:space="preserve">Predire la répartiton futrure des espèces</w:t>
-      </w:r>
-    </w:p>
-    <w:p>
-      <w:pPr>
-        <w:pStyle w:val="FirstParagraph"/>
-      </w:pPr>
-      <w:r>
-        <w:t xml:space="preserve">On fait des atlas des 2 des entités avec un einertoie historqiue mas est-ce là important pour comprendre le réseuax ?</w:t>
-      </w:r>
-      <w:r>
-        <w:t xml:space="preserve"> </w:t>
-      </w:r>
-      <w:r>
-        <w:t xml:space="preserve">Hortal et al. (2011)</w:t>
-      </w:r>
-    </w:p>
-    <w:p>
-      <w:pPr>
-        <w:pStyle w:val="BodyText"/>
-      </w:pPr>
-      <w:r>
-        <w:t xml:space="preserve">Bien sur un objectif central est d'être en mesure de prédire la répartitopon des espèces</w:t>
-      </w:r>
-      <w:r>
-        <w:t xml:space="preserve"> </w:t>
-      </w:r>
-      <w:r>
-        <w:t xml:space="preserve">L'ecéologie avance avec des rêves mais des pièce manquante le lien entre les espèces et le foodweb le lien entre la présence des espèces et le fonctionenent. Il y a des problèmes fincdamnentale et qui sont complexes.</w:t>
-      </w:r>
-      <w:r>
-        <w:t xml:space="preserve"> </w:t>
-      </w:r>
-      <w:r>
-        <w:t xml:space="preserve">Par exemple les espèce peuvent avoir été invasives et causé des dégâts sur les ecosystèmes, il y a les exemples de l'aAustraile véritable laboratoire avec les boeufs les crotets els inporatation mais d'un autre côté ça fnctionne encore.</w:t>
-      </w:r>
-    </w:p>
-    <w:p>
-      <w:pPr>
-        <w:pStyle w:val="BodyText"/>
-      </w:pPr>
-      <w:r>
-        <w:t xml:space="preserve">Pour la prédicitons des distribution d'espèces la processus et simple et bien expliqué dans le libvre de Peterson. Finalemt l'eercie consiste à trouver les contraintes evironemntale qui sont les bonnes et ce placé ensuite un certai nombre de contrainte peuvent être les même il y a de nombreux avantages à une telle métyhdoes compréhensiblem empiriqument fond.é, intuitibenbt quand on va dans des endroits humides ou sec o connait bien la différence de type d'cosytèmes mais il faut rajouter bien des couches. Ainsi la possibilité de colonisaton 'est pour ça que des ecosystèmes sont aussi éloignés mais pas les mêmes espèces dessous.Rajouter l'histoire evolutive pour bien comprendre la co-evolution des humming bord 9cf mail de Bo)</w:t>
-      </w:r>
-    </w:p>
-    <w:p>
-      <w:pPr>
-        <w:pStyle w:val="BodyText"/>
-      </w:pPr>
-      <w:r>
-        <w:t xml:space="preserve">La bonne unité d'analyse ? D'où parti r?</w:t>
-      </w:r>
-    </w:p>
-    <w:p>
-      <w:pPr>
-        <w:pStyle w:val="BodyText"/>
-      </w:pPr>
-      <w:r>
-        <w:t xml:space="preserve">=&gt; Faire un exemple tout automatiser et stocker sous Github.</w:t>
-      </w:r>
-    </w:p>
-    <w:p>
-      <w:pPr>
-        <w:pStyle w:val="BodyText"/>
-      </w:pPr>
-      <w:r>
-        <w:t xml:space="preserve">Les système écologique sont des systèmes trasitoire par excellence et on veux qu'il soit satbel mais il y a une contingence encore assez dure à admettre les système que nosu observons sont on cherche à les modéliser mais il faut pas oublier qu'ils ne resterin t pas et qu'ils sont peut-être entrain de disporaître que les moteurs de l'évolution rebat lenteemnt les cartes</w:t>
-      </w:r>
-    </w:p>
-    <w:p>
-      <w:pPr>
-        <w:pStyle w:val="Heading2"/>
-      </w:pPr>
-      <w:bookmarkStart w:id="56" w:name="modéliser"/>
-      <w:bookmarkEnd w:id="56"/>
-      <w:r>
-        <w:t xml:space="preserve">Modéliser</w:t>
-      </w:r>
-    </w:p>
-    <w:p>
-      <w:pPr>
-        <w:pStyle w:val="FirstParagraph"/>
-      </w:pPr>
-      <w:r>
         <w:t xml:space="preserve">'The types of questions we pose and the types of observations we make bear witness to our preconceptions. There is no way to get rid of them. There is nothing wrong with this, but we should be aware of it. When we look around us we actually see mirrors of our ideas. We can try to change ourselves on the basis of what we see, but we cannot do without the projections we impose on reality. Observations and statements span the full range from facts via interpretation to abstract ideas. The more abstract the idea, the more important the mirror effect.' Kojjman</w:t>
       </w:r>
     </w:p>
@@ -2881,30 +2966,30 @@
     </w:p>
     <w:p>
       <w:pPr>
-        <w:pStyle w:val="Heading1"/>
-      </w:pPr>
-      <w:bookmarkStart w:id="57" w:name="le-rôle-des-interactions-dans-la-distributiondes-espèces"/>
-      <w:bookmarkEnd w:id="57"/>
-      <w:r>
-        <w:t xml:space="preserve">Le rôle des interactions dans la distributiondes espèces</w:t>
-      </w:r>
-    </w:p>
-    <w:p>
-      <w:pPr>
-        <w:pStyle w:val="Heading2"/>
-      </w:pPr>
-      <w:bookmarkStart w:id="58" w:name="interaction-et-biogeographie"/>
-      <w:bookmarkEnd w:id="58"/>
-      <w:r>
-        <w:t xml:space="preserve">Interaction et biogeographie</w:t>
-      </w:r>
-    </w:p>
-    <w:p>
-      <w:pPr>
-        <w:pStyle w:val="FirstParagraph"/>
-      </w:pPr>
-      <w:r>
-        <w:t xml:space="preserve">Accent sur les cascading effect est surtout un problème de l'instabiilté</w:t>
+        <w:pStyle w:val="BodyText"/>
+      </w:pPr>
+      <w:r>
+        <w:t xml:space="preserve">(Chapitre 8 TIB first paragraph)</w:t>
+      </w:r>
+    </w:p>
+    <w:p>
+      <w:pPr>
+        <w:pStyle w:val="BodyText"/>
+      </w:pPr>
+      <w:r>
+        <w:t xml:space="preserve">Le concept récent de biodiversité.</w:t>
+      </w:r>
+      <w:r>
+        <w:t xml:space="preserve"> </w:t>
+      </w:r>
+      <w:r>
+        <w:t xml:space="preserve">However ecological equivalence in</w:t>
+      </w:r>
+      <w:r>
+        <w:t xml:space="preserve"> </w:t>
+      </w:r>
+      <w:r>
+        <w:t xml:space="preserve">"the niche is a mapping of population dynamics onto this space"</w:t>
       </w:r>
       <w:r>
         <w:t xml:space="preserve"> </w:t>
@@ -2925,6 +3010,61 @@
         <w:t xml:space="preserve"> </w:t>
       </w:r>
       <w:r>
+        <w:t xml:space="preserve">vers le fonctionnemt des ecosystèmes levier d'action vers une approche plus utilitariste mais qui donne uns certaine proximité avec les eécosytèmes</w:t>
+      </w:r>
+      <w:r>
+        <w:t xml:space="preserve"> </w:t>
+      </w:r>
+      <w:r>
+        <w:t xml:space="preserve">Loreau et al. (2001)</w:t>
+      </w:r>
+    </w:p>
+    <w:p>
+      <w:pPr>
+        <w:pStyle w:val="Heading1"/>
+      </w:pPr>
+      <w:bookmarkStart w:id="60" w:name="le-rôle-des-interactions-dans-la-distributiondes-espèces"/>
+      <w:bookmarkEnd w:id="60"/>
+      <w:r>
+        <w:t xml:space="preserve">Le rôle des interactions dans la distributiondes espèces</w:t>
+      </w:r>
+    </w:p>
+    <w:p>
+      <w:pPr>
+        <w:pStyle w:val="Heading2"/>
+      </w:pPr>
+      <w:bookmarkStart w:id="61" w:name="interaction-et-biogeographie"/>
+      <w:bookmarkEnd w:id="61"/>
+      <w:r>
+        <w:t xml:space="preserve">Interaction et biogeographie</w:t>
+      </w:r>
+    </w:p>
+    <w:p>
+      <w:pPr>
+        <w:pStyle w:val="FirstParagraph"/>
+      </w:pPr>
+      <w:r>
+        <w:t xml:space="preserve">Accent sur les cascading effect est surtout un problème de l'instabiilté</w:t>
+      </w:r>
+      <w:r>
+        <w:t xml:space="preserve"> </w:t>
+      </w:r>
+      <w:r>
+        <w:t xml:space="preserve">(</w:t>
+      </w:r>
+      <w:r>
+        <w:rPr>
+          <w:b/>
+        </w:rPr>
+        <w:t xml:space="preserve">???</w:t>
+      </w:r>
+      <w:r>
+        <w:t xml:space="preserve">)</w:t>
+      </w:r>
+      <w:r>
+        <w:t xml:space="preserve"> </w:t>
+      </w:r>
+      <w:r>
         <w:t xml:space="preserve">Il ya aussi l'article perturbant de</w:t>
       </w:r>
       <w:r>
@@ -3167,8 +3307,8 @@
       <w:pPr>
         <w:pStyle w:val="Heading2"/>
       </w:pPr>
-      <w:bookmarkStart w:id="59" w:name="interactions-écologique-et-tib"/>
-      <w:bookmarkEnd w:id="59"/>
+      <w:bookmarkStart w:id="62" w:name="interactions-écologique-et-tib"/>
+      <w:bookmarkEnd w:id="62"/>
       <w:r>
         <w:t xml:space="preserve">Interactions écologique et TIB</w:t>
       </w:r>
@@ -3185,8 +3325,8 @@
       <w:pPr>
         <w:pStyle w:val="Heading2"/>
       </w:pPr>
-      <w:bookmarkStart w:id="60" w:name="une-question-déchelle"/>
-      <w:bookmarkEnd w:id="60"/>
+      <w:bookmarkStart w:id="63" w:name="une-question-déchelle"/>
+      <w:bookmarkEnd w:id="63"/>
       <w:r>
         <w:t xml:space="preserve">Une question d'échelle</w:t>
       </w:r>
@@ -3275,8 +3415,8 @@
       <w:pPr>
         <w:pStyle w:val="Heading2"/>
       </w:pPr>
-      <w:bookmarkStart w:id="61" w:name="oubli-de-ce-facteur-important-de"/>
-      <w:bookmarkEnd w:id="61"/>
+      <w:bookmarkStart w:id="64" w:name="oubli-de-ce-facteur-important-de"/>
+      <w:bookmarkEnd w:id="64"/>
       <w:r>
         <w:t xml:space="preserve">Oubli de ce facteur important de</w:t>
       </w:r>
@@ -3453,8 +3593,8 @@
       <w:pPr>
         <w:pStyle w:val="Heading2"/>
       </w:pPr>
-      <w:bookmarkStart w:id="62" w:name="une-question-déchelle-1"/>
-      <w:bookmarkEnd w:id="62"/>
+      <w:bookmarkStart w:id="65" w:name="une-question-déchelle-1"/>
+      <w:bookmarkEnd w:id="65"/>
       <w:r>
         <w:t xml:space="preserve">Une question d'échelle</w:t>
       </w:r>
@@ -3523,8 +3663,8 @@
       <w:pPr>
         <w:pStyle w:val="Heading1"/>
       </w:pPr>
-      <w:bookmarkStart w:id="63" w:name="intégrations-des-contraintes-biotiques-et-de-la-théorie-à-la-recherche-de-signaux-de-dintéraction"/>
-      <w:bookmarkEnd w:id="63"/>
+      <w:bookmarkStart w:id="66" w:name="intégrations-des-contraintes-biotiques-et-de-la-théorie-à-la-recherche-de-signaux-de-dintéraction"/>
+      <w:bookmarkEnd w:id="66"/>
       <w:r>
         <w:t xml:space="preserve">Intégrations des contraintes biotiques et de la théorie à la recherche de signaux de d'intéraction</w:t>
       </w:r>
@@ -3541,8 +3681,8 @@
       <w:pPr>
         <w:pStyle w:val="Heading2"/>
       </w:pPr>
-      <w:bookmarkStart w:id="64" w:name="étendre-la-théorie-de-macarthur-et-wilson"/>
-      <w:bookmarkEnd w:id="64"/>
+      <w:bookmarkStart w:id="67" w:name="étendre-la-théorie-de-macarthur-et-wilson"/>
+      <w:bookmarkEnd w:id="67"/>
       <w:r>
         <w:t xml:space="preserve">Étendre la théorie de MacArthur et Wilson</w:t>
       </w:r>
@@ -3551,8 +3691,8 @@
       <w:pPr>
         <w:pStyle w:val="Heading2"/>
       </w:pPr>
-      <w:bookmarkStart w:id="65" w:name="comprendre-les-conséquence-en-terme-de-co-occurrece"/>
-      <w:bookmarkEnd w:id="65"/>
+      <w:bookmarkStart w:id="68" w:name="comprendre-les-conséquence-en-terme-de-co-occurrece"/>
+      <w:bookmarkEnd w:id="68"/>
       <w:r>
         <w:t xml:space="preserve">Comprendre les conséquence en terme de co-occurrece</w:t>
       </w:r>
@@ -3561,8 +3701,8 @@
       <w:pPr>
         <w:pStyle w:val="Heading3"/>
       </w:pPr>
-      <w:bookmarkStart w:id="66" w:name="abondance-des-données"/>
-      <w:bookmarkEnd w:id="66"/>
+      <w:bookmarkStart w:id="69" w:name="abondance-des-données"/>
+      <w:bookmarkEnd w:id="69"/>
       <w:r>
         <w:t xml:space="preserve">Abondance des données</w:t>
       </w:r>
@@ -3609,8 +3749,8 @@
       <w:pPr>
         <w:pStyle w:val="Heading3"/>
       </w:pPr>
-      <w:bookmarkStart w:id="67" w:name="potential-interactions"/>
-      <w:bookmarkEnd w:id="67"/>
+      <w:bookmarkStart w:id="70" w:name="potential-interactions"/>
+      <w:bookmarkEnd w:id="70"/>
       <w:r>
         <w:t xml:space="preserve">Potential interactions</w:t>
       </w:r>
@@ -3697,8 +3837,8 @@
       <w:pPr>
         <w:pStyle w:val="Heading2"/>
       </w:pPr>
-      <w:bookmarkStart w:id="68" w:name="chercher-des-signaux-de-co-occurrence"/>
-      <w:bookmarkEnd w:id="68"/>
+      <w:bookmarkStart w:id="71" w:name="chercher-des-signaux-de-co-occurrence"/>
+      <w:bookmarkEnd w:id="71"/>
       <w:r>
         <w:t xml:space="preserve">Chercher des signaux de co-occurrence</w:t>
       </w:r>
@@ -3730,8 +3870,8 @@
       <w:pPr>
         <w:pStyle w:val="Heading2"/>
       </w:pPr>
-      <w:bookmarkStart w:id="69" w:name="information-dans-les-distributions"/>
-      <w:bookmarkEnd w:id="69"/>
+      <w:bookmarkStart w:id="72" w:name="information-dans-les-distributions"/>
+      <w:bookmarkEnd w:id="72"/>
       <w:r>
         <w:t xml:space="preserve">Information dans les distributions</w:t>
       </w:r>
@@ -3740,8 +3880,8 @@
       <w:pPr>
         <w:pStyle w:val="Heading1"/>
       </w:pPr>
-      <w:bookmarkStart w:id="70" w:name="aller-de-lavant"/>
-      <w:bookmarkEnd w:id="70"/>
+      <w:bookmarkStart w:id="73" w:name="aller-de-lavant"/>
+      <w:bookmarkEnd w:id="73"/>
       <w:r>
         <w:t xml:space="preserve">Aller de l'avant</w:t>
       </w:r>
@@ -3750,8 +3890,8 @@
       <w:pPr>
         <w:pStyle w:val="Heading2"/>
       </w:pPr>
-      <w:bookmarkStart w:id="71" w:name="deb"/>
-      <w:bookmarkEnd w:id="71"/>
+      <w:bookmarkStart w:id="74" w:name="deb"/>
+      <w:bookmarkEnd w:id="74"/>
       <w:r>
         <w:t xml:space="preserve">DEB</w:t>
       </w:r>
@@ -3776,8 +3916,8 @@
       <w:pPr>
         <w:pStyle w:val="Heading2"/>
       </w:pPr>
-      <w:bookmarkStart w:id="72" w:name="traits-fonctionnels"/>
-      <w:bookmarkEnd w:id="72"/>
+      <w:bookmarkStart w:id="75" w:name="traits-fonctionnels"/>
+      <w:bookmarkEnd w:id="75"/>
       <w:r>
         <w:t xml:space="preserve">Traits fonctionnels</w:t>
       </w:r>
@@ -3927,7 +4067,7 @@
       <w:r>
         <w:t xml:space="preserve">Allesina, S., Tang, S., 2012. Stability criteria for complex ecosystems. Nature 483, 205–208. doi:</w:t>
       </w:r>
-      <w:hyperlink r:id="rId73">
+      <w:hyperlink r:id="rId76">
         <w:r>
           <w:rPr>
             <w:rStyle w:val="Hyperlink"/>
@@ -3943,7 +4083,7 @@
       <w:r>
         <w:t xml:space="preserve">Beck, J., Böller, M., Erhardt, A., Schwanghart, W., 2014. Spatial bias in the GBIF database and its effect on modeling species’ geographic distributions. Ecological Informatics 19, 10–15. doi:</w:t>
       </w:r>
-      <w:hyperlink r:id="rId74">
+      <w:hyperlink r:id="rId77">
         <w:r>
           <w:rPr>
             <w:rStyle w:val="Hyperlink"/>
@@ -3959,7 +4099,7 @@
       <w:r>
         <w:t xml:space="preserve">Cahill, A.E., Aiello-Lammens, M.E., Fisher-Reid, M.C., Hua, X., Karanewsky, C.J., Ryu, H.Y., Sbeglia, G.C., Spagnolo, F., Waldron, J.B., Warsi, O., Wiens, J.J., 2013. How does climate change cause extinction? Proceedings. Biological sciences / The Royal Society 280, 20121890. doi:</w:t>
       </w:r>
-      <w:hyperlink r:id="rId75">
+      <w:hyperlink r:id="rId78">
         <w:r>
           <w:rPr>
             <w:rStyle w:val="Hyperlink"/>
@@ -3975,7 +4115,7 @@
       <w:r>
         <w:t xml:space="preserve">Cazelles, K., Mouquet, N., Mouillot, D., Gravel, D., 2015. On the integration of biotic interaction and environmental constraints at the biogeographical scale. Ecography n/a–n/a. doi:</w:t>
       </w:r>
-      <w:hyperlink r:id="rId76">
+      <w:hyperlink r:id="rId79">
         <w:r>
           <w:rPr>
             <w:rStyle w:val="Hyperlink"/>
@@ -3991,7 +4131,7 @@
       <w:r>
         <w:t xml:space="preserve">Cirtwill, A.R., Stouffer, D.B., 2015. Knowledge of predator-prey interactions improves predictions of immigration and extinction in island biogeography. Global Ecology and Biogeography n/a–n/a. doi:</w:t>
       </w:r>
-      <w:hyperlink r:id="rId77">
+      <w:hyperlink r:id="rId80">
         <w:r>
           <w:rPr>
             <w:rStyle w:val="Hyperlink"/>
@@ -4005,9 +4145,25 @@
         <w:pStyle w:val="Bibliography"/>
       </w:pPr>
       <w:r>
+        <w:t xml:space="preserve">Connor, E.F., Simberloff, D., 1979. The Assembly of Species Communities: Chance or Competition? Ecology 60, 1132. doi:</w:t>
+      </w:r>
+      <w:hyperlink r:id="rId81">
+        <w:r>
+          <w:rPr>
+            <w:rStyle w:val="Hyperlink"/>
+          </w:rPr>
+          <w:t xml:space="preserve">10.2307/1936961</w:t>
+        </w:r>
+      </w:hyperlink>
+    </w:p>
+    <w:p>
+      <w:pPr>
+        <w:pStyle w:val="Bibliography"/>
+      </w:pPr>
+      <w:r>
         <w:t xml:space="preserve">Davis, M. a, Chew, M.K., Hobbs, R.J., Lugo, A.E., Ewel, J.J., Vermeij, G.J., Brown, J.H., Rosenzweig, M.L., Gardener, M.R., Carroll, S.P., Thompson, K., Pickett, S.T. a, Stromberg, J.C., Del Tredici, P., Suding, K.N., Ehrenfeld, J.G., Grime, J.P., Mascaro, J., Briggs, J.C., 2011. Don’t judge species on their origins. Nature 474, 153–4. doi:</w:t>
       </w:r>
-      <w:hyperlink r:id="rId78">
+      <w:hyperlink r:id="rId82">
         <w:r>
           <w:rPr>
             <w:rStyle w:val="Hyperlink"/>
@@ -4023,7 +4179,7 @@
       <w:r>
         <w:t xml:space="preserve">De Roos, A.M., Schellekens, T., Van Kooten, T., Persson, L., 2008. Stage-specific predator species help each other to persist while competing for a single prey. Proceedings of the National Academy of Sciences of the United States of America 105, 13930–5. doi:</w:t>
       </w:r>
-      <w:hyperlink r:id="rId79">
+      <w:hyperlink r:id="rId83">
         <w:r>
           <w:rPr>
             <w:rStyle w:val="Hyperlink"/>
@@ -4037,9 +4193,17 @@
         <w:pStyle w:val="Bibliography"/>
       </w:pPr>
       <w:r>
+        <w:t xml:space="preserve">Diamond, J.M., 1975. Assembly of species communities, in: Cody, M.L., Diamond, J.M. (Eds.), Ecology and Evolution of Communities. Harvard University Press, Cambridge, Massachusetts, USA., pp. 342–444.</w:t>
+      </w:r>
+    </w:p>
+    <w:p>
+      <w:pPr>
+        <w:pStyle w:val="Bibliography"/>
+      </w:pPr>
+      <w:r>
         <w:t xml:space="preserve">Elith, J., H. Graham, C., P. Anderson, R., Dudík, M., Ferrier, S., Guisan, A., J. Hijmans, R., Huettmann, F., R. Leathwick, J., Lehmann, A., Li, J., G. Lohmann, L., A. Loiselle, B., Manion, G., Moritz, C., Nakamura, M., Nakazawa, Y., McC. M. Overton, J., Townsend Peterson, A., J. Phillips, S., Richardson, K., Scachetti-Pereira, R., E. Schapire, R., Soberón, J., Williams, S., S. Wisz, M., E. Zimmermann, N., 2006. Novel methods improve prediction of species’ distributions from occurrence data. Ecography 29, 129–151. doi:</w:t>
       </w:r>
-      <w:hyperlink r:id="rId80">
+      <w:hyperlink r:id="rId84">
         <w:r>
           <w:rPr>
             <w:rStyle w:val="Hyperlink"/>
@@ -4055,7 +4219,7 @@
       <w:r>
         <w:t xml:space="preserve">Elith, J., Leathwick, J.R., 2009. Species Distribution Models: Ecological Explanation and Prediction Across Space and Time. Annual Review of Ecology, Evolution, and Systematics 40, 677–697. doi:</w:t>
       </w:r>
-      <w:hyperlink r:id="rId81">
+      <w:hyperlink r:id="rId85">
         <w:r>
           <w:rPr>
             <w:rStyle w:val="Hyperlink"/>
@@ -4071,7 +4235,7 @@
       <w:r>
         <w:t xml:space="preserve">Engelbrecht, B.M.J., Comita, L.S., Condit, R., Kursar, T. a, Tyree, M.T., Turner, B.L., Hubbell, S.P., 2007. Drought sensitivity shapes species distribution patterns in tropical forests. Nature 447, 80–82. doi:</w:t>
       </w:r>
-      <w:hyperlink r:id="rId82">
+      <w:hyperlink r:id="rId86">
         <w:r>
           <w:rPr>
             <w:rStyle w:val="Hyperlink"/>
@@ -4087,7 +4251,7 @@
       <w:r>
         <w:t xml:space="preserve">Gravel, D., Bell, T., Barbera, C., Bouvier, T., Pommier, T., Venail, P., Mouquet, N., 2011. Experimental niche evolution alters the strength of the diversity–productivity relationship. Nature 469, 89–92. doi:</w:t>
       </w:r>
-      <w:hyperlink r:id="rId83">
+      <w:hyperlink r:id="rId87">
         <w:r>
           <w:rPr>
             <w:rStyle w:val="Hyperlink"/>
@@ -4103,7 +4267,7 @@
       <w:r>
         <w:t xml:space="preserve">Hijmans, R.J., Cameron, S.E., Parra, J.L., Jones, P.G., Jarvis, A., 2005. Very high resolution interpolated climate surfaces for global land areas. International Journal of Climatology 25, 1965–1978. doi:</w:t>
       </w:r>
-      <w:hyperlink r:id="rId84">
+      <w:hyperlink r:id="rId88">
         <w:r>
           <w:rPr>
             <w:rStyle w:val="Hyperlink"/>
@@ -4119,7 +4283,7 @@
       <w:r>
         <w:t xml:space="preserve">Hortal, J., Diniz-Filho, J.A.F., Bini, L.M., Rodríguez, M.Á., Baselga, A., Nogués-Bravo, D., Rangel, T.F., Hawkins, B.A., Lobo, J.M., 2011. Ice age climate, evolutionary constraints and diversity patterns of European dung beetles. Ecology Letters 14, 741–748. doi:</w:t>
       </w:r>
-      <w:hyperlink r:id="rId85">
+      <w:hyperlink r:id="rId89">
         <w:r>
           <w:rPr>
             <w:rStyle w:val="Hyperlink"/>
@@ -4135,7 +4299,7 @@
       <w:r>
         <w:t xml:space="preserve">Kearney, M., Porter, W.P., 2004. MAPPING THE FUNDAMENTAL NICHE: PHYSIOLOGY, CLIMATE, AND THE DISTRIBUTION OF A NOCTURNAL LIZARD. Ecology 85, 3119–3131. doi:</w:t>
       </w:r>
-      <w:hyperlink r:id="rId86">
+      <w:hyperlink r:id="rId90">
         <w:r>
           <w:rPr>
             <w:rStyle w:val="Hyperlink"/>
@@ -4151,7 +4315,7 @@
       <w:r>
         <w:t xml:space="preserve">Kéfi, S., Berlow, E.L., Wieters, E.A., Joppa, L.N., Wood, S.A., Brose, U., Navarrete, S.A., 2015. Network structure beyond food webs: mapping non-trophic and trophic interactions on Chilean rocky shores. Ecology 96, 291–303. doi:</w:t>
       </w:r>
-      <w:hyperlink r:id="rId87">
+      <w:hyperlink r:id="rId91">
         <w:r>
           <w:rPr>
             <w:rStyle w:val="Hyperlink"/>
@@ -4167,7 +4331,7 @@
       <w:r>
         <w:t xml:space="preserve">Kéfi, S., Berlow, E.L., Wieters, E.A., Navarrete, S.A., Petchey, O.L., Wood, S.A., Boit, A., Joppa, L.N., Lafferty, K.D., Williams, R.J., Martinez, N.D., Menge, B.A., Blanchette, C.A., Iles, A.C., Brose, U., 2012. More than a meal… integrating non-feeding interactions into food webs. Ecology Letters 15, 291–300. doi:</w:t>
       </w:r>
-      <w:hyperlink r:id="rId88">
+      <w:hyperlink r:id="rId92">
         <w:r>
           <w:rPr>
             <w:rStyle w:val="Hyperlink"/>
@@ -4183,7 +4347,7 @@
       <w:r>
         <w:t xml:space="preserve">Leibold, M.a., Holyoak, M., Mouquet, N., Amarasekare, P., Chase, J.M., Hoopes, M.F., Holt, R.D., Shurin, J.B., Law, R., Tilman, D., Loreau, M., Gonzalez, a., 2004. The metacommunity concept: a framework for multi-scale community ecology. Ecology Letters 7, 601–613. doi:</w:t>
       </w:r>
-      <w:hyperlink r:id="rId89">
+      <w:hyperlink r:id="rId93">
         <w:r>
           <w:rPr>
             <w:rStyle w:val="Hyperlink"/>
@@ -4199,7 +4363,7 @@
       <w:r>
         <w:t xml:space="preserve">Letten, A.D., Keith, D.a., Tozer, M.G., Hui, F.K., 2015. Fine-scale hydrological niche differentiation through the lens of multi-species co-occurrence models. Journal of Ecology 103, 1264–1275. doi:</w:t>
       </w:r>
-      <w:hyperlink r:id="rId90">
+      <w:hyperlink r:id="rId94">
         <w:r>
           <w:rPr>
             <w:rStyle w:val="Hyperlink"/>
@@ -4215,7 +4379,7 @@
       <w:r>
         <w:t xml:space="preserve">Loreau, M., Naeem, S., Inchausti, P., Bengtsson, J., Grime, J.P., Hector, a, Hooper, D.U., Huston, M. a, Raffaelli, D., Schmid, B., Tilman, D., Wardle, D. a, 2001. Biodiversity and ecosystem functioning: current knowledge and future challenges. Science (New York, N.Y.) 294, 804–8. doi:</w:t>
       </w:r>
-      <w:hyperlink r:id="rId91">
+      <w:hyperlink r:id="rId95">
         <w:r>
           <w:rPr>
             <w:rStyle w:val="Hyperlink"/>
@@ -4247,7 +4411,7 @@
       <w:r>
         <w:t xml:space="preserve">Manel, S., Schwartz, M.K., Luikart, G., Taberlet, P., 2003. Landscape genetics: Combining landscape ecology and population genetics. Trends in Ecology and Evolution 18, 189–197. doi:</w:t>
       </w:r>
-      <w:hyperlink r:id="rId92">
+      <w:hyperlink r:id="rId96">
         <w:r>
           <w:rPr>
             <w:rStyle w:val="Hyperlink"/>
@@ -4263,7 +4427,7 @@
       <w:r>
         <w:t xml:space="preserve">May, R.M., 1973. Stability and complexity in model ecosystems. Monographs in population biology 6, 1–235. doi:</w:t>
       </w:r>
-      <w:hyperlink r:id="rId93">
+      <w:hyperlink r:id="rId97">
         <w:r>
           <w:rPr>
             <w:rStyle w:val="Hyperlink"/>
@@ -4279,7 +4443,7 @@
       <w:r>
         <w:t xml:space="preserve">McCann, K.S., 2000. The diversity-stability debate. Nature 405, 228–33. doi:</w:t>
       </w:r>
-      <w:hyperlink r:id="rId94">
+      <w:hyperlink r:id="rId98">
         <w:r>
           <w:rPr>
             <w:rStyle w:val="Hyperlink"/>
@@ -4293,9 +4457,25 @@
         <w:pStyle w:val="Bibliography"/>
       </w:pPr>
       <w:r>
+        <w:t xml:space="preserve">McGill, B.J., 2010. Ecology. Matters of scale. Science 328, 575–576. doi:</w:t>
+      </w:r>
+      <w:hyperlink r:id="rId99">
+        <w:r>
+          <w:rPr>
+            <w:rStyle w:val="Hyperlink"/>
+          </w:rPr>
+          <w:t xml:space="preserve">10.1126/science.1188528</w:t>
+        </w:r>
+      </w:hyperlink>
+    </w:p>
+    <w:p>
+      <w:pPr>
+        <w:pStyle w:val="Bibliography"/>
+      </w:pPr>
+      <w:r>
         <w:t xml:space="preserve">Montoya, J., Woodward, G., Emmerson, M.C., Solé, R.V., 2009. Press perturbations and indirect effects in real food webs. Ecology 90, 2426–2433. doi:</w:t>
       </w:r>
-      <w:hyperlink r:id="rId95">
+      <w:hyperlink r:id="rId100">
         <w:r>
           <w:rPr>
             <w:rStyle w:val="Hyperlink"/>
@@ -4311,7 +4491,7 @@
       <w:r>
         <w:t xml:space="preserve">Murdoch, W.W., Kendall, B.E., Nisbet, R.M., Briggs, C.J., McCauley, E., Bolser, R., 2002. Single-species models for many-species food webs. Nature 417, 541–543. doi:</w:t>
       </w:r>
-      <w:hyperlink r:id="rId96">
+      <w:hyperlink r:id="rId101">
         <w:r>
           <w:rPr>
             <w:rStyle w:val="Hyperlink"/>
@@ -4343,7 +4523,7 @@
       <w:r>
         <w:t xml:space="preserve">Poisot, T., Canard, E., Mouillot, D., Mouquet, N., Gravel, D., Jordan, F., 2012. The dissimilarity of species interaction networks. Ecology letters 15, 1353–61. doi:</w:t>
       </w:r>
-      <w:hyperlink r:id="rId97">
+      <w:hyperlink r:id="rId102">
         <w:r>
           <w:rPr>
             <w:rStyle w:val="Hyperlink"/>
@@ -4359,7 +4539,7 @@
       <w:r>
         <w:t xml:space="preserve">Säterberg, T., Sellman, S., Ebenman, B., 2013. High frequency of functional extinctions in ecological networks. Nature 499, 468–70. doi:</w:t>
       </w:r>
-      <w:hyperlink r:id="rId98">
+      <w:hyperlink r:id="rId103">
         <w:r>
           <w:rPr>
             <w:rStyle w:val="Hyperlink"/>
@@ -4375,7 +4555,7 @@
       <w:r>
         <w:t xml:space="preserve">Schoener, T.W., 2011a. The Newest Synthesis : Understanding Ecological Dynamics. Science 331, 426–429. doi:</w:t>
       </w:r>
-      <w:hyperlink r:id="rId99">
+      <w:hyperlink r:id="rId104">
         <w:r>
           <w:rPr>
             <w:rStyle w:val="Hyperlink"/>
@@ -4391,7 +4571,7 @@
       <w:r>
         <w:t xml:space="preserve">Schoener, T.W., 2011b. The newest synthesis: understanding the interplay of evolutionary and ecological dynamics. Science (New York, N.Y.) 331, 426–9. doi:</w:t>
       </w:r>
-      <w:hyperlink r:id="rId99">
+      <w:hyperlink r:id="rId104">
         <w:r>
           <w:rPr>
             <w:rStyle w:val="Hyperlink"/>
@@ -4405,9 +4585,25 @@
         <w:pStyle w:val="Bibliography"/>
       </w:pPr>
       <w:r>
+        <w:t xml:space="preserve">Simberloff, D.S., 1974. Equilibrium Theory of Island Biogeography and Ecology. Annual Review of Ecology and Systematics 5, 161–182. doi:</w:t>
+      </w:r>
+      <w:hyperlink r:id="rId105">
+        <w:r>
+          <w:rPr>
+            <w:rStyle w:val="Hyperlink"/>
+          </w:rPr>
+          <w:t xml:space="preserve">10.1146/annurev.es.05.110174.001113</w:t>
+        </w:r>
+      </w:hyperlink>
+    </w:p>
+    <w:p>
+      <w:pPr>
+        <w:pStyle w:val="Bibliography"/>
+      </w:pPr>
+      <w:r>
         <w:t xml:space="preserve">Simberloff, D.S., Wilson, E.O., 1969. Experimental Zoogeography of Islands: The Colonization of Empty Islands. Ecology 50, 278–296. doi:</w:t>
       </w:r>
-      <w:hyperlink r:id="rId100">
+      <w:hyperlink r:id="rId106">
         <w:r>
           <w:rPr>
             <w:rStyle w:val="Hyperlink"/>
@@ -4423,7 +4619,7 @@
       <w:r>
         <w:t xml:space="preserve">Springer, A., Swann, D., Crimmins, M., 2015. Climate change impacts on high elevation saguaro range expansion. Journal of Arid Environments 116, 57–62. doi:</w:t>
       </w:r>
-      <w:hyperlink r:id="rId101">
+      <w:hyperlink r:id="rId107">
         <w:r>
           <w:rPr>
             <w:rStyle w:val="Hyperlink"/>
@@ -4439,7 +4635,7 @@
       <w:r>
         <w:t xml:space="preserve">Stein, A., Gerstner, K., Kreft, H., 2014. Environmental heterogeneity as a universal driver of species richness across taxa, biomes and spatial scales. Ecology Letters n/a–n/a. doi:</w:t>
       </w:r>
-      <w:hyperlink r:id="rId102">
+      <w:hyperlink r:id="rId108">
         <w:r>
           <w:rPr>
             <w:rStyle w:val="Hyperlink"/>
@@ -4455,7 +4651,7 @@
       <w:r>
         <w:t xml:space="preserve">Taranu, Z.E., Gregory-Eaves, I., Leavitt, P.R., Bunting, L., Buchaca, T., Catalan, J., Domaizon, I., Guilizzoni, P., Lami, A., Mcgowan, S., Moorhouse, H., Morabito, G., Pick, F.R., Stevenson, M.A., Thompson, P.L., Vinebrooke, R.D., 2015. Acceleration of cyanobacterial dominance in north temperate-subarctic lakes during the Anthropocene. Ecology Letters 18, 375–384. doi:</w:t>
       </w:r>
-      <w:hyperlink r:id="rId103">
+      <w:hyperlink r:id="rId109">
         <w:r>
           <w:rPr>
             <w:rStyle w:val="Hyperlink"/>
@@ -4479,7 +4675,7 @@
       <w:r>
         <w:t xml:space="preserve">Wallace, A.R., 1860. On the Zoological Geography of the Malay Archipelago. Journal of the Proceedings of the Linnean Society of London. Zoology 4, 172–184. doi:</w:t>
       </w:r>
-      <w:hyperlink r:id="rId104">
+      <w:hyperlink r:id="rId110">
         <w:r>
           <w:rPr>
             <w:rStyle w:val="Hyperlink"/>
@@ -4503,7 +4699,7 @@
       <w:r>
         <w:t xml:space="preserve">Wootton, J.T., 1994. The Nature and Consequences of Indirect Effects in Ecological Communities. Annual Review of Ecology and Systematics 25, 443–466. doi:</w:t>
       </w:r>
-      <w:hyperlink r:id="rId105">
+      <w:hyperlink r:id="rId111">
         <w:r>
           <w:rPr>
             <w:rStyle w:val="Hyperlink"/>
@@ -4530,6 +4726,49 @@
     <w:p>
       <w:r>
         <w:separator/>
+      </w:r>
+    </w:p>
+  </w:footnote>
+  <w:footnote w:id="23">
+    <w:p>
+      <w:pPr>
+        <w:pStyle w:val="FootnoteText"/>
+      </w:pPr>
+      <w:r>
+        <w:rPr>
+          <w:rStyle w:val="FootnoteReference"/>
+        </w:rPr>
+        <w:footnoteRef/>
+      </w:r>
+      <w:r>
+        <w:t xml:space="preserve"> </w:t>
+      </w:r>
+      <w:r>
+        <w:t xml:space="preserve">Wallace a publié en 1858 un article</w:t>
+      </w:r>
+      <w:r>
+        <w:t xml:space="preserve"> </w:t>
+      </w:r>
+      <w:r>
+        <w:rPr>
+          <w:i/>
+        </w:rPr>
+        <w:t xml:space="preserve">On the Tendency of Varieties to Depart Indefinitely From the Original Type</w:t>
+      </w:r>
+      <w:r>
+        <w:t xml:space="preserve"> </w:t>
+      </w:r>
+      <w:r>
+        <w:t xml:space="preserve">qui témoigne très clairement que ses idées sur les varitions temporelles des espèces étaient très proche de celle de Charles Robert Darwin a qui il avait d'ailleurs envoyé le manuscipt</w:t>
+      </w:r>
+      <w:r>
+        <w:t xml:space="preserve"> </w:t>
+      </w:r>
+      <w:r>
+        <w:t xml:space="preserve">(Wallace, 1858)</w:t>
+      </w:r>
+      <w:r>
+        <w:t xml:space="preserve">.</w:t>
       </w:r>
     </w:p>
   </w:footnote>
@@ -4620,7 +4859,7 @@
     </w:lvl>
   </w:abstractNum>
   <w:abstractNum w:abstractNumId="990">
-    <w:nsid w:val="ad4f46c9"/>
+    <w:nsid w:val="863b9320"/>
     <w:multiLevelType w:val="multilevel"/>
     <w:lvl w:ilvl="0">
       <w:numFmt w:val="bullet"/>
@@ -4701,7 +4940,7 @@
     </w:lvl>
   </w:abstractNum>
   <w:abstractNum w:abstractNumId="99411">
-    <w:nsid w:val="86823a22"/>
+    <w:nsid w:val="2ecfd3de"/>
     <w:multiLevelType w:val="multilevel"/>
     <w:lvl w:ilvl="0">
       <w:start w:val="1"/>
@@ -4789,7 +5028,7 @@
     </w:lvl>
   </w:abstractNum>
   <w:abstractNum w:abstractNumId="991">
-    <w:nsid w:val="6e0f59e5"/>
+    <w:nsid w:val="62aee9cd"/>
     <w:multiLevelType w:val="multilevel"/>
     <w:lvl w:ilvl="0">
       <w:numFmt w:val="bullet"/>

</xml_diff>

<commit_message>
made progress in section section 1.2
</commit_message>
<xml_diff>
--- a/intro.docx
+++ b/intro.docx
@@ -306,7 +306,7 @@
         <w:pStyle w:val="FirstParagraph"/>
       </w:pPr>
       <w:r>
-        <w:t xml:space="preserve">La conpréhension de l'écologie ne peut être faite sans une compréhension de l'évolution et inversement. Un parallèle fort existe entre l'histoire et la biogéographie et il est difficile de faire une bonne histoire sans comprendre les contraintes géograohiques qui sont souvent le moteur de cette derrnière. L'écologie est à la biologie ce que l'écologie est aux sciences humaine de même que l'évolution est la partie historque de la biogéogrpahiqeu : il est très riche de croiser les regards. Cette vision spatiale de l'écology est ancrée dans la pensée de MacArthur et Wilson dans la préfcae de 1967 :</w:t>
+        <w:t xml:space="preserve">La conpréhension de l'écologie ne peut être faite sans une compréhension de l'évolution et inversement. Un parallèle fort existe entre l'histoire et la biogéographie et il est difficile de faire une bonne histoire sans comprendre les contraintes géographiques qui sont souvent le moteur de cette derrnière. L'écologie est à la biologie ce que l'écologie est aux sciences humaine de même que l'évolution est la partie historque de la biogéogrpahiqeu : il est très riche de croiser les regards. Cette vision spatiale de l'écology est ancrée dans la pensée de MacArthur et Wilson dans la préfcae de 1967 :</w:t>
       </w:r>
     </w:p>
     <w:p>
@@ -450,7 +450,7 @@
         <w:pStyle w:val="BodyText"/>
       </w:pPr>
       <w:r>
-        <w:t xml:space="preserve">L'analyse de l'infornation des distributions est a mené à différentes spatiales et temporelles. Comme le relève MacArthur, c'est en trouvant des phénomènes répété que l'on peut aller vers la génétalisation mais la répétition spatiale et aussi temporelle de de phénomène qui s'exprinent eux même a des échelles diff.rentes ainsi, distributions d'espèces est un repose aussi sur une analyse à différentes échelles</w:t>
+        <w:t xml:space="preserve">L'analyse de l'information des distributions est a mené à différentes échelles spatiales et temporelles. Comme le relève MacArthur, c'est en trouvant des phénomènes répétés que l'on peut aller vers la généralisation mais la répétition spatiale et aussi temporelle de de phénomène qui s'exprinent eux même a des échelles diff.rentes ainsi, distributions d'espèces est un repose aussi sur une analyse à différentes échelles</w:t>
       </w:r>
       <w:r>
         <w:t xml:space="preserve"> </w:t>
@@ -465,17 +465,17 @@
         <w:t xml:space="preserve">(McGill, 2010)</w:t>
       </w:r>
       <w:r>
-        <w:t xml:space="preserve">.</w:t>
+        <w:t xml:space="preserve">.En tout les points ou une population local parvient à ce maintenir fût-elle éteinte que génération après, il faut reconnaitre que l'ensemble des facteurs présents lui permettent d'y être.</w:t>
       </w:r>
     </w:p>
     <w:p>
       <w:pPr>
         <w:pStyle w:val="Heading2"/>
       </w:pPr>
-      <w:bookmarkStart w:id="25" w:name="enjeux-de-la-connaisssance-de-la-répartition-géogrpahique"/>
+      <w:bookmarkStart w:id="25" w:name="enjeux-de-la-connaisssance-de-la-répartition-géogrpahique-des-espèces"/>
       <w:bookmarkEnd w:id="25"/>
       <w:r>
-        <w:t xml:space="preserve">Enjeux de la connaisssance de la répartition géogrpahique</w:t>
+        <w:t xml:space="preserve">Enjeux de la connaisssance de la répartition géogrpahique des espèces</w:t>
       </w:r>
     </w:p>
     <w:p>
@@ -483,190 +483,201 @@
         <w:pStyle w:val="FirstParagraph"/>
       </w:pPr>
       <w:r>
-        <w:t xml:space="preserve">Aujourd'hui une bone partie du des enjeux de la biogéogrpahie ce fait aussi</w:t>
-      </w:r>
-      <w:r>
-        <w:t xml:space="preserve"> </w:t>
-      </w:r>
-      <w:r>
-        <w:t xml:space="preserve">proédire les rengae s</w:t>
-      </w:r>
-    </w:p>
-    <w:p>
-      <w:pPr>
-        <w:pStyle w:val="BodyText"/>
-      </w:pPr>
-      <w:r>
-        <w:t xml:space="preserve">le traver =&gt; focus sur variabels climatiques</w:t>
-      </w:r>
-    </w:p>
-    <w:p>
-      <w:pPr>
-        <w:pStyle w:val="BodyText"/>
-      </w:pPr>
-      <w:r>
-        <w:t xml:space="preserve">=&gt; modélistaion</w:t>
+        <w:t xml:space="preserve">Les enjeux fondamentaux ont été évoqués plus haut : les observations et la compréhension des causes profondes de la géométrie et la dynamique des aires de répartitions des espèces ont déjà amené à des découvertes majeures en écologie et en évolution. La phase d'expérience et de Théorie décite par MacArthur et Wilson se poursuit et l'espoint se tourne vers la possibilité d'obtenir des prédictions fiabkes sur les aires de répartitions futures d'une espèce données. Ce problème est d'autant plus pesant dans la litérature en biogéograhique dans le contexte actuel des changements globaux. En biogéogrpahie, les changements climatiques ont canalisés l'attention et les chercheurs constatent l'ampleur à laquelle la biodiversité mondiale est affectée par ces derniers</w:t>
+      </w:r>
+      <w:r>
+        <w:t xml:space="preserve"> </w:t>
+      </w:r>
+      <w:r>
+        <w:t xml:space="preserve">(Koh, 2004,</w:t>
+      </w:r>
+      <w:r>
+        <w:t xml:space="preserve"> </w:t>
+      </w:r>
+      <w:r>
+        <w:t xml:space="preserve">Bellard et al. (2012)</w:t>
+      </w:r>
+      <w:r>
+        <w:t xml:space="preserve">)</w:t>
+      </w:r>
+      <w:r>
+        <w:t xml:space="preserve">. Le volonté d'anticiper où seront les espèces demain a également engendré un effort de développemnet d'outils statistiques essentiellement centré sur la correlation entre les variables abiotiques et occurrence des espèces</w:t>
+      </w:r>
+      <w:r>
+        <w:t xml:space="preserve"> </w:t>
+      </w:r>
+      <w:r>
+        <w:t xml:space="preserve">(Elith et al., 2006)</w:t>
+      </w:r>
+    </w:p>
+    <w:p>
+      <w:pPr>
+        <w:pStyle w:val="BodyText"/>
+      </w:pPr>
+      <w:r>
+        <w:t xml:space="preserve">ont un effort conséquent a été mené pour envisager l'ensemble des impact des changments comment les activités humaine pouva l'ensemble des impact possibles sur les écosystsèmes pour mieux cerner l'ensemble des réponses possibles [ et pour évelopper des approches statitsiques fiables [.</w:t>
+      </w:r>
+    </w:p>
+    <w:p>
+      <w:pPr>
+        <w:pStyle w:val="BodyText"/>
+      </w:pPr>
+      <w:r>
+        <w:t xml:space="preserve">En choississant de parler de tel ou tel espèces nous glissons rapidement à des enjeux sociaux et économiques. peurt par exemple citer le</w:t>
+      </w:r>
+    </w:p>
+    <w:p>
+      <w:pPr>
+        <w:pStyle w:val="BodyText"/>
+      </w:pPr>
+      <w:r>
+        <w:t xml:space="preserve">Malgré leurs performances, les modèles de distribution actuels utilisés pour construire les scénarios de biodiversité de demain souffrent vraisemblablement d'un manque de théorie sous-jacent</w:t>
+      </w:r>
+      <w:r>
+        <w:t xml:space="preserve"> </w:t>
+      </w:r>
+      <w:r>
+        <w:t xml:space="preserve">. La nécessité d'une approche théorique pour aller vers des approches plus appliquées est fondamentale, en témoignent, par exemple, l'histoire de la théorie de la biogéographie</w:t>
+      </w:r>
+      <w:r>
+        <w:t xml:space="preserve"> </w:t>
+      </w:r>
+      <w:r>
+        <w:t xml:space="preserve"> </w:t>
+      </w:r>
+      <w:r>
+        <w:t xml:space="preserve">et de la théorie métabolique</w:t>
+      </w:r>
+      <w:r>
+        <w:t xml:space="preserve"> </w:t>
+      </w:r>
+      <w:r>
+        <w:t xml:space="preserve">. Dans notre cas, partir d'une construction progressive assemblant les différents processus décrits ci-dessus nourrit, dans un premier temps, la réflexion sur l'ensemble des retroactions que peuvent exercer les différents processus les uns sur les autres</w:t>
+      </w:r>
+      <w:r>
+        <w:t xml:space="preserve">. Dans un second temps, le questionnement sur les échelles des phénomènes peut amener à isoler les processus que les futurs MDE ne doivent pas occulter au regard des échelles spatio-temporelles qu'ils considèrent. Troisièmement, les modèles théoriques fournissent des hypothèses à confronter aux faits, ce qui permet de conforter ou d'infirmer la théorie. Enfin, si l'agencement des processus entre eux est bien expliqué, de la théorie peut émerger de nouvelles méthodes pour traiter les données. Retour au théoriqueé.</w:t>
+      </w:r>
+    </w:p>
+    <w:p>
+      <w:pPr>
+        <w:pStyle w:val="BodyText"/>
+      </w:pPr>
+      <w:r>
+        <w:t xml:space="preserve">je tiens è finir cette partie avec quelques idées générales mais préceuse pour conprendr la dématche théioriqe et de modelisationm</w:t>
       </w:r>
     </w:p>
     <w:p>
       <w:pPr>
         <w:pStyle w:val="Heading2"/>
       </w:pPr>
-      <w:bookmarkStart w:id="26" w:name="section"/>
+      <w:bookmarkStart w:id="26" w:name="théorie-et-modélisation"/>
       <w:bookmarkEnd w:id="26"/>
+      <w:r>
+        <w:t xml:space="preserve">Théorie et modélisation</w:t>
+      </w:r>
+    </w:p>
+    <w:p>
+      <w:pPr>
+        <w:pStyle w:val="Heading3"/>
+      </w:pPr>
+      <w:bookmarkStart w:id="27" w:name="deterministes-ou-stochastiques"/>
+      <w:bookmarkEnd w:id="27"/>
+      <w:r>
+        <w:t xml:space="preserve">Deterministes ou stochastiques</w:t>
+      </w:r>
     </w:p>
     <w:p>
       <w:pPr>
         <w:pStyle w:val="FirstParagraph"/>
       </w:pPr>
       <w:r>
-        <w:t xml:space="preserve">Rappelons les objectifs de la biogéographie : décrire et comprendre sur la Terre. Le coeur de l'inférence en biogéographie est donc de trouver les variables les plus pertinentes pour la répartition des espèces. Pour cela, les données spatialisées de présence ou d'abondance des organismes étudiés sont mises en relation avec des variables prédictives également spatialisées</w:t>
-      </w:r>
-      <w:r>
-        <w:t xml:space="preserve"> </w:t>
-      </w:r>
-      <w:r>
-        <w:t xml:space="preserve">. Idéalement, les échelles spatiales coïncident, sinon des transformations des données sont nécessaires. Si la variabilité capturée est satisfaisante, la combinaison retenue de variables explicatives éclairent alors les motifs de la présence des espèces en un lieu donné. Nous retiendrons le nom de modèle de distribution des espèces (MDE) pour référer à cette démarche de modélisation générale. Il y a cependant de nombreux aspects à discuter relatifs aux variables explicatives employées. Les MDE ont fourni des exemples attestant de leur pouvoir à décrire la niche fondamentale pour expliquer les présences des espèces</w:t>
-      </w:r>
-      <w:r>
-        <w:t xml:space="preserve"> </w:t>
-      </w:r>
-      <w:r>
-        <w:t xml:space="preserve">. Si l'on considère des espèces mobiles, il est problématique de négliger leur mouvement, la dispersion et ses limites doivent alors être incorporés dans les modèles de distribution</w:t>
-      </w:r>
-      <w:r>
-        <w:t xml:space="preserve"> </w:t>
-      </w:r>
-      <w:r>
-        <w:t xml:space="preserve">. De même, les espèces interagissant entre elles, elles influencent leurs distributions. Utiliser une espèce en tant que variable explicative pour la présence d'une autre peut s'avérer pertinent</w:t>
-      </w:r>
-      <w:r>
-        <w:t xml:space="preserve"> </w:t>
-      </w:r>
-      <w:r>
-        <w:t xml:space="preserve"> </w:t>
-      </w:r>
-      <w:r>
-        <w:t xml:space="preserve">mais soulève la question suivante: que faire lorsque nous essayons de prédire simultanément la présence de deux espèces dont les observations résultent elles-même de leurs échanges ?</w:t>
-      </w:r>
-    </w:p>
-    <w:p>
-      <w:pPr>
-        <w:pStyle w:val="BodyText"/>
-      </w:pPr>
-      <w:r>
-        <w:t xml:space="preserve">Dans le contexte actuel des changements globaux, il y a une concentration des efforts pour mieux cerner l'ensemble des réponses possibles des espèces face aux changements globaux</w:t>
-      </w:r>
-      <w:r>
-        <w:t xml:space="preserve"> </w:t>
-      </w:r>
-      <w:r>
-        <w:t xml:space="preserve">. En guise de réponse, les MDE deviennent plus intégrateurs et de nouvelles approches émergent</w:t>
-      </w:r>
-      <w:r>
-        <w:t xml:space="preserve"> </w:t>
-      </w:r>
-      <w:r>
-        <w:t xml:space="preserve">. Ainsi, Guisan et Rahbek 2011 proposent une démarche alliant les prédictions faîtes par les MDE sur un ensemble d'espèces et celles données par une approche de modélisation macroécologiques s'appuyant sur des règles de coexistence dans une unité géographique donnée</w:t>
-      </w:r>
-      <w:r>
-        <w:t xml:space="preserve"> </w:t>
-      </w:r>
-      <w:r>
-        <w:t xml:space="preserve">. Le travail de Gotelli</w:t>
-      </w:r>
-      <w:r>
-        <w:t xml:space="preserve"> </w:t>
-      </w:r>
-      <w:r>
-        <w:t xml:space="preserve"> </w:t>
-      </w:r>
-      <w:r>
-        <w:t xml:space="preserve">est également un exemple de démarche intégrative où un nombre important de processus peuvent être inclus via un système de combinaison de scénarios et tester par simulations stochastiques</w:t>
-      </w:r>
-      <w:r>
-        <w:t xml:space="preserve"> </w:t>
-      </w:r>
-      <w:r>
-        <w:t xml:space="preserve">. Enfin, en construisant des réseaux basés sur la cooccurrence des espèces, Araújo</w:t>
-      </w:r>
-      <w:r>
-        <w:t xml:space="preserve"> </w:t>
-      </w:r>
-      <w:r>
-        <w:t xml:space="preserve"> </w:t>
-      </w:r>
-      <w:r>
-        <w:t xml:space="preserve">revisitent le problème de l'interdépendance des espèces</w:t>
-      </w:r>
-      <w:r>
-        <w:t xml:space="preserve"> </w:t>
-      </w:r>
-      <w:r>
-        <w:t xml:space="preserve"> </w:t>
-      </w:r>
-      <w:r>
-        <w:t xml:space="preserve">: ils s'interrogent sur la résistance des réseaux de cooccurrence obtenus face aux futurs changement climatiques, ils mettent ainsi en évidence des risques accrus de perte des espèces les moins connectés (celles qui cooccurent moins). Ces travaux témoignent de la volonté d'une biogéographie intégrative.</w:t>
-      </w:r>
-    </w:p>
-    <w:p>
-      <w:pPr>
-        <w:pStyle w:val="BodyText"/>
-      </w:pPr>
-      <w:r>
-        <w:t xml:space="preserve">Malgré leurs performances, les modèles de distribution actuels utilisés pour construire les scénarios de biodiversité de demain souffrent vraisemblablement d'un manque de théorie sous-jacent</w:t>
-      </w:r>
-      <w:r>
-        <w:t xml:space="preserve"> </w:t>
-      </w:r>
-      <w:r>
-        <w:t xml:space="preserve">. La nécessité d'une approche théorique pour aller vers des approches plus appliquées est fondamentale, en témoignent, par exemple, l'histoire de la théorie de la biogéographie</w:t>
-      </w:r>
-      <w:r>
-        <w:t xml:space="preserve"> </w:t>
-      </w:r>
-      <w:r>
-        <w:t xml:space="preserve"> </w:t>
-      </w:r>
-      <w:r>
-        <w:t xml:space="preserve">et de la théorie métabolique</w:t>
-      </w:r>
-      <w:r>
-        <w:t xml:space="preserve"> </w:t>
-      </w:r>
-      <w:r>
-        <w:t xml:space="preserve">. Dans notre cas, partir d'une construction progressive assemblant les différents processus décrits ci-dessus nourrit, dans un premier temps, la réflexion sur l'ensemble des retroactions que peuvent exercer les différents processus les uns sur les autres</w:t>
-      </w:r>
-      <w:r>
-        <w:t xml:space="preserve">. Dans un second temps, le questionnement sur les échelles des phénomènes peut amener à isoler les processus que les futurs MDE ne doivent pas occulter au regard des échelles spatio-temporelles qu'ils considèrent. Troisièmement, les modèles théoriques fournissent des hypothèses à confronter aux faits, ce qui permet de conforter ou d'infirmer la théorie. Enfin, si l'agencement des processus entre eux est bien expliqué, de la théorie peut émerger de nouvelles méthodes pour traiter les données.</w:t>
-      </w:r>
-    </w:p>
-    <w:p>
-      <w:pPr>
-        <w:pStyle w:val="BodyText"/>
-      </w:pPr>
-      <w:r>
-        <w:t xml:space="preserve">je tiens è finir cette partie avec quelques idées générales mais préceuse pour conprendr la dématche théioriqe et de modelisationm</w:t>
+        <w:t xml:space="preserve">Il n'y pas de maeilleur manière</w:t>
+      </w:r>
+      <w:r>
+        <w:t xml:space="preserve"> </w:t>
+      </w:r>
+      <w:r>
+        <w:t xml:space="preserve">les stats c'est sur du stochastique et on peut mettre du stochatci avec une variance c'est le r.sultats d'un théorème maus il en est aps moins que variance es quelqeues choses d etrès util et au bour aller des moi</w:t>
+      </w:r>
+      <w:r>
+        <w:t xml:space="preserve"> </w:t>
+      </w:r>
+      <w:r>
+        <w:t xml:space="preserve">On peut avoir un modèle détermicites qui explique tout mais</w:t>
+      </w:r>
+    </w:p>
+    <w:p>
+      <w:pPr>
+        <w:pStyle w:val="BodyText"/>
+      </w:pPr>
+      <w:r>
+        <w:t xml:space="preserve">Le hasard est qquelques choses qui est dans le dé ce que Monod dans le hasard et la cnécessité appelle un ahasar opétaionnel certain pense alors que le dé est un faux hazard que la détermination des lois de Newton et des forces inital est totallemnt déterminée et on peut donc prédire que le résulat du dé. Cependant c'est l'ensemble croisé de série de contingence qui amènent au hasrad et dans une partie de Yatz il sera bien difficile d'obtenir un score souhaité... Mais le hasard pur existe-t-il ? Dans l'oeuvre de Momod le hasard existe et c'est l'ADn polymérase à l,origine des mutations qui en est l'expression. mais l'ensemble des série de combinason</w:t>
+      </w:r>
+    </w:p>
+    <w:p>
+      <w:pPr>
+        <w:pStyle w:val="BodyText"/>
+      </w:pPr>
+      <w:r>
+        <w:t xml:space="preserve">Lien entre les deux</w:t>
+      </w:r>
+      <w:r>
+        <w:t xml:space="preserve"> </w:t>
+      </w:r>
+      <w:r>
+        <w:t xml:space="preserve">Une manière de voir les choses est de donenr par Clark (et repris par Dom) pou on essaye</w:t>
+      </w:r>
+    </w:p>
+    <w:p>
+      <w:pPr>
+        <w:pStyle w:val="BodyText"/>
+      </w:pPr>
+      <w:r>
+        <w:t xml:space="preserve">Clark a suggérez que stochastique n,est pas savoir et que le but c'est de passé du pas au maximum vers le détermiste. Dans elur défendse de la la théroy neutre Rosindell et al rétoquent que c'est plus subile il y a des modèles dtermisites chatosque (et dont les développemtn avancé font au propriété statistique des attracteurs) quer cela de même Gravel et collègues.. rreprche que. Modèles en plus validée par des stats qui reposent sur des stochsiques. Argument d'Einstien Dieu ne jue pas au dé face à la quantique qui au final alors mêe que le la gravitaté générale sans hazard pure sera fause. Le chat de Shrodinger est peut-être vivant ici mais il est mort dans un autre univers.</w:t>
+      </w:r>
+    </w:p>
+    <w:p>
+      <w:pPr>
+        <w:pStyle w:val="BodyText"/>
+      </w:pPr>
+      <w:r>
+        <w:t xml:space="preserve">Produire variance et moments d'ordre supérierus...</w:t>
+      </w:r>
+    </w:p>
+    <w:p>
+      <w:pPr>
+        <w:pStyle w:val="BodyText"/>
+      </w:pPr>
+      <w:r>
+        <w:t xml:space="preserve">Dans mon premier chapitre je fais appel à une chaîne de Markov qui est elle, un processus aléatroi masus qui peut</w:t>
+      </w:r>
+    </w:p>
+    <w:p>
+      <w:pPr>
+        <w:pStyle w:val="BlockText"/>
+      </w:pPr>
+      <w:r>
+        <w:t xml:space="preserve">It just so happens that some people find it easier to think about things in terms of x's and y's, and other in terms rabbits of and lynx. MCann Preface</w:t>
       </w:r>
     </w:p>
     <w:p>
       <w:pPr>
         <w:pStyle w:val="Heading2"/>
       </w:pPr>
-      <w:bookmarkStart w:id="27" w:name="théorie-et-modélisation"/>
-      <w:bookmarkEnd w:id="27"/>
-      <w:r>
-        <w:t xml:space="preserve">Théorie et modélisation</w:t>
+      <w:bookmarkStart w:id="28" w:name="correlative-mechanism"/>
+      <w:bookmarkEnd w:id="28"/>
+      <w:r>
+        <w:t xml:space="preserve">Correlative / Mechanism</w:t>
       </w:r>
     </w:p>
     <w:p>
       <w:pPr>
         <w:pStyle w:val="Heading3"/>
       </w:pPr>
-      <w:bookmarkStart w:id="28" w:name="deterministes-ou-stochastiques"/>
-      <w:bookmarkEnd w:id="28"/>
-      <w:r>
-        <w:t xml:space="preserve">Deterministes ou stochastiques</w:t>
+      <w:bookmarkStart w:id="29" w:name="règle-et-containgence"/>
+      <w:bookmarkEnd w:id="29"/>
+      <w:r>
+        <w:t xml:space="preserve">Règle et containgence</w:t>
       </w:r>
     </w:p>
     <w:p>
@@ -674,93 +685,161 @@
         <w:pStyle w:val="FirstParagraph"/>
       </w:pPr>
       <w:r>
-        <w:t xml:space="preserve">Il n'y pas de maeilleur manière</w:t>
-      </w:r>
-      <w:r>
-        <w:t xml:space="preserve"> </w:t>
-      </w:r>
-      <w:r>
-        <w:t xml:space="preserve">les stats c'est sur du stochastique et on peut mettre du stochatci avec une variance c'est le r.sultats d'un théorème maus il en est aps moins que variance es quelqeues choses d etrès util et au bour aller des moi</w:t>
-      </w:r>
-      <w:r>
-        <w:t xml:space="preserve"> </w:t>
-      </w:r>
-      <w:r>
-        <w:t xml:space="preserve">On peut avoir un modèle détermicites qui explique tout mais</w:t>
-      </w:r>
-    </w:p>
-    <w:p>
-      <w:pPr>
-        <w:pStyle w:val="BodyText"/>
-      </w:pPr>
-      <w:r>
-        <w:t xml:space="preserve">Le hasard est qquelques choses qui est dans le dé ce que Monod dans le hasard et la cnécessité appelle un ahasar opétaionnel certain pense alors que le dé est un faux hazard que la détermination des lois de Newton et des forces inital est totallemnt déterminée et on peut donc prédire que le résulat du dé. Cependant c'est l'ensemble croisé de série de contingence qui amènent au hasrad et dans une partie de Yatz il sera bien difficile d'obtenir un score souhaité... Mais le hasard pur existe-t-il ? Dans l'oeuvre de Momod le hasard existe et c'est l'ADn polymérase à l,origine des mutations qui en est l'expression. mais l'ensemble des série de combinason</w:t>
-      </w:r>
-    </w:p>
-    <w:p>
-      <w:pPr>
-        <w:pStyle w:val="BodyText"/>
-      </w:pPr>
-      <w:r>
-        <w:t xml:space="preserve">Lien entre les deux</w:t>
-      </w:r>
-      <w:r>
-        <w:t xml:space="preserve"> </w:t>
-      </w:r>
-      <w:r>
-        <w:t xml:space="preserve">Une manière de voir les choses est de donenr par Clark (et repris par Dom) pou on essaye</w:t>
-      </w:r>
-    </w:p>
-    <w:p>
-      <w:pPr>
-        <w:pStyle w:val="BodyText"/>
-      </w:pPr>
-      <w:r>
-        <w:t xml:space="preserve">Clark a suggérez que stochastique n,est pas savoir et que le but c'est de passé du pas au maximum vers le détermiste. Dans elur défendse de la la théroy neutre Rosindell et al rétoquent que c'est plus subile il y a des modèles dtermisites chatosque (et dont les développemtn avancé font au propriété statistique des attracteurs) quer cela de même Gravel et collègues.. rreprche que. Modèles en plus validée par des stats qui reposent sur des stochsiques. Argument d'Einstien Dieu ne jue pas au dé face à la quantique qui au final alors mêe que le la gravitaté générale sans hazard pure sera fause. Le chat de Shrodinger est peut-être vivant ici mais il est mort dans un autre univers.</w:t>
-      </w:r>
-    </w:p>
-    <w:p>
-      <w:pPr>
-        <w:pStyle w:val="BodyText"/>
-      </w:pPr>
-      <w:r>
-        <w:t xml:space="preserve">Produire variance et moments d'ordre supérierus...</w:t>
-      </w:r>
-    </w:p>
-    <w:p>
-      <w:pPr>
-        <w:pStyle w:val="BodyText"/>
-      </w:pPr>
-      <w:r>
-        <w:t xml:space="preserve">Dans mon premier chapitre je fais appel à une chaîne de Markov qui est elle, un processus aléatroi masus qui peut</w:t>
-      </w:r>
-    </w:p>
-    <w:p>
-      <w:pPr>
-        <w:pStyle w:val="BlockText"/>
-      </w:pPr>
-      <w:r>
-        <w:t xml:space="preserve">It just so happens that some people find it easier to think about things in terms of x's and y's, and other in terms rabbits of and lynx. MCann Preface</w:t>
+        <w:t xml:space="preserve">Finalemnt se problème est aussi lié au problème d'échelle de travail ! il y a un problème d'échelle</w:t>
+      </w:r>
+    </w:p>
+    <w:p>
+      <w:pPr>
+        <w:pStyle w:val="BodyText"/>
+      </w:pPr>
+      <w:r>
+        <w:t xml:space="preserve">Quand on se tourne vers les sciences de l'écomomie il y a un bon jeus de mots que j'ai entendu sous deux formes :</w:t>
+      </w:r>
+      <w:r>
+        <w:t xml:space="preserve"> </w:t>
+      </w:r>
+      <w:r>
+        <w:t xml:space="preserve">- Les physiciens oont 5 règles pour expliquer 95% univers et les 95 rèle pour 5%</w:t>
+      </w:r>
+      <w:r>
+        <w:t xml:space="preserve"> </w:t>
+      </w:r>
+      <w:r>
+        <w:t xml:space="preserve">- Les économistes ont pédit 12 des trois dernière crises éconimoqe</w:t>
+      </w:r>
+    </w:p>
+    <w:p>
+      <w:pPr>
+        <w:pStyle w:val="BodyText"/>
+      </w:pPr>
+      <w:r>
+        <w:t xml:space="preserve">Il y a un sentiment partagé avec l'écologie (beaucouoe en commun dans la raci)</w:t>
+      </w:r>
+      <w:r>
+        <w:t xml:space="preserve"> </w:t>
+      </w:r>
+      <w:r>
+        <w:t xml:space="preserve">administration/gestion de la maison que l'on recent plus dans le trerme familier que / c'est la science de la maison, de l'habitat.</w:t>
+      </w:r>
+      <w:r>
+        <w:t xml:space="preserve"> </w:t>
+      </w:r>
+      <w:r>
+        <w:t xml:space="preserve">et une compléxité une légère jalousie des physiciens se serait qui ont des théories qui ont prédi des objets à une époque où pas les moyens de faire les intslallation Boson Onde rgavitationelle ou encore expliquer la loi de fourier à partir de la mécanique statitsiqes</w:t>
+      </w:r>
+    </w:p>
+    <w:p>
+      <w:pPr>
+        <w:pStyle w:val="BodyText"/>
+      </w:pPr>
+      <w:r>
+        <w:t xml:space="preserve">Rassurons nous les physiciens ont encore bien des parties sonmbres àexplorer : matière noire et energie noire et du boulot en masse pour ecologues / economistes peut-être que les foralimes que nous empreintons à ces disciplines ne sont pas les bons... Comme dit le phylodophe Sachs dans sa biodiversité c'est trop historiques qu'un concepte comme le fitness n,est peutêtre pas bien mis en equation dans une forme physique</w:t>
+      </w:r>
+    </w:p>
+    <w:p>
+      <w:pPr>
+        <w:pStyle w:val="Heading3"/>
+      </w:pPr>
+      <w:bookmarkStart w:id="30" w:name="un-acte-dabstarction-pour-des-défis-très-concret"/>
+      <w:bookmarkEnd w:id="30"/>
+      <w:r>
+        <w:t xml:space="preserve">Un acte d'abstarction pour des défis très concret</w:t>
+      </w:r>
+    </w:p>
+    <w:p>
+      <w:pPr>
+        <w:pStyle w:val="FirstParagraph"/>
+      </w:pPr>
+      <w:r>
+        <w:t xml:space="preserve">ce n'est pas objectif, c'est se placer dans un cadre et c'est une façon de contruire le raisonemet.</w:t>
+      </w:r>
+      <w:r>
+        <w:t xml:space="preserve"> </w:t>
+      </w:r>
+      <w:r>
+        <w:t xml:space="preserve">Exemple on peut vouloir modéliser la robabiliter d'interaction et alors uon peut commenceer par une probabilité de rencontre qui est simplemnt la probabiliter de se detecter mais qui pourrait être calcluer de manière complexe ou alors juste un paramètre.</w:t>
+      </w:r>
+    </w:p>
+    <w:p>
+      <w:pPr>
+        <w:pStyle w:val="BodyText"/>
+      </w:pPr>
+      <w:r>
+        <w:t xml:space="preserve">Il y a différent niveau la modelisation a pour but de donner une idée mais n'oublions as qu'il existe une progression, un raffinement et qu'ultimement, le réalisme de la simulation permet d'obetnir préscisement le phénomène données et on peut aller très loin à partor d'imagination d'un aller retour entre le réel et l'espace dans lequel on se place pour modéliser.</w:t>
+      </w:r>
+    </w:p>
+    <w:p>
+      <w:pPr>
+        <w:pStyle w:val="BodyText"/>
+      </w:pPr>
+      <w:r>
+        <w:t xml:space="preserve">Même sur des dynamiqeues d'espèce l'échelle</w:t>
+      </w:r>
+    </w:p>
+    <w:p>
+      <w:pPr>
+        <w:pStyle w:val="BodyText"/>
+      </w:pPr>
+      <w:r>
+        <w:t xml:space="preserve">Prendre quelques</w:t>
+      </w:r>
+    </w:p>
+    <w:p>
+      <w:pPr>
+        <w:pStyle w:val="BodyText"/>
+      </w:pPr>
+      <w:r>
+        <w:t xml:space="preserve">Devons-nous prendre un modèle taille ou agr structuré quand on cherche la distibution des espàces à large échelle</w:t>
+      </w:r>
+    </w:p>
+    <w:p>
+      <w:pPr>
+        <w:pStyle w:val="BodyText"/>
+      </w:pPr>
+      <w:r>
+        <w:t xml:space="preserve">Des courbes à fitetr qui sont parfois les m^mes et donc peut infornatives...</w:t>
+      </w:r>
+    </w:p>
+    <w:p>
+      <w:pPr>
+        <w:pStyle w:val="BodyText"/>
+      </w:pPr>
+      <w:r>
+        <w:t xml:space="preserve">prendre deux oiseaux il y a une relation phylo mais ecologiquenent qui est le plus proche ? Qui a quelle rôe ? Les traist permettent cette abastraction qui ne doit pas non pplus laisser de cote la phylo, il faut bien sur regarder tout pour avoir l'image complete</w:t>
+      </w:r>
+    </w:p>
+    <w:p>
+      <w:pPr>
+        <w:pStyle w:val="BodyText"/>
+      </w:pPr>
+      <w:r>
+        <w:t xml:space="preserve">Un modèle existe en lui soi on pourrait se demander</w:t>
+      </w:r>
+      <w:r>
+        <w:t xml:space="preserve"> </w:t>
+      </w:r>
+      <w:r>
+        <w:t xml:space="preserve">Evaluation au regard de sa perfomnce</w:t>
+      </w:r>
+    </w:p>
+    <w:p>
+      <w:pPr>
+        <w:pStyle w:val="Heading1"/>
+      </w:pPr>
+      <w:bookmarkStart w:id="31" w:name="distributions-despèces-les-ofrces-en-présence"/>
+      <w:bookmarkEnd w:id="31"/>
+      <w:r>
+        <w:t xml:space="preserve">Distributions d'espèces, les ofrces en présence</w:t>
       </w:r>
     </w:p>
     <w:p>
       <w:pPr>
         <w:pStyle w:val="Heading2"/>
       </w:pPr>
-      <w:bookmarkStart w:id="29" w:name="correlative-mechanism"/>
-      <w:bookmarkEnd w:id="29"/>
-      <w:r>
-        <w:t xml:space="preserve">Correlative / Mechanism</w:t>
-      </w:r>
-    </w:p>
-    <w:p>
-      <w:pPr>
-        <w:pStyle w:val="Heading3"/>
-      </w:pPr>
-      <w:bookmarkStart w:id="30" w:name="règle-et-containgence"/>
-      <w:bookmarkEnd w:id="30"/>
-      <w:r>
-        <w:t xml:space="preserve">Règle et containgence</w:t>
+      <w:bookmarkStart w:id="32" w:name="biogéographie-historique"/>
+      <w:bookmarkEnd w:id="32"/>
+      <w:r>
+        <w:t xml:space="preserve">Biogéographie historique</w:t>
       </w:r>
     </w:p>
     <w:p>
@@ -768,189 +847,27 @@
         <w:pStyle w:val="FirstParagraph"/>
       </w:pPr>
       <w:r>
-        <w:t xml:space="preserve">Finalemnt se problème est aussi lié au problème d'échelle de travail ! il y a un problème d'échelle</w:t>
-      </w:r>
-    </w:p>
-    <w:p>
-      <w:pPr>
-        <w:pStyle w:val="BodyText"/>
-      </w:pPr>
-      <w:r>
-        <w:t xml:space="preserve">Quand on se tourne vers les sciences de l'écomomie il y a un bon jeus de mots que j'ai entendu sous deux formes :</w:t>
-      </w:r>
-      <w:r>
-        <w:t xml:space="preserve"> </w:t>
-      </w:r>
-      <w:r>
-        <w:t xml:space="preserve">- Les physiciens oont 5 règles pour expliquer 95% univers et les 95 rèle pour 5%</w:t>
-      </w:r>
-      <w:r>
-        <w:t xml:space="preserve"> </w:t>
-      </w:r>
-      <w:r>
-        <w:t xml:space="preserve">- Les économistes ont pédit 12 des trois dernière crises éconimoqe</w:t>
-      </w:r>
-    </w:p>
-    <w:p>
-      <w:pPr>
-        <w:pStyle w:val="BodyText"/>
-      </w:pPr>
-      <w:r>
-        <w:t xml:space="preserve">Il y a un sentiment partagé avec l'écologie (beaucouoe en commun dans la raci)</w:t>
-      </w:r>
-      <w:r>
-        <w:t xml:space="preserve"> </w:t>
-      </w:r>
-      <w:r>
-        <w:t xml:space="preserve">administration/gestion de la maison que l'on recent plus dans le trerme familier que / c'est la science de la maison, de l'habitat.</w:t>
-      </w:r>
-      <w:r>
-        <w:t xml:space="preserve"> </w:t>
-      </w:r>
-      <w:r>
-        <w:t xml:space="preserve">et une compléxité une légère jalousie des physiciens se serait qui ont des théories qui ont prédi des objets à une époque où pas les moyens de faire les intslallation Boson Onde rgavitationelle ou encore expliquer la loi de fourier à partir de la mécanique statitsiqes</w:t>
-      </w:r>
-    </w:p>
-    <w:p>
-      <w:pPr>
-        <w:pStyle w:val="BodyText"/>
-      </w:pPr>
-      <w:r>
-        <w:t xml:space="preserve">Rassurons nous les physiciens ont encore bien des parties sonmbres àexplorer : matière noire et energie noire et du boulot en masse pour ecologues / economistes peut-être que les foralimes que nous empreintons à ces disciplines ne sont pas les bons... Comme dit le phylodophe Sachs dans sa biodiversité c'est trop historiques qu'un concepte comme le fitness n,est peutêtre pas bien mis en equation dans une forme physique</w:t>
-      </w:r>
-    </w:p>
-    <w:p>
-      <w:pPr>
-        <w:pStyle w:val="Heading3"/>
-      </w:pPr>
-      <w:bookmarkStart w:id="31" w:name="un-acte-dabstarction-pour-des-défis-très-concret"/>
-      <w:bookmarkEnd w:id="31"/>
-      <w:r>
-        <w:t xml:space="preserve">Un acte d'abstarction pour des défis très concret</w:t>
-      </w:r>
-    </w:p>
-    <w:p>
-      <w:pPr>
-        <w:pStyle w:val="FirstParagraph"/>
-      </w:pPr>
-      <w:r>
-        <w:t xml:space="preserve">ce n'est pas objectif, c'est se placer dans un cadre et c'est une façon de contruire le raisonemet.</w:t>
-      </w:r>
-      <w:r>
-        <w:t xml:space="preserve"> </w:t>
-      </w:r>
-      <w:r>
-        <w:t xml:space="preserve">Exemple on peut vouloir modéliser la robabiliter d'interaction et alors uon peut commenceer par une probabilité de rencontre qui est simplemnt la probabiliter de se detecter mais qui pourrait être calcluer de manière complexe ou alors juste un paramètre.</w:t>
-      </w:r>
-    </w:p>
-    <w:p>
-      <w:pPr>
-        <w:pStyle w:val="BodyText"/>
-      </w:pPr>
-      <w:r>
-        <w:t xml:space="preserve">Il y a différent niveau la modelisation a pour but de donner une idée mais n'oublions as qu'il existe une progression, un raffinement et qu'ultimement, le réalisme de la simulation permet d'obetnir préscisement le phénomène données et on peut aller très loin à partor d'imagination d'un aller retour entre le réel et l'espace dans lequel on se place pour modéliser.</w:t>
-      </w:r>
-    </w:p>
-    <w:p>
-      <w:pPr>
-        <w:pStyle w:val="BodyText"/>
-      </w:pPr>
-      <w:r>
-        <w:t xml:space="preserve">Même sur des dynamiqeues d'espèce l'échelle</w:t>
-      </w:r>
-    </w:p>
-    <w:p>
-      <w:pPr>
-        <w:pStyle w:val="BodyText"/>
-      </w:pPr>
-      <w:r>
-        <w:t xml:space="preserve">Prendre quelques</w:t>
-      </w:r>
-    </w:p>
-    <w:p>
-      <w:pPr>
-        <w:pStyle w:val="BodyText"/>
-      </w:pPr>
-      <w:r>
-        <w:t xml:space="preserve">Devons-nous prendre un modèle taille ou agr structuré quand on cherche la distibution des espàces à large échelle</w:t>
-      </w:r>
-    </w:p>
-    <w:p>
-      <w:pPr>
-        <w:pStyle w:val="BodyText"/>
-      </w:pPr>
-      <w:r>
-        <w:t xml:space="preserve">Des courbes à fitetr qui sont parfois les m^mes et donc peut infornatives...</w:t>
-      </w:r>
-    </w:p>
-    <w:p>
-      <w:pPr>
-        <w:pStyle w:val="BodyText"/>
-      </w:pPr>
-      <w:r>
-        <w:t xml:space="preserve">prendre deux oiseaux il y a une relation phylo mais ecologiquenent qui est le plus proche ? Qui a quelle rôe ? Les traist permettent cette abastraction qui ne doit pas non pplus laisser de cote la phylo, il faut bien sur regarder tout pour avoir l'image complete</w:t>
-      </w:r>
-    </w:p>
-    <w:p>
-      <w:pPr>
-        <w:pStyle w:val="BodyText"/>
-      </w:pPr>
-      <w:r>
-        <w:t xml:space="preserve">Un modèle existe en lui soi on pourrait se demander</w:t>
-      </w:r>
-      <w:r>
-        <w:t xml:space="preserve"> </w:t>
-      </w:r>
-      <w:r>
-        <w:t xml:space="preserve">Evaluation au regard de sa perfomnce</w:t>
-      </w:r>
-    </w:p>
-    <w:p>
-      <w:pPr>
-        <w:pStyle w:val="Heading1"/>
-      </w:pPr>
-      <w:bookmarkStart w:id="32" w:name="mécanismes-et-enjeux-de-la-connaissance-des-distributions-despèces"/>
-      <w:bookmarkEnd w:id="32"/>
-      <w:r>
-        <w:t xml:space="preserve">Mécanismes et enjeux de la connaissance des distributions d'espèces</w:t>
+        <w:t xml:space="preserve">La dominante du livre de Wallabce est la dérivation et dès que le cadre concpetuel de l'écolution est sur bien tout semble faire grand sens. Le cadre majeur de l'interpreétation est le résulats de porcessus profone et long les même indices que Wegener pour faire le théorie des plaques : la ressemblance d'espèce très éloignées. L'études des îles à aussi de deéterminer quelles îles apparyienne écozone ()littéralement la région indienne et australienne)</w:t>
+      </w:r>
+      <w:r>
+        <w:t xml:space="preserve"> </w:t>
+      </w:r>
+      <w:r>
+        <w:t xml:space="preserve">(Wallace, 1860)</w:t>
+      </w:r>
+      <w:r>
+        <w:t xml:space="preserve"> </w:t>
+      </w:r>
+      <w:r>
+        <w:t xml:space="preserve">c'est ainsi que la ligne décozones que sont l'indomalais et l'australasien</w:t>
       </w:r>
     </w:p>
     <w:p>
       <w:pPr>
         <w:pStyle w:val="Heading2"/>
       </w:pPr>
-      <w:bookmarkStart w:id="33" w:name="biogéographie-historique"/>
+      <w:bookmarkStart w:id="33" w:name="environnement-abiotique-et-distribution-des-espèces"/>
       <w:bookmarkEnd w:id="33"/>
-      <w:r>
-        <w:t xml:space="preserve">Biogéographie historique</w:t>
-      </w:r>
-    </w:p>
-    <w:p>
-      <w:pPr>
-        <w:pStyle w:val="FirstParagraph"/>
-      </w:pPr>
-      <w:r>
-        <w:t xml:space="preserve">La dominante du livre de Wallabce est la dérivation et dès que le cadre concpetuel de l'écolution est sur bien tout semble faire grand sens. Le cadre majeur de l'interpreétation est le résulats de porcessus profone et long les même indices que Wegener pour faire le théorie des plaques : la ressemblance d'espèce très éloignées. L'études des îles à aussi de deéterminer quelles îles apparyienne écozone ()littéralement la région indienne et australienne)</w:t>
-      </w:r>
-      <w:r>
-        <w:t xml:space="preserve"> </w:t>
-      </w:r>
-      <w:r>
-        <w:t xml:space="preserve">(Wallace, 1860)</w:t>
-      </w:r>
-      <w:r>
-        <w:t xml:space="preserve"> </w:t>
-      </w:r>
-      <w:r>
-        <w:t xml:space="preserve">c'est ainsi que la ligne décozones que sont l'indomalais et l'australasien</w:t>
-      </w:r>
-    </w:p>
-    <w:p>
-      <w:pPr>
-        <w:pStyle w:val="Heading2"/>
-      </w:pPr>
-      <w:bookmarkStart w:id="34" w:name="environnement-abiotique-et-distribution-des-espèces"/>
-      <w:bookmarkEnd w:id="34"/>
       <w:r>
         <w:t xml:space="preserve">Environnement abiotique et distribution des espèces</w:t>
       </w:r>
@@ -1075,7 +992,7 @@
       <w:r>
         <w:t xml:space="preserve"> </w:t>
       </w:r>
-      <w:hyperlink r:id="rId35">
+      <w:hyperlink r:id="rId34">
         <w:r>
           <w:rPr>
             <w:rStyle w:val="Hyperlink"/>
@@ -1098,7 +1015,7 @@
       <w:r>
         <w:t xml:space="preserve"> </w:t>
       </w:r>
-      <w:hyperlink r:id="rId36">
+      <w:hyperlink r:id="rId35">
         <w:r>
           <w:rPr>
             <w:rStyle w:val="Hyperlink"/>
@@ -1137,8 +1054,8 @@
       <w:pPr>
         <w:pStyle w:val="Heading2"/>
       </w:pPr>
-      <w:bookmarkStart w:id="37" w:name="réseaux-dinteractions-interdépendance-des-espèces"/>
-      <w:bookmarkEnd w:id="37"/>
+      <w:bookmarkStart w:id="36" w:name="réseaux-dinteractions-interdépendance-des-espèces"/>
+      <w:bookmarkEnd w:id="36"/>
       <w:r>
         <w:t xml:space="preserve">Réseaux d'interactions : interdépendance des espèces</w:t>
       </w:r>
@@ -1385,8 +1302,8 @@
       <w:pPr>
         <w:pStyle w:val="Heading2"/>
       </w:pPr>
-      <w:bookmarkStart w:id="38" w:name="capactés-de-dispersion-et-structure-du-payasge"/>
-      <w:bookmarkEnd w:id="38"/>
+      <w:bookmarkStart w:id="37" w:name="capactés-de-dispersion-et-structure-du-payasge"/>
+      <w:bookmarkEnd w:id="37"/>
       <w:r>
         <w:t xml:space="preserve">Capactés de dispersion et structure du payasge</w:t>
       </w:r>
@@ -1500,170 +1417,170 @@
       <w:pPr>
         <w:pStyle w:val="Heading2"/>
       </w:pPr>
-      <w:bookmarkStart w:id="39" w:name="plasticité-phénotypique-et-processus-micro-évolutifs"/>
+      <w:bookmarkStart w:id="38" w:name="plasticité-phénotypique-et-processus-micro-évolutifs"/>
+      <w:bookmarkEnd w:id="38"/>
+      <w:r>
+        <w:t xml:space="preserve">Plasticité phénotypique et processus micro-évolutifs</w:t>
+      </w:r>
+    </w:p>
+    <w:p>
+      <w:pPr>
+        <w:pStyle w:val="FirstParagraph"/>
+      </w:pPr>
+      <w:r>
+        <w:t xml:space="preserve">La vie telle que nous la connaissons pérennise l'information accumulée au cours du temps via à un support moléculaire, l'ADN. Cette molécule peut 1- renfermer une plasticité phénotypique offrant aux espèces des possibilités pour faire face aux stress environnementaux et 2- subir des altérations, des mutations, dont le relative avantage apporté peut assurer une survie accrue. Les espèces sont donc elles-mêmes porteuses potentielles de réponses face aux changement actuels</w:t>
+      </w:r>
+      <w:r>
+        <w:t xml:space="preserve"> </w:t>
+      </w:r>
+      <w:r>
+        <w:t xml:space="preserve">. La plasticité phénotypique permet une réaction rapide des espèces à des changements environnementaux soudains. Tingley</w:t>
+      </w:r>
+      <w:r>
+        <w:t xml:space="preserve"> </w:t>
+      </w:r>
+      <w:r>
+        <w:t xml:space="preserve"> </w:t>
+      </w:r>
+      <w:r>
+        <w:t xml:space="preserve">2009 ont ainsi montré que sur 53 espèces d'oiseaux étudiés dans la Sierra Nevada, 48 ont colonisé de nouveaux sites où les conditions de température et de précipitations leur étaient plus favorables</w:t>
+      </w:r>
+      <w:r>
+        <w:t xml:space="preserve"> </w:t>
+      </w:r>
+      <w:r>
+        <w:t xml:space="preserve">. Les mutations sont quant à elles des évènements relativement rares qui interviennent potentiellement à chaque génération, leur fréquence est donc dépendante, en premier lieu du temps de génération mais aussi de la tolérance des systèmes de réplication du matériel génétique. Pour des espèces aux temps de génération court, les processus micro-évolutifs peuvent donc être déterminants. Ainsi, Balanyá</w:t>
+      </w:r>
+      <w:r>
+        <w:t xml:space="preserve"> </w:t>
+      </w:r>
+      <w:r>
+        <w:t xml:space="preserve"> </w:t>
+      </w:r>
+      <w:r>
+        <w:t xml:space="preserve">2009 ont montré des changements notables dans le génotype de</w:t>
+      </w:r>
+      <w:r>
+        <w:t xml:space="preserve"> </w:t>
+      </w:r>
+      <w:r>
+        <w:t xml:space="preserve"> </w:t>
+      </w:r>
+      <w:r>
+        <w:t xml:space="preserve">en 24 années avec des génotypes de basses latitudes plus répandus en réponses au changements climatiques.</w:t>
+      </w:r>
+    </w:p>
+    <w:p>
+      <w:pPr>
+        <w:pStyle w:val="BodyText"/>
+      </w:pPr>
+      <w:r>
+        <w:t xml:space="preserve">Il est capital de ne pas oublier les processus évolutifs dans un modèle de biogéographie afin d'envisager correctement la biodiversité de demain</w:t>
+      </w:r>
+      <w:r>
+        <w:t xml:space="preserve"> </w:t>
+      </w:r>
+      <w:r>
+        <w:t xml:space="preserve">. La nature des processus à prendre en compte est dépendante de l'échelle de temps considérée. Ainsi, si l'on souhaite retracer l'histoire évolutive d'une région, les aspects adaptatifs relevant de la micro-évolution sont moins pertinents que les processus évolutifs de longue portée modifiant profondément les espèces. Il faut, à ce propos, rappeler que l'évolution peut conduire à un enrichissement du pool d'espèce d'une région donnée</w:t>
+      </w:r>
+      <w:r>
+        <w:t xml:space="preserve"> </w:t>
+      </w:r>
+      <w:r>
+        <w:t xml:space="preserve">. Les mutations accumulées dans une population isolée géographiquement peuvent conduire à une incompatibilité reproductive avec les populations du pool dont elle est issue. Il y a alors spéciation, la biodiversité est augmentée. A court terme, les processus longs de spéciation peuvent être occultés mais prendre en compte les phénomènes d'adaptation et les processus d'évolution des espèces au temps de générations court est important. Il est aussi important de distinguer les réponses phénotypiques des réponses évolutives, les premières pouvant être plus rapide mais à porter moindre que les secondes plus lentes</w:t>
+      </w:r>
+      <w:r>
+        <w:t xml:space="preserve"> </w:t>
+      </w:r>
+      <w:r>
+        <w:t xml:space="preserve">.</w:t>
+      </w:r>
+    </w:p>
+    <w:p>
+      <w:pPr>
+        <w:pStyle w:val="BodyText"/>
+      </w:pPr>
+      <w:r>
+        <w:t xml:space="preserve">Les processus évolutifs peuvent être favorisés par les changements environnementaux mais également par les interactions entre espèces</w:t>
+      </w:r>
+      <w:r>
+        <w:t xml:space="preserve"> </w:t>
+      </w:r>
+      <w:r>
+        <w:t xml:space="preserve">. Les étroites relations entre espèces peuvent favoriser ou contraindre les réponses évolutifs, qui elles-mêmes peuvent altérées ces interactions, il existe de fait des rétroactions permanentes entre évolution et écologie</w:t>
+      </w:r>
+      <w:r>
+        <w:t xml:space="preserve"> </w:t>
+      </w:r>
+      <w:r>
+        <w:t xml:space="preserve">. Yoshida</w:t>
+      </w:r>
+      <w:r>
+        <w:t xml:space="preserve"> </w:t>
+      </w:r>
+      <w:r>
+        <w:t xml:space="preserve"> </w:t>
+      </w:r>
+      <w:r>
+        <w:t xml:space="preserve">2003 montrent que la réponse des algues vertes unicellulaires</w:t>
+      </w:r>
+      <w:r>
+        <w:t xml:space="preserve"> </w:t>
+      </w:r>
+      <w:r>
+        <w:t xml:space="preserve"> </w:t>
+      </w:r>
+      <w:r>
+        <w:t xml:space="preserve">aux rotifères</w:t>
+      </w:r>
+      <w:r>
+        <w:t xml:space="preserve"> </w:t>
+      </w:r>
+      <w:r>
+        <w:t xml:space="preserve"> </w:t>
+      </w:r>
+      <w:r>
+        <w:t xml:space="preserve">conduit à un changement dans la fréquence et la phase des cycles de la dynamiques proie prédateur</w:t>
+      </w:r>
+      <w:r>
+        <w:t xml:space="preserve"> </w:t>
+      </w:r>
+      <w:r>
+        <w:t xml:space="preserve">. L'ensemble des trois éléments jusqu'ici évoqués (environnement abiotique, interaction, évolution) peuvent également être étroitement associé. Grant et Grant 2006 rapportent le cas de la compétition entre trois espèces de pinsons (dits de Darwin) sur l'ile de Daphne (Galapagos) qui engendre une modification de la taille de leurs becs. Cette évolution liée à la compétition est elle même reliée à l'environnement abiotique car, par l'abondance ou l'absence de précipitations, il détermine la disponibilité des ressources et donc l'intensité de la compétition</w:t>
+      </w:r>
+      <w:r>
+        <w:t xml:space="preserve"> </w:t>
+      </w:r>
+      <w:r>
+        <w:t xml:space="preserve">. A travers cet exemple, nous comprenons l'importance d'inclure l'ensemble des différents processus pour construire un modèle intégratif en biogéographie. Un tel modèle serait capable, par exemple, de renseigner les risques d'exclusion compétitive dans l'exemple décrit par Grant et Grant.</w:t>
+      </w:r>
+    </w:p>
+    <w:p>
+      <w:pPr>
+        <w:pStyle w:val="BodyText"/>
+      </w:pPr>
+      <w:r>
+        <w:t xml:space="preserve">vers une systhèse</w:t>
+      </w:r>
+      <w:r>
+        <w:t xml:space="preserve"> </w:t>
+      </w:r>
+      <w:r>
+        <w:t xml:space="preserve">Schoener (2011b)</w:t>
+      </w:r>
+      <w:r>
+        <w:t xml:space="preserve"> </w:t>
+      </w:r>
+      <w:r>
+        <w:t xml:space="preserve">=&gt; interaction de ces processus.</w:t>
+      </w:r>
+    </w:p>
+    <w:p>
+      <w:pPr>
+        <w:pStyle w:val="Heading2"/>
+      </w:pPr>
+      <w:bookmarkStart w:id="39" w:name="sythèse-des-mécanismes-et-des-enjeux-autour-dun-exemple-récent"/>
       <w:bookmarkEnd w:id="39"/>
-      <w:r>
-        <w:t xml:space="preserve">Plasticité phénotypique et processus micro-évolutifs</w:t>
-      </w:r>
-    </w:p>
-    <w:p>
-      <w:pPr>
-        <w:pStyle w:val="FirstParagraph"/>
-      </w:pPr>
-      <w:r>
-        <w:t xml:space="preserve">La vie telle que nous la connaissons pérennise l'information accumulée au cours du temps via à un support moléculaire, l'ADN. Cette molécule peut 1- renfermer une plasticité phénotypique offrant aux espèces des possibilités pour faire face aux stress environnementaux et 2- subir des altérations, des mutations, dont le relative avantage apporté peut assurer une survie accrue. Les espèces sont donc elles-mêmes porteuses potentielles de réponses face aux changement actuels</w:t>
-      </w:r>
-      <w:r>
-        <w:t xml:space="preserve"> </w:t>
-      </w:r>
-      <w:r>
-        <w:t xml:space="preserve">. La plasticité phénotypique permet une réaction rapide des espèces à des changements environnementaux soudains. Tingley</w:t>
-      </w:r>
-      <w:r>
-        <w:t xml:space="preserve"> </w:t>
-      </w:r>
-      <w:r>
-        <w:t xml:space="preserve"> </w:t>
-      </w:r>
-      <w:r>
-        <w:t xml:space="preserve">2009 ont ainsi montré que sur 53 espèces d'oiseaux étudiés dans la Sierra Nevada, 48 ont colonisé de nouveaux sites où les conditions de température et de précipitations leur étaient plus favorables</w:t>
-      </w:r>
-      <w:r>
-        <w:t xml:space="preserve"> </w:t>
-      </w:r>
-      <w:r>
-        <w:t xml:space="preserve">. Les mutations sont quant à elles des évènements relativement rares qui interviennent potentiellement à chaque génération, leur fréquence est donc dépendante, en premier lieu du temps de génération mais aussi de la tolérance des systèmes de réplication du matériel génétique. Pour des espèces aux temps de génération court, les processus micro-évolutifs peuvent donc être déterminants. Ainsi, Balanyá</w:t>
-      </w:r>
-      <w:r>
-        <w:t xml:space="preserve"> </w:t>
-      </w:r>
-      <w:r>
-        <w:t xml:space="preserve"> </w:t>
-      </w:r>
-      <w:r>
-        <w:t xml:space="preserve">2009 ont montré des changements notables dans le génotype de</w:t>
-      </w:r>
-      <w:r>
-        <w:t xml:space="preserve"> </w:t>
-      </w:r>
-      <w:r>
-        <w:t xml:space="preserve"> </w:t>
-      </w:r>
-      <w:r>
-        <w:t xml:space="preserve">en 24 années avec des génotypes de basses latitudes plus répandus en réponses au changements climatiques.</w:t>
-      </w:r>
-    </w:p>
-    <w:p>
-      <w:pPr>
-        <w:pStyle w:val="BodyText"/>
-      </w:pPr>
-      <w:r>
-        <w:t xml:space="preserve">Il est capital de ne pas oublier les processus évolutifs dans un modèle de biogéographie afin d'envisager correctement la biodiversité de demain</w:t>
-      </w:r>
-      <w:r>
-        <w:t xml:space="preserve"> </w:t>
-      </w:r>
-      <w:r>
-        <w:t xml:space="preserve">. La nature des processus à prendre en compte est dépendante de l'échelle de temps considérée. Ainsi, si l'on souhaite retracer l'histoire évolutive d'une région, les aspects adaptatifs relevant de la micro-évolution sont moins pertinents que les processus évolutifs de longue portée modifiant profondément les espèces. Il faut, à ce propos, rappeler que l'évolution peut conduire à un enrichissement du pool d'espèce d'une région donnée</w:t>
-      </w:r>
-      <w:r>
-        <w:t xml:space="preserve"> </w:t>
-      </w:r>
-      <w:r>
-        <w:t xml:space="preserve">. Les mutations accumulées dans une population isolée géographiquement peuvent conduire à une incompatibilité reproductive avec les populations du pool dont elle est issue. Il y a alors spéciation, la biodiversité est augmentée. A court terme, les processus longs de spéciation peuvent être occultés mais prendre en compte les phénomènes d'adaptation et les processus d'évolution des espèces au temps de générations court est important. Il est aussi important de distinguer les réponses phénotypiques des réponses évolutives, les premières pouvant être plus rapide mais à porter moindre que les secondes plus lentes</w:t>
-      </w:r>
-      <w:r>
-        <w:t xml:space="preserve"> </w:t>
-      </w:r>
-      <w:r>
-        <w:t xml:space="preserve">.</w:t>
-      </w:r>
-    </w:p>
-    <w:p>
-      <w:pPr>
-        <w:pStyle w:val="BodyText"/>
-      </w:pPr>
-      <w:r>
-        <w:t xml:space="preserve">Les processus évolutifs peuvent être favorisés par les changements environnementaux mais également par les interactions entre espèces</w:t>
-      </w:r>
-      <w:r>
-        <w:t xml:space="preserve"> </w:t>
-      </w:r>
-      <w:r>
-        <w:t xml:space="preserve">. Les étroites relations entre espèces peuvent favoriser ou contraindre les réponses évolutifs, qui elles-mêmes peuvent altérées ces interactions, il existe de fait des rétroactions permanentes entre évolution et écologie</w:t>
-      </w:r>
-      <w:r>
-        <w:t xml:space="preserve"> </w:t>
-      </w:r>
-      <w:r>
-        <w:t xml:space="preserve">. Yoshida</w:t>
-      </w:r>
-      <w:r>
-        <w:t xml:space="preserve"> </w:t>
-      </w:r>
-      <w:r>
-        <w:t xml:space="preserve"> </w:t>
-      </w:r>
-      <w:r>
-        <w:t xml:space="preserve">2003 montrent que la réponse des algues vertes unicellulaires</w:t>
-      </w:r>
-      <w:r>
-        <w:t xml:space="preserve"> </w:t>
-      </w:r>
-      <w:r>
-        <w:t xml:space="preserve"> </w:t>
-      </w:r>
-      <w:r>
-        <w:t xml:space="preserve">aux rotifères</w:t>
-      </w:r>
-      <w:r>
-        <w:t xml:space="preserve"> </w:t>
-      </w:r>
-      <w:r>
-        <w:t xml:space="preserve"> </w:t>
-      </w:r>
-      <w:r>
-        <w:t xml:space="preserve">conduit à un changement dans la fréquence et la phase des cycles de la dynamiques proie prédateur</w:t>
-      </w:r>
-      <w:r>
-        <w:t xml:space="preserve"> </w:t>
-      </w:r>
-      <w:r>
-        <w:t xml:space="preserve">. L'ensemble des trois éléments jusqu'ici évoqués (environnement abiotique, interaction, évolution) peuvent également être étroitement associé. Grant et Grant 2006 rapportent le cas de la compétition entre trois espèces de pinsons (dits de Darwin) sur l'ile de Daphne (Galapagos) qui engendre une modification de la taille de leurs becs. Cette évolution liée à la compétition est elle même reliée à l'environnement abiotique car, par l'abondance ou l'absence de précipitations, il détermine la disponibilité des ressources et donc l'intensité de la compétition</w:t>
-      </w:r>
-      <w:r>
-        <w:t xml:space="preserve"> </w:t>
-      </w:r>
-      <w:r>
-        <w:t xml:space="preserve">. A travers cet exemple, nous comprenons l'importance d'inclure l'ensemble des différents processus pour construire un modèle intégratif en biogéographie. Un tel modèle serait capable, par exemple, de renseigner les risques d'exclusion compétitive dans l'exemple décrit par Grant et Grant.</w:t>
-      </w:r>
-    </w:p>
-    <w:p>
-      <w:pPr>
-        <w:pStyle w:val="BodyText"/>
-      </w:pPr>
-      <w:r>
-        <w:t xml:space="preserve">vers une systhèse</w:t>
-      </w:r>
-      <w:r>
-        <w:t xml:space="preserve"> </w:t>
-      </w:r>
-      <w:r>
-        <w:t xml:space="preserve">Schoener (2011b)</w:t>
-      </w:r>
-      <w:r>
-        <w:t xml:space="preserve"> </w:t>
-      </w:r>
-      <w:r>
-        <w:t xml:space="preserve">=&gt; interaction de ces processus.</w:t>
-      </w:r>
-    </w:p>
-    <w:p>
-      <w:pPr>
-        <w:pStyle w:val="Heading2"/>
-      </w:pPr>
-      <w:bookmarkStart w:id="40" w:name="sythèse-des-mécanismes-et-des-enjeux-autour-dun-exemple-récent"/>
-      <w:bookmarkEnd w:id="40"/>
       <w:r>
         <w:t xml:space="preserve">Sythèse des mécanismes et des enjeux autour d'un exemple récent</w:t>
       </w:r>
@@ -1781,22 +1698,90 @@
     </w:p>
     <w:p>
       <w:pPr>
+        <w:pStyle w:val="BodyText"/>
+      </w:pPr>
+      <w:r>
+        <w:t xml:space="preserve">Ce sont ce que sont appelées le modèle de distribution qui furent un temps appelé enveloppe climatque</w:t>
+      </w:r>
+      <w:r>
+        <w:t xml:space="preserve"> </w:t>
+      </w:r>
+      <w:r>
+        <w:t xml:space="preserve">En guise de réponse, les SDM deviennent plus intégrateurs et de nouvelles approches émergent</w:t>
+      </w:r>
+      <w:r>
+        <w:t xml:space="preserve"> </w:t>
+      </w:r>
+      <w:r>
+        <w:t xml:space="preserve">. Ainsi, Guisan et Rahbek 2011 proposent une démarche alliant les prédictions faîtes par les MDE sur un ensemble d'espèces et celles données par une approche de modélisation macroécologiques s'appuyant sur des règles de coexistence dans une unité géographique donnée</w:t>
+      </w:r>
+      <w:r>
+        <w:t xml:space="preserve"> </w:t>
+      </w:r>
+      <w:r>
+        <w:t xml:space="preserve">.</w:t>
+      </w:r>
+    </w:p>
+    <w:p>
+      <w:pPr>
         <w:pStyle w:val="Heading1"/>
       </w:pPr>
-      <w:bookmarkStart w:id="41" w:name="cadre-théorique-de-la-thèse"/>
+      <w:bookmarkStart w:id="40" w:name="cadre-théorique-de-la-thèse"/>
+      <w:bookmarkEnd w:id="40"/>
+      <w:r>
+        <w:t xml:space="preserve">Cadre théorique de la thèse</w:t>
+      </w:r>
+    </w:p>
+    <w:p>
+      <w:pPr>
+        <w:pStyle w:val="Heading2"/>
+      </w:pPr>
+      <w:bookmarkStart w:id="41" w:name="importance-des-îles-en-biogeographie"/>
       <w:bookmarkEnd w:id="41"/>
       <w:r>
-        <w:t xml:space="preserve">Cadre théorique de la thèse</w:t>
+        <w:t xml:space="preserve">Importance des îles en Biogeographie</w:t>
+      </w:r>
+    </w:p>
+    <w:p>
+      <w:pPr>
+        <w:pStyle w:val="FirstParagraph"/>
+      </w:pPr>
+      <w:r>
+        <w:t xml:space="preserve">isolation lux de migraotion simple / assemblage moins nombreux / conséquence d'une manipultion limité à l'île / 5% mais répétable ? / un oacth isolé et peut être que flux au île</w:t>
+      </w:r>
+      <w:r>
+        <w:t xml:space="preserve"> </w:t>
+      </w:r>
+      <w:r>
+        <w:t xml:space="preserve">(Simberloff, 1974)</w:t>
+      </w:r>
+    </w:p>
+    <w:p>
+      <w:pPr>
+        <w:pStyle w:val="BodyText"/>
+      </w:pPr>
+      <w:r>
+        <w:t xml:space="preserve">Les îles qui occupent le coeur de l'ouvrage de Wallace et de MAcArthur et Wilson ont été essentiel poour comprendre les processus qui forme la sitributn des espèces. Elle sosn tproches du continent et peuvent être si différenetes la nature eotique des piles à forcer les auteurs à comprendre l'origine de leur singularit.é et ces sur ces bout de terre isolé qu'ils ont trouv.s des réposnes historques ais ausso spataile qui a parmis d'aller vers des dévelppemnt encore aujourd'hui très actis. La quête de cees honmes et de bien d'autres reste finalemnt de comprendre pourquoi les espèces sont ou elles sont et de comproendre ce qui les amanerner la. Ma thèse s'inscrit dans la poursuite de ces questions sur la distribution des ranges et j'artiuclerai la suirte de mon introduction autour de l'interrogagtion suivante : Quelles infornations renferment les distributions d'espèces. Pour apporter le maximum d'élément de réponse à cette question, je commencerai apr apporter les mécanismes en présence au travers de différérents ecemple avant de passer plus de temps sur la cadre conceptuel en Biogéograohie pour aboutir sur l'importance des interactions sur les distribution d'espèces.</w:t>
       </w:r>
     </w:p>
     <w:p>
       <w:pPr>
         <w:pStyle w:val="Heading2"/>
       </w:pPr>
-      <w:bookmarkStart w:id="42" w:name="importance-des-îles-en-biogeographie"/>
+      <w:bookmarkStart w:id="42" w:name="grandes-théories-en-biogeographie"/>
       <w:bookmarkEnd w:id="42"/>
       <w:r>
-        <w:t xml:space="preserve">Importance des îles en Biogeographie</w:t>
+        <w:t xml:space="preserve">Grandes théories en Biogeographie</w:t>
+      </w:r>
+    </w:p>
+    <w:p>
+      <w:pPr>
+        <w:pStyle w:val="Heading3"/>
+      </w:pPr>
+      <w:bookmarkStart w:id="43" w:name="limportance-des-îles-en-biogéorgaphie"/>
+      <w:bookmarkEnd w:id="43"/>
+      <w:r>
+        <w:t xml:space="preserve">L'importance des îles en biogéorgaphie</w:t>
       </w:r>
     </w:p>
     <w:p>
@@ -1804,41 +1789,221 @@
         <w:pStyle w:val="FirstParagraph"/>
       </w:pPr>
       <w:r>
-        <w:t xml:space="preserve">isolation lux de migraotion simple / assemblage moins nombreux / conséquence d'une manipultion limité à l'île / 5% mais répétable ? / un oacth isolé et peut être que flux au île</w:t>
-      </w:r>
-      <w:r>
-        <w:t xml:space="preserve"> </w:t>
-      </w:r>
-      <w:r>
-        <w:t xml:space="preserve">(Simberloff, 1974)</w:t>
-      </w:r>
-    </w:p>
-    <w:p>
-      <w:pPr>
-        <w:pStyle w:val="BodyText"/>
-      </w:pPr>
-      <w:r>
-        <w:t xml:space="preserve">Les îles qui occupent le coeur de l'ouvrage de Wallace et de MAcArthur et Wilson ont été essentiel poour comprendre les processus qui forme la sitributn des espèces. Elle sosn tproches du continent et peuvent être si différenetes la nature eotique des piles à forcer les auteurs à comprendre l'origine de leur singularit.é et ces sur ces bout de terre isolé qu'ils ont trouv.s des réposnes historques ais ausso spataile qui a parmis d'aller vers des dévelppemnt encore aujourd'hui très actis. La quête de cees honmes et de bien d'autres reste finalemnt de comprendre pourquoi les espèces sont ou elles sont et de comproendre ce qui les amanerner la. Ma thèse s'inscrit dans la poursuite de ces questions sur la distribution des ranges et j'artiuclerai la suirte de mon introduction autour de l'interrogagtion suivante : Quelles infornations renferment les distributions d'espèces. Pour apporter le maximum d'élément de réponse à cette question, je commencerai apr apporter les mécanismes en présence au travers de différérents ecemple avant de passer plus de temps sur la cadre conceptuel en Biogéograohie pour aboutir sur l'importance des interactions sur les distribution d'espèces.</w:t>
+        <w:t xml:space="preserve">Meilleur explication pour des arrangemnets spatiaux singuliers sont des processus temporels. Faire émerger des règles mon apport amener des interactions</w:t>
+      </w:r>
+    </w:p>
+    <w:p>
+      <w:pPr>
+        <w:pStyle w:val="BodyText"/>
+      </w:pPr>
+      <w:r>
+        <w:t xml:space="preserve">Pourquoi les îles en fait isolé flux et gros contraste mailand - island alors qu'elles sontproches..</w:t>
+      </w:r>
+    </w:p>
+    <w:p>
+      <w:pPr>
+        <w:pStyle w:val="BodyText"/>
+      </w:pPr>
+      <w:r>
+        <w:t xml:space="preserve">L'effort théorique nécessaire en biogéographie porte sur l'intégration ordonnée de concepts clés issus de différents champs de l'écologie</w:t>
+      </w:r>
+      <w:r>
+        <w:t xml:space="preserve"> </w:t>
+      </w:r>
+      <w:r>
+        <w:t xml:space="preserve">. Ainsi, alors que les conditions climatiques et plus généralement la géographie physique sont classiquement évoquées pour expliquer la répartition des espèces</w:t>
+      </w:r>
+      <w:r>
+        <w:t xml:space="preserve"> </w:t>
+      </w:r>
+      <w:r>
+        <w:t xml:space="preserve">, les interactions entre espèces sont quant à elles souvent occultées. De même, bien que les processus évolutifs soient souvent évoqués comme déterminants majeurs de la diversité des espèces</w:t>
+      </w:r>
+      <w:r>
+        <w:t xml:space="preserve"> </w:t>
+      </w:r>
+      <w:r>
+        <w:t xml:space="preserve">, leurs effets à court terme sont souvent ignorés</w:t>
+      </w:r>
+      <w:r>
+        <w:t xml:space="preserve"> </w:t>
+      </w:r>
+      <w:r>
+        <w:t xml:space="preserve"> </w:t>
+      </w:r>
+      <w:r>
+        <w:t xml:space="preserve">dans les scénarios décrivant la biodiversité de demain</w:t>
+      </w:r>
+      <w:r>
+        <w:t xml:space="preserve"> </w:t>
+      </w:r>
+      <w:r>
+        <w:t xml:space="preserve">. La difficulté principale est alors de produire des modèles (théoriques en première instance) qui intègrent l'ensemble des processus et les relations qu'ils entretient</w:t>
+      </w:r>
+      <w:r>
+        <w:t xml:space="preserve"> </w:t>
+      </w:r>
+      <w:r>
+        <w:t xml:space="preserve"> </w:t>
+      </w:r>
+      <w:r>
+        <w:t xml:space="preserve">tout en gardant une relative simplicité. Une théorie intégrative en biogéographie pourrait être le meilleur point d'ancrage pour construire de nouvelles approches appliquées. Avec une telle théorie en main, nous pourrions aller vers l'enjeux majeurs de ces dernières années en biogéographie : relâcher les hypothèses que les modèles classiques de répartitions des espèces d'aujourd'hui utilisent (notamment en occultant les interactions) pour prédire la biodiversité de demain</w:t>
+      </w:r>
+      <w:r>
+        <w:t xml:space="preserve"> </w:t>
+      </w:r>
+      <w:r>
+        <w:t xml:space="preserve">.</w:t>
+      </w:r>
+    </w:p>
+    <w:p>
+      <w:pPr>
+        <w:pStyle w:val="BodyText"/>
+      </w:pPr>
+      <w:r>
+        <w:t xml:space="preserve">Dans le projet ici présenté, nous proposons de construire des modèles théoriques plus intégratifs en repartant d'un modèle théorique classique, celui de la théorie de la biogéographie des îles proposée par MacArthur et Wilson</w:t>
+      </w:r>
+      <w:r>
+        <w:t xml:space="preserve"> </w:t>
+      </w:r>
+      <w:r>
+        <w:t xml:space="preserve">. Dans un premier temps, nous y ajoutons les interactions entre espèces et une relation explicite avec l'environnement abiotique au travers d'une approche communauté centrée qui étend le modèle classique. Dans un second temps, nous combinons une approche population centrée et les processus évolutifs pour une biogéographie insulaire plus mécaniste. Enfin, au regard des enjeux que soulève le rôle des interactions entre espèces dans la construction de la biodiversité, nous réfléchissons sur l'inférence d'espèces interdépendantes.</w:t>
+      </w:r>
+    </w:p>
+    <w:p>
+      <w:pPr>
+        <w:pStyle w:val="Heading3"/>
+      </w:pPr>
+      <w:bookmarkStart w:id="44" w:name="lempreinte-historique-de-la-la-théorie-de-la-biogéographie-des-iles-de-macarthur-et-wilson"/>
+      <w:bookmarkEnd w:id="44"/>
+      <w:r>
+        <w:t xml:space="preserve">L'empreinte historique de la La Théorie de la Biogéographie des Iles de MacArthur et Wilson</w:t>
+      </w:r>
+    </w:p>
+    <w:p>
+      <w:pPr>
+        <w:pStyle w:val="FirstParagraph"/>
+      </w:pPr>
+      <w:r>
+        <w:t xml:space="preserve">=&gt; impact enorme sur la conservation et encore aujourd'hui bien que simplifié les calculs permettent de comprendredsimplementr dans quelles directions nous allons [article NewYork Times]</w:t>
+      </w:r>
+      <w:r>
+        <w:t xml:space="preserve"> </w:t>
+      </w:r>
+      <w:r>
+        <w:t xml:space="preserve">Malgré la 50 ans de depuis la publication du Livre et premier articles a lasuorise de auiteure eux meme</w:t>
+      </w:r>
+      <w:r>
+        <w:t xml:space="preserve"> </w:t>
+      </w:r>
+      <w:r>
+        <w:t xml:space="preserve">=&gt; publications récentes qui repartent de la théorie des îles ; l'ecolet Warren et gravel and all</w:t>
+      </w:r>
+    </w:p>
+    <w:p>
+      <w:pPr>
+        <w:pStyle w:val="BodyText"/>
+      </w:pPr>
+      <w:r>
+        <w:t xml:space="preserve">Dans la réédition de 2001 [] Wilson rappelle que le problème :</w:t>
+      </w:r>
+    </w:p>
+    <w:p>
+      <w:pPr>
+        <w:pStyle w:val="BlockText"/>
+      </w:pPr>
+      <w:r>
+        <w:t xml:space="preserve">"The flaws of the book lie in its oversimplification and incompleteness, which are endemic to most efforts at theory and synthesis."</w:t>
+      </w:r>
+    </w:p>
+    <w:p>
+      <w:pPr>
+        <w:pStyle w:val="FirstParagraph"/>
+      </w:pPr>
+      <w:r>
+        <w:t xml:space="preserve">Diminuer la composante historqiue à la recherche de loi et j'ajouterais aussi simple soit elle raffiner par la suite</w:t>
+      </w:r>
+    </w:p>
+    <w:p>
+      <w:pPr>
+        <w:pStyle w:val="Heading3"/>
+      </w:pPr>
+      <w:bookmarkStart w:id="45" w:name="la-théorie-des-métapopulations"/>
+      <w:bookmarkEnd w:id="45"/>
+      <w:r>
+        <w:t xml:space="preserve">La théorie des métapopulations</w:t>
+      </w:r>
+    </w:p>
+    <w:p>
+      <w:pPr>
+        <w:pStyle w:val="FirstParagraph"/>
+      </w:pPr>
+      <w:r>
+        <w:t xml:space="preserve">=&gt; chapitre de Hanski</w:t>
+      </w:r>
+    </w:p>
+    <w:p>
+      <w:pPr>
+        <w:pStyle w:val="Heading3"/>
+      </w:pPr>
+      <w:bookmarkStart w:id="46" w:name="la-théorie-neutres-de-lécologie-et-le-débat-quelle-soulève"/>
+      <w:bookmarkEnd w:id="46"/>
+      <w:r>
+        <w:t xml:space="preserve">La théorie neutres de l'écologie et le débat qu'elle soulève</w:t>
+      </w:r>
+    </w:p>
+    <w:p>
+      <w:pPr>
+        <w:pStyle w:val="FirstParagraph"/>
+      </w:pPr>
+      <w:r>
+        <w:t xml:space="preserve">Ecological equivalence des individus OK mais peut-être que l'abondance des interactions expliques aussi</w:t>
+      </w:r>
+    </w:p>
+    <w:p>
+      <w:pPr>
+        <w:pStyle w:val="BodyText"/>
+      </w:pPr>
+      <w:r>
+        <w:t xml:space="preserve">=&gt; chapitre dans revisited</w:t>
+      </w:r>
+    </w:p>
+    <w:p>
+      <w:pPr>
+        <w:pStyle w:val="BodyText"/>
+      </w:pPr>
+      <w:r>
+        <w:t xml:space="preserve">Problème si explication alternatives possibles alors on n'est pas obligé de mettre pour expliquer quoi que ce soit. De plus savons nous si c'est discernable ??? Si le deux relation aire espèce sont différentes d'un groupe à l'autre alors oui... Mais sinon... Non.</w:t>
       </w:r>
     </w:p>
     <w:p>
       <w:pPr>
         <w:pStyle w:val="Heading2"/>
       </w:pPr>
-      <w:bookmarkStart w:id="43" w:name="grandes-théories-en-biogeographie"/>
-      <w:bookmarkEnd w:id="43"/>
-      <w:r>
-        <w:t xml:space="preserve">Grandes théories en Biogeographie</w:t>
+      <w:bookmarkStart w:id="47" w:name="hasard-et-nécessité"/>
+      <w:bookmarkEnd w:id="47"/>
+      <w:r>
+        <w:t xml:space="preserve">Hasard et nécessité</w:t>
       </w:r>
     </w:p>
     <w:p>
       <w:pPr>
         <w:pStyle w:val="Heading3"/>
       </w:pPr>
-      <w:bookmarkStart w:id="44" w:name="limportance-des-îles-en-biogéorgaphie"/>
-      <w:bookmarkEnd w:id="44"/>
-      <w:r>
-        <w:t xml:space="preserve">L'importance des îles en biogéorgaphie</w:t>
+      <w:bookmarkStart w:id="48" w:name="stochasticité"/>
+      <w:bookmarkEnd w:id="48"/>
+      <w:r>
+        <w:t xml:space="preserve">stochasticité</w:t>
+      </w:r>
+    </w:p>
+    <w:p>
+      <w:pPr>
+        <w:pStyle w:val="Heading3"/>
+      </w:pPr>
+      <w:bookmarkStart w:id="49" w:name="dans-la-biogéo-des-îles"/>
+      <w:bookmarkEnd w:id="49"/>
+      <w:r>
+        <w:t xml:space="preserve">Dans la Biogéo des îles</w:t>
       </w:r>
     </w:p>
     <w:p>
@@ -1846,95 +2011,23 @@
         <w:pStyle w:val="FirstParagraph"/>
       </w:pPr>
       <w:r>
-        <w:t xml:space="preserve">Meilleur explication pour des arrangemnets spatiaux singuliers sont des processus temporels. Faire émerger des règles mon apport amener des interactions</w:t>
-      </w:r>
-    </w:p>
-    <w:p>
-      <w:pPr>
-        <w:pStyle w:val="BodyText"/>
-      </w:pPr>
-      <w:r>
-        <w:t xml:space="preserve">Pourquoi les îles en fait isolé flux et gros contraste mailand - island alors qu'elles sontproches..</w:t>
-      </w:r>
-    </w:p>
-    <w:p>
-      <w:pPr>
-        <w:pStyle w:val="BodyText"/>
-      </w:pPr>
-      <w:r>
-        <w:t xml:space="preserve">L'effort théorique nécessaire en biogéographie porte sur l'intégration ordonnée de concepts clés issus de différents champs de l'écologie</w:t>
-      </w:r>
-      <w:r>
-        <w:t xml:space="preserve"> </w:t>
-      </w:r>
-      <w:r>
-        <w:t xml:space="preserve">. Ainsi, alors que les conditions climatiques et plus généralement la géographie physique sont classiquement évoquées pour expliquer la répartition des espèces</w:t>
-      </w:r>
-      <w:r>
-        <w:t xml:space="preserve"> </w:t>
-      </w:r>
-      <w:r>
-        <w:t xml:space="preserve">, les interactions entre espèces sont quant à elles souvent occultées. De même, bien que les processus évolutifs soient souvent évoqués comme déterminants majeurs de la diversité des espèces</w:t>
-      </w:r>
-      <w:r>
-        <w:t xml:space="preserve"> </w:t>
-      </w:r>
-      <w:r>
-        <w:t xml:space="preserve">, leurs effets à court terme sont souvent ignorés</w:t>
-      </w:r>
-      <w:r>
-        <w:t xml:space="preserve"> </w:t>
-      </w:r>
-      <w:r>
-        <w:t xml:space="preserve"> </w:t>
-      </w:r>
-      <w:r>
-        <w:t xml:space="preserve">dans les scénarios décrivant la biodiversité de demain</w:t>
-      </w:r>
-      <w:r>
-        <w:t xml:space="preserve"> </w:t>
-      </w:r>
-      <w:r>
-        <w:t xml:space="preserve">. La difficulté principale est alors de produire des modèles (théoriques en première instance) qui intègrent l'ensemble des processus et les relations qu'ils entretient</w:t>
-      </w:r>
-      <w:r>
-        <w:t xml:space="preserve"> </w:t>
-      </w:r>
-      <w:r>
-        <w:t xml:space="preserve"> </w:t>
-      </w:r>
-      <w:r>
-        <w:t xml:space="preserve">tout en gardant une relative simplicité. Une théorie intégrative en biogéographie pourrait être le meilleur point d'ancrage pour construire de nouvelles approches appliquées. Avec une telle théorie en main, nous pourrions aller vers l'enjeux majeurs de ces dernières années en biogéographie : relâcher les hypothèses que les modèles classiques de répartitions des espèces d'aujourd'hui utilisent (notamment en occultant les interactions) pour prédire la biodiversité de demain</w:t>
-      </w:r>
-      <w:r>
-        <w:t xml:space="preserve"> </w:t>
-      </w:r>
-      <w:r>
-        <w:t xml:space="preserve">.</w:t>
-      </w:r>
-    </w:p>
-    <w:p>
-      <w:pPr>
-        <w:pStyle w:val="BodyText"/>
-      </w:pPr>
-      <w:r>
-        <w:t xml:space="preserve">Dans le projet ici présenté, nous proposons de construire des modèles théoriques plus intégratifs en repartant d'un modèle théorique classique, celui de la théorie de la biogéographie des îles proposée par MacArthur et Wilson</w:t>
-      </w:r>
-      <w:r>
-        <w:t xml:space="preserve"> </w:t>
-      </w:r>
-      <w:r>
-        <w:t xml:space="preserve">. Dans un premier temps, nous y ajoutons les interactions entre espèces et une relation explicite avec l'environnement abiotique au travers d'une approche communauté centrée qui étend le modèle classique. Dans un second temps, nous combinons une approche population centrée et les processus évolutifs pour une biogéographie insulaire plus mécaniste. Enfin, au regard des enjeux que soulève le rôle des interactions entre espèces dans la construction de la biodiversité, nous réfléchissons sur l'inférence d'espèces interdépendantes.</w:t>
-      </w:r>
-    </w:p>
-    <w:p>
-      <w:pPr>
-        <w:pStyle w:val="Heading3"/>
-      </w:pPr>
-      <w:bookmarkStart w:id="45" w:name="lempreinte-historique-de-la-la-théorie-de-la-biogéographie-des-iles-de-macarthur-et-wilson"/>
-      <w:bookmarkEnd w:id="45"/>
-      <w:r>
-        <w:t xml:space="preserve">L'empreinte historique de la La Théorie de la Biogéographie des Iles de MacArthur et Wilson</w:t>
+        <w:t xml:space="preserve">immigration =&gt; haazrd</w:t>
+      </w:r>
+      <w:r>
+        <w:t xml:space="preserve"> </w:t>
+      </w:r>
+      <w:r>
+        <w:t xml:space="preserve">extinction nécéssité</w:t>
+      </w:r>
+    </w:p>
+    <w:p>
+      <w:pPr>
+        <w:pStyle w:val="Heading2"/>
+      </w:pPr>
+      <w:bookmarkStart w:id="50" w:name="développements-théoriques-en-biogéographie"/>
+      <w:bookmarkEnd w:id="50"/>
+      <w:r>
+        <w:t xml:space="preserve">Développements théoriques en Biogéographie</w:t>
       </w:r>
     </w:p>
     <w:p>
@@ -1942,175 +2035,15 @@
         <w:pStyle w:val="FirstParagraph"/>
       </w:pPr>
       <w:r>
-        <w:t xml:space="preserve">=&gt; impact enorme sur la conservation et encore aujourd'hui bien que simplifié les calculs permettent de comprendredsimplementr dans quelles directions nous allons [article NewYork Times]</w:t>
-      </w:r>
-      <w:r>
-        <w:t xml:space="preserve"> </w:t>
-      </w:r>
-      <w:r>
-        <w:t xml:space="preserve">Malgré la 50 ans de depuis la publication du Livre et premier articles a lasuorise de auiteure eux meme</w:t>
-      </w:r>
-      <w:r>
-        <w:t xml:space="preserve"> </w:t>
-      </w:r>
-      <w:r>
-        <w:t xml:space="preserve">=&gt; publications récentes qui repartent de la théorie des îles ; l'ecolet Warren et gravel and all</w:t>
-      </w:r>
-    </w:p>
-    <w:p>
-      <w:pPr>
-        <w:pStyle w:val="BodyText"/>
-      </w:pPr>
-      <w:r>
-        <w:t xml:space="preserve">Dans la réédition de 2001</w:t>
-      </w:r>
-      <w:r>
-        <w:t xml:space="preserve"> </w:t>
-      </w:r>
-      <w:hyperlink w:anchor="section"/>
-      <w:r>
-        <w:t xml:space="preserve"> </w:t>
-      </w:r>
-      <w:r>
-        <w:t xml:space="preserve">Wilson rappelle que le problème :</w:t>
-      </w:r>
-    </w:p>
-    <w:p>
-      <w:pPr>
-        <w:pStyle w:val="BlockText"/>
-      </w:pPr>
-      <w:r>
-        <w:t xml:space="preserve">"The flaws of the book lie in its oversimplification and incompleteness, which are endemic to most efforts at theory and synthesis."</w:t>
-      </w:r>
-    </w:p>
-    <w:p>
-      <w:pPr>
-        <w:pStyle w:val="FirstParagraph"/>
-      </w:pPr>
-      <w:r>
-        <w:t xml:space="preserve">Diminuer la composante historqiue à la recherche de loi et j'ajouterais aussi simple soit elle raffiner par la suite</w:t>
-      </w:r>
-    </w:p>
-    <w:p>
-      <w:pPr>
-        <w:pStyle w:val="Heading3"/>
-      </w:pPr>
-      <w:bookmarkStart w:id="46" w:name="la-théorie-des-métapopulations"/>
-      <w:bookmarkEnd w:id="46"/>
-      <w:r>
-        <w:t xml:space="preserve">La théorie des métapopulations</w:t>
-      </w:r>
-    </w:p>
-    <w:p>
-      <w:pPr>
-        <w:pStyle w:val="FirstParagraph"/>
-      </w:pPr>
-      <w:r>
-        <w:t xml:space="preserve">=&gt; chapitre de Hanski</w:t>
-      </w:r>
-    </w:p>
-    <w:p>
-      <w:pPr>
-        <w:pStyle w:val="Heading3"/>
-      </w:pPr>
-      <w:bookmarkStart w:id="47" w:name="la-théorie-neutres-de-lécologie-et-le-débat-quelle-soulève"/>
-      <w:bookmarkEnd w:id="47"/>
-      <w:r>
-        <w:t xml:space="preserve">La théorie neutres de l'écologie et le débat qu'elle soulève</w:t>
-      </w:r>
-    </w:p>
-    <w:p>
-      <w:pPr>
-        <w:pStyle w:val="FirstParagraph"/>
-      </w:pPr>
-      <w:r>
-        <w:t xml:space="preserve">Ecological equivalence des individus OK mais peut-être que l'abondance des interactions expliques aussi</w:t>
-      </w:r>
-    </w:p>
-    <w:p>
-      <w:pPr>
-        <w:pStyle w:val="BodyText"/>
-      </w:pPr>
-      <w:r>
-        <w:t xml:space="preserve">=&gt; chapitre dans revisited</w:t>
-      </w:r>
-    </w:p>
-    <w:p>
-      <w:pPr>
-        <w:pStyle w:val="BodyText"/>
-      </w:pPr>
-      <w:r>
-        <w:t xml:space="preserve">Problème si explication alternatives possibles alors on n'est pas obligé de mettre pour expliquer quoi que ce soit. De plus savons nous si c'est discernable ??? Si le deux relation aire espèce sont différentes d'un groupe à l'autre alors oui... Mais sinon... Non.</w:t>
+        <w:t xml:space="preserve">equilibre =&gt; equation 3-3 repartir de 3-3</w:t>
       </w:r>
     </w:p>
     <w:p>
       <w:pPr>
         <w:pStyle w:val="Heading2"/>
       </w:pPr>
-      <w:bookmarkStart w:id="48" w:name="hasard-et-nécessité"/>
-      <w:bookmarkEnd w:id="48"/>
-      <w:r>
-        <w:t xml:space="preserve">Hasard et nécessité</w:t>
-      </w:r>
-    </w:p>
-    <w:p>
-      <w:pPr>
-        <w:pStyle w:val="Heading3"/>
-      </w:pPr>
-      <w:bookmarkStart w:id="49" w:name="stochasticité"/>
-      <w:bookmarkEnd w:id="49"/>
-      <w:r>
-        <w:t xml:space="preserve">stochasticité</w:t>
-      </w:r>
-    </w:p>
-    <w:p>
-      <w:pPr>
-        <w:pStyle w:val="Heading3"/>
-      </w:pPr>
-      <w:bookmarkStart w:id="50" w:name="dans-la-biogéo-des-îles"/>
-      <w:bookmarkEnd w:id="50"/>
-      <w:r>
-        <w:t xml:space="preserve">Dans la Biogéo des îles</w:t>
-      </w:r>
-    </w:p>
-    <w:p>
-      <w:pPr>
-        <w:pStyle w:val="FirstParagraph"/>
-      </w:pPr>
-      <w:r>
-        <w:t xml:space="preserve">immigration =&gt; haazrd</w:t>
-      </w:r>
-      <w:r>
-        <w:t xml:space="preserve"> </w:t>
-      </w:r>
-      <w:r>
-        <w:t xml:space="preserve">extinction nécéssité</w:t>
-      </w:r>
-    </w:p>
-    <w:p>
-      <w:pPr>
-        <w:pStyle w:val="Heading2"/>
-      </w:pPr>
-      <w:bookmarkStart w:id="51" w:name="développements-théoriques-en-biogéographie"/>
+      <w:bookmarkStart w:id="51" w:name="chapitre-2-tib"/>
       <w:bookmarkEnd w:id="51"/>
-      <w:r>
-        <w:t xml:space="preserve">Développements théoriques en Biogéographie</w:t>
-      </w:r>
-    </w:p>
-    <w:p>
-      <w:pPr>
-        <w:pStyle w:val="FirstParagraph"/>
-      </w:pPr>
-      <w:r>
-        <w:t xml:space="preserve">equilibre =&gt; equation 3-3 repartir de 3-3</w:t>
-      </w:r>
-    </w:p>
-    <w:p>
-      <w:pPr>
-        <w:pStyle w:val="Heading2"/>
-      </w:pPr>
-      <w:bookmarkStart w:id="52" w:name="chapitre-2-tib"/>
-      <w:bookmarkEnd w:id="52"/>
       <w:r>
         <w:t xml:space="preserve">Chapitre 2 TIB</w:t>
       </w:r>
@@ -2193,8 +2126,8 @@
       <w:pPr>
         <w:pStyle w:val="Heading2"/>
       </w:pPr>
-      <w:bookmarkStart w:id="53" w:name="la-tib-un-modèle-simple-donnant-une-vision-puissante"/>
-      <w:bookmarkEnd w:id="53"/>
+      <w:bookmarkStart w:id="52" w:name="la-tib-un-modèle-simple-donnant-une-vision-puissante"/>
+      <w:bookmarkEnd w:id="52"/>
       <w:r>
         <w:t xml:space="preserve">La TIB : un modèle simple donnant une vision puissante</w:t>
       </w:r>
@@ -2463,7 +2396,7 @@
                     </pic:cNvPicPr>
                   </pic:nvPicPr>
                   <pic:blipFill>
-                    <a:blip r:embed="rId54"/>
+                    <a:blip r:embed="rId53"/>
                     <a:stretch>
                       <a:fillRect/>
                     </a:stretch>
@@ -2549,10 +2482,257 @@
       <w:pPr>
         <w:pStyle w:val="Heading2"/>
       </w:pPr>
-      <w:bookmarkStart w:id="55" w:name="p2"/>
+      <w:bookmarkStart w:id="54" w:name="p2"/>
+      <w:bookmarkEnd w:id="54"/>
+      <w:r>
+        <w:t xml:space="preserve">P2</w:t>
+      </w:r>
+    </w:p>
+    <w:p>
+      <w:pPr>
+        <w:pStyle w:val="FirstParagraph"/>
+      </w:pPr>
+      <w:r>
+        <w:t xml:space="preserve">La niche c'est quoi on en a deux definition ultr classique mais elles sont très porblématiques.</w:t>
+      </w:r>
+      <w:r>
+        <w:t xml:space="preserve"> </w:t>
+      </w:r>
+      <w:r>
+        <w:t xml:space="preserve">Il y a des tentatives de synthèse mais le problèmes est toujours là.</w:t>
+      </w:r>
+    </w:p>
+    <w:p>
+      <w:pPr>
+        <w:pStyle w:val="BodyText"/>
+      </w:pPr>
+      <w:r>
+        <w:t xml:space="preserve">Partir du development de la niche et des hypotheses clef comme l'heterogeneité spatiale qui peut accroitre la biodiversité un exemple c'est les ecoulemnents à petites faible echelles de l'hydrologie niche hdrologique à fable échelles</w:t>
+      </w:r>
+      <w:r>
+        <w:t xml:space="preserve"> </w:t>
+      </w:r>
+      <w:r>
+        <w:t xml:space="preserve">Letten et al. (2015)</w:t>
+      </w:r>
+      <w:r>
+        <w:t xml:space="preserve"> </w:t>
+      </w:r>
+      <w:r>
+        <w:t xml:space="preserve">repartition hydrologique les hypothèses sont que qui explique celon les différentes besoin des espèces (principes de la niche) que besoin différemtes me répartition des espèces. Cette idées est</w:t>
+      </w:r>
+    </w:p>
+    <w:p>
+      <w:pPr>
+        <w:pStyle w:val="BodyText"/>
+      </w:pPr>
+      <w:r>
+        <w:t xml:space="preserve">A large espes répartition de la biodiversité on quantifie la différence depuis les mesures classiques</w:t>
+      </w:r>
+      <w:r>
+        <w:t xml:space="preserve"> </w:t>
+      </w:r>
+      <w:r>
+        <w:t xml:space="preserve">Simpson, alpha gamma beta qui sont étendues au réseau</w:t>
+      </w:r>
+      <w:r>
+        <w:t xml:space="preserve"> </w:t>
+      </w:r>
+      <w:r>
+        <w:t xml:space="preserve">Poisot et al. (2012)</w:t>
+      </w:r>
+      <w:r>
+        <w:t xml:space="preserve">. Mais quand on chnage d'echelle on arrive rarement à quelques choses de concluant pour l'integration des interactions. Pourtant il ya des exemples convaicant comme celui de Gitelli.</w:t>
+      </w:r>
+    </w:p>
+    <w:p>
+      <w:pPr>
+        <w:pStyle w:val="BodyText"/>
+      </w:pPr>
+      <w:r>
+        <w:t xml:space="preserve">Les interactions c'est quoi ce qu'on en fait.</w:t>
+      </w:r>
+    </w:p>
+    <w:p>
+      <w:pPr>
+        <w:pStyle w:val="BodyText"/>
+      </w:pPr>
+      <w:r>
+        <w:t xml:space="preserve">Les interactions quelles pourrait être leur conséquence à large échelle ?</w:t>
+      </w:r>
+    </w:p>
+    <w:p>
+      <w:pPr>
+        <w:pStyle w:val="BodyText"/>
+      </w:pPr>
+      <w:r>
+        <w:t xml:space="preserve">Mais au-dela de cela il yt a un besoin de règles. L,écoligies cherche ces règles et essayes de faire le max sans trip de succès. Les traits sont un gran despoir.</w:t>
+      </w:r>
+      <w:r>
+        <w:t xml:space="preserve"> </w:t>
+      </w:r>
+      <w:r>
+        <w:t xml:space="preserve">On a besoinde rule on reste descriptive il y a des relation EH-Bioversité, SAR, Diversité-équilibre diversité fonctionnenemnt qui sont partielelemnt reliées et des théries débat theories neutre theéor de la niche</w:t>
+      </w:r>
+      <w:r>
+        <w:t xml:space="preserve"> </w:t>
+      </w:r>
+      <w:r>
+        <w:t xml:space="preserve">Stein et al. (2014)</w:t>
+      </w:r>
+      <w:r>
+        <w:t xml:space="preserve">. Dans cette review</w:t>
+      </w:r>
+      <w:r>
+        <w:t xml:space="preserve"> </w:t>
+      </w:r>
+      <w:r>
+        <w:t xml:space="preserve">Stein et al. (2014)</w:t>
+      </w:r>
+      <w:r>
+        <w:t xml:space="preserve"> </w:t>
+      </w:r>
+      <w:r>
+        <w:t xml:space="preserve">montre que vegettaion est inportnates ce qui eimplique des inbteractions. Théorie allométrique prometteuse en ce sens qu'elle loi physiques. Différents concept autrour d'une même notion sur plusieurs paradigme pour une même notion sur les metacommunity</w:t>
+      </w:r>
+      <w:r>
+        <w:t xml:space="preserve"> </w:t>
+      </w:r>
+      <w:r>
+        <w:t xml:space="preserve">Leibold et al. (2004)</w:t>
+      </w:r>
+      <w:r>
+        <w:t xml:space="preserve"> </w:t>
+      </w:r>
+      <w:r>
+        <w:t xml:space="preserve">il peuvent co-exister mais faudrait les savoir ce qui fait qu'on a pus l'un ou l'autr.</w:t>
+      </w:r>
+    </w:p>
+    <w:p>
+      <w:pPr>
+        <w:pStyle w:val="BodyText"/>
+      </w:pPr>
+      <w:r>
+        <w:t xml:space="preserve">Exemple histroqies les Pinsons de darwin (cdf mon devis.)</w:t>
+      </w:r>
+      <w:r>
+        <w:t xml:space="preserve"> </w:t>
+      </w:r>
+      <w:r>
+        <w:t xml:space="preserve">Les processus évolutifs peuvent être favorisés par les changements environnementaux mais également par les interactions entre espèces</w:t>
+      </w:r>
+      <w:r>
+        <w:t xml:space="preserve"> </w:t>
+      </w:r>
+      <w:r>
+        <w:t xml:space="preserve">. Les étroites relations entre espèces peuvent favoriser ou contraindre les réponses évolutifs, qui elles-mêmes peuvent altérées ces interactions, il existe de fait des rétroactions permanentes entre évolution et écologie</w:t>
+      </w:r>
+      <w:r>
+        <w:t xml:space="preserve"> </w:t>
+      </w:r>
+      <w:r>
+        <w:t xml:space="preserve">. Yoshida</w:t>
+      </w:r>
+      <w:r>
+        <w:t xml:space="preserve"> </w:t>
+      </w:r>
+      <w:r>
+        <w:t xml:space="preserve"> </w:t>
+      </w:r>
+      <w:r>
+        <w:t xml:space="preserve">2003 montrent que la réponse des algues vertes unicellulaires</w:t>
+      </w:r>
+      <w:r>
+        <w:t xml:space="preserve"> </w:t>
+      </w:r>
+      <w:r>
+        <w:t xml:space="preserve"> </w:t>
+      </w:r>
+      <w:r>
+        <w:t xml:space="preserve">aux rotifères</w:t>
+      </w:r>
+      <w:r>
+        <w:t xml:space="preserve"> </w:t>
+      </w:r>
+      <w:r>
+        <w:t xml:space="preserve"> </w:t>
+      </w:r>
+      <w:r>
+        <w:t xml:space="preserve">conduit à un changement dans la fréquence et la phase des cycles de la dynamiques proie prédateur</w:t>
+      </w:r>
+      <w:r>
+        <w:t xml:space="preserve"> </w:t>
+      </w:r>
+      <w:r>
+        <w:t xml:space="preserve">. L'ensemble des trois éléments jusqu'ici évoqués (environnement abiotique, interaction, évolution) peuvent également être étroitement associé. Grant et Grant 2006 rapportent le cas de la compétition entre trois espèces de pinsons (dits de Darwin) sur l'ile de Daphne (Galapagos) qui engendre une modification de la taille de leurs becs. Cette évolution liée à la compétition est elle même reliée à l'environnement abiotique car, par l'abondance ou l'absence de précipitations, il détermine la disponibilité des ressources et donc l'intensité de la compétition</w:t>
+      </w:r>
+      <w:r>
+        <w:t xml:space="preserve"> </w:t>
+      </w:r>
+      <w:r>
+        <w:t xml:space="preserve">. A travers cet exemple, nous comprenons l'importance d'inclure l'ensemble des différents processus pour construire un modèle intégratif en biogéographie. Un tel modèle serait capable, par exemple, de renseigner les risques d'exclusion compétitive dans l'exemple décrit par Grant et Grant.</w:t>
+      </w:r>
+    </w:p>
+    <w:p>
+      <w:pPr>
+        <w:pStyle w:val="BodyText"/>
+      </w:pPr>
+      <w:r>
+        <w:t xml:space="preserve">La puissance de la Biogéographie est aussi sont implications dans des cas très concrets</w:t>
+      </w:r>
+      <w:r>
+        <w:t xml:space="preserve"> </w:t>
+      </w:r>
+      <w:r>
+        <w:t xml:space="preserve">Cirtwill and Stouffer (2015)</w:t>
+      </w:r>
+      <w:r>
+        <w:t xml:space="preserve"> </w:t>
+      </w:r>
+      <w:r>
+        <w:t xml:space="preserve">mais aussi ne puissance exploratoire théoriques</w:t>
+      </w:r>
+      <w:r>
+        <w:t xml:space="preserve"> </w:t>
+      </w:r>
+      <w:r>
+        <w:t xml:space="preserve">Gravel et al. (2011)</w:t>
+      </w:r>
+      <w:r>
+        <w:t xml:space="preserve"> </w:t>
+      </w:r>
+      <w:r>
+        <w:t xml:space="preserve">Cazelles et al. (2015)</w:t>
+      </w:r>
+      <w:r>
+        <w:t xml:space="preserve"> </w:t>
+      </w:r>
+      <w:r>
+        <w:t xml:space="preserve">des îles</w:t>
+      </w:r>
+    </w:p>
+    <w:p>
+      <w:pPr>
+        <w:pStyle w:val="BodyText"/>
+      </w:pPr>
+      <w:r>
+        <w:t xml:space="preserve">l'idée des interactions à déjà montré ça pertinence sur plusieurs exemples.</w:t>
+      </w:r>
+      <w:r>
+        <w:t xml:space="preserve"> </w:t>
+      </w:r>
+      <w:r>
+        <w:t xml:space="preserve">Cirtwill and Stouffer (2015)</w:t>
+      </w:r>
+    </w:p>
+    <w:p>
+      <w:pPr>
+        <w:pStyle w:val="Heading2"/>
+      </w:pPr>
+      <w:bookmarkStart w:id="55" w:name="les-relations-de-la-biogéographie"/>
       <w:bookmarkEnd w:id="55"/>
       <w:r>
-        <w:t xml:space="preserve">P2</w:t>
+        <w:t xml:space="preserve">Les relations de la biogéographie</w:t>
       </w:r>
     </w:p>
     <w:p>
@@ -2560,374 +2740,127 @@
         <w:pStyle w:val="FirstParagraph"/>
       </w:pPr>
       <w:r>
-        <w:t xml:space="preserve">La niche c'est quoi on en a deux definition ultr classique mais elles sont très porblématiques.</w:t>
-      </w:r>
-      <w:r>
-        <w:t xml:space="preserve"> </w:t>
-      </w:r>
-      <w:r>
-        <w:t xml:space="preserve">Il y a des tentatives de synthèse mais le problèmes est toujours là.</w:t>
-      </w:r>
-    </w:p>
-    <w:p>
-      <w:pPr>
-        <w:pStyle w:val="BodyText"/>
-      </w:pPr>
-      <w:r>
-        <w:t xml:space="preserve">Partir du development de la niche et des hypotheses clef comme l'heterogeneité spatiale qui peut accroitre la biodiversité un exemple c'est les ecoulemnents à petites faible echelles de l'hydrologie niche hdrologique à fable échelles</w:t>
-      </w:r>
-      <w:r>
-        <w:t xml:space="preserve"> </w:t>
-      </w:r>
-      <w:r>
-        <w:t xml:space="preserve">Letten et al. (2015)</w:t>
-      </w:r>
-      <w:r>
-        <w:t xml:space="preserve"> </w:t>
-      </w:r>
-      <w:r>
-        <w:t xml:space="preserve">repartition hydrologique les hypothèses sont que qui explique celon les différentes besoin des espèces (principes de la niche) que besoin différemtes me répartition des espèces. Cette idées est</w:t>
-      </w:r>
-    </w:p>
-    <w:p>
-      <w:pPr>
-        <w:pStyle w:val="BodyText"/>
-      </w:pPr>
-      <w:r>
-        <w:t xml:space="preserve">A large espes répartition de la biodiversité on quantifie la différence depuis les mesures classiques</w:t>
-      </w:r>
-      <w:r>
-        <w:t xml:space="preserve"> </w:t>
-      </w:r>
-      <w:r>
-        <w:t xml:space="preserve">Simpson, alpha gamma beta qui sont étendues au réseau</w:t>
-      </w:r>
-      <w:r>
-        <w:t xml:space="preserve"> </w:t>
-      </w:r>
-      <w:r>
-        <w:t xml:space="preserve">Poisot et al. (2012)</w:t>
-      </w:r>
-      <w:r>
-        <w:t xml:space="preserve">. Mais quand on chnage d'echelle on arrive rarement à quelques choses de concluant pour l'integration des interactions. Pourtant il ya des exemples convaicant comme celui de Gitelli.</w:t>
-      </w:r>
-    </w:p>
-    <w:p>
-      <w:pPr>
-        <w:pStyle w:val="BodyText"/>
-      </w:pPr>
-      <w:r>
-        <w:t xml:space="preserve">Les interactions c'est quoi ce qu'on en fait.</w:t>
-      </w:r>
-    </w:p>
-    <w:p>
-      <w:pPr>
-        <w:pStyle w:val="BodyText"/>
-      </w:pPr>
-      <w:r>
-        <w:t xml:space="preserve">Les interactions quelles pourrait être leur conséquence à large échelle ?</w:t>
-      </w:r>
-    </w:p>
-    <w:p>
-      <w:pPr>
-        <w:pStyle w:val="BodyText"/>
-      </w:pPr>
-      <w:r>
-        <w:t xml:space="preserve">Mais au-dela de cela il yt a un besoin de règles. L,écoligies cherche ces règles et essayes de faire le max sans trip de succès. Les traits sont un gran despoir.</w:t>
-      </w:r>
-      <w:r>
-        <w:t xml:space="preserve"> </w:t>
-      </w:r>
-      <w:r>
-        <w:t xml:space="preserve">On a besoinde rule on reste descriptive il y a des relation EH-Bioversité, SAR, Diversité-équilibre diversité fonctionnenemnt qui sont partielelemnt reliées et des théries débat theories neutre theéor de la niche</w:t>
-      </w:r>
-      <w:r>
-        <w:t xml:space="preserve"> </w:t>
-      </w:r>
-      <w:r>
-        <w:t xml:space="preserve">Stein et al. (2014)</w:t>
-      </w:r>
-      <w:r>
-        <w:t xml:space="preserve">. Dans cette review</w:t>
-      </w:r>
-      <w:r>
-        <w:t xml:space="preserve"> </w:t>
-      </w:r>
-      <w:r>
-        <w:t xml:space="preserve">Stein et al. (2014)</w:t>
-      </w:r>
-      <w:r>
-        <w:t xml:space="preserve"> </w:t>
-      </w:r>
-      <w:r>
-        <w:t xml:space="preserve">montre que vegettaion est inportnates ce qui eimplique des inbteractions. Théorie allométrique prometteuse en ce sens qu'elle loi physiques. Différents concept autrour d'une même notion sur plusieurs paradigme pour une même notion sur les metacommunity</w:t>
-      </w:r>
-      <w:r>
-        <w:t xml:space="preserve"> </w:t>
-      </w:r>
-      <w:r>
-        <w:t xml:space="preserve">Leibold et al. (2004)</w:t>
-      </w:r>
-      <w:r>
-        <w:t xml:space="preserve"> </w:t>
-      </w:r>
-      <w:r>
-        <w:t xml:space="preserve">il peuvent co-exister mais faudrait les savoir ce qui fait qu'on a pus l'un ou l'autr.</w:t>
-      </w:r>
-    </w:p>
-    <w:p>
-      <w:pPr>
-        <w:pStyle w:val="BodyText"/>
-      </w:pPr>
-      <w:r>
-        <w:t xml:space="preserve">Exemple histroqies les Pinsons de darwin (cdf mon devis.)</w:t>
-      </w:r>
-      <w:r>
-        <w:t xml:space="preserve"> </w:t>
-      </w:r>
-      <w:r>
-        <w:t xml:space="preserve">Les processus évolutifs peuvent être favorisés par les changements environnementaux mais également par les interactions entre espèces</w:t>
-      </w:r>
-      <w:r>
-        <w:t xml:space="preserve"> </w:t>
-      </w:r>
-      <w:r>
-        <w:t xml:space="preserve">. Les étroites relations entre espèces peuvent favoriser ou contraindre les réponses évolutifs, qui elles-mêmes peuvent altérées ces interactions, il existe de fait des rétroactions permanentes entre évolution et écologie</w:t>
-      </w:r>
-      <w:r>
-        <w:t xml:space="preserve"> </w:t>
-      </w:r>
-      <w:r>
-        <w:t xml:space="preserve">. Yoshida</w:t>
-      </w:r>
-      <w:r>
-        <w:t xml:space="preserve"> </w:t>
-      </w:r>
-      <w:r>
-        <w:t xml:space="preserve"> </w:t>
-      </w:r>
-      <w:r>
-        <w:t xml:space="preserve">2003 montrent que la réponse des algues vertes unicellulaires</w:t>
-      </w:r>
-      <w:r>
-        <w:t xml:space="preserve"> </w:t>
-      </w:r>
-      <w:r>
-        <w:t xml:space="preserve"> </w:t>
-      </w:r>
-      <w:r>
-        <w:t xml:space="preserve">aux rotifères</w:t>
-      </w:r>
-      <w:r>
-        <w:t xml:space="preserve"> </w:t>
-      </w:r>
-      <w:r>
-        <w:t xml:space="preserve"> </w:t>
-      </w:r>
-      <w:r>
-        <w:t xml:space="preserve">conduit à un changement dans la fréquence et la phase des cycles de la dynamiques proie prédateur</w:t>
-      </w:r>
-      <w:r>
-        <w:t xml:space="preserve"> </w:t>
-      </w:r>
-      <w:r>
-        <w:t xml:space="preserve">. L'ensemble des trois éléments jusqu'ici évoqués (environnement abiotique, interaction, évolution) peuvent également être étroitement associé. Grant et Grant 2006 rapportent le cas de la compétition entre trois espèces de pinsons (dits de Darwin) sur l'ile de Daphne (Galapagos) qui engendre une modification de la taille de leurs becs. Cette évolution liée à la compétition est elle même reliée à l'environnement abiotique car, par l'abondance ou l'absence de précipitations, il détermine la disponibilité des ressources et donc l'intensité de la compétition</w:t>
-      </w:r>
-      <w:r>
-        <w:t xml:space="preserve"> </w:t>
-      </w:r>
-      <w:r>
-        <w:t xml:space="preserve">. A travers cet exemple, nous comprenons l'importance d'inclure l'ensemble des différents processus pour construire un modèle intégratif en biogéographie. Un tel modèle serait capable, par exemple, de renseigner les risques d'exclusion compétitive dans l'exemple décrit par Grant et Grant.</w:t>
-      </w:r>
-    </w:p>
-    <w:p>
-      <w:pPr>
-        <w:pStyle w:val="BodyText"/>
-      </w:pPr>
-      <w:r>
-        <w:t xml:space="preserve">La puissance de la Biogéographie est aussi sont implications dans des cas très concrets</w:t>
-      </w:r>
-      <w:r>
-        <w:t xml:space="preserve"> </w:t>
-      </w:r>
-      <w:r>
-        <w:t xml:space="preserve">Cirtwill and Stouffer (2015)</w:t>
-      </w:r>
-      <w:r>
-        <w:t xml:space="preserve"> </w:t>
-      </w:r>
-      <w:r>
-        <w:t xml:space="preserve">mais aussi ne puissance exploratoire théoriques</w:t>
-      </w:r>
-      <w:r>
-        <w:t xml:space="preserve"> </w:t>
-      </w:r>
-      <w:r>
-        <w:t xml:space="preserve">Gravel et al. (2011)</w:t>
-      </w:r>
-      <w:r>
-        <w:t xml:space="preserve"> </w:t>
-      </w:r>
-      <w:r>
-        <w:t xml:space="preserve">Cazelles et al. (2015)</w:t>
-      </w:r>
-      <w:r>
-        <w:t xml:space="preserve"> </w:t>
-      </w:r>
-      <w:r>
-        <w:t xml:space="preserve">des îles</w:t>
-      </w:r>
-    </w:p>
-    <w:p>
-      <w:pPr>
-        <w:pStyle w:val="BodyText"/>
-      </w:pPr>
-      <w:r>
-        <w:t xml:space="preserve">l'idée des interactions à déjà montré ça pertinence sur plusieurs exemples.</w:t>
-      </w:r>
-      <w:r>
-        <w:t xml:space="preserve"> </w:t>
-      </w:r>
-      <w:r>
-        <w:t xml:space="preserve">Cirtwill and Stouffer (2015)</w:t>
+        <w:t xml:space="preserve">Relation diversiyté des habitats</w:t>
+      </w:r>
+      <w:r>
+        <w:t xml:space="preserve"> </w:t>
+      </w:r>
+      <w:r>
+        <w:t xml:space="preserve">Relation aire quantitié d'espéces SAR / relation de la biogeograhies des îles</w:t>
+      </w:r>
+      <w:r>
+        <w:t xml:space="preserve"> </w:t>
+      </w:r>
+      <w:r>
+        <w:t xml:space="preserve">Compromis entre aire et hétérogénéité...</w:t>
+      </w:r>
+    </w:p>
+    <w:p>
+      <w:pPr>
+        <w:pStyle w:val="Heading1"/>
+      </w:pPr>
+      <w:bookmarkStart w:id="56" w:name="conclusion"/>
+      <w:bookmarkEnd w:id="56"/>
+      <w:r>
+        <w:t xml:space="preserve">Conclusion</w:t>
+      </w:r>
+    </w:p>
+    <w:p>
+      <w:pPr>
+        <w:pStyle w:val="BlockText"/>
+      </w:pPr>
+      <w:r>
+        <w:t xml:space="preserve">Generalist consumers should typically be weakly coupled to any one of their prey populations because, when feeding on many different species, they cannot be strongly coupled to any one of them</w:t>
+      </w:r>
+      <w:r>
+        <w:t xml:space="preserve"> </w:t>
+      </w:r>
+      <w:r>
+        <w:t xml:space="preserve">Murdoch et al. (2002)</w:t>
+      </w:r>
+    </w:p>
+    <w:p>
+      <w:pPr>
+        <w:pStyle w:val="Heading1"/>
+      </w:pPr>
+      <w:bookmarkStart w:id="57" w:name="predire-la-répartiton-futrure-des-espèces"/>
+      <w:bookmarkEnd w:id="57"/>
+      <w:r>
+        <w:t xml:space="preserve">Predire la répartiton futrure des espèces</w:t>
+      </w:r>
+    </w:p>
+    <w:p>
+      <w:pPr>
+        <w:pStyle w:val="FirstParagraph"/>
+      </w:pPr>
+      <w:r>
+        <w:t xml:space="preserve">On fait des atlas des 2 des entités avec un einertoie historqiue mas est-ce là important pour comprendre le réseuax ?</w:t>
+      </w:r>
+      <w:r>
+        <w:t xml:space="preserve"> </w:t>
+      </w:r>
+      <w:r>
+        <w:t xml:space="preserve">Hortal et al. (2011)</w:t>
+      </w:r>
+    </w:p>
+    <w:p>
+      <w:pPr>
+        <w:pStyle w:val="BodyText"/>
+      </w:pPr>
+      <w:r>
+        <w:t xml:space="preserve">Bien sur un objectif central est d'être en mesure de prédire la répartitopon des espèces</w:t>
+      </w:r>
+      <w:r>
+        <w:t xml:space="preserve"> </w:t>
+      </w:r>
+      <w:r>
+        <w:t xml:space="preserve">L'ecéologie avance avec des rêves mais des pièce manquante le lien entre les espèces et le foodweb le lien entre la présence des espèces et le fonctionenent. Il y a des problèmes fincdamnentale et qui sont complexes.</w:t>
+      </w:r>
+      <w:r>
+        <w:t xml:space="preserve"> </w:t>
+      </w:r>
+      <w:r>
+        <w:t xml:space="preserve">Par exemple les espèce peuvent avoir été invasives et causé des dégâts sur les ecosystèmes, il y a les exemples de l'aAustraile véritable laboratoire avec les boeufs les crotets els inporatation mais d'un autre côté ça fnctionne encore.</w:t>
+      </w:r>
+    </w:p>
+    <w:p>
+      <w:pPr>
+        <w:pStyle w:val="BodyText"/>
+      </w:pPr>
+      <w:r>
+        <w:t xml:space="preserve">Pour la prédicitons des distribution d'espèces la processus et simple et bien expliqué dans le libvre de Peterson. Finalemt l'eercie consiste à trouver les contraintes evironemntale qui sont les bonnes et ce placé ensuite un certai nombre de contrainte peuvent être les même il y a de nombreux avantages à une telle métyhdoes compréhensiblem empiriqument fond.é, intuitibenbt quand on va dans des endroits humides ou sec o connait bien la différence de type d'cosytèmes mais il faut rajouter bien des couches. Ainsi la possibilité de colonisaton 'est pour ça que des ecosystèmes sont aussi éloignés mais pas les mêmes espèces dessous.Rajouter l'histoire evolutive pour bien comprendre la co-evolution des humming bord 9cf mail de Bo)</w:t>
+      </w:r>
+    </w:p>
+    <w:p>
+      <w:pPr>
+        <w:pStyle w:val="BodyText"/>
+      </w:pPr>
+      <w:r>
+        <w:t xml:space="preserve">La bonne unité d'analyse ? D'où parti r?</w:t>
+      </w:r>
+    </w:p>
+    <w:p>
+      <w:pPr>
+        <w:pStyle w:val="BodyText"/>
+      </w:pPr>
+      <w:r>
+        <w:t xml:space="preserve">=&gt; Faire un exemple tout automatiser et stocker sous Github.</w:t>
+      </w:r>
+    </w:p>
+    <w:p>
+      <w:pPr>
+        <w:pStyle w:val="BodyText"/>
+      </w:pPr>
+      <w:r>
+        <w:t xml:space="preserve">Les système écologique sont des systèmes trasitoire par excellence et on veux qu'il soit satbel mais il y a une contingence encore assez dure à admettre les système que nosu observons sont on cherche à les modéliser mais il faut pas oublier qu'ils ne resterin t pas et qu'ils sont peut-être entrain de disporaître que les moteurs de l'évolution rebat lenteemnt les cartes</w:t>
       </w:r>
     </w:p>
     <w:p>
       <w:pPr>
         <w:pStyle w:val="Heading2"/>
       </w:pPr>
-      <w:bookmarkStart w:id="56" w:name="les-relations-de-la-biogéographie"/>
-      <w:bookmarkEnd w:id="56"/>
-      <w:r>
-        <w:t xml:space="preserve">Les relations de la biogéographie</w:t>
-      </w:r>
-    </w:p>
-    <w:p>
-      <w:pPr>
-        <w:pStyle w:val="FirstParagraph"/>
-      </w:pPr>
-      <w:r>
-        <w:t xml:space="preserve">Relation diversiyté des habitats</w:t>
-      </w:r>
-      <w:r>
-        <w:t xml:space="preserve"> </w:t>
-      </w:r>
-      <w:r>
-        <w:t xml:space="preserve">Relation aire quantitié d'espéces SAR / relation de la biogeograhies des îles</w:t>
-      </w:r>
-      <w:r>
-        <w:t xml:space="preserve"> </w:t>
-      </w:r>
-      <w:r>
-        <w:t xml:space="preserve">Compromis entre aire et hétérogénéité...</w:t>
-      </w:r>
-    </w:p>
-    <w:p>
-      <w:pPr>
-        <w:pStyle w:val="Heading1"/>
-      </w:pPr>
-      <w:bookmarkStart w:id="57" w:name="conclusion"/>
-      <w:bookmarkEnd w:id="57"/>
-      <w:r>
-        <w:t xml:space="preserve">Conclusion</w:t>
-      </w:r>
-    </w:p>
-    <w:p>
-      <w:pPr>
-        <w:pStyle w:val="BlockText"/>
-      </w:pPr>
-      <w:r>
-        <w:t xml:space="preserve">Generalist consumers should typically be weakly coupled to any one of their prey populations because, when feeding on many different species, they cannot be strongly coupled to any one of them</w:t>
-      </w:r>
-      <w:r>
-        <w:t xml:space="preserve"> </w:t>
-      </w:r>
-      <w:r>
-        <w:t xml:space="preserve">Murdoch et al. (2002)</w:t>
-      </w:r>
-    </w:p>
-    <w:p>
-      <w:pPr>
-        <w:pStyle w:val="Heading1"/>
-      </w:pPr>
-      <w:bookmarkStart w:id="58" w:name="predire-la-répartiton-futrure-des-espèces"/>
+      <w:bookmarkStart w:id="58" w:name="modéliser"/>
       <w:bookmarkEnd w:id="58"/>
-      <w:r>
-        <w:t xml:space="preserve">Predire la répartiton futrure des espèces</w:t>
-      </w:r>
-    </w:p>
-    <w:p>
-      <w:pPr>
-        <w:pStyle w:val="FirstParagraph"/>
-      </w:pPr>
-      <w:r>
-        <w:t xml:space="preserve">On fait des atlas des 2 des entités avec un einertoie historqiue mas est-ce là important pour comprendre le réseuax ?</w:t>
-      </w:r>
-      <w:r>
-        <w:t xml:space="preserve"> </w:t>
-      </w:r>
-      <w:r>
-        <w:t xml:space="preserve">Hortal et al. (2011)</w:t>
-      </w:r>
-    </w:p>
-    <w:p>
-      <w:pPr>
-        <w:pStyle w:val="BodyText"/>
-      </w:pPr>
-      <w:r>
-        <w:t xml:space="preserve">Bien sur un objectif central est d'être en mesure de prédire la répartitopon des espèces</w:t>
-      </w:r>
-      <w:r>
-        <w:t xml:space="preserve"> </w:t>
-      </w:r>
-      <w:r>
-        <w:t xml:space="preserve">L'ecéologie avance avec des rêves mais des pièce manquante le lien entre les espèces et le foodweb le lien entre la présence des espèces et le fonctionenent. Il y a des problèmes fincdamnentale et qui sont complexes.</w:t>
-      </w:r>
-      <w:r>
-        <w:t xml:space="preserve"> </w:t>
-      </w:r>
-      <w:r>
-        <w:t xml:space="preserve">Par exemple les espèce peuvent avoir été invasives et causé des dégâts sur les ecosystèmes, il y a les exemples de l'aAustraile véritable laboratoire avec les boeufs les crotets els inporatation mais d'un autre côté ça fnctionne encore.</w:t>
-      </w:r>
-    </w:p>
-    <w:p>
-      <w:pPr>
-        <w:pStyle w:val="BodyText"/>
-      </w:pPr>
-      <w:r>
-        <w:t xml:space="preserve">Pour la prédicitons des distribution d'espèces la processus et simple et bien expliqué dans le libvre de Peterson. Finalemt l'eercie consiste à trouver les contraintes evironemntale qui sont les bonnes et ce placé ensuite un certai nombre de contrainte peuvent être les même il y a de nombreux avantages à une telle métyhdoes compréhensiblem empiriqument fond.é, intuitibenbt quand on va dans des endroits humides ou sec o connait bien la différence de type d'cosytèmes mais il faut rajouter bien des couches. Ainsi la possibilité de colonisaton 'est pour ça que des ecosystèmes sont aussi éloignés mais pas les mêmes espèces dessous.Rajouter l'histoire evolutive pour bien comprendre la co-evolution des humming bord 9cf mail de Bo)</w:t>
-      </w:r>
-    </w:p>
-    <w:p>
-      <w:pPr>
-        <w:pStyle w:val="BodyText"/>
-      </w:pPr>
-      <w:r>
-        <w:t xml:space="preserve">La bonne unité d'analyse ? D'où parti r?</w:t>
-      </w:r>
-    </w:p>
-    <w:p>
-      <w:pPr>
-        <w:pStyle w:val="BodyText"/>
-      </w:pPr>
-      <w:r>
-        <w:t xml:space="preserve">=&gt; Faire un exemple tout automatiser et stocker sous Github.</w:t>
-      </w:r>
-    </w:p>
-    <w:p>
-      <w:pPr>
-        <w:pStyle w:val="BodyText"/>
-      </w:pPr>
-      <w:r>
-        <w:t xml:space="preserve">Les système écologique sont des systèmes trasitoire par excellence et on veux qu'il soit satbel mais il y a une contingence encore assez dure à admettre les système que nosu observons sont on cherche à les modéliser mais il faut pas oublier qu'ils ne resterin t pas et qu'ils sont peut-être entrain de disporaître que les moteurs de l'évolution rebat lenteemnt les cartes</w:t>
-      </w:r>
-    </w:p>
-    <w:p>
-      <w:pPr>
-        <w:pStyle w:val="Heading2"/>
-      </w:pPr>
-      <w:bookmarkStart w:id="59" w:name="modéliser"/>
-      <w:bookmarkEnd w:id="59"/>
       <w:r>
         <w:t xml:space="preserve">Modéliser</w:t>
       </w:r>
@@ -3023,18 +2956,32 @@
       <w:pPr>
         <w:pStyle w:val="Heading1"/>
       </w:pPr>
-      <w:bookmarkStart w:id="60" w:name="le-rôle-des-interactions-dans-la-distributiondes-espèces"/>
+      <w:bookmarkStart w:id="59" w:name="le-rôle-des-interactions-dans-la-distributiondes-espèces"/>
+      <w:bookmarkEnd w:id="59"/>
+      <w:r>
+        <w:t xml:space="preserve">Le rôle des interactions dans la distributiondes espèces</w:t>
+      </w:r>
+    </w:p>
+    <w:p>
+      <w:pPr>
+        <w:pStyle w:val="BlockText"/>
+      </w:pPr>
+      <w:r>
+        <w:t xml:space="preserve">However, it is argued that applying bio-climatic models at macro-scales, where climatic influences on species distributions are shown to be dominant, can minimize the impact of biotic interactions. Indeed, the fact that a</w:t>
+      </w:r>
+      <w:r>
+        <w:t xml:space="preserve"> </w:t>
+      </w:r>
+      <w:r>
+        <w:t xml:space="preserve">number of bioclimatic models have been highly successful at simulating current species distributions at certain scales is in fundamental disagreement with the proposition that species distributions cannot be adequately defined by climatic factors alone.</w:t>
+      </w:r>
+    </w:p>
+    <w:p>
+      <w:pPr>
+        <w:pStyle w:val="Heading2"/>
+      </w:pPr>
+      <w:bookmarkStart w:id="60" w:name="interaction-et-biogeographie"/>
       <w:bookmarkEnd w:id="60"/>
-      <w:r>
-        <w:t xml:space="preserve">Le rôle des interactions dans la distributiondes espèces</w:t>
-      </w:r>
-    </w:p>
-    <w:p>
-      <w:pPr>
-        <w:pStyle w:val="Heading2"/>
-      </w:pPr>
-      <w:bookmarkStart w:id="61" w:name="interaction-et-biogeographie"/>
-      <w:bookmarkEnd w:id="61"/>
       <w:r>
         <w:t xml:space="preserve">Interaction et biogeographie</w:t>
       </w:r>
@@ -3307,10 +3254,28 @@
       <w:pPr>
         <w:pStyle w:val="Heading2"/>
       </w:pPr>
-      <w:bookmarkStart w:id="62" w:name="interactions-écologique-et-tib"/>
+      <w:bookmarkStart w:id="61" w:name="interactions-écologique-et-tib"/>
+      <w:bookmarkEnd w:id="61"/>
+      <w:r>
+        <w:t xml:space="preserve">Interactions écologique et TIB</w:t>
+      </w:r>
+    </w:p>
+    <w:p>
+      <w:pPr>
+        <w:pStyle w:val="FirstParagraph"/>
+      </w:pPr>
+      <w:r>
+        <w:t xml:space="preserve">Wilson grand entoogist spécialistes des fourmis et MacArthur mathématicien + biologuste très oiseaux sont pleinemnt conscience et même comporteemntau que peut avoir la biogéographie c'est même souvent evoquer dans la théorie mais jamais inclu aisni la théorie des</w:t>
+      </w:r>
+    </w:p>
+    <w:p>
+      <w:pPr>
+        <w:pStyle w:val="Heading2"/>
+      </w:pPr>
+      <w:bookmarkStart w:id="62" w:name="une-question-déchelle"/>
       <w:bookmarkEnd w:id="62"/>
       <w:r>
-        <w:t xml:space="preserve">Interactions écologique et TIB</w:t>
+        <w:t xml:space="preserve">Une question d'échelle</w:t>
       </w:r>
     </w:p>
     <w:p>
@@ -3318,16 +3283,266 @@
         <w:pStyle w:val="FirstParagraph"/>
       </w:pPr>
       <w:r>
-        <w:t xml:space="preserve">Wilson grand entoogist spécialistes des fourmis et MacArthur mathématicien + biologuste très oiseaux sont pleinemnt conscience et même comporteemntau que peut avoir la biogéographie c'est même souvent evoquer dans la théorie mais jamais inclu aisni la théorie des</w:t>
+        <w:t xml:space="preserve">Se problème est d'une grande importance. L'écologie porte sur l'ensemble du monde vivant quelquees soiten leur taille mais les différent champs ne sont pas toutes relatoves à la m^me échelle alors il y a bien els échelles de temps, les echelles spatiales mais il y a le lével d'organisation. Il est bien inportant de comprendre celad !</w:t>
+      </w:r>
+    </w:p>
+    <w:p>
+      <w:pPr>
+        <w:pStyle w:val="BodyText"/>
+      </w:pPr>
+      <w:r>
+        <w:t xml:space="preserve">Un scéhma avec des variables qui émergenet ave différemts paramères et quelques éxemelpme de théorie! (DEB Evolution foodweb...) et l'action de</w:t>
+      </w:r>
+    </w:p>
+    <w:p>
+      <w:pPr>
+        <w:pStyle w:val="BodyText"/>
+      </w:pPr>
+      <w:r>
+        <w:t xml:space="preserve">Repartition des especes des passges histroqiere dans l'origin des espèces et dans Wallace.</w:t>
+      </w:r>
+      <w:r>
+        <w:t xml:space="preserve"> </w:t>
+      </w:r>
+      <w:r>
+        <w:t xml:space="preserve">Le principe même de l'écologie (la definition de ecologie).On arrive à l'idée de ;la niche.</w:t>
+      </w:r>
+      <w:r>
+        <w:t xml:space="preserve"> </w:t>
+      </w:r>
+      <w:r>
+        <w:t xml:space="preserve">Exemple histriques. Dans son ouvrage, le grand biogéographe Wallace reconait en introduction le caractère facinant de la réaortition de la biodiversité des îles avec des faot intriguant wuant à la faune et la flore. Ainsi il constate qu'il peut y avir plus deux différence entre île très éloigné et deux île s très proche. Il écrit que la faune et la flore sont plus dissimilaire entre ldeles deux piles des Galapagos Bali et Lombik qu'entre Hokaido (Yesso) et La grand bretagne ouy encore la Nouvelle Zéland et l'Australie,</w:t>
+      </w:r>
+    </w:p>
+    <w:p>
+      <w:pPr>
+        <w:pStyle w:val="BodyText"/>
+      </w:pPr>
+      <w:r>
+        <w:t xml:space="preserve">Exemple classique de grinnel et des Trasher + evolution avec les charcter displacement.</w:t>
+      </w:r>
+    </w:p>
+    <w:p>
+      <w:pPr>
+        <w:pStyle w:val="BodyText"/>
+      </w:pPr>
+      <w:r>
+        <w:t xml:space="preserve">Nous accumulons des évidences quand aux impact du changement anthropique. A diiférentes échelles la diminution de la biodiversité, chngemnt en compoisiton</w:t>
+      </w:r>
+      <w:r>
+        <w:t xml:space="preserve"> </w:t>
+      </w:r>
+      <w:r>
+        <w:t xml:space="preserve">Taranu et al. (2015)</w:t>
+      </w:r>
+      <w:r>
+        <w:t xml:space="preserve"> </w:t>
+      </w:r>
+      <w:r>
+        <w:t xml:space="preserve">De Roos et al. (2008)</w:t>
+      </w:r>
+    </w:p>
+    <w:p>
+      <w:pPr>
+        <w:pStyle w:val="BlockText"/>
+      </w:pPr>
+      <w:r>
+        <w:t xml:space="preserve">(:154) "Does the environment dictate the structure of the community, or are the species a fairly random assemblage?</w:t>
+      </w:r>
+    </w:p>
+    <w:p>
+      <w:pPr>
+        <w:pStyle w:val="BlockText"/>
+      </w:pPr>
+      <w:r>
+        <w:t xml:space="preserve">A few decades ago it as fashionable for ecologist to study communities in the artic on the grounds that these would be very simple communities and hence easy to understand. Many excellent ecologists still follow this belied, but there are others who feel that it may be easier to understand the extremely complex communities. This sounds paradoxical: How can a more complex communities by easier to understand? A possible answer might be that complex community has has strong interactions among species so that the lives of the separate species are less independent than in a simple community. Where there is greter interdeoendance, patterns may be more conspicious."</w:t>
       </w:r>
     </w:p>
     <w:p>
       <w:pPr>
         <w:pStyle w:val="Heading2"/>
       </w:pPr>
-      <w:bookmarkStart w:id="63" w:name="une-question-déchelle"/>
+      <w:bookmarkStart w:id="63" w:name="oubli-de-ce-facteur-important-de"/>
       <w:bookmarkEnd w:id="63"/>
       <w:r>
+        <w:t xml:space="preserve">Oubli de ce facteur important de</w:t>
+      </w:r>
+    </w:p>
+    <w:p>
+      <w:pPr>
+        <w:pStyle w:val="FirstParagraph"/>
+      </w:pPr>
+      <w:r>
+        <w:t xml:space="preserve">Ls SMDS...</w:t>
+      </w:r>
+    </w:p>
+    <w:p>
+      <w:pPr>
+        <w:pStyle w:val="BodyText"/>
+      </w:pPr>
+      <w:r>
+        <w:t xml:space="preserve">Les interactions intra et inter spécifiques constituent un facteur rapidement pressenti comme responsable de la distribution spatiale des espèces</w:t>
+      </w:r>
+      <w:r>
+        <w:t xml:space="preserve"> </w:t>
+      </w:r>
+      <w:r>
+        <w:t xml:space="preserve">. L'interdépendance des espèces conditionne, en effet, l'aspect favorable de l'environnement au sens large (biotique et abiotique). Ainsi Godsoe</w:t>
+      </w:r>
+      <w:r>
+        <w:t xml:space="preserve"> </w:t>
+      </w:r>
+      <w:r>
+        <w:t xml:space="preserve"> </w:t>
+      </w:r>
+      <w:r>
+        <w:t xml:space="preserve">2012, mettent en équations le caractère favorable de l'environnement pour une espèce donnée en terme de probabilité de présence d'une autre espèce et de la nature de leur interaction</w:t>
+      </w:r>
+      <w:r>
+        <w:t xml:space="preserve"> </w:t>
+      </w:r>
+      <w:r>
+        <w:t xml:space="preserve">. De même, Holt et Barfield 2009 montrent l'impact de la prédation sur la répartition d'espèces en compétition</w:t>
+      </w:r>
+      <w:r>
+        <w:t xml:space="preserve"> </w:t>
+      </w:r>
+      <w:r>
+        <w:t xml:space="preserve"> </w:t>
+      </w:r>
+      <w:r>
+        <w:t xml:space="preserve">insistant ainsi sur le rôle majeur des interactions. Davis</w:t>
+      </w:r>
+      <w:r>
+        <w:t xml:space="preserve"> </w:t>
+      </w:r>
+      <w:r>
+        <w:t xml:space="preserve"> </w:t>
+      </w:r>
+      <w:r>
+        <w:t xml:space="preserve">1998 ont montrés que, pour trois drosophiles en compétition, l'effet d'un parasitoïde n'est pas le même le long d'un gradient selon que les espèces sont seules ou ensemble</w:t>
+      </w:r>
+      <w:r>
+        <w:t xml:space="preserve"> </w:t>
+      </w:r>
+      <w:r>
+        <w:t xml:space="preserve">. Récemment, des efforts ont été réalisés pour mettre en évidence l'importance de l'interdépendance des espèces dans les données aux larges échelles spatiales</w:t>
+      </w:r>
+      <w:r>
+        <w:t xml:space="preserve"> </w:t>
+      </w:r>
+      <w:r>
+        <w:t xml:space="preserve">. On trouve actuellement dans la littérature une grande motivation pour les intégrer dans les modèles de distribution d'espèces</w:t>
+      </w:r>
+      <w:r>
+        <w:t xml:space="preserve"> </w:t>
+      </w:r>
+      <w:r>
+        <w:t xml:space="preserve">. Des efforts théoriques sont encore nécessaires pour arriver à de telles approches. Néanmoins, rapprocher différents champs de l'écologie peut s'avérer d'une utilité majeure. Jabot et Bascompte</w:t>
+      </w:r>
+      <w:r>
+        <w:t xml:space="preserve"> </w:t>
+      </w:r>
+      <w:r>
+        <w:t xml:space="preserve"> </w:t>
+      </w:r>
+      <w:r>
+        <w:t xml:space="preserve">2012, ont d'ailleurs montré l'importance des interactions pour comprendre la distribution des espèces en rapprochant écologie des réseaux et un modèle de metacommunauté. De même Gravel</w:t>
+      </w:r>
+      <w:r>
+        <w:t xml:space="preserve"> </w:t>
+      </w:r>
+      <w:r>
+        <w:t xml:space="preserve"> </w:t>
+      </w:r>
+      <w:r>
+        <w:t xml:space="preserve">2011</w:t>
+      </w:r>
+      <w:r>
+        <w:t xml:space="preserve"> </w:t>
+      </w:r>
+      <w:r>
+        <w:t xml:space="preserve"> </w:t>
+      </w:r>
+      <w:r>
+        <w:t xml:space="preserve">introduise l'interdépendance proie-prédateur dans le modèle classique de MacArthur et Wilson menant aux prémices d'une théorie trophique de la biogéographie des îles.</w:t>
+      </w:r>
+    </w:p>
+    <w:p>
+      <w:pPr>
+        <w:pStyle w:val="BodyText"/>
+      </w:pPr>
+      <w:r>
+        <w:t xml:space="preserve">L'ajout des interactions dans un modèle incluant l'environnement abiotique interroge la relation que les deux processus entretiennent. Si les espèces n'ont pas les mêmes performances dans différents milieux du fait de leur physiologie, pour les mêmes espèces considérées, les réseaux n'ont pas de raison d'être identiques d'un milieu à un autre. C'est sur ce fait que Poisot</w:t>
+      </w:r>
+      <w:r>
+        <w:t xml:space="preserve"> </w:t>
+      </w:r>
+      <w:r>
+        <w:t xml:space="preserve"> </w:t>
+      </w:r>
+      <w:r>
+        <w:t xml:space="preserve">2012 ont proposé une mesure de dissimilarité des réseaux</w:t>
+      </w:r>
+      <w:r>
+        <w:t xml:space="preserve"> </w:t>
+      </w:r>
+      <w:r>
+        <w:t xml:space="preserve">. Defossez</w:t>
+      </w:r>
+      <w:r>
+        <w:t xml:space="preserve"> </w:t>
+      </w:r>
+      <w:r>
+        <w:t xml:space="preserve"> </w:t>
+      </w:r>
+      <w:r>
+        <w:t xml:space="preserve">montrent que les interactions négatives entre l'hêtre commun (</w:t>
+      </w:r>
+      <w:r>
+        <w:t xml:space="preserve">) et les micro-organismes du sol diminuent avec l'altitude</w:t>
+      </w:r>
+      <w:r>
+        <w:t xml:space="preserve"> </w:t>
+      </w:r>
+      <w:r>
+        <w:t xml:space="preserve">. Ainsi, les contraintes biotiques sont à relier à l'environnement</w:t>
+      </w:r>
+      <w:r>
+        <w:t xml:space="preserve"> </w:t>
+      </w:r>
+      <w:r>
+        <w:t xml:space="preserve"> </w:t>
+      </w:r>
+      <w:r>
+        <w:t xml:space="preserve">et un modèle intégratif doit donner un cadre cohérent à ces rétroactions entre processus. Enfin, l'importance des interactions est à mettre en relation avec l'échelle considérée</w:t>
+      </w:r>
+      <w:r>
+        <w:t xml:space="preserve"> </w:t>
+      </w:r>
+      <w:r>
+        <w:t xml:space="preserve">. Pour deux espèces en interaction, plus l'échelle d'étude est large, moins les effets des interactions locales sont susceptibles d'être capturés, le pouvoir explicatif de la présence d'une espèce sur l'autre peut être alors discutable</w:t>
+      </w:r>
+      <w:r>
+        <w:t xml:space="preserve"> </w:t>
+      </w:r>
+      <w:r>
+        <w:t xml:space="preserve">. Comprendre quels sont les processus à prendre en compte aux différentes échelles spatio-temporelles et comprendre comment le changement d'échelle affecte nous prédictions est aussi un véritable challenge en biogéographie</w:t>
+      </w:r>
+      <w:r>
+        <w:t xml:space="preserve"> </w:t>
+      </w:r>
+      <w:r>
+        <w:t xml:space="preserve">.</w:t>
+      </w:r>
+    </w:p>
+    <w:p>
+      <w:pPr>
+        <w:pStyle w:val="Heading2"/>
+      </w:pPr>
+      <w:bookmarkStart w:id="64" w:name="une-question-déchelle-1"/>
+      <w:bookmarkEnd w:id="64"/>
+      <w:r>
         <w:t xml:space="preserve">Une question d'échelle</w:t>
       </w:r>
     </w:p>
@@ -3336,89 +3551,107 @@
         <w:pStyle w:val="FirstParagraph"/>
       </w:pPr>
       <w:r>
-        <w:t xml:space="preserve">Se problème est d'une grande importance. L'écologie porte sur l'ensemble du monde vivant quelquees soiten leur taille mais les différent champs ne sont pas toutes relatoves à la m^me échelle alors il y a bien els échelles de temps, les echelles spatiales mais il y a le lével d'organisation. Il est bien inportant de comprendre celad !</w:t>
-      </w:r>
-    </w:p>
-    <w:p>
-      <w:pPr>
-        <w:pStyle w:val="BodyText"/>
-      </w:pPr>
-      <w:r>
-        <w:t xml:space="preserve">Un scéhma avec des variables qui émergenet ave différemts paramères et quelques éxemelpme de théorie! (DEB Evolution foodweb...) et l'action de</w:t>
-      </w:r>
-    </w:p>
-    <w:p>
-      <w:pPr>
-        <w:pStyle w:val="BodyText"/>
-      </w:pPr>
-      <w:r>
-        <w:t xml:space="preserve">Repartition des especes des passges histroqiere dans l'origin des espèces et dans Wallace.</w:t>
-      </w:r>
-      <w:r>
-        <w:t xml:space="preserve"> </w:t>
-      </w:r>
-      <w:r>
-        <w:t xml:space="preserve">Le principe même de l'écologie (la definition de ecologie).On arrive à l'idée de ;la niche.</w:t>
-      </w:r>
-      <w:r>
-        <w:t xml:space="preserve"> </w:t>
-      </w:r>
-      <w:r>
-        <w:t xml:space="preserve">Exemple histriques. Dans son ouvrage, le grand biogéographe Wallace reconait en introduction le caractère facinant de la réaortition de la biodiversité des îles avec des faot intriguant wuant à la faune et la flore. Ainsi il constate qu'il peut y avir plus deux différence entre île très éloigné et deux île s très proche. Il écrit que la faune et la flore sont plus dissimilaire entre ldeles deux piles des Galapagos Bali et Lombik qu'entre Hokaido (Yesso) et La grand bretagne ouy encore la Nouvelle Zéland et l'Australie,</w:t>
-      </w:r>
-    </w:p>
-    <w:p>
-      <w:pPr>
-        <w:pStyle w:val="BodyText"/>
-      </w:pPr>
-      <w:r>
-        <w:t xml:space="preserve">Exemple classique de grinnel et des Trasher + evolution avec les charcter displacement.</w:t>
-      </w:r>
-    </w:p>
-    <w:p>
-      <w:pPr>
-        <w:pStyle w:val="BodyText"/>
-      </w:pPr>
-      <w:r>
-        <w:t xml:space="preserve">Nous accumulons des évidences quand aux impact du changement anthropique. A diiférentes échelles la diminution de la biodiversité, chngemnt en compoisiton</w:t>
-      </w:r>
-      <w:r>
-        <w:t xml:space="preserve"> </w:t>
-      </w:r>
-      <w:r>
-        <w:t xml:space="preserve">Taranu et al. (2015)</w:t>
-      </w:r>
-      <w:r>
-        <w:t xml:space="preserve"> </w:t>
-      </w:r>
-      <w:r>
-        <w:t xml:space="preserve">De Roos et al. (2008)</w:t>
-      </w:r>
-    </w:p>
-    <w:p>
-      <w:pPr>
-        <w:pStyle w:val="BlockText"/>
-      </w:pPr>
-      <w:r>
-        <w:t xml:space="preserve">(:154) "Does the environment dictate the structure of the community, or are the species a fairly random assemblage?</w:t>
-      </w:r>
-    </w:p>
-    <w:p>
-      <w:pPr>
-        <w:pStyle w:val="BlockText"/>
-      </w:pPr>
-      <w:r>
-        <w:t xml:space="preserve">A few decades ago it as fashionable for ecologist to study communities in the artic on the grounds that these would be very simple communities and hence easy to understand. Many excellent ecologists still follow this belied, but there are others who feel that it may be easier to understand the extremely complex communities. This sounds paradoxical: How can a more complex communities by easier to understand? A possible answer might be that complex community has has strong interactions among species so that the lives of the separate species are less independent than in a simple community. Where there is greter interdeoendance, patterns may be more conspicious."</w:t>
+        <w:t xml:space="preserve">Question d'échelle</w:t>
+      </w:r>
+      <w:r>
+        <w:t xml:space="preserve"> </w:t>
+      </w:r>
+      <w:r>
+        <w:t xml:space="preserve">La biogéographie avec au moins 3 problèmes d'échelles</w:t>
+      </w:r>
+    </w:p>
+    <w:p>
+      <w:pPr>
+        <w:pStyle w:val="BodyText"/>
+      </w:pPr>
+      <w:r>
+        <w:t xml:space="preserve">=&gt; spatiale peut-on avoir d</w:t>
+      </w:r>
+    </w:p>
+    <w:p>
+      <w:pPr>
+        <w:pStyle w:val="BodyText"/>
+      </w:pPr>
+      <w:r>
+        <w:t xml:space="preserve">=&gt; temporelle plus on augmente plus l'enpreinte historiques est forte =&gt; grands evenemnt géologique (lacitaion mouvement des plques) biogéogrpahies historiqyes mais aussi forme un pool d'espèces</w:t>
+      </w:r>
+    </w:p>
+    <w:p>
+      <w:pPr>
+        <w:pStyle w:val="BodyText"/>
+      </w:pPr>
+      <w:r>
+        <w:t xml:space="preserve">=&gt; Mais aussi l'échelle taxonomique : la relaton aire espèce est décrite à l'intérieru des taxons les relations allométriques à l'inérieur des taxons E O Wilson a commencé à rappporter des relation sur les formis les exemples du livre sont herpeta faun (reptile plus amphibien)</w:t>
+      </w:r>
+      <w:r>
+        <w:t xml:space="preserve"> </w:t>
+      </w:r>
+      <w:r>
+        <w:t xml:space="preserve">mecanisme =&gt; diversité de milieu</w:t>
+      </w:r>
+    </w:p>
+    <w:p>
+      <w:pPr>
+        <w:pStyle w:val="BodyText"/>
+      </w:pPr>
+      <w:r>
+        <w:t xml:space="preserve">contre exemple des chauves souris</w:t>
+      </w:r>
+    </w:p>
+    <w:p>
+      <w:pPr>
+        <w:pStyle w:val="BodyText"/>
+      </w:pPr>
+      <w:r>
+        <w:t xml:space="preserve">rq : ce sont elles qui limites. Rôle des prédateurs. Rôle local majeur.</w:t>
+      </w:r>
+    </w:p>
+    <w:p>
+      <w:pPr>
+        <w:pStyle w:val="Heading1"/>
+      </w:pPr>
+      <w:bookmarkStart w:id="65" w:name="intégrations-des-contraintes-biotiques-et-de-la-théorie-à-la-recherche-de-signaux-de-dintéraction"/>
+      <w:bookmarkEnd w:id="65"/>
+      <w:r>
+        <w:t xml:space="preserve">Intégrations des contraintes biotiques et de la théorie à la recherche de signaux de d'intéraction</w:t>
+      </w:r>
+    </w:p>
+    <w:p>
+      <w:pPr>
+        <w:pStyle w:val="FirstParagraph"/>
+      </w:pPr>
+      <w:r>
+        <w:t xml:space="preserve">Dans ma thèse j'ai oassé du temps à essayer de mettre au point un modèke qui donnait de la substace aux idées de MacArthur et Wilson een etandant le travai initié par Gravel et collègues pour aller plus loin dans la compréhension des effets joints des interactions et des contraintes abiotiques. C'est aussi ce qui m'a animé pour en mettre en place la compréhesin dans les données de co-occurrence avant d'aller m'y confronter frongalemnet. Ma dernière intergtaion a Été de trouver des pistes pour allerr plus loin dans la théorie et explorer des pistes que je n'avais pas encore dxplorer mais qui seront à court terme les directions que je souhaite explorer.</w:t>
       </w:r>
     </w:p>
     <w:p>
       <w:pPr>
         <w:pStyle w:val="Heading2"/>
       </w:pPr>
-      <w:bookmarkStart w:id="64" w:name="oubli-de-ce-facteur-important-de"/>
-      <w:bookmarkEnd w:id="64"/>
-      <w:r>
-        <w:t xml:space="preserve">Oubli de ce facteur important de</w:t>
+      <w:bookmarkStart w:id="66" w:name="étendre-la-théorie-de-macarthur-et-wilson"/>
+      <w:bookmarkEnd w:id="66"/>
+      <w:r>
+        <w:t xml:space="preserve">Étendre la théorie de MacArthur et Wilson</w:t>
+      </w:r>
+    </w:p>
+    <w:p>
+      <w:pPr>
+        <w:pStyle w:val="Heading2"/>
+      </w:pPr>
+      <w:bookmarkStart w:id="67" w:name="comprendre-les-conséquence-en-terme-de-co-occurrece"/>
+      <w:bookmarkEnd w:id="67"/>
+      <w:r>
+        <w:t xml:space="preserve">Comprendre les conséquence en terme de co-occurrece</w:t>
+      </w:r>
+    </w:p>
+    <w:p>
+      <w:pPr>
+        <w:pStyle w:val="Heading3"/>
+      </w:pPr>
+      <w:bookmarkStart w:id="68" w:name="abondance-des-données"/>
+      <w:bookmarkEnd w:id="68"/>
+      <w:r>
+        <w:t xml:space="preserve">Abondance des données</w:t>
       </w:r>
     </w:p>
     <w:p>
@@ -3426,331 +3659,45 @@
         <w:pStyle w:val="FirstParagraph"/>
       </w:pPr>
       <w:r>
-        <w:t xml:space="preserve">Ls SMDS...</w:t>
-      </w:r>
-    </w:p>
-    <w:p>
-      <w:pPr>
-        <w:pStyle w:val="BodyText"/>
-      </w:pPr>
-      <w:r>
-        <w:t xml:space="preserve">Les interactions intra et inter spécifiques constituent un facteur rapidement pressenti comme responsable de la distribution spatiale des espèces</w:t>
-      </w:r>
-      <w:r>
-        <w:t xml:space="preserve"> </w:t>
-      </w:r>
-      <w:r>
-        <w:t xml:space="preserve">. L'interdépendance des espèces conditionne, en effet, l'aspect favorable de l'environnement au sens large (biotique et abiotique). Ainsi Godsoe</w:t>
-      </w:r>
-      <w:r>
-        <w:t xml:space="preserve"> </w:t>
-      </w:r>
-      <w:r>
-        <w:t xml:space="preserve"> </w:t>
-      </w:r>
-      <w:r>
-        <w:t xml:space="preserve">2012, mettent en équations le caractère favorable de l'environnement pour une espèce donnée en terme de probabilité de présence d'une autre espèce et de la nature de leur interaction</w:t>
-      </w:r>
-      <w:r>
-        <w:t xml:space="preserve"> </w:t>
-      </w:r>
-      <w:r>
-        <w:t xml:space="preserve">. De même, Holt et Barfield 2009 montrent l'impact de la prédation sur la répartition d'espèces en compétition</w:t>
-      </w:r>
-      <w:r>
-        <w:t xml:space="preserve"> </w:t>
-      </w:r>
-      <w:r>
-        <w:t xml:space="preserve"> </w:t>
-      </w:r>
-      <w:r>
-        <w:t xml:space="preserve">insistant ainsi sur le rôle majeur des interactions. Davis</w:t>
-      </w:r>
-      <w:r>
-        <w:t xml:space="preserve"> </w:t>
-      </w:r>
-      <w:r>
-        <w:t xml:space="preserve"> </w:t>
-      </w:r>
-      <w:r>
-        <w:t xml:space="preserve">1998 ont montrés que, pour trois drosophiles en compétition, l'effet d'un parasitoïde n'est pas le même le long d'un gradient selon que les espèces sont seules ou ensemble</w:t>
-      </w:r>
-      <w:r>
-        <w:t xml:space="preserve"> </w:t>
-      </w:r>
-      <w:r>
-        <w:t xml:space="preserve">. Récemment, des efforts ont été réalisés pour mettre en évidence l'importance de l'interdépendance des espèces dans les données aux larges échelles spatiales</w:t>
-      </w:r>
-      <w:r>
-        <w:t xml:space="preserve"> </w:t>
-      </w:r>
-      <w:r>
-        <w:t xml:space="preserve">. On trouve actuellement dans la littérature une grande motivation pour les intégrer dans les modèles de distribution d'espèces</w:t>
-      </w:r>
-      <w:r>
-        <w:t xml:space="preserve"> </w:t>
-      </w:r>
-      <w:r>
-        <w:t xml:space="preserve">. Des efforts théoriques sont encore nécessaires pour arriver à de telles approches. Néanmoins, rapprocher différents champs de l'écologie peut s'avérer d'une utilité majeure. Jabot et Bascompte</w:t>
-      </w:r>
-      <w:r>
-        <w:t xml:space="preserve"> </w:t>
-      </w:r>
-      <w:r>
-        <w:t xml:space="preserve"> </w:t>
-      </w:r>
-      <w:r>
-        <w:t xml:space="preserve">2012, ont d'ailleurs montré l'importance des interactions pour comprendre la distribution des espèces en rapprochant écologie des réseaux et un modèle de metacommunauté. De même Gravel</w:t>
-      </w:r>
-      <w:r>
-        <w:t xml:space="preserve"> </w:t>
-      </w:r>
-      <w:r>
-        <w:t xml:space="preserve"> </w:t>
-      </w:r>
-      <w:r>
-        <w:t xml:space="preserve">2011</w:t>
-      </w:r>
-      <w:r>
-        <w:t xml:space="preserve"> </w:t>
-      </w:r>
-      <w:r>
-        <w:t xml:space="preserve"> </w:t>
-      </w:r>
-      <w:r>
-        <w:t xml:space="preserve">introduise l'interdépendance proie-prédateur dans le modèle classique de MacArthur et Wilson menant aux prémices d'une théorie trophique de la biogéographie des îles.</w:t>
-      </w:r>
-    </w:p>
-    <w:p>
-      <w:pPr>
-        <w:pStyle w:val="BodyText"/>
-      </w:pPr>
-      <w:r>
-        <w:t xml:space="preserve">L'ajout des interactions dans un modèle incluant l'environnement abiotique interroge la relation que les deux processus entretiennent. Si les espèces n'ont pas les mêmes performances dans différents milieux du fait de leur physiologie, pour les mêmes espèces considérées, les réseaux n'ont pas de raison d'être identiques d'un milieu à un autre. C'est sur ce fait que Poisot</w:t>
-      </w:r>
-      <w:r>
-        <w:t xml:space="preserve"> </w:t>
-      </w:r>
-      <w:r>
-        <w:t xml:space="preserve"> </w:t>
-      </w:r>
-      <w:r>
-        <w:t xml:space="preserve">2012 ont proposé une mesure de dissimilarité des réseaux</w:t>
-      </w:r>
-      <w:r>
-        <w:t xml:space="preserve"> </w:t>
-      </w:r>
-      <w:r>
-        <w:t xml:space="preserve">. Defossez</w:t>
-      </w:r>
-      <w:r>
-        <w:t xml:space="preserve"> </w:t>
-      </w:r>
-      <w:r>
-        <w:t xml:space="preserve"> </w:t>
-      </w:r>
-      <w:r>
-        <w:t xml:space="preserve">montrent que les interactions négatives entre l'hêtre commun (</w:t>
-      </w:r>
-      <w:r>
-        <w:t xml:space="preserve">) et les micro-organismes du sol diminuent avec l'altitude</w:t>
-      </w:r>
-      <w:r>
-        <w:t xml:space="preserve"> </w:t>
-      </w:r>
-      <w:r>
-        <w:t xml:space="preserve">. Ainsi, les contraintes biotiques sont à relier à l'environnement</w:t>
-      </w:r>
-      <w:r>
-        <w:t xml:space="preserve"> </w:t>
-      </w:r>
-      <w:r>
-        <w:t xml:space="preserve"> </w:t>
-      </w:r>
-      <w:r>
-        <w:t xml:space="preserve">et un modèle intégratif doit donner un cadre cohérent à ces rétroactions entre processus. Enfin, l'importance des interactions est à mettre en relation avec l'échelle considérée</w:t>
-      </w:r>
-      <w:r>
-        <w:t xml:space="preserve"> </w:t>
-      </w:r>
-      <w:r>
-        <w:t xml:space="preserve">. Pour deux espèces en interaction, plus l'échelle d'étude est large, moins les effets des interactions locales sont susceptibles d'être capturés, le pouvoir explicatif de la présence d'une espèce sur l'autre peut être alors discutable</w:t>
-      </w:r>
-      <w:r>
-        <w:t xml:space="preserve"> </w:t>
-      </w:r>
-      <w:r>
-        <w:t xml:space="preserve">. Comprendre quels sont les processus à prendre en compte aux différentes échelles spatio-temporelles et comprendre comment le changement d'échelle affecte nous prédictions est aussi un véritable challenge en biogéographie</w:t>
-      </w:r>
-      <w:r>
-        <w:t xml:space="preserve"> </w:t>
-      </w:r>
-      <w:r>
-        <w:t xml:space="preserve">.</w:t>
-      </w:r>
-    </w:p>
-    <w:p>
-      <w:pPr>
-        <w:pStyle w:val="Heading2"/>
-      </w:pPr>
-      <w:bookmarkStart w:id="65" w:name="une-question-déchelle-1"/>
-      <w:bookmarkEnd w:id="65"/>
-      <w:r>
-        <w:t xml:space="preserve">Une question d'échelle</w:t>
-      </w:r>
-    </w:p>
-    <w:p>
-      <w:pPr>
-        <w:pStyle w:val="FirstParagraph"/>
-      </w:pPr>
-      <w:r>
-        <w:t xml:space="preserve">Question d'échelle</w:t>
-      </w:r>
-      <w:r>
-        <w:t xml:space="preserve"> </w:t>
-      </w:r>
-      <w:r>
-        <w:t xml:space="preserve">La biogéographie avec au moins 3 problèmes d'échelles</w:t>
-      </w:r>
-    </w:p>
-    <w:p>
-      <w:pPr>
-        <w:pStyle w:val="BodyText"/>
-      </w:pPr>
-      <w:r>
-        <w:t xml:space="preserve">=&gt; spatiale peut-on avoir d</w:t>
-      </w:r>
-    </w:p>
-    <w:p>
-      <w:pPr>
-        <w:pStyle w:val="BodyText"/>
-      </w:pPr>
-      <w:r>
-        <w:t xml:space="preserve">=&gt; temporelle plus on augmente plus l'enpreinte historiques est forte =&gt; grands evenemnt géologique (lacitaion mouvement des plques) biogéogrpahies historiqyes mais aussi forme un pool d'espèces</w:t>
-      </w:r>
-    </w:p>
-    <w:p>
-      <w:pPr>
-        <w:pStyle w:val="BodyText"/>
-      </w:pPr>
-      <w:r>
-        <w:t xml:space="preserve">=&gt; Mais aussi l'échelle taxonomique : la relaton aire espèce est décrite à l'intérieru des taxons les relations allométriques à l'inérieur des taxons E O Wilson a commencé à rappporter des relation sur les formis les exemples du livre sont herpeta faun (reptile plus amphibien)</w:t>
-      </w:r>
-      <w:r>
-        <w:t xml:space="preserve"> </w:t>
-      </w:r>
-      <w:r>
-        <w:t xml:space="preserve">mecanisme =&gt; diversité de milieu</w:t>
-      </w:r>
-    </w:p>
-    <w:p>
-      <w:pPr>
-        <w:pStyle w:val="BodyText"/>
-      </w:pPr>
-      <w:r>
-        <w:t xml:space="preserve">contre exemple des chauves souris</w:t>
-      </w:r>
-    </w:p>
-    <w:p>
-      <w:pPr>
-        <w:pStyle w:val="BodyText"/>
-      </w:pPr>
-      <w:r>
-        <w:t xml:space="preserve">rq : ce sont elles qui limites. Rôle des prédateurs. Rôle local majeur.</w:t>
-      </w:r>
-    </w:p>
-    <w:p>
-      <w:pPr>
-        <w:pStyle w:val="Heading1"/>
-      </w:pPr>
-      <w:bookmarkStart w:id="66" w:name="intégrations-des-contraintes-biotiques-et-de-la-théorie-à-la-recherche-de-signaux-de-dintéraction"/>
-      <w:bookmarkEnd w:id="66"/>
-      <w:r>
-        <w:t xml:space="preserve">Intégrations des contraintes biotiques et de la théorie à la recherche de signaux de d'intéraction</w:t>
-      </w:r>
-    </w:p>
-    <w:p>
-      <w:pPr>
-        <w:pStyle w:val="FirstParagraph"/>
-      </w:pPr>
-      <w:r>
-        <w:t xml:space="preserve">Dans ma thèse j'ai oassé du temps à essayer de mettre au point un modèke qui donnait de la substace aux idées de MacArthur et Wilson een etandant le travai initié par Gravel et collègues pour aller plus loin dans la compréhension des effets joints des interactions et des contraintes abiotiques. C'est aussi ce qui m'a animé pour en mettre en place la compréhesin dans les données de co-occurrence avant d'aller m'y confronter frongalemnet. Ma dernière intergtaion a Été de trouver des pistes pour allerr plus loin dans la théorie et explorer des pistes que je n'avais pas encore dxplorer mais qui seront à court terme les directions que je souhaite explorer.</w:t>
-      </w:r>
-    </w:p>
-    <w:p>
-      <w:pPr>
-        <w:pStyle w:val="Heading2"/>
-      </w:pPr>
-      <w:bookmarkStart w:id="67" w:name="étendre-la-théorie-de-macarthur-et-wilson"/>
-      <w:bookmarkEnd w:id="67"/>
-      <w:r>
-        <w:t xml:space="preserve">Étendre la théorie de MacArthur et Wilson</w:t>
-      </w:r>
-    </w:p>
-    <w:p>
-      <w:pPr>
-        <w:pStyle w:val="Heading2"/>
-      </w:pPr>
-      <w:bookmarkStart w:id="68" w:name="comprendre-les-conséquence-en-terme-de-co-occurrece"/>
-      <w:bookmarkEnd w:id="68"/>
-      <w:r>
-        <w:t xml:space="preserve">Comprendre les conséquence en terme de co-occurrece</w:t>
+        <w:t xml:space="preserve">Les atouts actuels de la biogéographie sont 1- une quantité importante d'information relative aux présences d'espèces et au climat et 2- des modèles corrélatifs puissants qui décrivent précisément le lien entre l'espèce et son environnement abiotique. Le terme abiotique peut prêter à confusion dans la mesure où les espèces elles-mêmes peuvent modifier des variables dîtes abiotiques. Par exemple, les végétaux peuvent avoir un grand impact sur les variables abiotiques locales comme la température et l'humidité du sol</w:t>
+      </w:r>
+      <w:r>
+        <w:t xml:space="preserve"> </w:t>
+      </w:r>
+      <w:r>
+        <w:t xml:space="preserve">. Certains auteurs font une distinction précise en utilisant les termes de</w:t>
+      </w:r>
+      <w:r>
+        <w:t xml:space="preserve"> </w:t>
+      </w:r>
+      <w:r>
+        <w:t xml:space="preserve"> </w:t>
+      </w:r>
+      <w:r>
+        <w:t xml:space="preserve">pour les variables environnementales sur lesquels les espèces ne peuvent influer et de</w:t>
+      </w:r>
+      <w:r>
+        <w:t xml:space="preserve"> </w:t>
+      </w:r>
+      <w:r>
+        <w:t xml:space="preserve"> </w:t>
+      </w:r>
+      <w:r>
+        <w:t xml:space="preserve">pour les autres</w:t>
+      </w:r>
+      <w:r>
+        <w:t xml:space="preserve"> </w:t>
+      </w:r>
+      <w:r>
+        <w:t xml:space="preserve">. Nous occulterons volontairement ces-dernières, l'environnement abiotique dont il est ici question n'est donc pas dynamiquement lié aux espèces.</w:t>
       </w:r>
     </w:p>
     <w:p>
       <w:pPr>
         <w:pStyle w:val="Heading3"/>
       </w:pPr>
-      <w:bookmarkStart w:id="69" w:name="abondance-des-données"/>
+      <w:bookmarkStart w:id="69" w:name="potential-interactions"/>
       <w:bookmarkEnd w:id="69"/>
-      <w:r>
-        <w:t xml:space="preserve">Abondance des données</w:t>
-      </w:r>
-    </w:p>
-    <w:p>
-      <w:pPr>
-        <w:pStyle w:val="FirstParagraph"/>
-      </w:pPr>
-      <w:r>
-        <w:t xml:space="preserve">Les atouts actuels de la biogéographie sont 1- une quantité importante d'information relative aux présences d'espèces et au climat et 2- des modèles corrélatifs puissants qui décrivent précisément le lien entre l'espèce et son environnement abiotique. Le terme abiotique peut prêter à confusion dans la mesure où les espèces elles-mêmes peuvent modifier des variables dîtes abiotiques. Par exemple, les végétaux peuvent avoir un grand impact sur les variables abiotiques locales comme la température et l'humidité du sol</w:t>
-      </w:r>
-      <w:r>
-        <w:t xml:space="preserve"> </w:t>
-      </w:r>
-      <w:r>
-        <w:t xml:space="preserve">. Certains auteurs font une distinction précise en utilisant les termes de</w:t>
-      </w:r>
-      <w:r>
-        <w:t xml:space="preserve"> </w:t>
-      </w:r>
-      <w:r>
-        <w:t xml:space="preserve"> </w:t>
-      </w:r>
-      <w:r>
-        <w:t xml:space="preserve">pour les variables environnementales sur lesquels les espèces ne peuvent influer et de</w:t>
-      </w:r>
-      <w:r>
-        <w:t xml:space="preserve"> </w:t>
-      </w:r>
-      <w:r>
-        <w:t xml:space="preserve"> </w:t>
-      </w:r>
-      <w:r>
-        <w:t xml:space="preserve">pour les autres</w:t>
-      </w:r>
-      <w:r>
-        <w:t xml:space="preserve"> </w:t>
-      </w:r>
-      <w:r>
-        <w:t xml:space="preserve">. Nous occulterons volontairement ces-dernières, l'environnement abiotique dont il est ici question n'est donc pas dynamiquement lié aux espèces.</w:t>
-      </w:r>
-    </w:p>
-    <w:p>
-      <w:pPr>
-        <w:pStyle w:val="Heading3"/>
-      </w:pPr>
-      <w:bookmarkStart w:id="70" w:name="potential-interactions"/>
-      <w:bookmarkEnd w:id="70"/>
       <w:r>
         <w:t xml:space="preserve">Potential interactions</w:t>
       </w:r>
@@ -3837,8 +3784,8 @@
       <w:pPr>
         <w:pStyle w:val="Heading2"/>
       </w:pPr>
-      <w:bookmarkStart w:id="71" w:name="chercher-des-signaux-de-co-occurrence"/>
-      <w:bookmarkEnd w:id="71"/>
+      <w:bookmarkStart w:id="70" w:name="chercher-des-signaux-de-co-occurrence"/>
+      <w:bookmarkEnd w:id="70"/>
       <w:r>
         <w:t xml:space="preserve">Chercher des signaux de co-occurrence</w:t>
       </w:r>
@@ -3870,35 +3817,86 @@
       <w:pPr>
         <w:pStyle w:val="Heading2"/>
       </w:pPr>
-      <w:bookmarkStart w:id="72" w:name="information-dans-les-distributions"/>
+      <w:bookmarkStart w:id="71" w:name="information-dans-les-distributions"/>
+      <w:bookmarkEnd w:id="71"/>
+      <w:r>
+        <w:t xml:space="preserve">Information dans les distributions</w:t>
+      </w:r>
+    </w:p>
+    <w:p>
+      <w:pPr>
+        <w:pStyle w:val="Heading1"/>
+      </w:pPr>
+      <w:bookmarkStart w:id="72" w:name="aller-de-lavant"/>
       <w:bookmarkEnd w:id="72"/>
       <w:r>
-        <w:t xml:space="preserve">Information dans les distributions</w:t>
-      </w:r>
-    </w:p>
-    <w:p>
-      <w:pPr>
-        <w:pStyle w:val="Heading1"/>
-      </w:pPr>
-      <w:bookmarkStart w:id="73" w:name="aller-de-lavant"/>
+        <w:t xml:space="preserve">Aller de l'avant</w:t>
+      </w:r>
+    </w:p>
+    <w:p>
+      <w:pPr>
+        <w:pStyle w:val="Heading2"/>
+      </w:pPr>
+      <w:bookmarkStart w:id="73" w:name="deb"/>
       <w:bookmarkEnd w:id="73"/>
       <w:r>
-        <w:t xml:space="preserve">Aller de l'avant</w:t>
+        <w:t xml:space="preserve">DEB</w:t>
       </w:r>
     </w:p>
     <w:p>
       <w:pPr>
         <w:pStyle w:val="Heading2"/>
       </w:pPr>
-      <w:bookmarkStart w:id="74" w:name="deb"/>
+      <w:bookmarkStart w:id="74" w:name="espoir-sur-la"/>
       <w:bookmarkEnd w:id="74"/>
       <w:r>
-        <w:t xml:space="preserve">DEB</w:t>
+        <w:t xml:space="preserve">Espoir sur la</w:t>
       </w:r>
     </w:p>
     <w:p>
       <w:pPr>
         <w:pStyle w:val="FirstParagraph"/>
+      </w:pPr>
+      <w:r>
+        <w:t xml:space="preserve">Le travail de Gotelli</w:t>
+      </w:r>
+      <w:r>
+        <w:t xml:space="preserve"> </w:t>
+      </w:r>
+      <w:r>
+        <w:t xml:space="preserve"> </w:t>
+      </w:r>
+      <w:r>
+        <w:t xml:space="preserve">est également un exemple de démarche intégrative où un nombre important de processus peuvent être inclus via un système de combinaison de scénarios et tester par simulations stochastiques</w:t>
+      </w:r>
+      <w:r>
+        <w:t xml:space="preserve"> </w:t>
+      </w:r>
+      <w:r>
+        <w:t xml:space="preserve">. Enfin, en construisant des réseaux basés sur la cooccurrence des espèces, Araújo</w:t>
+      </w:r>
+      <w:r>
+        <w:t xml:space="preserve"> </w:t>
+      </w:r>
+      <w:r>
+        <w:t xml:space="preserve"> </w:t>
+      </w:r>
+      <w:r>
+        <w:t xml:space="preserve">revisitent le problème de l'interdépendance des espèces</w:t>
+      </w:r>
+      <w:r>
+        <w:t xml:space="preserve"> </w:t>
+      </w:r>
+      <w:r>
+        <w:t xml:space="preserve"> </w:t>
+      </w:r>
+      <w:r>
+        <w:t xml:space="preserve">: ils s'interrogent sur la résistance des réseaux de cooccurrence obtenus face aux futurs changement climatiques, ils mettent ainsi en évidence des risques accrus de perte des espèces les moins connectés (celles qui cooccurent moins). Ces travaux témoignent de la volonté d'une biogéographie intégrative.</w:t>
+      </w:r>
+    </w:p>
+    <w:p>
+      <w:pPr>
+        <w:pStyle w:val="BodyText"/>
       </w:pPr>
       <w:r>
         <w:t xml:space="preserve">C'est impressionnant de voir comment un auteur en repartant de simple considération telle que la taile le volume peut arriver à construire une théorie à la fois simple, fondée et predictive. mettant de la cohérence dansune accumulation de fait.</w:t>
@@ -4097,9 +4095,25 @@
         <w:pStyle w:val="Bibliography"/>
       </w:pPr>
       <w:r>
+        <w:t xml:space="preserve">Bellard, C., Bertelsmeier, C., Leadley, P., Thuiller, W., Courchamp, F., 2012. Impacts of climate change on the future of biodiversity. Ecology letters 15, 365–377. doi:</w:t>
+      </w:r>
+      <w:hyperlink r:id="rId78">
+        <w:r>
+          <w:rPr>
+            <w:rStyle w:val="Hyperlink"/>
+          </w:rPr>
+          <w:t xml:space="preserve">10.1111/j.1461-0248.2011.01736.x</w:t>
+        </w:r>
+      </w:hyperlink>
+    </w:p>
+    <w:p>
+      <w:pPr>
+        <w:pStyle w:val="Bibliography"/>
+      </w:pPr>
+      <w:r>
         <w:t xml:space="preserve">Cahill, A.E., Aiello-Lammens, M.E., Fisher-Reid, M.C., Hua, X., Karanewsky, C.J., Ryu, H.Y., Sbeglia, G.C., Spagnolo, F., Waldron, J.B., Warsi, O., Wiens, J.J., 2013. How does climate change cause extinction? Proceedings. Biological sciences / The Royal Society 280, 20121890. doi:</w:t>
       </w:r>
-      <w:hyperlink r:id="rId78">
+      <w:hyperlink r:id="rId79">
         <w:r>
           <w:rPr>
             <w:rStyle w:val="Hyperlink"/>
@@ -4115,7 +4129,7 @@
       <w:r>
         <w:t xml:space="preserve">Cazelles, K., Mouquet, N., Mouillot, D., Gravel, D., 2015. On the integration of biotic interaction and environmental constraints at the biogeographical scale. Ecography n/a–n/a. doi:</w:t>
       </w:r>
-      <w:hyperlink r:id="rId79">
+      <w:hyperlink r:id="rId80">
         <w:r>
           <w:rPr>
             <w:rStyle w:val="Hyperlink"/>
@@ -4131,7 +4145,7 @@
       <w:r>
         <w:t xml:space="preserve">Cirtwill, A.R., Stouffer, D.B., 2015. Knowledge of predator-prey interactions improves predictions of immigration and extinction in island biogeography. Global Ecology and Biogeography n/a–n/a. doi:</w:t>
       </w:r>
-      <w:hyperlink r:id="rId80">
+      <w:hyperlink r:id="rId81">
         <w:r>
           <w:rPr>
             <w:rStyle w:val="Hyperlink"/>
@@ -4147,7 +4161,7 @@
       <w:r>
         <w:t xml:space="preserve">Connor, E.F., Simberloff, D., 1979. The Assembly of Species Communities: Chance or Competition? Ecology 60, 1132. doi:</w:t>
       </w:r>
-      <w:hyperlink r:id="rId81">
+      <w:hyperlink r:id="rId82">
         <w:r>
           <w:rPr>
             <w:rStyle w:val="Hyperlink"/>
@@ -4163,7 +4177,7 @@
       <w:r>
         <w:t xml:space="preserve">Davis, M. a, Chew, M.K., Hobbs, R.J., Lugo, A.E., Ewel, J.J., Vermeij, G.J., Brown, J.H., Rosenzweig, M.L., Gardener, M.R., Carroll, S.P., Thompson, K., Pickett, S.T. a, Stromberg, J.C., Del Tredici, P., Suding, K.N., Ehrenfeld, J.G., Grime, J.P., Mascaro, J., Briggs, J.C., 2011. Don’t judge species on their origins. Nature 474, 153–4. doi:</w:t>
       </w:r>
-      <w:hyperlink r:id="rId82">
+      <w:hyperlink r:id="rId83">
         <w:r>
           <w:rPr>
             <w:rStyle w:val="Hyperlink"/>
@@ -4179,7 +4193,7 @@
       <w:r>
         <w:t xml:space="preserve">De Roos, A.M., Schellekens, T., Van Kooten, T., Persson, L., 2008. Stage-specific predator species help each other to persist while competing for a single prey. Proceedings of the National Academy of Sciences of the United States of America 105, 13930–5. doi:</w:t>
       </w:r>
-      <w:hyperlink r:id="rId83">
+      <w:hyperlink r:id="rId84">
         <w:r>
           <w:rPr>
             <w:rStyle w:val="Hyperlink"/>
@@ -4203,7 +4217,7 @@
       <w:r>
         <w:t xml:space="preserve">Elith, J., H. Graham, C., P. Anderson, R., Dudík, M., Ferrier, S., Guisan, A., J. Hijmans, R., Huettmann, F., R. Leathwick, J., Lehmann, A., Li, J., G. Lohmann, L., A. Loiselle, B., Manion, G., Moritz, C., Nakamura, M., Nakazawa, Y., McC. M. Overton, J., Townsend Peterson, A., J. Phillips, S., Richardson, K., Scachetti-Pereira, R., E. Schapire, R., Soberón, J., Williams, S., S. Wisz, M., E. Zimmermann, N., 2006. Novel methods improve prediction of species’ distributions from occurrence data. Ecography 29, 129–151. doi:</w:t>
       </w:r>
-      <w:hyperlink r:id="rId84">
+      <w:hyperlink r:id="rId85">
         <w:r>
           <w:rPr>
             <w:rStyle w:val="Hyperlink"/>
@@ -4219,7 +4233,7 @@
       <w:r>
         <w:t xml:space="preserve">Elith, J., Leathwick, J.R., 2009. Species Distribution Models: Ecological Explanation and Prediction Across Space and Time. Annual Review of Ecology, Evolution, and Systematics 40, 677–697. doi:</w:t>
       </w:r>
-      <w:hyperlink r:id="rId85">
+      <w:hyperlink r:id="rId86">
         <w:r>
           <w:rPr>
             <w:rStyle w:val="Hyperlink"/>
@@ -4235,7 +4249,7 @@
       <w:r>
         <w:t xml:space="preserve">Engelbrecht, B.M.J., Comita, L.S., Condit, R., Kursar, T. a, Tyree, M.T., Turner, B.L., Hubbell, S.P., 2007. Drought sensitivity shapes species distribution patterns in tropical forests. Nature 447, 80–82. doi:</w:t>
       </w:r>
-      <w:hyperlink r:id="rId86">
+      <w:hyperlink r:id="rId87">
         <w:r>
           <w:rPr>
             <w:rStyle w:val="Hyperlink"/>
@@ -4251,7 +4265,7 @@
       <w:r>
         <w:t xml:space="preserve">Gravel, D., Bell, T., Barbera, C., Bouvier, T., Pommier, T., Venail, P., Mouquet, N., 2011. Experimental niche evolution alters the strength of the diversity–productivity relationship. Nature 469, 89–92. doi:</w:t>
       </w:r>
-      <w:hyperlink r:id="rId87">
+      <w:hyperlink r:id="rId88">
         <w:r>
           <w:rPr>
             <w:rStyle w:val="Hyperlink"/>
@@ -4267,7 +4281,7 @@
       <w:r>
         <w:t xml:space="preserve">Hijmans, R.J., Cameron, S.E., Parra, J.L., Jones, P.G., Jarvis, A., 2005. Very high resolution interpolated climate surfaces for global land areas. International Journal of Climatology 25, 1965–1978. doi:</w:t>
       </w:r>
-      <w:hyperlink r:id="rId88">
+      <w:hyperlink r:id="rId89">
         <w:r>
           <w:rPr>
             <w:rStyle w:val="Hyperlink"/>
@@ -4283,7 +4297,7 @@
       <w:r>
         <w:t xml:space="preserve">Hortal, J., Diniz-Filho, J.A.F., Bini, L.M., Rodríguez, M.Á., Baselga, A., Nogués-Bravo, D., Rangel, T.F., Hawkins, B.A., Lobo, J.M., 2011. Ice age climate, evolutionary constraints and diversity patterns of European dung beetles. Ecology Letters 14, 741–748. doi:</w:t>
       </w:r>
-      <w:hyperlink r:id="rId89">
+      <w:hyperlink r:id="rId90">
         <w:r>
           <w:rPr>
             <w:rStyle w:val="Hyperlink"/>
@@ -4299,7 +4313,7 @@
       <w:r>
         <w:t xml:space="preserve">Kearney, M., Porter, W.P., 2004. MAPPING THE FUNDAMENTAL NICHE: PHYSIOLOGY, CLIMATE, AND THE DISTRIBUTION OF A NOCTURNAL LIZARD. Ecology 85, 3119–3131. doi:</w:t>
       </w:r>
-      <w:hyperlink r:id="rId90">
+      <w:hyperlink r:id="rId91">
         <w:r>
           <w:rPr>
             <w:rStyle w:val="Hyperlink"/>
@@ -4315,7 +4329,7 @@
       <w:r>
         <w:t xml:space="preserve">Kéfi, S., Berlow, E.L., Wieters, E.A., Joppa, L.N., Wood, S.A., Brose, U., Navarrete, S.A., 2015. Network structure beyond food webs: mapping non-trophic and trophic interactions on Chilean rocky shores. Ecology 96, 291–303. doi:</w:t>
       </w:r>
-      <w:hyperlink r:id="rId91">
+      <w:hyperlink r:id="rId92">
         <w:r>
           <w:rPr>
             <w:rStyle w:val="Hyperlink"/>
@@ -4331,7 +4345,7 @@
       <w:r>
         <w:t xml:space="preserve">Kéfi, S., Berlow, E.L., Wieters, E.A., Navarrete, S.A., Petchey, O.L., Wood, S.A., Boit, A., Joppa, L.N., Lafferty, K.D., Williams, R.J., Martinez, N.D., Menge, B.A., Blanchette, C.A., Iles, A.C., Brose, U., 2012. More than a meal… integrating non-feeding interactions into food webs. Ecology Letters 15, 291–300. doi:</w:t>
       </w:r>
-      <w:hyperlink r:id="rId92">
+      <w:hyperlink r:id="rId93">
         <w:r>
           <w:rPr>
             <w:rStyle w:val="Hyperlink"/>
@@ -4345,9 +4359,25 @@
         <w:pStyle w:val="Bibliography"/>
       </w:pPr>
       <w:r>
+        <w:t xml:space="preserve">Koh, L.P., 2004. Species Coextinctions and the Biodiversity Crisis. Science 305, 1632–1634. doi:</w:t>
+      </w:r>
+      <w:hyperlink r:id="rId94">
+        <w:r>
+          <w:rPr>
+            <w:rStyle w:val="Hyperlink"/>
+          </w:rPr>
+          <w:t xml:space="preserve">10.1126/science.1101101</w:t>
+        </w:r>
+      </w:hyperlink>
+    </w:p>
+    <w:p>
+      <w:pPr>
+        <w:pStyle w:val="Bibliography"/>
+      </w:pPr>
+      <w:r>
         <w:t xml:space="preserve">Leibold, M.a., Holyoak, M., Mouquet, N., Amarasekare, P., Chase, J.M., Hoopes, M.F., Holt, R.D., Shurin, J.B., Law, R., Tilman, D., Loreau, M., Gonzalez, a., 2004. The metacommunity concept: a framework for multi-scale community ecology. Ecology Letters 7, 601–613. doi:</w:t>
       </w:r>
-      <w:hyperlink r:id="rId93">
+      <w:hyperlink r:id="rId95">
         <w:r>
           <w:rPr>
             <w:rStyle w:val="Hyperlink"/>
@@ -4363,7 +4393,7 @@
       <w:r>
         <w:t xml:space="preserve">Letten, A.D., Keith, D.a., Tozer, M.G., Hui, F.K., 2015. Fine-scale hydrological niche differentiation through the lens of multi-species co-occurrence models. Journal of Ecology 103, 1264–1275. doi:</w:t>
       </w:r>
-      <w:hyperlink r:id="rId94">
+      <w:hyperlink r:id="rId96">
         <w:r>
           <w:rPr>
             <w:rStyle w:val="Hyperlink"/>
@@ -4379,7 +4409,7 @@
       <w:r>
         <w:t xml:space="preserve">Loreau, M., Naeem, S., Inchausti, P., Bengtsson, J., Grime, J.P., Hector, a, Hooper, D.U., Huston, M. a, Raffaelli, D., Schmid, B., Tilman, D., Wardle, D. a, 2001. Biodiversity and ecosystem functioning: current knowledge and future challenges. Science (New York, N.Y.) 294, 804–8. doi:</w:t>
       </w:r>
-      <w:hyperlink r:id="rId95">
+      <w:hyperlink r:id="rId97">
         <w:r>
           <w:rPr>
             <w:rStyle w:val="Hyperlink"/>
@@ -4411,7 +4441,7 @@
       <w:r>
         <w:t xml:space="preserve">Manel, S., Schwartz, M.K., Luikart, G., Taberlet, P., 2003. Landscape genetics: Combining landscape ecology and population genetics. Trends in Ecology and Evolution 18, 189–197. doi:</w:t>
       </w:r>
-      <w:hyperlink r:id="rId96">
+      <w:hyperlink r:id="rId98">
         <w:r>
           <w:rPr>
             <w:rStyle w:val="Hyperlink"/>
@@ -4427,7 +4457,7 @@
       <w:r>
         <w:t xml:space="preserve">May, R.M., 1973. Stability and complexity in model ecosystems. Monographs in population biology 6, 1–235. doi:</w:t>
       </w:r>
-      <w:hyperlink r:id="rId97">
+      <w:hyperlink r:id="rId99">
         <w:r>
           <w:rPr>
             <w:rStyle w:val="Hyperlink"/>
@@ -4443,7 +4473,7 @@
       <w:r>
         <w:t xml:space="preserve">McCann, K.S., 2000. The diversity-stability debate. Nature 405, 228–33. doi:</w:t>
       </w:r>
-      <w:hyperlink r:id="rId98">
+      <w:hyperlink r:id="rId100">
         <w:r>
           <w:rPr>
             <w:rStyle w:val="Hyperlink"/>
@@ -4459,7 +4489,7 @@
       <w:r>
         <w:t xml:space="preserve">McGill, B.J., 2010. Ecology. Matters of scale. Science 328, 575–576. doi:</w:t>
       </w:r>
-      <w:hyperlink r:id="rId99">
+      <w:hyperlink r:id="rId101">
         <w:r>
           <w:rPr>
             <w:rStyle w:val="Hyperlink"/>
@@ -4475,7 +4505,7 @@
       <w:r>
         <w:t xml:space="preserve">Montoya, J., Woodward, G., Emmerson, M.C., Solé, R.V., 2009. Press perturbations and indirect effects in real food webs. Ecology 90, 2426–2433. doi:</w:t>
       </w:r>
-      <w:hyperlink r:id="rId100">
+      <w:hyperlink r:id="rId102">
         <w:r>
           <w:rPr>
             <w:rStyle w:val="Hyperlink"/>
@@ -4491,7 +4521,7 @@
       <w:r>
         <w:t xml:space="preserve">Murdoch, W.W., Kendall, B.E., Nisbet, R.M., Briggs, C.J., McCauley, E., Bolser, R., 2002. Single-species models for many-species food webs. Nature 417, 541–543. doi:</w:t>
       </w:r>
-      <w:hyperlink r:id="rId101">
+      <w:hyperlink r:id="rId103">
         <w:r>
           <w:rPr>
             <w:rStyle w:val="Hyperlink"/>
@@ -4523,7 +4553,7 @@
       <w:r>
         <w:t xml:space="preserve">Poisot, T., Canard, E., Mouillot, D., Mouquet, N., Gravel, D., Jordan, F., 2012. The dissimilarity of species interaction networks. Ecology letters 15, 1353–61. doi:</w:t>
       </w:r>
-      <w:hyperlink r:id="rId102">
+      <w:hyperlink r:id="rId104">
         <w:r>
           <w:rPr>
             <w:rStyle w:val="Hyperlink"/>
@@ -4539,7 +4569,7 @@
       <w:r>
         <w:t xml:space="preserve">Säterberg, T., Sellman, S., Ebenman, B., 2013. High frequency of functional extinctions in ecological networks. Nature 499, 468–70. doi:</w:t>
       </w:r>
-      <w:hyperlink r:id="rId103">
+      <w:hyperlink r:id="rId105">
         <w:r>
           <w:rPr>
             <w:rStyle w:val="Hyperlink"/>
@@ -4555,7 +4585,7 @@
       <w:r>
         <w:t xml:space="preserve">Schoener, T.W., 2011a. The Newest Synthesis : Understanding Ecological Dynamics. Science 331, 426–429. doi:</w:t>
       </w:r>
-      <w:hyperlink r:id="rId104">
+      <w:hyperlink r:id="rId106">
         <w:r>
           <w:rPr>
             <w:rStyle w:val="Hyperlink"/>
@@ -4571,7 +4601,7 @@
       <w:r>
         <w:t xml:space="preserve">Schoener, T.W., 2011b. The newest synthesis: understanding the interplay of evolutionary and ecological dynamics. Science (New York, N.Y.) 331, 426–9. doi:</w:t>
       </w:r>
-      <w:hyperlink r:id="rId104">
+      <w:hyperlink r:id="rId106">
         <w:r>
           <w:rPr>
             <w:rStyle w:val="Hyperlink"/>
@@ -4587,7 +4617,7 @@
       <w:r>
         <w:t xml:space="preserve">Simberloff, D.S., 1974. Equilibrium Theory of Island Biogeography and Ecology. Annual Review of Ecology and Systematics 5, 161–182. doi:</w:t>
       </w:r>
-      <w:hyperlink r:id="rId105">
+      <w:hyperlink r:id="rId107">
         <w:r>
           <w:rPr>
             <w:rStyle w:val="Hyperlink"/>
@@ -4603,7 +4633,7 @@
       <w:r>
         <w:t xml:space="preserve">Simberloff, D.S., Wilson, E.O., 1969. Experimental Zoogeography of Islands: The Colonization of Empty Islands. Ecology 50, 278–296. doi:</w:t>
       </w:r>
-      <w:hyperlink r:id="rId106">
+      <w:hyperlink r:id="rId108">
         <w:r>
           <w:rPr>
             <w:rStyle w:val="Hyperlink"/>
@@ -4619,7 +4649,7 @@
       <w:r>
         <w:t xml:space="preserve">Springer, A., Swann, D., Crimmins, M., 2015. Climate change impacts on high elevation saguaro range expansion. Journal of Arid Environments 116, 57–62. doi:</w:t>
       </w:r>
-      <w:hyperlink r:id="rId107">
+      <w:hyperlink r:id="rId109">
         <w:r>
           <w:rPr>
             <w:rStyle w:val="Hyperlink"/>
@@ -4635,7 +4665,7 @@
       <w:r>
         <w:t xml:space="preserve">Stein, A., Gerstner, K., Kreft, H., 2014. Environmental heterogeneity as a universal driver of species richness across taxa, biomes and spatial scales. Ecology Letters n/a–n/a. doi:</w:t>
       </w:r>
-      <w:hyperlink r:id="rId108">
+      <w:hyperlink r:id="rId110">
         <w:r>
           <w:rPr>
             <w:rStyle w:val="Hyperlink"/>
@@ -4651,7 +4681,7 @@
       <w:r>
         <w:t xml:space="preserve">Taranu, Z.E., Gregory-Eaves, I., Leavitt, P.R., Bunting, L., Buchaca, T., Catalan, J., Domaizon, I., Guilizzoni, P., Lami, A., Mcgowan, S., Moorhouse, H., Morabito, G., Pick, F.R., Stevenson, M.A., Thompson, P.L., Vinebrooke, R.D., 2015. Acceleration of cyanobacterial dominance in north temperate-subarctic lakes during the Anthropocene. Ecology Letters 18, 375–384. doi:</w:t>
       </w:r>
-      <w:hyperlink r:id="rId109">
+      <w:hyperlink r:id="rId111">
         <w:r>
           <w:rPr>
             <w:rStyle w:val="Hyperlink"/>
@@ -4675,7 +4705,7 @@
       <w:r>
         <w:t xml:space="preserve">Wallace, A.R., 1860. On the Zoological Geography of the Malay Archipelago. Journal of the Proceedings of the Linnean Society of London. Zoology 4, 172–184. doi:</w:t>
       </w:r>
-      <w:hyperlink r:id="rId110">
+      <w:hyperlink r:id="rId112">
         <w:r>
           <w:rPr>
             <w:rStyle w:val="Hyperlink"/>
@@ -4699,7 +4729,7 @@
       <w:r>
         <w:t xml:space="preserve">Wootton, J.T., 1994. The Nature and Consequences of Indirect Effects in Ecological Communities. Annual Review of Ecology and Systematics 25, 443–466. doi:</w:t>
       </w:r>
-      <w:hyperlink r:id="rId111">
+      <w:hyperlink r:id="rId113">
         <w:r>
           <w:rPr>
             <w:rStyle w:val="Hyperlink"/>
@@ -4859,7 +4889,7 @@
     </w:lvl>
   </w:abstractNum>
   <w:abstractNum w:abstractNumId="990">
-    <w:nsid w:val="863b9320"/>
+    <w:nsid w:val="98767b27"/>
     <w:multiLevelType w:val="multilevel"/>
     <w:lvl w:ilvl="0">
       <w:numFmt w:val="bullet"/>
@@ -4940,7 +4970,7 @@
     </w:lvl>
   </w:abstractNum>
   <w:abstractNum w:abstractNumId="99411">
-    <w:nsid w:val="2ecfd3de"/>
+    <w:nsid w:val="a4df4dc2"/>
     <w:multiLevelType w:val="multilevel"/>
     <w:lvl w:ilvl="0">
       <w:start w:val="1"/>
@@ -5028,7 +5058,7 @@
     </w:lvl>
   </w:abstractNum>
   <w:abstractNum w:abstractNumId="991">
-    <w:nsid w:val="62aee9cd"/>
+    <w:nsid w:val="c1d4ce21"/>
     <w:multiLevelType w:val="multilevel"/>
     <w:lvl w:ilvl="0">
       <w:numFmt w:val="bullet"/>

</xml_diff>

<commit_message>
section 1.1 and 1.2
</commit_message>
<xml_diff>
--- a/intro.docx
+++ b/intro.docx
@@ -16,10 +16,10 @@
       <w:pPr>
         <w:pStyle w:val="Heading2"/>
       </w:pPr>
-      <w:bookmarkStart w:id="22" w:name="en-suivant-wallace-macarthur-et-wilson"/>
+      <w:bookmarkStart w:id="22" w:name="en-suivant-wallace"/>
       <w:bookmarkEnd w:id="22"/>
       <w:r>
-        <w:t xml:space="preserve">En suivant Wallace, MacArthur et Wilson</w:t>
+        <w:t xml:space="preserve">En suivant Wallace,</w:t>
       </w:r>
     </w:p>
     <w:p>
@@ -93,7 +93,17 @@
     </w:p>
     <w:p>
       <w:pPr>
-        <w:pStyle w:val="BodyText"/>
+        <w:pStyle w:val="Heading2"/>
+      </w:pPr>
+      <w:bookmarkStart w:id="26" w:name="en-suivant-macarthur-et-wilson"/>
+      <w:bookmarkEnd w:id="26"/>
+      <w:r>
+        <w:t xml:space="preserve">En suivant MacArthur et Wilson</w:t>
+      </w:r>
+    </w:p>
+    <w:p>
+      <w:pPr>
+        <w:pStyle w:val="FirstParagraph"/>
       </w:pPr>
       <w:r>
         <w:t xml:space="preserve">La collaboration de ces deux jeunes biologistes a mené à la formulation d'une théorie de la biogéographie insulaire publiée en 1967 sur laquelle je reviendrai abondammnent tout au long de mon introduction</w:t>
@@ -116,10 +126,7 @@
         <w:pStyle w:val="BlockText"/>
       </w:pPr>
       <w:r>
-        <w:t xml:space="preserve">  Biogeography has long remained in a natural history phase, accumulating information about the distribution of species and higher taxa and the taxonomic composition of biotas. Interpretative reasoning has been largely directed to the solution of special problems connected with the histories of individuals taxa and biotas. Without doubt this descriptive activity will continue to be of fundamental importance to the science, one of the most physically adventurous of all scientific entreprises and, in the richness of the detail it unfolds, esthetically pleasing. But biogeography is also in a position to enter an equally interesting experimental and thereotical phase.</w:t>
-      </w:r>
-      <w:r>
-        <w:t xml:space="preserve"> </w:t>
+        <w:t xml:space="preserve">« Biogeography has long remained in a natural history phase, accumulating information about the distribution of species and higher taxa and the taxonomic composition of biotas. Interpretative reasoning has been largely directed to the solution of special problems connected with the histories of individuals taxa and biotas. Without doubt this descriptive activity will continue to be of fundamental importance to the science, one of the most physically adventurous of all scientific entreprises and, in the richness of the detail it unfolds, esthetically pleasing. But biogeography is also in a position to enter an equally interesting experimental and thereotical phase. »</w:t>
       </w:r>
     </w:p>
     <w:p>
@@ -127,7 +134,7 @@
         <w:pStyle w:val="FirstParagraph"/>
       </w:pPr>
       <w:r>
-        <w:t xml:space="preserve">MacArthur et Wilson affirment que l'étude de la distribution des espèces doit sortir du royaumes des contingences pour devenir un objet de science au sens d'être manipulé aussi bien expérimentalement que par l'abstraction mathématique. La validation expérimentale de la théorie a été menée par Wilson et son étudiant au doctorat de l'époque, devenu depuis le grand écologue Daniel Simberloff, avec une expérience de défaunation de six petits îlots de mangrove dans la Bay de Floride</w:t>
+        <w:t xml:space="preserve">MacArthur et Wilson affirment que l'étude de la distribution des espèces doit sortir du royaumes des contingences pour devenir un objet de science au sens d'être manipulé aussi bien expérimentalement que par l'abstraction mathématique. La validation expérimentale de la théorie a été menée par Wilson et son étudiant au doctorat de l'époque, devenu depuis le grand écologue Daniel Simberloff, avec une expérience de défaunation de six petits îlots de mangrove dans la Baie de Floride</w:t>
       </w:r>
       <w:r>
         <w:t xml:space="preserve"> </w:t>
@@ -145,49 +152,59 @@
         <w:t xml:space="preserve">(MacArthur, 1972)</w:t>
       </w:r>
       <w:r>
-        <w:t xml:space="preserve">. Leurs efforts conjugués ont donné le jour à une vision générale et puissante dans laquelle la richesse spécifique d'une île donnée est le résultat de deux porcessus oposé : un processus de colonisation qui augmente le nombre d'espèce sur l'île et un porcessus d'extinction qui le diminue. En reliant ces processus aux propriétés physiques de l'île (aire et isolation) et interprétant la richesse spécifique des îles en terme d'équilibre entre ces deux processus, les auteurs parviennent à expliquer de manière convaincante les relations observées entre richesse spécifique, taille de l'île et isolement (je reviens amplement sur cette théorie dans le troisième temps de cette introduction).</w:t>
-      </w:r>
-    </w:p>
-    <w:p>
-      <w:pPr>
-        <w:pStyle w:val="BodyText"/>
-      </w:pPr>
-      <w:r>
-        <w:t xml:space="preserve">Les auteurs ancrent en fait la théorie de la biogéorgaphie au carrefoir entre écologie et évolution.</w:t>
-      </w:r>
-      <w:r>
-        <w:t xml:space="preserve"> </w:t>
-      </w:r>
-      <w:r>
-        <w:t xml:space="preserve">Leur désir de fonder une biogéographie de l'espèce (terme donnée à l'avant-dernière phrase de leur livre de 1967) est l'aspiration à mettre davantage de processus écologique pour améliorer la connaissance du vivant sans pour atant nier l'importance des processus évolutifs. Comment s'abstraire des singularités pour trouver des règles? des distincion pas si urile</w:t>
-      </w:r>
-    </w:p>
-    <w:p>
-      <w:pPr>
-        <w:pStyle w:val="BodyText"/>
-      </w:pPr>
-      <w:r>
-        <w:t xml:space="preserve">Pour des questions d'échelles il y a une dstcintion avec la biogeographies car les règles comportenemtales d'une sous papitlation ne sont pas étudiées au même échelle que la distribution d'écehlles. Néanmoins il existe une très grande variabilités de la taille des sistirbution pour des individus de tailles ne variant pas d'un grand nomdre d'ordre de grandeur on parleera de macroécologie même sir écoogie global (</w:t>
+        <w:t xml:space="preserve">. Leurs efforts conjugués ont donné le jour à une vision puissante de la biogéographie dans laquelle la richesse spécifique d'une île donnée est le résultat de deux porcessus oposés : un processus de colonisation qui augmente le nombre d'espèce sur l'île et un porcessus d'extinction qui le diminue. En reliant ces processus aux propriétés physiques de l'île (aire et isolation) et en interprétant la richesse spécifique des îles en terme d'équilibre entre ces deux processus, les auteurs parviennent à expliquer de manière convaincante les relations observées entre richesse spécifique, taille de l'île et isolement (je reviens amplement sur cette théorie dans le troisième temps de cette introduction).</w:t>
+      </w:r>
+    </w:p>
+    <w:p>
+      <w:pPr>
+        <w:pStyle w:val="BodyText"/>
+      </w:pPr>
+      <w:r>
+        <w:t xml:space="preserve">Le paradigme données par les auteurs est un lègue qui a eu un impact considérable sur les développemnt théorique en écologie</w:t>
+      </w:r>
+      <w:r>
+        <w:t xml:space="preserve"> </w:t>
+      </w:r>
+      <w:r>
+        <w:t xml:space="preserve">(Warren et al., 2015)</w:t>
+      </w:r>
+      <w:r>
+        <w:t xml:space="preserve">. Au coeur de la réussite du modèle, il y a la vonlonté de mettre l'espèce au coeur de la biogéographie de ne pas simplemnt parler de grands ensembles régionaux et d'em discuter l'histoire nais aussi de coprendre les mécanismes biologiques plus fins qui sont le moteur essentiel de la variation dans la distribution des espèces. Tout l'intérêt de leur</w:t>
+      </w:r>
+      <w:r>
+        <w:t xml:space="preserve"> </w:t>
       </w:r>
       <w:r>
         <w:rPr>
           <w:i/>
         </w:rPr>
-        <w:t xml:space="preserve">Global ecology and Biogeography</w:t>
-      </w:r>
-      <w:r>
-        <w:t xml:space="preserve"> </w:t>
-      </w:r>
-      <w:r>
-        <w:t xml:space="preserve">est le titre d'un des journaux prestigieux de la discipline et je ne m'explique pas la différence entre les deux termes)</w:t>
-      </w:r>
-    </w:p>
-    <w:p>
-      <w:pPr>
-        <w:pStyle w:val="BodyText"/>
-      </w:pPr>
-      <w:r>
-        <w:t xml:space="preserve">La conpréhension de l'écologie ne peut être faite sans une compréhension de l'évolution et inversement. Un parallèle fort existe entre l'histoire et la biogéographie et il est difficile de faire une bonne histoire sans comprendre les contraintes géographiques qui sont souvent le moteur de cette derrnière. L'écologie est à la biologie ce que l'écologie est aux sciences humaine de même que l'évolution est la partie historque de la biogéogrpahiqeu : il est très riche de croiser les regards. Cette vision spatiale de l'écology est ancrée dans la pensée de MacArthur et Wilson dans la préfcae de 1967 :</w:t>
+        <w:t xml:space="preserve">biogéographie de l'espèce</w:t>
+      </w:r>
+      <w:r>
+        <w:t xml:space="preserve"> </w:t>
+      </w:r>
+      <w:r>
+        <w:t xml:space="preserve">(terme donné à l'avant-dernière phrase de leur livre de 1967) est dans l'affirmation qu'il faut repgarder les contraintes conjointe de l'évolution (qui met un certain nombre de groupes taxonomiques en présence) et du context écologique qui régit les conditions d'extinction. Cette intrication de l'écologie et de l'évolution est bien inscript dans la pensée de MacArthur et Wilson même si la puissance de leur vision réside dans le fait de les occulter en partie.</w:t>
+      </w:r>
+    </w:p>
+    <w:p>
+      <w:pPr>
+        <w:pStyle w:val="BodyText"/>
+      </w:pPr>
+      <w:r>
+        <w:t xml:space="preserve">Près de 50 and après la parution de leur livre, une des clef en biologie semble être la compréhesion des retro actions l'écologie et de l'évoluton dans les varitions spatiale et temporelles de la biodiversité. On peut reprendre les trois aphorismes cités par</w:t>
+      </w:r>
+      <w:r>
+        <w:t xml:space="preserve"> </w:t>
+      </w:r>
+      <w:r>
+        <w:t xml:space="preserve">Schoener (2011a)</w:t>
+      </w:r>
+      <w:r>
+        <w:t xml:space="preserve"> </w:t>
+      </w:r>
+      <w:r>
+        <w:t xml:space="preserve">:</w:t>
       </w:r>
     </w:p>
     <w:p>
@@ -195,7 +212,23 @@
         <w:pStyle w:val="BlockText"/>
       </w:pPr>
       <w:r>
-        <w:t xml:space="preserve">« Now we both call ourselves biogeographers and are unable to see any real distinction between biogeography and ecology. »</w:t>
+        <w:t xml:space="preserve">« Nothing in biology makes sense except in the light of evolution. » (Dobzhansky, 1964)</w:t>
+      </w:r>
+    </w:p>
+    <w:p>
+      <w:pPr>
+        <w:pStyle w:val="BlockText"/>
+      </w:pPr>
+      <w:r>
+        <w:t xml:space="preserve">« This was supplanted half a century later by (2): Nothing in evolutionary biology makes sense except in the light of ecology. » (Grant and Grant, 2008)</w:t>
+      </w:r>
+    </w:p>
+    <w:p>
+      <w:pPr>
+        <w:pStyle w:val="BlockText"/>
+      </w:pPr>
+      <w:r>
+        <w:t xml:space="preserve">« Nothing in evolution or ecology makes sense except in the light of the other. » (Pelltier, 2009)</w:t>
       </w:r>
     </w:p>
     <w:p>
@@ -203,43 +236,26 @@
         <w:pStyle w:val="FirstParagraph"/>
       </w:pPr>
       <w:r>
-        <w:t xml:space="preserve">Il y a une intrication profonde entre l'écologie et l'évolution qui sont deux facettes difficielemnt séparable de la biologie. Les trois aphorismes repris par</w:t>
-      </w:r>
-      <w:r>
-        <w:t xml:space="preserve"> </w:t>
-      </w:r>
-      <w:r>
-        <w:t xml:space="preserve">Schoener (2011a)</w:t>
-      </w:r>
-      <w:r>
-        <w:t xml:space="preserve"> </w:t>
-      </w:r>
-      <w:r>
-        <w:t xml:space="preserve">en témoignent dans :</w:t>
-      </w:r>
-    </w:p>
-    <w:p>
-      <w:pPr>
-        <w:pStyle w:val="BlockText"/>
-      </w:pPr>
-      <w:r>
-        <w:t xml:space="preserve">« Nothing in biology makes sense except in the light of evolution. » (Dobzhansky en 1964)</w:t>
-      </w:r>
-    </w:p>
-    <w:p>
-      <w:pPr>
-        <w:pStyle w:val="BlockText"/>
-      </w:pPr>
-      <w:r>
-        <w:t xml:space="preserve">« This was supplanted half a century later by Grant and Grant’s(2): Nothing in evolutionary biology makes sense except in the light of ecology. »</w:t>
-      </w:r>
-    </w:p>
-    <w:p>
-      <w:pPr>
-        <w:pStyle w:val="BlockText"/>
-      </w:pPr>
-      <w:r>
-        <w:t xml:space="preserve">« Nothing in evolution or ecology makes sense except in the light of the other. » (Pelltier )</w:t>
+        <w:t xml:space="preserve">Au sein de la communauté, l'idée qu'il est difficle d'isoler les deux discipline et cela indépendamment de l'échelle cnsidérée semble gagner du terrain. Un parrallèle avec les sciences humaines me semble possible l'écologie serait à la biologie ce que la géographie est aux sciences humaines et aussi que l'évolution serait à la biologie ce que l'histoire est aux sciences humaines. Nous pouvons bien sur étudier l'une sans l'autre, mais le dialogue entre les deux disciplines est indispensable sinon elles avancent en faisant des hypothèses fortes sur l'autre et qui finiront éventuellement par nuire à la compréhension. Aisin supposé que les ressort de la varation sont puremnt des mécanimes écologique alros que dans certains système la variation allélique peut affecter rapidement et formtement la démogrpahie est problématqie</w:t>
+      </w:r>
+      <w:r>
+        <w:t xml:space="preserve"> </w:t>
+      </w:r>
+      <w:r>
+        <w:t xml:space="preserve">(Pelletier et al., 2007)</w:t>
+      </w:r>
+      <w:r>
+        <w:t xml:space="preserve">. Néanmoins chaque discipline a des connaissance à apporter pour nourir ce dialogue et la Biogéogrpahie est le champ qui tente de conprendre l'information refermée dans les distributions d'espèces.</w:t>
+      </w:r>
+    </w:p>
+    <w:p>
+      <w:pPr>
+        <w:pStyle w:val="Heading2"/>
+      </w:pPr>
+      <w:bookmarkStart w:id="27" w:name="quelles-informations-renferment-les-distributions-despèces"/>
+      <w:bookmarkEnd w:id="27"/>
+      <w:r>
+        <w:t xml:space="preserve">Quelles informations renferment les distributions d'espèces?</w:t>
       </w:r>
     </w:p>
     <w:p>
@@ -247,65 +263,15 @@
         <w:pStyle w:val="FirstParagraph"/>
       </w:pPr>
       <w:r>
-        <w:t xml:space="preserve">La différence que je vois entre le terme écologie et biogéographie est que les travaux portent sur les ranges que l'on peut relier assez aisément à tout autre champ de l'écologie mais que les infornations de l'inforation est une analyse parmis d'autre. On pet par exemle pensé aux développemnt récent de la génétique à l'échelles du paysgae qui donne une infornation très complémetare et révelles beaucoup de chose</w:t>
-      </w:r>
-      <w:r>
-        <w:t xml:space="preserve"> </w:t>
-      </w:r>
-      <w:r>
-        <w:t xml:space="preserve">(Manel et al., 2003)</w:t>
-      </w:r>
-      <w:r>
-        <w:t xml:space="preserve">.</w:t>
-      </w:r>
-    </w:p>
-    <w:p>
-      <w:pPr>
-        <w:pStyle w:val="BodyText"/>
-      </w:pPr>
-      <w:r>
-        <w:t xml:space="preserve">La compréhension de la répartion géogrpahique des espces s'articlue autour de quatre composante essentielle :</w:t>
-      </w:r>
-      <w:r>
-        <w:t xml:space="preserve"> </w:t>
-      </w:r>
-      <w:r>
-        <w:t xml:space="preserve">les variables climatiques / biotiques les capacitésde dispersion l'artciuclation est bien détaillé dans dans la remière partie de</w:t>
-      </w:r>
-      <w:r>
-        <w:t xml:space="preserve"> </w:t>
-      </w:r>
-      <w:r>
-        <w:t xml:space="preserve">Peterson et al. (2011)</w:t>
-      </w:r>
-      <w:r>
-        <w:t xml:space="preserve">.</w:t>
-      </w:r>
-    </w:p>
-    <w:p>
-      <w:pPr>
-        <w:pStyle w:val="Heading2"/>
-      </w:pPr>
-      <w:bookmarkStart w:id="26" w:name="quelles-informations-renferment-les-distributions-despèces"/>
-      <w:bookmarkEnd w:id="26"/>
-      <w:r>
-        <w:t xml:space="preserve">Quelles informations renferment les distributions d'espèces?</w:t>
-      </w:r>
-    </w:p>
-    <w:p>
-      <w:pPr>
-        <w:pStyle w:val="FirstParagraph"/>
-      </w:pPr>
-      <w:r>
-        <w:t xml:space="preserve">Je pense que cette question permet de parcourir l'étude du lien entre le vivant et l'espace qu'est la biogéographie. Non seulemnent elle est une invitation à découvir les raisons de la présence de telle ou telle organisme à tel ou tel endroit, mais elle suggère dans le même temps que certaines informations ne sont pas données par la répartion géogrpahique des espèces. Wallace, MacArthur et Wilson ont apporté des éléments de réponse essentiel à cette question. Wallace a montré que la distribution reflètait au moins partiellement les liens de parenté entre les esèces. MacArthur et Wilson ont suggérés des processus écologiques dynamiques pour expliquer la présence d'une espèce dans un endroit donné. Examiner les distribtions entre espèces est demande alors de s'en nourrir pour ce qu'elles sont mais aussi d'avoir une connassance biologique fine pour envisager les mécanismes qui sont les moteurs des occupations spatiales actuelles.</w:t>
-      </w:r>
-    </w:p>
-    <w:p>
-      <w:pPr>
-        <w:pStyle w:val="BodyText"/>
-      </w:pPr>
-      <w:r>
-        <w:t xml:space="preserve">Cette idée de regarder les distributions d'espèces et de les confronter à la connaisssance biologique est reprise tout au long de son livre de MacArthur de 1972 au chapitre 2 où il propose un cadre mathématique pour comprendre l'impact de la prédation et de la compétition qui fonde des prinicpes sur les conséquences des interactions en termes de ségréaton spatiale avec par exemple l'idée que deux compétiteurs soit ne paeuvent pas co-occuré ou que sur une zone restreinte séparant leur deux distribution</w:t>
+        <w:t xml:space="preserve">Cette question est non seulement une invitation à découvrir les raisons de la présence de tel ou tel organisme en un lieu donné du globe, mais elle suggère ausi que certaines informations ne sont pas obtenue par l'analyse de répartion géographique des espèces. Les grands auteurs mentionnés dans les paragraphes précédents y ont apporté des éléments de réponse essentiels : Wallace a montré que la distribution reflètait en partie les liens de parenté entre les esèces, quant à MacArthur et Wilson, ils ont suggérés que ces distributions étaient le résultats de processus écologiques dynamiques. Examiner les aires de répartition, relever les variations spatiales et temporelles, mais aussi détailler la géométrie exacte au regad de variables abiotique ou à la lumière de la géométrie d'autres espèces est une clief pour apprécier les mécanismes sous-jacents.</w:t>
+      </w:r>
+    </w:p>
+    <w:p>
+      <w:pPr>
+        <w:pStyle w:val="BodyText"/>
+      </w:pPr>
+      <w:r>
+        <w:t xml:space="preserve">Dans son ouvrange de 1972, MacArthur se livre à un examen approfondi du sujet en examinant des aires de répartition au regard des variables climatiques mais aussi les variations teporelles ou encore les relations qu'il existe entre les distributions d'espèce en compétition. Il propose un cadre mathématique pour comprendre l'impact de la prédation et de la compétition sur lequel repose un prinicpe de ségrégation spatiale d'espèce en compétition : deux compétiteurs ne peuvent pas co-occurer (être trouver au même endroit) sauf éventuellement sur zone très restreinte de leur distribution</w:t>
       </w:r>
       <w:r>
         <w:t xml:space="preserve"> </w:t>
@@ -314,7 +280,7 @@
         <w:t xml:space="preserve">(MacArthur, 1972)</w:t>
       </w:r>
       <w:r>
-        <w:t xml:space="preserve">. D'ailleurs il parlera dans se même ouvrage de la distribution en damier (</w:t>
+        <w:t xml:space="preserve">. Toujours dans ce même ouvrage, MacArthur évoque la distribution en damier (</w:t>
       </w:r>
       <w:r>
         <w:rPr>
@@ -323,7 +289,7 @@
         <w:t xml:space="preserve">checkerboard</w:t>
       </w:r>
       <w:r>
-        <w:t xml:space="preserve">) des espèces en compétition qui sera approfondie et quantifié par Jared Diamond</w:t>
+        <w:t xml:space="preserve">) que peuvent générer des espèces en compétition. Ce type de disctribution sera approfondie et quantifiée par Jared Diamond</w:t>
       </w:r>
       <w:r>
         <w:t xml:space="preserve"> </w:t>
@@ -335,7 +301,7 @@
         <w:t xml:space="preserve"> </w:t>
       </w:r>
       <w:r>
-        <w:t xml:space="preserve">qui déclenchera le débat sur les outils nécessaires les présence non aléatoires d'espèces</w:t>
+        <w:t xml:space="preserve">qui déclenchera un débat important sur la determination de modèle sul de co-occurrence</w:t>
       </w:r>
       <w:r>
         <w:t xml:space="preserve"> </w:t>
@@ -352,13 +318,13 @@
         <w:pStyle w:val="BodyText"/>
       </w:pPr>
       <w:r>
-        <w:t xml:space="preserve">L'analyse de l'information des distributions est à mener à différentes échelles spatiales et temporelles. Comme le relève MacArthur, c'est en trouvant des phénomènes répétés que l'on peut aller vers la généralisation mais la répétition spatiale et aussi temporelle de de phénomène qui s'exprinent eux même a des échelles diff.rentes ainsi, distributions d'espèces est un repose aussi sur une analyse à différentes échelles</w:t>
-      </w:r>
-      <w:r>
-        <w:t xml:space="preserve"> </w:t>
-      </w:r>
-      <w:r>
-        <w:t xml:space="preserve">Quelle est le lien entre le lien entre les variables abiotiqyes et. Il faut avoir alors des s'armées de connaissance relative à différentes échelles les messages sont à checher dans l'évolution (données fossiles) au temps courts (séries temporelles) à des échelles fines et larges. Ces études peuvent réveler que tous les processus ne s'exprinent pas de la même manière à toutes les échelles</w:t>
+        <w:t xml:space="preserve">On peut L'analyse de l'information des distributions est à mener à différentes échelles spatiales et temporelles. Mais aussi si des traces Comme le relève MacArthur, c'est en trouvant des phénomènes répétés que l'on peut aller vers la généralisation mais la répétition spatiale et aussi temporelle de de phénomène qui s'exprinent eux même a des échelles diff.rentes ainsi, distributions d'espèces est un repose aussi sur une analyse à différentes échelles</w:t>
+      </w:r>
+      <w:r>
+        <w:t xml:space="preserve"> </w:t>
+      </w:r>
+      <w:r>
+        <w:t xml:space="preserve">Quelle est le lien entre le lien entre les variables abiotiques et. Il faut avoir alors des s'armées de connaissance relative à différentes échelles les messages sont à checher dans l'évolution (données fossiles) au temps courts (séries temporelles) à des échelles fines et larges. Ces études peuvent réveler que tous les processus ne s'exprinent pas de la même manière à toutes les échelles</w:t>
       </w:r>
       <w:r>
         <w:t xml:space="preserve"> </w:t>
@@ -367,31 +333,15 @@
         <w:t xml:space="preserve">(McGill, 2010)</w:t>
       </w:r>
       <w:r>
-        <w:t xml:space="preserve">. En tout les points ou une population local parvient à ce maintenir fût-elle éteinte que génération après, il faut reconnaitre que l'ensemble des facteurs présents lui permettent d'y être. Dans ma thèse je propose aussi de regarder la réuniom de certaine distribution comme celui du set de proie. range emboité.</w:t>
-      </w:r>
-    </w:p>
-    <w:p>
-      <w:pPr>
-        <w:pStyle w:val="BodyText"/>
-      </w:pPr>
-      <w:r>
-        <w:t xml:space="preserve">Wallace conclut :28 qu'une théorie générale doit tenir compte des variation range et proximité des espèces porches et des overlapp.</w:t>
-      </w:r>
-    </w:p>
-    <w:p>
-      <w:pPr>
-        <w:pStyle w:val="BlockText"/>
-      </w:pPr>
-      <w:r>
-        <w:t xml:space="preserve">Both competition and predation appear now to be much more important in biogeography than peopl had formely guesses</w:t>
+        <w:t xml:space="preserve">. En tout les points ou une population local parvient à ce maintenir fût-elle éteinte que génération après, il faut reconnaitre que l'ensemble des facteurs présents lui permettent d'y être. Dans ma thèse je propose aussi de regarder la réuniom de certaine distribution comme celui du set de proie. range emboité. ma thèse essayes d'apporter des éléments de réponse si oui ou non il y a un un etrace des interactions et j'ai aussi que regarder au interasection de ste de ranegs ++ pour mieux s'amer face aux enjeux de mance acteile sur la biodiversité.</w:t>
       </w:r>
     </w:p>
     <w:p>
       <w:pPr>
         <w:pStyle w:val="Heading2"/>
       </w:pPr>
-      <w:bookmarkStart w:id="27" w:name="enjeux-de-la-connaisssance-de-la-répartition-géographique-des-espèces"/>
-      <w:bookmarkEnd w:id="27"/>
+      <w:bookmarkStart w:id="28" w:name="enjeux-de-la-connaisssance-de-la-répartition-géographique-des-espèces"/>
+      <w:bookmarkEnd w:id="28"/>
       <w:r>
         <w:t xml:space="preserve">Enjeux de la connaisssance de la répartition géographique des espèces</w:t>
       </w:r>
@@ -502,8 +452,8 @@
       <w:pPr>
         <w:pStyle w:val="Heading2"/>
       </w:pPr>
-      <w:bookmarkStart w:id="28" w:name="travail-théorique-et-modélisation"/>
-      <w:bookmarkEnd w:id="28"/>
+      <w:bookmarkStart w:id="29" w:name="travail-théorique-et-modélisation"/>
+      <w:bookmarkEnd w:id="29"/>
       <w:r>
         <w:t xml:space="preserve">Travail théorique et modélisation</w:t>
       </w:r>
@@ -528,8 +478,8 @@
       <w:pPr>
         <w:pStyle w:val="Heading3"/>
       </w:pPr>
-      <w:bookmarkStart w:id="29" w:name="rassembler-et-intégrer-des-faits"/>
-      <w:bookmarkEnd w:id="29"/>
+      <w:bookmarkStart w:id="30" w:name="rassembler-et-intégrer-des-faits"/>
+      <w:bookmarkEnd w:id="30"/>
       <w:r>
         <w:t xml:space="preserve">Rassembler et intégrer des faits</w:t>
       </w:r>
@@ -592,8 +542,8 @@
       <w:pPr>
         <w:pStyle w:val="Heading3"/>
       </w:pPr>
-      <w:bookmarkStart w:id="30" w:name="cadre-de-dévelopement-des-idées"/>
-      <w:bookmarkEnd w:id="30"/>
+      <w:bookmarkStart w:id="31" w:name="cadre-de-dévelopement-des-idées"/>
+      <w:bookmarkEnd w:id="31"/>
       <w:r>
         <w:t xml:space="preserve">Cadre de dévelopement des idées</w:t>
       </w:r>
@@ -712,8 +662,8 @@
       <w:pPr>
         <w:pStyle w:val="Heading3"/>
       </w:pPr>
-      <w:bookmarkStart w:id="31" w:name="nouvelles-prédictions"/>
-      <w:bookmarkEnd w:id="31"/>
+      <w:bookmarkStart w:id="32" w:name="nouvelles-prédictions"/>
+      <w:bookmarkEnd w:id="32"/>
       <w:r>
         <w:t xml:space="preserve">Nouvelles prédictions</w:t>
       </w:r>
@@ -762,8 +712,8 @@
       <w:pPr>
         <w:pStyle w:val="Heading1"/>
       </w:pPr>
-      <w:bookmarkStart w:id="32" w:name="distributions-despèces-les-forces-en-présence"/>
-      <w:bookmarkEnd w:id="32"/>
+      <w:bookmarkStart w:id="33" w:name="distributions-despèces-les-forces-en-présence"/>
+      <w:bookmarkEnd w:id="33"/>
       <w:r>
         <w:t xml:space="preserve">Distributions d'espèces, les forces en présence</w:t>
       </w:r>
@@ -772,8 +722,8 @@
       <w:pPr>
         <w:pStyle w:val="Heading2"/>
       </w:pPr>
-      <w:bookmarkStart w:id="33" w:name="biogéographie-historique"/>
-      <w:bookmarkEnd w:id="33"/>
+      <w:bookmarkStart w:id="34" w:name="biogéographie-historique"/>
+      <w:bookmarkEnd w:id="34"/>
       <w:r>
         <w:t xml:space="preserve">Biogéographie historique</w:t>
       </w:r>
@@ -822,8 +772,8 @@
       <w:pPr>
         <w:pStyle w:val="Heading2"/>
       </w:pPr>
-      <w:bookmarkStart w:id="34" w:name="capactés-de-dispersion-et-structure-du-payasage-et-échanges-de-gènes"/>
-      <w:bookmarkEnd w:id="34"/>
+      <w:bookmarkStart w:id="35" w:name="capactés-de-dispersion-et-structure-du-payasage-et-échanges-de-gènes"/>
+      <w:bookmarkEnd w:id="35"/>
       <w:r>
         <w:t xml:space="preserve">Capactés de dispersion et structure du payasage et échanges de gènes</w:t>
       </w:r>
@@ -1045,8 +995,8 @@
       <w:pPr>
         <w:pStyle w:val="Heading2"/>
       </w:pPr>
-      <w:bookmarkStart w:id="35" w:name="environnement-abiotique-et-distribution-des-espèces"/>
-      <w:bookmarkEnd w:id="35"/>
+      <w:bookmarkStart w:id="36" w:name="environnement-abiotique-et-distribution-des-espèces"/>
+      <w:bookmarkEnd w:id="36"/>
       <w:r>
         <w:t xml:space="preserve">Environnement abiotique et distribution des espèces</w:t>
       </w:r>
@@ -1171,7 +1121,7 @@
       <w:r>
         <w:t xml:space="preserve"> </w:t>
       </w:r>
-      <w:hyperlink r:id="rId36">
+      <w:hyperlink r:id="rId37">
         <w:r>
           <w:rPr>
             <w:rStyle w:val="Hyperlink"/>
@@ -1194,7 +1144,7 @@
       <w:r>
         <w:t xml:space="preserve"> </w:t>
       </w:r>
-      <w:hyperlink r:id="rId37">
+      <w:hyperlink r:id="rId38">
         <w:r>
           <w:rPr>
             <w:rStyle w:val="Hyperlink"/>
@@ -1233,8 +1183,8 @@
       <w:pPr>
         <w:pStyle w:val="Heading2"/>
       </w:pPr>
-      <w:bookmarkStart w:id="38" w:name="réseaux-dinteractions-interdépendance-des-espèces"/>
-      <w:bookmarkEnd w:id="38"/>
+      <w:bookmarkStart w:id="39" w:name="réseaux-dinteractions-interdépendance-des-espèces"/>
+      <w:bookmarkEnd w:id="39"/>
       <w:r>
         <w:t xml:space="preserve">Réseaux d'interactions : interdépendance des espèces</w:t>
       </w:r>
@@ -1574,8 +1524,8 @@
       <w:pPr>
         <w:pStyle w:val="Heading2"/>
       </w:pPr>
-      <w:bookmarkStart w:id="39" w:name="interactions-des-forces-synthèse-des-mécanismes-et-des-enjeux-autour-dun-exemple-récent"/>
-      <w:bookmarkEnd w:id="39"/>
+      <w:bookmarkStart w:id="40" w:name="interactions-des-forces-synthèse-des-mécanismes-et-des-enjeux-autour-dun-exemple-récent"/>
+      <w:bookmarkEnd w:id="40"/>
       <w:r>
         <w:t xml:space="preserve">Interactions des forces Synthèse des mécanismes et des enjeux autour d'un exemple récent</w:t>
       </w:r>
@@ -1794,8 +1744,8 @@
       <w:pPr>
         <w:pStyle w:val="Heading1"/>
       </w:pPr>
-      <w:bookmarkStart w:id="40" w:name="cadre-théorique-de-la-thèse"/>
-      <w:bookmarkEnd w:id="40"/>
+      <w:bookmarkStart w:id="41" w:name="cadre-théorique-de-la-thèse"/>
+      <w:bookmarkEnd w:id="41"/>
       <w:r>
         <w:t xml:space="preserve">Cadre théorique de la thèse</w:t>
       </w:r>
@@ -1812,8 +1762,8 @@
       <w:pPr>
         <w:pStyle w:val="Heading3"/>
       </w:pPr>
-      <w:bookmarkStart w:id="41" w:name="le-coeur-de-la-théorie-des-îles-une-vision-puissante-de-la-génèse-des-distributions-despèces"/>
-      <w:bookmarkEnd w:id="41"/>
+      <w:bookmarkStart w:id="42" w:name="le-coeur-de-la-théorie-des-îles-une-vision-puissante-de-la-génèse-des-distributions-despèces"/>
+      <w:bookmarkEnd w:id="42"/>
       <w:r>
         <w:t xml:space="preserve">Le coeur de la théorie des îles, une vision puissante de la génèse des distributions d'espèces</w:t>
       </w:r>
@@ -2167,8 +2117,8 @@
       <w:pPr>
         <w:pStyle w:val="Heading2"/>
       </w:pPr>
-      <w:bookmarkStart w:id="42" w:name="validation-de-la-théorie"/>
-      <w:bookmarkEnd w:id="42"/>
+      <w:bookmarkStart w:id="43" w:name="validation-de-la-théorie"/>
+      <w:bookmarkEnd w:id="43"/>
       <w:r>
         <w:t xml:space="preserve">Validation de la théorie</w:t>
       </w:r>
@@ -2193,7 +2143,7 @@
                     </pic:cNvPicPr>
                   </pic:nvPicPr>
                   <pic:blipFill>
-                    <a:blip r:embed="rId43"/>
+                    <a:blip r:embed="rId44"/>
                     <a:stretch>
                       <a:fillRect/>
                     </a:stretch>
@@ -2255,8 +2205,8 @@
       <w:pPr>
         <w:pStyle w:val="Heading2"/>
       </w:pPr>
-      <w:bookmarkStart w:id="44" w:name="lempreinte-historique-de-la-théorie-de-la-biogéographie-des-iles-de-macarthur-et-wilson"/>
-      <w:bookmarkEnd w:id="44"/>
+      <w:bookmarkStart w:id="45" w:name="lempreinte-historique-de-la-théorie-de-la-biogéographie-des-iles-de-macarthur-et-wilson"/>
+      <w:bookmarkEnd w:id="45"/>
       <w:r>
         <w:t xml:space="preserve">L'empreinte historique de la Théorie de la Biogéographie des Iles de MacArthur et Wilson</w:t>
       </w:r>
@@ -2409,8 +2359,8 @@
       <w:pPr>
         <w:pStyle w:val="Heading3"/>
       </w:pPr>
-      <w:bookmarkStart w:id="45" w:name="théorie-de-la-niche"/>
-      <w:bookmarkEnd w:id="45"/>
+      <w:bookmarkStart w:id="46" w:name="théorie-de-la-niche"/>
+      <w:bookmarkEnd w:id="46"/>
       <w:r>
         <w:t xml:space="preserve">théorie de la niche</w:t>
       </w:r>
@@ -2419,8 +2369,8 @@
       <w:pPr>
         <w:pStyle w:val="Heading3"/>
       </w:pPr>
-      <w:bookmarkStart w:id="46" w:name="la-théorie-des-métapopulations"/>
-      <w:bookmarkEnd w:id="46"/>
+      <w:bookmarkStart w:id="47" w:name="la-théorie-des-métapopulations"/>
+      <w:bookmarkEnd w:id="47"/>
       <w:r>
         <w:t xml:space="preserve">La théorie des métapopulations</w:t>
       </w:r>
@@ -2437,8 +2387,8 @@
       <w:pPr>
         <w:pStyle w:val="Heading3"/>
       </w:pPr>
-      <w:bookmarkStart w:id="47" w:name="la-théorie-neutre-de-lécologie-et-le-débat-quelle-soulève"/>
-      <w:bookmarkEnd w:id="47"/>
+      <w:bookmarkStart w:id="48" w:name="la-théorie-neutre-de-lécologie-et-le-débat-quelle-soulève"/>
+      <w:bookmarkEnd w:id="48"/>
       <w:r>
         <w:t xml:space="preserve">La théorie neutre de l'écologie et le débat qu'elle soulève</w:t>
       </w:r>
@@ -2534,8 +2484,8 @@
       <w:pPr>
         <w:pStyle w:val="Heading2"/>
       </w:pPr>
-      <w:bookmarkStart w:id="48" w:name="aller-plus-loin-enjeux-théoriques"/>
-      <w:bookmarkEnd w:id="48"/>
+      <w:bookmarkStart w:id="49" w:name="aller-plus-loin-enjeux-théoriques"/>
+      <w:bookmarkEnd w:id="49"/>
       <w:r>
         <w:t xml:space="preserve">Aller plus loin, Enjeux théoriques</w:t>
       </w:r>
@@ -2653,8 +2603,8 @@
       <w:pPr>
         <w:pStyle w:val="Heading1"/>
       </w:pPr>
-      <w:bookmarkStart w:id="49" w:name="le-rôle-des-interactions-dans-la-distribution-des-espèces"/>
-      <w:bookmarkEnd w:id="49"/>
+      <w:bookmarkStart w:id="50" w:name="le-rôle-des-interactions-dans-la-distribution-des-espèces"/>
+      <w:bookmarkEnd w:id="50"/>
       <w:r>
         <w:t xml:space="preserve">Le rôle des interactions dans la distribution des espèces</w:t>
       </w:r>
@@ -2669,10 +2619,26 @@
     </w:p>
     <w:p>
       <w:pPr>
+        <w:pStyle w:val="BodyText"/>
+      </w:pPr>
+      <w:r>
+        <w:t xml:space="preserve">Wallace conclut :28 qu'une théorie générale doit tenir compte des variation range et proximité des espèces porches et des overlapp.</w:t>
+      </w:r>
+    </w:p>
+    <w:p>
+      <w:pPr>
+        <w:pStyle w:val="BlockText"/>
+      </w:pPr>
+      <w:r>
+        <w:t xml:space="preserve">Both competition and predation appear now to be much more important in biogeography than people had formely guesses</w:t>
+      </w:r>
+    </w:p>
+    <w:p>
+      <w:pPr>
         <w:pStyle w:val="Heading2"/>
       </w:pPr>
-      <w:bookmarkStart w:id="50" w:name="pourquoi-les-intéractions-ne-joue-t-elle-pas-un-rôle-majeur"/>
-      <w:bookmarkEnd w:id="50"/>
+      <w:bookmarkStart w:id="51" w:name="pourquoi-les-intéractions-ne-joue-t-elle-pas-un-rôle-majeur"/>
+      <w:bookmarkEnd w:id="51"/>
       <w:r>
         <w:t xml:space="preserve">Pourquoi les intéractions ne joue-t-elle pas un rôle majeur</w:t>
       </w:r>
@@ -2681,8 +2647,8 @@
       <w:pPr>
         <w:pStyle w:val="Heading3"/>
       </w:pPr>
-      <w:bookmarkStart w:id="51" w:name="la-théorie-de-la-biogéograohie-ne-les-nient-pas-bien-au-contraire"/>
-      <w:bookmarkEnd w:id="51"/>
+      <w:bookmarkStart w:id="52" w:name="la-théorie-de-la-biogéograohie-ne-les-nient-pas-bien-au-contraire"/>
+      <w:bookmarkEnd w:id="52"/>
       <w:r>
         <w:t xml:space="preserve">La théorie de la biogéograohie ne les nient pas bien au contraire</w:t>
       </w:r>
@@ -2816,8 +2782,8 @@
       <w:pPr>
         <w:pStyle w:val="Heading3"/>
       </w:pPr>
-      <w:bookmarkStart w:id="52" w:name="problème-déchelle"/>
-      <w:bookmarkEnd w:id="52"/>
+      <w:bookmarkStart w:id="53" w:name="problème-déchelle"/>
+      <w:bookmarkEnd w:id="53"/>
       <w:r>
         <w:t xml:space="preserve">Problème d'échelle</w:t>
       </w:r>
@@ -2994,8 +2960,8 @@
       <w:pPr>
         <w:pStyle w:val="Heading3"/>
       </w:pPr>
-      <w:bookmarkStart w:id="53" w:name="un-problème-déchelle"/>
-      <w:bookmarkEnd w:id="53"/>
+      <w:bookmarkStart w:id="54" w:name="un-problème-déchelle"/>
+      <w:bookmarkEnd w:id="54"/>
       <w:r>
         <w:t xml:space="preserve">Un problème d'échelle ?</w:t>
       </w:r>
@@ -3141,8 +3107,8 @@
       <w:pPr>
         <w:pStyle w:val="Heading2"/>
       </w:pPr>
-      <w:bookmarkStart w:id="54" w:name="faire-un-questionnement-des-intersections-des-ranges-et-des-règles"/>
-      <w:bookmarkEnd w:id="54"/>
+      <w:bookmarkStart w:id="55" w:name="faire-un-questionnement-des-intersections-des-ranges-et-des-règles"/>
+      <w:bookmarkEnd w:id="55"/>
       <w:r>
         <w:t xml:space="preserve">Faire un questionnement des intersections des ranges et des règles</w:t>
       </w:r>
@@ -3496,8 +3462,8 @@
       <w:pPr>
         <w:pStyle w:val="Heading2"/>
       </w:pPr>
-      <w:bookmarkStart w:id="55" w:name="au-dela-desinteractioms"/>
-      <w:bookmarkEnd w:id="55"/>
+      <w:bookmarkStart w:id="56" w:name="au-dela-desinteractioms"/>
+      <w:bookmarkEnd w:id="56"/>
       <w:r>
         <w:t xml:space="preserve">Au dela desinteractioms</w:t>
       </w:r>
@@ -3529,7 +3495,7 @@
       <w:r>
         <w:t xml:space="preserve">Allesina, S., Tang, S., 2012. Stability criteria for complex ecosystems. Nature 483, 205–208. doi:</w:t>
       </w:r>
-      <w:hyperlink r:id="rId56">
+      <w:hyperlink r:id="rId57">
         <w:r>
           <w:rPr>
             <w:rStyle w:val="Hyperlink"/>
@@ -3545,7 +3511,7 @@
       <w:r>
         <w:t xml:space="preserve">Araujo, M.B., Rahbek, C., 2006. How Does Climate Change Affect Biodiversity? Science 313, 1396–1397. doi:</w:t>
       </w:r>
-      <w:hyperlink r:id="rId57">
+      <w:hyperlink r:id="rId58">
         <w:r>
           <w:rPr>
             <w:rStyle w:val="Hyperlink"/>
@@ -3561,7 +3527,7 @@
       <w:r>
         <w:t xml:space="preserve">Beck, J., Ballesteros-Mejia, L., Buchmann, C.M., Dengler, J., Fritz, S.A., Gruber, B., Hof, C., Jansen, F., Knapp, S., Kreft, H., Schneider, A.-K., Winter, M., Dormann, C.F., 2012. What’s on the horizon for macroecology? Ecography 35, 001–011. doi:</w:t>
       </w:r>
-      <w:hyperlink r:id="rId58">
+      <w:hyperlink r:id="rId59">
         <w:r>
           <w:rPr>
             <w:rStyle w:val="Hyperlink"/>
@@ -3577,7 +3543,7 @@
       <w:r>
         <w:t xml:space="preserve">Beck, J., Böller, M., Erhardt, A., Schwanghart, W., 2014. Spatial bias in the GBIF database and its effect on modeling species’ geographic distributions. Ecological Informatics 19, 10–15. doi:</w:t>
       </w:r>
-      <w:hyperlink r:id="rId59">
+      <w:hyperlink r:id="rId60">
         <w:r>
           <w:rPr>
             <w:rStyle w:val="Hyperlink"/>
@@ -3593,7 +3559,7 @@
       <w:r>
         <w:t xml:space="preserve">Bellard, C., Bertelsmeier, C., Leadley, P., Thuiller, W., Courchamp, F., 2012. Impacts of climate change on the future of biodiversity. Ecology letters 15, 365–377. doi:</w:t>
       </w:r>
-      <w:hyperlink r:id="rId60">
+      <w:hyperlink r:id="rId61">
         <w:r>
           <w:rPr>
             <w:rStyle w:val="Hyperlink"/>
@@ -3609,7 +3575,7 @@
       <w:r>
         <w:t xml:space="preserve">Cahill, A.E., Aiello-Lammens, M.E., Fisher-Reid, M.C., Hua, X., Karanewsky, C.J., Ryu, H.Y., Sbeglia, G.C., Spagnolo, F., Waldron, J.B., Warsi, O., Wiens, J.J., 2013. How does climate change cause extinction? Proceedings. Biological sciences / The Royal Society 280, 20121890. doi:</w:t>
       </w:r>
-      <w:hyperlink r:id="rId61">
+      <w:hyperlink r:id="rId62">
         <w:r>
           <w:rPr>
             <w:rStyle w:val="Hyperlink"/>
@@ -3625,7 +3591,7 @@
       <w:r>
         <w:t xml:space="preserve">Cazelles, K., Mouquet, N., Mouillot, D., Gravel, D., 2015. On the integration of biotic interaction and environmental constraints at the biogeographical scale. Ecography n/a–n/a. doi:</w:t>
       </w:r>
-      <w:hyperlink r:id="rId62">
+      <w:hyperlink r:id="rId63">
         <w:r>
           <w:rPr>
             <w:rStyle w:val="Hyperlink"/>
@@ -3641,7 +3607,7 @@
       <w:r>
         <w:t xml:space="preserve">Cirtwill, A.R., Stouffer, D.B., 2015. Knowledge of predator-prey interactions improves predictions of immigration and extinction in island biogeography. Global Ecology and Biogeography n/a–n/a. doi:</w:t>
       </w:r>
-      <w:hyperlink r:id="rId63">
+      <w:hyperlink r:id="rId64">
         <w:r>
           <w:rPr>
             <w:rStyle w:val="Hyperlink"/>
@@ -3657,7 +3623,7 @@
       <w:r>
         <w:t xml:space="preserve">Connor, E.F., Simberloff, D., 1979. The Assembly of Species Communities: Chance or Competition? Ecology 60, 1132. doi:</w:t>
       </w:r>
-      <w:hyperlink r:id="rId64">
+      <w:hyperlink r:id="rId65">
         <w:r>
           <w:rPr>
             <w:rStyle w:val="Hyperlink"/>
@@ -3681,7 +3647,7 @@
       <w:r>
         <w:t xml:space="preserve">Elith, J., H. Graham, C., P. Anderson, R., Dudík, M., Ferrier, S., Guisan, A., J. Hijmans, R., Huettmann, F., R. Leathwick, J., Lehmann, A., Li, J., G. Lohmann, L., A. Loiselle, B., Manion, G., Moritz, C., Nakamura, M., Nakazawa, Y., McC. M. Overton, J., Townsend Peterson, A., J. Phillips, S., Richardson, K., Scachetti-Pereira, R., E. Schapire, R., Soberón, J., Williams, S., S. Wisz, M., E. Zimmermann, N., 2006. Novel methods improve prediction of species’ distributions from occurrence data. Ecography 29, 129–151. doi:</w:t>
       </w:r>
-      <w:hyperlink r:id="rId65">
+      <w:hyperlink r:id="rId66">
         <w:r>
           <w:rPr>
             <w:rStyle w:val="Hyperlink"/>
@@ -3697,7 +3663,7 @@
       <w:r>
         <w:t xml:space="preserve">Elith, J., Leathwick, J.R., 2009. Species Distribution Models: Ecological Explanation and Prediction Across Space and Time. Annual Review of Ecology, Evolution, and Systematics 40, 677–697. doi:</w:t>
       </w:r>
-      <w:hyperlink r:id="rId66">
+      <w:hyperlink r:id="rId67">
         <w:r>
           <w:rPr>
             <w:rStyle w:val="Hyperlink"/>
@@ -3713,7 +3679,7 @@
       <w:r>
         <w:t xml:space="preserve">Engelbrecht, B.M.J., Comita, L.S., Condit, R., Kursar, T. a, Tyree, M.T., Turner, B.L., Hubbell, S.P., 2007. Drought sensitivity shapes species distribution patterns in tropical forests. Nature 447, 80–82. doi:</w:t>
       </w:r>
-      <w:hyperlink r:id="rId67">
+      <w:hyperlink r:id="rId68">
         <w:r>
           <w:rPr>
             <w:rStyle w:val="Hyperlink"/>
@@ -3729,7 +3695,7 @@
       <w:r>
         <w:t xml:space="preserve">Gravel, D., Bell, T., Barbera, C., Bouvier, T., Pommier, T., Venail, P., Mouquet, N., 2011. Experimental niche evolution alters the strength of the diversity–productivity relationship. Nature 469, 89–92. doi:</w:t>
       </w:r>
-      <w:hyperlink r:id="rId68">
+      <w:hyperlink r:id="rId69">
         <w:r>
           <w:rPr>
             <w:rStyle w:val="Hyperlink"/>
@@ -3745,7 +3711,7 @@
       <w:r>
         <w:t xml:space="preserve">Hannah, L., Roehrdanz, P.R., Ikegami, M., Shepard, A.V., Shaw, M.R., Tabor, G., Zhi, L., Marquet, P.a., Hijmans, R.J., 2013. Climate change, wine, and conservation. Proceedings of the National Academy of Sciences 110, 6907–6912. doi:</w:t>
       </w:r>
-      <w:hyperlink r:id="rId69">
+      <w:hyperlink r:id="rId70">
         <w:r>
           <w:rPr>
             <w:rStyle w:val="Hyperlink"/>
@@ -3761,7 +3727,7 @@
       <w:r>
         <w:t xml:space="preserve">Hijmans, R.J., Cameron, S.E., Parra, J.L., Jones, P.G., Jarvis, A., 2005. Very high resolution interpolated climate surfaces for global land areas. International Journal of Climatology 25, 1965–1978. doi:</w:t>
       </w:r>
-      <w:hyperlink r:id="rId70">
+      <w:hyperlink r:id="rId71">
         <w:r>
           <w:rPr>
             <w:rStyle w:val="Hyperlink"/>
@@ -3777,7 +3743,7 @@
       <w:r>
         <w:t xml:space="preserve">Hortal, J., Diniz-Filho, J.A.F., Bini, L.M., Rodríguez, M.Á., Baselga, A., Nogués-Bravo, D., Rangel, T.F., Hawkins, B.A., Lobo, J.M., 2011. Ice age climate, evolutionary constraints and diversity patterns of European dung beetles. Ecology Letters 14, 741–748. doi:</w:t>
       </w:r>
-      <w:hyperlink r:id="rId71">
+      <w:hyperlink r:id="rId72">
         <w:r>
           <w:rPr>
             <w:rStyle w:val="Hyperlink"/>
@@ -3793,7 +3759,7 @@
       <w:r>
         <w:t xml:space="preserve">Kearney, M., Porter, W.P., 2004. MAPPING THE FUNDAMENTAL NICHE: PHYSIOLOGY, CLIMATE, AND THE DISTRIBUTION OF A NOCTURNAL LIZARD. Ecology 85, 3119–3131. doi:</w:t>
       </w:r>
-      <w:hyperlink r:id="rId72">
+      <w:hyperlink r:id="rId73">
         <w:r>
           <w:rPr>
             <w:rStyle w:val="Hyperlink"/>
@@ -3809,7 +3775,7 @@
       <w:r>
         <w:t xml:space="preserve">Kéfi, S., Berlow, E.L., Wieters, E.A., Joppa, L.N., Wood, S.A., Brose, U., Navarrete, S.A., 2015. Network structure beyond food webs: mapping non-trophic and trophic interactions on Chilean rocky shores. Ecology 96, 291–303. doi:</w:t>
       </w:r>
-      <w:hyperlink r:id="rId73">
+      <w:hyperlink r:id="rId74">
         <w:r>
           <w:rPr>
             <w:rStyle w:val="Hyperlink"/>
@@ -3825,7 +3791,7 @@
       <w:r>
         <w:t xml:space="preserve">Kéfi, S., Berlow, E.L., Wieters, E.A., Navarrete, S.A., Petchey, O.L., Wood, S.A., Boit, A., Joppa, L.N., Lafferty, K.D., Williams, R.J., Martinez, N.D., Menge, B.A., Blanchette, C.A., Iles, A.C., Brose, U., 2012. More than a meal… integrating non-feeding interactions into food webs. Ecology Letters 15, 291–300. doi:</w:t>
       </w:r>
-      <w:hyperlink r:id="rId74">
+      <w:hyperlink r:id="rId75">
         <w:r>
           <w:rPr>
             <w:rStyle w:val="Hyperlink"/>
@@ -3841,7 +3807,7 @@
       <w:r>
         <w:t xml:space="preserve">Koh, L.P., 2004. Species Coextinctions and the Biodiversity Crisis. Science 305, 1632–1634. doi:</w:t>
       </w:r>
-      <w:hyperlink r:id="rId75">
+      <w:hyperlink r:id="rId76">
         <w:r>
           <w:rPr>
             <w:rStyle w:val="Hyperlink"/>
@@ -3857,7 +3823,7 @@
       <w:r>
         <w:t xml:space="preserve">Leibold, M.a., Holyoak, M., Mouquet, N., Amarasekare, P., Chase, J.M., Hoopes, M.F., Holt, R.D., Shurin, J.B., Law, R., Tilman, D., Loreau, M., Gonzalez, a., 2004. The metacommunity concept: a framework for multi-scale community ecology. Ecology Letters 7, 601–613. doi:</w:t>
       </w:r>
-      <w:hyperlink r:id="rId76">
+      <w:hyperlink r:id="rId77">
         <w:r>
           <w:rPr>
             <w:rStyle w:val="Hyperlink"/>
@@ -3873,7 +3839,7 @@
       <w:r>
         <w:t xml:space="preserve">Letten, A.D., Keith, D.a., Tozer, M.G., Hui, F.K., 2015. Fine-scale hydrological niche differentiation through the lens of multi-species co-occurrence models. Journal of Ecology 103, 1264–1275. doi:</w:t>
       </w:r>
-      <w:hyperlink r:id="rId77">
+      <w:hyperlink r:id="rId78">
         <w:r>
           <w:rPr>
             <w:rStyle w:val="Hyperlink"/>
@@ -3889,7 +3855,7 @@
       <w:r>
         <w:t xml:space="preserve">Lomolino, M.V., 2000. A call for a new paradigm of island biogeography. Global Ecology and Biogeography 9, 1–6. doi:</w:t>
       </w:r>
-      <w:hyperlink r:id="rId78">
+      <w:hyperlink r:id="rId79">
         <w:r>
           <w:rPr>
             <w:rStyle w:val="Hyperlink"/>
@@ -3905,7 +3871,7 @@
       <w:r>
         <w:t xml:space="preserve">Loreau, M., Naeem, S., Inchausti, P., Bengtsson, J., Grime, J.P., Hector, a, Hooper, D.U., Huston, M. a, Raffaelli, D., Schmid, B., Tilman, D., Wardle, D. a, 2001. Biodiversity and ecosystem functioning: current knowledge and future challenges. Science (New York, N.Y.) 294, 804–8. doi:</w:t>
       </w:r>
-      <w:hyperlink r:id="rId79">
+      <w:hyperlink r:id="rId80">
         <w:r>
           <w:rPr>
             <w:rStyle w:val="Hyperlink"/>
@@ -3937,22 +3903,6 @@
       <w:r>
         <w:t xml:space="preserve">MacArthur, R.H., Wilson, E.O., 1967. Theory of Island Biogeography, Princeton landmarks in biology. Princeton University Press, Princeton, NJ.</w:t>
       </w:r>
-    </w:p>
-    <w:p>
-      <w:pPr>
-        <w:pStyle w:val="Bibliography"/>
-      </w:pPr>
-      <w:r>
-        <w:t xml:space="preserve">Manel, S., Schwartz, M.K., Luikart, G., Taberlet, P., 2003. Landscape genetics: Combining landscape ecology and population genetics. Trends in Ecology and Evolution 18, 189–197. doi:</w:t>
-      </w:r>
-      <w:hyperlink r:id="rId80">
-        <w:r>
-          <w:rPr>
-            <w:rStyle w:val="Hyperlink"/>
-          </w:rPr>
-          <w:t xml:space="preserve">10.1016/S0169-5347(03)00008-9</w:t>
-        </w:r>
-      </w:hyperlink>
     </w:p>
     <w:p>
       <w:pPr>
@@ -4087,8 +4037,16 @@
         <w:pStyle w:val="Bibliography"/>
       </w:pPr>
       <w:r>
-        <w:t xml:space="preserve">Peterson, A.T., Soberon, J., Pearson, R.G., Martinez-Meyer, E., 2011. Ecological Niches and Geographic Distributions. Princeton University Press, Princeton, NJ.</w:t>
-      </w:r>
+        <w:t xml:space="preserve">Pelletier, F., Clutton-Brock, T., Pemberton, J., Tuljapurkar, S., Coulson, T., 2007. The evolutionary demography of ecological change: Linking trait variation and population growth. Science 315, 1571–1574. doi:</w:t>
+      </w:r>
+      <w:hyperlink r:id="rId88">
+        <w:r>
+          <w:rPr>
+            <w:rStyle w:val="Hyperlink"/>
+          </w:rPr>
+          <w:t xml:space="preserve">10.1126/science.1139024</w:t>
+        </w:r>
+      </w:hyperlink>
     </w:p>
     <w:p>
       <w:pPr>
@@ -4097,7 +4055,7 @@
       <w:r>
         <w:t xml:space="preserve">Poisot, T., Canard, E., Mouillot, D., Mouquet, N., Gravel, D., Jordan, F., 2012. The dissimilarity of species interaction networks. Ecology letters 15, 1353–61. doi:</w:t>
       </w:r>
-      <w:hyperlink r:id="rId88">
+      <w:hyperlink r:id="rId89">
         <w:r>
           <w:rPr>
             <w:rStyle w:val="Hyperlink"/>
@@ -4113,7 +4071,7 @@
       <w:r>
         <w:t xml:space="preserve">Poisot, T., Kéfi, S., Morand, S., Stanko, M., Marquet, P.A., Hochberg, M.E., 2015. A continuum of specialists and generalists in empirical communities. PLoS ONE 10, 1–12. doi:</w:t>
       </w:r>
-      <w:hyperlink r:id="rId89">
+      <w:hyperlink r:id="rId90">
         <w:r>
           <w:rPr>
             <w:rStyle w:val="Hyperlink"/>
@@ -4129,7 +4087,7 @@
       <w:r>
         <w:t xml:space="preserve">Säterberg, T., Sellman, S., Ebenman, B., 2013. High frequency of functional extinctions in ecological networks. Nature 499, 468–70. doi:</w:t>
       </w:r>
-      <w:hyperlink r:id="rId90">
+      <w:hyperlink r:id="rId91">
         <w:r>
           <w:rPr>
             <w:rStyle w:val="Hyperlink"/>
@@ -4145,7 +4103,7 @@
       <w:r>
         <w:t xml:space="preserve">Schoener, T.W., 2011a. The Newest Synthesis : Understanding Ecological Dynamics. Science 331, 426–429. doi:</w:t>
       </w:r>
-      <w:hyperlink r:id="rId91">
+      <w:hyperlink r:id="rId92">
         <w:r>
           <w:rPr>
             <w:rStyle w:val="Hyperlink"/>
@@ -4161,7 +4119,7 @@
       <w:r>
         <w:t xml:space="preserve">Schoener, T.W., 2011b. The newest synthesis: understanding the interplay of evolutionary and ecological dynamics. Science (New York, N.Y.) 331, 426–9. doi:</w:t>
       </w:r>
-      <w:hyperlink r:id="rId91">
+      <w:hyperlink r:id="rId92">
         <w:r>
           <w:rPr>
             <w:rStyle w:val="Hyperlink"/>
@@ -4177,7 +4135,7 @@
       <w:r>
         <w:t xml:space="preserve">Simberloff, D.S., 1974. Equilibrium Theory of Island Biogeography and Ecology. Annual Review of Ecology and Systematics 5, 161–182. doi:</w:t>
       </w:r>
-      <w:hyperlink r:id="rId92">
+      <w:hyperlink r:id="rId93">
         <w:r>
           <w:rPr>
             <w:rStyle w:val="Hyperlink"/>
@@ -4193,7 +4151,7 @@
       <w:r>
         <w:t xml:space="preserve">Simberloff, D.S., Wilson, E.O., 1969. Experimental Zoogeography of Islands: The Colonization of Empty Islands. Ecology 50, 278–296. doi:</w:t>
       </w:r>
-      <w:hyperlink r:id="rId93">
+      <w:hyperlink r:id="rId94">
         <w:r>
           <w:rPr>
             <w:rStyle w:val="Hyperlink"/>
@@ -4209,7 +4167,7 @@
       <w:r>
         <w:t xml:space="preserve">Springer, A., Swann, D., Crimmins, M., 2015. Climate change impacts on high elevation saguaro range expansion. Journal of Arid Environments 116, 57–62. doi:</w:t>
       </w:r>
-      <w:hyperlink r:id="rId94">
+      <w:hyperlink r:id="rId95">
         <w:r>
           <w:rPr>
             <w:rStyle w:val="Hyperlink"/>
@@ -4225,7 +4183,7 @@
       <w:r>
         <w:t xml:space="preserve">Stein, A., Gerstner, K., Kreft, H., 2014. Environmental heterogeneity as a universal driver of species richness across taxa, biomes and spatial scales. Ecology Letters n/a–n/a. doi:</w:t>
       </w:r>
-      <w:hyperlink r:id="rId95">
+      <w:hyperlink r:id="rId96">
         <w:r>
           <w:rPr>
             <w:rStyle w:val="Hyperlink"/>
@@ -4241,7 +4199,7 @@
       <w:r>
         <w:t xml:space="preserve">Vanbergen, A.J., 2013. Threats to an ecosystem service: Pressures on pollinators. Frontiers in Ecology and the Environment 11, 251–259. doi:</w:t>
       </w:r>
-      <w:hyperlink r:id="rId96">
+      <w:hyperlink r:id="rId97">
         <w:r>
           <w:rPr>
             <w:rStyle w:val="Hyperlink"/>
@@ -4265,7 +4223,7 @@
       <w:r>
         <w:t xml:space="preserve">Wallace, A.R., 1860. On the Zoological Geography of the Malay Archipelago. Journal of the Proceedings of the Linnean Society of London. Zoology 4, 172–184. doi:</w:t>
       </w:r>
-      <w:hyperlink r:id="rId97">
+      <w:hyperlink r:id="rId98">
         <w:r>
           <w:rPr>
             <w:rStyle w:val="Hyperlink"/>
@@ -4289,7 +4247,7 @@
       <w:r>
         <w:t xml:space="preserve">Warren, B.H., Simberloff, D., Ricklefs, R.E., Aguilée, R., Condamine, F.L., Gravel, D., Morlon, H., Mouquet, N., Rosindell, J., Casquet, J., Conti, E., Cornuault, J., Fernández-Palacios, J.M., Hengl, T., Norder, S.J., Rijsdijk, K.F., Sanmartín, I., Strasberg, D., Triantis, K.A., Valente, L.M., Whittaker, R.J., Gillespie, R.G., Emerson, B.C., Thébaud, C., 2015. Islands as model systems in ecology and evolution: Prospects fifty years after MacArthur-Wilson. Ecology Letters 18, 200–217. doi:</w:t>
       </w:r>
-      <w:hyperlink r:id="rId98">
+      <w:hyperlink r:id="rId99">
         <w:r>
           <w:rPr>
             <w:rStyle w:val="Hyperlink"/>
@@ -4305,7 +4263,7 @@
       <w:r>
         <w:t xml:space="preserve">Wootton, J.T., 1994. The Nature and Consequences of Indirect Effects in Ecological Communities. Annual Review of Ecology and Systematics 25, 443–466. doi:</w:t>
       </w:r>
-      <w:hyperlink r:id="rId99">
+      <w:hyperlink r:id="rId100">
         <w:r>
           <w:rPr>
             <w:rStyle w:val="Hyperlink"/>
@@ -4503,7 +4461,7 @@
     </w:lvl>
   </w:abstractNum>
   <w:abstractNum w:abstractNumId="990">
-    <w:nsid w:val="973afb1b"/>
+    <w:nsid w:val="b9068a84"/>
     <w:multiLevelType w:val="multilevel"/>
     <w:lvl w:ilvl="0">
       <w:numFmt w:val="bullet"/>
@@ -4584,7 +4542,7 @@
     </w:lvl>
   </w:abstractNum>
   <w:abstractNum w:abstractNumId="991">
-    <w:nsid w:val="7a8980b5"/>
+    <w:nsid w:val="bb9de744"/>
     <w:multiLevelType w:val="multilevel"/>
     <w:lvl w:ilvl="0">
       <w:numFmt w:val="bullet"/>

</xml_diff>

<commit_message>
par 1.2 1.3.1 1.3.2
</commit_message>
<xml_diff>
--- a/intro.docx
+++ b/intro.docx
@@ -271,7 +271,7 @@
         <w:pStyle w:val="BodyText"/>
       </w:pPr>
       <w:r>
-        <w:t xml:space="preserve">Dans son ouvrange de 1972, MacArthur se livre à un examen approfondi du sujet en examinant des aires de répartition au regard des variables climatiques mais aussi les variations teporelles ou encore les relations qu'il existe entre les distributions d'espèce en compétition. Il propose un cadre mathématique pour comprendre l'impact de la prédation et de la compétition sur lequel repose un prinicpe de ségrégation spatiale d'espèce en compétition : deux compétiteurs ne peuvent pas co-occurer (être trouver au même endroit) sauf éventuellement sur zone très restreinte de leur distribution</w:t>
+        <w:t xml:space="preserve">Dans son ouvrage de 1972, MacArthur se livre à un examen approfondi du sujet en examinant des aires de répartition au regard des variables climatiques mais aussi les variations teporelles ou encore les relations qu'il existe entre les distributions d'espèce en compétition. Il propose un cadre mathématique pour comprendre l'impact de la prédation et de la compétition sur lequel repose un prinicpe de ségrégation spatiale d'espèce en compétition : deux compétiteurs ne peuvent pas co-occurer (être trouver au même endroit) sauf éventuellement sur zone très restreinte de leur distribution</w:t>
       </w:r>
       <w:r>
         <w:t xml:space="preserve"> </w:t>
@@ -289,7 +289,7 @@
         <w:t xml:space="preserve">checkerboard</w:t>
       </w:r>
       <w:r>
-        <w:t xml:space="preserve">) que peuvent générer des espèces en compétition. Ce type de disctribution sera approfondie et quantifiée par Jared Diamond</w:t>
+        <w:t xml:space="preserve">) que peuvent générer des espèces en compétition. Ce type de distribution sera approfondie et quantifiée par Jared Diamond</w:t>
       </w:r>
       <w:r>
         <w:t xml:space="preserve"> </w:t>
@@ -301,7 +301,7 @@
         <w:t xml:space="preserve"> </w:t>
       </w:r>
       <w:r>
-        <w:t xml:space="preserve">qui déclenchera un débat important sur la determination de modèle sul de co-occurrence</w:t>
+        <w:t xml:space="preserve">dont les travaux déclencheront un débat important sur la determination de modèle null de co-occurrence</w:t>
       </w:r>
       <w:r>
         <w:t xml:space="preserve"> </w:t>
@@ -318,22 +318,16 @@
         <w:pStyle w:val="BodyText"/>
       </w:pPr>
       <w:r>
-        <w:t xml:space="preserve">On peut L'analyse de l'information des distributions est à mener à différentes échelles spatiales et temporelles. Mais aussi si des traces Comme le relève MacArthur, c'est en trouvant des phénomènes répétés que l'on peut aller vers la généralisation mais la répétition spatiale et aussi temporelle de de phénomène qui s'exprinent eux même a des échelles diff.rentes ainsi, distributions d'espèces est un repose aussi sur une analyse à différentes échelles</w:t>
-      </w:r>
-      <w:r>
-        <w:t xml:space="preserve"> </w:t>
-      </w:r>
-      <w:r>
-        <w:t xml:space="preserve">Quelle est le lien entre le lien entre les variables abiotiques et. Il faut avoir alors des s'armées de connaissance relative à différentes échelles les messages sont à checher dans l'évolution (données fossiles) au temps courts (séries temporelles) à des échelles fines et larges. Ces études peuvent réveler que tous les processus ne s'exprinent pas de la même manière à toutes les échelles</w:t>
-      </w:r>
-      <w:r>
-        <w:t xml:space="preserve"> </w:t>
-      </w:r>
-      <w:r>
-        <w:t xml:space="preserve">(McGill, 2010)</w:t>
-      </w:r>
-      <w:r>
-        <w:t xml:space="preserve">. En tout les points ou une population local parvient à ce maintenir fût-elle éteinte que génération après, il faut reconnaitre que l'ensemble des facteurs présents lui permettent d'y être. Dans ma thèse je propose aussi de regarder la réuniom de certaine distribution comme celui du set de proie. range emboité. ma thèse essayes d'apporter des éléments de réponse si oui ou non il y a un un etrace des interactions et j'ai aussi que regarder au interasection de ste de ranegs ++ pour mieux s'amer face aux enjeux de mance acteile sur la biodiversité.</w:t>
+        <w:t xml:space="preserve">L'analyse des distributions d'espèce est riche quand l'anaylse a de multiple approche. Bien entendu dans un premier temps, l'examen sur de multiple aires de répartition est un premier pas pour y déceler des phénomènes répétés nécessaires à l'élaboration des th.éories</w:t>
+      </w:r>
+      <w:r>
+        <w:t xml:space="preserve"> </w:t>
+      </w:r>
+      <w:r>
+        <w:t xml:space="preserve">(MacArthur, 1972)</w:t>
+      </w:r>
+      <w:r>
+        <w:t xml:space="preserve">. C'est aussi dans l'examen des variations spatiales et temporelles que les informations abondent car si ces variations sont par exemple reflétées dans els changelmnts climatiques, cela justifie l'espoir de comprendre l'évolution des distributions d'espèces dans un context de chanmgement climatique. De plus, l'examen d'une distribution est aussi à faire par comparaison avec d'autre espèces notamment les espèces en interaction pour voir si la biologie laisse ces empreintes dans la géométrie de ces aires de répartition. C'est ainsi que dans ma thèse, je propose de regarder l'intersection des aires d'un ensemble de proies pour comprendre ce que la co-occurrrence peut nous apprendre.</w:t>
       </w:r>
     </w:p>
     <w:p>
@@ -395,7 +389,25 @@
         <w:t xml:space="preserve">(Hannah et al., 2013)</w:t>
       </w:r>
       <w:r>
-        <w:t xml:space="preserve">, on peut aisément deviner ou seront les grands vignobles de demain à de multiple conséquences économiques sur les cours des vins, les millésimes, le prix de ces terres agricole. Pour prendre un exemple québécois, on parler d'un autre prodiot emblématqiue : le sirop d'érable. Le réchauffement climatique conduit à une remonté vers le nord de l,aire de répartiton ou sernt les érablières de demain avec un porblème de possibilité de migration qui demande des mesure concrète d'acconpagnmement de migration. Je finirais par un troisième exemple celui souvent mis en édicende de la perte des pollinisteur. Pas moins de quatres grandes classes de facteur affectet à fdifférentes échelles, chagemnt dans l'utilisatueris accompagnée d'utilisaion parfois massive de pesticide de la famille des néonicotinoïdes affaiblissant les colonies, les changements climatoquers, de nouveau pathogenès, l'arrivée d'espèce invacsive [@]et le changement d'espèce. l'accarien parasite</w:t>
+        <w:t xml:space="preserve">, on peut aisément deviner ou seront les grands vignobles de demain à de multiple conséquences économiques sur les cours des vins, les millésimes, le prix de ces terres agricole. Pour aborder un exemple québécois, posons la question suivant : où seront les érablières de demain? La réponse à cette question réside dans la détermination de la répartiton future des aires favorable à la croissance de l'érable à sucre (</w:t>
+      </w:r>
+      <w:r>
+        <w:rPr>
+          <w:i/>
+        </w:rPr>
+        <w:t xml:space="preserve">Acer saccharum</w:t>
+      </w:r>
+      <w:r>
+        <w:t xml:space="preserve">) mais aussi de leur possibilité de migrer efficacemnet pour s'y installer. Bien que les prédictions des modèles d'évolution de la composition des forêts borel au nord du Québec fassent des prédictions sur la Baie d'ungava il semble que le taux de migration empêche d'atteindred ces terres éloignés à moins d'envisager des migrations assistée. Je finirais par un troisième exemple celui souvent mis en évicende de la perte des pollinisteurs et notamment des abeilles. Pas moins de quatres grandes classes de facteurs d'origine anthropique les mettent en dangerr : , les changements climatiques, le chagement de l'utilisation des terres</w:t>
+      </w:r>
+      <w:r>
+        <w:rPr>
+          <w:rStyle w:val="FootnoteReference"/>
+        </w:rPr>
+        <w:footnoteReference w:id="29"/>
+      </w:r>
+      <w:r>
+        <w:t xml:space="preserve">, l'apparition de nouveaux pathogenès (dont l'accarien parasite</w:t>
       </w:r>
       <w:r>
         <w:t xml:space="preserve"> </w:t>
@@ -410,7 +422,7 @@
         <w:t xml:space="preserve"> </w:t>
       </w:r>
       <w:r>
-        <w:t xml:space="preserve">veteur de nombreux virus</w:t>
+        <w:t xml:space="preserve">vecteur de nombreux virus)</w:t>
       </w:r>
       <w:r>
         <w:t xml:space="preserve"> </w:t>
@@ -419,15 +431,15 @@
         <w:t xml:space="preserve">(Vanbergen, 2013)</w:t>
       </w:r>
       <w:r>
-        <w:t xml:space="preserve">. Les deus derniers sont très intéressants car ils peuvent être analysé en terme de en terme de sistiubuion d'espèce et les cons.quence seront aussi sur la distribution d'espèces.</w:t>
-      </w:r>
-    </w:p>
-    <w:p>
-      <w:pPr>
-        <w:pStyle w:val="BodyText"/>
-      </w:pPr>
-      <w:r>
-        <w:t xml:space="preserve">Malgré leurs performances, les modèles de distribution actuels utilisés pour construire les scénarios de biodiversité de demain souffrent vraisemblablement d'un manque de théorie sous-jacents et un besoin d'aller vers une biogéogrpahie plus mécanisitique</w:t>
+        <w:t xml:space="preserve">. Le défi actuel est donc de prédire la distribution future en intégrant ces mutiples aspects et donc la distribution d'espèce en interaction qui ne peuvent donc êtres traitées séparément.</w:t>
+      </w:r>
+    </w:p>
+    <w:p>
+      <w:pPr>
+        <w:pStyle w:val="BodyText"/>
+      </w:pPr>
+      <w:r>
+        <w:t xml:space="preserve">Actuellement, les outils de prédictions des aires de répartition future reposent essentiellement sur les scénarios de changments climatiques (RCP). La démarche est cohérente, la connaissance basée sur les corrélation de variable climatique dont les climatologues sont en mesure de fournir des gammes d'estimation relativement fiables qui sont une base de reflexion importante sur les zones favorables à ;a croissance des différentes espèces. Mais les porblénatiques d'invasion d'espèces nous rappellemnt que nous sommes souvemt en mesure de comprendre le potentiel invasof seulemnet a posyteriori. Ces porblèmes de qualit. de distribution sont le reflet de lacune théorique qui amène les chercheurs à se positionnier en faveurs d'un renouvellemnt théorique avec l'objecif de la création d'une biogéographie intégrative capable de préiction fiables</w:t>
       </w:r>
       <w:r>
         <w:t xml:space="preserve"> </w:t>
@@ -442,18 +454,27 @@
         <w:t xml:space="preserve">Beck et al. (2012)</w:t>
       </w:r>
       <w:r>
+        <w:t xml:space="preserve">,</w:t>
+      </w:r>
+      <w:r>
+        <w:t xml:space="preserve"> </w:t>
+      </w:r>
+      <w:r>
+        <w:t xml:space="preserve">Thuiller et al. (2013)</w:t>
+      </w:r>
+      <w:r>
         <w:t xml:space="preserve">)</w:t>
       </w:r>
       <w:r>
-        <w:t xml:space="preserve">. C'est certainement la voie la plus cohérent malgrès les défis tecnhique et théorique qu'elle soulève du diversité des mécanimses qui influence les distribution d'espèce et la complexité pour comprendre leurs interactions. L'aller retour entre les performances de nos modèles et la théorie me semble capital. Seulement manipulé des ranges d'espèces est compliqué et avoir un type d'espèces comme modèle est délicat. Passage par la théorie et le travail de modélisation.</w:t>
+        <w:t xml:space="preserve">. Biensur ces appels soulèvent des défis techniques et théoriques importants dont on ne peut qu'espèrer qu'il soit relevé au plus vite en dépit de l'urgence.</w:t>
       </w:r>
     </w:p>
     <w:p>
       <w:pPr>
         <w:pStyle w:val="Heading2"/>
       </w:pPr>
-      <w:bookmarkStart w:id="29" w:name="travail-théorique-et-modélisation"/>
-      <w:bookmarkEnd w:id="29"/>
+      <w:bookmarkStart w:id="30" w:name="travail-théorique-et-modélisation"/>
+      <w:bookmarkEnd w:id="30"/>
       <w:r>
         <w:t xml:space="preserve">Travail théorique et modélisation</w:t>
       </w:r>
@@ -463,23 +484,18 @@
         <w:pStyle w:val="FirstParagraph"/>
       </w:pPr>
       <w:r>
-        <w:t xml:space="preserve">Avant d'attaquer dans les détails l'ensemble des forces qui animnent la sistributions des espèces, je tiens à pursuivre de manière générale ma pensée sur l'importance de la théorie et du travail de modèlisation.</w:t>
-      </w:r>
-    </w:p>
-    <w:p>
-      <w:pPr>
-        <w:pStyle w:val="BodyText"/>
-      </w:pPr>
-      <w:r>
-        <w:t xml:space="preserve">in silico. Dans cette introduciotn je ne peux donc pas faore l'impasse sur une mise en contexte générale de la biogéogrpahie avec ces apports historiques ces contraintes mais aussi l'age dans lequel nous sommes et les défis mais aussi toutes les aspects d'ordres computationnelle parler de modélisations de ces enjeux et valoriser les modèles thérqies fondamentaux qui s'éloignent parfois de la éalité mais sans jamsi la déconsidérer.</w:t>
+        <w:t xml:space="preserve">Avant d'énumérer, avec des exemples concrets, l'ensemble des forces qui régissent la répartition géogrpahique d'une espèce, je précise dans cette partir l'importance du travail de théorie et de modélisation qui tient une place importante dans ma thèse.</w:t>
+      </w:r>
+      <w:r>
+        <w:t xml:space="preserve"> </w:t>
       </w:r>
     </w:p>
     <w:p>
       <w:pPr>
         <w:pStyle w:val="Heading3"/>
       </w:pPr>
-      <w:bookmarkStart w:id="30" w:name="rassembler-et-intégrer-des-faits"/>
-      <w:bookmarkEnd w:id="30"/>
+      <w:bookmarkStart w:id="31" w:name="rassembler-et-intégrer-des-faits"/>
+      <w:bookmarkEnd w:id="31"/>
       <w:r>
         <w:t xml:space="preserve">Rassembler et intégrer des faits</w:t>
       </w:r>
@@ -489,63 +505,26 @@
         <w:pStyle w:val="FirstParagraph"/>
       </w:pPr>
       <w:r>
-        <w:t xml:space="preserve">rassembler des connaisance puis trouver avec un minimum plausuvle rasoir d'Occam et principe de parcimonie</w:t>
-      </w:r>
-      <w:r>
-        <w:t xml:space="preserve"> </w:t>
-      </w:r>
-      <w:r>
-        <w:t xml:space="preserve">ce ne veut pas dire que c'est simple une hypothèse en plus essayer qu'elle explique plus d efait. Des approches corrélatives passé du cadre corrélative au mécanisme</w:t>
-      </w:r>
-    </w:p>
-    <w:p>
-      <w:pPr>
-        <w:pStyle w:val="BodyText"/>
-      </w:pPr>
-      <w:r>
-        <w:t xml:space="preserve">Finalemnt se problème est aussi lié au problème d'échelle de travail ! il y a un problème d'échelle</w:t>
-      </w:r>
-    </w:p>
-    <w:p>
-      <w:pPr>
-        <w:pStyle w:val="BodyText"/>
-      </w:pPr>
-      <w:r>
-        <w:t xml:space="preserve">Quand on se tourne vers les sciences de l'écomomie il y a un bon jeus de mots que j'ai entendu sous deux formes :</w:t>
-      </w:r>
-      <w:r>
-        <w:t xml:space="preserve"> </w:t>
-      </w:r>
-      <w:r>
-        <w:t xml:space="preserve">- Les physiciens oont 5 règles pour expliquer 95% univers et les 95 rèle pour 5%</w:t>
-      </w:r>
-      <w:r>
-        <w:t xml:space="preserve"> </w:t>
-      </w:r>
-      <w:r>
-        <w:t xml:space="preserve">- Les économistes ont pédit 12 des trois dernière crises éconimoqe</w:t>
-      </w:r>
-      <w:r>
-        <w:t xml:space="preserve"> </w:t>
-      </w:r>
-      <w:r>
-        <w:t xml:space="preserve">et une compléxité une légère jalousie des physiciens se serait qui ont des théories qui ont prédi des objets à une époque où pas les moyens de faire les intslallation surtout avec les triomphes récents de la découverte expéimentale Boson de Higgs et de la double détection des ondes grvitationelles</w:t>
-      </w:r>
-      <w:r>
-        <w:t xml:space="preserve"> </w:t>
-      </w:r>
-      <w:r>
-        <w:t xml:space="preserve">Rassurons nous les physiciens ont encore bien des parties sonmbres àexplorer : matière noire et energie noire et du boulot en masse pour ecologues / economistes peut-être que les foralimes que nous empreintons à ces disciplines ne sont pas les bons... Comme dit le phylodophe Sachs dans sa biodiversité c'est trop historiques qu'un concepte comme le fitness n,est peutêtre pas bien mis en equation dans une forme physique</w:t>
+        <w:t xml:space="preserve">Le travail de théorie est avant tout la mise en cohésion d'un certain nombre de faits. Dans leur théorie de la Biogéograohie des îles, les auteurs parviennet à montrer que les relations en terme de richesse spécifique s'exlique bien, dans les données qu'ils possèdent, par la connaissance combiner de l'isolement des îles et de leur taille. Il y a également deux principes principes qui encadrent la construction d'une théorie scientifique : elle demeur valide lorsqu'elle n'est pas prouvé fausse et qu'une alternative ne la supplante pas, elle doit être parcimonieuse, ne pas invoquer de multiple processus sans raison, c'est ce que l'on appelle parfois le Rasoir d'Ockham. C'est qu'une boutade, dont je ne suis pas capable de rapporter son auteur, indique que les physiciens expliquent 95% de l'univers avec 5 règle alors que les économistes expliquent 5% des phénomènes qu'ils étudient avec 95 règles.</w:t>
+      </w:r>
+      <w:r>
+        <w:rPr>
+          <w:rStyle w:val="FootnoteReference"/>
+        </w:rPr>
+        <w:footnoteReference w:id="32"/>
+      </w:r>
+      <w:r>
+        <w:t xml:space="preserve"> Le problème n'est pas tant de dénigrer une discipline mais de constater la puissance prédictive d'une théorie problèmes que posent actuellement la prédictions en économie. C'est peut-être le reflet d'une maturité pour la physique il n'en demeure pas moins que des défis majeur et de grands questionnement la traverse. La théorie est une construction mentale qui permet de donner un cadre de penser et ce dernier peut être explorer à travers des modèles.</w:t>
       </w:r>
     </w:p>
     <w:p>
       <w:pPr>
         <w:pStyle w:val="Heading3"/>
       </w:pPr>
-      <w:bookmarkStart w:id="31" w:name="cadre-de-dévelopement-des-idées"/>
-      <w:bookmarkEnd w:id="31"/>
-      <w:r>
-        <w:t xml:space="preserve">Cadre de dévelopement des idées</w:t>
+      <w:bookmarkStart w:id="33" w:name="des-modèles-pour-explorer-la-théorie"/>
+      <w:bookmarkEnd w:id="33"/>
+      <w:r>
+        <w:t xml:space="preserve">Des modèles pour explorer la théorie</w:t>
       </w:r>
     </w:p>
     <w:p>
@@ -553,37 +532,7 @@
         <w:pStyle w:val="FirstParagraph"/>
       </w:pPr>
       <w:r>
-        <w:t xml:space="preserve">Un acte d'abstarction pour des défis très concret</w:t>
-      </w:r>
-    </w:p>
-    <w:p>
-      <w:pPr>
-        <w:pStyle w:val="BodyText"/>
-      </w:pPr>
-      <w:r>
-        <w:t xml:space="preserve">ce n'est pas objectif, c'est se placer dans un cadre et c'est une façon de contruire le raisonemet.</w:t>
-      </w:r>
-      <w:r>
-        <w:t xml:space="preserve"> </w:t>
-      </w:r>
-      <w:r>
-        <w:t xml:space="preserve">Exemple on peut vouloir modéliser la robabiliter d'interaction et alors uon peut commenceer par une probabilité de rencontre qui est simplemnt la probabiliter de se detecter mais qui pourrait être calcluer de manière complexe ou alors juste un paramètre.</w:t>
-      </w:r>
-    </w:p>
-    <w:p>
-      <w:pPr>
-        <w:pStyle w:val="BodyText"/>
-      </w:pPr>
-      <w:r>
-        <w:t xml:space="preserve">Il y a différent niveau la modelisation a pour but de donner une idée mais n'oublions as qu'il existe une progression, un raffinement et qu'ultimement, le réalisme de la simulation permet d'obetnir préscisement le phénomène données et on peut aller très loin à partor d'imagination d'un aller retour entre le réel et l'espace dans lequel on se place pour modéliser.</w:t>
-      </w:r>
-    </w:p>
-    <w:p>
-      <w:pPr>
-        <w:pStyle w:val="BodyText"/>
-      </w:pPr>
-      <w:r>
-        <w:t xml:space="preserve">Dans la préface de son livre</w:t>
+        <w:t xml:space="preserve">Le terme de modèle signifit simplement que l'objet en question à des propriétés bien connu. Ainsi un organisme modèle est un organisme sur lequel souvent facile à elever et maniupluler sur lequel beaucoup de connaissance nt été établis et qui sert d'unité empirique à travers un ouo plusierus laboratoires. Quand on travail sur des modèles statisique, on connait exactement le type de correlation que l'on entreprend. De même pour un travail de modellisation mathématique, la description du modèle est contenu dans une série d'équations. Un modèle est souvent perçu comme une simplification de la réalité, en effet, comment prétendre que les mécanismes biologiques décelés chez</w:t>
       </w:r>
       <w:r>
         <w:t xml:space="preserve"> </w:t>
@@ -592,13 +541,45 @@
         <w:rPr>
           <w:i/>
         </w:rPr>
-        <w:t xml:space="preserve">Food webs</w:t>
-      </w:r>
-      <w:r>
-        <w:t xml:space="preserve"> </w:t>
-      </w:r>
-      <w:r>
-        <w:t xml:space="preserve">Kevin McCann écrit :</w:t>
+        <w:t xml:space="preserve">Arabidopsis Thaliana</w:t>
+      </w:r>
+      <w:r>
+        <w:rPr>
+          <w:rStyle w:val="FootnoteReference"/>
+        </w:rPr>
+        <w:footnoteReference w:id="34"/>
+      </w:r>
+      <w:r>
+        <w:t xml:space="preserve"> </w:t>
+      </w:r>
+      <w:r>
+        <w:t xml:space="preserve">sont les mênes pour l'ensemble des plantes à fleurs? Pour combien de système proie-prédateur le modèle de Lotka-Volterra est-il pertinent?</w:t>
+      </w:r>
+    </w:p>
+    <w:p>
+      <w:pPr>
+        <w:pStyle w:val="BodyText"/>
+      </w:pPr>
+      <w:r>
+        <w:t xml:space="preserve">Les limites des modèles doivent être reconnues mais il ne faut pas nier l'apport de ces derniers. Ainsi les modèles sont autant de chance pour explorer une ou plusiers prédiction d'une théorie. Le choix du modèle est laissé au chercheur, comme le rappelle Kevin McCann dans la préface de son livre</w:t>
+      </w:r>
+      <w:r>
+        <w:t xml:space="preserve"> </w:t>
+      </w:r>
+      <w:r>
+        <w:rPr>
+          <w:i/>
+        </w:rPr>
+        <w:t xml:space="preserve">Food Webs</w:t>
+      </w:r>
+      <w:r>
+        <w:t xml:space="preserve"> </w:t>
+      </w:r>
+      <w:r>
+        <w:t xml:space="preserve">(McCann, 2011)</w:t>
+      </w:r>
+      <w:r>
+        <w:t xml:space="preserve">:</w:t>
       </w:r>
     </w:p>
     <w:p>
@@ -606,19 +587,38 @@
         <w:pStyle w:val="BlockText"/>
       </w:pPr>
       <w:r>
-        <w:t xml:space="preserve">It just so happens that some people find it easier to think about things in terms of x's and y's, and other in terms rabbits of and lynx.</w:t>
-      </w:r>
-      <w:r>
-        <w:t xml:space="preserve"> </w:t>
-      </w:r>
-      <w:r>
-        <w:t xml:space="preserve">(Préface,</w:t>
-      </w:r>
-      <w:r>
-        <w:t xml:space="preserve"> </w:t>
-      </w:r>
-      <w:r>
-        <w:t xml:space="preserve">McCann (2011)</w:t>
+        <w:t xml:space="preserve">« It just so happens that some people find it easier to think about things in terms of x's and y's, and other in terms rabbits of and lynx. »</w:t>
+      </w:r>
+    </w:p>
+    <w:p>
+      <w:pPr>
+        <w:pStyle w:val="FirstParagraph"/>
+      </w:pPr>
+      <w:r>
+        <w:t xml:space="preserve">En d'autres termes, certains on plus de faciliter pour penser en termes mathématiques et d'autres en termes expirimentaux. Je suis plutôt dans la première catégorie de personne, je pense que les mathématiques sont un cadre de penser très puissant comme l'indique le grand écologue Robert McCredie May</w:t>
+      </w:r>
+      <w:r>
+        <w:t xml:space="preserve"> </w:t>
+      </w:r>
+      <w:r>
+        <w:t xml:space="preserve">(May, 2004)</w:t>
+      </w:r>
+      <w:r>
+        <w:t xml:space="preserve">:</w:t>
+      </w:r>
+    </w:p>
+    <w:p>
+      <w:pPr>
+        <w:pStyle w:val="BlockText"/>
+      </w:pPr>
+      <w:r>
+        <w:t xml:space="preserve">the virtue of mathematics in such a context is that it forces clarity and precision upon the conjecture, thus enabling meaningful comparison between the consequences of basics assumptions and the empirical facts. Here mathematics is seen in its quintesence : no more, but no less, than a way to think clealy.”(p. 791,</w:t>
+      </w:r>
+      <w:r>
+        <w:t xml:space="preserve"> </w:t>
+      </w:r>
+      <w:r>
+        <w:t xml:space="preserve">(May, 2004)</w:t>
       </w:r>
       <w:r>
         <w:t xml:space="preserve">)</w:t>
@@ -629,41 +629,15 @@
         <w:pStyle w:val="FirstParagraph"/>
       </w:pPr>
       <w:r>
-        <w:t xml:space="preserve">et on ne doit pas utiliser les mathématqiues pour se cacher derrière un jargon dans la seul valeur serait d'être ésotérique et d'être attentif</w:t>
-      </w:r>
-      <w:r>
-        <w:t xml:space="preserve"> </w:t>
-      </w:r>
-      <w:r>
-        <w:t xml:space="preserve">(May, 2004)</w:t>
-      </w:r>
-      <w:r>
-        <w:t xml:space="preserve">. Juste our développer</w:t>
-      </w:r>
-    </w:p>
-    <w:p>
-      <w:pPr>
-        <w:pStyle w:val="BlockText"/>
-      </w:pPr>
-      <w:r>
-        <w:t xml:space="preserve">the virtue of mathematics in such a context is that it forces clarity and precision upon the conjecture, thus enabling meaningful comparison between the consequences of basics assumptions and the empirical facts. Here mathematics is seen in its quintesence : no more, but no less, than a way to think clealy.”(p. 791,</w:t>
-      </w:r>
-      <w:r>
-        <w:t xml:space="preserve"> </w:t>
-      </w:r>
-      <w:r>
-        <w:t xml:space="preserve">(May, 2004)</w:t>
-      </w:r>
-      <w:r>
-        <w:t xml:space="preserve">)</w:t>
+        <w:t xml:space="preserve">Dans ma thèse j'ai essayé d'utilisé les mathématiques pour développer des modèles qui sont surtout parti de reflexion collective autour du rôle que pouvaient jouer les interactions dans les distrbution d'espèce. Cette reflexion m'a parmis d'établir des prédictions dont certaines semblent être vérifiées.</w:t>
       </w:r>
     </w:p>
     <w:p>
       <w:pPr>
         <w:pStyle w:val="Heading3"/>
       </w:pPr>
-      <w:bookmarkStart w:id="32" w:name="nouvelles-prédictions"/>
-      <w:bookmarkEnd w:id="32"/>
+      <w:bookmarkStart w:id="35" w:name="nouvelles-prédictions"/>
+      <w:bookmarkEnd w:id="35"/>
       <w:r>
         <w:t xml:space="preserve">Nouvelles prédictions</w:t>
       </w:r>
@@ -710,10 +684,24 @@
     </w:p>
     <w:p>
       <w:pPr>
+        <w:pStyle w:val="BodyText"/>
+      </w:pPr>
+      <w:r>
+        <w:t xml:space="preserve">surtout avec les triomphes récents de la découverte expéimentale Boson de Higgs et de la double détection des ondes grvitationelles</w:t>
+      </w:r>
+      <w:r>
+        <w:t xml:space="preserve"> </w:t>
+      </w:r>
+      <w:r>
+        <w:t xml:space="preserve">Rassurons nous les physiciens ont encore bien des parties sonmbres àexplorer : matière noire et energie noire et du boulot en masse pour ecologues / economistes peut-être que les foralimes que nous empreintons à ces disciplines ne sont pas les bons... Comme dit le phylodophe Sachs dans sa biodiversité c'est trop historiques qu'un concepte comme le fitness n,est peutêtre pas bien mis en equation dans une forme physique</w:t>
+      </w:r>
+    </w:p>
+    <w:p>
+      <w:pPr>
         <w:pStyle w:val="Heading1"/>
       </w:pPr>
-      <w:bookmarkStart w:id="33" w:name="distributions-despèces-les-forces-en-présence"/>
-      <w:bookmarkEnd w:id="33"/>
+      <w:bookmarkStart w:id="36" w:name="distributions-despèces-les-forces-en-présence"/>
+      <w:bookmarkEnd w:id="36"/>
       <w:r>
         <w:t xml:space="preserve">Distributions d'espèces, les forces en présence</w:t>
       </w:r>
@@ -722,8 +710,8 @@
       <w:pPr>
         <w:pStyle w:val="Heading2"/>
       </w:pPr>
-      <w:bookmarkStart w:id="34" w:name="biogéographie-historique"/>
-      <w:bookmarkEnd w:id="34"/>
+      <w:bookmarkStart w:id="37" w:name="biogéographie-historique"/>
+      <w:bookmarkEnd w:id="37"/>
       <w:r>
         <w:t xml:space="preserve">Biogéographie historique</w:t>
       </w:r>
@@ -772,8 +760,8 @@
       <w:pPr>
         <w:pStyle w:val="Heading2"/>
       </w:pPr>
-      <w:bookmarkStart w:id="35" w:name="capactés-de-dispersion-et-structure-du-payasage-et-échanges-de-gènes"/>
-      <w:bookmarkEnd w:id="35"/>
+      <w:bookmarkStart w:id="38" w:name="capactés-de-dispersion-et-structure-du-payasage-et-échanges-de-gènes"/>
+      <w:bookmarkEnd w:id="38"/>
       <w:r>
         <w:t xml:space="preserve">Capactés de dispersion et structure du payasage et échanges de gènes</w:t>
       </w:r>
@@ -995,8 +983,8 @@
       <w:pPr>
         <w:pStyle w:val="Heading2"/>
       </w:pPr>
-      <w:bookmarkStart w:id="36" w:name="environnement-abiotique-et-distribution-des-espèces"/>
-      <w:bookmarkEnd w:id="36"/>
+      <w:bookmarkStart w:id="39" w:name="environnement-abiotique-et-distribution-des-espèces"/>
+      <w:bookmarkEnd w:id="39"/>
       <w:r>
         <w:t xml:space="preserve">Environnement abiotique et distribution des espèces</w:t>
       </w:r>
@@ -1121,7 +1109,7 @@
       <w:r>
         <w:t xml:space="preserve"> </w:t>
       </w:r>
-      <w:hyperlink r:id="rId37">
+      <w:hyperlink r:id="rId40">
         <w:r>
           <w:rPr>
             <w:rStyle w:val="Hyperlink"/>
@@ -1144,7 +1132,7 @@
       <w:r>
         <w:t xml:space="preserve"> </w:t>
       </w:r>
-      <w:hyperlink r:id="rId38">
+      <w:hyperlink r:id="rId41">
         <w:r>
           <w:rPr>
             <w:rStyle w:val="Hyperlink"/>
@@ -1183,8 +1171,8 @@
       <w:pPr>
         <w:pStyle w:val="Heading2"/>
       </w:pPr>
-      <w:bookmarkStart w:id="39" w:name="réseaux-dinteractions-interdépendance-des-espèces"/>
-      <w:bookmarkEnd w:id="39"/>
+      <w:bookmarkStart w:id="42" w:name="réseaux-dinteractions-interdépendance-des-espèces"/>
+      <w:bookmarkEnd w:id="42"/>
       <w:r>
         <w:t xml:space="preserve">Réseaux d'interactions : interdépendance des espèces</w:t>
       </w:r>
@@ -1524,8 +1512,8 @@
       <w:pPr>
         <w:pStyle w:val="Heading2"/>
       </w:pPr>
-      <w:bookmarkStart w:id="40" w:name="interactions-des-forces-synthèse-des-mécanismes-et-des-enjeux-autour-dun-exemple-récent"/>
-      <w:bookmarkEnd w:id="40"/>
+      <w:bookmarkStart w:id="43" w:name="interactions-des-forces-synthèse-des-mécanismes-et-des-enjeux-autour-dun-exemple-récent"/>
+      <w:bookmarkEnd w:id="43"/>
       <w:r>
         <w:t xml:space="preserve">Interactions des forces Synthèse des mécanismes et des enjeux autour d'un exemple récent</w:t>
       </w:r>
@@ -1744,8 +1732,8 @@
       <w:pPr>
         <w:pStyle w:val="Heading1"/>
       </w:pPr>
-      <w:bookmarkStart w:id="41" w:name="cadre-théorique-de-la-thèse"/>
-      <w:bookmarkEnd w:id="41"/>
+      <w:bookmarkStart w:id="44" w:name="cadre-théorique-de-la-thèse"/>
+      <w:bookmarkEnd w:id="44"/>
       <w:r>
         <w:t xml:space="preserve">Cadre théorique de la thèse</w:t>
       </w:r>
@@ -1762,8 +1750,8 @@
       <w:pPr>
         <w:pStyle w:val="Heading3"/>
       </w:pPr>
-      <w:bookmarkStart w:id="42" w:name="le-coeur-de-la-théorie-des-îles-une-vision-puissante-de-la-génèse-des-distributions-despèces"/>
-      <w:bookmarkEnd w:id="42"/>
+      <w:bookmarkStart w:id="45" w:name="le-coeur-de-la-théorie-des-îles-une-vision-puissante-de-la-génèse-des-distributions-despèces"/>
+      <w:bookmarkEnd w:id="45"/>
       <w:r>
         <w:t xml:space="preserve">Le coeur de la théorie des îles, une vision puissante de la génèse des distributions d'espèces</w:t>
       </w:r>
@@ -2117,8 +2105,8 @@
       <w:pPr>
         <w:pStyle w:val="Heading2"/>
       </w:pPr>
-      <w:bookmarkStart w:id="43" w:name="validation-de-la-théorie"/>
-      <w:bookmarkEnd w:id="43"/>
+      <w:bookmarkStart w:id="46" w:name="validation-de-la-théorie"/>
+      <w:bookmarkEnd w:id="46"/>
       <w:r>
         <w:t xml:space="preserve">Validation de la théorie</w:t>
       </w:r>
@@ -2143,7 +2131,7 @@
                     </pic:cNvPicPr>
                   </pic:nvPicPr>
                   <pic:blipFill>
-                    <a:blip r:embed="rId44"/>
+                    <a:blip r:embed="rId47"/>
                     <a:stretch>
                       <a:fillRect/>
                     </a:stretch>
@@ -2205,8 +2193,8 @@
       <w:pPr>
         <w:pStyle w:val="Heading2"/>
       </w:pPr>
-      <w:bookmarkStart w:id="45" w:name="lempreinte-historique-de-la-théorie-de-la-biogéographie-des-iles-de-macarthur-et-wilson"/>
-      <w:bookmarkEnd w:id="45"/>
+      <w:bookmarkStart w:id="48" w:name="lempreinte-historique-de-la-théorie-de-la-biogéographie-des-iles-de-macarthur-et-wilson"/>
+      <w:bookmarkEnd w:id="48"/>
       <w:r>
         <w:t xml:space="preserve">L'empreinte historique de la Théorie de la Biogéographie des Iles de MacArthur et Wilson</w:t>
       </w:r>
@@ -2359,8 +2347,8 @@
       <w:pPr>
         <w:pStyle w:val="Heading3"/>
       </w:pPr>
-      <w:bookmarkStart w:id="46" w:name="théorie-de-la-niche"/>
-      <w:bookmarkEnd w:id="46"/>
+      <w:bookmarkStart w:id="49" w:name="théorie-de-la-niche"/>
+      <w:bookmarkEnd w:id="49"/>
       <w:r>
         <w:t xml:space="preserve">théorie de la niche</w:t>
       </w:r>
@@ -2369,8 +2357,8 @@
       <w:pPr>
         <w:pStyle w:val="Heading3"/>
       </w:pPr>
-      <w:bookmarkStart w:id="47" w:name="la-théorie-des-métapopulations"/>
-      <w:bookmarkEnd w:id="47"/>
+      <w:bookmarkStart w:id="50" w:name="la-théorie-des-métapopulations"/>
+      <w:bookmarkEnd w:id="50"/>
       <w:r>
         <w:t xml:space="preserve">La théorie des métapopulations</w:t>
       </w:r>
@@ -2387,8 +2375,8 @@
       <w:pPr>
         <w:pStyle w:val="Heading3"/>
       </w:pPr>
-      <w:bookmarkStart w:id="48" w:name="la-théorie-neutre-de-lécologie-et-le-débat-quelle-soulève"/>
-      <w:bookmarkEnd w:id="48"/>
+      <w:bookmarkStart w:id="51" w:name="la-théorie-neutre-de-lécologie-et-le-débat-quelle-soulève"/>
+      <w:bookmarkEnd w:id="51"/>
       <w:r>
         <w:t xml:space="preserve">La théorie neutre de l'écologie et le débat qu'elle soulève</w:t>
       </w:r>
@@ -2484,8 +2472,8 @@
       <w:pPr>
         <w:pStyle w:val="Heading2"/>
       </w:pPr>
-      <w:bookmarkStart w:id="49" w:name="aller-plus-loin-enjeux-théoriques"/>
-      <w:bookmarkEnd w:id="49"/>
+      <w:bookmarkStart w:id="52" w:name="aller-plus-loin-enjeux-théoriques"/>
+      <w:bookmarkEnd w:id="52"/>
       <w:r>
         <w:t xml:space="preserve">Aller plus loin, Enjeux théoriques</w:t>
       </w:r>
@@ -2603,8 +2591,8 @@
       <w:pPr>
         <w:pStyle w:val="Heading1"/>
       </w:pPr>
-      <w:bookmarkStart w:id="50" w:name="le-rôle-des-interactions-dans-la-distribution-des-espèces"/>
-      <w:bookmarkEnd w:id="50"/>
+      <w:bookmarkStart w:id="53" w:name="le-rôle-des-interactions-dans-la-distribution-des-espèces"/>
+      <w:bookmarkEnd w:id="53"/>
       <w:r>
         <w:t xml:space="preserve">Le rôle des interactions dans la distribution des espèces</w:t>
       </w:r>
@@ -2637,8 +2625,8 @@
       <w:pPr>
         <w:pStyle w:val="Heading2"/>
       </w:pPr>
-      <w:bookmarkStart w:id="51" w:name="pourquoi-les-intéractions-ne-joue-t-elle-pas-un-rôle-majeur"/>
-      <w:bookmarkEnd w:id="51"/>
+      <w:bookmarkStart w:id="54" w:name="pourquoi-les-intéractions-ne-joue-t-elle-pas-un-rôle-majeur"/>
+      <w:bookmarkEnd w:id="54"/>
       <w:r>
         <w:t xml:space="preserve">Pourquoi les intéractions ne joue-t-elle pas un rôle majeur</w:t>
       </w:r>
@@ -2647,8 +2635,8 @@
       <w:pPr>
         <w:pStyle w:val="Heading3"/>
       </w:pPr>
-      <w:bookmarkStart w:id="52" w:name="la-théorie-de-la-biogéograohie-ne-les-nient-pas-bien-au-contraire"/>
-      <w:bookmarkEnd w:id="52"/>
+      <w:bookmarkStart w:id="55" w:name="la-théorie-de-la-biogéograohie-ne-les-nient-pas-bien-au-contraire"/>
+      <w:bookmarkEnd w:id="55"/>
       <w:r>
         <w:t xml:space="preserve">La théorie de la biogéograohie ne les nient pas bien au contraire</w:t>
       </w:r>
@@ -2782,8 +2770,8 @@
       <w:pPr>
         <w:pStyle w:val="Heading3"/>
       </w:pPr>
-      <w:bookmarkStart w:id="53" w:name="problème-déchelle"/>
-      <w:bookmarkEnd w:id="53"/>
+      <w:bookmarkStart w:id="56" w:name="problème-déchelle"/>
+      <w:bookmarkEnd w:id="56"/>
       <w:r>
         <w:t xml:space="preserve">Problème d'échelle</w:t>
       </w:r>
@@ -2960,8 +2948,8 @@
       <w:pPr>
         <w:pStyle w:val="Heading3"/>
       </w:pPr>
-      <w:bookmarkStart w:id="54" w:name="un-problème-déchelle"/>
-      <w:bookmarkEnd w:id="54"/>
+      <w:bookmarkStart w:id="57" w:name="un-problème-déchelle"/>
+      <w:bookmarkEnd w:id="57"/>
       <w:r>
         <w:t xml:space="preserve">Un problème d'échelle ?</w:t>
       </w:r>
@@ -3107,8 +3095,8 @@
       <w:pPr>
         <w:pStyle w:val="Heading2"/>
       </w:pPr>
-      <w:bookmarkStart w:id="55" w:name="faire-un-questionnement-des-intersections-des-ranges-et-des-règles"/>
-      <w:bookmarkEnd w:id="55"/>
+      <w:bookmarkStart w:id="58" w:name="faire-un-questionnement-des-intersections-des-ranges-et-des-règles"/>
+      <w:bookmarkEnd w:id="58"/>
       <w:r>
         <w:t xml:space="preserve">Faire un questionnement des intersections des ranges et des règles</w:t>
       </w:r>
@@ -3462,8 +3450,8 @@
       <w:pPr>
         <w:pStyle w:val="Heading2"/>
       </w:pPr>
-      <w:bookmarkStart w:id="56" w:name="au-dela-desinteractioms"/>
-      <w:bookmarkEnd w:id="56"/>
+      <w:bookmarkStart w:id="59" w:name="au-dela-desinteractioms"/>
+      <w:bookmarkEnd w:id="59"/>
       <w:r>
         <w:t xml:space="preserve">Au dela desinteractioms</w:t>
       </w:r>
@@ -3495,7 +3483,7 @@
       <w:r>
         <w:t xml:space="preserve">Allesina, S., Tang, S., 2012. Stability criteria for complex ecosystems. Nature 483, 205–208. doi:</w:t>
       </w:r>
-      <w:hyperlink r:id="rId57">
+      <w:hyperlink r:id="rId60">
         <w:r>
           <w:rPr>
             <w:rStyle w:val="Hyperlink"/>
@@ -3509,9 +3497,25 @@
         <w:pStyle w:val="Bibliography"/>
       </w:pPr>
       <w:r>
+        <w:t xml:space="preserve">Arabidopsis Genome Initiative, 2000. Analysis of the genome sequence of the flowering plant Arabidopsis thaliana. Nature 408, 796–815. doi:</w:t>
+      </w:r>
+      <w:hyperlink r:id="rId61">
+        <w:r>
+          <w:rPr>
+            <w:rStyle w:val="Hyperlink"/>
+          </w:rPr>
+          <w:t xml:space="preserve">10.1038/35048692</w:t>
+        </w:r>
+      </w:hyperlink>
+    </w:p>
+    <w:p>
+      <w:pPr>
+        <w:pStyle w:val="Bibliography"/>
+      </w:pPr>
+      <w:r>
         <w:t xml:space="preserve">Araujo, M.B., Rahbek, C., 2006. How Does Climate Change Affect Biodiversity? Science 313, 1396–1397. doi:</w:t>
       </w:r>
-      <w:hyperlink r:id="rId58">
+      <w:hyperlink r:id="rId62">
         <w:r>
           <w:rPr>
             <w:rStyle w:val="Hyperlink"/>
@@ -3527,7 +3531,7 @@
       <w:r>
         <w:t xml:space="preserve">Beck, J., Ballesteros-Mejia, L., Buchmann, C.M., Dengler, J., Fritz, S.A., Gruber, B., Hof, C., Jansen, F., Knapp, S., Kreft, H., Schneider, A.-K., Winter, M., Dormann, C.F., 2012. What’s on the horizon for macroecology? Ecography 35, 001–011. doi:</w:t>
       </w:r>
-      <w:hyperlink r:id="rId59">
+      <w:hyperlink r:id="rId63">
         <w:r>
           <w:rPr>
             <w:rStyle w:val="Hyperlink"/>
@@ -3543,7 +3547,7 @@
       <w:r>
         <w:t xml:space="preserve">Beck, J., Böller, M., Erhardt, A., Schwanghart, W., 2014. Spatial bias in the GBIF database and its effect on modeling species’ geographic distributions. Ecological Informatics 19, 10–15. doi:</w:t>
       </w:r>
-      <w:hyperlink r:id="rId60">
+      <w:hyperlink r:id="rId64">
         <w:r>
           <w:rPr>
             <w:rStyle w:val="Hyperlink"/>
@@ -3559,7 +3563,7 @@
       <w:r>
         <w:t xml:space="preserve">Bellard, C., Bertelsmeier, C., Leadley, P., Thuiller, W., Courchamp, F., 2012. Impacts of climate change on the future of biodiversity. Ecology letters 15, 365–377. doi:</w:t>
       </w:r>
-      <w:hyperlink r:id="rId61">
+      <w:hyperlink r:id="rId65">
         <w:r>
           <w:rPr>
             <w:rStyle w:val="Hyperlink"/>
@@ -3575,7 +3579,7 @@
       <w:r>
         <w:t xml:space="preserve">Cahill, A.E., Aiello-Lammens, M.E., Fisher-Reid, M.C., Hua, X., Karanewsky, C.J., Ryu, H.Y., Sbeglia, G.C., Spagnolo, F., Waldron, J.B., Warsi, O., Wiens, J.J., 2013. How does climate change cause extinction? Proceedings. Biological sciences / The Royal Society 280, 20121890. doi:</w:t>
       </w:r>
-      <w:hyperlink r:id="rId62">
+      <w:hyperlink r:id="rId66">
         <w:r>
           <w:rPr>
             <w:rStyle w:val="Hyperlink"/>
@@ -3591,7 +3595,7 @@
       <w:r>
         <w:t xml:space="preserve">Cazelles, K., Mouquet, N., Mouillot, D., Gravel, D., 2015. On the integration of biotic interaction and environmental constraints at the biogeographical scale. Ecography n/a–n/a. doi:</w:t>
       </w:r>
-      <w:hyperlink r:id="rId63">
+      <w:hyperlink r:id="rId67">
         <w:r>
           <w:rPr>
             <w:rStyle w:val="Hyperlink"/>
@@ -3607,7 +3611,7 @@
       <w:r>
         <w:t xml:space="preserve">Cirtwill, A.R., Stouffer, D.B., 2015. Knowledge of predator-prey interactions improves predictions of immigration and extinction in island biogeography. Global Ecology and Biogeography n/a–n/a. doi:</w:t>
       </w:r>
-      <w:hyperlink r:id="rId64">
+      <w:hyperlink r:id="rId68">
         <w:r>
           <w:rPr>
             <w:rStyle w:val="Hyperlink"/>
@@ -3623,7 +3627,7 @@
       <w:r>
         <w:t xml:space="preserve">Connor, E.F., Simberloff, D., 1979. The Assembly of Species Communities: Chance or Competition? Ecology 60, 1132. doi:</w:t>
       </w:r>
-      <w:hyperlink r:id="rId65">
+      <w:hyperlink r:id="rId69">
         <w:r>
           <w:rPr>
             <w:rStyle w:val="Hyperlink"/>
@@ -3647,7 +3651,7 @@
       <w:r>
         <w:t xml:space="preserve">Elith, J., H. Graham, C., P. Anderson, R., Dudík, M., Ferrier, S., Guisan, A., J. Hijmans, R., Huettmann, F., R. Leathwick, J., Lehmann, A., Li, J., G. Lohmann, L., A. Loiselle, B., Manion, G., Moritz, C., Nakamura, M., Nakazawa, Y., McC. M. Overton, J., Townsend Peterson, A., J. Phillips, S., Richardson, K., Scachetti-Pereira, R., E. Schapire, R., Soberón, J., Williams, S., S. Wisz, M., E. Zimmermann, N., 2006. Novel methods improve prediction of species’ distributions from occurrence data. Ecography 29, 129–151. doi:</w:t>
       </w:r>
-      <w:hyperlink r:id="rId66">
+      <w:hyperlink r:id="rId70">
         <w:r>
           <w:rPr>
             <w:rStyle w:val="Hyperlink"/>
@@ -3663,7 +3667,7 @@
       <w:r>
         <w:t xml:space="preserve">Elith, J., Leathwick, J.R., 2009. Species Distribution Models: Ecological Explanation and Prediction Across Space and Time. Annual Review of Ecology, Evolution, and Systematics 40, 677–697. doi:</w:t>
       </w:r>
-      <w:hyperlink r:id="rId67">
+      <w:hyperlink r:id="rId71">
         <w:r>
           <w:rPr>
             <w:rStyle w:val="Hyperlink"/>
@@ -3679,7 +3683,7 @@
       <w:r>
         <w:t xml:space="preserve">Engelbrecht, B.M.J., Comita, L.S., Condit, R., Kursar, T. a, Tyree, M.T., Turner, B.L., Hubbell, S.P., 2007. Drought sensitivity shapes species distribution patterns in tropical forests. Nature 447, 80–82. doi:</w:t>
       </w:r>
-      <w:hyperlink r:id="rId68">
+      <w:hyperlink r:id="rId72">
         <w:r>
           <w:rPr>
             <w:rStyle w:val="Hyperlink"/>
@@ -3695,7 +3699,7 @@
       <w:r>
         <w:t xml:space="preserve">Gravel, D., Bell, T., Barbera, C., Bouvier, T., Pommier, T., Venail, P., Mouquet, N., 2011. Experimental niche evolution alters the strength of the diversity–productivity relationship. Nature 469, 89–92. doi:</w:t>
       </w:r>
-      <w:hyperlink r:id="rId69">
+      <w:hyperlink r:id="rId73">
         <w:r>
           <w:rPr>
             <w:rStyle w:val="Hyperlink"/>
@@ -3711,7 +3715,7 @@
       <w:r>
         <w:t xml:space="preserve">Hannah, L., Roehrdanz, P.R., Ikegami, M., Shepard, A.V., Shaw, M.R., Tabor, G., Zhi, L., Marquet, P.a., Hijmans, R.J., 2013. Climate change, wine, and conservation. Proceedings of the National Academy of Sciences 110, 6907–6912. doi:</w:t>
       </w:r>
-      <w:hyperlink r:id="rId70">
+      <w:hyperlink r:id="rId74">
         <w:r>
           <w:rPr>
             <w:rStyle w:val="Hyperlink"/>
@@ -3727,7 +3731,7 @@
       <w:r>
         <w:t xml:space="preserve">Hijmans, R.J., Cameron, S.E., Parra, J.L., Jones, P.G., Jarvis, A., 2005. Very high resolution interpolated climate surfaces for global land areas. International Journal of Climatology 25, 1965–1978. doi:</w:t>
       </w:r>
-      <w:hyperlink r:id="rId71">
+      <w:hyperlink r:id="rId75">
         <w:r>
           <w:rPr>
             <w:rStyle w:val="Hyperlink"/>
@@ -3743,7 +3747,7 @@
       <w:r>
         <w:t xml:space="preserve">Hortal, J., Diniz-Filho, J.A.F., Bini, L.M., Rodríguez, M.Á., Baselga, A., Nogués-Bravo, D., Rangel, T.F., Hawkins, B.A., Lobo, J.M., 2011. Ice age climate, evolutionary constraints and diversity patterns of European dung beetles. Ecology Letters 14, 741–748. doi:</w:t>
       </w:r>
-      <w:hyperlink r:id="rId72">
+      <w:hyperlink r:id="rId76">
         <w:r>
           <w:rPr>
             <w:rStyle w:val="Hyperlink"/>
@@ -3759,7 +3763,7 @@
       <w:r>
         <w:t xml:space="preserve">Kearney, M., Porter, W.P., 2004. MAPPING THE FUNDAMENTAL NICHE: PHYSIOLOGY, CLIMATE, AND THE DISTRIBUTION OF A NOCTURNAL LIZARD. Ecology 85, 3119–3131. doi:</w:t>
       </w:r>
-      <w:hyperlink r:id="rId73">
+      <w:hyperlink r:id="rId77">
         <w:r>
           <w:rPr>
             <w:rStyle w:val="Hyperlink"/>
@@ -3775,7 +3779,7 @@
       <w:r>
         <w:t xml:space="preserve">Kéfi, S., Berlow, E.L., Wieters, E.A., Joppa, L.N., Wood, S.A., Brose, U., Navarrete, S.A., 2015. Network structure beyond food webs: mapping non-trophic and trophic interactions on Chilean rocky shores. Ecology 96, 291–303. doi:</w:t>
       </w:r>
-      <w:hyperlink r:id="rId74">
+      <w:hyperlink r:id="rId78">
         <w:r>
           <w:rPr>
             <w:rStyle w:val="Hyperlink"/>
@@ -3791,7 +3795,7 @@
       <w:r>
         <w:t xml:space="preserve">Kéfi, S., Berlow, E.L., Wieters, E.A., Navarrete, S.A., Petchey, O.L., Wood, S.A., Boit, A., Joppa, L.N., Lafferty, K.D., Williams, R.J., Martinez, N.D., Menge, B.A., Blanchette, C.A., Iles, A.C., Brose, U., 2012. More than a meal… integrating non-feeding interactions into food webs. Ecology Letters 15, 291–300. doi:</w:t>
       </w:r>
-      <w:hyperlink r:id="rId75">
+      <w:hyperlink r:id="rId79">
         <w:r>
           <w:rPr>
             <w:rStyle w:val="Hyperlink"/>
@@ -3807,7 +3811,7 @@
       <w:r>
         <w:t xml:space="preserve">Koh, L.P., 2004. Species Coextinctions and the Biodiversity Crisis. Science 305, 1632–1634. doi:</w:t>
       </w:r>
-      <w:hyperlink r:id="rId76">
+      <w:hyperlink r:id="rId80">
         <w:r>
           <w:rPr>
             <w:rStyle w:val="Hyperlink"/>
@@ -3823,7 +3827,7 @@
       <w:r>
         <w:t xml:space="preserve">Leibold, M.a., Holyoak, M., Mouquet, N., Amarasekare, P., Chase, J.M., Hoopes, M.F., Holt, R.D., Shurin, J.B., Law, R., Tilman, D., Loreau, M., Gonzalez, a., 2004. The metacommunity concept: a framework for multi-scale community ecology. Ecology Letters 7, 601–613. doi:</w:t>
       </w:r>
-      <w:hyperlink r:id="rId77">
+      <w:hyperlink r:id="rId81">
         <w:r>
           <w:rPr>
             <w:rStyle w:val="Hyperlink"/>
@@ -3839,7 +3843,7 @@
       <w:r>
         <w:t xml:space="preserve">Letten, A.D., Keith, D.a., Tozer, M.G., Hui, F.K., 2015. Fine-scale hydrological niche differentiation through the lens of multi-species co-occurrence models. Journal of Ecology 103, 1264–1275. doi:</w:t>
       </w:r>
-      <w:hyperlink r:id="rId78">
+      <w:hyperlink r:id="rId82">
         <w:r>
           <w:rPr>
             <w:rStyle w:val="Hyperlink"/>
@@ -3855,7 +3859,7 @@
       <w:r>
         <w:t xml:space="preserve">Lomolino, M.V., 2000. A call for a new paradigm of island biogeography. Global Ecology and Biogeography 9, 1–6. doi:</w:t>
       </w:r>
-      <w:hyperlink r:id="rId79">
+      <w:hyperlink r:id="rId83">
         <w:r>
           <w:rPr>
             <w:rStyle w:val="Hyperlink"/>
@@ -3871,7 +3875,7 @@
       <w:r>
         <w:t xml:space="preserve">Loreau, M., Naeem, S., Inchausti, P., Bengtsson, J., Grime, J.P., Hector, a, Hooper, D.U., Huston, M. a, Raffaelli, D., Schmid, B., Tilman, D., Wardle, D. a, 2001. Biodiversity and ecosystem functioning: current knowledge and future challenges. Science (New York, N.Y.) 294, 804–8. doi:</w:t>
       </w:r>
-      <w:hyperlink r:id="rId80">
+      <w:hyperlink r:id="rId84">
         <w:r>
           <w:rPr>
             <w:rStyle w:val="Hyperlink"/>
@@ -3911,7 +3915,7 @@
       <w:r>
         <w:t xml:space="preserve">May, R.M., 2004. Uses and abuses of mathematics in biology. Science (New York, N.Y.) 303, 790–3. doi:</w:t>
       </w:r>
-      <w:hyperlink r:id="rId81">
+      <w:hyperlink r:id="rId85">
         <w:r>
           <w:rPr>
             <w:rStyle w:val="Hyperlink"/>
@@ -3927,7 +3931,7 @@
       <w:r>
         <w:t xml:space="preserve">May, R.M., 1973. Stability and complexity in model ecosystems. Monographs in population biology 6, 1–235. doi:</w:t>
       </w:r>
-      <w:hyperlink r:id="rId82">
+      <w:hyperlink r:id="rId86">
         <w:r>
           <w:rPr>
             <w:rStyle w:val="Hyperlink"/>
@@ -3951,7 +3955,7 @@
       <w:r>
         <w:t xml:space="preserve">McCann, K.S., 2000. The diversity-stability debate. Nature 405, 228–33. doi:</w:t>
       </w:r>
-      <w:hyperlink r:id="rId83">
+      <w:hyperlink r:id="rId87">
         <w:r>
           <w:rPr>
             <w:rStyle w:val="Hyperlink"/>
@@ -3965,25 +3969,9 @@
         <w:pStyle w:val="Bibliography"/>
       </w:pPr>
       <w:r>
-        <w:t xml:space="preserve">McGill, B.J., 2010. Ecology. Matters of scale. Science 328, 575–576. doi:</w:t>
-      </w:r>
-      <w:hyperlink r:id="rId84">
-        <w:r>
-          <w:rPr>
-            <w:rStyle w:val="Hyperlink"/>
-          </w:rPr>
-          <w:t xml:space="preserve">10.1126/science.1188528</w:t>
-        </w:r>
-      </w:hyperlink>
-    </w:p>
-    <w:p>
-      <w:pPr>
-        <w:pStyle w:val="Bibliography"/>
-      </w:pPr>
-      <w:r>
         <w:t xml:space="preserve">Montoya, J., Woodward, G., Emmerson, M.C., Solé, R.V., 2009. Press perturbations and indirect effects in real food webs. Ecology 90, 2426–2433. doi:</w:t>
       </w:r>
-      <w:hyperlink r:id="rId85">
+      <w:hyperlink r:id="rId88">
         <w:r>
           <w:rPr>
             <w:rStyle w:val="Hyperlink"/>
@@ -3999,7 +3987,7 @@
       <w:r>
         <w:t xml:space="preserve">Murdoch, W.W., Kendall, B.E., Nisbet, R.M., Briggs, C.J., McCauley, E., Bolser, R., 2002. Single-species models for many-species food webs. Nature 417, 541–543. doi:</w:t>
       </w:r>
-      <w:hyperlink r:id="rId86">
+      <w:hyperlink r:id="rId89">
         <w:r>
           <w:rPr>
             <w:rStyle w:val="Hyperlink"/>
@@ -4023,7 +4011,7 @@
       <w:r>
         <w:t xml:space="preserve">Pearson, R.G., Dawson, T.P., 2003. Predicting the impacts of climate change on the distribution of species: are bioclimate envelope models useful? Global Ecology and Biogeography 12, 361–371. doi:</w:t>
       </w:r>
-      <w:hyperlink r:id="rId87">
+      <w:hyperlink r:id="rId90">
         <w:r>
           <w:rPr>
             <w:rStyle w:val="Hyperlink"/>
@@ -4039,7 +4027,7 @@
       <w:r>
         <w:t xml:space="preserve">Pelletier, F., Clutton-Brock, T., Pemberton, J., Tuljapurkar, S., Coulson, T., 2007. The evolutionary demography of ecological change: Linking trait variation and population growth. Science 315, 1571–1574. doi:</w:t>
       </w:r>
-      <w:hyperlink r:id="rId88">
+      <w:hyperlink r:id="rId91">
         <w:r>
           <w:rPr>
             <w:rStyle w:val="Hyperlink"/>
@@ -4055,7 +4043,7 @@
       <w:r>
         <w:t xml:space="preserve">Poisot, T., Canard, E., Mouillot, D., Mouquet, N., Gravel, D., Jordan, F., 2012. The dissimilarity of species interaction networks. Ecology letters 15, 1353–61. doi:</w:t>
       </w:r>
-      <w:hyperlink r:id="rId89">
+      <w:hyperlink r:id="rId92">
         <w:r>
           <w:rPr>
             <w:rStyle w:val="Hyperlink"/>
@@ -4071,7 +4059,7 @@
       <w:r>
         <w:t xml:space="preserve">Poisot, T., Kéfi, S., Morand, S., Stanko, M., Marquet, P.A., Hochberg, M.E., 2015. A continuum of specialists and generalists in empirical communities. PLoS ONE 10, 1–12. doi:</w:t>
       </w:r>
-      <w:hyperlink r:id="rId90">
+      <w:hyperlink r:id="rId93">
         <w:r>
           <w:rPr>
             <w:rStyle w:val="Hyperlink"/>
@@ -4087,7 +4075,7 @@
       <w:r>
         <w:t xml:space="preserve">Säterberg, T., Sellman, S., Ebenman, B., 2013. High frequency of functional extinctions in ecological networks. Nature 499, 468–70. doi:</w:t>
       </w:r>
-      <w:hyperlink r:id="rId91">
+      <w:hyperlink r:id="rId94">
         <w:r>
           <w:rPr>
             <w:rStyle w:val="Hyperlink"/>
@@ -4103,7 +4091,7 @@
       <w:r>
         <w:t xml:space="preserve">Schoener, T.W., 2011a. The Newest Synthesis : Understanding Ecological Dynamics. Science 331, 426–429. doi:</w:t>
       </w:r>
-      <w:hyperlink r:id="rId92">
+      <w:hyperlink r:id="rId95">
         <w:r>
           <w:rPr>
             <w:rStyle w:val="Hyperlink"/>
@@ -4119,7 +4107,7 @@
       <w:r>
         <w:t xml:space="preserve">Schoener, T.W., 2011b. The newest synthesis: understanding the interplay of evolutionary and ecological dynamics. Science (New York, N.Y.) 331, 426–9. doi:</w:t>
       </w:r>
-      <w:hyperlink r:id="rId92">
+      <w:hyperlink r:id="rId95">
         <w:r>
           <w:rPr>
             <w:rStyle w:val="Hyperlink"/>
@@ -4135,7 +4123,7 @@
       <w:r>
         <w:t xml:space="preserve">Simberloff, D.S., 1974. Equilibrium Theory of Island Biogeography and Ecology. Annual Review of Ecology and Systematics 5, 161–182. doi:</w:t>
       </w:r>
-      <w:hyperlink r:id="rId93">
+      <w:hyperlink r:id="rId96">
         <w:r>
           <w:rPr>
             <w:rStyle w:val="Hyperlink"/>
@@ -4151,7 +4139,7 @@
       <w:r>
         <w:t xml:space="preserve">Simberloff, D.S., Wilson, E.O., 1969. Experimental Zoogeography of Islands: The Colonization of Empty Islands. Ecology 50, 278–296. doi:</w:t>
       </w:r>
-      <w:hyperlink r:id="rId94">
+      <w:hyperlink r:id="rId97">
         <w:r>
           <w:rPr>
             <w:rStyle w:val="Hyperlink"/>
@@ -4167,7 +4155,7 @@
       <w:r>
         <w:t xml:space="preserve">Springer, A., Swann, D., Crimmins, M., 2015. Climate change impacts on high elevation saguaro range expansion. Journal of Arid Environments 116, 57–62. doi:</w:t>
       </w:r>
-      <w:hyperlink r:id="rId95">
+      <w:hyperlink r:id="rId98">
         <w:r>
           <w:rPr>
             <w:rStyle w:val="Hyperlink"/>
@@ -4183,7 +4171,7 @@
       <w:r>
         <w:t xml:space="preserve">Stein, A., Gerstner, K., Kreft, H., 2014. Environmental heterogeneity as a universal driver of species richness across taxa, biomes and spatial scales. Ecology Letters n/a–n/a. doi:</w:t>
       </w:r>
-      <w:hyperlink r:id="rId96">
+      <w:hyperlink r:id="rId99">
         <w:r>
           <w:rPr>
             <w:rStyle w:val="Hyperlink"/>
@@ -4197,9 +4185,25 @@
         <w:pStyle w:val="Bibliography"/>
       </w:pPr>
       <w:r>
+        <w:t xml:space="preserve">Thuiller, W., Münkemüller, T., Lavergne, S., Mouillot, D., Mouquet, N., Schiffers, K., Gravel, D., 2013. A road map for integrating eco-evolutionary processes into biodiversity models. Ecology Letters 16, 94–105. doi:</w:t>
+      </w:r>
+      <w:hyperlink r:id="rId100">
+        <w:r>
+          <w:rPr>
+            <w:rStyle w:val="Hyperlink"/>
+          </w:rPr>
+          <w:t xml:space="preserve">10.1111/ele.12104</w:t>
+        </w:r>
+      </w:hyperlink>
+    </w:p>
+    <w:p>
+      <w:pPr>
+        <w:pStyle w:val="Bibliography"/>
+      </w:pPr>
+      <w:r>
         <w:t xml:space="preserve">Vanbergen, A.J., 2013. Threats to an ecosystem service: Pressures on pollinators. Frontiers in Ecology and the Environment 11, 251–259. doi:</w:t>
       </w:r>
-      <w:hyperlink r:id="rId97">
+      <w:hyperlink r:id="rId101">
         <w:r>
           <w:rPr>
             <w:rStyle w:val="Hyperlink"/>
@@ -4223,7 +4227,7 @@
       <w:r>
         <w:t xml:space="preserve">Wallace, A.R., 1860. On the Zoological Geography of the Malay Archipelago. Journal of the Proceedings of the Linnean Society of London. Zoology 4, 172–184. doi:</w:t>
       </w:r>
-      <w:hyperlink r:id="rId98">
+      <w:hyperlink r:id="rId102">
         <w:r>
           <w:rPr>
             <w:rStyle w:val="Hyperlink"/>
@@ -4247,7 +4251,7 @@
       <w:r>
         <w:t xml:space="preserve">Warren, B.H., Simberloff, D., Ricklefs, R.E., Aguilée, R., Condamine, F.L., Gravel, D., Morlon, H., Mouquet, N., Rosindell, J., Casquet, J., Conti, E., Cornuault, J., Fernández-Palacios, J.M., Hengl, T., Norder, S.J., Rijsdijk, K.F., Sanmartín, I., Strasberg, D., Triantis, K.A., Valente, L.M., Whittaker, R.J., Gillespie, R.G., Emerson, B.C., Thébaud, C., 2015. Islands as model systems in ecology and evolution: Prospects fifty years after MacArthur-Wilson. Ecology Letters 18, 200–217. doi:</w:t>
       </w:r>
-      <w:hyperlink r:id="rId99">
+      <w:hyperlink r:id="rId103">
         <w:r>
           <w:rPr>
             <w:rStyle w:val="Hyperlink"/>
@@ -4263,7 +4267,7 @@
       <w:r>
         <w:t xml:space="preserve">Wootton, J.T., 1994. The Nature and Consequences of Indirect Effects in Ecological Communities. Annual Review of Ecology and Systematics 25, 443–466. doi:</w:t>
       </w:r>
-      <w:hyperlink r:id="rId100">
+      <w:hyperlink r:id="rId104">
         <w:r>
           <w:rPr>
             <w:rStyle w:val="Hyperlink"/>
@@ -4371,6 +4375,72 @@
       </w:r>
       <w:r>
         <w:t xml:space="preserve">Cet actuel professeur émérite à l'université d'Harvard est reconnu pour ces apport en biologie et en sociologue, il est l'auteur de 32 livres mais c'est pour son immense connaissance des fourmis que j'ai choisi l'adjectif de myrmécologue.</w:t>
+      </w:r>
+    </w:p>
+  </w:footnote>
+  <w:footnote w:id="29">
+    <w:p>
+      <w:pPr>
+        <w:pStyle w:val="FootnoteText"/>
+      </w:pPr>
+      <w:r>
+        <w:rPr>
+          <w:rStyle w:val="FootnoteReference"/>
+        </w:rPr>
+        <w:footnoteRef/>
+      </w:r>
+      <w:r>
+        <w:t xml:space="preserve"> </w:t>
+      </w:r>
+      <w:r>
+        <w:t xml:space="preserve">Changements accompagnés, entre autres, de l'utilisaion parfois massive de pesticide de la famille des néonicotinoïdes affaiblissant les colonies.</w:t>
+      </w:r>
+    </w:p>
+  </w:footnote>
+  <w:footnote w:id="32">
+    <w:p>
+      <w:pPr>
+        <w:pStyle w:val="FootnoteText"/>
+      </w:pPr>
+      <w:r>
+        <w:rPr>
+          <w:rStyle w:val="FootnoteReference"/>
+        </w:rPr>
+        <w:footnoteRef/>
+      </w:r>
+      <w:r>
+        <w:t xml:space="preserve"> </w:t>
+      </w:r>
+      <w:r>
+        <w:t xml:space="preserve">On peut trouver une variante énonçant que les économistes ont pédit 12 des trois dernières crises économiques. Je pense qu'au point de vue de la qualité des prédictions en biogéogrpahie, nous nous apparentons plus aux economistes qu'aux physiciens.</w:t>
+      </w:r>
+    </w:p>
+  </w:footnote>
+  <w:footnote w:id="34">
+    <w:p>
+      <w:pPr>
+        <w:pStyle w:val="FootnoteText"/>
+      </w:pPr>
+      <w:r>
+        <w:rPr>
+          <w:rStyle w:val="FootnoteReference"/>
+        </w:rPr>
+        <w:footnoteRef/>
+      </w:r>
+      <w:r>
+        <w:t xml:space="preserve"> </w:t>
+      </w:r>
+      <w:r>
+        <w:t xml:space="preserve">Il s'agit de la plante modèle par excellence le génome le permier à être séquencé chez les plantes</w:t>
+      </w:r>
+      <w:r>
+        <w:t xml:space="preserve"> </w:t>
+      </w:r>
+      <w:r>
+        <w:t xml:space="preserve">(Arabidopsis Genome Initiative, 2000)</w:t>
+      </w:r>
+      <w:r>
+        <w:t xml:space="preserve">.</w:t>
       </w:r>
     </w:p>
   </w:footnote>
@@ -4461,7 +4531,7 @@
     </w:lvl>
   </w:abstractNum>
   <w:abstractNum w:abstractNumId="990">
-    <w:nsid w:val="b9068a84"/>
+    <w:nsid w:val="6b9776e0"/>
     <w:multiLevelType w:val="multilevel"/>
     <w:lvl w:ilvl="0">
       <w:numFmt w:val="bullet"/>
@@ -4542,7 +4612,7 @@
     </w:lvl>
   </w:abstractNum>
   <w:abstractNum w:abstractNumId="991">
-    <w:nsid w:val="bb9de744"/>
+    <w:nsid w:val="66cb565b"/>
     <w:multiLevelType w:val="multilevel"/>
     <w:lvl w:ilvl="0">
       <w:numFmt w:val="bullet"/>

</xml_diff>

<commit_message>
section 3.1 and 3.2
</commit_message>
<xml_diff>
--- a/intro.docx
+++ b/intro.docx
@@ -166,7 +166,16 @@
         <w:t xml:space="preserve"> </w:t>
       </w:r>
       <w:r>
-        <w:t xml:space="preserve">(Warren et al., 2015)</w:t>
+        <w:t xml:space="preserve">(</w:t>
+      </w:r>
+      <w:r>
+        <w:rPr>
+          <w:b/>
+        </w:rPr>
+        <w:t xml:space="preserve">???</w:t>
+      </w:r>
+      <w:r>
+        <w:t xml:space="preserve">)</w:t>
       </w:r>
       <w:r>
         <w:t xml:space="preserve">. Au coeur de la réussite du modèle, il y a la vonlonté de mettre l'espèce au coeur de la biogéographie de ne pas simplemnt parler de grands ensembles régionaux et d'em discuter l'histoire nais aussi de coprendre les mécanismes biologiques plus fins qui sont le moteur essentiel de la variation dans la distribution des espèces. Tout l'intérêt de leur</w:t>
@@ -445,7 +454,7 @@
         <w:t xml:space="preserve"> </w:t>
       </w:r>
       <w:r>
-        <w:t xml:space="preserve">(Lomolino, 2000,</w:t>
+        <w:t xml:space="preserve">(M. V. Lomolino, 2000,</w:t>
       </w:r>
       <w:r>
         <w:t xml:space="preserve"> </w:t>
@@ -1231,7 +1240,7 @@
         <w:pStyle w:val="BodyText"/>
       </w:pPr>
       <w:r>
-        <w:t xml:space="preserve">L'écologie des réseaux est traversé de débat dont leplus important est vraisemblablement celui de la relation qu'il existe entre la diversité spécifique d'un écosystème et sa stabilité</w:t>
+        <w:t xml:space="preserve">L'écologie des réseaux est traversé de débat dont le plus important est vraisemblablement celui de la relation qu'il existe entre la diversité spécifique d'un écosystème et sa stabilité</w:t>
       </w:r>
       <w:r>
         <w:t xml:space="preserve"> </w:t>
@@ -1293,10 +1302,10 @@
       <w:pPr>
         <w:pStyle w:val="Heading2"/>
       </w:pPr>
-      <w:bookmarkStart w:id="45" w:name="echange-dinformation-génétique-et-processus-micro-evolutifs"/>
+      <w:bookmarkStart w:id="45" w:name="echanges-dinformations-génétiques-et-processus-micro-evolutifs"/>
       <w:bookmarkEnd w:id="45"/>
       <w:r>
-        <w:t xml:space="preserve">Echange d'information génétique et processus micro-evolutifs</w:t>
+        <w:t xml:space="preserve">Echanges d'informations génétiques et processus micro-evolutifs</w:t>
       </w:r>
     </w:p>
     <w:p>
@@ -1437,17 +1446,17 @@
         <w:t xml:space="preserve">)</w:t>
       </w:r>
       <w:r>
-        <w:t xml:space="preserve">, nous sommes face à un enjeu appliqué important et pourtant nos connaissancse fondamentales resten insufisantes. Pour illustrer ces lacunes et l'urgence dans laquelle nous nus trouvons, je discute d'un exemple concret : l'invation européenne du frelon asiatique.</w:t>
+        <w:t xml:space="preserve">, nous sommes face à un enjeu appliqué important et pourtant nos connaissancse fondamentales resten insufisantes. Pour illustrer ces lacunes et l'urgence dans laquelle nous nus trouvons, je discute d'un exemple concret : l'invasion européenne du frelon asiatique.</w:t>
       </w:r>
     </w:p>
     <w:p>
       <w:pPr>
         <w:pStyle w:val="Heading2"/>
       </w:pPr>
-      <w:bookmarkStart w:id="46" w:name="le-frelon-asiatique"/>
+      <w:bookmarkStart w:id="46" w:name="linvasion-européenne-du-frelon-asiatique"/>
       <w:bookmarkEnd w:id="46"/>
       <w:r>
-        <w:t xml:space="preserve">Le frelon asiatique</w:t>
+        <w:t xml:space="preserve">L'invasion européenne du frelon asiatique</w:t>
       </w:r>
     </w:p>
     <w:p>
@@ -1455,19 +1464,82 @@
         <w:pStyle w:val="FirstParagraph"/>
       </w:pPr>
       <w:r>
-        <w:t xml:space="preserve">Avant de nouer tous ces mécanimses dont on bien comprendre je vais nouer leur interacton autour d'un exemple Je vais illustrer mon propos avec 2 (3?) récurrent exemple (mais d'autres aussi) le cas du Frelon asiqtieu (anglais : Yellow-legged horne,</w:t>
-      </w:r>
-      <w:r>
-        <w:t xml:space="preserve"> </w:t>
-      </w:r>
-      <w:r>
         <w:rPr>
           <w:i/>
         </w:rPr>
         <w:t xml:space="preserve">Vespa velutina</w:t>
       </w:r>
       <w:r>
-        <w:t xml:space="preserve">). Importance pour impact dans sur les abaeilles domestiques mais très peu sur la faune locale et les oiseaux migrateurs dans le nord</w:t>
+        <w:t xml:space="preserve"> </w:t>
+      </w:r>
+      <w:r>
+        <w:t xml:space="preserve">est une espèce présente depuis le nord-est de l'inde jusqu'à l'est de la Chine et frelon asiatique est présente du nord est de l'inde et sur une bande est ouest du nord de</w:t>
+      </w:r>
+      <w:r>
+        <w:t xml:space="preserve"> </w:t>
+      </w:r>
+      <w:r>
+        <w:t xml:space="preserve">l’Inde à la Chine et de la péninsule et de l'indochinoise à l’archipel indonésien</w:t>
+      </w:r>
+      <w:r>
+        <w:t xml:space="preserve"> </w:t>
+      </w:r>
+      <w:r>
+        <w:t xml:space="preserve">(Villemant et al., 2006)</w:t>
+      </w:r>
+      <w:r>
+        <w:t xml:space="preserve">. Dix sous-espèces sous identifié dont</w:t>
+      </w:r>
+      <w:r>
+        <w:t xml:space="preserve"> </w:t>
+      </w:r>
+      <w:r>
+        <w:rPr>
+          <w:i/>
+        </w:rPr>
+        <w:t xml:space="preserve">Vespa velutina nigrithorax</w:t>
+      </w:r>
+      <w:r>
+        <w:t xml:space="preserve"> </w:t>
+      </w:r>
+      <w:r>
+        <w:t xml:space="preserve">qui a été observé pour la preière fois en France en 2004 dans le Lot-et-Garonne chez un producteur de bonzaï qui importe régulièremnt des poteries du Yunnan</w:t>
+      </w:r>
+      <w:r>
+        <w:t xml:space="preserve"> </w:t>
+      </w:r>
+      <w:r>
+        <w:t xml:space="preserve">(Villemant et al., 2006)</w:t>
+      </w:r>
+      <w:r>
+        <w:t xml:space="preserve">. Ce frelon se nourrit d'abeilles qu'il plaque au sol lors de leur retour à la ruche chargées de pollen. Les conséquences sont désastreuses et ce même dans les zones d'origine. L’abeille asiatique (</w:t>
+      </w:r>
+      <w:r>
+        <w:rPr>
+          <w:i/>
+        </w:rPr>
+        <w:t xml:space="preserve">Apis cerana</w:t>
+      </w:r>
+      <w:r>
+        <w:t xml:space="preserve">) est certes capables de tuer un frelon en l'entourant et le tuant en hyperthermie augentant la suphicant en augmentant la température mais les attaques répétées affaiblissent la ruche car les ourières se consacrent moins à la recherche de pollen. L'abeille européenne (</w:t>
+      </w:r>
+      <w:r>
+        <w:rPr>
+          <w:i/>
+        </w:rPr>
+        <w:t xml:space="preserve">Apis mellifera</w:t>
+      </w:r>
+      <w:r>
+        <w:t xml:space="preserve">) est capable d'utiliser la même stratégie de défense mais avec une effacicité moindre</w:t>
+      </w:r>
+      <w:r>
+        <w:t xml:space="preserve"> </w:t>
+      </w:r>
+      <w:r>
+        <w:t xml:space="preserve">(Villemant et al., 2006)</w:t>
+      </w:r>
+      <w:r>
+        <w:t xml:space="preserve">. Ce frelon représente un danger pour l'entomofaune mais aussi menace un secteur déjà affaiblie, l'apiculture. Le problème est de connaître les zones ptentiels et essayer de mettre en place des mesure de prévention et d'éradication de cette espèce invasive.</w:t>
       </w:r>
     </w:p>
     <w:p>
@@ -1475,132 +1547,61 @@
         <w:pStyle w:val="BodyText"/>
       </w:pPr>
       <w:r>
-        <w:t xml:space="preserve">L'introduction aux chapitres de ma thèse sera articulée autour de la question fondamnetal esuivant</w:t>
-      </w:r>
-      <w:r>
-        <w:t xml:space="preserve"> </w:t>
-      </w:r>
-      <w:r>
-        <w:t xml:space="preserve">de variation de co-variation / difficultés d'apprécier la proportions relative des différents mécanismes / mécanismes de coexistence</w:t>
-      </w:r>
-      <w:r>
-        <w:t xml:space="preserve"> </w:t>
-      </w:r>
-      <w:r>
-        <w:t xml:space="preserve">coexistence vs co-occurrence</w:t>
-      </w:r>
-      <w:r>
-        <w:t xml:space="preserve"> </w:t>
-      </w:r>
-      <w:r>
-        <w:t xml:space="preserve">variabilité quelle espoir de généralisation</w:t>
-      </w:r>
-      <w:r>
-        <w:t xml:space="preserve"> </w:t>
-      </w:r>
-      <w:r>
-        <w:t xml:space="preserve">Crombie repris dans Macarthur =&gt; coexistence</w:t>
-      </w:r>
-      <w:r>
-        <w:t xml:space="preserve"> </w:t>
-      </w:r>
-      <w:r>
-        <w:t xml:space="preserve">Problème de coexistence</w:t>
-      </w:r>
-      <w:r>
-        <w:t xml:space="preserve"> </w:t>
-      </w:r>
-      <w:r>
-        <w:t xml:space="preserve">=&gt; non reproductibilité des ranges / stochasticité des ranges Frelon asiatiques</w:t>
-      </w:r>
-      <w:r>
-        <w:t xml:space="preserve"> </w:t>
-      </w:r>
-      <w:r>
-        <w:t xml:space="preserve">=&gt; degat sur la nouvelle faune local msiaune augmentation ++ du nombre de liens...</w:t>
-      </w:r>
-      <w:r>
-        <w:t xml:space="preserve"> </w:t>
-      </w:r>
-      <w:r>
-        <w:t xml:space="preserve">reconfigurations des réseaux locaux.</w:t>
-      </w:r>
-      <w:r>
-        <w:t xml:space="preserve"> </w:t>
-      </w:r>
-      <w:r>
-        <w:t xml:space="preserve">=&gt; ou est le cuyrseur dans l'hstoire (evolution) ou la geographie (l'ecologie)</w:t>
-      </w:r>
-      <w:r>
-        <w:t xml:space="preserve"> </w:t>
-      </w:r>
-      <w:r>
-        <w:t xml:space="preserve"> </w:t>
-      </w:r>
-      <w:r>
-        <w:t xml:space="preserve">A quel point est-il pertinent d'évaluer le range d'une espèce sur juste une île.</w:t>
-      </w:r>
-      <w:r>
-        <w:t xml:space="preserve"> </w:t>
-      </w:r>
-      <w:r>
-        <w:t xml:space="preserve">Un problème d'identification.</w:t>
-      </w:r>
-      <w:r>
-        <w:t xml:space="preserve"> </w:t>
-      </w:r>
-      <w:r>
-        <w:t xml:space="preserve">classique experience de perte de la biodiv =&gt; et hope une histoire différenteds</w:t>
-      </w:r>
-    </w:p>
-    <w:p>
-      <w:pPr>
-        <w:pStyle w:val="BodyText"/>
-      </w:pPr>
-      <w:r>
-        <w:t xml:space="preserve">Ce sont ce que sont appelées le modèle de distribution qui furent un temps appelé enveloppe climatque</w:t>
-      </w:r>
-      <w:r>
-        <w:t xml:space="preserve"> </w:t>
-      </w:r>
-      <w:r>
-        <w:t xml:space="preserve">En guise de réponse, les SDM deviennent plus intégrateurs et de nouvelles approches émergent</w:t>
-      </w:r>
-      <w:r>
-        <w:t xml:space="preserve"> </w:t>
-      </w:r>
-      <w:r>
-        <w:t xml:space="preserve">. Ainsi, Guisan et Rahbek 2011 proposent une démarche alliant les prédictions faîtes par les MDE sur un ensemble d'espèces et celles données par une approche de modélisation macroécologiques s'appuyant sur des règles de coexistence dans une unité géographique donnée</w:t>
-      </w:r>
-      <w:r>
-        <w:t xml:space="preserve"> </w:t>
-      </w:r>
-      <w:r>
-        <w:t xml:space="preserve">.</w:t>
-      </w:r>
-    </w:p>
-    <w:p>
-      <w:pPr>
-        <w:pStyle w:val="BodyText"/>
-      </w:pPr>
-      <w:r>
-        <w:t xml:space="preserve">Difficulté de lier l'ensemble des facteurs en poésence.</w:t>
-      </w:r>
-    </w:p>
-    <w:p>
-      <w:pPr>
-        <w:pStyle w:val="BodyText"/>
-      </w:pPr>
-      <w:r>
-        <w:t xml:space="preserve">La questions derière est quels seront les écosystèmes de demain et on a bsoin d'un cadre théorique puissant pour y arriver.</w:t>
-      </w:r>
-    </w:p>
-    <w:p>
-      <w:pPr>
-        <w:pStyle w:val="BodyText"/>
-      </w:pPr>
-      <w:r>
-        <w:t xml:space="preserve">comment déterminer l'invisibiilté...</w:t>
+        <w:t xml:space="preserve">En 2006, le frelon s'étendait largement en Aquitaine et voyait son aire de répartition s’étendre sur une bande de 300 km du nord au sud et de 150 km d’est en ouest</w:t>
+      </w:r>
+      <w:r>
+        <w:t xml:space="preserve"> </w:t>
+      </w:r>
+      <w:r>
+        <w:t xml:space="preserve">(Villemant et al., 2006)</w:t>
+      </w:r>
+      <w:r>
+        <w:t xml:space="preserve"> </w:t>
+      </w:r>
+      <w:r>
+        <w:t xml:space="preserve">et cela malgré l'éradication systématique des nids détectés. Alors que 2 nids étaient observés en 2004, 1636 nids ont été observé en 2009 et en 2013 près des trois quarts des départements étaient affectés</w:t>
+      </w:r>
+      <w:r>
+        <w:t xml:space="preserve"> </w:t>
+      </w:r>
+      <w:r>
+        <w:t xml:space="preserve">(Robinet et al., 2016)</w:t>
+      </w:r>
+      <w:r>
+        <w:t xml:space="preserve">. Des travaux récents tentent de charactériser la niche fondamentale des espèces pour comrprendre queles sont les zones à l'échelle modiale suceptible compredre et montrenet qu'une large partie du bassin malgré des différences davec la zone actuels. Un autre phénomène intéressant est que dans le même temsp l'espèce à coloniser le Corée du Sud avec un succès de colonisation. On a donc un évènment de colonisatio vraisembalblement rare si ce n'est unique qui arrive à une colonsation mais sur des zines ou pas si porbable et des différence entre deux pays. L'exolication plausible est la différence de comporsiiton speécifique notammment en espèce appreneté il n'y aqu'un frelon (</w:t>
+      </w:r>
+      <w:r>
+        <w:rPr>
+          <w:i/>
+        </w:rPr>
+        <w:t xml:space="preserve">V. crabro</w:t>
+      </w:r>
+      <w:r>
+        <w:t xml:space="preserve">) et près de six en Corée du Sud dont</w:t>
+      </w:r>
+      <w:r>
+        <w:t xml:space="preserve"> </w:t>
+      </w:r>
+      <w:r>
+        <w:rPr>
+          <w:i/>
+        </w:rPr>
+        <w:t xml:space="preserve">(V. mandarinia)</w:t>
+      </w:r>
+      <w:r>
+        <w:t xml:space="preserve"> </w:t>
+      </w:r>
+      <w:r>
+        <w:t xml:space="preserve">dominante</w:t>
+      </w:r>
+      <w:r>
+        <w:t xml:space="preserve"> </w:t>
+      </w:r>
+      <w:r>
+        <w:t xml:space="preserve">(Villemant et al., 2011)</w:t>
+      </w:r>
+      <w:r>
+        <w:t xml:space="preserve">. Montre bien que c'est un carrefour entre histoire condition climatique et biotique, mais aussi certaine variété pourraitent ajuster leur stratégie face au prédatur qui de surcorit en bottle neck génétique. Complexité du sujet demande un cadre théorique puissant.</w:t>
       </w:r>
     </w:p>
     <w:p>
@@ -1618,17 +1619,17 @@
         <w:pStyle w:val="FirstParagraph"/>
       </w:pPr>
       <w:r>
-        <w:t xml:space="preserve">Les développemnents que j'ai entrepris durant ma thèse sont des tentative pour ancréer les interactions entre les epsèces au coeur de la théorie de MacAArthur et Wilson je vais reprendre ici quelques grandes idées théorique en Biogéogaphie autour et des developpments récents. Ma thèse s'inscrit dans la poursuite de ces questions sur la distribution des ranges et j'artiuclerai la suirte de mon introduction autour de l'interrogagtion suivante : Quelles infornations renferment les distributions d'espèces. Pour apporter le maximum d'élément de réponse à cette question, je commencerai apr apporter les mécanismes en présence au travers de différérents ecemple avant de passer plus de temps sur la cadre conceptuel en Biogéograohie pour aboutir sur l'importance des interactions sur les distribution d'espèces. Dans cette section je dévelope le</w:t>
+        <w:t xml:space="preserve">Les développements que j'ai entrepris durant ma thèse sont des tentatives pour ancréer les interactions entre les espèces dans la théorie de la biogéographie des îles de MacArthur et Wilson dont j'ai déjà abondamment. Je vais maintenant revenir sur cette théorie plus en détail pour expliquer pouquoi elle a marqué durablement l'écologie.</w:t>
       </w:r>
     </w:p>
     <w:p>
       <w:pPr>
         <w:pStyle w:val="Heading3"/>
       </w:pPr>
-      <w:bookmarkStart w:id="48" w:name="le-coeur-de-la-théorie-des-îles-une-vision-puissante-de-la-génèse-des-distributions-despèces"/>
+      <w:bookmarkStart w:id="48" w:name="une-vision-puissante-de-la-dynamique-des-distributions-despèces"/>
       <w:bookmarkEnd w:id="48"/>
       <w:r>
-        <w:t xml:space="preserve">Le coeur de la théorie des îles, une vision puissante de la génèse des distributions d'espèces</w:t>
+        <w:t xml:space="preserve">Une vision puissante de la dynamique des distributions d'espèces</w:t>
       </w:r>
     </w:p>
     <w:p>
@@ -1636,7 +1637,92 @@
         <w:pStyle w:val="FirstParagraph"/>
       </w:pPr>
       <w:r>
-        <w:t xml:space="preserve">pas tellemnt de math surtout des idées et surtout le point je décrit pour arriber à l'équation cetrale et montre comment chauqe élément est apporté par la théorie.</w:t>
+        <w:t xml:space="preserve">Dans leur livre</w:t>
+      </w:r>
+      <w:r>
+        <w:t xml:space="preserve"> </w:t>
+      </w:r>
+      <w:r>
+        <w:rPr>
+          <w:i/>
+        </w:rPr>
+        <w:t xml:space="preserve">The Theory of Island Biogeography</w:t>
+      </w:r>
+      <w:r>
+        <w:t xml:space="preserve">, MacArthur et Wilson doutent les idées qui y sont présentées résisteraientt longtemps surtout quand elle serait testé empiriquement :</w:t>
+      </w:r>
+    </w:p>
+    <w:p>
+      <w:pPr>
+        <w:pStyle w:val="BlockText"/>
+      </w:pPr>
+      <w:r>
+        <w:t xml:space="preserve">« We do not seriously believe that that the particular formulations advanced in in the chapters to follow will fit for very long the exacting results of future empirical invesitgation. (péface de l'édition de 1967) »</w:t>
+      </w:r>
+    </w:p>
+    <w:p>
+      <w:pPr>
+        <w:pStyle w:val="FirstParagraph"/>
+      </w:pPr>
+      <w:r>
+        <w:t xml:space="preserve">Et pourtant fort près de 50 ans après la parution de leur ouvrage, leur travaux sont le findemnet de nombreux développement récents en témoigne le livre paru en 2010</w:t>
+      </w:r>
+      <w:r>
+        <w:t xml:space="preserve"> </w:t>
+      </w:r>
+      <w:r>
+        <w:rPr>
+          <w:i/>
+        </w:rPr>
+        <w:t xml:space="preserve">The Theory of Island Biogeography Revisited</w:t>
+      </w:r>
+      <w:r>
+        <w:t xml:space="preserve"> </w:t>
+      </w:r>
+      <w:r>
+        <w:t xml:space="preserve">(Losos and Ricklefs, 2010)</w:t>
+      </w:r>
+      <w:r>
+        <w:t xml:space="preserve"> </w:t>
+      </w:r>
+      <w:r>
+        <w:t xml:space="preserve">et l'article de perspective publié par Ben Warren et collègues dans</w:t>
+      </w:r>
+      <w:r>
+        <w:t xml:space="preserve"> </w:t>
+      </w:r>
+      <w:r>
+        <w:rPr>
+          <w:i/>
+        </w:rPr>
+        <w:t xml:space="preserve">Ecology Letters</w:t>
+      </w:r>
+      <w:r>
+        <w:t xml:space="preserve"> </w:t>
+      </w:r>
+      <w:r>
+        <w:t xml:space="preserve">(</w:t>
+      </w:r>
+      <w:r>
+        <w:rPr>
+          <w:b/>
+        </w:rPr>
+        <w:t xml:space="preserve">???</w:t>
+      </w:r>
+      <w:r>
+        <w:t xml:space="preserve">)</w:t>
+      </w:r>
+      <w:r>
+        <w:t xml:space="preserve">. L'idée majeure de la TIB est simple et puissante : étant donné une île colonisable par un ensemble d'espèces depuis un continent voisin, la diversité locale résulte de la balance entre 1- des évènments de colonisation depuis le continent et 2- des extinctions locales. La TIB est une métaphore, le cas simple d'un territoire isolé (l'île) où les flux d'individus depuis le pool d'espèces régionales (le continent) sont facilement représentables. Le modèle peut donc être étendu à de nombreux cas où un territoire isolé est colonisé par les organismes à proximité, par exemple après un incendie ou une fragmentation de l'habitat</w:t>
+      </w:r>
+      <w:r>
+        <w:t xml:space="preserve"> </w:t>
+      </w:r>
+      <w:r>
+        <w:t xml:space="preserve">(Cook et al., 2002)</w:t>
+      </w:r>
+      <w:r>
+        <w:t xml:space="preserve">. Au chapitre 5 de son livre de 1972, MacArthur prend l'exemple des îlots formée par la végétation paramó situé sur les hauteurs de Andes péruviennes. Plus généralement, le modèle est acceptable est très adaptable avec néanmoins un certains nombre d'hypohèse notamment une certaine rgigdité dans dans le pool régional d'espèces (au moins en nombre d'espèce) et une absence de rétroaction dans la communauté locale sur le pool régional.</w:t>
       </w:r>
     </w:p>
     <w:p>
@@ -1644,13 +1730,34 @@
         <w:pStyle w:val="BodyText"/>
       </w:pPr>
       <w:r>
-        <w:t xml:space="preserve">La théorie proposée par MacArthur et Wilson est à la fois simple mais particulièremnet puissante. Considérons un large territoir, un continent et une île. Sur le continent, se trouve un ensemble d'espèces qui peuvent coloniser l'île en question. Une fois sur l'île, une espèce peut aussi s'éteindre. Plus le nombre d'espèce sur l'île est grand plus le nombre d'extinction est élevée.</w:t>
-      </w:r>
-      <w:r>
-        <w:t xml:space="preserve"> </w:t>
-      </w:r>
-      <w:r>
-        <w:t xml:space="preserve">Les deux processus se contrebalaçant menant à un équilibre synmaique qui contraint le nombre d'esèce. Ce sont les caractértistques de l'île qui en dicte la richesse de l'île (voir figure).</w:t>
+        <w:t xml:space="preserve">Il y a une forme de hasard et de nécéssité qui fait echo à l'oeuvre de Jaques Monod</w:t>
+      </w:r>
+      <w:r>
+        <w:t xml:space="preserve"> </w:t>
+      </w:r>
+      <w:r>
+        <w:t xml:space="preserve">(</w:t>
+      </w:r>
+      <w:r>
+        <w:rPr>
+          <w:b/>
+        </w:rPr>
+        <w:t xml:space="preserve">???</w:t>
+      </w:r>
+      <w:r>
+        <w:t xml:space="preserve">)</w:t>
+      </w:r>
+      <w:r>
+        <w:t xml:space="preserve">. Alors que le célèbre biologiste évoque les mutations comme source de hasard, dans le la théorie de MacArthur et Wilson, l'évènemnent de colonisation peut être interprété ce pourvoyeur de stochasticité dont deux dimensions sont à mon sens essentiel. Premièrement, la prédiction qu'on peut en faire est une prédiction de fréquence ainsi parle-t-on de taux de colonisation. Deuxièmement, l'arrivée d'une espèce est un tirage aléatoire dans un ensemble régional (éventuellemnt pondéré par ces capacités de dispersion) et qui présente un certain nombre de caractéristique et une histoire évolutive propre. L'espèce immigrante est alors contrainte d'arriver sur l'ïle où elle ne peut s'installer que si le contexte biotique et abiotique lui permet, le nouvel arrivant passe donc au crible des contraintes écologiques, de ce qui est une forme de nécessité. Le résulats est la formation d'une communaté nouvelle et de manière plus générale le moteur de la reconfiguration perpetuelle des réseaux écologiques locaux. Cette dynamique est égalemnt une imbrication de deux échelles de porcessus le pool régionale d'espèce est façonné par une histoire évolutive de grande amplitude et des consiération à de contexte climatique à large échelle alors que les évènemnts sur l'îles sont des évènemnts d'échelle montre qu'une singularité dans le paysage régional avec la considération de processus d'échelle plus courte</w:t>
+      </w:r>
+      <w:r>
+        <w:t xml:space="preserve"> </w:t>
+      </w:r>
+      <w:r>
+        <w:t xml:space="preserve">(Ricklefs, 1987)</w:t>
+      </w:r>
+      <w:r>
+        <w:t xml:space="preserve">.</w:t>
       </w:r>
     </w:p>
     <w:p>
@@ -1658,7 +1765,154 @@
         <w:pStyle w:val="BodyText"/>
       </w:pPr>
       <w:r>
-        <w:t xml:space="preserve">Il y a une forme de hasard et de nécéssité qui fait echo à l'ouvre de Monod. Alors que ce dernier évoque les mutations comme source de hasard ici l'évènemnent de colonisation peut être interprété comme une évènemnet puremnet stochaistique dans le sens la prédiction qu'on peut en faire est sur la fréquence mais récurent et donc sur lequel on avoir une infornation sur dsa répétition. La nécessité est alors l'insertion éclogique réussi ou non le maintinet de la popultaion locale dans les contraintes écologiques donnée. Les extinctions locales sont donc le résultat de la nécessité.</w:t>
+        <w:t xml:space="preserve">Dans cette théorie, il y a une forme d'équivalence écologique des espèces : les espèces sont non identifiées car ce qui intéresse les auteurs est une projection sur la richesse mais aussi cela permet de réduire les espèce à deux caractéristique. Cette démarche peut être perçue comme entithétique pour des auteurs qui cherchent à formuler une « biogéogrpahie de l'espèce »</w:t>
+      </w:r>
+      <w:r>
+        <w:t xml:space="preserve"> </w:t>
+      </w:r>
+      <w:r>
+        <w:t xml:space="preserve">(Lomolino and Brown, 2009)</w:t>
+      </w:r>
+      <w:r>
+        <w:t xml:space="preserve"> </w:t>
+      </w:r>
+      <w:r>
+        <w:t xml:space="preserve">et de surcroit connaissant la qualité de ces deux naturalistes. Cependant, la forme d'équivalence amanée par les auteurs ne nie la diversité et la compléxité elle est plutôt une abstraction nécessaire pour capturée le processus essentiel au dela des singularité. Une connaissance plus fine et trop particulière serait vraissemblablement un obstacle à une généralisation</w:t>
+      </w:r>
+      <w:r>
+        <w:t xml:space="preserve"> </w:t>
+      </w:r>
+      <w:r>
+        <w:t xml:space="preserve">(Lomolino and Brown, 2009)</w:t>
+      </w:r>
+      <w:r>
+        <w:t xml:space="preserve">.</w:t>
+      </w:r>
+    </w:p>
+    <w:p>
+      <w:pPr>
+        <w:pStyle w:val="Heading3"/>
+      </w:pPr>
+      <w:bookmarkStart w:id="49" w:name="le-modèle-mathématique-et-les-prédicitons-de-la-tib"/>
+      <w:bookmarkEnd w:id="49"/>
+      <w:r>
+        <w:t xml:space="preserve">Le modèle mathématique et les prédicitons de la TIB</w:t>
+      </w:r>
+    </w:p>
+    <w:p>
+      <w:pPr>
+        <w:pStyle w:val="Compact"/>
+      </w:pPr>
+      <w:r>
+        <w:t xml:space="preserve">Je ne souhaite pas rentrer dans des détails mathématiques du modèle, je les ai abordé dans la version la plus simple dans un article de vulgarisation pour le journal Acromath</w:t>
+      </w:r>
+      <w:r>
+        <w:t xml:space="preserve"> </w:t>
+      </w:r>
+      <w:r>
+        <w:t xml:space="preserve">(</w:t>
+      </w:r>
+      <w:r>
+        <w:rPr>
+          <w:b/>
+        </w:rPr>
+        <w:t xml:space="preserve">???</w:t>
+      </w:r>
+      <w:r>
+        <w:t xml:space="preserve">)</w:t>
+      </w:r>
+      <w:r>
+        <w:t xml:space="preserve"> </w:t>
+      </w:r>
+      <w:r>
+        <w:t xml:space="preserve">que je joins en annexe de l'introduction. J'écris simplement l'équation qui est souvent utiisé pour désigner le modèle : les</w:t>
+      </w:r>
+      <w:r>
+        <w:t xml:space="preserve"> </w:t>
+      </w:r>
+      <m:oMath>
+        <m:r>
+          <m:t>P</m:t>
+        </m:r>
+      </m:oMath>
+      <w:r>
+        <w:t xml:space="preserve"> </w:t>
+      </w:r>
+      <w:r>
+        <w:t xml:space="preserve">espèce du continent colonise avec un taux</w:t>
+      </w:r>
+      <w:r>
+        <w:t xml:space="preserve"> </w:t>
+      </w:r>
+      <m:oMath>
+        <m:r>
+          <m:t>c</m:t>
+        </m:r>
+      </m:oMath>
+      <w:r>
+        <w:t xml:space="preserve"> </w:t>
+      </w:r>
+      <w:r>
+        <w:t xml:space="preserve">l'île dont la richesse</w:t>
+      </w:r>
+      <w:r>
+        <w:t xml:space="preserve"> </w:t>
+      </w:r>
+      <m:oMath>
+        <m:r>
+          <m:t>S</m:t>
+        </m:r>
+      </m:oMath>
+      <w:r>
+        <w:t xml:space="preserve"> </w:t>
+      </w:r>
+      <w:r>
+        <w:t xml:space="preserve">est alors augmenté mais ces événments de colonisation peuvent être contrebalancé par des extinctions dont le taux est noté</w:t>
+      </w:r>
+      <w:r>
+        <w:t xml:space="preserve"> </w:t>
+      </w:r>
+      <m:oMath>
+        <m:r>
+          <m:t>e</m:t>
+        </m:r>
+      </m:oMath>
+      <w:r>
+        <w:t xml:space="preserve">:</w:t>
+      </w:r>
+    </w:p>
+    <w:p>
+      <w:pPr>
+        <w:pStyle w:val="Compact"/>
+      </w:pPr>
+      <w:r>
+        <w:t xml:space="preserve">La variation temporelle de la richesse s'annule pour une valeur</w:t>
+      </w:r>
+      <w:r>
+        <w:t xml:space="preserve"> </w:t>
+      </w:r>
+      <m:oMath>
+        <m:sSub>
+          <m:e>
+            <m:r>
+              <m:t>S</m:t>
+            </m:r>
+          </m:e>
+          <m:sub>
+            <m:r>
+              <m:t>e</m:t>
+            </m:r>
+            <m:r>
+              <m:t>q</m:t>
+            </m:r>
+          </m:sub>
+        </m:sSub>
+      </m:oMath>
+      <w:r>
+        <w:t xml:space="preserve"> </w:t>
+      </w:r>
+      <w:r>
+        <w:t xml:space="preserve">lorsque la richesse spècifique est tel que les forces de colonisation et d'exctinction se contrebalancent :</w:t>
       </w:r>
     </w:p>
     <w:p>
@@ -1666,29 +1920,76 @@
         <w:pStyle w:val="BodyText"/>
       </w:pPr>
       <w:r>
-        <w:t xml:space="preserve">Le balamncement des forces conduit à un équilibre, il y a donc quelques choses de prédictifs cette idée et forte et qu cet équilibre est finalemnt indépendant de la nature des espèces. En fait c'est une idée forte. IL y a une forme d'équivalence écologique des espèces qui ne nient pas que les espèces sont différentes mais qui prend l'échelle à lauqelle elle suffit pour expliquer ça distriubution une entité qui colonise et s'insère dans des résauex locale. En fait le besoin de plus de caractétristique intervient pour une connaissance plus fine du stystème qui en contre partie empêche une généralisation.</w:t>
-      </w:r>
-    </w:p>
-    <w:p>
-      <w:pPr>
-        <w:pStyle w:val="BlockText"/>
-      </w:pPr>
-      <w:r>
-        <w:t xml:space="preserve">« Yet, in the context of their model, species could be treated as “gray boxes” (sensu H. T. Odum, personal communication to MVL, 1977); we know that they are different, but those differences presumably are not essential to explaining patterns in species richness under a hypothesis of dynamic equilibrium. »</w:t>
-      </w:r>
-    </w:p>
-    <w:p>
-      <w:pPr>
-        <w:pStyle w:val="FirstParagraph"/>
-      </w:pPr>
-      <w:r>
-        <w:t xml:space="preserve">Le lien avec l'aire</w:t>
-      </w:r>
-      <w:r>
-        <w:t xml:space="preserve"> </w:t>
-      </w:r>
-      <w:r>
-        <w:t xml:space="preserve">area and number</w:t>
+        <w:t xml:space="preserve">Cette équilibre est une prédiction très importante de la théorie, elle a été validée par l'expérience de défaunation de Simerloff et Wilson</w:t>
+      </w:r>
+      <w:r>
+        <w:t xml:space="preserve"> </w:t>
+      </w:r>
+      <w:r>
+        <w:t xml:space="preserve">(Daniel S Simberloff and Edward O Wilson, 1969)</w:t>
+      </w:r>
+      <w:r>
+        <w:t xml:space="preserve">. Une seconde prédiction est la variation de cet équilibre avec les caractéristiques de l'île</w:t>
+      </w:r>
+      <w:r>
+        <w:t xml:space="preserve"> </w:t>
+      </w:r>
+      <w:r>
+        <w:t xml:space="preserve">(MacArthur and Wilson, 1963)</w:t>
+      </w:r>
+      <w:r>
+        <w:t xml:space="preserve">. Dès leurs article de 1963, MacArthur et Wilson présentent la taille de l'île comme un un facteur affectant le taux d'extinction : plus l'île est grande, moins le risque d'extinction est grand. De même, ils supopsent que l'isolement de l'île en affecte le flux de migrant : une île isolée est difficilement accesible et donc le flux de migratoire est plus faible que celui d'une île proche du continent (voir la figure</w:t>
+      </w:r>
+      <w:r>
+        <w:t xml:space="preserve"> </w:t>
+      </w:r>
+      <w:r>
+        <w:t xml:space="preserve">(</w:t>
+      </w:r>
+      <w:r>
+        <w:rPr>
+          <w:b/>
+        </w:rPr>
+        <w:t xml:space="preserve">???</w:t>
+      </w:r>
+      <w:r>
+        <w:t xml:space="preserve">)</w:t>
+      </w:r>
+      <w:r>
+        <w:t xml:space="preserve">). La théorie est aisni une explication à l'ensemble des relations des diversités retrouvées sur les îles et distillé dans le livre de 1967. Notamment celle de l'augmentation du nombre d'espèce de l'herpetofaune dans les caraibes (West idndies) présemtéen en ouverture du chapitre 2.</w:t>
+      </w:r>
+    </w:p>
+    <w:p>
+      <w:pPr>
+        <w:pStyle w:val="BodyText"/>
+      </w:pPr>
+      <w:r>
+        <w:t xml:space="preserve">De manière plus générale, la théorie fournit une explication à la relation aire-espèce qui est une des plus discutée en écologie</w:t>
+      </w:r>
+      <w:r>
+        <w:t xml:space="preserve"> </w:t>
+      </w:r>
+      <w:r>
+        <w:t xml:space="preserve">(M. Lomolino, 2000)</w:t>
+      </w:r>
+      <w:r>
+        <w:t xml:space="preserve">. Il s'agit de l'étude de l'augmentation de la richesse spécifique (</w:t>
+      </w:r>
+      <m:oMath>
+        <m:r>
+          <m:t>S</m:t>
+        </m:r>
+      </m:oMath>
+      <w:r>
+        <w:t xml:space="preserve">) lorsqu'on augmente la surface d'échantillonage (</w:t>
+      </w:r>
+      <m:oMath>
+        <m:r>
+          <m:t>A</m:t>
+        </m:r>
+      </m:oMath>
+      <w:r>
+        <w:t xml:space="preserve">). La question fondamentale derrière ces courbes est de comprendre les mécanimes qui la déssinent et quels sont les causes de variation régionales. La théorie de la biogéogrpahie des îles apporte une explication pour une courbe de la forme</w:t>
       </w:r>
       <w:r>
         <w:t xml:space="preserve"> </w:t>
@@ -1720,270 +2021,66 @@
         <w:t xml:space="preserve"> </w:t>
       </w:r>
       <w:r>
-        <w:t xml:space="preserve">(</w:t>
+        <w:t xml:space="preserve">qui colle bien au données avec des valeurs de Z comprise entre .2 et 0.35 pour les îles et plutot autour de 0.15 oour le continent et un ajustement taxonomique etrégionale pour</w:t>
+      </w:r>
+      <w:r>
+        <w:t xml:space="preserve"> </w:t>
       </w:r>
       <m:oMath>
         <m:r>
-          <m:t>z</m:t>
-        </m:r>
-        <m:r>
-          <m:t>∈</m:t>
-        </m:r>
-        <m:r>
-          <m:t>[</m:t>
-        </m:r>
-        <m:r>
-          <m:t>0.2</m:t>
-        </m:r>
-        <m:r>
-          <m:t>,</m:t>
-        </m:r>
-        <m:r>
-          <m:t>0.35</m:t>
-        </m:r>
-        <m:r>
-          <m:t>]</m:t>
+          <m:t>C</m:t>
         </m:r>
       </m:oMath>
       <w:r>
-        <w:t xml:space="preserve">) mais des exeptions C taxon dependance similarité avec les relations allometriques sample nom isolé même relation mais z différent ui a eu des conséquence sur la vision de la conservation avec le calcul de la taille des zones de répartition. Mettre les espèces en gris pour es rassembler et savoir ou les particluarisé dans l'explication fine...</w:t>
-      </w:r>
-      <w:r>
-        <w:t xml:space="preserve"> </w:t>
-      </w:r>
-      <w:r>
-        <w:t xml:space="preserve">On rassemble mais on peut partcularis.</w:t>
-      </w:r>
-    </w:p>
-    <w:p>
-      <w:pPr>
-        <w:pStyle w:val="BodyText"/>
-      </w:pPr>
-      <w:r>
-        <w:t xml:space="preserve">Le travail remarquable de MacArthur et Wilson</w:t>
-      </w:r>
-      <w:r>
-        <w:t xml:space="preserve"> </w:t>
-      </w:r>
-      <w:r>
-        <w:t xml:space="preserve"> </w:t>
-      </w:r>
-      <w:r>
-        <w:t xml:space="preserve">est l'un des cadres les plus robustes de la biogéographie actuelle. Plus de 40 ans après la parution de leur livre, la Théorie de la Biogéographie des Iles (abrégée dans la suite TBI) est encore une entrée bien adaptée en biogéographie et le point de départ de nombreux travaux</w:t>
-      </w:r>
-      <w:r>
-        <w:t xml:space="preserve"> </w:t>
-      </w:r>
-      <w:r>
-        <w:t xml:space="preserve">. L'idée majeure de la TBI est simple et puissante : étant donné une île colonisable par un ensemble d'espèces depuis un continent voisin, la diversité locale résulte de la balance entre 1- la colonisation depuis le continent et 2- les extinctions locales. La TBI est une métaphore, le cas simple d'un territoire isolé (l'île) où les flux d'individus depuis le pool d'espèce régional (le continent) sont facilement représentables. Le modèle peut être étendu à de nombreux cas où un territoire isolé est colonisé par les organismes à proximité, par exemple après un incendie ou une fragmentation de l'habitat</w:t>
-      </w:r>
-      <w:r>
-        <w:t xml:space="preserve"> </w:t>
-      </w:r>
-      <w:r>
-        <w:t xml:space="preserve">. Plus généralement, on peut adapter un tel modèle à un territoire quelconque avec l'hypothèse que le pool régional d'espèces est indépendant des conditions locales (aucune rétroaction de la communauté locale sur le pool régional). Ainsi, ce modèle a déjà été utilisé avec succès par Gravel</w:t>
-      </w:r>
-      <w:r>
-        <w:t xml:space="preserve"> </w:t>
-      </w:r>
-      <w:r>
-        <w:t xml:space="preserve"> </w:t>
-      </w:r>
-      <w:r>
-        <w:t xml:space="preserve">2011 pour l'élaboration de leur théorie trophique de la biogéographie des îles</w:t>
-      </w:r>
-      <w:r>
-        <w:t xml:space="preserve"> </w:t>
+        <w:t xml:space="preserve"> </w:t>
+      </w:r>
+      <w:r>
+        <w:t xml:space="preserve">(MacArthur and Wilson, 1967)</w:t>
+      </w:r>
+      <w:r>
+        <w:t xml:space="preserve">. Cette relation est surtout connu pour ces application en conservation</w:t>
+      </w:r>
+      <w:r>
+        <w:rPr>
+          <w:rStyle w:val="FootnoteReference"/>
+        </w:rPr>
+        <w:footnoteReference w:id="50"/>
+      </w:r>
+      <w:r>
+        <w:t xml:space="preserve"> </w:t>
+      </w:r>
+      <w:r>
+        <w:t xml:space="preserve">car elle pernet de justifiée la taille qu'une zone de protection pour obetnir un objectif chiffré en nombre d'espèce à sauvegrarer</w:t>
+      </w:r>
+      <w:r>
+        <w:t xml:space="preserve"> </w:t>
+      </w:r>
+      <w:r>
+        <w:t xml:space="preserve">(Neigel, 2003,</w:t>
+      </w:r>
+      <w:r>
+        <w:t xml:space="preserve"> </w:t>
+      </w:r>
+      <w:r>
+        <w:t xml:space="preserve">Desmet and Cowling (2004)</w:t>
+      </w:r>
+      <w:r>
+        <w:t xml:space="preserve">)</w:t>
+      </w:r>
+      <w:r>
+        <w:t xml:space="preserve"> </w:t>
+      </w:r>
+      <w:r>
+        <w:t xml:space="preserve">et égalemnt pour estimer estimer des taux d'extinction</w:t>
+      </w:r>
+      <w:r>
+        <w:t xml:space="preserve"> </w:t>
+      </w:r>
+      <w:r>
+        <w:t xml:space="preserve">(He and Hubbell, 2011)</w:t>
       </w:r>
       <w:r>
         <w:t xml:space="preserve">.</w:t>
-      </w:r>
-    </w:p>
-    <w:p>
-      <w:pPr>
-        <w:pStyle w:val="Compact"/>
-      </w:pPr>
-      <w:r>
-        <w:t xml:space="preserve">La force de ce modèle théorique réside dans son élégance : avec très peu de processus invoqués, la TBI donne un cadre cohérent, biologiquement fondé pour comprendre la répartition locale de la biodiversité à la lumière de la richesse spécifique régionale. Au travers d'une équation simple</w:t>
-      </w:r>
-      <w:r>
-        <w:t xml:space="preserve"> </w:t>
-      </w:r>
-      <w:r>
-        <w:t xml:space="preserve">, la TBI mêle ainsi subtilement les processus régionaux et locaux. Ainsi, la diversité locale</w:t>
-      </w:r>
-      <w:r>
-        <w:t xml:space="preserve"> </w:t>
-      </w:r>
-      <m:oMath>
-        <m:r>
-          <m:t>S</m:t>
-        </m:r>
-      </m:oMath>
-      <w:r>
-        <w:t xml:space="preserve">, s'enrichit par colonisation,</w:t>
-      </w:r>
-      <w:r>
-        <w:t xml:space="preserve"> </w:t>
-      </w:r>
-      <m:oMath>
-        <m:r>
-          <m:t>c</m:t>
-        </m:r>
-      </m:oMath>
-      <w:r>
-        <w:t xml:space="preserve">, depuis un pool continental d'espèce</w:t>
-      </w:r>
-      <w:r>
-        <w:t xml:space="preserve"> </w:t>
-      </w:r>
-      <m:oMath>
-        <m:r>
-          <m:t>P</m:t>
-        </m:r>
-      </m:oMath>
-      <w:r>
-        <w:t xml:space="preserve"> </w:t>
-      </w:r>
-      <w:r>
-        <w:t xml:space="preserve">et s'appauvrit par extinctions locale</w:t>
-      </w:r>
-      <w:r>
-        <w:t xml:space="preserve"> </w:t>
-      </w:r>
-      <m:oMath>
-        <m:r>
-          <m:t>e</m:t>
-        </m:r>
-      </m:oMath>
-      <w:r>
-        <w:t xml:space="preserve">.</w:t>
-      </w:r>
-    </w:p>
-    <w:p>
-      <w:pPr>
-        <w:pStyle w:val="BodyText"/>
-      </w:pPr>
-      <w:r>
-        <w:t xml:space="preserve">Un telle vision imbriquant deux échelles de processus est aujourd'hui bien partagée. Il est en effet reconnu que la composition d'une communauté à l'échelle locale (</w:t>
-      </w:r>
-      <m:oMath>
-        <m:r>
-          <m:t>S</m:t>
-        </m:r>
-      </m:oMath>
-      <w:r>
-        <w:t xml:space="preserve">) est influencée par des facteurs biotiques et abiotiques (dont les conséquences sont capturées par</w:t>
-      </w:r>
-      <w:r>
-        <w:t xml:space="preserve"> </w:t>
-      </w:r>
-      <m:oMath>
-        <m:r>
-          <m:t>e</m:t>
-        </m:r>
-      </m:oMath>
-      <w:r>
-        <w:t xml:space="preserve">), mais également par les processus régionaux tels que l'histoire évolutive des espèces (qui façonne</w:t>
-      </w:r>
-      <w:r>
-        <w:t xml:space="preserve"> </w:t>
-      </w:r>
-      <m:oMath>
-        <m:r>
-          <m:t>P</m:t>
-        </m:r>
-      </m:oMath>
-      <w:r>
-        <w:t xml:space="preserve">) et la dispersion des individus (</w:t>
-      </w:r>
-      <m:oMath>
-        <m:r>
-          <m:t>c</m:t>
-        </m:r>
-      </m:oMath>
-      <w:r>
-        <w:t xml:space="preserve">)</w:t>
-      </w:r>
-      <w:r>
-        <w:t xml:space="preserve"> </w:t>
-      </w:r>
-      <w:r>
-        <w:t xml:space="preserve">.</w:t>
-      </w:r>
-    </w:p>
-    <w:p>
-      <w:pPr>
-        <w:pStyle w:val="BodyText"/>
-      </w:pPr>
-      <w:r>
-        <w:t xml:space="preserve">La TIB tient également sa notoriété des nombreuses prédictions supportées par les faits</w:t>
-      </w:r>
-      <w:r>
-        <w:t xml:space="preserve"> </w:t>
-      </w:r>
-      <w:r>
-        <w:t xml:space="preserve">. En reliant la géographie physique des îles aux processus de colonisation et d'extinction, les auteurs démontrent la puissance de leur vision. Pour cela, ils admettent que le taux de colonisation des espèces dépend de la distance entre l'île et le continent. De plus, en considérant que la taille de l'île conditionne les ressources et donc l'extinction. Ils parviennent alors à prédire, pour un groupe d'espèces donné, une relation pertinente entre taille de l'île, distance de l'île et richesse spécifique</w:t>
-      </w:r>
-      <w:r>
-        <w:t xml:space="preserve"> </w:t>
-      </w:r>
-      <w:r>
-        <w:t xml:space="preserve">. Pour une île dont la superficie et la distance au continent sont connues, au cours du temps, le nombre d'espèces sur l'île accroît, de fait le nombre de nouvelles espèces potentielles diminuent (</w:t>
-      </w:r>
-      <m:oMath>
-        <m:r>
-          <m:t>P</m:t>
-        </m:r>
-      </m:oMath>
-      <w:r>
-        <w:t xml:space="preserve"> </w:t>
-      </w:r>
-      <w:r>
-        <w:t xml:space="preserve">étant constant), la colonisation diminue donc. De même, la richesse de l'île étant accrue, le risque d'extinction est plus élevé. Les forces d'extinction et de colonisation s'annulent alors pour un nombre d'espèce précis : la richesse spécifique à l'équilibre (figure</w:t>
-      </w:r>
-      <w:r>
-        <w:t xml:space="preserve"> </w:t>
-      </w:r>
-      <w:r>
-        <w:t xml:space="preserve">). L'idée que la biodiversité atteint un équilibre à relier à la taille du territoire considéré a également été massivement utilisée en biologie de la conservation. En augmentant progressivement la taille de l'île, on obtient effectivement une relation entre aire et diversité</w:t>
-      </w:r>
-      <w:r>
-        <w:t xml:space="preserve"> </w:t>
-      </w:r>
-      <w:r>
-        <w:t xml:space="preserve">. Cette relation a été appliquée pour estimer la richesse spécifique de divers territoires</w:t>
-      </w:r>
-      <w:r>
-        <w:t xml:space="preserve"> </w:t>
-      </w:r>
-      <w:r>
-        <w:t xml:space="preserve">, déterminer ainsi des aires de protection</w:t>
-      </w:r>
-      <w:r>
-        <w:t xml:space="preserve"> </w:t>
-      </w:r>
-      <w:r>
-        <w:t xml:space="preserve"> </w:t>
-      </w:r>
-      <w:r>
-        <w:t xml:space="preserve">et estimer des taux d'extinction</w:t>
-      </w:r>
-      <w:r>
-        <w:t xml:space="preserve"> </w:t>
-      </w:r>
-      <w:r>
-        <w:t xml:space="preserve">.</w:t>
-      </w:r>
-    </w:p>
-    <w:p>
-      <w:pPr>
-        <w:pStyle w:val="Heading2"/>
-      </w:pPr>
-      <w:bookmarkStart w:id="49" w:name="validation-de-la-théorie"/>
-      <w:bookmarkEnd w:id="49"/>
-      <w:r>
-        <w:t xml:space="preserve">Validation de la théorie</w:t>
       </w:r>
     </w:p>
     <w:p>
@@ -1995,7 +2092,7 @@
           <wp:inline>
             <wp:extent cx="3810000" cy="2540000"/>
             <wp:effectExtent b="0" l="0" r="0" t="0"/>
-            <wp:docPr descr="Figure 1: La Théorie de la biogéographie des Iles. L'évolution des taux de colonisation et d'extinction est présentée pour deux îles aux caractéristiques différentes. Les tailles relatives des îles et les distances qui les séparent du continent sont schématisées à droite du graphique, les couleurs associent les îles à leurs courbes respectives. Le pool d'espèce régional (P) est constitué de 100 espèces, les taux de colonisation et d'extinction sont exprimés en terme de probabilité d'évènement. Les points où colonisation et extinction s'équilibrent sont marqué par les symboles en gris." id="1" name="Picture"/>
+            <wp:docPr descr="Figure 1: La Théorie de la biogéographie des Iles. (A) L'évolution des taux de colonisation et d'extinction est présentée pour deux îles aux caractéristiques différentes. Les tailles relatives des îles et les distances qui les séparent du continent sont schématisées à droite du graphique, les couleurs associent les îles à leurs courbes respectives. Le pool d'espèce régional (P) est constitué de 100 espèces, les taux de colonisation et d'extinction sont exprimés en terme de probabilité d'évènement. Les points où colonisation et extinction s'équilibrent sont marqué par les symboles en gris. (B) et (C) sont respectivement les figures 4 et 5 extraites de l'article de 1963 de MacArthur et Wilson qui livre essentiellemnt le même message illustré en (A) (MacArthur and Wilson, 1963). La forme convexe des courbes de 1963 sont justifiées par des facteurs biologiques qui ne sont pas intégrés dans l'équation  qui donne une forne concave comme montré en (A)." id="1" name="Picture"/>
             <a:graphic>
               <a:graphicData uri="http://schemas.openxmlformats.org/drawingml/2006/picture">
                 <pic:pic>
@@ -2006,7 +2103,7 @@
                     </pic:cNvPicPr>
                   </pic:nvPicPr>
                   <pic:blipFill>
-                    <a:blip r:embed="rId50"/>
+                    <a:blip r:embed="rId51"/>
                     <a:stretch>
                       <a:fillRect/>
                     </a:stretch>
@@ -2053,7 +2150,7 @@
         <w:t xml:space="preserve"> </w:t>
       </w:r>
       <w:r>
-        <w:t xml:space="preserve">L'évolution des taux de colonisation et d'extinction est présentée pour deux îles aux caractéristiques différentes. Les tailles relatives des îles et les distances qui les séparent du continent sont schématisées à droite du graphique, les couleurs associent les îles à leurs courbes respectives. Le pool d'espèce régional (</w:t>
+        <w:t xml:space="preserve">(A) L'évolution des taux de colonisation et d'extinction est présentée pour deux îles aux caractéristiques différentes. Les tailles relatives des îles et les distances qui les séparent du continent sont schématisées à droite du graphique, les couleurs associent les îles à leurs courbes respectives. Le pool d'espèce régional (</w:t>
       </w:r>
       <m:oMath>
         <m:r>
@@ -2061,171 +2158,35 @@
         </m:r>
       </m:oMath>
       <w:r>
-        <w:t xml:space="preserve">) est constitué de 100 espèces, les taux de colonisation et d'extinction sont exprimés en terme de probabilité d'évènement. Les points où colonisation et extinction s'équilibrent sont marqué par les symboles en gris.</w:t>
-      </w:r>
-    </w:p>
-    <w:p>
-      <w:pPr>
-        <w:pStyle w:val="Heading2"/>
-      </w:pPr>
-      <w:bookmarkStart w:id="51" w:name="lempreinte-historique-de-la-théorie-de-la-biogéographie-des-iles-de-macarthur-et-wilson"/>
-      <w:bookmarkEnd w:id="51"/>
-      <w:r>
-        <w:t xml:space="preserve">L'empreinte historique de la Théorie de la Biogéographie des Iles de MacArthur et Wilson</w:t>
-      </w:r>
-    </w:p>
-    <w:p>
-      <w:pPr>
-        <w:pStyle w:val="FirstParagraph"/>
-      </w:pPr>
-      <w:r>
-        <w:t xml:space="preserve">Dans leur livre</w:t>
-      </w:r>
-      <w:r>
-        <w:t xml:space="preserve"> </w:t>
-      </w:r>
-      <w:r>
-        <w:rPr>
-          <w:i/>
-        </w:rPr>
-        <w:t xml:space="preserve">The Theory of Island Biogeography</w:t>
-      </w:r>
-      <w:r>
-        <w:t xml:space="preserve">, MacArthur et Wilson indique dans leur préface qu'il ne pensait pas que leur résisterait longtemps surtout quand elle serait testé empiriquement :</w:t>
-      </w:r>
-    </w:p>
-    <w:p>
-      <w:pPr>
-        <w:pStyle w:val="BlockText"/>
-      </w:pPr>
-      <w:r>
-        <w:t xml:space="preserve">We do not seriously believe that that the particular formulations advanced in in the chapters to follow will fit for very long the exacting results of future empirical invesitgation. (péface de l'édition de 1967)</w:t>
-      </w:r>
-    </w:p>
-    <w:p>
-      <w:pPr>
-        <w:pStyle w:val="FirstParagraph"/>
-      </w:pPr>
-      <w:r>
-        <w:t xml:space="preserve">Et pourtant fort près de 50 ans après la parution de leur ouvrage, la vision distilé est toujours aussi vive en témoigne le livre paru en 2010</w:t>
-      </w:r>
-      <w:r>
-        <w:t xml:space="preserve"> </w:t>
-      </w:r>
-      <w:r>
-        <w:rPr>
-          <w:i/>
-        </w:rPr>
-        <w:t xml:space="preserve">The Theory of Island Biogeography Revisited</w:t>
-      </w:r>
-      <w:r>
-        <w:t xml:space="preserve"> </w:t>
-      </w:r>
-      <w:r>
-        <w:t xml:space="preserve">(Losos and Ricklefs, 2010)</w:t>
-      </w:r>
-      <w:r>
-        <w:t xml:space="preserve"> </w:t>
-      </w:r>
-      <w:r>
-        <w:t xml:space="preserve">et la reve par Warren et collègue</w:t>
-      </w:r>
-      <w:r>
-        <w:t xml:space="preserve"> </w:t>
-      </w:r>
-      <w:r>
-        <w:t xml:space="preserve">(Warren et al., 2015)</w:t>
-      </w:r>
-      <w:r>
-        <w:t xml:space="preserve"> </w:t>
-      </w:r>
-      <w:r>
-        <w:t xml:space="preserve">qui montre bien que les île ont servie de moèdeles et que la vision est un point les travaux sont capitale.</w:t>
-      </w:r>
-    </w:p>
-    <w:p>
-      <w:pPr>
-        <w:pStyle w:val="BodyText"/>
-      </w:pPr>
-      <w:r>
-        <w:t xml:space="preserve">Le terme des îles est centraled mais il s'agit bien d'une théorie de la biogéogroahie. reflète aussi l'importance des îles dans l'édification d'une théorie isolation lux de migraotion simple / assemblage moins nombreux / conséquence d'une manipultion limité à l'île / 5% mais répétable ? / un oacth isolé et peut être que flux au île</w:t>
-      </w:r>
-      <w:r>
-        <w:t xml:space="preserve"> </w:t>
-      </w:r>
-      <w:r>
-        <w:t xml:space="preserve">(Simberloff, 1974)</w:t>
-      </w:r>
-      <w:r>
-        <w:t xml:space="preserve"> </w:t>
-      </w:r>
-      <w:r>
-        <w:t xml:space="preserve">Pourquoi les îles en fait isolé flux et gros contraste mailand - island alors qu'elles sontproches.. Les îles qui occupent le coeur de l'ouvrage de Wallace et de MAcArthur et Wilson ont été essentiel poour comprendre les processus qui forme la sitributn des espèces. Elle sosn tproches du continent et peuvent être si différenetes la nature eotique des piles à forcer les auteurs à comprendre l'origine de leur singularit.é et ces sur ces bout de terre isolé qu'ils ont trouv.s des réposnes historques ais ausso spataile qui a parmis d'aller vers des dévelppemnt encore aujourd'hui très actis. La quête de cees honmes et de bien d'autres reste finalemnt de comprendre pourquoi les espèces sont ou elles sont et de comproendre ce qui les amanerner la. Meilleur explication pour des arrangemnets spatiaux singuliers sont des processus temporels. Faire émerger des règles mon apport amener des interactions.</w:t>
-      </w:r>
-    </w:p>
-    <w:p>
-      <w:pPr>
-        <w:pStyle w:val="BodyText"/>
-      </w:pPr>
-    </w:p>
-    <w:p>
-      <w:pPr>
-        <w:pStyle w:val="BodyText"/>
-      </w:pPr>
-      <w:r>
-        <w:t xml:space="preserve">Preston 1962 a lié species abundance et</w:t>
-      </w:r>
-      <w:r>
-        <w:t xml:space="preserve"> </w:t>
-      </w:r>
-      <w:r>
-        <w:t xml:space="preserve">=&gt; impact enorme sur la conservation et encore aujourd'hui bien que simplifié les calculs permettent de comprendredsimplementr dans quelles directions nous allons [article NewYork Times]</w:t>
-      </w:r>
-      <w:r>
-        <w:t xml:space="preserve"> </w:t>
-      </w:r>
-      <w:r>
-        <w:t xml:space="preserve">Malgré la 50 ans de depuis la publication du Livre et premier articles a lasuorise de auiteure eux meme</w:t>
-      </w:r>
-      <w:r>
-        <w:t xml:space="preserve"> </w:t>
-      </w:r>
-      <w:r>
-        <w:t xml:space="preserve">=&gt; publications récentes qui repartent de la théorie des îles ; l'ecolet Warren et gravel and all</w:t>
-      </w:r>
-    </w:p>
-    <w:p>
-      <w:pPr>
-        <w:pStyle w:val="BodyText"/>
-      </w:pPr>
-      <w:r>
-        <w:t xml:space="preserve">Dans la réédition de 2001 [] Wilson rappelle que le problème :</w:t>
-      </w:r>
-    </w:p>
-    <w:p>
-      <w:pPr>
-        <w:pStyle w:val="BlockText"/>
-      </w:pPr>
-      <w:r>
-        <w:t xml:space="preserve">"The flaws of the book lie in its oversimplification and incompleteness, which are endemic to most efforts at theory and synthesis."</w:t>
-      </w:r>
-    </w:p>
-    <w:p>
-      <w:pPr>
-        <w:pStyle w:val="FirstParagraph"/>
-      </w:pPr>
-      <w:r>
-        <w:t xml:space="preserve">Diminuer la composante historqiue à la recherche de loi et j'ajouterais aussi simple soit elle raffiner par la suite</w:t>
+        <w:t xml:space="preserve">) est constitué de 100 espèces, les taux de colonisation et d'extinction sont exprimés en terme de probabilité d'évènement. Les points où colonisation et extinction s'équilibrent sont marqué par les symboles en gris. (B) et (C) sont respectivement les figures 4 et 5 extraites de l'article de 1963 de MacArthur et Wilson qui livre essentiellemnt le même message illustré en (A)</w:t>
+      </w:r>
+      <w:r>
+        <w:t xml:space="preserve"> </w:t>
+      </w:r>
+      <w:r>
+        <w:t xml:space="preserve">(MacArthur and Wilson, 1963)</w:t>
+      </w:r>
+      <w:r>
+        <w:t xml:space="preserve">. La forme convexe des courbes de 1963 sont justifiées par des facteurs biologiques qui ne sont pas intégrés dans l'équation</w:t>
+      </w:r>
+      <w:r>
+        <w:t xml:space="preserve"> </w:t>
+      </w:r>
+      <w:r>
+        <w:t xml:space="preserve"> </w:t>
+      </w:r>
+      <w:r>
+        <w:t xml:space="preserve">qui donne une forne concave comme montré en (A).</w:t>
       </w:r>
     </w:p>
     <w:p>
       <w:pPr>
         <w:pStyle w:val="Heading3"/>
       </w:pPr>
-      <w:bookmarkStart w:id="52" w:name="théorie-de-la-niche"/>
+      <w:bookmarkStart w:id="52" w:name="limportance-de-la-tib-dans-des-déveloopemnt-théoriques-plus-récents"/>
       <w:bookmarkEnd w:id="52"/>
       <w:r>
-        <w:t xml:space="preserve">théorie de la niche</w:t>
+        <w:t xml:space="preserve">L'importance de la TIB dans des déveloopemnt théoriques plus récents</w:t>
       </w:r>
     </w:p>
     <w:p>
@@ -2243,7 +2204,16 @@
         <w:pStyle w:val="FirstParagraph"/>
       </w:pPr>
       <w:r>
-        <w:t xml:space="preserve">=&gt; chapitre de Hanski</w:t>
+        <w:t xml:space="preserve">Bien que ne représentant que cinq pourcents des teres émergeés, le developement théoriques autour des piles est vraisembalblment lié au caractère répétables de ces îles : elles sont nombreuses et reltivemnt aisée à acractéris, la relative simplicité des assemblages spécifiques et comme je l'ai évoqué auparavant, une isolation des flux</w:t>
+      </w:r>
+      <w:r>
+        <w:t xml:space="preserve"> </w:t>
+      </w:r>
+      <w:r>
+        <w:t xml:space="preserve">(Simberloff, 1974)</w:t>
+      </w:r>
+      <w:r>
+        <w:t xml:space="preserve">. Cette hypothèse bien que propice à la conpréhension doit être levée quand on s'intéresse à des populations continentales (et même à des îles de grandes taille, on avec des structure en stepping stones). La théorie des métapoputaion est justeemnt une réponse à cela.</w:t>
       </w:r>
     </w:p>
     <w:p>
@@ -2263,13 +2233,107 @@
       <w:r>
         <w:t xml:space="preserve">Ecological equivalence des individus OK mais peut-être que l'abondance des interactions expliques aussi</w:t>
       </w:r>
+      <w:r>
+        <w:t xml:space="preserve"> </w:t>
+      </w:r>
+      <w:r>
+        <w:t xml:space="preserve">Problème si explication alternatives possibles alors on n'est pas obligé de mettre pour expliquer quoi que ce soit. De plus savons nous si c'est discernable ??? Si le deux relation aire espèce sont différentes d'un groupe à l'autre alors oui... Mais sinon... Non.</w:t>
+      </w:r>
+    </w:p>
+    <w:p>
+      <w:pPr>
+        <w:pStyle w:val="Heading3"/>
+      </w:pPr>
+      <w:bookmarkStart w:id="55" w:name="vers-une-théorie-plus-intégrative"/>
+      <w:bookmarkEnd w:id="55"/>
+      <w:r>
+        <w:t xml:space="preserve">Vers une théorie plus intégrative</w:t>
+      </w:r>
+    </w:p>
+    <w:p>
+      <w:pPr>
+        <w:pStyle w:val="FirstParagraph"/>
+      </w:pPr>
+      <w:r>
+        <w:t xml:space="preserve">Dans la réédition de 2001 [] Wilson rappelle que le problème :</w:t>
+      </w:r>
+    </w:p>
+    <w:p>
+      <w:pPr>
+        <w:pStyle w:val="BlockText"/>
+      </w:pPr>
+      <w:r>
+        <w:t xml:space="preserve">"The flaws of the book lie in its oversimplification and incompleteness, which are endemic to most efforts at theory and synthesis."</w:t>
+      </w:r>
+    </w:p>
+    <w:p>
+      <w:pPr>
+        <w:pStyle w:val="FirstParagraph"/>
+      </w:pPr>
+      <w:r>
+        <w:t xml:space="preserve">L'effort théorique nécessaire en biogéographie porte sur l'intégration ordonnée de concepts clés issus de différents champs de l'écologie</w:t>
+      </w:r>
+      <w:r>
+        <w:t xml:space="preserve"> </w:t>
+      </w:r>
+      <w:r>
+        <w:t xml:space="preserve">. Ainsi, alors que les conditions climatiques et plus généralement la géographie physique sont classiquement évoquées pour expliquer la répartition des espèces</w:t>
+      </w:r>
+      <w:r>
+        <w:t xml:space="preserve"> </w:t>
+      </w:r>
+      <w:r>
+        <w:t xml:space="preserve">, les interactions entre espèces sont quant à elles souvent occultées. De même, bien que les processus évolutifs soient souvent évoqués comme déterminants majeurs de la diversité des espèces</w:t>
+      </w:r>
+      <w:r>
+        <w:t xml:space="preserve"> </w:t>
+      </w:r>
+      <w:r>
+        <w:t xml:space="preserve">, leurs effets à court terme sont souvent ignorés</w:t>
+      </w:r>
+      <w:r>
+        <w:t xml:space="preserve"> </w:t>
+      </w:r>
+      <w:r>
+        <w:t xml:space="preserve"> </w:t>
+      </w:r>
+      <w:r>
+        <w:t xml:space="preserve">dans les scénarios décrivant la biodiversité de demain</w:t>
+      </w:r>
+      <w:r>
+        <w:t xml:space="preserve"> </w:t>
+      </w:r>
+      <w:r>
+        <w:t xml:space="preserve">. La difficulté principale est alors de produire des modèles (théoriques en première instance) qui intègrent l'ensemble des processus et les relations qu'ils entretient</w:t>
+      </w:r>
+      <w:r>
+        <w:t xml:space="preserve"> </w:t>
+      </w:r>
+      <w:r>
+        <w:t xml:space="preserve"> </w:t>
+      </w:r>
+      <w:r>
+        <w:t xml:space="preserve">tout en gardant une relative simplicité. Une théorie intégrative en biogéographie pourrait être le meilleur point d'ancrage pour construire de nouvelles approches appliquées. Avec une telle théorie en main, nous pourrions aller vers l'enjeux majeurs de ces dernières années en biogéographie : relâcher les hypothèses que les modèles classiques de répartitions des espèces d'aujourd'hui utilisent (notamment en occultant les interactions) pour prédire la biodiversité de demain</w:t>
+      </w:r>
+      <w:r>
+        <w:t xml:space="preserve"> </w:t>
+      </w:r>
+      <w:r>
+        <w:t xml:space="preserve">.</w:t>
+      </w:r>
     </w:p>
     <w:p>
       <w:pPr>
         <w:pStyle w:val="BodyText"/>
       </w:pPr>
       <w:r>
-        <w:t xml:space="preserve">=&gt; chapitre dans revisited</w:t>
+        <w:t xml:space="preserve">Dans le projet ici présenté, nous proposons de construire des modèles théoriques plus intégratifs en repartant d'un modèle théorique classique, celui de la théorie de la biogéographie des îles proposée par MacArthur et Wilson</w:t>
+      </w:r>
+      <w:r>
+        <w:t xml:space="preserve"> </w:t>
+      </w:r>
+      <w:r>
+        <w:t xml:space="preserve">. Dans un premier temps, nous y ajoutons les interactions entre espèces et une relation explicite avec l'environnement abiotique au travers d'une approche communauté centrée qui étend le modèle classique. Dans un second temps, nous combinons une approche population centrée et les processus évolutifs pour une biogéographie insulaire plus mécaniste. Enfin, au regard des enjeux que soulève le rôle des interactions entre espèces dans la construction de la biodiversité, nous réfléchissons sur l'inférence d'espèces interdépendantes.</w:t>
       </w:r>
     </w:p>
     <w:p>
@@ -2277,7 +2341,7 @@
         <w:pStyle w:val="BodyText"/>
       </w:pPr>
       <w:r>
-        <w:t xml:space="preserve">Problème si explication alternatives possibles alors on n'est pas obligé de mettre pour expliquer quoi que ce soit. De plus savons nous si c'est discernable ??? Si le deux relation aire espèce sont différentes d'un groupe à l'autre alors oui... Mais sinon... Non.</w:t>
+        <w:t xml:space="preserve">différentes théories pour différentes échelles ??</w:t>
       </w:r>
     </w:p>
     <w:p>
@@ -2285,7 +2349,22 @@
         <w:pStyle w:val="BodyText"/>
       </w:pPr>
       <w:r>
-        <w:t xml:space="preserve">Oppositon à la niche.</w:t>
+        <w:t xml:space="preserve">De part son pouvoir explicatif et son élégance, le modèle de MacArthur et Wilson est un point de départ approprié pour construire des modèles plus intégratifs en intégrant explicitement des processus écologiques et évolutifs. Cette idée n'est pas nouvelle et les auteurs de la TIB ont étudié un certain nombre de processus écologiques. Notamment, ils ont intégré les phénomènes de spéciation</w:t>
+      </w:r>
+      <w:r>
+        <w:t xml:space="preserve"> </w:t>
+      </w:r>
+      <w:r>
+        <w:t xml:space="preserve"> </w:t>
+      </w:r>
+      <w:r>
+        <w:t xml:space="preserve">et réfléchis sur l'importance des interactions quant à la répartition des espèces</w:t>
+      </w:r>
+      <w:r>
+        <w:t xml:space="preserve"> </w:t>
+      </w:r>
+      <w:r>
+        <w:t xml:space="preserve">. Néanmoins, dans le modèle classique, l'ensemble de ces aspects sont absents, l'idée que les processus écologiques importent peu aux larges échelles domine. Nous allons, dans ce projet, à l'encontre de cette idée et proposons de construire des modèles intégratifs qui étendent la TIB.</w:t>
       </w:r>
     </w:p>
     <w:p>
@@ -2293,7 +2372,7 @@
         <w:pStyle w:val="BodyText"/>
       </w:pPr>
       <w:r>
-        <w:t xml:space="preserve">(Chapitre 8 TIB first paragraph)</w:t>
+        <w:t xml:space="preserve">isolation / faune particulière des îles</w:t>
       </w:r>
     </w:p>
     <w:p>
@@ -2301,165 +2380,22 @@
         <w:pStyle w:val="BodyText"/>
       </w:pPr>
       <w:r>
-        <w:t xml:space="preserve">Le concept récent de biodiversité.</w:t>
-      </w:r>
-      <w:r>
-        <w:t xml:space="preserve"> </w:t>
-      </w:r>
-      <w:r>
-        <w:t xml:space="preserve">However ecological equivalence in</w:t>
-      </w:r>
-      <w:r>
-        <w:t xml:space="preserve"> </w:t>
-      </w:r>
-      <w:r>
-        <w:t xml:space="preserve">"the niche is a mapping of population dynamics onto this space"</w:t>
-      </w:r>
-      <w:r>
-        <w:t xml:space="preserve"> </w:t>
-      </w:r>
-      <w:r>
-        <w:t xml:space="preserve">(</w:t>
-      </w:r>
-      <w:r>
-        <w:rPr>
-          <w:b/>
-        </w:rPr>
-        <w:t xml:space="preserve">???</w:t>
-      </w:r>
-      <w:r>
-        <w:t xml:space="preserve">)</w:t>
-      </w:r>
-      <w:r>
-        <w:t xml:space="preserve"> </w:t>
-      </w:r>
-      <w:r>
-        <w:t xml:space="preserve">vers le fonctionnemt des ecosystèmes levier d'action vers une approche plus utilitariste mais qui donne uns certaine proximité avec les eécosytèmes</w:t>
-      </w:r>
-      <w:r>
-        <w:t xml:space="preserve"> </w:t>
-      </w:r>
-      <w:r>
-        <w:t xml:space="preserve">Loreau et al. (2001)</w:t>
-      </w:r>
-    </w:p>
-    <w:p>
-      <w:pPr>
-        <w:pStyle w:val="Heading2"/>
-      </w:pPr>
-      <w:bookmarkStart w:id="55" w:name="aller-plus-loin-enjeux-théoriques"/>
-      <w:bookmarkEnd w:id="55"/>
-      <w:r>
-        <w:t xml:space="preserve">Aller plus loin, Enjeux théoriques</w:t>
-      </w:r>
-    </w:p>
-    <w:p>
-      <w:pPr>
-        <w:pStyle w:val="FirstParagraph"/>
-      </w:pPr>
-      <w:r>
-        <w:t xml:space="preserve">L'effort théorique nécessaire en biogéographie porte sur l'intégration ordonnée de concepts clés issus de différents champs de l'écologie</w:t>
-      </w:r>
-      <w:r>
-        <w:t xml:space="preserve"> </w:t>
-      </w:r>
-      <w:r>
-        <w:t xml:space="preserve">. Ainsi, alors que les conditions climatiques et plus généralement la géographie physique sont classiquement évoquées pour expliquer la répartition des espèces</w:t>
-      </w:r>
-      <w:r>
-        <w:t xml:space="preserve"> </w:t>
-      </w:r>
-      <w:r>
-        <w:t xml:space="preserve">, les interactions entre espèces sont quant à elles souvent occultées. De même, bien que les processus évolutifs soient souvent évoqués comme déterminants majeurs de la diversité des espèces</w:t>
-      </w:r>
-      <w:r>
-        <w:t xml:space="preserve"> </w:t>
-      </w:r>
-      <w:r>
-        <w:t xml:space="preserve">, leurs effets à court terme sont souvent ignorés</w:t>
-      </w:r>
-      <w:r>
-        <w:t xml:space="preserve"> </w:t>
-      </w:r>
-      <w:r>
-        <w:t xml:space="preserve"> </w:t>
-      </w:r>
-      <w:r>
-        <w:t xml:space="preserve">dans les scénarios décrivant la biodiversité de demain</w:t>
-      </w:r>
-      <w:r>
-        <w:t xml:space="preserve"> </w:t>
-      </w:r>
-      <w:r>
-        <w:t xml:space="preserve">. La difficulté principale est alors de produire des modèles (théoriques en première instance) qui intègrent l'ensemble des processus et les relations qu'ils entretient</w:t>
-      </w:r>
-      <w:r>
-        <w:t xml:space="preserve"> </w:t>
-      </w:r>
-      <w:r>
-        <w:t xml:space="preserve"> </w:t>
-      </w:r>
-      <w:r>
-        <w:t xml:space="preserve">tout en gardant une relative simplicité. Une théorie intégrative en biogéographie pourrait être le meilleur point d'ancrage pour construire de nouvelles approches appliquées. Avec une telle théorie en main, nous pourrions aller vers l'enjeux majeurs de ces dernières années en biogéographie : relâcher les hypothèses que les modèles classiques de répartitions des espèces d'aujourd'hui utilisent (notamment en occultant les interactions) pour prédire la biodiversité de demain</w:t>
+        <w:t xml:space="preserve">Ainsi, ce modèle a déjà été utilisé avec succès par Gravel</w:t>
+      </w:r>
+      <w:r>
+        <w:t xml:space="preserve"> </w:t>
+      </w:r>
+      <w:r>
+        <w:t xml:space="preserve"> </w:t>
+      </w:r>
+      <w:r>
+        <w:t xml:space="preserve">2011 pour l'élaboration de leur théorie trophique de la biogéographie des îles</w:t>
       </w:r>
       <w:r>
         <w:t xml:space="preserve"> </w:t>
       </w:r>
       <w:r>
         <w:t xml:space="preserve">.</w:t>
-      </w:r>
-    </w:p>
-    <w:p>
-      <w:pPr>
-        <w:pStyle w:val="BodyText"/>
-      </w:pPr>
-      <w:r>
-        <w:t xml:space="preserve">Dans le projet ici présenté, nous proposons de construire des modèles théoriques plus intégratifs en repartant d'un modèle théorique classique, celui de la théorie de la biogéographie des îles proposée par MacArthur et Wilson</w:t>
-      </w:r>
-      <w:r>
-        <w:t xml:space="preserve"> </w:t>
-      </w:r>
-      <w:r>
-        <w:t xml:space="preserve">. Dans un premier temps, nous y ajoutons les interactions entre espèces et une relation explicite avec l'environnement abiotique au travers d'une approche communauté centrée qui étend le modèle classique. Dans un second temps, nous combinons une approche population centrée et les processus évolutifs pour une biogéographie insulaire plus mécaniste. Enfin, au regard des enjeux que soulève le rôle des interactions entre espèces dans la construction de la biodiversité, nous réfléchissons sur l'inférence d'espèces interdépendantes.</w:t>
-      </w:r>
-    </w:p>
-    <w:p>
-      <w:pPr>
-        <w:pStyle w:val="BodyText"/>
-      </w:pPr>
-      <w:r>
-        <w:t xml:space="preserve">différentes théories pour différentes échelles ??</w:t>
-      </w:r>
-    </w:p>
-    <w:p>
-      <w:pPr>
-        <w:pStyle w:val="BodyText"/>
-      </w:pPr>
-      <w:r>
-        <w:t xml:space="preserve">De part son pouvoir explicatif et son élégance, le modèle de MacArthur et Wilson est un point de départ approprié pour construire des modèles plus intégratifs en intégrant explicitement des processus écologiques et évolutifs. Cette idée n'est pas nouvelle et les auteurs de la TIB ont étudié un certain nombre de processus écologiques. Notamment, ils ont intégré les phénomènes de spéciation</w:t>
-      </w:r>
-      <w:r>
-        <w:t xml:space="preserve"> </w:t>
-      </w:r>
-      <w:r>
-        <w:t xml:space="preserve"> </w:t>
-      </w:r>
-      <w:r>
-        <w:t xml:space="preserve">et réfléchis sur l'importance des interactions quant à la répartition des espèces</w:t>
-      </w:r>
-      <w:r>
-        <w:t xml:space="preserve"> </w:t>
-      </w:r>
-      <w:r>
-        <w:t xml:space="preserve">. Néanmoins, dans le modèle classique, l'ensemble de ces aspects sont absents, l'idée que les processus écologiques importent peu aux larges échelles domine. Nous allons, dans ce projet, à l'encontre de cette idée et proposons de construire des modèles intégratifs qui étendent la TIB.</w:t>
-      </w:r>
-    </w:p>
-    <w:p>
-      <w:pPr>
-        <w:pStyle w:val="BodyText"/>
-      </w:pPr>
-      <w:r>
-        <w:t xml:space="preserve">isolation / faune particulière des îles</w:t>
       </w:r>
     </w:p>
     <w:p>
@@ -3323,32 +3259,12 @@
     </w:p>
     <w:p>
       <w:pPr>
-        <w:pStyle w:val="Heading2"/>
-      </w:pPr>
-      <w:bookmarkStart w:id="62" w:name="au-dela-desinteractioms"/>
+        <w:pStyle w:val="Heading1"/>
+      </w:pPr>
+      <w:bookmarkStart w:id="62" w:name="annexes"/>
       <w:bookmarkEnd w:id="62"/>
       <w:r>
-        <w:t xml:space="preserve">Au dela desinteractioms</w:t>
-      </w:r>
-    </w:p>
-    <w:p>
-      <w:pPr>
-        <w:pStyle w:val="FirstParagraph"/>
-      </w:pPr>
-      <w:r>
-        <w:t xml:space="preserve">La bonne unité d'analyse ? D'où parti r?</w:t>
-      </w:r>
-      <w:r>
-        <w:t xml:space="preserve"> </w:t>
-      </w:r>
-      <w:r>
-        <w:t xml:space="preserve">la question a été pourquoi il y a autant d'espèces mais je pense qu'un equestion légèremnetn différentes n'a pas été assez invextie : pourquoi peuvent-elles être si nombreuse....</w:t>
-      </w:r>
-      <w:r>
-        <w:t xml:space="preserve"> </w:t>
-      </w:r>
-      <w:r>
-        <w:t xml:space="preserve">La limite est toujours OK si assez pour 2 ou plus. Et pourquoi pas une pourquoi pas une espèce de taille ++</w:t>
+        <w:t xml:space="preserve">annexes</w:t>
       </w:r>
     </w:p>
     <w:p>
@@ -3532,6 +3448,30 @@
         <w:pStyle w:val="Bibliography"/>
       </w:pPr>
       <w:r>
+        <w:t xml:space="preserve">Cook, W.M., Lane, K.T., Foster, B.L., Holt, R.D., 2002. Island theory, matrix effects and species richness patterns in habitat fragments. Ecology Letters 5, 619–623. doi:</w:t>
+      </w:r>
+      <w:hyperlink r:id="rId74">
+        <w:r>
+          <w:rPr>
+            <w:rStyle w:val="Hyperlink"/>
+          </w:rPr>
+          <w:t xml:space="preserve">10.1046/j.1461-0248.2002.00366.x</w:t>
+        </w:r>
+      </w:hyperlink>
+    </w:p>
+    <w:p>
+      <w:pPr>
+        <w:pStyle w:val="Bibliography"/>
+      </w:pPr>
+      <w:r>
+        <w:t xml:space="preserve">Desmet, P., Cowling, R., 2004. Using the species-area relationship to set baseline targets for conservation. Ecology And Society 9, 1–39.</w:t>
+      </w:r>
+    </w:p>
+    <w:p>
+      <w:pPr>
+        <w:pStyle w:val="Bibliography"/>
+      </w:pPr>
+      <w:r>
         <w:t xml:space="preserve">Diamond, J.M., 1975. Assembly of species communities, in: Cody, M.L., Diamond, J.M. (Eds.), Ecology and Evolution of Communities. Harvard University Press, Cambridge, Massachusetts, USA., pp. 342–444.</w:t>
       </w:r>
     </w:p>
@@ -3542,7 +3482,7 @@
       <w:r>
         <w:t xml:space="preserve">Elith, J., H. Graham, C., P. Anderson, R., Dudík, M., Ferrier, S., Guisan, A., J. Hijmans, R., Huettmann, F., R. Leathwick, J., Lehmann, A., Li, J., G. Lohmann, L., A. Loiselle, B., Manion, G., Moritz, C., Nakamura, M., Nakazawa, Y., McC. M. Overton, J., Townsend Peterson, A., J. Phillips, S., Richardson, K., Scachetti-Pereira, R., E. Schapire, R., Soberón, J., Williams, S., S. Wisz, M., E. Zimmermann, N., 2006. Novel methods improve prediction of species’ distributions from occurrence data. Ecography 29, 129–151. doi:</w:t>
       </w:r>
-      <w:hyperlink r:id="rId74">
+      <w:hyperlink r:id="rId75">
         <w:r>
           <w:rPr>
             <w:rStyle w:val="Hyperlink"/>
@@ -3558,7 +3498,7 @@
       <w:r>
         <w:t xml:space="preserve">Elith, J., Leathwick, J.R., 2009. Species Distribution Models: Ecological Explanation and Prediction Across Space and Time. Annual Review of Ecology, Evolution, and Systematics 40, 677–697. doi:</w:t>
       </w:r>
-      <w:hyperlink r:id="rId75">
+      <w:hyperlink r:id="rId76">
         <w:r>
           <w:rPr>
             <w:rStyle w:val="Hyperlink"/>
@@ -3574,7 +3514,7 @@
       <w:r>
         <w:t xml:space="preserve">Engelbrecht, B.M.J., Comita, L.S., Condit, R., Kursar, T. a, Tyree, M.T., Turner, B.L., Hubbell, S.P., 2007. Drought sensitivity shapes species distribution patterns in tropical forests. Nature 447, 80–82. doi:</w:t>
       </w:r>
-      <w:hyperlink r:id="rId76">
+      <w:hyperlink r:id="rId77">
         <w:r>
           <w:rPr>
             <w:rStyle w:val="Hyperlink"/>
@@ -3590,7 +3530,7 @@
       <w:r>
         <w:t xml:space="preserve">Finstermeier, K., Zinner, D., Brameier, M., Meyer, M., Kreuz, E., Hofreiter, M., Roos, C., 2013. A Mitogenomic Phylogeny of Living Primates. PLoS ONE 8, 1–10. doi:</w:t>
       </w:r>
-      <w:hyperlink r:id="rId77">
+      <w:hyperlink r:id="rId78">
         <w:r>
           <w:rPr>
             <w:rStyle w:val="Hyperlink"/>
@@ -3606,7 +3546,7 @@
       <w:r>
         <w:t xml:space="preserve">Gravel, D., Bell, T., Barbera, C., Bouvier, T., Pommier, T., Venail, P., Mouquet, N., 2011. Experimental niche evolution alters the strength of the diversity–productivity relationship. Nature 469, 89–92. doi:</w:t>
       </w:r>
-      <w:hyperlink r:id="rId78">
+      <w:hyperlink r:id="rId79">
         <w:r>
           <w:rPr>
             <w:rStyle w:val="Hyperlink"/>
@@ -3622,7 +3562,7 @@
       <w:r>
         <w:t xml:space="preserve">Grinnell, J., 1917. The Niche-Relationships of the California Thrasher. The Auk 34, 427–433. doi:</w:t>
       </w:r>
-      <w:hyperlink r:id="rId79">
+      <w:hyperlink r:id="rId80">
         <w:r>
           <w:rPr>
             <w:rStyle w:val="Hyperlink"/>
@@ -3638,7 +3578,7 @@
       <w:r>
         <w:t xml:space="preserve">Hannah, L., Roehrdanz, P.R., Ikegami, M., Shepard, A.V., Shaw, M.R., Tabor, G., Zhi, L., Marquet, P.a., Hijmans, R.J., 2013. Climate change, wine, and conservation. Proceedings of the National Academy of Sciences 110, 6907–6912. doi:</w:t>
       </w:r>
-      <w:hyperlink r:id="rId80">
+      <w:hyperlink r:id="rId81">
         <w:r>
           <w:rPr>
             <w:rStyle w:val="Hyperlink"/>
@@ -3652,9 +3592,25 @@
         <w:pStyle w:val="Bibliography"/>
       </w:pPr>
       <w:r>
+        <w:t xml:space="preserve">He, F., Hubbell, S.P., 2011. Species-area relationships always overestimate extinction rates from habitat loss. Nature 473, 368–71. doi:</w:t>
+      </w:r>
+      <w:hyperlink r:id="rId82">
+        <w:r>
+          <w:rPr>
+            <w:rStyle w:val="Hyperlink"/>
+          </w:rPr>
+          <w:t xml:space="preserve">10.1038/nature09985</w:t>
+        </w:r>
+      </w:hyperlink>
+    </w:p>
+    <w:p>
+      <w:pPr>
+        <w:pStyle w:val="Bibliography"/>
+      </w:pPr>
+      <w:r>
         <w:t xml:space="preserve">Hijmans, R.J., Cameron, S.E., Parra, J.L., Jones, P.G., Jarvis, A., 2005. Very high resolution interpolated climate surfaces for global land areas. International Journal of Climatology 25, 1965–1978. doi:</w:t>
       </w:r>
-      <w:hyperlink r:id="rId81">
+      <w:hyperlink r:id="rId83">
         <w:r>
           <w:rPr>
             <w:rStyle w:val="Hyperlink"/>
@@ -3670,7 +3626,7 @@
       <w:r>
         <w:t xml:space="preserve">Hortal, J., Diniz-Filho, J.A.F., Bini, L.M., Rodríguez, M.Á., Baselga, A., Nogués-Bravo, D., Rangel, T.F., Hawkins, B.A., Lobo, J.M., 2011. Ice age climate, evolutionary constraints and diversity patterns of European dung beetles. Ecology Letters 14, 741–748. doi:</w:t>
       </w:r>
-      <w:hyperlink r:id="rId82">
+      <w:hyperlink r:id="rId84">
         <w:r>
           <w:rPr>
             <w:rStyle w:val="Hyperlink"/>
@@ -3686,7 +3642,7 @@
       <w:r>
         <w:t xml:space="preserve">Jeschke, J.M., Strayer, D.L., 2008. Usefulness of bioclimatic models for studying climate change and invasive species. Annals of the New York Academy of Sciences 1134, 1–24. doi:</w:t>
       </w:r>
-      <w:hyperlink r:id="rId83">
+      <w:hyperlink r:id="rId85">
         <w:r>
           <w:rPr>
             <w:rStyle w:val="Hyperlink"/>
@@ -3702,7 +3658,7 @@
       <w:r>
         <w:t xml:space="preserve">Kearney, M., Porter, W.P., 2004. MAPPING THE FUNDAMENTAL NICHE: PHYSIOLOGY, CLIMATE, AND THE DISTRIBUTION OF A NOCTURNAL LIZARD. Ecology 85, 3119–3131. doi:</w:t>
       </w:r>
-      <w:hyperlink r:id="rId84">
+      <w:hyperlink r:id="rId86">
         <w:r>
           <w:rPr>
             <w:rStyle w:val="Hyperlink"/>
@@ -3718,7 +3674,7 @@
       <w:r>
         <w:t xml:space="preserve">Kéfi, S., Berlow, E.L., Wieters, E.A., Joppa, L.N., Wood, S.A., Brose, U., Navarrete, S.A., 2015. Network structure beyond food webs: mapping non-trophic and trophic interactions on Chilean rocky shores. Ecology 96, 291–303. doi:</w:t>
       </w:r>
-      <w:hyperlink r:id="rId85">
+      <w:hyperlink r:id="rId87">
         <w:r>
           <w:rPr>
             <w:rStyle w:val="Hyperlink"/>
@@ -3734,7 +3690,7 @@
       <w:r>
         <w:t xml:space="preserve">Kéfi, S., Berlow, E.L., Wieters, E.A., Navarrete, S.A., Petchey, O.L., Wood, S.A., Boit, A., Joppa, L.N., Lafferty, K.D., Williams, R.J., Martinez, N.D., Menge, B.A., Blanchette, C.A., Iles, A.C., Brose, U., 2012. More than a meal… integrating non-feeding interactions into food webs. Ecology Letters 15, 291–300. doi:</w:t>
       </w:r>
-      <w:hyperlink r:id="rId86">
+      <w:hyperlink r:id="rId88">
         <w:r>
           <w:rPr>
             <w:rStyle w:val="Hyperlink"/>
@@ -3750,7 +3706,7 @@
       <w:r>
         <w:t xml:space="preserve">Koh, L.P., 2004. Species Coextinctions and the Biodiversity Crisis. Science 305, 1632–1634. doi:</w:t>
       </w:r>
-      <w:hyperlink r:id="rId87">
+      <w:hyperlink r:id="rId89">
         <w:r>
           <w:rPr>
             <w:rStyle w:val="Hyperlink"/>
@@ -3766,7 +3722,7 @@
       <w:r>
         <w:t xml:space="preserve">Lavergne, S., Mouquet, N., Thuiller, W., Ronce, O., 2010. Biodiversity and Climate Change: Integrating Evolutionary and Ecological Responses of Species and Communities. Annual Review of Ecology, Evolution, and Systematics 41, 321–350. doi:</w:t>
       </w:r>
-      <w:hyperlink r:id="rId88">
+      <w:hyperlink r:id="rId90">
         <w:r>
           <w:rPr>
             <w:rStyle w:val="Hyperlink"/>
@@ -3782,7 +3738,7 @@
       <w:r>
         <w:t xml:space="preserve">Leibold, M.a., Holyoak, M., Mouquet, N., Amarasekare, P., Chase, J.M., Hoopes, M.F., Holt, R.D., Shurin, J.B., Law, R., Tilman, D., Loreau, M., Gonzalez, a., 2004. The metacommunity concept: a framework for multi-scale community ecology. Ecology Letters 7, 601–613. doi:</w:t>
       </w:r>
-      <w:hyperlink r:id="rId89">
+      <w:hyperlink r:id="rId91">
         <w:r>
           <w:rPr>
             <w:rStyle w:val="Hyperlink"/>
@@ -3798,7 +3754,7 @@
       <w:r>
         <w:t xml:space="preserve">Letten, A.D., Keith, D.a., Tozer, M.G., Hui, F.K., 2015. Fine-scale hydrological niche differentiation through the lens of multi-species co-occurrence models. Journal of Ecology 103, 1264–1275. doi:</w:t>
       </w:r>
-      <w:hyperlink r:id="rId90">
+      <w:hyperlink r:id="rId92">
         <w:r>
           <w:rPr>
             <w:rStyle w:val="Hyperlink"/>
@@ -3812,9 +3768,17 @@
         <w:pStyle w:val="Bibliography"/>
       </w:pPr>
       <w:r>
+        <w:t xml:space="preserve">Lomolino, M., 2000. Ecology’s most general, yet protean pattern : the species area relationship. Journal of Biogeography 27, 17–26.</w:t>
+      </w:r>
+    </w:p>
+    <w:p>
+      <w:pPr>
+        <w:pStyle w:val="Bibliography"/>
+      </w:pPr>
+      <w:r>
         <w:t xml:space="preserve">Lomolino, M.V., 2000. A call for a new paradigm of island biogeography. Global Ecology and Biogeography 9, 1–6. doi:</w:t>
       </w:r>
-      <w:hyperlink r:id="rId91">
+      <w:hyperlink r:id="rId93">
         <w:r>
           <w:rPr>
             <w:rStyle w:val="Hyperlink"/>
@@ -3828,14 +3792,14 @@
         <w:pStyle w:val="Bibliography"/>
       </w:pPr>
       <w:r>
-        <w:t xml:space="preserve">Loreau, M., Naeem, S., Inchausti, P., Bengtsson, J., Grime, J.P., Hector, a, Hooper, D.U., Huston, M. a, Raffaelli, D., Schmid, B., Tilman, D., Wardle, D. a, 2001. Biodiversity and ecosystem functioning: current knowledge and future challenges. Science (New York, N.Y.) 294, 804–8. doi:</w:t>
-      </w:r>
-      <w:hyperlink r:id="rId92">
-        <w:r>
-          <w:rPr>
-            <w:rStyle w:val="Hyperlink"/>
-          </w:rPr>
-          <w:t xml:space="preserve">10.1126/science.1064088</w:t>
+        <w:t xml:space="preserve">Lomolino, M.V., Brown, J.H., 2009. The reticulating phylogeny of island biogeography theory. Q. Rev. Biol. 84, 357–390. doi:</w:t>
+      </w:r>
+      <w:hyperlink r:id="rId94">
+        <w:r>
+          <w:rPr>
+            <w:rStyle w:val="Hyperlink"/>
+          </w:rPr>
+          <w:t xml:space="preserve">10.1017/CBO9781107415324.004</w:t>
         </w:r>
       </w:hyperlink>
     </w:p>
@@ -3868,9 +3832,17 @@
         <w:pStyle w:val="Bibliography"/>
       </w:pPr>
       <w:r>
+        <w:t xml:space="preserve">MacArthur, R.H., Wilson, E.O., 1963. An equilibrium theory of insular zoogeography. Evolution 17, 373–387.</w:t>
+      </w:r>
+    </w:p>
+    <w:p>
+      <w:pPr>
+        <w:pStyle w:val="Bibliography"/>
+      </w:pPr>
+      <w:r>
         <w:t xml:space="preserve">May, R.M., 2004. Uses and abuses of mathematics in biology. Science (New York, N.Y.) 303, 790–3. doi:</w:t>
       </w:r>
-      <w:hyperlink r:id="rId93">
+      <w:hyperlink r:id="rId95">
         <w:r>
           <w:rPr>
             <w:rStyle w:val="Hyperlink"/>
@@ -3886,7 +3858,7 @@
       <w:r>
         <w:t xml:space="preserve">May, R.M., 1973. Stability and complexity in model ecosystems. Monographs in population biology 6, 1–235. doi:</w:t>
       </w:r>
-      <w:hyperlink r:id="rId94">
+      <w:hyperlink r:id="rId96">
         <w:r>
           <w:rPr>
             <w:rStyle w:val="Hyperlink"/>
@@ -3910,7 +3882,7 @@
       <w:r>
         <w:t xml:space="preserve">McCann, K.S., 2000. The diversity-stability debate. Nature 405, 228–33. doi:</w:t>
       </w:r>
-      <w:hyperlink r:id="rId95">
+      <w:hyperlink r:id="rId97">
         <w:r>
           <w:rPr>
             <w:rStyle w:val="Hyperlink"/>
@@ -3926,7 +3898,7 @@
       <w:r>
         <w:t xml:space="preserve">Murdoch, W.W., Kendall, B.E., Nisbet, R.M., Briggs, C.J., McCauley, E., Bolser, R., 2002. Single-species models for many-species food webs. Nature 417, 541–543. doi:</w:t>
       </w:r>
-      <w:hyperlink r:id="rId96">
+      <w:hyperlink r:id="rId98">
         <w:r>
           <w:rPr>
             <w:rStyle w:val="Hyperlink"/>
@@ -3940,9 +3912,25 @@
         <w:pStyle w:val="Bibliography"/>
       </w:pPr>
       <w:r>
+        <w:t xml:space="preserve">Neigel, J., 2003. Species-area relatioships and marine conservation. Ecological Applications 13, 138–145. doi:</w:t>
+      </w:r>
+      <w:hyperlink r:id="rId99">
+        <w:r>
+          <w:rPr>
+            <w:rStyle w:val="Hyperlink"/>
+          </w:rPr>
+          <w:t xml:space="preserve">10.1890/1051-0761(2003)013[0138:SARAMC]2.0.CO;2</w:t>
+        </w:r>
+      </w:hyperlink>
+    </w:p>
+    <w:p>
+      <w:pPr>
+        <w:pStyle w:val="Bibliography"/>
+      </w:pPr>
+      <w:r>
         <w:t xml:space="preserve">Pearson, R.G., Dawson, T.P., 2003. Predicting the impacts of climate change on the distribution of species: are bioclimate envelope models useful? Global Ecology and Biogeography 12, 361–371. doi:</w:t>
       </w:r>
-      <w:hyperlink r:id="rId97">
+      <w:hyperlink r:id="rId100">
         <w:r>
           <w:rPr>
             <w:rStyle w:val="Hyperlink"/>
@@ -3958,7 +3946,7 @@
       <w:r>
         <w:t xml:space="preserve">Pelletier, F., Clutton-Brock, T., Pemberton, J., Tuljapurkar, S., Coulson, T., 2007. The evolutionary demography of ecological change: Linking trait variation and population growth. Science 315, 1571–1574. doi:</w:t>
       </w:r>
-      <w:hyperlink r:id="rId98">
+      <w:hyperlink r:id="rId101">
         <w:r>
           <w:rPr>
             <w:rStyle w:val="Hyperlink"/>
@@ -3974,7 +3962,7 @@
       <w:r>
         <w:t xml:space="preserve">Pelletier, F., Garant, D., Hendry, a P., 2009. Eco-evolutionary dynamics. Philosophical transactions of the Royal Society of London. Series B, Biological sciences 364, 1483–9. doi:</w:t>
       </w:r>
-      <w:hyperlink r:id="rId99">
+      <w:hyperlink r:id="rId102">
         <w:r>
           <w:rPr>
             <w:rStyle w:val="Hyperlink"/>
@@ -3990,7 +3978,7 @@
       <w:r>
         <w:t xml:space="preserve">Poisot, T., Canard, E., Mouillot, D., Mouquet, N., Gravel, D., Jordan, F., 2012. The dissimilarity of species interaction networks. Ecology letters 15, 1353–61. doi:</w:t>
       </w:r>
-      <w:hyperlink r:id="rId100">
+      <w:hyperlink r:id="rId103">
         <w:r>
           <w:rPr>
             <w:rStyle w:val="Hyperlink"/>
@@ -4006,7 +3994,7 @@
       <w:r>
         <w:t xml:space="preserve">Poisot, T., Kéfi, S., Morand, S., Stanko, M., Marquet, P.A., Hochberg, M.E., 2015. A continuum of specialists and generalists in empirical communities. PLoS ONE 10, 1–12. doi:</w:t>
       </w:r>
-      <w:hyperlink r:id="rId101">
+      <w:hyperlink r:id="rId104">
         <w:r>
           <w:rPr>
             <w:rStyle w:val="Hyperlink"/>
@@ -4022,7 +4010,7 @@
       <w:r>
         <w:t xml:space="preserve">Post, D.M., Palkovacs, E.P., 2009. Eco-evolutionary feedbacks in community and ecosystem ecology: interactions between the ecological theatre and the evolutionary play. Philosophical transactions of the Royal Society of London. Series B, Biological sciences 364, 1629–40. doi:</w:t>
       </w:r>
-      <w:hyperlink r:id="rId102">
+      <w:hyperlink r:id="rId105">
         <w:r>
           <w:rPr>
             <w:rStyle w:val="Hyperlink"/>
@@ -4046,7 +4034,7 @@
       <w:r>
         <w:t xml:space="preserve">Razafindratsima, O.H., Mehtani, S., Dunham, A.E., 2013. Extinctions, traits and phylogenetic community structure: Insights from primate assemblages in Madagascar. Ecography 36, 047–056. doi:</w:t>
       </w:r>
-      <w:hyperlink r:id="rId103">
+      <w:hyperlink r:id="rId106">
         <w:r>
           <w:rPr>
             <w:rStyle w:val="Hyperlink"/>
@@ -4060,9 +4048,41 @@
         <w:pStyle w:val="Bibliography"/>
       </w:pPr>
       <w:r>
+        <w:t xml:space="preserve">Ricklefs, R.E., 1987. Community diversity: relative roles of local and regional processes. Science 235, 167–171. doi:</w:t>
+      </w:r>
+      <w:hyperlink r:id="rId107">
+        <w:r>
+          <w:rPr>
+            <w:rStyle w:val="Hyperlink"/>
+          </w:rPr>
+          <w:t xml:space="preserve">10.1126/science.235.4785.167</w:t>
+        </w:r>
+      </w:hyperlink>
+    </w:p>
+    <w:p>
+      <w:pPr>
+        <w:pStyle w:val="Bibliography"/>
+      </w:pPr>
+      <w:r>
+        <w:t xml:space="preserve">Robinet, C., Suppo, C., Darrouzet, E., 2016. Rapid spread of the invasive yellow-legged hornet in France: the role of human-mediated dispersal and the effects of control measures. Journal of Applied Ecology. doi:</w:t>
+      </w:r>
+      <w:hyperlink r:id="rId108">
+        <w:r>
+          <w:rPr>
+            <w:rStyle w:val="Hyperlink"/>
+          </w:rPr>
+          <w:t xml:space="preserve">10.1111/1365-2664.12724</w:t>
+        </w:r>
+      </w:hyperlink>
+    </w:p>
+    <w:p>
+      <w:pPr>
+        <w:pStyle w:val="Bibliography"/>
+      </w:pPr>
+      <w:r>
         <w:t xml:space="preserve">Säterberg, T., Sellman, S., Ebenman, B., 2013. High frequency of functional extinctions in ecological networks. Nature 499, 468–70. doi:</w:t>
       </w:r>
-      <w:hyperlink r:id="rId104">
+      <w:hyperlink r:id="rId109">
         <w:r>
           <w:rPr>
             <w:rStyle w:val="Hyperlink"/>
@@ -4078,7 +4098,7 @@
       <w:r>
         <w:t xml:space="preserve">Schoener, T.W., 2011a. The Newest Synthesis : Understanding Ecological Dynamics. Science 331, 426–429. doi:</w:t>
       </w:r>
-      <w:hyperlink r:id="rId105">
+      <w:hyperlink r:id="rId110">
         <w:r>
           <w:rPr>
             <w:rStyle w:val="Hyperlink"/>
@@ -4094,7 +4114,7 @@
       <w:r>
         <w:t xml:space="preserve">Schoener, T.W., 2011b. The newest synthesis: understanding the interplay of evolutionary and ecological dynamics. Science (New York, N.Y.) 331, 426–9. doi:</w:t>
       </w:r>
-      <w:hyperlink r:id="rId105">
+      <w:hyperlink r:id="rId110">
         <w:r>
           <w:rPr>
             <w:rStyle w:val="Hyperlink"/>
@@ -4110,7 +4130,7 @@
       <w:r>
         <w:t xml:space="preserve">Sexton, J.P., McIntyre, P.J., Angert, A.L., Rice, K.J., 2009. Evolution and Ecology of Species Range Limits. Annual Review of Ecology, Evolution, and Systematics 40, 415–436. doi:</w:t>
       </w:r>
-      <w:hyperlink r:id="rId106">
+      <w:hyperlink r:id="rId111">
         <w:r>
           <w:rPr>
             <w:rStyle w:val="Hyperlink"/>
@@ -4126,7 +4146,7 @@
       <w:r>
         <w:t xml:space="preserve">Simberloff, D.S., 1974. Equilibrium Theory of Island Biogeography and Ecology. Annual Review of Ecology and Systematics 5, 161–182. doi:</w:t>
       </w:r>
-      <w:hyperlink r:id="rId107">
+      <w:hyperlink r:id="rId112">
         <w:r>
           <w:rPr>
             <w:rStyle w:val="Hyperlink"/>
@@ -4142,7 +4162,7 @@
       <w:r>
         <w:t xml:space="preserve">Simberloff, D.S., Wilson, E.O., 1969. Experimental Zoogeography of Islands: The Colonization of Empty Islands. Ecology 50, 278–296. doi:</w:t>
       </w:r>
-      <w:hyperlink r:id="rId108">
+      <w:hyperlink r:id="rId113">
         <w:r>
           <w:rPr>
             <w:rStyle w:val="Hyperlink"/>
@@ -4158,7 +4178,7 @@
       <w:r>
         <w:t xml:space="preserve">Simberloff, D.S., Wilson, E.O., 1969. Experimental zoogeography of islands: a model for insular colonization. Ecology 50, 296–314. doi:</w:t>
       </w:r>
-      <w:hyperlink r:id="rId108">
+      <w:hyperlink r:id="rId113">
         <w:r>
           <w:rPr>
             <w:rStyle w:val="Hyperlink"/>
@@ -4174,7 +4194,7 @@
       <w:r>
         <w:t xml:space="preserve">Springer, A., Swann, D., Crimmins, M., 2015. Climate change impacts on high elevation saguaro range expansion. Journal of Arid Environments 116, 57–62. doi:</w:t>
       </w:r>
-      <w:hyperlink r:id="rId109">
+      <w:hyperlink r:id="rId114">
         <w:r>
           <w:rPr>
             <w:rStyle w:val="Hyperlink"/>
@@ -4190,7 +4210,7 @@
       <w:r>
         <w:t xml:space="preserve">Stein, A., Gerstner, K., Kreft, H., 2014. Environmental heterogeneity as a universal driver of species richness across taxa, biomes and spatial scales. Ecology Letters n/a–n/a. doi:</w:t>
       </w:r>
-      <w:hyperlink r:id="rId110">
+      <w:hyperlink r:id="rId115">
         <w:r>
           <w:rPr>
             <w:rStyle w:val="Hyperlink"/>
@@ -4206,7 +4226,7 @@
       <w:r>
         <w:t xml:space="preserve">Tao, T., Vu, V., Krishnapur, M., 2010. Random matrices: Universality of ESDs and the circular law. The Annals of Probability 38, 2023–2065. doi:</w:t>
       </w:r>
-      <w:hyperlink r:id="rId111">
+      <w:hyperlink r:id="rId116">
         <w:r>
           <w:rPr>
             <w:rStyle w:val="Hyperlink"/>
@@ -4222,7 +4242,7 @@
       <w:r>
         <w:t xml:space="preserve">Thuiller, W., Münkemüller, T., Lavergne, S., Mouillot, D., Mouquet, N., Schiffers, K., Gravel, D., 2013. A road map for integrating eco-evolutionary processes into biodiversity models. Ecology Letters 16, 94–105. doi:</w:t>
       </w:r>
-      <w:hyperlink r:id="rId112">
+      <w:hyperlink r:id="rId117">
         <w:r>
           <w:rPr>
             <w:rStyle w:val="Hyperlink"/>
@@ -4238,7 +4258,7 @@
       <w:r>
         <w:t xml:space="preserve">Tingley, M.W., Monahan, W.B., Beissinger, S.R., Moritz, C., 2009. Birds track their Grinnellian niche through a century of climate change. Proceedings of the National Academy of Sciences of the United States of America 106 Suppl, 19637–43. doi:</w:t>
       </w:r>
-      <w:hyperlink r:id="rId113">
+      <w:hyperlink r:id="rId118">
         <w:r>
           <w:rPr>
             <w:rStyle w:val="Hyperlink"/>
@@ -4254,7 +4274,7 @@
       <w:r>
         <w:t xml:space="preserve">Vanbergen, A.J., 2013. Threats to an ecosystem service: Pressures on pollinators. Frontiers in Ecology and the Environment 11, 251–259. doi:</w:t>
       </w:r>
-      <w:hyperlink r:id="rId114">
+      <w:hyperlink r:id="rId119">
         <w:r>
           <w:rPr>
             <w:rStyle w:val="Hyperlink"/>
@@ -4268,9 +4288,33 @@
         <w:pStyle w:val="Bibliography"/>
       </w:pPr>
       <w:r>
+        <w:t xml:space="preserve">Villemant, C., Barbet-Massin, M., Perrard, A., Muller, F., Gargominy, O., Jiguet, F., Rome, Q., 2011. Predicting the invasion risk by the alien bee-hawking Yellow-legged hornet Vespa velutina nigrithorax across Europe and other continents with niche models. Biological Conservation 144, 2142–2150. doi:</w:t>
+      </w:r>
+      <w:hyperlink r:id="rId120">
+        <w:r>
+          <w:rPr>
+            <w:rStyle w:val="Hyperlink"/>
+          </w:rPr>
+          <w:t xml:space="preserve">10.1016/j.biocon.2011.04.009</w:t>
+        </w:r>
+      </w:hyperlink>
+    </w:p>
+    <w:p>
+      <w:pPr>
+        <w:pStyle w:val="Bibliography"/>
+      </w:pPr>
+      <w:r>
+        <w:t xml:space="preserve">Villemant, C., Haxaire, J., Streito, J., 2006. Premier bilan de l’invasion de Vespa velutina Lepeletier en France (Hymenoptera, Vespidae). Bulletin de la Société entomologique de France 111, 535–538.</w:t>
+      </w:r>
+    </w:p>
+    <w:p>
+      <w:pPr>
+        <w:pStyle w:val="Bibliography"/>
+      </w:pPr>
+      <w:r>
         <w:t xml:space="preserve">Waldrop, M.M., 2016. The hundred-year quest for gravitational waves — in pictures. Nature. doi:</w:t>
       </w:r>
-      <w:hyperlink r:id="rId115">
+      <w:hyperlink r:id="rId121">
         <w:r>
           <w:rPr>
             <w:rStyle w:val="Hyperlink"/>
@@ -4294,7 +4338,7 @@
       <w:r>
         <w:t xml:space="preserve">Wallace, A.R., 1860. On the Zoological Geography of the Malay Archipelago. Journal of the Proceedings of the Linnean Society of London. Zoology 4, 172–184. doi:</w:t>
       </w:r>
-      <w:hyperlink r:id="rId116">
+      <w:hyperlink r:id="rId122">
         <w:r>
           <w:rPr>
             <w:rStyle w:val="Hyperlink"/>
@@ -4316,25 +4360,9 @@
         <w:pStyle w:val="Bibliography"/>
       </w:pPr>
       <w:r>
-        <w:t xml:space="preserve">Warren, B.H., Simberloff, D., Ricklefs, R.E., Aguilée, R., Condamine, F.L., Gravel, D., Morlon, H., Mouquet, N., Rosindell, J., Casquet, J., Conti, E., Cornuault, J., Fernández-Palacios, J.M., Hengl, T., Norder, S.J., Rijsdijk, K.F., Sanmartín, I., Strasberg, D., Triantis, K.A., Valente, L.M., Whittaker, R.J., Gillespie, R.G., Emerson, B.C., Thébaud, C., 2015. Islands as model systems in ecology and evolution: Prospects fifty years after MacArthur-Wilson. Ecology Letters 18, 200–217. doi:</w:t>
-      </w:r>
-      <w:hyperlink r:id="rId117">
-        <w:r>
-          <w:rPr>
-            <w:rStyle w:val="Hyperlink"/>
-          </w:rPr>
-          <w:t xml:space="preserve">10.1111/ele.12398</w:t>
-        </w:r>
-      </w:hyperlink>
-    </w:p>
-    <w:p>
-      <w:pPr>
-        <w:pStyle w:val="Bibliography"/>
-      </w:pPr>
-      <w:r>
         <w:t xml:space="preserve">Yoshida, T., Jones, L.E., Ellner, S.P., Fussmann, G.F., Hairston, N.G., 2003. Rapid evolution drives ecological dynamics in a predator-prey system. Nature 424, 303–6. doi:</w:t>
       </w:r>
-      <w:hyperlink r:id="rId118">
+      <w:hyperlink r:id="rId123">
         <w:r>
           <w:rPr>
             <w:rStyle w:val="Hyperlink"/>
@@ -4567,6 +4595,25 @@
       </w:r>
       <w:r>
         <w:t xml:space="preserve">malgré l'aspect plus quantitatif, le problème est de trouver une méthode gén.rale pour le calculer.</w:t>
+      </w:r>
+    </w:p>
+  </w:footnote>
+  <w:footnote w:id="50">
+    <w:p>
+      <w:pPr>
+        <w:pStyle w:val="FootnoteText"/>
+      </w:pPr>
+      <w:r>
+        <w:rPr>
+          <w:rStyle w:val="FootnoteReference"/>
+        </w:rPr>
+        <w:footnoteRef/>
+      </w:r>
+      <w:r>
+        <w:t xml:space="preserve"> </w:t>
+      </w:r>
+      <w:r>
+        <w:t xml:space="preserve">En echo actuel Wilson se base sur cette relation pour savoir la portion de la terre à préserver [http://www.nytimes.com/2016/03/13/opinion/sunday/the-global-solution-to-extinction.html][http://www.nytimes.com/2016/03/13/opinion/sunday/the-global-solution-to-extinction.html].</w:t>
       </w:r>
     </w:p>
   </w:footnote>
@@ -4657,7 +4704,7 @@
     </w:lvl>
   </w:abstractNum>
   <w:abstractNum w:abstractNumId="990">
-    <w:nsid w:val="948984ae"/>
+    <w:nsid w:val="51034bae"/>
     <w:multiLevelType w:val="multilevel"/>
     <w:lvl w:ilvl="0">
       <w:numFmt w:val="bullet"/>

</xml_diff>

<commit_message>
1.2 et 1.3 reviewed
</commit_message>
<xml_diff>
--- a/intro.docx
+++ b/intro.docx
@@ -117,26 +117,63 @@
         <w:t xml:space="preserve"> </w:t>
       </w:r>
       <w:r>
-        <w:t xml:space="preserve">siècle que des réponses convaincantes émergeront avec la très fructuseuse rencontre du mathématicien et biologiste Robert Helmer MacArthur et du myrmécologue Edward Osborne Wilson</w:t>
+        <w:t xml:space="preserve">siècle que des réponses convaincantes émergeront.</w:t>
+      </w:r>
+    </w:p>
+    <w:p>
+      <w:pPr>
+        <w:pStyle w:val="Heading2"/>
+      </w:pPr>
+      <w:bookmarkStart w:id="25" w:name="en-suivant-macarthur-et-wilson"/>
+      <w:bookmarkEnd w:id="25"/>
+      <w:r>
+        <w:t xml:space="preserve">En suivant MacArthur et Wilson</w:t>
+      </w:r>
+    </w:p>
+    <w:p>
+      <w:pPr>
+        <w:pStyle w:val="FirstParagraph"/>
+      </w:pPr>
+      <w:r>
+        <w:t xml:space="preserve">Une des vision les plus importante de la biogéographie est celle contenue dans le livre publié en 1967</w:t>
+      </w:r>
+      <w:r>
+        <w:t xml:space="preserve"> </w:t>
+      </w:r>
+      <w:r>
+        <w:rPr>
+          <w:i/>
+        </w:rPr>
+        <w:t xml:space="preserve">The Theory of Island Biogeography</w:t>
+      </w:r>
+      <w:r>
+        <w:t xml:space="preserve">, produit de la fructueueuse rencontre du mathématicien et biologiste Robert Helmer MacArthur et du myrmécologue Edward Osborne Wilson</w:t>
       </w:r>
       <w:r>
         <w:rPr>
           <w:rStyle w:val="FootnoteReference"/>
         </w:rPr>
-        <w:footnoteReference w:id="25"/>
-      </w:r>
-      <w:r>
-        <w:t xml:space="preserve">.</w:t>
-      </w:r>
-    </w:p>
-    <w:p>
-      <w:pPr>
-        <w:pStyle w:val="Heading2"/>
-      </w:pPr>
-      <w:bookmarkStart w:id="26" w:name="en-suivant-macarthur-et-wilson"/>
-      <w:bookmarkEnd w:id="26"/>
-      <w:r>
-        <w:t xml:space="preserve">En suivant MacArthur et Wilson</w:t>
+        <w:footnoteReference w:id="26"/>
+      </w:r>
+      <w:r>
+        <w:t xml:space="preserve">. A partir d'un grand nombre de données sur la faune insulaire de diverses régions du monde, ces auteurs ont construit un cadre théorique puissant pour en expliquer les variations quantitatives observées</w:t>
+      </w:r>
+      <w:r>
+        <w:t xml:space="preserve"> </w:t>
+      </w:r>
+      <w:r>
+        <w:t xml:space="preserve">(MacArthur and Wilson, 1967)</w:t>
+      </w:r>
+      <w:r>
+        <w:t xml:space="preserve">. Leur démarche théorique permet de lier des faits et de donner un support mathématque à la reflexion en biogéographie faisant ainsi basucler la discipline dans une ère nouvelle, ce dont les auteurs étaient conscients en atteste le premier paragraphe du dernier chapitre de leur livre :</w:t>
+      </w:r>
+    </w:p>
+    <w:p>
+      <w:pPr>
+        <w:pStyle w:val="BlockText"/>
+      </w:pPr>
+      <w:r>
+        <w:t xml:space="preserve">« Biogeography has long remained in a natural history phase, accumulating information about the distribution of species and higher taxa and the taxonomic composition of biotas. Interpretative reasoning has been largely directed to the solution of special problems connected with the histories of individuals taxa and biotas. Without doubt this descriptive activity will continue to be of fundamental importance to the science, one of the most physically adventurous of all scientific entreprises and, in the richness of the detail it unfolds, esthetically pleasing. But biogeography is also in a position to enter an equally interesting experimental and thereotical phase. »</w:t>
       </w:r>
     </w:p>
     <w:p>
@@ -144,19 +181,77 @@
         <w:pStyle w:val="FirstParagraph"/>
       </w:pPr>
       <w:r>
-        <w:t xml:space="preserve">La collaboration de ces deux jeunes biologistes a mené à la formulation d'une théorie de la biogéographie insulaire publiée en 1967 sur laquelle je reviendrai abondammnent tout au long de mon introduction</w:t>
-      </w:r>
-      <w:r>
-        <w:t xml:space="preserve"> </w:t>
-      </w:r>
-      <w:r>
-        <w:t xml:space="preserve">(MacArthur and Wilson, 1967)</w:t>
-      </w:r>
-      <w:r>
-        <w:t xml:space="preserve"> </w:t>
-      </w:r>
-      <w:r>
-        <w:t xml:space="preserve">puisqu'elle est un des piliers de ma thèse. Leur démarche a été de collecter un grand nombres de données sur différents groupe d'espèces sur des îles dispersées un peu partout dans le monde et pour essayer de mettre une cohérence à travers ces faits avec un cadre théorique puissant. Comme indiqué au au dernier chapitre de leur livre de 1967, ces auteurs souhaite voir la biogéographie entrer dans une nouvelle phase :</w:t>
+        <w:t xml:space="preserve">Dans cet extrait, MacArthur et Wilson affirment que l'étude de la distribution des espèces doit sortir du royaumes des contingences historiques pour devenir un objet de science au sens d'être manipulé aussi bien expérimentalement que par l'abstraction mathématique. La validation expérimentale de la théorie a d'ailleurs été menée par Wilson et son étudiant au doctorat de l'époque Daniel Simberloff devenu depuis un célèbre écologue</w:t>
+      </w:r>
+      <w:r>
+        <w:t xml:space="preserve"> </w:t>
+      </w:r>
+      <w:r>
+        <w:t xml:space="preserve">(Daniel S Simberloff and Edward O Wilson, 1969)</w:t>
+      </w:r>
+      <w:r>
+        <w:t xml:space="preserve">. La travail d'abstraction mathématique a été conduit par MacArthur dans le livre de 1967 et prolongé dans les annexes de son livre de 1972</w:t>
+      </w:r>
+      <w:r>
+        <w:t xml:space="preserve"> </w:t>
+      </w:r>
+      <w:r>
+        <w:t xml:space="preserve">(MacArthur, 1972)</w:t>
+      </w:r>
+      <w:r>
+        <w:t xml:space="preserve">. Ces auteurs proposent une explication de la variation temporelle fondée sur deux porcessus oposés : la colonisation d'espèce depuis le continent qui augmente le nombre d'espèce sur l'île et un porcessus d'extinction locale qui diminue ce nombre. C'est en reliant ces processus aux propriétés physiques de l'île (aire et isolation) et en interprétant la richesse spécifique des îles en terme d'équilibre entre ces deux processus, les auteurs parviennent à expliquer de manière convaincante les relations observées entre richesse spécifique, taille de l'île et isolement. Dans le troisième temps de cette introduction, je reviens amplement sur cette théorie nommée théorie de la biogéographie des îles que je noterai TIB dans la suite.</w:t>
+      </w:r>
+    </w:p>
+    <w:p>
+      <w:pPr>
+        <w:pStyle w:val="BodyText"/>
+      </w:pPr>
+      <w:r>
+        <w:t xml:space="preserve">Le paradigme de la TIB est un lègue qui a eu un impact considérable sur les développements théoriques en écologie</w:t>
+      </w:r>
+      <w:r>
+        <w:t xml:space="preserve"> </w:t>
+      </w:r>
+      <w:r>
+        <w:t xml:space="preserve">(Warren et al., 2015)</w:t>
+      </w:r>
+      <w:r>
+        <w:t xml:space="preserve">. Au centre du projet de la TIB se loge la vonlonté de mettre l'espèce au coeur de la biogéographie afin de permettre è la discipline de s'enrichir des mécanismes biologiques qui sont un moteur essentiel de la variation dans la distribution des espèces. L'intérêt de leur</w:t>
+      </w:r>
+      <w:r>
+        <w:t xml:space="preserve"> </w:t>
+      </w:r>
+      <w:r>
+        <w:rPr>
+          <w:i/>
+        </w:rPr>
+        <w:t xml:space="preserve">biogéographie de l'espèce</w:t>
+      </w:r>
+      <w:r>
+        <w:t xml:space="preserve"> </w:t>
+      </w:r>
+      <w:r>
+        <w:t xml:space="preserve">(terme donné à l'avant-dernière phrase de leur livre) est dans l'affirmation qu'il faut regarder les contraintes conjointes de l'évolution (qui met un certains nombre d'epèces avec des caractéristiques propres en présence) et du context écologique qui détermine les conditions d'extinction. Cette intrication de l'écologie et de l'évolution est bien inscript dans la pensée de MacArthur et Wilson même si la puissance de leur vision réside dans le fait de les occulter en partie.</w:t>
+      </w:r>
+    </w:p>
+    <w:p>
+      <w:pPr>
+        <w:pStyle w:val="BodyText"/>
+      </w:pPr>
+      <w:r>
+        <w:t xml:space="preserve">Près de 50 ans après la parution de leur livre, une des clef en biologie semble être la compréhesion des retroactions l'écologie et de l'évoluton dans les variations spatiales et temporelles de la biodiversité. On peut reprendre les trois aphorismes cités par</w:t>
+      </w:r>
+      <w:r>
+        <w:t xml:space="preserve"> </w:t>
+      </w:r>
+      <w:r>
+        <w:t xml:space="preserve">Schoener (2011a)</w:t>
+      </w:r>
+      <w:r>
+        <w:t xml:space="preserve"> </w:t>
+      </w:r>
+      <w:r>
+        <w:t xml:space="preserve">:</w:t>
       </w:r>
     </w:p>
     <w:p>
@@ -164,7 +259,41 @@
         <w:pStyle w:val="BlockText"/>
       </w:pPr>
       <w:r>
-        <w:t xml:space="preserve">« Biogeography has long remained in a natural history phase, accumulating information about the distribution of species and higher taxa and the taxonomic composition of biotas. Interpretative reasoning has been largely directed to the solution of special problems connected with the histories of individuals taxa and biotas. Without doubt this descriptive activity will continue to be of fundamental importance to the science, one of the most physically adventurous of all scientific entreprises and, in the richness of the detail it unfolds, esthetically pleasing. But biogeography is also in a position to enter an equally interesting experimental and thereotical phase. »</w:t>
+        <w:t xml:space="preserve">« Nothing in biology makes sense except in the light of evolution. »</w:t>
+      </w:r>
+      <w:r>
+        <w:t xml:space="preserve"> </w:t>
+      </w:r>
+      <w:r>
+        <w:t xml:space="preserve">(Dobzhansky, 1973)</w:t>
+      </w:r>
+    </w:p>
+    <w:p>
+      <w:pPr>
+        <w:pStyle w:val="BlockText"/>
+      </w:pPr>
+      <w:r>
+        <w:t xml:space="preserve">« Nothing in evolutionary biology makes sense except in the light of ecology. »</w:t>
+      </w:r>
+      <w:r>
+        <w:t xml:space="preserve"> </w:t>
+      </w:r>
+      <w:r>
+        <w:t xml:space="preserve">(Grant and Grant, 2008)</w:t>
+      </w:r>
+    </w:p>
+    <w:p>
+      <w:pPr>
+        <w:pStyle w:val="BlockText"/>
+      </w:pPr>
+      <w:r>
+        <w:t xml:space="preserve">« Nothing in evolution or ecology makes sense except in the light of the other. »</w:t>
+      </w:r>
+      <w:r>
+        <w:t xml:space="preserve"> </w:t>
+      </w:r>
+      <w:r>
+        <w:t xml:space="preserve">(F. Pelletier et al., 2009)</w:t>
       </w:r>
     </w:p>
     <w:p>
@@ -172,109 +301,7 @@
         <w:pStyle w:val="FirstParagraph"/>
       </w:pPr>
       <w:r>
-        <w:t xml:space="preserve">MacArthur et Wilson affirment que l'étude de la distribution des espèces doit sortir du royaumes des contingences pour devenir un objet de science au sens d'être manipulé aussi bien expérimentalement que par l'abstraction mathématique. La validation expérimentale de la théorie a été menée par Wilson et son étudiant au doctorat de l'époque, devenu depuis le grand écologue Daniel Simberloff, avec une expérience de défaunation de six petits îlots de mangrove dans la Baie de Floride</w:t>
-      </w:r>
-      <w:r>
-        <w:t xml:space="preserve"> </w:t>
-      </w:r>
-      <w:r>
-        <w:t xml:space="preserve">(Daniel S Simberloff and Edward O Wilson, 1969)</w:t>
-      </w:r>
-      <w:r>
-        <w:t xml:space="preserve">. La travail d'abstraction mathématique a été conduit par MacArthur dans le livre de 1967 et prolongé dans les annexes de son livre de 1972</w:t>
-      </w:r>
-      <w:r>
-        <w:t xml:space="preserve"> </w:t>
-      </w:r>
-      <w:r>
-        <w:t xml:space="preserve">(MacArthur, 1972)</w:t>
-      </w:r>
-      <w:r>
-        <w:t xml:space="preserve">. Leurs efforts conjugués ont donné le jour à une vision puissante de la biogéographie dans laquelle la richesse spécifique d'une île donnée est le résultat de deux porcessus oposés : un processus de colonisation qui augmente le nombre d'espèce sur l'île et un porcessus d'extinction qui le diminue. En reliant ces processus aux propriétés physiques de l'île (aire et isolation) et en interprétant la richesse spécifique des îles en terme d'équilibre entre ces deux processus, les auteurs parviennent à expliquer de manière convaincante les relations observées entre richesse spécifique, taille de l'île et isolement (je reviens amplement sur cette théorie dans le troisième temps de cette introduction).</w:t>
-      </w:r>
-    </w:p>
-    <w:p>
-      <w:pPr>
-        <w:pStyle w:val="BodyText"/>
-      </w:pPr>
-      <w:r>
-        <w:t xml:space="preserve">Le paradigme données par les auteurs est un lègue qui a eu un impact considérable sur les développemnt théorique en écologie</w:t>
-      </w:r>
-      <w:r>
-        <w:t xml:space="preserve"> </w:t>
-      </w:r>
-      <w:r>
-        <w:t xml:space="preserve">(Warren et al., 2015)</w:t>
-      </w:r>
-      <w:r>
-        <w:t xml:space="preserve">. Au coeur de la réussite du modèle, il y a la vonlonté de mettre l'espèce au coeur de la biogéographie de ne pas simplemnt parler de grands ensembles régionaux et d'em discuter l'histoire nais aussi de coprendre les mécanismes biologiques plus fins qui sont le moteur essentiel de la variation dans la distribution des espèces. Tout l'intérêt de leur</w:t>
-      </w:r>
-      <w:r>
-        <w:t xml:space="preserve"> </w:t>
-      </w:r>
-      <w:r>
-        <w:rPr>
-          <w:i/>
-        </w:rPr>
-        <w:t xml:space="preserve">biogéographie de l'espèce</w:t>
-      </w:r>
-      <w:r>
-        <w:t xml:space="preserve"> </w:t>
-      </w:r>
-      <w:r>
-        <w:t xml:space="preserve">(terme donné à l'avant-dernière phrase de leur livre de 1967) est dans l'affirmation qu'il faut repgarder les contraintes conjointe de l'évolution (qui met un certain nombre de groupes taxonomiques en présence) et du context écologique qui régit les conditions d'extinction. Cette intrication de l'écologie et de l'évolution est bien inscript dans la pensée de MacArthur et Wilson même si la puissance de leur vision réside dans le fait de les occulter en partie.</w:t>
-      </w:r>
-    </w:p>
-    <w:p>
-      <w:pPr>
-        <w:pStyle w:val="BodyText"/>
-      </w:pPr>
-      <w:r>
-        <w:t xml:space="preserve">Près de 50 and après la parution de leur livre, une des clef en biologie semble être la compréhesion des retro actions l'écologie et de l'évoluton dans les varitions spatiale et temporelles de la biodiversité. On peut reprendre les trois aphorismes cités par</w:t>
-      </w:r>
-      <w:r>
-        <w:t xml:space="preserve"> </w:t>
-      </w:r>
-      <w:r>
-        <w:t xml:space="preserve">Schoener (2011a)</w:t>
-      </w:r>
-      <w:r>
-        <w:t xml:space="preserve"> </w:t>
-      </w:r>
-      <w:r>
-        <w:t xml:space="preserve">:</w:t>
-      </w:r>
-    </w:p>
-    <w:p>
-      <w:pPr>
-        <w:pStyle w:val="BlockText"/>
-      </w:pPr>
-      <w:r>
-        <w:t xml:space="preserve">« Nothing in biology makes sense except in the light of evolution. » (Dobzhansky, 1964)</w:t>
-      </w:r>
-    </w:p>
-    <w:p>
-      <w:pPr>
-        <w:pStyle w:val="BlockText"/>
-      </w:pPr>
-      <w:r>
-        <w:t xml:space="preserve">« This was supplanted half a century later by (2): Nothing in evolutionary biology makes sense except in the light of ecology. » (Grant and Grant, 2008)</w:t>
-      </w:r>
-    </w:p>
-    <w:p>
-      <w:pPr>
-        <w:pStyle w:val="BlockText"/>
-      </w:pPr>
-      <w:r>
-        <w:t xml:space="preserve">« Nothing in evolution or ecology makes sense except in the light of the other. » (Pelltier, 2009)</w:t>
-      </w:r>
-    </w:p>
-    <w:p>
-      <w:pPr>
-        <w:pStyle w:val="FirstParagraph"/>
-      </w:pPr>
-      <w:r>
-        <w:t xml:space="preserve">Au sein de la communauté, l'idée qu'il est difficle d'isoler les deux discipline et cela indépendamment de l'échelle cnsidérée semble gagner du terrain. Un parrallèle avec les sciences humaines me semble possible l'écologie serait à la biologie ce que la géographie est aux sciences humaines et aussi que l'évolution serait à la biologie ce que l'histoire est aux sciences humaines. Nous pouvons bien sur étudier l'une sans l'autre, mais le dialogue entre les deux disciplines est indispensable sinon elles avancent en faisant des hypothèses fortes sur l'autre et qui finiront éventuellement par nuire à la compréhension. Aisin supposé que les ressort de la varation sont puremnt des mécanimes écologique alros que dans certains système la variation allélique peut affecter rapidement et formtement la démogrpahie est problématqie</w:t>
+        <w:t xml:space="preserve">L'évolution chronologique est un indice de la reconnaissance actuel du besoin (de la nécessité?) de croiser écologie et évolution. Un parrallèle avec les sciences humaines me semble possible et dans lequel l'écologie serait à la biologie ce que la géographie est aux sciences humaines et l'évolution serait à la biologie ce que l'histoire est aux sciences humaines. Nous pouvons bien sur étudier l'une sans l'autre, mais le dialogue entre les deux disciplines est indispensable sinon elles avancent en faisant des hypothèses fortes sur l'autres et qui finiront éventuellement par nuire à notre compréhension. Par exemple, supposer que les variations temporelles fine de la taille d'une population est uniquement d'origine écologique peut être problématique si les variations génétiques sont suffisantes pour expliquer qu'une partie importante de cette variation comme cela l'a été montré sur une population de mutons de Soay</w:t>
       </w:r>
       <w:r>
         <w:t xml:space="preserve"> </w:t>
@@ -283,7 +310,7 @@
         <w:t xml:space="preserve">(Pelletier et al., 2007)</w:t>
       </w:r>
       <w:r>
-        <w:t xml:space="preserve">. Néanmoins chaque discipline a des connaissance à apporter pour nourir ce dialogue et la Biogéogrpahie est le champ qui tente de conprendre l'information refermée dans les distributions d'espèces.</w:t>
+        <w:t xml:space="preserve">. Je ne cherche pas à nier l'utilité des savoirs acquis de manière autonome pas un champ displinaire, j'insiste simplemnet sur l'importance de mettres ces connaissances en commun dans une synthèse indispensable pour décripter l'information contenue dans les distributions d'espèce.</w:t>
       </w:r>
     </w:p>
     <w:p>
@@ -1388,7 +1415,7 @@
         <w:t xml:space="preserve"> </w:t>
       </w:r>
       <w:r>
-        <w:t xml:space="preserve">(Pelletier et al., 2009,</w:t>
+        <w:t xml:space="preserve">(F Pelletier et al., 2009,</w:t>
       </w:r>
       <w:r>
         <w:t xml:space="preserve"> </w:t>
@@ -3451,9 +3478,25 @@
         <w:pStyle w:val="Bibliography"/>
       </w:pPr>
       <w:r>
+        <w:t xml:space="preserve">Dobzhansky, T., 1973. Nothing in Biology Makes Sense except in the Light of Evolution. The American Biology Teacher 35, 125–129. doi:</w:t>
+      </w:r>
+      <w:hyperlink r:id="rId78">
+        <w:r>
+          <w:rPr>
+            <w:rStyle w:val="Hyperlink"/>
+          </w:rPr>
+          <w:t xml:space="preserve">10.2307/4444260</w:t>
+        </w:r>
+      </w:hyperlink>
+    </w:p>
+    <w:p>
+      <w:pPr>
+        <w:pStyle w:val="Bibliography"/>
+      </w:pPr>
+      <w:r>
         <w:t xml:space="preserve">Elith, J., H. Graham, C., P. Anderson, R., Dudík, M., Ferrier, S., Guisan, A., J. Hijmans, R., Huettmann, F., R. Leathwick, J., Lehmann, A., Li, J., G. Lohmann, L., A. Loiselle, B., Manion, G., Moritz, C., Nakamura, M., Nakazawa, Y., McC. M. Overton, J., Townsend Peterson, A., J. Phillips, S., Richardson, K., Scachetti-Pereira, R., E. Schapire, R., Soberón, J., Williams, S., S. Wisz, M., E. Zimmermann, N., 2006. Novel methods improve prediction of species’ distributions from occurrence data. Ecography 29, 129–151. doi:</w:t>
       </w:r>
-      <w:hyperlink r:id="rId78">
+      <w:hyperlink r:id="rId79">
         <w:r>
           <w:rPr>
             <w:rStyle w:val="Hyperlink"/>
@@ -3469,7 +3512,7 @@
       <w:r>
         <w:t xml:space="preserve">Elith, J., Leathwick, J.R., 2009. Species Distribution Models: Ecological Explanation and Prediction Across Space and Time. Annual Review of Ecology, Evolution, and Systematics 40, 677–697. doi:</w:t>
       </w:r>
-      <w:hyperlink r:id="rId79">
+      <w:hyperlink r:id="rId80">
         <w:r>
           <w:rPr>
             <w:rStyle w:val="Hyperlink"/>
@@ -3485,7 +3528,7 @@
       <w:r>
         <w:t xml:space="preserve">Engelbrecht, B.M.J., Comita, L.S., Condit, R., Kursar, T. a, Tyree, M.T., Turner, B.L., Hubbell, S.P., 2007. Drought sensitivity shapes species distribution patterns in tropical forests. Nature 447, 80–82. doi:</w:t>
       </w:r>
-      <w:hyperlink r:id="rId80">
+      <w:hyperlink r:id="rId81">
         <w:r>
           <w:rPr>
             <w:rStyle w:val="Hyperlink"/>
@@ -3501,7 +3544,7 @@
       <w:r>
         <w:t xml:space="preserve">Finstermeier, K., Zinner, D., Brameier, M., Meyer, M., Kreuz, E., Hofreiter, M., Roos, C., 2013. A Mitogenomic Phylogeny of Living Primates. PLoS ONE 8, 1–10. doi:</w:t>
       </w:r>
-      <w:hyperlink r:id="rId81">
+      <w:hyperlink r:id="rId82">
         <w:r>
           <w:rPr>
             <w:rStyle w:val="Hyperlink"/>
@@ -3517,7 +3560,7 @@
       <w:r>
         <w:t xml:space="preserve">Godsoe, W., Harmon, L.J., 2012. How do species interactions affect species distribution models? Ecography 35, 811–820. doi:</w:t>
       </w:r>
-      <w:hyperlink r:id="rId82">
+      <w:hyperlink r:id="rId83">
         <w:r>
           <w:rPr>
             <w:rStyle w:val="Hyperlink"/>
@@ -3533,7 +3576,7 @@
       <w:r>
         <w:t xml:space="preserve">Gotelli, N.J., Graves, G.R., Rahbek, C., 2010. Macroecological signals of species interactions in the Danish avifauna. Proceedings of the National Academy of Sciences 107, 5030–5035. doi:</w:t>
       </w:r>
-      <w:hyperlink r:id="rId83">
+      <w:hyperlink r:id="rId84">
         <w:r>
           <w:rPr>
             <w:rStyle w:val="Hyperlink"/>
@@ -3547,9 +3590,17 @@
         <w:pStyle w:val="Bibliography"/>
       </w:pPr>
       <w:r>
+        <w:t xml:space="preserve">Grant, P.R., Grant, B.R., 2008. How and Why Species Multiply: The Radiation of Darwin’s Finches, Princeton series in evolutionary biology. Princeton University Press.</w:t>
+      </w:r>
+    </w:p>
+    <w:p>
+      <w:pPr>
+        <w:pStyle w:val="Bibliography"/>
+      </w:pPr>
+      <w:r>
         <w:t xml:space="preserve">Gravel, D., Canham, C.D., Beaudet, M., Messier, C., 2006. Reconciling niche and neutrality: the continuum hypothesis. Ecology letters 9, 399–409. doi:</w:t>
       </w:r>
-      <w:hyperlink r:id="rId84">
+      <w:hyperlink r:id="rId85">
         <w:r>
           <w:rPr>
             <w:rStyle w:val="Hyperlink"/>
@@ -3565,7 +3616,7 @@
       <w:r>
         <w:t xml:space="preserve">Gravel, D., Massol, F., Canard, E., Mouillot, D., Mouquet, N., 2011. Trophic theory of island biogeography. Ecology Letters 14, 1010–1016. doi:</w:t>
       </w:r>
-      <w:hyperlink r:id="rId85">
+      <w:hyperlink r:id="rId86">
         <w:r>
           <w:rPr>
             <w:rStyle w:val="Hyperlink"/>
@@ -3581,7 +3632,7 @@
       <w:r>
         <w:t xml:space="preserve">Gravel, D., Poisot, T., Albouy, C., Velez, L., Mouillot, D., 2013. Inferring food web structure from predator-prey body size relationships. Methods in Ecology and Evolution 4, 1083–1090. doi:</w:t>
       </w:r>
-      <w:hyperlink r:id="rId86">
+      <w:hyperlink r:id="rId87">
         <w:r>
           <w:rPr>
             <w:rStyle w:val="Hyperlink"/>
@@ -3597,7 +3648,7 @@
       <w:r>
         <w:t xml:space="preserve">Grinnell, J., 1917. The Niche-Relationships of the California Thrasher. The Auk 34, 427–433. doi:</w:t>
       </w:r>
-      <w:hyperlink r:id="rId87">
+      <w:hyperlink r:id="rId88">
         <w:r>
           <w:rPr>
             <w:rStyle w:val="Hyperlink"/>
@@ -3613,7 +3664,7 @@
       <w:r>
         <w:t xml:space="preserve">Guisan, A., Rahbek, C., 2011. SESAM - a new framework integrating macroecological and species distribution models for predicting spatio-temporal patterns of species assemblages. Journal of Biogeography 38, 1433–1444. doi:</w:t>
       </w:r>
-      <w:hyperlink r:id="rId88">
+      <w:hyperlink r:id="rId89">
         <w:r>
           <w:rPr>
             <w:rStyle w:val="Hyperlink"/>
@@ -3629,7 +3680,7 @@
       <w:r>
         <w:t xml:space="preserve">Hannah, L., Roehrdanz, P.R., Ikegami, M., Shepard, A.V., Shaw, M.R., Tabor, G., Zhi, L., Marquet, P.a., Hijmans, R.J., 2013. Climate change, wine, and conservation. Proceedings of the National Academy of Sciences 110, 6907–6912. doi:</w:t>
       </w:r>
-      <w:hyperlink r:id="rId89">
+      <w:hyperlink r:id="rId90">
         <w:r>
           <w:rPr>
             <w:rStyle w:val="Hyperlink"/>
@@ -3653,7 +3704,7 @@
       <w:r>
         <w:t xml:space="preserve">Hanski, I., 1998. Metapopulation dynamics. Nature reviews 396, 41–49. doi:</w:t>
       </w:r>
-      <w:hyperlink r:id="rId90">
+      <w:hyperlink r:id="rId91">
         <w:r>
           <w:rPr>
             <w:rStyle w:val="Hyperlink"/>
@@ -3669,7 +3720,7 @@
       <w:r>
         <w:t xml:space="preserve">He, F., Hubbell, S.P., 2011. Species-area relationships always overestimate extinction rates from habitat loss. Nature 473, 368–71. doi:</w:t>
       </w:r>
-      <w:hyperlink r:id="rId91">
+      <w:hyperlink r:id="rId92">
         <w:r>
           <w:rPr>
             <w:rStyle w:val="Hyperlink"/>
@@ -3685,7 +3736,7 @@
       <w:r>
         <w:t xml:space="preserve">Heikkinen, R.K., Luoto, M., Virkkala, R., Pearson, R.G., Körber, J.-H., 2007. Biotic interactions improve prediction of boreal bird distributions at macro-scales. Global Ecology and Biogeography 16, 754–763. doi:</w:t>
       </w:r>
-      <w:hyperlink r:id="rId92">
+      <w:hyperlink r:id="rId93">
         <w:r>
           <w:rPr>
             <w:rStyle w:val="Hyperlink"/>
@@ -3701,7 +3752,7 @@
       <w:r>
         <w:t xml:space="preserve">Hijmans, R.J., Cameron, S.E., Parra, J.L., Jones, P.G., Jarvis, A., 2005. Very high resolution interpolated climate surfaces for global land areas. International Journal of Climatology 25, 1965–1978. doi:</w:t>
       </w:r>
-      <w:hyperlink r:id="rId93">
+      <w:hyperlink r:id="rId94">
         <w:r>
           <w:rPr>
             <w:rStyle w:val="Hyperlink"/>
@@ -3717,7 +3768,7 @@
       <w:r>
         <w:t xml:space="preserve">Holt, R.D., 2009. Bringing the Hutchinsonian niche into the 21st century: ecological and evolutionary perspectives. Proceedings of the National Academy of Sciences of the United States of America 106 Suppl, 19659–65. doi:</w:t>
       </w:r>
-      <w:hyperlink r:id="rId94">
+      <w:hyperlink r:id="rId95">
         <w:r>
           <w:rPr>
             <w:rStyle w:val="Hyperlink"/>
@@ -3733,7 +3784,7 @@
       <w:r>
         <w:t xml:space="preserve">Holt, R.D., Barfield, M., 2009. Trophic interactions and range limits: the diverse roles of predation. Proceedings. Biological sciences / The Royal Society 276, 1435–1442. doi:</w:t>
       </w:r>
-      <w:hyperlink r:id="rId95">
+      <w:hyperlink r:id="rId96">
         <w:r>
           <w:rPr>
             <w:rStyle w:val="Hyperlink"/>
@@ -3749,7 +3800,7 @@
       <w:r>
         <w:t xml:space="preserve">Hortal, J., Diniz-Filho, J.A.F., Bini, L.M., Rodríguez, M.Á., Baselga, A., Nogués-Bravo, D., Rangel, T.F., Hawkins, B.A., Lobo, J.M., 2011. Ice age climate, evolutionary constraints and diversity patterns of European dung beetles. Ecology Letters 14, 741–748. doi:</w:t>
       </w:r>
-      <w:hyperlink r:id="rId96">
+      <w:hyperlink r:id="rId97">
         <w:r>
           <w:rPr>
             <w:rStyle w:val="Hyperlink"/>
@@ -3773,7 +3824,7 @@
       <w:r>
         <w:t xml:space="preserve">Hubbell, S.P., 1999. Light-Gap Disturbances, Recruitment Limitation, and Tree Diversity in a Neotropical Forest. Science 283, 554–557. doi:</w:t>
       </w:r>
-      <w:hyperlink r:id="rId97">
+      <w:hyperlink r:id="rId98">
         <w:r>
           <w:rPr>
             <w:rStyle w:val="Hyperlink"/>
@@ -3789,7 +3840,7 @@
       <w:r>
         <w:t xml:space="preserve">Hubbell, S.P., 1997. A unified theory of biogeography and relative species abundance and its application to tropical rain forests and coral reefs. Coral Reefs 16, S9–S21. doi:</w:t>
       </w:r>
-      <w:hyperlink r:id="rId98">
+      <w:hyperlink r:id="rId99">
         <w:r>
           <w:rPr>
             <w:rStyle w:val="Hyperlink"/>
@@ -3805,7 +3856,7 @@
       <w:r>
         <w:t xml:space="preserve">Jabot, F., Bascompte, J., 2012. Bitrophic interactions shape biodiversity in space. Proceedings of the National Academy of Sciences of the United States of America 109, 4521–4526. doi:</w:t>
       </w:r>
-      <w:hyperlink r:id="rId99">
+      <w:hyperlink r:id="rId100">
         <w:r>
           <w:rPr>
             <w:rStyle w:val="Hyperlink"/>
@@ -3821,7 +3872,7 @@
       <w:r>
         <w:t xml:space="preserve">Jeschke, J.M., Strayer, D.L., 2008. Usefulness of bioclimatic models for studying climate change and invasive species. Annals of the New York Academy of Sciences 1134, 1–24. doi:</w:t>
       </w:r>
-      <w:hyperlink r:id="rId100">
+      <w:hyperlink r:id="rId101">
         <w:r>
           <w:rPr>
             <w:rStyle w:val="Hyperlink"/>
@@ -3837,7 +3888,7 @@
       <w:r>
         <w:t xml:space="preserve">John, R., Dalling, J.W., Harms, K.E., Yavitt, J.B., Stallard, R.F., Mirabello, M., Hubbell, S.P., Valencia, R., Navarrete, H., Vallejo, M., Foster, R.B., 2007. Soil nutrients influence spatial distributions of tropical tree species. Proceedings of the National Academy of Sciences 104, 864–869. doi:</w:t>
       </w:r>
-      <w:hyperlink r:id="rId101">
+      <w:hyperlink r:id="rId102">
         <w:r>
           <w:rPr>
             <w:rStyle w:val="Hyperlink"/>
@@ -3853,7 +3904,7 @@
       <w:r>
         <w:t xml:space="preserve">Kearney, M., Porter, W.P., 2004. MAPPING THE FUNDAMENTAL NICHE: PHYSIOLOGY, CLIMATE, AND THE DISTRIBUTION OF A NOCTURNAL LIZARD. Ecology 85, 3119–3131. doi:</w:t>
       </w:r>
-      <w:hyperlink r:id="rId102">
+      <w:hyperlink r:id="rId103">
         <w:r>
           <w:rPr>
             <w:rStyle w:val="Hyperlink"/>
@@ -3869,7 +3920,7 @@
       <w:r>
         <w:t xml:space="preserve">Kéfi, S., Berlow, E.L., Wieters, E.A., Joppa, L.N., Wood, S.A., Brose, U., Navarrete, S.A., 2015. Network structure beyond food webs: mapping non-trophic and trophic interactions on Chilean rocky shores. Ecology 96, 291–303. doi:</w:t>
       </w:r>
-      <w:hyperlink r:id="rId103">
+      <w:hyperlink r:id="rId104">
         <w:r>
           <w:rPr>
             <w:rStyle w:val="Hyperlink"/>
@@ -3885,7 +3936,7 @@
       <w:r>
         <w:t xml:space="preserve">Kéfi, S., Berlow, E.L., Wieters, E.A., Navarrete, S.A., Petchey, O.L., Wood, S.A., Boit, A., Joppa, L.N., Lafferty, K.D., Williams, R.J., Martinez, N.D., Menge, B.A., Blanchette, C.A., Iles, A.C., Brose, U., 2012. More than a meal… integrating non-feeding interactions into food webs. Ecology Letters 15, 291–300. doi:</w:t>
       </w:r>
-      <w:hyperlink r:id="rId104">
+      <w:hyperlink r:id="rId105">
         <w:r>
           <w:rPr>
             <w:rStyle w:val="Hyperlink"/>
@@ -3901,7 +3952,7 @@
       <w:r>
         <w:t xml:space="preserve">Kissling, W.D., Dormann, C.F., Groeneveld, J., Hickler, T., Kühn, I., McInerny, G.J., Montoya, J.M., Römermann, C., Schiffers, K., Schurr, F.M., Singer, A., Svenning, J.-C., Zimmermann, N.E., O’Hara, R.B., 2012. Towards novel approaches to modelling biotic interactions in multispecies assemblages at large spatial extents. Journal of Biogeography 39, 2163–2178. doi:</w:t>
       </w:r>
-      <w:hyperlink r:id="rId105">
+      <w:hyperlink r:id="rId106">
         <w:r>
           <w:rPr>
             <w:rStyle w:val="Hyperlink"/>
@@ -3917,7 +3968,7 @@
       <w:r>
         <w:t xml:space="preserve">Koh, L.P., 2004. Species Coextinctions and the Biodiversity Crisis. Science 305, 1632–1634. doi:</w:t>
       </w:r>
-      <w:hyperlink r:id="rId106">
+      <w:hyperlink r:id="rId107">
         <w:r>
           <w:rPr>
             <w:rStyle w:val="Hyperlink"/>
@@ -3933,7 +3984,7 @@
       <w:r>
         <w:t xml:space="preserve">Kooijman, S.A.L.M., 2000. Dynamic Energy and Mass Budgets in Biological Systems. Cambridge University Press, Cambridge. doi:</w:t>
       </w:r>
-      <w:hyperlink r:id="rId107">
+      <w:hyperlink r:id="rId108">
         <w:r>
           <w:rPr>
             <w:rStyle w:val="Hyperlink"/>
@@ -3949,7 +4000,7 @@
       <w:r>
         <w:t xml:space="preserve">Lavergne, S., Mouquet, N., Thuiller, W., Ronce, O., 2010. Biodiversity and Climate Change: Integrating Evolutionary and Ecological Responses of Species and Communities. Annual Review of Ecology, Evolution, and Systematics 41, 321–350. doi:</w:t>
       </w:r>
-      <w:hyperlink r:id="rId108">
+      <w:hyperlink r:id="rId109">
         <w:r>
           <w:rPr>
             <w:rStyle w:val="Hyperlink"/>
@@ -3965,7 +4016,7 @@
       <w:r>
         <w:t xml:space="preserve">Leibold, M.a., Holyoak, M., Mouquet, N., Amarasekare, P., Chase, J.M., Hoopes, M.F., Holt, R.D., Shurin, J.B., Law, R., Tilman, D., Loreau, M., Gonzalez, a., 2004. The metacommunity concept: a framework for multi-scale community ecology. Ecology Letters 7, 601–613. doi:</w:t>
       </w:r>
-      <w:hyperlink r:id="rId109">
+      <w:hyperlink r:id="rId110">
         <w:r>
           <w:rPr>
             <w:rStyle w:val="Hyperlink"/>
@@ -3981,7 +4032,7 @@
       <w:r>
         <w:t xml:space="preserve">Levins, R., 1969. Some Demographic and Genetic Consequences of Environmental Heterogeneity for Biological Control. Bulletin of the Entomological Society of America 15, 237–240. doi:</w:t>
       </w:r>
-      <w:hyperlink r:id="rId110">
+      <w:hyperlink r:id="rId111">
         <w:r>
           <w:rPr>
             <w:rStyle w:val="Hyperlink"/>
@@ -4013,7 +4064,7 @@
       <w:r>
         <w:t xml:space="preserve">Lomolino, M.V., 2000. A call for a new paradigm of island biogeography. Global Ecology and Biogeography 9, 1–6. doi:</w:t>
       </w:r>
-      <w:hyperlink r:id="rId111">
+      <w:hyperlink r:id="rId112">
         <w:r>
           <w:rPr>
             <w:rStyle w:val="Hyperlink"/>
@@ -4029,7 +4080,7 @@
       <w:r>
         <w:t xml:space="preserve">Lomolino, M.V., Brown, J.H., 2009. The reticulating phylogeny of island biogeography theory. Q. Rev. Biol. 84, 357–390. doi:</w:t>
       </w:r>
-      <w:hyperlink r:id="rId112">
+      <w:hyperlink r:id="rId113">
         <w:r>
           <w:rPr>
             <w:rStyle w:val="Hyperlink"/>
@@ -4077,7 +4128,7 @@
       <w:r>
         <w:t xml:space="preserve">MacArthur, R.H., Wilson, E.O., MacArthur, W., 1967. The theory of island biogeography. doi:</w:t>
       </w:r>
-      <w:hyperlink r:id="rId113">
+      <w:hyperlink r:id="rId114">
         <w:r>
           <w:rPr>
             <w:rStyle w:val="Hyperlink"/>
@@ -4093,7 +4144,7 @@
       <w:r>
         <w:t xml:space="preserve">May, R.M., 2004. Uses and abuses of mathematics in biology. Science (New York, N.Y.) 303, 790–3. doi:</w:t>
       </w:r>
-      <w:hyperlink r:id="rId114">
+      <w:hyperlink r:id="rId115">
         <w:r>
           <w:rPr>
             <w:rStyle w:val="Hyperlink"/>
@@ -4109,7 +4160,7 @@
       <w:r>
         <w:t xml:space="preserve">May, R.M., 1973. Stability and complexity in model ecosystems. Monographs in population biology 6, 1–235. doi:</w:t>
       </w:r>
-      <w:hyperlink r:id="rId115">
+      <w:hyperlink r:id="rId116">
         <w:r>
           <w:rPr>
             <w:rStyle w:val="Hyperlink"/>
@@ -4133,7 +4184,7 @@
       <w:r>
         <w:t xml:space="preserve">McCann, K.S., 2000. The diversity-stability debate. Nature 405, 228–33. doi:</w:t>
       </w:r>
-      <w:hyperlink r:id="rId116">
+      <w:hyperlink r:id="rId117">
         <w:r>
           <w:rPr>
             <w:rStyle w:val="Hyperlink"/>
@@ -4149,7 +4200,7 @@
       <w:r>
         <w:t xml:space="preserve">McGill, B., Collins, C., 2003. A unified theory for macroecology based on spatial patterns of abundance. Evolutionary Ecology Research 5, 469–492. doi:</w:t>
       </w:r>
-      <w:hyperlink r:id="rId117">
+      <w:hyperlink r:id="rId118">
         <w:r>
           <w:rPr>
             <w:rStyle w:val="Hyperlink"/>
@@ -4165,7 +4216,7 @@
       <w:r>
         <w:t xml:space="preserve">McGill, B.J., 2010. Matters of Scale. Science 328, 575–576. doi:</w:t>
       </w:r>
-      <w:hyperlink r:id="rId118">
+      <w:hyperlink r:id="rId119">
         <w:r>
           <w:rPr>
             <w:rStyle w:val="Hyperlink"/>
@@ -4181,7 +4232,7 @@
       <w:r>
         <w:t xml:space="preserve">McGill, B.J., Enquist, B.J., Weiher, E., Westoby, M., 2006. Rebuilding community ecology from functional traits. Trends in ecology &amp; evolution 21, 178–185. doi:</w:t>
       </w:r>
-      <w:hyperlink r:id="rId119">
+      <w:hyperlink r:id="rId120">
         <w:r>
           <w:rPr>
             <w:rStyle w:val="Hyperlink"/>
@@ -4205,7 +4256,7 @@
       <w:r>
         <w:t xml:space="preserve">Neigel, J., 2003. Species-area relatioships and marine conservation. Ecological Applications 13, 138–145. doi:</w:t>
       </w:r>
-      <w:hyperlink r:id="rId120">
+      <w:hyperlink r:id="rId121">
         <w:r>
           <w:rPr>
             <w:rStyle w:val="Hyperlink"/>
@@ -4221,7 +4272,7 @@
       <w:r>
         <w:t xml:space="preserve">Pearson, R.G., Dawson, T.P., 2003. Predicting the impacts of climate change on the distribution of species: are bioclimate envelope models useful? Global Ecology and Biogeography 12, 361–371. doi:</w:t>
       </w:r>
-      <w:hyperlink r:id="rId121">
+      <w:hyperlink r:id="rId122">
         <w:r>
           <w:rPr>
             <w:rStyle w:val="Hyperlink"/>
@@ -4237,7 +4288,7 @@
       <w:r>
         <w:t xml:space="preserve">Pelletier, F., Clutton-Brock, T., Pemberton, J., Tuljapurkar, S., Coulson, T., 2007. The evolutionary demography of ecological change: Linking trait variation and population growth. Science 315, 1571–1574. doi:</w:t>
       </w:r>
-      <w:hyperlink r:id="rId122">
+      <w:hyperlink r:id="rId123">
         <w:r>
           <w:rPr>
             <w:rStyle w:val="Hyperlink"/>
@@ -4253,7 +4304,7 @@
       <w:r>
         <w:t xml:space="preserve">Pelletier, F., Garant, D., Hendry, a P., 2009. Eco-evolutionary dynamics. Philosophical transactions of the Royal Society of London. Series B, Biological sciences 364, 1483–9. doi:</w:t>
       </w:r>
-      <w:hyperlink r:id="rId123">
+      <w:hyperlink r:id="rId124">
         <w:r>
           <w:rPr>
             <w:rStyle w:val="Hyperlink"/>
@@ -4267,9 +4318,25 @@
         <w:pStyle w:val="Bibliography"/>
       </w:pPr>
       <w:r>
+        <w:t xml:space="preserve">Pelletier, F., Garant, D., Hendry, A., 2009. Eco-evolutionary dynamics. Philosophical Transactions of the Royal Society B: Biological Sciences 364, 1483–1489. doi:</w:t>
+      </w:r>
+      <w:hyperlink r:id="rId124">
+        <w:r>
+          <w:rPr>
+            <w:rStyle w:val="Hyperlink"/>
+          </w:rPr>
+          <w:t xml:space="preserve">10.1098/rstb.2009.0027</w:t>
+        </w:r>
+      </w:hyperlink>
+    </w:p>
+    <w:p>
+      <w:pPr>
+        <w:pStyle w:val="Bibliography"/>
+      </w:pPr>
+      <w:r>
         <w:t xml:space="preserve">Poisot, T., Kéfi, S., Morand, S., Stanko, M., Marquet, P.A., Hochberg, M.E., 2015. A continuum of specialists and generalists in empirical communities. PLoS ONE 10, 1–12. doi:</w:t>
       </w:r>
-      <w:hyperlink r:id="rId124">
+      <w:hyperlink r:id="rId125">
         <w:r>
           <w:rPr>
             <w:rStyle w:val="Hyperlink"/>
@@ -4285,7 +4352,7 @@
       <w:r>
         <w:t xml:space="preserve">Poisot, T., Stouffer, D.B., Gravel, D., 2015. Beyond species: why ecological interactions vary through space and time. Oikos 124, 243–251. doi:</w:t>
       </w:r>
-      <w:hyperlink r:id="rId125">
+      <w:hyperlink r:id="rId126">
         <w:r>
           <w:rPr>
             <w:rStyle w:val="Hyperlink"/>
@@ -4301,7 +4368,7 @@
       <w:r>
         <w:t xml:space="preserve">Pollock, L.J., Tingley, R., Morris, W.K., Golding, N., O’Hara, R.B., Parris, K.M., Vesk, P.A., McCarthy, M.A., 2014. Understanding co-occurrence by modelling species simultaneously with a Joint Species Distribution Model (JSDM). Methods in Ecology and Evolution 5, 397–406. doi:</w:t>
       </w:r>
-      <w:hyperlink r:id="rId126">
+      <w:hyperlink r:id="rId127">
         <w:r>
           <w:rPr>
             <w:rStyle w:val="Hyperlink"/>
@@ -4317,7 +4384,7 @@
       <w:r>
         <w:t xml:space="preserve">Post, D.M., Palkovacs, E.P., 2009. Eco-evolutionary feedbacks in community and ecosystem ecology: interactions between the ecological theatre and the evolutionary play. Philosophical transactions of the Royal Society of London. Series B, Biological sciences 364, 1629–40. doi:</w:t>
       </w:r>
-      <w:hyperlink r:id="rId127">
+      <w:hyperlink r:id="rId128">
         <w:r>
           <w:rPr>
             <w:rStyle w:val="Hyperlink"/>
@@ -4341,7 +4408,7 @@
       <w:r>
         <w:t xml:space="preserve">Razafindratsima, O.H., Mehtani, S., Dunham, A.E., 2013. Extinctions, traits and phylogenetic community structure: Insights from primate assemblages in Madagascar. Ecography 36, 047–056. doi:</w:t>
       </w:r>
-      <w:hyperlink r:id="rId128">
+      <w:hyperlink r:id="rId129">
         <w:r>
           <w:rPr>
             <w:rStyle w:val="Hyperlink"/>
@@ -4365,7 +4432,7 @@
       <w:r>
         <w:t xml:space="preserve">Ricklefs, R.E., 1987. Community diversity: relative roles of local and regional processes. Science 235, 167–171. doi:</w:t>
       </w:r>
-      <w:hyperlink r:id="rId129">
+      <w:hyperlink r:id="rId130">
         <w:r>
           <w:rPr>
             <w:rStyle w:val="Hyperlink"/>
@@ -4381,7 +4448,7 @@
       <w:r>
         <w:t xml:space="preserve">Robinet, C., Suppo, C., Darrouzet, E., 2016. Rapid spread of the invasive yellow-legged hornet in France: the role of human-mediated dispersal and the effects of control measures. Journal of Applied Ecology. doi:</w:t>
       </w:r>
-      <w:hyperlink r:id="rId130">
+      <w:hyperlink r:id="rId131">
         <w:r>
           <w:rPr>
             <w:rStyle w:val="Hyperlink"/>
@@ -4397,7 +4464,7 @@
       <w:r>
         <w:t xml:space="preserve">Rosindell, J., Hubbell, S.P., He, F., Harmon, L.J., Etienne, R.S., 2012. The case for ecological neutral theory. Trends in Ecology and Evolution 27, 203–208. doi:</w:t>
       </w:r>
-      <w:hyperlink r:id="rId131">
+      <w:hyperlink r:id="rId132">
         <w:r>
           <w:rPr>
             <w:rStyle w:val="Hyperlink"/>
@@ -4413,7 +4480,7 @@
       <w:r>
         <w:t xml:space="preserve">Saccheri, I., Kuussaari, M., Kankare, M., Vikman, P., Fortelius, W., Hanski, I., 1998. Inbreeding and extinction in a butterfly metapopulation. Nature 392, 491–494. doi:</w:t>
       </w:r>
-      <w:hyperlink r:id="rId132">
+      <w:hyperlink r:id="rId133">
         <w:r>
           <w:rPr>
             <w:rStyle w:val="Hyperlink"/>
@@ -4429,7 +4496,7 @@
       <w:r>
         <w:t xml:space="preserve">Schoener, T.W., 2011a. The Newest Synthesis : Understanding Ecological Dynamics. Science 331, 426–429. doi:</w:t>
       </w:r>
-      <w:hyperlink r:id="rId133">
+      <w:hyperlink r:id="rId134">
         <w:r>
           <w:rPr>
             <w:rStyle w:val="Hyperlink"/>
@@ -4445,7 +4512,7 @@
       <w:r>
         <w:t xml:space="preserve">Schoener, T.W., 2011b. The newest synthesis: understanding the interplay of evolutionary and ecological dynamics. Science (New York, N.Y.) 331, 426–9. doi:</w:t>
       </w:r>
-      <w:hyperlink r:id="rId133">
+      <w:hyperlink r:id="rId134">
         <w:r>
           <w:rPr>
             <w:rStyle w:val="Hyperlink"/>
@@ -4461,7 +4528,7 @@
       <w:r>
         <w:t xml:space="preserve">Sexton, J.P., McIntyre, P.J., Angert, A.L., Rice, K.J., 2009. Evolution and Ecology of Species Range Limits. Annual Review of Ecology, Evolution, and Systematics 40, 415–436. doi:</w:t>
       </w:r>
-      <w:hyperlink r:id="rId134">
+      <w:hyperlink r:id="rId135">
         <w:r>
           <w:rPr>
             <w:rStyle w:val="Hyperlink"/>
@@ -4477,7 +4544,7 @@
       <w:r>
         <w:t xml:space="preserve">Simberloff, D.S., 1974. Equilibrium Theory of Island Biogeography and Ecology. Annual Review of Ecology and Systematics 5, 161–182. doi:</w:t>
       </w:r>
-      <w:hyperlink r:id="rId135">
+      <w:hyperlink r:id="rId136">
         <w:r>
           <w:rPr>
             <w:rStyle w:val="Hyperlink"/>
@@ -4493,7 +4560,7 @@
       <w:r>
         <w:t xml:space="preserve">Simberloff, D.S., Wilson, E.O., 1969. Experimental Zoogeography of Islands: The Colonization of Empty Islands. Ecology 50, 278–296. doi:</w:t>
       </w:r>
-      <w:hyperlink r:id="rId136">
+      <w:hyperlink r:id="rId137">
         <w:r>
           <w:rPr>
             <w:rStyle w:val="Hyperlink"/>
@@ -4509,7 +4576,7 @@
       <w:r>
         <w:t xml:space="preserve">Simberloff, D.S., Wilson, E.O., 1969. Experimental zoogeography of islands: a model for insular colonization. Ecology 50, 296–314. doi:</w:t>
       </w:r>
-      <w:hyperlink r:id="rId136">
+      <w:hyperlink r:id="rId137">
         <w:r>
           <w:rPr>
             <w:rStyle w:val="Hyperlink"/>
@@ -4525,7 +4592,7 @@
       <w:r>
         <w:t xml:space="preserve">Springer, A., Swann, D., Crimmins, M., 2015. Climate change impacts on high elevation saguaro range expansion. Journal of Arid Environments 116, 57–62. doi:</w:t>
       </w:r>
-      <w:hyperlink r:id="rId137">
+      <w:hyperlink r:id="rId138">
         <w:r>
           <w:rPr>
             <w:rStyle w:val="Hyperlink"/>
@@ -4541,7 +4608,7 @@
       <w:r>
         <w:t xml:space="preserve">Tao, T., Vu, V., Krishnapur, M., 2010. Random matrices: Universality of ESDs and the circular law. The Annals of Probability 38, 2023–2065. doi:</w:t>
       </w:r>
-      <w:hyperlink r:id="rId138">
+      <w:hyperlink r:id="rId139">
         <w:r>
           <w:rPr>
             <w:rStyle w:val="Hyperlink"/>
@@ -4557,7 +4624,7 @@
       <w:r>
         <w:t xml:space="preserve">Thuiller, W., Münkemüller, T., Lavergne, S., Mouillot, D., Mouquet, N., Schiffers, K., Gravel, D., 2013. A road map for integrating eco-evolutionary processes into biodiversity models. Ecology Letters 16, 94–105. doi:</w:t>
       </w:r>
-      <w:hyperlink r:id="rId139">
+      <w:hyperlink r:id="rId140">
         <w:r>
           <w:rPr>
             <w:rStyle w:val="Hyperlink"/>
@@ -4573,7 +4640,7 @@
       <w:r>
         <w:t xml:space="preserve">Tingley, M.W., Monahan, W.B., Beissinger, S.R., Moritz, C., 2009. Birds track their Grinnellian niche through a century of climate change. Proceedings of the National Academy of Sciences of the United States of America 106 Suppl, 19637–43. doi:</w:t>
       </w:r>
-      <w:hyperlink r:id="rId140">
+      <w:hyperlink r:id="rId141">
         <w:r>
           <w:rPr>
             <w:rStyle w:val="Hyperlink"/>
@@ -4589,7 +4656,7 @@
       <w:r>
         <w:t xml:space="preserve">Vanbergen, A.J., 2013. Threats to an ecosystem service: Pressures on pollinators. Frontiers in Ecology and the Environment 11, 251–259. doi:</w:t>
       </w:r>
-      <w:hyperlink r:id="rId141">
+      <w:hyperlink r:id="rId142">
         <w:r>
           <w:rPr>
             <w:rStyle w:val="Hyperlink"/>
@@ -4605,7 +4672,7 @@
       <w:r>
         <w:t xml:space="preserve">Villemant, C., Barbet-Massin, M., Perrard, A., Muller, F., Gargominy, O., Jiguet, F., Rome, Q., 2011. Predicting the invasion risk by the alien bee-hawking Yellow-legged hornet Vespa velutina nigrithorax across Europe and other continents with niche models. Biological Conservation 144, 2142–2150. doi:</w:t>
       </w:r>
-      <w:hyperlink r:id="rId142">
+      <w:hyperlink r:id="rId143">
         <w:r>
           <w:rPr>
             <w:rStyle w:val="Hyperlink"/>
@@ -4629,7 +4696,7 @@
       <w:r>
         <w:t xml:space="preserve">Wacey, D., Kilburn, M.R., Saunders, M., Cliff, J., Brasier, M.D., 2011. Microfossils of sulphur-metabolizing cells in 3.4-billion-year-old rocks of Western Australia. Nature Geoscience 4, 698–702. doi:</w:t>
       </w:r>
-      <w:hyperlink r:id="rId143">
+      <w:hyperlink r:id="rId144">
         <w:r>
           <w:rPr>
             <w:rStyle w:val="Hyperlink"/>
@@ -4645,7 +4712,7 @@
       <w:r>
         <w:t xml:space="preserve">Waldrop, M.M., 2016. The hundred-year quest for gravitational waves — in pictures. Nature. doi:</w:t>
       </w:r>
-      <w:hyperlink r:id="rId144">
+      <w:hyperlink r:id="rId145">
         <w:r>
           <w:rPr>
             <w:rStyle w:val="Hyperlink"/>
@@ -4669,7 +4736,7 @@
       <w:r>
         <w:t xml:space="preserve">Wallace, A.R., 1860. On the Zoological Geography of the Malay Archipelago. Journal of the Proceedings of the Linnean Society of London. Zoology 4, 172–184. doi:</w:t>
       </w:r>
-      <w:hyperlink r:id="rId145">
+      <w:hyperlink r:id="rId146">
         <w:r>
           <w:rPr>
             <w:rStyle w:val="Hyperlink"/>
@@ -4693,7 +4760,7 @@
       <w:r>
         <w:t xml:space="preserve">Warren, B.H., Simberloff, D., Ricklefs, R.E., Aguilée, R., Condamine, F.L., Gravel, D., Morlon, H., Mouquet, N., Rosindell, J., Casquet, J., Conti, E., Cornuault, J., Fernández-Palacios, J.M., Hengl, T., Norder, S.J., Rijsdijk, K.F., Sanmartín, I., Strasberg, D., Triantis, K.a., Valente, L.M., Whittaker, R.J., Gillespie, R.G., Emerson, B.C., Thébaud, C., 2015. Islands as model systems in ecology and evolution: prospects fifty years after MacArthur-Wilson. Ecology Letters 18, 200–217. doi:</w:t>
       </w:r>
-      <w:hyperlink r:id="rId146">
+      <w:hyperlink r:id="rId147">
         <w:r>
           <w:rPr>
             <w:rStyle w:val="Hyperlink"/>
@@ -4709,7 +4776,7 @@
       <w:r>
         <w:t xml:space="preserve">Wennekes, P.L., Rosindell, J., Etienne, R.S., 2012. The Neutral—Niche Debate: A Philosophical Perspective. Acta Biotheoretica 60, 257–271. doi:</w:t>
       </w:r>
-      <w:hyperlink r:id="rId147">
+      <w:hyperlink r:id="rId148">
         <w:r>
           <w:rPr>
             <w:rStyle w:val="Hyperlink"/>
@@ -4725,7 +4792,7 @@
       <w:r>
         <w:t xml:space="preserve">Yoshida, T., Jones, L.E., Ellner, S.P., Fussmann, G.F., Hairston, N.G., 2003. Rapid evolution drives ecological dynamics in a predator-prey system. Nature 424, 303–6. doi:</w:t>
       </w:r>
-      <w:hyperlink r:id="rId148">
+      <w:hyperlink r:id="rId149">
         <w:r>
           <w:rPr>
             <w:rStyle w:val="Hyperlink"/>
@@ -4850,7 +4917,7 @@
       </w:r>
     </w:p>
   </w:footnote>
-  <w:footnote w:id="25">
+  <w:footnote w:id="26">
     <w:p>
       <w:pPr>
         <w:pStyle w:val="FootnoteText"/>
@@ -4865,7 +4932,7 @@
         <w:t xml:space="preserve"> </w:t>
       </w:r>
       <w:r>
-        <w:t xml:space="preserve">Cet actuel professeur émérite à l'université d'Harvard est reconnu pour ces apport en biologie et en sociologue, il est l'auteur de 32 livres mais c'est pour son immense connaissance des fourmis que j'ai choisi l'adjectif de myrmécologue.</w:t>
+        <w:t xml:space="preserve">Cet actuel professeur émérite à l'université d'Harvard est reconnu pour ces apport en biologie et en sociologue, il est notamment l'auteur de 32 livres. C'est pour son immense connaissance des fourmis que j'ai choisi l'adjectif de myrmécologue.</w:t>
       </w:r>
     </w:p>
   </w:footnote>
@@ -5148,7 +5215,7 @@
     </w:lvl>
   </w:abstractNum>
   <w:abstractNum w:abstractNumId="990">
-    <w:nsid w:val="87db34e5"/>
+    <w:nsid w:val="b928bcf6"/>
     <w:multiLevelType w:val="multilevel"/>
     <w:lvl w:ilvl="0">
       <w:numFmt w:val="bullet"/>

</xml_diff>

<commit_message>
section 2.1 2.2 reviewed
</commit_message>
<xml_diff>
--- a/intro.docx
+++ b/intro.docx
@@ -790,10 +790,10 @@
       <w:pPr>
         <w:pStyle w:val="Heading1"/>
       </w:pPr>
-      <w:bookmarkStart w:id="37" w:name="répartition-géographiques-des-espèces-les-forces-en-présence"/>
+      <w:bookmarkStart w:id="37" w:name="les-processus-qui-faconnenet-les-aires-de-répartition"/>
       <w:bookmarkEnd w:id="37"/>
       <w:r>
-        <w:t xml:space="preserve">Répartition géographiques des espèces, les forces en présence</w:t>
+        <w:t xml:space="preserve">Les processus qui faconnenet les aires de répartition</w:t>
       </w:r>
     </w:p>
     <w:p>
@@ -811,7 +811,19 @@
         <w:pStyle w:val="FirstParagraph"/>
       </w:pPr>
       <w:r>
-        <w:t xml:space="preserve">Il s'agit du récit des variations temporelles à larges des échelles temporelles. C'est dans l'étude de la proximité des taxons mais aussi des fossiles éventuels que l'on déchifre comment certains groupes ont colonisés tels ou tels lieu. La théorie de la dérive des continents établie par Alfred Lothar Wegener, notamment basée sur la similarité de fossiles trouvés sur des continents très èloignés, implique que des groupes éventuellement proche il y a des milions d'année ont été séparée et on donnaée maissane à des lignées différentes. Aujourd'hui nous sommes capables de retracer ces liens de parenté à l'aide de phylogénies moléculaires sont des outils très efficace pour comprendre depuiis quand les différents taxons ont été séparée. Par la compairaison des génômes motochindiriaux, il a été montré récemment que les lémuriens (primates malgaches) ont été séparées de toute autre lignée de primates il y a 60 milions d'année environs</w:t>
+        <w:t xml:space="preserve">Il s'agit de la compréhesnion des impactes sur les êtres vivants des évènements de grande amplitude temporelle (allant de quelques miliers d'années à plusieurs milions d'années). C'est dans l'étude de la proximité des taxons mais aussi des fossiles éventuels que l'on peut déchiffrer les mouvements de colonisation des différentes branches de l'arbre du vivant. Pour prendre un exemple de phénomène de très grande amplitude, on peut faire appel à la théorie de la dérive des continents établie par Alfred Lothar Wegener</w:t>
+      </w:r>
+      <w:r>
+        <w:rPr>
+          <w:rStyle w:val="FootnoteReference"/>
+        </w:rPr>
+        <w:footnoteReference w:id="39"/>
+      </w:r>
+      <w:r>
+        <w:t xml:space="preserve"> </w:t>
+      </w:r>
+      <w:r>
+        <w:t xml:space="preserve">qui implique que des groupes éventuellement proches il y a des milions d'années ont été séparés et ont donné naissance à des lignées différentes. Aujourd'hui, nous sommes capables de retracer ces liens de parenté à l'aide de phylogénies moléculaires qui sont des outils très efficaces pour estimer le temps que sépare différents. Ainsi, par la comparaison des génômes motochindiriaux, il a été montré récemment que les lémuriens (primates malgaches) ont été séparées de toute autre lignée de primates il y a 60 milions d'année environs</w:t>
       </w:r>
       <w:r>
         <w:t xml:space="preserve"> </w:t>
@@ -820,7 +832,7 @@
         <w:t xml:space="preserve">(Finstermeier et al., 2013)</w:t>
       </w:r>
       <w:r>
-        <w:t xml:space="preserve">. Une autre partie du travail devant ces faits est de comprendre quels ont été les mécanismes qui ont conduit à l'isolation de ce groupe de singes à Madagscar et à la construction des communautés que nous observons actuellement</w:t>
+        <w:t xml:space="preserve">. Cette séparation questionne bien sur sur la série d'évènements qui ont conduit à l'isolation de ce groupe de singes à Madagscar et à la construction des communautés que nous y observons actuellement</w:t>
       </w:r>
       <w:r>
         <w:t xml:space="preserve"> </w:t>
@@ -837,7 +849,7 @@
         <w:pStyle w:val="BodyText"/>
       </w:pPr>
       <w:r>
-        <w:t xml:space="preserve">Les processus de grande amplitude temporelle sont cependant dominés par le poids historique et prédire un phénomène tel que l'extinction des dinosaurs n'est chose aisée qu'une fois qu'il s'est déroulé. Cela dit, en regardant des événemenets plus récents, certains mécanimes puis être mis en jeu. Aisin, l'étude de la diversification des bouziers entrepris par Joachim Hortal et collègues</w:t>
+        <w:t xml:space="preserve">Les processus de grande amplitude temporelle sont cependant dominés par leur composante historique (et donc non répétable) et prédire des phénomènes tel que l'extinction des dinosaurs n'est chose aisée qu'une fois qu'ils se sont déroulés. Néanmoins, dans les mouvements de grandes amplitudes se magnifestent des processus qui sont en permanence à l'oeuvre. Aisin, l'étude de la diversification des bousiers entreprise par Joachim Hortal et collègues</w:t>
       </w:r>
       <w:r>
         <w:t xml:space="preserve"> </w:t>
@@ -849,7 +861,7 @@
         <w:t xml:space="preserve"> </w:t>
       </w:r>
       <w:r>
-        <w:t xml:space="preserve">montre que la dernière glacition qui a cntraint le range de ces espèces sesibles au froid, a laissé des empreintent encore visible dans la diversité de ce groupe : la limite de la thermocline 0°C durant le dernier maximum glacier ( il ya 21000 ans environs) sépare les zones de fortes diversié en bouzier. De plus, ils montrent que la diversité phylogénique des espèces plus au nord, c'est-à-dire plus tolérante au froid, est un sous-ensemble phylogénétique très restrient, c'est à dire que peu de branches de ces bouziers sont à l'originie des colonisations nordique. Ainsi après uen conrtaction des ranges, il y a une empreinte sur la diversification des espèces et ceux malgré leur capacité de dispersion</w:t>
+        <w:t xml:space="preserve">montre que la dernière glacition a laissé des empreintent encore visible dans la carte de répartition de ;a diversité de ce groupe : la limite de la thermocline 0°C durant le dernier maximum glacier (il ya 21000 ans environs) sépare les zones de fortes diversifées en bousier des autres. De plus, ils montrent que la diversité phylogénique des espèces plus au nord, c'est-à-dire plus tolérante au froid, est un sous-ensemble phylogénétique très restrient, par conséquent peu de branches de ces bousiers sont à l'origine des colonisations nordiques. Ainsi, après une contraction de la zone favorable au développement des bousiers, une empreinte a été laissée dans la répartition géograhique de ce groupe</w:t>
       </w:r>
       <w:r>
         <w:t xml:space="preserve"> </w:t>
@@ -865,8 +877,8 @@
       <w:pPr>
         <w:pStyle w:val="Heading2"/>
       </w:pPr>
-      <w:bookmarkStart w:id="39" w:name="capactés-de-dispersion"/>
-      <w:bookmarkEnd w:id="39"/>
+      <w:bookmarkStart w:id="40" w:name="capactés-de-dispersion"/>
+      <w:bookmarkEnd w:id="40"/>
       <w:r>
         <w:t xml:space="preserve">Capactés de dispersion</w:t>
       </w:r>
@@ -876,7 +888,7 @@
         <w:pStyle w:val="FirstParagraph"/>
       </w:pPr>
       <w:r>
-        <w:t xml:space="preserve">La remonté nordique des bouziers depuis le dernier maximum glacier signalé au pargraphe précédent est sans doute liée à des événemenets de dispersion individuel. Au cours de leur vie, les bouziers parcourent de grandes distances à la recherche de nouriture, s'ils établissent leur terrier un peu plus au nord au fil des générations, l'aire de répartition s'étendra également plus au nord à condition que les mouvements individuels soient assez abindant pour permettre à une population de se péreiniser en ces nouvelles latitudes. Ce qui est vrai pour ce groupe d'espèce mobile l'est égalemnt pour des espèces sessiles commes les plantes qui possèdent égalemnt des capacités de disperion liée à la dissimination de leurs semences par des mécanimes très diversifiés. Ce rapport à l'espace des différents organismes est une forme de diffusion: des mouvements stpchastiques qui aboutissent pour des questions de probabilités à une augmentation de la répartition, mais cette diffusion n'est pas complètemnet libre.</w:t>
+        <w:t xml:space="preserve">La remonté nordique des bousiers depuis le dernier maximum glacier est le résultat d'événemenets de dispersion individuel. Au cours de leur vie, les bousiers parcourent de grandes distances à la recherche de nouriture, on peut imaginer qu'au fil des génération, si les conditions environnementales le permettent, certains individus établissent des populations de plus en plus nordiques. Ce qui est vrai pour ce groupe d'espèce mobile l'est aussi pour des espèces sessiles commes les plantes qui possèdent également des capacités de disperion du fait de la dissimination de leurs semences par des mécanimes très diversifiés. Ce rapport à l'espace des différents organismes est une forme de diffusion: des mouvements stochastiques conduisent à une augmentation de la répartition (c'est une question de probabilité), mais cette diffusion n'est pas totalement libre.</w:t>
       </w:r>
     </w:p>
     <w:p>
@@ -884,7 +896,7 @@
         <w:pStyle w:val="BodyText"/>
       </w:pPr>
       <w:r>
-        <w:t xml:space="preserve">Plusieurs type de contraintes limitent l'élargissemnt de l'aire de répartition d'une espèce. Si on se focalisent sur une espèces terrestres, les mers et les océans sont des obstacles majeurs à la colonisation de nuvelles terres. A l'échelle du régionale, les rivivères, les haits reliefs peuvent limiter fornatemnt la dispersion d'une espèce. De même pour les plantes dissiminat par le vent, ces derniers peuvent fortemnt influencer le vitesses et direction de la propagation des espcèes. Enfin à l'échelle du paysage, il existe très souvent une mosaique d'habitat squi sont plus ou moins favorables à la dispersion d'un espèce. Toutes ces possibilités sont complexes à intégrer et c'est en partie pour cela que la théorie en Biogéographie a été fondé sur les îles : les flux de colonisateurs sont plus faciles à identifier.</w:t>
+        <w:t xml:space="preserve">Plusieurs types de contrainte limitent l'élargissemnt de l'aire de répartition d'une espèce. Pour les espèces terrestres, les mers et les océans sont des obstacles majeurs à la colonisation de nouveau territoire. A l'échelle régionale, les rivivères, les hauts reliefs peuvent fortement limiter la dispersion d'une espèce. De même, pour les plantes dont la stratégie de dissimination est l'anémochorie, la vitesse et la direction des vents sont des facteurs primordiaux pour comprendre la propagation de l'espèces. Enfin, à l'échelle du paysage, il existe très souvent une mosaïque d'habitats plus ou moins favorables à la dispersion d'un espèce. Toutes ces possibilités sont complexes à intégrer et c'est en partie pour cela que la théorie en biogéographie a été fondé sur les îles : les flux de colonisation y sont faciles relativement à identifier: de la côte la plus proche vers l'île.</w:t>
       </w:r>
     </w:p>
     <w:p>
@@ -892,7 +904,7 @@
         <w:pStyle w:val="BodyText"/>
       </w:pPr>
       <w:r>
-        <w:t xml:space="preserve">L'expérience historique de Simberloff et Wilson dans laquelle ils ont éradiqué la faune de six îlots de mangrove rouge dans la Baie de Floride à montrer qu'en une année, la richesse spécifique en insecte était similaire à celle constatée avant de commencer l'expérience</w:t>
+        <w:t xml:space="preserve">Dans l'expérience historique de Simberloff et Wilson qui a permi de valider la TIB, les chercheurs ont éradiqué la faune de six îlots de mangrove rouge dans la Baie de Floride et ils ont alors observé qu'en une année, la richesse spécifique en insecte était similaire à celle constatée avant de commencer l'expérience</w:t>
       </w:r>
       <w:r>
         <w:t xml:space="preserve"> </w:t>
@@ -901,7 +913,94 @@
         <w:t xml:space="preserve">(Daniel S. Simberloff and Edward O. Wilson, 1969)</w:t>
       </w:r>
       <w:r>
-        <w:t xml:space="preserve">. Ainsi, les événemenents de colonisation bien qu'individuel peuvent être assez fréquents pour et conduire à l'établissement de populations et même d'une communauté locale d'insecte. Cette abondance des migrants est aussi à traduire en terme génétique car plus il et fort pus il conduit au brassage de la communauté locale avec la communauté régionale, les espèces ont donc des probabilités moindres de se séparer.</w:t>
+        <w:t xml:space="preserve">. Ainsi, les événnements de colonisation bien qu'individuel peuvent être assez fréquents pour conduire rapidement à l'établissement de populations et même d'une communauté locale d'insecte. A l'échelle d'un continent, malgré les divers obstacles physiques, il est très probable qu'une espèce donnée puisse, en un temps plus ou moins long, atteindre n'importe quelle zone du continent. Cependant, le plus souvent, les aires de répartition des espèces sont limitées à une portion du continent. Pour comprendre ces restrictions, il faut invoquer les performances des espèces dans des conditions environnementales données.</w:t>
+      </w:r>
+    </w:p>
+    <w:p>
+      <w:pPr>
+        <w:pStyle w:val="Heading2"/>
+      </w:pPr>
+      <w:bookmarkStart w:id="41" w:name="contraintes-abiotiques-et-niche-fondamentale"/>
+      <w:bookmarkEnd w:id="41"/>
+      <w:r>
+        <w:t xml:space="preserve">Contraintes abiotiques et niche fondamentale</w:t>
+      </w:r>
+    </w:p>
+    <w:p>
+      <w:pPr>
+        <w:pStyle w:val="FirstParagraph"/>
+      </w:pPr>
+      <w:r>
+        <w:t xml:space="preserve">Dans le chapitre 6 de son livre de 1972</w:t>
+      </w:r>
+      <w:r>
+        <w:t xml:space="preserve"> </w:t>
+      </w:r>
+      <w:r>
+        <w:rPr>
+          <w:i/>
+        </w:rPr>
+        <w:t xml:space="preserve">Geographical Ecology</w:t>
+      </w:r>
+      <w:r>
+        <w:t xml:space="preserve"> </w:t>
+      </w:r>
+      <w:r>
+        <w:t xml:space="preserve">MacArthur (1972)</w:t>
+      </w:r>
+      <w:r>
+        <w:t xml:space="preserve"> </w:t>
+      </w:r>
+      <w:r>
+        <w:t xml:space="preserve">présente l'importance des contraintes climatiques à travers l'exemple de l'aire de répartition du cactus Saguaro (</w:t>
+      </w:r>
+      <w:r>
+        <w:rPr>
+          <w:i/>
+        </w:rPr>
+        <w:t xml:space="preserve">Cereus giganteus</w:t>
+      </w:r>
+      <w:r>
+        <w:t xml:space="preserve"> </w:t>
+      </w:r>
+      <w:r>
+        <w:t xml:space="preserve">en 1972 mais aujourd'hui</w:t>
+      </w:r>
+      <w:r>
+        <w:t xml:space="preserve"> </w:t>
+      </w:r>
+      <w:r>
+        <w:rPr>
+          <w:i/>
+        </w:rPr>
+        <w:t xml:space="preserve">Carnegiea gigantea</w:t>
+      </w:r>
+      <w:r>
+        <w:t xml:space="preserve">). Ce résident des hateurs du désert de Sonora (bordé à l'ouest par l'océan pacifique) est sensible au gel et ne peut pas resister à une exposition de quelques dizaines d'heures au gel. Cette contrainte physiologique explique bien les limites nord et est de sa répartition. Pour la limite sud, il semberait que l'abondance des pluies hivernales ne lui soit pas favorables. En s'appuyant sur les conditions climatiques actuelles dans lesquelles le cactus se développe, des résulats récents prédisent que dans le cadre des changements climatiques,</w:t>
+      </w:r>
+      <w:r>
+        <w:t xml:space="preserve"> </w:t>
+      </w:r>
+      <w:r>
+        <w:rPr>
+          <w:i/>
+        </w:rPr>
+        <w:t xml:space="preserve">Carnegiea gigantea</w:t>
+      </w:r>
+      <w:r>
+        <w:t xml:space="preserve"> </w:t>
+      </w:r>
+      <w:r>
+        <w:t xml:space="preserve">trouvera refuge a des altitudes supérieures mais que ce mouvement pourrait être entravé par l'augmentation de la fréquence des feux</w:t>
+      </w:r>
+      <w:r>
+        <w:t xml:space="preserve"> </w:t>
+      </w:r>
+      <w:r>
+        <w:t xml:space="preserve">(Springer et al., 2015)</w:t>
+      </w:r>
+      <w:r>
+        <w:t xml:space="preserve">.</w:t>
       </w:r>
     </w:p>
     <w:p>
@@ -909,17 +1008,208 @@
         <w:pStyle w:val="BodyText"/>
       </w:pPr>
       <w:r>
-        <w:t xml:space="preserve">A l'échelle d'un continent, malgré les divers obstacles physiques existant, il est très probable qu'une espèce donnée puisse, en un temps plus ou moins long, atteindre n'importe quelle zone du continent. Cependant, le plus souvent, les aires de répartition des espèces sont le plus souvent limitée à une portion du continent. Pour comprendre ces restrictions, il faut invoquer des différences d'adaptation des espèces aux différentes conditions environnementales.</w:t>
+        <w:t xml:space="preserve">Cette démarche de croisement de la limite des aires de répartition avec des variables climatqiues est une forme répendue de la détermination de la niche écologique d'une espèce. Le concept de niche est très débatu en écologie et son charactère élusif s'accopagne un certains nombre de problèmes</w:t>
+      </w:r>
+      <w:r>
+        <w:rPr>
+          <w:rStyle w:val="FootnoteReference"/>
+        </w:rPr>
+        <w:footnoteReference w:id="42"/>
+      </w:r>
+      <w:r>
+        <w:t xml:space="preserve">. Afin d'éviter ces problèmes je parlerai de la niche au sens de Grinnel qui en tentant d'expliquer la retsriction de la répartition du Califoria Thrasher, Joseph Grinnel écrit :</w:t>
+      </w:r>
+    </w:p>
+    <w:p>
+      <w:pPr>
+        <w:pStyle w:val="BlockText"/>
+      </w:pPr>
+      <w:r>
+        <w:t xml:space="preserve">An explanation of this restricted distribution is probably to be found in the close adjustment of the bird in various physiological and psychological respects to a narrow range of environmental conditions.</w:t>
+      </w:r>
+    </w:p>
+    <w:p>
+      <w:pPr>
+        <w:pStyle w:val="FirstParagraph"/>
+      </w:pPr>
+      <w:r>
+        <w:t xml:space="preserve">Dans cet article il montre que la présence du Califoria Thrasher est corrélé avce des température chaude et une humudité suffisante</w:t>
+      </w:r>
+      <w:r>
+        <w:t xml:space="preserve"> </w:t>
+      </w:r>
+      <w:r>
+        <w:t xml:space="preserve">(Grinnell, 1917)</w:t>
+      </w:r>
+      <w:r>
+        <w:t xml:space="preserve">. Au delà de la niche mesurée, c'est la recherche des considitons possibles d'existence qui est importante, la niche dite fondamentale. La démarche de caractéristion de cette niche a été poussé à son paroxysme dans l'article de Michael Kearney et Waren Porter sur le gecko nocturne australien</w:t>
+      </w:r>
+      <w:r>
+        <w:t xml:space="preserve"> </w:t>
+      </w:r>
+      <w:r>
+        <w:rPr>
+          <w:i/>
+        </w:rPr>
+        <w:t xml:space="preserve">Heteronotia binoei</w:t>
+      </w:r>
+      <w:r>
+        <w:t xml:space="preserve"> </w:t>
+      </w:r>
+      <w:r>
+        <w:t xml:space="preserve">(Kearney and Porter, 2004)</w:t>
+      </w:r>
+      <w:r>
+        <w:t xml:space="preserve">. Ils ont montrés qu'en combinant des mesures physiologiques (dont le taux métaboliques au repos, le température cumulées nécessaire au bon développement des oeufs et des mesures de températures charactéristiques) avec des données climatiques, ils obtenaient une bonne concordance des probabilités d'occurrence et des observations, ce qui justifiait la démarche prédictive s'appuyant sur des scénarios de changement climatiques pour aller essayer de comprender les réapartitions futures.</w:t>
+      </w:r>
+    </w:p>
+    <w:p>
+      <w:pPr>
+        <w:pStyle w:val="BodyText"/>
+      </w:pPr>
+      <w:r>
+        <w:t xml:space="preserve">De manière générale, la méthode est la recherche de facteurs abiotiques limitants la répartition géographiques qui sont supposé refléter les contraintes physiologiques. Au niveau du Panama, par exemple,</w:t>
+      </w:r>
+      <w:r>
+        <w:t xml:space="preserve"> </w:t>
+      </w:r>
+      <w:r>
+        <w:t xml:space="preserve">Engelbrecht et al. (2007)</w:t>
+      </w:r>
+      <w:r>
+        <w:t xml:space="preserve"> </w:t>
+      </w:r>
+      <w:r>
+        <w:t xml:space="preserve">ont montrés que les distributions locales et régionales de 48 espèces d'arbres étaint bien expliquées par la sensibilité à la sécheresse, donc à une variation dans la disponibilité d'une ressource. Ces corrélations convaincantes fondent les modèles de distributions d'espéces (SDM enréférence au terme anglais utilisé souvent dans le reste de la thèse) qui sont des solutions techniques (statistique) pour l'appliaction de la méthode générale que je viens d'énoncer</w:t>
+      </w:r>
+      <w:r>
+        <w:t xml:space="preserve"> </w:t>
+      </w:r>
+      <w:r>
+        <w:t xml:space="preserve">(Elith et al., 2006,</w:t>
+      </w:r>
+      <w:r>
+        <w:t xml:space="preserve"> </w:t>
+      </w:r>
+      <w:r>
+        <w:t xml:space="preserve">Elith and Leathwick (2009)</w:t>
+      </w:r>
+      <w:r>
+        <w:t xml:space="preserve">)</w:t>
+      </w:r>
+      <w:r>
+        <w:t xml:space="preserve">.</w:t>
+      </w:r>
+    </w:p>
+    <w:p>
+      <w:pPr>
+        <w:pStyle w:val="BodyText"/>
+      </w:pPr>
+      <w:r>
+        <w:t xml:space="preserve">L'engoument actuel autour de ces modèles est lié à l'espoir de pouvoir faire des prédictions fiables sur les variations des aires de répartiton dans un contexte de changement climatique. Cette démarche semblent être pertinent pour de nombreux exemple de changemnets récents de réparitions, par exemple en 2009, Tingley et collègues ont ainsi montré que sur 53 espèces d'oiseaux étudiés dans la Sierra Nevada, 48 ont colonisé de nouveaux sites où les conditions de température et de précipitations leur étaient plus favorables</w:t>
+      </w:r>
+      <w:r>
+        <w:t xml:space="preserve"> </w:t>
+      </w:r>
+      <w:r>
+        <w:t xml:space="preserve">(Tingley et al., 2009)</w:t>
+      </w:r>
+      <w:r>
+        <w:t xml:space="preserve">. Une autre justification de l'utilisation abondant sdes SDMs est la relative facilité de mise en application de ces méthodes grâce à l'abondance des données climatiques et d'occurence et au partage des implémentations numériques de ces méthodes statistiques. Pour le premier type de données, WorldClim propose des données à l'échelle mondiale gratuitement téléchargeables (voir</w:t>
+      </w:r>
+      <w:r>
+        <w:t xml:space="preserve"> </w:t>
+      </w:r>
+      <w:hyperlink r:id="rId43">
+        <w:r>
+          <w:rPr>
+            <w:rStyle w:val="Hyperlink"/>
+          </w:rPr>
+          <w:t xml:space="preserve">http://worldclim.org</w:t>
+        </w:r>
+      </w:hyperlink>
+      <w:r>
+        <w:t xml:space="preserve">,</w:t>
+      </w:r>
+      <w:r>
+        <w:t xml:space="preserve"> </w:t>
+      </w:r>
+      <w:r>
+        <w:t xml:space="preserve">Hijmans et al. (2005)</w:t>
+      </w:r>
+      <w:r>
+        <w:t xml:space="preserve">). Pour les données d'occurrence, plusierus initiative propose des données gratuites dont les plus exhaustives sont celles que l'on trouve sur le portail de données sur la biodiversité à l'échelle mondiale GBIF (</w:t>
+      </w:r>
+      <w:r>
+        <w:rPr>
+          <w:i/>
+        </w:rPr>
+        <w:t xml:space="preserve">Global Biodiversity Information Facility</w:t>
+      </w:r>
+      <w:r>
+        <w:t xml:space="preserve">, voir</w:t>
+      </w:r>
+      <w:r>
+        <w:t xml:space="preserve"> </w:t>
+      </w:r>
+      <w:hyperlink r:id="rId44">
+        <w:r>
+          <w:rPr>
+            <w:rStyle w:val="Hyperlink"/>
+          </w:rPr>
+          <w:t xml:space="preserve">http://www.gbif.org</w:t>
+        </w:r>
+      </w:hyperlink>
+      <w:r>
+        <w:t xml:space="preserve">) malgré des biais lié à des efforts différents dans les différentes régions du globe</w:t>
+      </w:r>
+      <w:r>
+        <w:t xml:space="preserve"> </w:t>
+      </w:r>
+      <w:r>
+        <w:t xml:space="preserve">(Beck et al., 2014)</w:t>
+      </w:r>
+      <w:r>
+        <w:t xml:space="preserve">. Enfin pour ce qui est le partage de la, en écologie cela se traduit avec le logiciel R</w:t>
+      </w:r>
+      <w:r>
+        <w:t xml:space="preserve"> </w:t>
+      </w:r>
+      <w:r>
+        <w:t xml:space="preserve">(R Core Team, 2015)</w:t>
+      </w:r>
+      <w:r>
+        <w:t xml:space="preserve"> </w:t>
+      </w:r>
+      <w:r>
+        <w:t xml:space="preserve">et des packages comme bioclim ou plus récement +++ qui facilie la mise en place d'une série d'analyse.</w:t>
+      </w:r>
+    </w:p>
+    <w:p>
+      <w:pPr>
+        <w:pStyle w:val="BodyText"/>
+      </w:pPr>
+      <w:r>
+        <w:t xml:space="preserve">Un des principaux problèmes posés par la facililté et massive de ces approches est le manque de regard sur l'application d'alternative et la faible remise en question sur les hypothèse sur lesquelles elles reposent. Le message délivré par les SDMs doit être pris comme une potentialité : étant donné les conditions actuels dans lesquels une espèce est trouvé et connaissance les variations de ces dernières basée sur des modèles climatologiques relativement fiable, s'il n'eciste pas d'obstacle majeur de movment alors il est probable que l'espèce suive ces conditions climatiques, ce qui nous permet de savoir ou sera l'espèce demain. Ce messge est délivré en supposant que 1- une forme d'équilibre des espèce et des conditions climatiques et 2- que les espèces sont indépendantes</w:t>
+      </w:r>
+      <w:r>
+        <w:t xml:space="preserve"> </w:t>
+      </w:r>
+      <w:r>
+        <w:t xml:space="preserve">(Jeschke and Strayer, 2008)</w:t>
+      </w:r>
+      <w:r>
+        <w:t xml:space="preserve">. Ces deux hypothèses sont très fortes et demandeent un examen approfindie, dans la mesure où ma thèse porte sur la seconde, je propose de la discuter dans le pararaphe suivant en abordant les liens qui existent entre les espèces.</w:t>
       </w:r>
     </w:p>
     <w:p>
       <w:pPr>
         <w:pStyle w:val="Heading2"/>
       </w:pPr>
-      <w:bookmarkStart w:id="40" w:name="contraintes-abiotiques-et-niche-fondamentale"/>
-      <w:bookmarkEnd w:id="40"/>
-      <w:r>
-        <w:t xml:space="preserve">Contraintes abiotiques et niche fondamentale</w:t>
+      <w:bookmarkStart w:id="45" w:name="réseaux-dinteractions-interdépendance-des-espèces"/>
+      <w:bookmarkEnd w:id="45"/>
+      <w:r>
+        <w:t xml:space="preserve">Réseaux d'interactions : interdépendance des espèces</w:t>
       </w:r>
     </w:p>
     <w:p>
@@ -927,7 +1217,7 @@
         <w:pStyle w:val="FirstParagraph"/>
       </w:pPr>
       <w:r>
-        <w:t xml:space="preserve">Dans le chapitre 6 de son livre de 1972</w:t>
+        <w:t xml:space="preserve">Au chapitre 6 de</w:t>
       </w:r>
       <w:r>
         <w:t xml:space="preserve"> </w:t>
@@ -939,28 +1229,31 @@
         <w:t xml:space="preserve">Geographical Ecology</w:t>
       </w:r>
       <w:r>
-        <w:t xml:space="preserve"> </w:t>
-      </w:r>
-      <w:r>
-        <w:t xml:space="preserve">MacArthur (1972)</w:t>
-      </w:r>
-      <w:r>
-        <w:t xml:space="preserve"> </w:t>
-      </w:r>
-      <w:r>
-        <w:t xml:space="preserve">présente l'importance des contraintes climatiques à travers l'exemple de l'aire de répartition du cactus Saguaro (</w:t>
+        <w:t xml:space="preserve">, MacArthur parle clairement de la contrainte biotique notamment du rôle que peu avoir la compétition pour comprendre la distribution des espèces</w:t>
+      </w:r>
+      <w:r>
+        <w:t xml:space="preserve"> </w:t>
+      </w:r>
+      <w:r>
+        <w:t xml:space="preserve">(MacArthur, 1972)</w:t>
+      </w:r>
+      <w:r>
+        <w:t xml:space="preserve">. Il reprend l'exemple donnée par Brown en 1971 de l'exclusion compétitive de deux espèces de de tamias,</w:t>
+      </w:r>
+      <w:r>
+        <w:t xml:space="preserve"> </w:t>
       </w:r>
       <w:r>
         <w:rPr>
           <w:i/>
         </w:rPr>
-        <w:t xml:space="preserve">Cereus giganteus</w:t>
-      </w:r>
-      <w:r>
-        <w:t xml:space="preserve"> </w:t>
-      </w:r>
-      <w:r>
-        <w:t xml:space="preserve">en 1972 mais aujourd'hui</w:t>
+        <w:t xml:space="preserve">Eutamias dorsalis</w:t>
+      </w:r>
+      <w:r>
+        <w:t xml:space="preserve"> </w:t>
+      </w:r>
+      <w:r>
+        <w:t xml:space="preserve">et</w:t>
       </w:r>
       <w:r>
         <w:t xml:space="preserve"> </w:t>
@@ -969,31 +1262,81 @@
         <w:rPr>
           <w:i/>
         </w:rPr>
-        <w:t xml:space="preserve">Carnegiea gigantea</w:t>
-      </w:r>
-      <w:r>
-        <w:t xml:space="preserve">). Ce résident des hateurs du désert de Sonora (bordé à l'ouest par l'océan pacifique) est sensible au gel et ne peut pas resister à une exposition de quelques dizaines d'heures au gel. Cette contrainte physiologique explique bien les limites nord et est de sa répartition. Pour la limite sud, il semberait que l'abondance des pluies hivernales ne lui soit pas favorables. En s'appuyant sur les conditions climatiques actuelles dans lesquelles le cactus se développe, des résulats récents prédisent que dans le cadre des changements climatiques,</w:t>
-      </w:r>
-      <w:r>
-        <w:t xml:space="preserve"> </w:t>
+        <w:t xml:space="preserve">E. umbrinus</w:t>
+      </w:r>
+      <w:r>
+        <w:t xml:space="preserve">, dans les forêts d'altitude (au dessus des déserts) de pins et de junipers (</w:t>
       </w:r>
       <w:r>
         <w:rPr>
           <w:i/>
         </w:rPr>
-        <w:t xml:space="preserve">Carnegiea gigantea</w:t>
-      </w:r>
-      <w:r>
-        <w:t xml:space="preserve"> </w:t>
-      </w:r>
-      <w:r>
-        <w:t xml:space="preserve">trouvera refuge a des altitudes supérieures mais que ce mouvement pourrait être entravé par l'augmentation de la fréquence des feux</w:t>
-      </w:r>
-      <w:r>
-        <w:t xml:space="preserve"> </w:t>
-      </w:r>
-      <w:r>
-        <w:t xml:space="preserve">(Springer et al., 2015)</w:t>
+        <w:t xml:space="preserve">pinyon-juniper woodland</w:t>
+      </w:r>
+      <w:r>
+        <w:t xml:space="preserve"> </w:t>
+      </w:r>
+      <w:r>
+        <w:t xml:space="preserve">woodland) du Sud outes des Etats-Unis. L'article de Brown montre bien comment une différence comportementale peut engendrer une séparation des distributions locales. Ainsi, l'aggressivité de</w:t>
+      </w:r>
+      <w:r>
+        <w:t xml:space="preserve"> </w:t>
+      </w:r>
+      <w:r>
+        <w:rPr>
+          <w:i/>
+        </w:rPr>
+        <w:t xml:space="preserve">Eutamias dorsalis</w:t>
+      </w:r>
+      <w:r>
+        <w:t xml:space="preserve"> </w:t>
+      </w:r>
+      <w:r>
+        <w:t xml:space="preserve">lui est favorable dans les forêts clersemées de basse-altitude où son compétiteur doit dépenser beacoup d'énergie pour se réfugier dans un arbre, elle devient pénalisante lorsque l'abondance des arbres augmente et facilite la fuite de</w:t>
+      </w:r>
+      <w:r>
+        <w:t xml:space="preserve"> </w:t>
+      </w:r>
+      <w:r>
+        <w:rPr>
+          <w:i/>
+        </w:rPr>
+        <w:t xml:space="preserve">E. umbrinus</w:t>
+      </w:r>
+      <w:r>
+        <w:t xml:space="preserve"> </w:t>
+      </w:r>
+      <w:r>
+        <w:t xml:space="preserve">(Brown, 1971)</w:t>
+      </w:r>
+      <w:r>
+        <w:t xml:space="preserve">. La segregation locale des deux espèces reflète donc bien une interaction biotique, il y a une information comportementale dans ces aires de répartitions.</w:t>
+      </w:r>
+    </w:p>
+    <w:p>
+      <w:pPr>
+        <w:pStyle w:val="BodyText"/>
+      </w:pPr>
+      <w:r>
+        <w:t xml:space="preserve">Au-delà de la competition, l'écologie des réseaux nous montre aujourd'hui la difficulté de concevoir les espèces comme étant des entitées indépendantes, elles sont reliées par des relations de natures très diverses. Les relations trophiques sont les plus évidentes, il existe cependant une myriade d'interactions non trophiques qui affectent aussi la démographie des espèces (voir</w:t>
+      </w:r>
+      <w:r>
+        <w:t xml:space="preserve"> </w:t>
+      </w:r>
+      <w:r>
+        <w:t xml:space="preserve">Kéfi et al. (2012)</w:t>
+      </w:r>
+      <w:r>
+        <w:t xml:space="preserve"> </w:t>
+      </w:r>
+      <w:r>
+        <w:t xml:space="preserve">pour une relexion sur le sujet et une classification de ces interactions). De plus, aucun argument théorique ne justifie actuellement la primauté d'un type d'nteraction sur les autres. Récemment, les interactions trophiques et non-trophiques ont été exhaustivement analysées pour 104 espèces des écosystèmes interdidaux rocheux de la partie centrale de la côte chilienne révélant ainsi que les interactions non-trophiques y étaient globalement plus abondantes et concentrées sur les bas niveau trophques</w:t>
+      </w:r>
+      <w:r>
+        <w:t xml:space="preserve"> </w:t>
+      </w:r>
+      <w:r>
+        <w:t xml:space="preserve">(Kéfi et al., 2015)</w:t>
       </w:r>
       <w:r>
         <w:t xml:space="preserve">.</w:t>
@@ -1004,955 +1347,616 @@
         <w:pStyle w:val="BodyText"/>
       </w:pPr>
       <w:r>
-        <w:t xml:space="preserve">Cette démarche de croisement de la limite des aires de répartition avec des variables climatqiues est une forme répendue de la détermination de la niche écologique d'une espèce. Le concept de niche est très débatu en écologie et son charactère élusif s'accopagne un certains nombre de problèmes</w:t>
+        <w:t xml:space="preserve">L'écologie des réseaux est traversé de débat dont le plus important est vraisemblablement celui de la relation qu'il existe entre la diversité spécifique d'un écosystème et sa stabilité</w:t>
+      </w:r>
+      <w:r>
+        <w:t xml:space="preserve"> </w:t>
+      </w:r>
+      <w:r>
+        <w:t xml:space="preserve">(May, 1973,</w:t>
+      </w:r>
+      <w:r>
+        <w:t xml:space="preserve"> </w:t>
+      </w:r>
+      <w:r>
+        <w:t xml:space="preserve">McCann (2000)</w:t>
+      </w:r>
+      <w:r>
+        <w:t xml:space="preserve">)</w:t>
+      </w:r>
+      <w:r>
+        <w:t xml:space="preserve">. Autour de cette question, l'écologie s'est considérablement enrichit en terme d'outils mathématiques. Une preuve récente de cette idée est la mise en évidence par Stefano Allesina et Si Tang du caractère destabilisant des interactions de compétition et de mutualismes et stabilisant des relations trophiques</w:t>
+      </w:r>
+      <w:r>
+        <w:t xml:space="preserve"> </w:t>
+      </w:r>
+      <w:r>
+        <w:t xml:space="preserve">(Allesina and Tang, 2012)</w:t>
+      </w:r>
+      <w:r>
+        <w:t xml:space="preserve"> </w:t>
+      </w:r>
+      <w:r>
+        <w:t xml:space="preserve">qui est l'application d'un résultat mathématqiue récent établit par Terence Tao et Vam Vu</w:t>
+      </w:r>
+      <w:r>
+        <w:t xml:space="preserve"> </w:t>
+      </w:r>
+      <w:r>
+        <w:t xml:space="preserve">(Tao et al., 2010)</w:t>
+      </w:r>
+      <w:r>
+        <w:t xml:space="preserve">. Les réseaux contiennent de nombreuses informations sur les relations entre espèces et résume un certain nombre d'information sur l'écologie des population. A mos sens, les réseaux d'interactions sont à placer au coeur d'une théorie intégrative de la biogéographie pour la renouveler. Cette idée n'est pas seulement la mienne, MacArthur et Wilson l'ont clairemnt énoncé au dernier paragraphe de leur théorie de la biogéographie avec ces mots :</w:t>
+      </w:r>
+    </w:p>
+    <w:p>
+      <w:pPr>
+        <w:pStyle w:val="BlockText"/>
+      </w:pPr>
+      <w:r>
+        <w:t xml:space="preserve">« In short, biogeography appears to us to have developed to the extent that it can be reformulated in terms of the first principles of population ecology and genetics. »</w:t>
+      </w:r>
+    </w:p>
+    <w:p>
+      <w:pPr>
+        <w:pStyle w:val="FirstParagraph"/>
+      </w:pPr>
+      <w:r>
+        <w:t xml:space="preserve">Et pour appuyer cette phrase dans son entièreté, je développe un certain nombre d'idées relatives à l'importance des échanges génétiques.</w:t>
+      </w:r>
+    </w:p>
+    <w:p>
+      <w:pPr>
+        <w:pStyle w:val="Heading2"/>
+      </w:pPr>
+      <w:bookmarkStart w:id="46" w:name="echanges-dinformations-génétiques-et-processus-micro-evolutifs"/>
+      <w:bookmarkEnd w:id="46"/>
+      <w:r>
+        <w:t xml:space="preserve">Echanges d'informations génétiques et processus micro-evolutifs</w:t>
+      </w:r>
+    </w:p>
+    <w:p>
+      <w:pPr>
+        <w:pStyle w:val="FirstParagraph"/>
+      </w:pPr>
+      <w:r>
+        <w:t xml:space="preserve">La vie, telle que nous la connaissons, pérennise l'information accumulée au cours du temps via à un support moléculaire, l'ADN. J'ai déjà évoqué que les informations véhiculées par cette molécule pouvaient permettent d'établir des relations de parenté entre les espèces. Cette possibilité est rendue possible par les mécanismes qui la modifient. L'information génétique d'un individu est un ensemble de base qui contient l'ensemble de l'information pour assurer le développement de l'individu. Néanmoins, le code génétique de certaines cellule de l'individue peut être modifié (des mutations) et être trasmis à la descedance. Sous certaine condition la mutation peut rester dans la population. bien loin d'être une combinaison précise de pair de bases, l'ADN d'une espèces est un ensemble de possibilités, de versions de ce code possible mais contraint par un certaines règles. Pour schématiser, les échanges de gènes douvent rester possible entre individus d'une même espèce. A l'échelles de populations, tant que les échanges d'informations sont importants la compatilbilité est assurée mais lorsque ces échanges diminuent ou même cessent, les supports d'information peuvent alors diverger et à terme empêcher les échanges ce qui conduit à la distinction deux espèces. Bien que cette vision soit très simpifiée, elle permet de comprendre que l'ADN de deux espèces puissent refléter leur lien de parenté qu'il permet l'établissement d'une phylogénie moléculaire.</w:t>
+      </w:r>
+    </w:p>
+    <w:p>
+      <w:pPr>
+        <w:pStyle w:val="BodyText"/>
+      </w:pPr>
+      <w:r>
+        <w:t xml:space="preserve">Cela étant dit, les cause de la divergence de l'ADN sont multiples mais ce qui m'intéresse ici, ce sont que les variations puissent engendrer un différentiel démographique possitive dans un milieu nouvellement exploré par une population alors que cette même variation dans un autre milieu ne l'était pas. La vitesse des mécanimes semble bien plus rapide au point qu'il puissent être clef dans les changements climatiques</w:t>
+      </w:r>
+      <w:r>
+        <w:t xml:space="preserve"> </w:t>
+      </w:r>
+      <w:r>
+        <w:t xml:space="preserve">(Lavergne et al., 2010)</w:t>
+      </w:r>
+      <w:r>
+        <w:t xml:space="preserve">. En 2009, Joan Balanyá et collègues puclient un article dans lequel ils comparent la composition génétique de la mouche</w:t>
+      </w:r>
+      <w:r>
+        <w:t xml:space="preserve"> </w:t>
+      </w:r>
+      <w:r>
+        <w:rPr>
+          <w:i/>
+        </w:rPr>
+        <w:t xml:space="preserve">Drosophila subobscura</w:t>
+      </w:r>
+      <w:r>
+        <w:t xml:space="preserve"> </w:t>
+      </w:r>
+      <w:r>
+        <w:t xml:space="preserve">entre des échantillons contemporains et des échantillons prélevé 24 années auparavant en Europe et Amérique (où elle a été introduite accidentellement). Leurs résultats montrent que dans les zones de réchauffement climatique avéré, il y a aussi un changement de la composition génotypique avec une plus grande importance des génômes adaptés au température plus chaudes</w:t>
+      </w:r>
+      <w:r>
+        <w:t xml:space="preserve"> </w:t>
+      </w:r>
+      <w:r>
+        <w:t xml:space="preserve">(Balanyá et al., 2006)</w:t>
+      </w:r>
+      <w:r>
+        <w:t xml:space="preserve">.</w:t>
+      </w:r>
+    </w:p>
+    <w:p>
+      <w:pPr>
+        <w:pStyle w:val="BodyText"/>
+      </w:pPr>
+      <w:r>
+        <w:t xml:space="preserve">La preuve des conséquences des variations génétiques rapides et des conséquence sur la démographies des populations poussent les chercheurs à se demander si négliger ces processus dans les travaux de dynamiques de populations n'est pas porblématique</w:t>
+      </w:r>
+      <w:r>
+        <w:t xml:space="preserve"> </w:t>
+      </w:r>
+      <w:r>
+        <w:t xml:space="preserve">(F Pelletier et al., 2009,</w:t>
+      </w:r>
+      <w:r>
+        <w:t xml:space="preserve"> </w:t>
+      </w:r>
+      <w:r>
+        <w:t xml:space="preserve">Post and Palkovacs (2009)</w:t>
+      </w:r>
+      <w:r>
+        <w:t xml:space="preserve">,</w:t>
+      </w:r>
+      <w:r>
+        <w:t xml:space="preserve"> </w:t>
+      </w:r>
+      <w:r>
+        <w:t xml:space="preserve">Schoener (2011b)</w:t>
+      </w:r>
+      <w:r>
+        <w:t xml:space="preserve">)</w:t>
+      </w:r>
+      <w:r>
+        <w:t xml:space="preserve">. Takehito Yoshida et collègues montrent que la réponse des algues vertes unicellulaires</w:t>
+      </w:r>
+      <w:r>
+        <w:t xml:space="preserve"> </w:t>
+      </w:r>
+      <w:r>
+        <w:rPr>
+          <w:i/>
+        </w:rPr>
+        <w:t xml:space="preserve">Chlorella vulgaris</w:t>
+      </w:r>
+      <w:r>
+        <w:t xml:space="preserve"> </w:t>
+      </w:r>
+      <w:r>
+        <w:t xml:space="preserve">aux rotifères</w:t>
+      </w:r>
+      <w:r>
+        <w:t xml:space="preserve"> </w:t>
+      </w:r>
+      <w:r>
+        <w:rPr>
+          <w:i/>
+        </w:rPr>
+        <w:t xml:space="preserve">Brachionus calyciflorus</w:t>
+      </w:r>
+      <w:r>
+        <w:t xml:space="preserve"> </w:t>
+      </w:r>
+      <w:r>
+        <w:t xml:space="preserve">conduit à un changement dans la fréquence et la phase des cycles de la dynamiques proie prédateur</w:t>
+      </w:r>
+      <w:r>
+        <w:t xml:space="preserve"> </w:t>
+      </w:r>
+      <w:r>
+        <w:t xml:space="preserve">(Yoshida et al., 2003)</w:t>
+      </w:r>
+      <w:r>
+        <w:t xml:space="preserve">. En 2009, une étude basée sur un suivi de plus de 20 ans d'une population de moutons Soay sur l'île d'Hirta dans l'archipel de Saint-Kilda (au nord-est de l'Écosse), Fanie Pelletier et collèges établissent les variations dans la taille corporelle des ovins, d'origine génétique, et les variation dans leur survie et leur reporduction, ils démontrent alors que les facteurs génétiques peuvent contribué jusqu'à 20% de la croissance de la population certaine année. Les conséquences des dynamique eco-evolutive et l'intégration des flux d'information génétiques sont certainemnt capitaux pour comprendre la biodiversité de demain</w:t>
+      </w:r>
+      <w:r>
+        <w:t xml:space="preserve"> </w:t>
+      </w:r>
+      <w:r>
+        <w:t xml:space="preserve">(Sexton et al., 2009,</w:t>
+      </w:r>
+      <w:r>
+        <w:t xml:space="preserve"> </w:t>
+      </w:r>
+      <w:r>
+        <w:t xml:space="preserve">Lavergne et al. (2010)</w:t>
+      </w:r>
+      <w:r>
+        <w:t xml:space="preserve">)</w:t>
+      </w:r>
+      <w:r>
+        <w:t xml:space="preserve">, nous sommes face à un enjeu appliqué important et pourtant nos connaissancse fondamentales resten insufisantes. Pour illustrer ces lacunes et l'urgence dans laquelle nous nus trouvons, je discute d'un exemple concret : l'invasion européenne du frelon asiatique.</w:t>
+      </w:r>
+    </w:p>
+    <w:p>
+      <w:pPr>
+        <w:pStyle w:val="Heading2"/>
+      </w:pPr>
+      <w:bookmarkStart w:id="47" w:name="linvasion-européenne-du-frelon-asiatique"/>
+      <w:bookmarkEnd w:id="47"/>
+      <w:r>
+        <w:t xml:space="preserve">L'invasion européenne du frelon asiatique</w:t>
+      </w:r>
+    </w:p>
+    <w:p>
+      <w:pPr>
+        <w:pStyle w:val="FirstParagraph"/>
+      </w:pPr>
+      <w:r>
+        <w:rPr>
+          <w:i/>
+        </w:rPr>
+        <w:t xml:space="preserve">Vespa velutina</w:t>
+      </w:r>
+      <w:r>
+        <w:t xml:space="preserve"> </w:t>
+      </w:r>
+      <w:r>
+        <w:t xml:space="preserve">est une espèce présente depuis le nord-est de l'inde jusqu'à l'est de la Chine et frelon asiatique est présente du nord est de l'inde et sur une bande est ouest du nord de</w:t>
+      </w:r>
+      <w:r>
+        <w:t xml:space="preserve"> </w:t>
+      </w:r>
+      <w:r>
+        <w:t xml:space="preserve">l’Inde à la Chine et de la péninsule et de l'indochinoise à l’archipel indonésien</w:t>
+      </w:r>
+      <w:r>
+        <w:t xml:space="preserve"> </w:t>
+      </w:r>
+      <w:r>
+        <w:t xml:space="preserve">(Villemant et al., 2006)</w:t>
+      </w:r>
+      <w:r>
+        <w:t xml:space="preserve">. Dix sous-espèces sous identifié dont</w:t>
+      </w:r>
+      <w:r>
+        <w:t xml:space="preserve"> </w:t>
+      </w:r>
+      <w:r>
+        <w:rPr>
+          <w:i/>
+        </w:rPr>
+        <w:t xml:space="preserve">Vespa velutina nigrithorax</w:t>
+      </w:r>
+      <w:r>
+        <w:t xml:space="preserve"> </w:t>
+      </w:r>
+      <w:r>
+        <w:t xml:space="preserve">qui a été observé pour la preière fois en France en 2004 dans le Lot-et-Garonne chez un producteur de bonzaï qui importe régulièremnt des poteries du Yunnan</w:t>
+      </w:r>
+      <w:r>
+        <w:t xml:space="preserve"> </w:t>
+      </w:r>
+      <w:r>
+        <w:t xml:space="preserve">(Villemant et al., 2006)</w:t>
+      </w:r>
+      <w:r>
+        <w:t xml:space="preserve">. Ce frelon se nourrit d'abeilles qu'il plaque au sol lors de leur retour à la ruche chargées de pollen. Les conséquences sont désastreuses et ce même dans les zones d'origine. L’abeille asiatique (</w:t>
+      </w:r>
+      <w:r>
+        <w:rPr>
+          <w:i/>
+        </w:rPr>
+        <w:t xml:space="preserve">Apis cerana</w:t>
+      </w:r>
+      <w:r>
+        <w:t xml:space="preserve">) est certes capables de tuer un frelon en l'entourant et le tuant en hyperthermie augentant la suphicant en augmentant la température mais les attaques répétées affaiblissent la ruche car les ourières se consacrent moins à la recherche de pollen. L'abeille européenne (</w:t>
+      </w:r>
+      <w:r>
+        <w:rPr>
+          <w:i/>
+        </w:rPr>
+        <w:t xml:space="preserve">Apis mellifera</w:t>
+      </w:r>
+      <w:r>
+        <w:t xml:space="preserve">) est capable d'utiliser la même stratégie de défense mais avec une effacicité moindre</w:t>
+      </w:r>
+      <w:r>
+        <w:t xml:space="preserve"> </w:t>
+      </w:r>
+      <w:r>
+        <w:t xml:space="preserve">(Villemant et al., 2006)</w:t>
+      </w:r>
+      <w:r>
+        <w:t xml:space="preserve">. Ce frelon représente un danger pour l'entomofaune mais aussi menace un secteur déjà affaiblie, l'apiculture. Le problème est de connaître les zones ptentiels et essayer de mettre en place des mesure de prévention et d'éradication de cette espèce invasive.</w:t>
+      </w:r>
+    </w:p>
+    <w:p>
+      <w:pPr>
+        <w:pStyle w:val="BodyText"/>
+      </w:pPr>
+      <w:r>
+        <w:t xml:space="preserve">En 2006, le frelon s'étendait largement en Aquitaine et voyait son aire de répartition s’étendre sur une bande de 300 km du nord au sud et de 150 km d’est en ouest</w:t>
+      </w:r>
+      <w:r>
+        <w:t xml:space="preserve"> </w:t>
+      </w:r>
+      <w:r>
+        <w:t xml:space="preserve">(Villemant et al., 2006)</w:t>
+      </w:r>
+      <w:r>
+        <w:t xml:space="preserve"> </w:t>
+      </w:r>
+      <w:r>
+        <w:t xml:space="preserve">et cela malgré l'éradication systématique des nids détectés. Alors que 2 nids étaient observés en 2004, 1636 nids ont été observé en 2009 et en 2013 près des trois quarts des départements étaient affectés</w:t>
+      </w:r>
+      <w:r>
+        <w:t xml:space="preserve"> </w:t>
+      </w:r>
+      <w:r>
+        <w:t xml:space="preserve">(Robinet et al., 2016)</w:t>
+      </w:r>
+      <w:r>
+        <w:t xml:space="preserve">. Des travaux récents tentent de charactériser la niche fondamentale des espèces pour comrprendre queles sont les zones à l'échelle modiale suceptible compredre et montrenet qu'une large partie du bassin malgré des différences davec la zone actuels. Un autre phénomène intéressant est que dans le même temps l'espèce à coloniser le Corée du Sud avec un succès de colonisation. On a donc un évènment de colonisatio vraisemblablement rare si ce n'est unique qui arrive à une colonsation mais sur des zines ou pas si porbable et des différence entre deux pays. L'exolication plausible est la différence de comporsiiton speécifique notammment en espèce appreneté il n'y aqu'un frelon (</w:t>
+      </w:r>
+      <w:r>
+        <w:rPr>
+          <w:i/>
+        </w:rPr>
+        <w:t xml:space="preserve">V. crabro</w:t>
+      </w:r>
+      <w:r>
+        <w:t xml:space="preserve">) et près de six en Corée du Sud dont</w:t>
+      </w:r>
+      <w:r>
+        <w:t xml:space="preserve"> </w:t>
+      </w:r>
+      <w:r>
+        <w:rPr>
+          <w:i/>
+        </w:rPr>
+        <w:t xml:space="preserve">(V. mandarinia)</w:t>
+      </w:r>
+      <w:r>
+        <w:t xml:space="preserve"> </w:t>
+      </w:r>
+      <w:r>
+        <w:t xml:space="preserve">dominante</w:t>
+      </w:r>
+      <w:r>
+        <w:t xml:space="preserve"> </w:t>
+      </w:r>
+      <w:r>
+        <w:t xml:space="preserve">(Villemant et al., 2011)</w:t>
+      </w:r>
+      <w:r>
+        <w:t xml:space="preserve">. Montre bien que c'est un carrefour entre histoire condition climatique et biotique, mais aussi certaine variété pourraitent ajuster leur stratégie face au prédatur qui de surcorit en bottle neck génétique. Complexité du sujet demande un cadre théorique puissant.</w:t>
+      </w:r>
+    </w:p>
+    <w:p>
+      <w:pPr>
+        <w:pStyle w:val="Heading1"/>
+      </w:pPr>
+      <w:bookmarkStart w:id="48" w:name="cadre-théorique-de-la-thèse"/>
+      <w:bookmarkEnd w:id="48"/>
+      <w:r>
+        <w:t xml:space="preserve">Cadre théorique de la thèse</w:t>
+      </w:r>
+    </w:p>
+    <w:p>
+      <w:pPr>
+        <w:pStyle w:val="FirstParagraph"/>
+      </w:pPr>
+      <w:r>
+        <w:t xml:space="preserve">Les développements entrepris durant ma thèse sont des tentatives d'encrage des interactions écologiques dans la théorie de la biogéographie des îles de MacArthur et Wilson. Je vais maintenant revenir sur cette théorie plus en détail pour expliquer pourquoi elle a marqué durablement l'écologie.</w:t>
+      </w:r>
+      <w:r>
+        <w:t xml:space="preserve"> </w:t>
+      </w:r>
+      <w:r>
+        <w:t xml:space="preserve">Je signale d'ailleurs que ces idées étaient partagées par d'autres écologues et qu"il y a, à ma connaissance, deux autres découvertes indépendantes des idées qui ont conduit à la théorie. La première découverte est attribué au spécialiste des lépidoptères Eugene Gordon Munroe qui a formulé dès 1948, des idées similaires dans 5 des 555 pages de sa dissertation de graduation</w:t>
+      </w:r>
+      <w:r>
+        <w:t xml:space="preserve"> </w:t>
+      </w:r>
+      <w:r>
+        <w:t xml:space="preserve">(Brown and Lomolino, 1989,</w:t>
+      </w:r>
+      <w:r>
+        <w:t xml:space="preserve"> </w:t>
+      </w:r>
+      <w:r>
+        <w:t xml:space="preserve">Lomolino and Brown (2009)</w:t>
+      </w:r>
+      <w:r>
+        <w:t xml:space="preserve">)</w:t>
+      </w:r>
+      <w:r>
+        <w:t xml:space="preserve">. La seconde est celle de Richard Levins et Harold Heatwole qui publie en 1963, soit la même année que l'article fondateur de la TIB</w:t>
+      </w:r>
+      <w:r>
+        <w:t xml:space="preserve"> </w:t>
+      </w:r>
+      <w:r>
+        <w:t xml:space="preserve">(MacArthur and Wilson, 1963)</w:t>
+      </w:r>
+      <w:r>
+        <w:t xml:space="preserve">, l'idée d'un équilibre de la richesse spécifique régit par les mêmes processus que ceux décrits par MacArthur et Wilson</w:t>
+      </w:r>
+      <w:r>
+        <w:t xml:space="preserve"> </w:t>
+      </w:r>
+      <w:r>
+        <w:t xml:space="preserve">(Levins and Heatwole, 1963)</w:t>
+      </w:r>
+      <w:r>
+        <w:t xml:space="preserve">. Néanmoins, ce sont sans aucun doute MacArthur et Wilson qui ont marqués les écologues par l'ensemble des développements présentés dans leur livre de 1967,</w:t>
+      </w:r>
+      <w:r>
+        <w:t xml:space="preserve"> </w:t>
+      </w:r>
+      <w:r>
+        <w:rPr>
+          <w:i/>
+        </w:rPr>
+        <w:t xml:space="preserve">The Theory of Island Biogeography</w:t>
+      </w:r>
+      <w:r>
+        <w:t xml:space="preserve"> </w:t>
+      </w:r>
+      <w:r>
+        <w:t xml:space="preserve">(MacArthur et al., 1967)</w:t>
+      </w:r>
+      <w:r>
+        <w:t xml:space="preserve">.</w:t>
+      </w:r>
+    </w:p>
+    <w:p>
+      <w:pPr>
+        <w:pStyle w:val="Heading3"/>
+      </w:pPr>
+      <w:bookmarkStart w:id="49" w:name="une-vision-puissante-de-la-dynamique-des-distributions-despèces"/>
+      <w:bookmarkEnd w:id="49"/>
+      <w:r>
+        <w:t xml:space="preserve">Une vision puissante de la dynamique des distributions d'espèces</w:t>
+      </w:r>
+    </w:p>
+    <w:p>
+      <w:pPr>
+        <w:pStyle w:val="FirstParagraph"/>
+      </w:pPr>
+      <w:r>
+        <w:t xml:space="preserve">Dans la préface de l'ouvrage de 1967, MacArthur et Wilson doutent les idées proposées résisteraient longtemps à l'essort de la biogéographie expérimentale dont ils furent des acteurs de premier plan :</w:t>
+      </w:r>
+    </w:p>
+    <w:p>
+      <w:pPr>
+        <w:pStyle w:val="BlockText"/>
+      </w:pPr>
+      <w:r>
+        <w:t xml:space="preserve">« We do not seriously believe that that the particular formulations advanced in in the chapters to follow will fit for very long the exacting results of future empirical invesitgation. »</w:t>
+      </w:r>
+    </w:p>
+    <w:p>
+      <w:pPr>
+        <w:pStyle w:val="FirstParagraph"/>
+      </w:pPr>
+      <w:r>
+        <w:t xml:space="preserve">Et pourtant près de 50 ans après la parution de ce livre, leurs travaux sont le fondement de nombreux développements récents, en témoigne le livre paru en 2010</w:t>
+      </w:r>
+      <w:r>
+        <w:t xml:space="preserve"> </w:t>
+      </w:r>
+      <w:r>
+        <w:rPr>
+          <w:i/>
+        </w:rPr>
+        <w:t xml:space="preserve">The Theory of Island Biogeography Revisited</w:t>
+      </w:r>
+      <w:r>
+        <w:t xml:space="preserve"> </w:t>
+      </w:r>
+      <w:r>
+        <w:t xml:space="preserve">(Losos and Ricklefs, 2010)</w:t>
+      </w:r>
+      <w:r>
+        <w:t xml:space="preserve"> </w:t>
+      </w:r>
+      <w:r>
+        <w:t xml:space="preserve">et l'article de perspectives publié récemment par Ben Warren et collègues dans</w:t>
+      </w:r>
+      <w:r>
+        <w:t xml:space="preserve"> </w:t>
+      </w:r>
+      <w:r>
+        <w:rPr>
+          <w:i/>
+        </w:rPr>
+        <w:t xml:space="preserve">Ecology Letters</w:t>
+      </w:r>
+      <w:r>
+        <w:t xml:space="preserve"> </w:t>
+      </w:r>
+      <w:r>
+        <w:t xml:space="preserve">(Warren et al., 2015)</w:t>
+      </w:r>
+      <w:r>
+        <w:t xml:space="preserve">. L'idée majeure de la TIB est simple et puissante : étant donné une île colonisable par un ensemble d'espèces depuis un continent voisin, la diversité locale résulte de la balance entre 1- des évènements de colonisation depuis le continent et 2- des extinctions locales. La TIB est une métaphore, le cas simple d'un territoire isolé (l'île) où les flux d'individus depuis le pool d'espèces régionales (le continent) sont facilement représentables. Le modèle peut donc être étendu à de nombreux cas où un territoire isolé est colonisé par les organismes à proximité, par exemple après un incendie ou une fragmentation de l'habitat</w:t>
+      </w:r>
+      <w:r>
+        <w:t xml:space="preserve"> </w:t>
+      </w:r>
+      <w:r>
+        <w:t xml:space="preserve">(Cook et al., 2002)</w:t>
+      </w:r>
+      <w:r>
+        <w:t xml:space="preserve">. Au chapitre 5 de son livre de 1972, MacArthur prend notamment l'exemple des îlots de paramo, un type de végétations andins situé au-dessu des forêts mais en-dessous des neiges éternelles). De manière générale, le modèle est acceptable est très adaptable au prix d'un certains nombre d'hypohèse notamment une certaine rigidité du réservoire d'espèces régional (au moins en nombre d'espèce) et une absence de rétroaction dans la communauté locale sur celui-ci.</w:t>
+      </w:r>
+    </w:p>
+    <w:p>
+      <w:pPr>
+        <w:pStyle w:val="BodyText"/>
+      </w:pPr>
+      <w:r>
+        <w:t xml:space="preserve">Il y a une forme de hasard et de nécessité qui fait écho à l'oeuvre de Jaques Monod</w:t>
+      </w:r>
+      <w:r>
+        <w:t xml:space="preserve"> </w:t>
+      </w:r>
+      <w:r>
+        <w:t xml:space="preserve">(Monod, 1970)</w:t>
+      </w:r>
+      <w:r>
+        <w:t xml:space="preserve">. Ce prix nobel de médecine présente les mutations au niveau de l'ADN comme une source de hasard dont la persistence n'est rendu possible que dans un cadre physico-chimico-évolutifs précis, la nécessité. Dans les travaux de MacArthur et Wilson, l'événement de colonisation peut être interprété comme un pourvoyeur de stochasticité alors que les contraintes écologiques sont un des limites nécéssaire et régissent l'organisation des communautés. Outre le fait que la prédiction de la colonisation ne peut se faire qu'en terme de fréquence, le caractère stochastique de cette dernière donne une dimension historique aux assemblages insulaires. L'arrivée d'une espèce est en fait un tirage aléatoire (éventuellement pondéré par les capacités respectives de dispersion) dans un réservoire régional d'une singularité historique car l'espèce en question à une histoire évolutive propre et des propriétés qui en découlent. A son arrivée sur l'île, lson éventuelle insertion est déterminée par ces même caractéristique et le contexte biotique et abiotique de l'île. Les espèces installée sur une îles ont aisin passé le crible des contraintes écologiques, de cette forme de nécessité qui est également modifié à chauqe nouvelle insertion. C'est ainsi que l'on peut décrire le moteur de la reconfiguration perpetuelle des réseaux écologiques locaux. Une telle dynamique peut être également analysée comme une imbrication de deux échelles de porcessus : régionalement, le réservoir d'espèce est façonné par une histoire évolutive de grande amplitude lié à des processus climatiques eux aussi de grande échelle, alors que les événements insulaires relèvent de processus de plus courte portée</w:t>
+      </w:r>
+      <w:r>
+        <w:t xml:space="preserve"> </w:t>
+      </w:r>
+      <w:r>
+        <w:t xml:space="preserve">(Ricklefs, 1987)</w:t>
+      </w:r>
+      <w:r>
+        <w:t xml:space="preserve">.</w:t>
+      </w:r>
+    </w:p>
+    <w:p>
+      <w:pPr>
+        <w:pStyle w:val="BodyText"/>
+      </w:pPr>
+      <w:r>
+        <w:t xml:space="preserve">Enfin, la TIB, bien que cela soit rarement souligné, fait l'hypothèse de l'équivalence écologique des espèces considérées : il n'y a ni plantes ni animaux, ni proies ou prédateurs, simplements des espèces qui compte pour un. Étant donné les exemples choisit par les auteurs on peut néanmois pensé que la théorie est développé pour des groupes d'espèce au rôle écologiques similaires et phylogénétiquement assez proches. Ainsi, le premier exemple données est pour l'herpétofaune (amphibiens et réptiles) et non sur un invetaire exhaustive de toutes les espèces de l'île</w:t>
+      </w:r>
+      <w:r>
+        <w:t xml:space="preserve"> </w:t>
+      </w:r>
+      <w:r>
+        <w:t xml:space="preserve">(MacArthur and Wilson, 1967)</w:t>
+      </w:r>
+      <w:r>
+        <w:t xml:space="preserve">. Cette hypothèse est à relier aux objectifs des auteurs notamment celui d'expliquer les relations constatées entre la taille des îles et leur richesse spécifique, pour y arriver réduire les espèces à deux caractéristiques est suffisant et convénient. La démarche peut néanmoins être perçue comme antithétique pour des auteurs qui cherchent à formuler une « biogéographie de l'espèce »</w:t>
+      </w:r>
+      <w:r>
+        <w:t xml:space="preserve"> </w:t>
+      </w:r>
+      <w:r>
+        <w:t xml:space="preserve">(Lomolino and Brown, 2009)</w:t>
+      </w:r>
+      <w:r>
+        <w:t xml:space="preserve"> </w:t>
+      </w:r>
+      <w:r>
+        <w:t xml:space="preserve">et de surcroit quand on connait la qualité de ces deux naturalistes. Cependant, la forme d'équivalence amenée par MacArthur et Wilson ne nie la diversité et la complexité, elle est plutôt une abstraction nécessaire pour capturer les processus essentiels, pour aller au-delà des singularités des êtres vivants, vers des généralisations</w:t>
+      </w:r>
+      <w:r>
+        <w:t xml:space="preserve"> </w:t>
+      </w:r>
+      <w:r>
+        <w:t xml:space="preserve">(Lomolino and Brown, 2009)</w:t>
+      </w:r>
+      <w:r>
+        <w:t xml:space="preserve">.</w:t>
+      </w:r>
+    </w:p>
+    <w:p>
+      <w:pPr>
+        <w:pStyle w:val="Heading3"/>
+      </w:pPr>
+      <w:bookmarkStart w:id="50" w:name="le-modèle-mathématique-et-les-prédicitons-de-la-tib"/>
+      <w:bookmarkEnd w:id="50"/>
+      <w:r>
+        <w:t xml:space="preserve">Le modèle mathématique et les prédicitons de la TIB</w:t>
+      </w:r>
+    </w:p>
+    <w:p>
+      <w:pPr>
+        <w:pStyle w:val="Compact"/>
+      </w:pPr>
+      <w:r>
+        <w:t xml:space="preserve">Je ne rentre pas ici dans les détails mathématiques du modèle, ils sont néanmoins abordés dans le premier chapitre et aussi dans les deux annexes de la thèse</w:t>
       </w:r>
       <w:r>
         <w:rPr>
           <w:rStyle w:val="FootnoteReference"/>
         </w:rPr>
-        <w:footnoteReference w:id="41"/>
-      </w:r>
-      <w:r>
-        <w:t xml:space="preserve">. Afin d'éviter ces problèmes je parlerai de la niche au sens de Grinnel qui en tentant d'expliquer la retsriction de la répartition du Califoria Thrasher, Joseph Grinnel écrit :</w:t>
-      </w:r>
-    </w:p>
-    <w:p>
-      <w:pPr>
-        <w:pStyle w:val="BlockText"/>
-      </w:pPr>
-      <w:r>
-        <w:t xml:space="preserve">An explanation of this restricted distribution is probably to be found in the close adjustment of the bird in various physiological and psychological respects to a narrow range of environmental conditions.</w:t>
-      </w:r>
-    </w:p>
-    <w:p>
-      <w:pPr>
-        <w:pStyle w:val="FirstParagraph"/>
-      </w:pPr>
-      <w:r>
-        <w:t xml:space="preserve">Dans cet article il montre que la présence du Califoria Thrasher est corrélé avce des température chaude et une humudité suffisante</w:t>
-      </w:r>
-      <w:r>
-        <w:t xml:space="preserve"> </w:t>
-      </w:r>
-      <w:r>
-        <w:t xml:space="preserve">(Grinnell, 1917)</w:t>
-      </w:r>
-      <w:r>
-        <w:t xml:space="preserve">. Au delà de la niche mesurée, c'est la recherche des considitons possibles d'existence qui est importante, la niche dite fondamentale. La démarche de caractéristion de cette niche a été poussé à son paroxysme dans l'article de Michael Kearney et Waren Porter sur le gecko nocturne australien</w:t>
-      </w:r>
-      <w:r>
-        <w:t xml:space="preserve"> </w:t>
-      </w:r>
-      <w:r>
-        <w:rPr>
-          <w:i/>
-        </w:rPr>
-        <w:t xml:space="preserve">Heteronotia binoei</w:t>
-      </w:r>
-      <w:r>
-        <w:t xml:space="preserve"> </w:t>
-      </w:r>
-      <w:r>
-        <w:t xml:space="preserve">(Kearney and Porter, 2004)</w:t>
-      </w:r>
-      <w:r>
-        <w:t xml:space="preserve">. Ils ont montrés qu'en combinant des mesures physiologiques (dont le taux métaboliques au repos, le température cumulées nécessaire au bon développement des oeufs et des mesures de températures charactéristiques) avec des données climatiques, ils obtenaient une bonne concordance des probabilités d'occurrence et des observations, ce qui justifiait la démarche prédictive s'appuyant sur des scénarios de changement climatiques pour aller essayer de comprender les réapartitions futures.</w:t>
-      </w:r>
-    </w:p>
-    <w:p>
-      <w:pPr>
-        <w:pStyle w:val="BodyText"/>
-      </w:pPr>
-      <w:r>
-        <w:t xml:space="preserve">De manière générale, la méthode est la recherche de facteurs abiotiques limitants la répartition géographiques qui sont supposé refléter les contraintes physiologiques. Au niveau du Panama, par exemple,</w:t>
-      </w:r>
-      <w:r>
-        <w:t xml:space="preserve"> </w:t>
-      </w:r>
-      <w:r>
-        <w:t xml:space="preserve">Engelbrecht et al. (2007)</w:t>
-      </w:r>
-      <w:r>
-        <w:t xml:space="preserve"> </w:t>
-      </w:r>
-      <w:r>
-        <w:t xml:space="preserve">ont montrés que les distributions locales et régionales de 48 espèces d'arbres étaint bien expliquées par la sensibilité à la sécheresse, donc à une variation dans la disponibilité d'une ressource. Ces corrélations convaincantes fondent les modèles de distributions d'espéces (SDM enréférence au terme anglais utilisé souvent dans le reste de la thèse) qui sont des solutions techniques (statistique) pour l'appliaction de la méthode générale que je viens d'énoncer</w:t>
-      </w:r>
-      <w:r>
-        <w:t xml:space="preserve"> </w:t>
-      </w:r>
-      <w:r>
-        <w:t xml:space="preserve">(Elith et al., 2006,</w:t>
-      </w:r>
-      <w:r>
-        <w:t xml:space="preserve"> </w:t>
-      </w:r>
-      <w:r>
-        <w:t xml:space="preserve">Elith and Leathwick (2009)</w:t>
-      </w:r>
-      <w:r>
-        <w:t xml:space="preserve">)</w:t>
-      </w:r>
-      <w:r>
-        <w:t xml:space="preserve">.</w:t>
-      </w:r>
-    </w:p>
-    <w:p>
-      <w:pPr>
-        <w:pStyle w:val="BodyText"/>
-      </w:pPr>
-      <w:r>
-        <w:t xml:space="preserve">L'engoument actuel autour de ces modèles est lié à l'espoir de pouvoir faire des prédictions fiables sur les variations des aires de répartiton dans un contexte de changement climatique. Cette démarche semblent être pertinent pour de nombreux exemple de changemnets récents de réparitions, par exemple en 2009, Tingley et collègues ont ainsi montré que sur 53 espèces d'oiseaux étudiés dans la Sierra Nevada, 48 ont colonisé de nouveaux sites où les conditions de température et de précipitations leur étaient plus favorables</w:t>
-      </w:r>
-      <w:r>
-        <w:t xml:space="preserve"> </w:t>
-      </w:r>
-      <w:r>
-        <w:t xml:space="preserve">(Tingley et al., 2009)</w:t>
-      </w:r>
-      <w:r>
-        <w:t xml:space="preserve">. Une autre justification de l'utilisation abondant sdes SDMs est la relative facilité de mise en application de ces méthodes grâce à l'abondance des données climatiques et d'occurence et au partage des implémentations numériques de ces méthodes statistiques. Pour le premier type de données, WorldClim propose des données à l'échelle mondiale gratuitement téléchargeables (voir</w:t>
-      </w:r>
-      <w:r>
-        <w:t xml:space="preserve"> </w:t>
-      </w:r>
-      <w:hyperlink r:id="rId42">
-        <w:r>
-          <w:rPr>
-            <w:rStyle w:val="Hyperlink"/>
-          </w:rPr>
-          <w:t xml:space="preserve">http://worldclim.org</w:t>
-        </w:r>
-      </w:hyperlink>
-      <w:r>
-        <w:t xml:space="preserve">,</w:t>
-      </w:r>
-      <w:r>
-        <w:t xml:space="preserve"> </w:t>
-      </w:r>
-      <w:r>
-        <w:t xml:space="preserve">Hijmans et al. (2005)</w:t>
-      </w:r>
-      <w:r>
-        <w:t xml:space="preserve">). Pour les données d'occurrence, plusierus initiative propose des données gratuites dont les plus exhaustives sont celles que l'on trouve sur le portail de données sur la biodiversité à l'échelle mondiale GBIF (</w:t>
-      </w:r>
-      <w:r>
-        <w:rPr>
-          <w:i/>
-        </w:rPr>
-        <w:t xml:space="preserve">Global Biodiversity Information Facility</w:t>
-      </w:r>
-      <w:r>
-        <w:t xml:space="preserve">, voir</w:t>
-      </w:r>
-      <w:r>
-        <w:t xml:space="preserve"> </w:t>
-      </w:r>
-      <w:hyperlink r:id="rId43">
-        <w:r>
-          <w:rPr>
-            <w:rStyle w:val="Hyperlink"/>
-          </w:rPr>
-          <w:t xml:space="preserve">http://www.gbif.org</w:t>
-        </w:r>
-      </w:hyperlink>
-      <w:r>
-        <w:t xml:space="preserve">) malgré des biais lié à des efforts différents dans les différentes régions du globe</w:t>
-      </w:r>
-      <w:r>
-        <w:t xml:space="preserve"> </w:t>
-      </w:r>
-      <w:r>
-        <w:t xml:space="preserve">(Beck et al., 2014)</w:t>
-      </w:r>
-      <w:r>
-        <w:t xml:space="preserve">. Enfin pour ce qui est le partage de la, en écologie cela se traduit avec le logiciel R</w:t>
-      </w:r>
-      <w:r>
-        <w:t xml:space="preserve"> </w:t>
-      </w:r>
-      <w:r>
-        <w:t xml:space="preserve">(R Core Team, 2015)</w:t>
-      </w:r>
-      <w:r>
-        <w:t xml:space="preserve"> </w:t>
-      </w:r>
-      <w:r>
-        <w:t xml:space="preserve">et des packages comme bioclim ou plus récement +++ qui facilie la mise en place d'une série d'analyse.</w:t>
-      </w:r>
-    </w:p>
-    <w:p>
-      <w:pPr>
-        <w:pStyle w:val="BodyText"/>
-      </w:pPr>
-      <w:r>
-        <w:t xml:space="preserve">Un des principaux problèmes posés par la facililté et massive de ces approches est le manque de regard sur l'application d'alternative et la faible remise en question sur les hypothèse sur lesquelles elles reposent. Le message délivré par les SDMs doit être pris comme une potentialité : étant donné les conditions actuels dans lesquels une espèce est trouvé et connaissance les variations de ces dernières basée sur des modèles climatologiques relativement fiable, s'il n'eciste pas d'obstacle majeur de movment alors il est probable que l'espèce suive ces conditions climatiques, ce qui nous permet de savoir ou sera l'espèce demain. Ce messge est délivré en supposant que 1- une forme d'équilibre des espèce et des conditions climatiques et 2- que les espèces sont indépendantes</w:t>
-      </w:r>
-      <w:r>
-        <w:t xml:space="preserve"> </w:t>
-      </w:r>
-      <w:r>
-        <w:t xml:space="preserve">(Jeschke and Strayer, 2008)</w:t>
-      </w:r>
-      <w:r>
-        <w:t xml:space="preserve">. Ces deux hypothèses sont très fortes et demandeent un examen approfindie, dans la mesure où ma thèse porte sur la seconde, je propose de la discuter dans le pararaphe suivant en abordant les liens qui existent entre les espèces.</w:t>
-      </w:r>
-    </w:p>
-    <w:p>
-      <w:pPr>
-        <w:pStyle w:val="Heading2"/>
-      </w:pPr>
-      <w:bookmarkStart w:id="44" w:name="réseaux-dinteractions-interdépendance-des-espèces"/>
-      <w:bookmarkEnd w:id="44"/>
-      <w:r>
-        <w:t xml:space="preserve">Réseaux d'interactions : interdépendance des espèces</w:t>
-      </w:r>
-    </w:p>
-    <w:p>
-      <w:pPr>
-        <w:pStyle w:val="FirstParagraph"/>
-      </w:pPr>
-      <w:r>
-        <w:t xml:space="preserve">Au chapitre 6 de</w:t>
-      </w:r>
-      <w:r>
-        <w:t xml:space="preserve"> </w:t>
-      </w:r>
-      <w:r>
-        <w:rPr>
-          <w:i/>
-        </w:rPr>
-        <w:t xml:space="preserve">Geographical Ecology</w:t>
-      </w:r>
-      <w:r>
-        <w:t xml:space="preserve">, MacArthur parle clairement de la contrainte biotique notamment du rôle que peu avoir la compétition pour comprendre la distribution des espèces</w:t>
-      </w:r>
-      <w:r>
-        <w:t xml:space="preserve"> </w:t>
-      </w:r>
-      <w:r>
-        <w:t xml:space="preserve">(MacArthur, 1972)</w:t>
-      </w:r>
-      <w:r>
-        <w:t xml:space="preserve">. Il reprend l'exemple donnée par Brown en 1971 de l'exclusion compétitive de deux espèces de de tamias,</w:t>
-      </w:r>
-      <w:r>
-        <w:t xml:space="preserve"> </w:t>
-      </w:r>
-      <w:r>
-        <w:rPr>
-          <w:i/>
-        </w:rPr>
-        <w:t xml:space="preserve">Eutamias dorsalis</w:t>
-      </w:r>
-      <w:r>
-        <w:t xml:space="preserve"> </w:t>
-      </w:r>
-      <w:r>
-        <w:t xml:space="preserve">et</w:t>
-      </w:r>
-      <w:r>
-        <w:t xml:space="preserve"> </w:t>
-      </w:r>
-      <w:r>
-        <w:rPr>
-          <w:i/>
-        </w:rPr>
-        <w:t xml:space="preserve">E. umbrinus</w:t>
-      </w:r>
-      <w:r>
-        <w:t xml:space="preserve">, dans les forêts d'altitude (au dessus des déserts) de pins et de junipers (</w:t>
-      </w:r>
-      <w:r>
-        <w:rPr>
-          <w:i/>
-        </w:rPr>
-        <w:t xml:space="preserve">pinyon-juniper woodland</w:t>
-      </w:r>
-      <w:r>
-        <w:t xml:space="preserve"> </w:t>
-      </w:r>
-      <w:r>
-        <w:t xml:space="preserve">woodland) du Sud outes des Etats-Unis. L'article de Brown montre bien comment une différence comportementale peut engendrer une séparation des distributions locales. Ainsi, l'aggressivité de</w:t>
-      </w:r>
-      <w:r>
-        <w:t xml:space="preserve"> </w:t>
-      </w:r>
-      <w:r>
-        <w:rPr>
-          <w:i/>
-        </w:rPr>
-        <w:t xml:space="preserve">Eutamias dorsalis</w:t>
-      </w:r>
-      <w:r>
-        <w:t xml:space="preserve"> </w:t>
-      </w:r>
-      <w:r>
-        <w:t xml:space="preserve">lui est favorable dans les forêts clersemées de basse-altitude où son compétiteur doit dépenser beacoup d'énergie pour se réfugier dans un arbre, elle devient pénalisante lorsque l'abondance des arbres augmente et facilite la fuite de</w:t>
-      </w:r>
-      <w:r>
-        <w:t xml:space="preserve"> </w:t>
-      </w:r>
-      <w:r>
-        <w:rPr>
-          <w:i/>
-        </w:rPr>
-        <w:t xml:space="preserve">E. umbrinus</w:t>
-      </w:r>
-      <w:r>
-        <w:t xml:space="preserve"> </w:t>
-      </w:r>
-      <w:r>
-        <w:t xml:space="preserve">(Brown, 1971)</w:t>
-      </w:r>
-      <w:r>
-        <w:t xml:space="preserve">. La segregation locale des deux espèces reflète donc bien une interaction biotique, il y a une information comportementale dans ces aires de répartitions.</w:t>
-      </w:r>
-    </w:p>
-    <w:p>
-      <w:pPr>
-        <w:pStyle w:val="BodyText"/>
-      </w:pPr>
-      <w:r>
-        <w:t xml:space="preserve">Au-delà de la competition, l'écologie des réseaux nous montre aujourd'hui la difficulté de concevoir les espèces comme étant des entitées indépendantes, elles sont reliées par des relations de natures très diverses. Les relations trophiques sont les plus évidentes, il existe cependant une myriade d'interactions non trophiques qui affectent aussi la démographie des espèces (voir</w:t>
-      </w:r>
-      <w:r>
-        <w:t xml:space="preserve"> </w:t>
-      </w:r>
-      <w:r>
-        <w:t xml:space="preserve">Kéfi et al. (2012)</w:t>
-      </w:r>
-      <w:r>
-        <w:t xml:space="preserve"> </w:t>
-      </w:r>
-      <w:r>
-        <w:t xml:space="preserve">pour une relexion sur le sujet et une classification de ces interactions). De plus, aucun argument théorique ne justifie actuellement la primauté d'un type d'nteraction sur les autres. Récemment, les interactions trophiques et non-trophiques ont été exhaustivement analysées pour 104 espèces des écosystèmes interdidaux rocheux de la partie centrale de la côte chilienne révélant ainsi que les interactions non-trophiques y étaient globalement plus abondantes et concentrées sur les bas niveau trophques</w:t>
-      </w:r>
-      <w:r>
-        <w:t xml:space="preserve"> </w:t>
-      </w:r>
-      <w:r>
-        <w:t xml:space="preserve">(Kéfi et al., 2015)</w:t>
-      </w:r>
-      <w:r>
-        <w:t xml:space="preserve">.</w:t>
-      </w:r>
-    </w:p>
-    <w:p>
-      <w:pPr>
-        <w:pStyle w:val="BodyText"/>
-      </w:pPr>
-      <w:r>
-        <w:t xml:space="preserve">L'écologie des réseaux est traversé de débat dont le plus important est vraisemblablement celui de la relation qu'il existe entre la diversité spécifique d'un écosystème et sa stabilité</w:t>
-      </w:r>
-      <w:r>
-        <w:t xml:space="preserve"> </w:t>
-      </w:r>
-      <w:r>
-        <w:t xml:space="preserve">(May, 1973,</w:t>
-      </w:r>
-      <w:r>
-        <w:t xml:space="preserve"> </w:t>
-      </w:r>
-      <w:r>
-        <w:t xml:space="preserve">McCann (2000)</w:t>
-      </w:r>
-      <w:r>
-        <w:t xml:space="preserve">)</w:t>
-      </w:r>
-      <w:r>
-        <w:t xml:space="preserve">. Autour de cette question, l'écologie s'est considérablement enrichit en terme d'outils mathématiques. Une preuve récente de cette idée est la mise en évidence par Stefano Allesina et Si Tang du caractère destabilisant des interactions de compétition et de mutualismes et stabilisant des relations trophiques</w:t>
-      </w:r>
-      <w:r>
-        <w:t xml:space="preserve"> </w:t>
-      </w:r>
-      <w:r>
-        <w:t xml:space="preserve">(Allesina and Tang, 2012)</w:t>
-      </w:r>
-      <w:r>
-        <w:t xml:space="preserve"> </w:t>
-      </w:r>
-      <w:r>
-        <w:t xml:space="preserve">qui est l'application d'un résultat mathématqiue récent établit par Terence Tao et Vam Vu</w:t>
-      </w:r>
-      <w:r>
-        <w:t xml:space="preserve"> </w:t>
-      </w:r>
-      <w:r>
-        <w:t xml:space="preserve">(Tao et al., 2010)</w:t>
-      </w:r>
-      <w:r>
-        <w:t xml:space="preserve">. Les réseaux contiennent de nombreuses informations sur les relations entre espèces et résume un certain nombre d'information sur l'écologie des population. A mos sens, les réseaux d'interactions sont à placer au coeur d'une théorie intégrative de la biogéographie pour la renouveler. Cette idée n'est pas seulement la mienne, MacArthur et Wilson l'ont clairemnt énoncé au dernier paragraphe de leur théorie de la biogéographie avec ces mots :</w:t>
-      </w:r>
-    </w:p>
-    <w:p>
-      <w:pPr>
-        <w:pStyle w:val="BlockText"/>
-      </w:pPr>
-      <w:r>
-        <w:t xml:space="preserve">« In short, biogeography appears to us to have developed to the extent that it can be reformulated in terms of the first principles of population ecology and genetics. »</w:t>
-      </w:r>
-    </w:p>
-    <w:p>
-      <w:pPr>
-        <w:pStyle w:val="FirstParagraph"/>
-      </w:pPr>
-      <w:r>
-        <w:t xml:space="preserve">Et pour appuyer cette phrase dans son entièreté, je développe un certain nombre d'idées relatives à l'importance des échanges génétiques.</w:t>
-      </w:r>
-    </w:p>
-    <w:p>
-      <w:pPr>
-        <w:pStyle w:val="Heading2"/>
-      </w:pPr>
-      <w:bookmarkStart w:id="45" w:name="echanges-dinformations-génétiques-et-processus-micro-evolutifs"/>
-      <w:bookmarkEnd w:id="45"/>
-      <w:r>
-        <w:t xml:space="preserve">Echanges d'informations génétiques et processus micro-evolutifs</w:t>
-      </w:r>
-    </w:p>
-    <w:p>
-      <w:pPr>
-        <w:pStyle w:val="FirstParagraph"/>
-      </w:pPr>
-      <w:r>
-        <w:t xml:space="preserve">La vie, telle que nous la connaissons, pérennise l'information accumulée au cours du temps via à un support moléculaire, l'ADN. J'ai déjà évoqué que les informations véhiculées par cette molécule pouvaient permettent d'établir des relations de parenté entre les espèces. Cette possibilité est rendue possible par les mécanismes qui la modifient. L'information génétique d'un individu est un ensemble de base qui contient l'ensemble de l'information pour assurer le développement de l'individu. Néanmoins, le code génétique de certaines cellule de l'individue peut être modifié (des mutations) et être trasmis à la descedance. Sous certaine condition la mutation peut rester dans la population. bien loin d'être une combinaison précise de pair de bases, l'ADN d'une espèces est un ensemble de possibilités, de versions de ce code possible mais contraint par un certaines règles. Pour schématiser, les échanges de gènes douvent rester possible entre individus d'une même espèce. A l'échelles de populations, tant que les échanges d'informations sont importants la compatilbilité est assurée mais lorsque ces échanges diminuent ou même cessent, les supports d'information peuvent alors diverger et à terme empêcher les échanges ce qui conduit à la distinction deux espèces. Bien que cette vision soit très simpifiée, elle permet de comprendre que l'ADN de deux espèces puissent refléter leur lien de parenté qu'il permet l'établissement d'une phylogénie moléculaire.</w:t>
-      </w:r>
-    </w:p>
-    <w:p>
-      <w:pPr>
-        <w:pStyle w:val="BodyText"/>
-      </w:pPr>
-      <w:r>
-        <w:t xml:space="preserve">Cela étant dit, les cause de la divergence de l'ADN sont multiples mais ce qui m'intéresse ici, ce sont que les variations puissent engendrer un différentiel démographique possitive dans un milieu nouvellement exploré par une population alors que cette même variation dans un autre milieu ne l'était pas. La vitesse des mécanimes semble bien plus rapide au point qu'il puissent être clef dans les changements climatiques</w:t>
-      </w:r>
-      <w:r>
-        <w:t xml:space="preserve"> </w:t>
-      </w:r>
-      <w:r>
-        <w:t xml:space="preserve">(Lavergne et al., 2010)</w:t>
-      </w:r>
-      <w:r>
-        <w:t xml:space="preserve">. En 2009, Joan Balanyá et collègues puclient un article dans lequel ils comparent la composition génétique de la mouche</w:t>
-      </w:r>
-      <w:r>
-        <w:t xml:space="preserve"> </w:t>
-      </w:r>
-      <w:r>
-        <w:rPr>
-          <w:i/>
-        </w:rPr>
-        <w:t xml:space="preserve">Drosophila subobscura</w:t>
-      </w:r>
-      <w:r>
-        <w:t xml:space="preserve"> </w:t>
-      </w:r>
-      <w:r>
-        <w:t xml:space="preserve">entre des échantillons contemporains et des échantillons prélevé 24 années auparavant en Europe et Amérique (où elle a été introduite accidentellement). Leurs résultats montrent que dans les zones de réchauffement climatique avéré, il y a aussi un changement de la composition génotypique avec une plus grande importance des génômes adaptés au température plus chaudes</w:t>
-      </w:r>
-      <w:r>
-        <w:t xml:space="preserve"> </w:t>
-      </w:r>
-      <w:r>
-        <w:t xml:space="preserve">(Balanyá et al., 2006)</w:t>
-      </w:r>
-      <w:r>
-        <w:t xml:space="preserve">.</w:t>
-      </w:r>
-    </w:p>
-    <w:p>
-      <w:pPr>
-        <w:pStyle w:val="BodyText"/>
-      </w:pPr>
-      <w:r>
-        <w:t xml:space="preserve">La preuve des conséquences des variations génétiques rapides et des conséquence sur la démographies des populations poussent les chercheurs à se demander si négliger ces processus dans les travaux de dynamiques de populations n'est pas porblématique</w:t>
-      </w:r>
-      <w:r>
-        <w:t xml:space="preserve"> </w:t>
-      </w:r>
-      <w:r>
-        <w:t xml:space="preserve">(F Pelletier et al., 2009,</w:t>
-      </w:r>
-      <w:r>
-        <w:t xml:space="preserve"> </w:t>
-      </w:r>
-      <w:r>
-        <w:t xml:space="preserve">Post and Palkovacs (2009)</w:t>
-      </w:r>
-      <w:r>
-        <w:t xml:space="preserve">,</w:t>
-      </w:r>
-      <w:r>
-        <w:t xml:space="preserve"> </w:t>
-      </w:r>
-      <w:r>
-        <w:t xml:space="preserve">Schoener (2011b)</w:t>
-      </w:r>
-      <w:r>
-        <w:t xml:space="preserve">)</w:t>
-      </w:r>
-      <w:r>
-        <w:t xml:space="preserve">. Takehito Yoshida et collègues montrent que la réponse des algues vertes unicellulaires</w:t>
-      </w:r>
-      <w:r>
-        <w:t xml:space="preserve"> </w:t>
-      </w:r>
-      <w:r>
-        <w:rPr>
-          <w:i/>
-        </w:rPr>
-        <w:t xml:space="preserve">Chlorella vulgaris</w:t>
-      </w:r>
-      <w:r>
-        <w:t xml:space="preserve"> </w:t>
-      </w:r>
-      <w:r>
-        <w:t xml:space="preserve">aux rotifères</w:t>
-      </w:r>
-      <w:r>
-        <w:t xml:space="preserve"> </w:t>
-      </w:r>
-      <w:r>
-        <w:rPr>
-          <w:i/>
-        </w:rPr>
-        <w:t xml:space="preserve">Brachionus calyciflorus</w:t>
-      </w:r>
-      <w:r>
-        <w:t xml:space="preserve"> </w:t>
-      </w:r>
-      <w:r>
-        <w:t xml:space="preserve">conduit à un changement dans la fréquence et la phase des cycles de la dynamiques proie prédateur</w:t>
-      </w:r>
-      <w:r>
-        <w:t xml:space="preserve"> </w:t>
-      </w:r>
-      <w:r>
-        <w:t xml:space="preserve">(Yoshida et al., 2003)</w:t>
-      </w:r>
-      <w:r>
-        <w:t xml:space="preserve">. En 2009, une étude basée sur un suivi de plus de 20 ans d'une population de moutons Soay sur l'île d'Hirta dans l'archipel de Saint-Kilda (au nord-est de l'Écosse), Fanie Pelletier et collèges établissent les variations dans la taille corporelle des ovins, d'origine génétique, et les variation dans leur survie et leur reporduction, ils démontrent alors que les facteurs génétiques peuvent contribué jusqu'à 20% de la croissance de la population certaine année. Les conséquences des dynamique eco-evolutive et l'intégration des flux d'information génétiques sont certainemnt capitaux pour comprendre la biodiversité de demain</w:t>
-      </w:r>
-      <w:r>
-        <w:t xml:space="preserve"> </w:t>
-      </w:r>
-      <w:r>
-        <w:t xml:space="preserve">(Sexton et al., 2009,</w:t>
-      </w:r>
-      <w:r>
-        <w:t xml:space="preserve"> </w:t>
-      </w:r>
-      <w:r>
-        <w:t xml:space="preserve">Lavergne et al. (2010)</w:t>
-      </w:r>
-      <w:r>
-        <w:t xml:space="preserve">)</w:t>
-      </w:r>
-      <w:r>
-        <w:t xml:space="preserve">, nous sommes face à un enjeu appliqué important et pourtant nos connaissancse fondamentales resten insufisantes. Pour illustrer ces lacunes et l'urgence dans laquelle nous nus trouvons, je discute d'un exemple concret : l'invasion européenne du frelon asiatique.</w:t>
-      </w:r>
-    </w:p>
-    <w:p>
-      <w:pPr>
-        <w:pStyle w:val="Heading2"/>
-      </w:pPr>
-      <w:bookmarkStart w:id="46" w:name="linvasion-européenne-du-frelon-asiatique"/>
-      <w:bookmarkEnd w:id="46"/>
-      <w:r>
-        <w:t xml:space="preserve">L'invasion européenne du frelon asiatique</w:t>
-      </w:r>
-    </w:p>
-    <w:p>
-      <w:pPr>
-        <w:pStyle w:val="FirstParagraph"/>
-      </w:pPr>
-      <w:r>
-        <w:rPr>
-          <w:i/>
-        </w:rPr>
-        <w:t xml:space="preserve">Vespa velutina</w:t>
-      </w:r>
-      <w:r>
-        <w:t xml:space="preserve"> </w:t>
-      </w:r>
-      <w:r>
-        <w:t xml:space="preserve">est une espèce présente depuis le nord-est de l'inde jusqu'à l'est de la Chine et frelon asiatique est présente du nord est de l'inde et sur une bande est ouest du nord de</w:t>
-      </w:r>
-      <w:r>
-        <w:t xml:space="preserve"> </w:t>
-      </w:r>
-      <w:r>
-        <w:t xml:space="preserve">l’Inde à la Chine et de la péninsule et de l'indochinoise à l’archipel indonésien</w:t>
-      </w:r>
-      <w:r>
-        <w:t xml:space="preserve"> </w:t>
-      </w:r>
-      <w:r>
-        <w:t xml:space="preserve">(Villemant et al., 2006)</w:t>
-      </w:r>
-      <w:r>
-        <w:t xml:space="preserve">. Dix sous-espèces sous identifié dont</w:t>
-      </w:r>
-      <w:r>
-        <w:t xml:space="preserve"> </w:t>
-      </w:r>
-      <w:r>
-        <w:rPr>
-          <w:i/>
-        </w:rPr>
-        <w:t xml:space="preserve">Vespa velutina nigrithorax</w:t>
-      </w:r>
-      <w:r>
-        <w:t xml:space="preserve"> </w:t>
-      </w:r>
-      <w:r>
-        <w:t xml:space="preserve">qui a été observé pour la preière fois en France en 2004 dans le Lot-et-Garonne chez un producteur de bonzaï qui importe régulièremnt des poteries du Yunnan</w:t>
-      </w:r>
-      <w:r>
-        <w:t xml:space="preserve"> </w:t>
-      </w:r>
-      <w:r>
-        <w:t xml:space="preserve">(Villemant et al., 2006)</w:t>
-      </w:r>
-      <w:r>
-        <w:t xml:space="preserve">. Ce frelon se nourrit d'abeilles qu'il plaque au sol lors de leur retour à la ruche chargées de pollen. Les conséquences sont désastreuses et ce même dans les zones d'origine. L’abeille asiatique (</w:t>
-      </w:r>
-      <w:r>
-        <w:rPr>
-          <w:i/>
-        </w:rPr>
-        <w:t xml:space="preserve">Apis cerana</w:t>
-      </w:r>
-      <w:r>
-        <w:t xml:space="preserve">) est certes capables de tuer un frelon en l'entourant et le tuant en hyperthermie augentant la suphicant en augmentant la température mais les attaques répétées affaiblissent la ruche car les ourières se consacrent moins à la recherche de pollen. L'abeille européenne (</w:t>
-      </w:r>
-      <w:r>
-        <w:rPr>
-          <w:i/>
-        </w:rPr>
-        <w:t xml:space="preserve">Apis mellifera</w:t>
-      </w:r>
-      <w:r>
-        <w:t xml:space="preserve">) est capable d'utiliser la même stratégie de défense mais avec une effacicité moindre</w:t>
-      </w:r>
-      <w:r>
-        <w:t xml:space="preserve"> </w:t>
-      </w:r>
-      <w:r>
-        <w:t xml:space="preserve">(Villemant et al., 2006)</w:t>
-      </w:r>
-      <w:r>
-        <w:t xml:space="preserve">. Ce frelon représente un danger pour l'entomofaune mais aussi menace un secteur déjà affaiblie, l'apiculture. Le problème est de connaître les zones ptentiels et essayer de mettre en place des mesure de prévention et d'éradication de cette espèce invasive.</w:t>
-      </w:r>
-    </w:p>
-    <w:p>
-      <w:pPr>
-        <w:pStyle w:val="BodyText"/>
-      </w:pPr>
-      <w:r>
-        <w:t xml:space="preserve">En 2006, le frelon s'étendait largement en Aquitaine et voyait son aire de répartition s’étendre sur une bande de 300 km du nord au sud et de 150 km d’est en ouest</w:t>
-      </w:r>
-      <w:r>
-        <w:t xml:space="preserve"> </w:t>
-      </w:r>
-      <w:r>
-        <w:t xml:space="preserve">(Villemant et al., 2006)</w:t>
-      </w:r>
-      <w:r>
-        <w:t xml:space="preserve"> </w:t>
-      </w:r>
-      <w:r>
-        <w:t xml:space="preserve">et cela malgré l'éradication systématique des nids détectés. Alors que 2 nids étaient observés en 2004, 1636 nids ont été observé en 2009 et en 2013 près des trois quarts des départements étaient affectés</w:t>
-      </w:r>
-      <w:r>
-        <w:t xml:space="preserve"> </w:t>
-      </w:r>
-      <w:r>
-        <w:t xml:space="preserve">(Robinet et al., 2016)</w:t>
-      </w:r>
-      <w:r>
-        <w:t xml:space="preserve">. Des travaux récents tentent de charactériser la niche fondamentale des espèces pour comrprendre queles sont les zones à l'échelle modiale suceptible compredre et montrenet qu'une large partie du bassin malgré des différences davec la zone actuels. Un autre phénomène intéressant est que dans le même temps l'espèce à coloniser le Corée du Sud avec un succès de colonisation. On a donc un évènment de colonisatio vraisemblablement rare si ce n'est unique qui arrive à une colonsation mais sur des zines ou pas si porbable et des différence entre deux pays. L'exolication plausible est la différence de comporsiiton speécifique notammment en espèce appreneté il n'y aqu'un frelon (</w:t>
-      </w:r>
-      <w:r>
-        <w:rPr>
-          <w:i/>
-        </w:rPr>
-        <w:t xml:space="preserve">V. crabro</w:t>
-      </w:r>
-      <w:r>
-        <w:t xml:space="preserve">) et près de six en Corée du Sud dont</w:t>
-      </w:r>
-      <w:r>
-        <w:t xml:space="preserve"> </w:t>
-      </w:r>
-      <w:r>
-        <w:rPr>
-          <w:i/>
-        </w:rPr>
-        <w:t xml:space="preserve">(V. mandarinia)</w:t>
-      </w:r>
-      <w:r>
-        <w:t xml:space="preserve"> </w:t>
-      </w:r>
-      <w:r>
-        <w:t xml:space="preserve">dominante</w:t>
-      </w:r>
-      <w:r>
-        <w:t xml:space="preserve"> </w:t>
-      </w:r>
-      <w:r>
-        <w:t xml:space="preserve">(Villemant et al., 2011)</w:t>
-      </w:r>
-      <w:r>
-        <w:t xml:space="preserve">. Montre bien que c'est un carrefour entre histoire condition climatique et biotique, mais aussi certaine variété pourraitent ajuster leur stratégie face au prédatur qui de surcorit en bottle neck génétique. Complexité du sujet demande un cadre théorique puissant.</w:t>
-      </w:r>
-    </w:p>
-    <w:p>
-      <w:pPr>
-        <w:pStyle w:val="Heading1"/>
-      </w:pPr>
-      <w:bookmarkStart w:id="47" w:name="cadre-théorique-de-la-thèse"/>
-      <w:bookmarkEnd w:id="47"/>
-      <w:r>
-        <w:t xml:space="preserve">Cadre théorique de la thèse</w:t>
-      </w:r>
-    </w:p>
-    <w:p>
-      <w:pPr>
-        <w:pStyle w:val="FirstParagraph"/>
-      </w:pPr>
-      <w:r>
-        <w:t xml:space="preserve">Les développements entrepris durant ma thèse sont des tentatives d'encrage des interactions écologiques dans la théorie de la biogéographie des îles de MacArthur et Wilson. Je vais maintenant revenir sur cette théorie plus en détail pour expliquer pourquoi elle a marqué durablement l'écologie.</w:t>
-      </w:r>
-      <w:r>
-        <w:t xml:space="preserve"> </w:t>
-      </w:r>
-      <w:r>
-        <w:t xml:space="preserve">Je signale d'ailleurs que ces idées étaient partagées par d'autres écologues et qu"il y a, à ma connaissance, deux autres découvertes indépendantes des idées qui ont conduit à la théorie. La première découverte est attribué au spécialiste des lépidoptères Eugene Gordon Munroe qui a formulé dès 1948, des idées similaires dans 5 des 555 pages de sa dissertation de graduation</w:t>
-      </w:r>
-      <w:r>
-        <w:t xml:space="preserve"> </w:t>
-      </w:r>
-      <w:r>
-        <w:t xml:space="preserve">(Brown and Lomolino, 1989,</w:t>
-      </w:r>
-      <w:r>
-        <w:t xml:space="preserve"> </w:t>
-      </w:r>
-      <w:r>
-        <w:t xml:space="preserve">Lomolino and Brown (2009)</w:t>
-      </w:r>
-      <w:r>
-        <w:t xml:space="preserve">)</w:t>
-      </w:r>
-      <w:r>
-        <w:t xml:space="preserve">. La seconde est celle de Richard Levins et Harold Heatwole qui publie en 1963, soit la même année que l'article fondateur de la TIB</w:t>
-      </w:r>
-      <w:r>
-        <w:t xml:space="preserve"> </w:t>
-      </w:r>
-      <w:r>
-        <w:t xml:space="preserve">(MacArthur and Wilson, 1963)</w:t>
-      </w:r>
-      <w:r>
-        <w:t xml:space="preserve">, l'idée d'un équilibre de la richesse spécifique régit par les mêmes processus que ceux décrits par MacArthur et Wilson</w:t>
-      </w:r>
-      <w:r>
-        <w:t xml:space="preserve"> </w:t>
-      </w:r>
-      <w:r>
-        <w:t xml:space="preserve">(Levins and Heatwole, 1963)</w:t>
-      </w:r>
-      <w:r>
-        <w:t xml:space="preserve">. Néanmoins, ce sont sans aucun doute MacArthur et Wilson qui ont marqués les écologues par l'ensemble des développements présentés dans leur livre de 1967,</w:t>
-      </w:r>
-      <w:r>
-        <w:t xml:space="preserve"> </w:t>
-      </w:r>
-      <w:r>
-        <w:rPr>
-          <w:i/>
-        </w:rPr>
-        <w:t xml:space="preserve">The Theory of Island Biogeography</w:t>
-      </w:r>
-      <w:r>
-        <w:t xml:space="preserve"> </w:t>
-      </w:r>
-      <w:r>
-        <w:t xml:space="preserve">(MacArthur et al., 1967)</w:t>
-      </w:r>
-      <w:r>
-        <w:t xml:space="preserve">.</w:t>
-      </w:r>
-    </w:p>
-    <w:p>
-      <w:pPr>
-        <w:pStyle w:val="Heading3"/>
-      </w:pPr>
-      <w:bookmarkStart w:id="48" w:name="une-vision-puissante-de-la-dynamique-des-distributions-despèces"/>
-      <w:bookmarkEnd w:id="48"/>
-      <w:r>
-        <w:t xml:space="preserve">Une vision puissante de la dynamique des distributions d'espèces</w:t>
-      </w:r>
-    </w:p>
-    <w:p>
-      <w:pPr>
-        <w:pStyle w:val="FirstParagraph"/>
-      </w:pPr>
-      <w:r>
-        <w:t xml:space="preserve">Dans la préface de l'ouvrage de 1967, MacArthur et Wilson doutent les idées proposées résisteraient longtemps à l'essort de la biogéographie expérimentale dont ils furent des acteurs de premier plan :</w:t>
-      </w:r>
-    </w:p>
-    <w:p>
-      <w:pPr>
-        <w:pStyle w:val="BlockText"/>
-      </w:pPr>
-      <w:r>
-        <w:t xml:space="preserve">« We do not seriously believe that that the particular formulations advanced in in the chapters to follow will fit for very long the exacting results of future empirical invesitgation. »</w:t>
-      </w:r>
-    </w:p>
-    <w:p>
-      <w:pPr>
-        <w:pStyle w:val="FirstParagraph"/>
-      </w:pPr>
-      <w:r>
-        <w:t xml:space="preserve">Et pourtant près de 50 ans après la parution de ce livre, leurs travaux sont le fondement de nombreux développements récents, en témoigne le livre paru en 2010</w:t>
-      </w:r>
-      <w:r>
-        <w:t xml:space="preserve"> </w:t>
-      </w:r>
-      <w:r>
-        <w:rPr>
-          <w:i/>
-        </w:rPr>
-        <w:t xml:space="preserve">The Theory of Island Biogeography Revisited</w:t>
-      </w:r>
-      <w:r>
-        <w:t xml:space="preserve"> </w:t>
-      </w:r>
-      <w:r>
-        <w:t xml:space="preserve">(Losos and Ricklefs, 2010)</w:t>
-      </w:r>
-      <w:r>
-        <w:t xml:space="preserve"> </w:t>
-      </w:r>
-      <w:r>
-        <w:t xml:space="preserve">et l'article de perspectives publié récemment par Ben Warren et collègues dans</w:t>
-      </w:r>
-      <w:r>
-        <w:t xml:space="preserve"> </w:t>
-      </w:r>
-      <w:r>
-        <w:rPr>
-          <w:i/>
-        </w:rPr>
-        <w:t xml:space="preserve">Ecology Letters</w:t>
-      </w:r>
-      <w:r>
-        <w:t xml:space="preserve"> </w:t>
-      </w:r>
-      <w:r>
-        <w:t xml:space="preserve">(Warren et al., 2015)</w:t>
-      </w:r>
-      <w:r>
-        <w:t xml:space="preserve">. L'idée majeure de la TIB est simple et puissante : étant donné une île colonisable par un ensemble d'espèces depuis un continent voisin, la diversité locale résulte de la balance entre 1- des évènements de colonisation depuis le continent et 2- des extinctions locales. La TIB est une métaphore, le cas simple d'un territoire isolé (l'île) où les flux d'individus depuis le pool d'espèces régionales (le continent) sont facilement représentables. Le modèle peut donc être étendu à de nombreux cas où un territoire isolé est colonisé par les organismes à proximité, par exemple après un incendie ou une fragmentation de l'habitat</w:t>
-      </w:r>
-      <w:r>
-        <w:t xml:space="preserve"> </w:t>
-      </w:r>
-      <w:r>
-        <w:t xml:space="preserve">(Cook et al., 2002)</w:t>
-      </w:r>
-      <w:r>
-        <w:t xml:space="preserve">. Au chapitre 5 de son livre de 1972, MacArthur prend notamment l'exemple des îlots de paramo, un type de végétations andins situé au-dessu des forêts mais en-dessous des neiges éternelles). De manière générale, le modèle est acceptable est très adaptable au prix d'un certains nombre d'hypohèse notamment une certaine rigidité du réservoire d'espèces régional (au moins en nombre d'espèce) et une absence de rétroaction dans la communauté locale sur celui-ci.</w:t>
-      </w:r>
-    </w:p>
-    <w:p>
-      <w:pPr>
-        <w:pStyle w:val="BodyText"/>
-      </w:pPr>
-      <w:r>
-        <w:t xml:space="preserve">Il y a une forme de hasard et de nécessité qui fait écho à l'oeuvre de Jaques Monod</w:t>
-      </w:r>
-      <w:r>
-        <w:t xml:space="preserve"> </w:t>
-      </w:r>
-      <w:r>
-        <w:t xml:space="preserve">(Monod, 1970)</w:t>
-      </w:r>
-      <w:r>
-        <w:t xml:space="preserve">. Ce prix nobel de médecine présente les mutations au niveau de l'ADN comme une source de hasard dont la persistence n'est rendu possible que dans un cadre physico-chimico-évolutifs précis, la nécessité. Dans les travaux de MacArthur et Wilson, l'événement de colonisation peut être interprété comme un pourvoyeur de stochasticité alors que les contraintes écologiques sont un des limites nécéssaire et régissent l'organisation des communautés. Outre le fait que la prédiction de la colonisation ne peut se faire qu'en terme de fréquence, le caractère stochastique de cette dernière donne une dimension historique aux assemblages insulaires. L'arrivée d'une espèce est en fait un tirage aléatoire (éventuellement pondéré par les capacités respectives de dispersion) dans un réservoire régional d'une singularité historique car l'espèce en question à une histoire évolutive propre et des propriétés qui en découlent. A son arrivée sur l'île, lson éventuelle insertion est déterminée par ces même caractéristique et le contexte biotique et abiotique de l'île. Les espèces installée sur une îles ont aisin passé le crible des contraintes écologiques, de cette forme de nécessité qui est également modifié à chauqe nouvelle insertion. C'est ainsi que l'on peut décrire le moteur de la reconfiguration perpetuelle des réseaux écologiques locaux. Une telle dynamique peut être également analysée comme une imbrication de deux échelles de porcessus : régionalement, le réservoir d'espèce est façonné par une histoire évolutive de grande amplitude lié à des processus climatiques eux aussi de grande échelle, alors que les événements insulaires relèvent de processus de plus courte portée</w:t>
-      </w:r>
-      <w:r>
-        <w:t xml:space="preserve"> </w:t>
-      </w:r>
-      <w:r>
-        <w:t xml:space="preserve">(Ricklefs, 1987)</w:t>
-      </w:r>
-      <w:r>
-        <w:t xml:space="preserve">.</w:t>
-      </w:r>
-    </w:p>
-    <w:p>
-      <w:pPr>
-        <w:pStyle w:val="BodyText"/>
-      </w:pPr>
-      <w:r>
-        <w:t xml:space="preserve">Enfin, la TIB, bien que cela soit rarement souligné, fait l'hypothèse de l'équivalence écologique des espèces considérées : il n'y a ni plantes ni animaux, ni proies ou prédateurs, simplements des espèces qui compte pour un. Étant donné les exemples choisit par les auteurs on peut néanmois pensé que la théorie est développé pour des groupes d'espèce au rôle écologiques similaires et phylogénétiquement assez proches. Ainsi, le premier exemple données est pour l'herpétofaune (amphibiens et réptiles) et non sur un invetaire exhaustive de toutes les espèces de l'île</w:t>
-      </w:r>
-      <w:r>
-        <w:t xml:space="preserve"> </w:t>
-      </w:r>
-      <w:r>
-        <w:t xml:space="preserve">(MacArthur and Wilson, 1967)</w:t>
-      </w:r>
-      <w:r>
-        <w:t xml:space="preserve">. Cette hypothèse est à relier aux objectifs des auteurs notamment celui d'expliquer les relations constatées entre la taille des îles et leur richesse spécifique, pour y arriver réduire les espèces à deux caractéristiques est suffisant et convénient. La démarche peut néanmoins être perçue comme antithétique pour des auteurs qui cherchent à formuler une « biogéographie de l'espèce »</w:t>
-      </w:r>
-      <w:r>
-        <w:t xml:space="preserve"> </w:t>
-      </w:r>
-      <w:r>
-        <w:t xml:space="preserve">(Lomolino and Brown, 2009)</w:t>
-      </w:r>
-      <w:r>
-        <w:t xml:space="preserve"> </w:t>
-      </w:r>
-      <w:r>
-        <w:t xml:space="preserve">et de surcroit quand on connait la qualité de ces deux naturalistes. Cependant, la forme d'équivalence amenée par MacArthur et Wilson ne nie la diversité et la complexité, elle est plutôt une abstraction nécessaire pour capturer les processus essentiels, pour aller au-delà des singularités des êtres vivants, vers des généralisations</w:t>
-      </w:r>
-      <w:r>
-        <w:t xml:space="preserve"> </w:t>
-      </w:r>
-      <w:r>
-        <w:t xml:space="preserve">(Lomolino and Brown, 2009)</w:t>
-      </w:r>
-      <w:r>
-        <w:t xml:space="preserve">.</w:t>
-      </w:r>
-    </w:p>
-    <w:p>
-      <w:pPr>
-        <w:pStyle w:val="Heading3"/>
-      </w:pPr>
-      <w:bookmarkStart w:id="49" w:name="le-modèle-mathématique-et-les-prédicitons-de-la-tib"/>
-      <w:bookmarkEnd w:id="49"/>
-      <w:r>
-        <w:t xml:space="preserve">Le modèle mathématique et les prédicitons de la TIB</w:t>
-      </w:r>
-    </w:p>
-    <w:p>
-      <w:pPr>
-        <w:pStyle w:val="Compact"/>
-      </w:pPr>
-      <w:r>
-        <w:t xml:space="preserve">Je ne rentre pas ici dans les détails mathématiques du modèle, ils sont néanmoins abordés dans le premier chapitre et aussi dans les deux annexes de la thèse</w:t>
-      </w:r>
-      <w:r>
-        <w:rPr>
-          <w:rStyle w:val="FootnoteReference"/>
-        </w:rPr>
-        <w:footnoteReference w:id="50"/>
+        <w:footnoteReference w:id="51"/>
       </w:r>
       <w:r>
         <w:t xml:space="preserve">. J'écris ci-dessous l'équation qui résume à elle seule le paradigme livré par la TIB : les</w:t>
@@ -2215,7 +2219,7 @@
         <w:rPr>
           <w:rStyle w:val="FootnoteReference"/>
         </w:rPr>
-        <w:footnoteReference w:id="51"/>
+        <w:footnoteReference w:id="52"/>
       </w:r>
       <w:r>
         <w:t xml:space="preserve">. Elle permet d'estimer la taille qu'une zone de protection doit avoir pour atteindre un objectif de sauvegarde chiffré en nombre d'espèce</w:t>
@@ -2268,7 +2272,7 @@
                     </pic:cNvPicPr>
                   </pic:nvPicPr>
                   <pic:blipFill>
-                    <a:blip r:embed="rId52"/>
+                    <a:blip r:embed="rId53"/>
                     <a:stretch>
                       <a:fillRect/>
                     </a:stretch>
@@ -2371,8 +2375,8 @@
       <w:pPr>
         <w:pStyle w:val="Heading3"/>
       </w:pPr>
-      <w:bookmarkStart w:id="53" w:name="limportance-de-la-tib-dans-des-dévelopements-théoriques-plus-récents"/>
-      <w:bookmarkEnd w:id="53"/>
+      <w:bookmarkStart w:id="54" w:name="limportance-de-la-tib-dans-des-dévelopements-théoriques-plus-récents"/>
+      <w:bookmarkEnd w:id="54"/>
       <w:r>
         <w:t xml:space="preserve">L'importance de la TIB dans des dévelopements théoriques plus récents</w:t>
       </w:r>
@@ -2381,8 +2385,8 @@
       <w:pPr>
         <w:pStyle w:val="Heading3"/>
       </w:pPr>
-      <w:bookmarkStart w:id="54" w:name="la-théorie-des-métapopulations"/>
-      <w:bookmarkEnd w:id="54"/>
+      <w:bookmarkStart w:id="55" w:name="la-théorie-des-métapopulations"/>
+      <w:bookmarkEnd w:id="55"/>
       <w:r>
         <w:t xml:space="preserve">La théorie des métapopulations</w:t>
       </w:r>
@@ -2407,7 +2411,7 @@
         <w:rPr>
           <w:rStyle w:val="FootnoteReference"/>
         </w:rPr>
-        <w:footnoteReference w:id="55"/>
+        <w:footnoteReference w:id="56"/>
       </w:r>
       <w:r>
         <w:t xml:space="preserve">. La théorie des métapopulations s'intéresse justement aux populations reliées entre elles par des flux de migrations</w:t>
@@ -2425,7 +2429,7 @@
         <w:rPr>
           <w:rStyle w:val="FootnoteReference"/>
         </w:rPr>
-        <w:footnoteReference w:id="56"/>
+        <w:footnoteReference w:id="57"/>
       </w:r>
       <w:r>
         <w:t xml:space="preserve"> </w:t>
@@ -2539,8 +2543,8 @@
       <w:pPr>
         <w:pStyle w:val="Heading3"/>
       </w:pPr>
-      <w:bookmarkStart w:id="57" w:name="la-théorie-neutre-de-la-biogéographie-et-le-débat-quelle-soulève"/>
-      <w:bookmarkEnd w:id="57"/>
+      <w:bookmarkStart w:id="58" w:name="la-théorie-neutre-de-la-biogéographie-et-le-débat-quelle-soulève"/>
+      <w:bookmarkEnd w:id="58"/>
       <w:r>
         <w:t xml:space="preserve">La théorie neutre de la biogéographie et le débat qu'elle soulève</w:t>
       </w:r>
@@ -2718,8 +2722,8 @@
       <w:pPr>
         <w:pStyle w:val="Heading1"/>
       </w:pPr>
-      <w:bookmarkStart w:id="58" w:name="le-rôle-des-interactions-dans-la-distribution-des-espèces"/>
-      <w:bookmarkEnd w:id="58"/>
+      <w:bookmarkStart w:id="59" w:name="le-rôle-des-interactions-dans-la-distribution-des-espèces"/>
+      <w:bookmarkEnd w:id="59"/>
       <w:r>
         <w:t xml:space="preserve">Le rôle des interactions dans la distribution des espèces</w:t>
       </w:r>
@@ -2779,8 +2783,8 @@
       <w:pPr>
         <w:pStyle w:val="Heading2"/>
       </w:pPr>
-      <w:bookmarkStart w:id="59" w:name="importance-des-interactions-dans-la-distribution"/>
-      <w:bookmarkEnd w:id="59"/>
+      <w:bookmarkStart w:id="60" w:name="importance-des-interactions-dans-la-distribution"/>
+      <w:bookmarkEnd w:id="60"/>
       <w:r>
         <w:t xml:space="preserve">Importance des interactions dans la distribution</w:t>
       </w:r>
@@ -2971,7 +2975,7 @@
                     </pic:cNvPicPr>
                   </pic:nvPicPr>
                   <pic:blipFill>
-                    <a:blip r:embed="rId60"/>
+                    <a:blip r:embed="rId61"/>
                     <a:stretch>
                       <a:fillRect/>
                     </a:stretch>
@@ -3025,8 +3029,8 @@
       <w:pPr>
         <w:pStyle w:val="Heading2"/>
       </w:pPr>
-      <w:bookmarkStart w:id="61" w:name="un-problème-déchelle"/>
-      <w:bookmarkEnd w:id="61"/>
+      <w:bookmarkStart w:id="62" w:name="un-problème-déchelle"/>
+      <w:bookmarkEnd w:id="62"/>
       <w:r>
         <w:t xml:space="preserve">Un problème d'échelle?</w:t>
       </w:r>
@@ -3174,8 +3178,8 @@
       <w:pPr>
         <w:pStyle w:val="Heading2"/>
       </w:pPr>
-      <w:bookmarkStart w:id="62" w:name="vers-une-biogéographie-énergétique"/>
-      <w:bookmarkEnd w:id="62"/>
+      <w:bookmarkStart w:id="63" w:name="vers-une-biogéographie-énergétique"/>
+      <w:bookmarkEnd w:id="63"/>
       <w:r>
         <w:t xml:space="preserve">Vers une biogéographie énergétique</w:t>
       </w:r>
@@ -3272,7 +3276,7 @@
       <w:r>
         <w:t xml:space="preserve">Allesina, S., Tang, S., 2012. Stability criteria for complex ecosystems. Nature 483, 205–208. doi:</w:t>
       </w:r>
-      <w:hyperlink r:id="rId63">
+      <w:hyperlink r:id="rId64">
         <w:r>
           <w:rPr>
             <w:rStyle w:val="Hyperlink"/>
@@ -3288,7 +3292,7 @@
       <w:r>
         <w:t xml:space="preserve">Arabidopsis Genome Initiative, 2000. Analysis of the genome sequence of the flowering plant Arabidopsis thaliana. Nature 408, 796–815. doi:</w:t>
       </w:r>
-      <w:hyperlink r:id="rId64">
+      <w:hyperlink r:id="rId65">
         <w:r>
           <w:rPr>
             <w:rStyle w:val="Hyperlink"/>
@@ -3304,7 +3308,7 @@
       <w:r>
         <w:t xml:space="preserve">Araújo, M.B., Rozenfeld, A., 2014. The geographic scaling of biotic interactions. Ecography 37, 406–415. doi:</w:t>
       </w:r>
-      <w:hyperlink r:id="rId65">
+      <w:hyperlink r:id="rId66">
         <w:r>
           <w:rPr>
             <w:rStyle w:val="Hyperlink"/>
@@ -3320,7 +3324,7 @@
       <w:r>
         <w:t xml:space="preserve">Balanyá, J., Oller, J.M., Huey, R.B., Gilchrist, G.W., Serra, L., 2006. Global genetic change tracks global climate warming in Drosophila subobscura. Science (New York, N.Y.) 313, 1773–5. doi:</w:t>
       </w:r>
-      <w:hyperlink r:id="rId66">
+      <w:hyperlink r:id="rId67">
         <w:r>
           <w:rPr>
             <w:rStyle w:val="Hyperlink"/>
@@ -3336,7 +3340,7 @@
       <w:r>
         <w:t xml:space="preserve">Beck, J., Ballesteros-Mejia, L., Buchmann, C.M., Dengler, J., Fritz, S.A., Gruber, B., Hof, C., Jansen, F., Knapp, S., Kreft, H., Schneider, A.-K., Winter, M., Dormann, C.F., 2012. What’s on the horizon for macroecology? Ecography 35, 001–011. doi:</w:t>
       </w:r>
-      <w:hyperlink r:id="rId67">
+      <w:hyperlink r:id="rId68">
         <w:r>
           <w:rPr>
             <w:rStyle w:val="Hyperlink"/>
@@ -3352,7 +3356,7 @@
       <w:r>
         <w:t xml:space="preserve">Beck, J., Böller, M., Erhardt, A., Schwanghart, W., 2014. Spatial bias in the GBIF database and its effect on modeling species’ geographic distributions. Ecological Informatics 19, 10–15. doi:</w:t>
       </w:r>
-      <w:hyperlink r:id="rId68">
+      <w:hyperlink r:id="rId69">
         <w:r>
           <w:rPr>
             <w:rStyle w:val="Hyperlink"/>
@@ -3368,7 +3372,7 @@
       <w:r>
         <w:t xml:space="preserve">Bellard, C., Bertelsmeier, C., Leadley, P., Thuiller, W., Courchamp, F., 2012. Impacts of climate change on the future of biodiversity. Ecology letters 15, 365–377. doi:</w:t>
       </w:r>
-      <w:hyperlink r:id="rId69">
+      <w:hyperlink r:id="rId70">
         <w:r>
           <w:rPr>
             <w:rStyle w:val="Hyperlink"/>
@@ -3384,7 +3388,7 @@
       <w:r>
         <w:t xml:space="preserve">Belmaker, J., Zarnetske, P., Tuanmu, M.-N., Zonneveld, S., Record, S., Strecker, A., Beaudrot, L., 2015. Empirical evidence for the scale dependence of biotic interactions. Global Ecology and Biogeography 24, 750–761. doi:</w:t>
       </w:r>
-      <w:hyperlink r:id="rId70">
+      <w:hyperlink r:id="rId71">
         <w:r>
           <w:rPr>
             <w:rStyle w:val="Hyperlink"/>
@@ -3400,7 +3404,7 @@
       <w:r>
         <w:t xml:space="preserve">Brown, J.H., 1971. Mechanisms of Competitive Exclusion Between Two Species of Chipmunks. Ecology 52, 305–311. doi:</w:t>
       </w:r>
-      <w:hyperlink r:id="rId71">
+      <w:hyperlink r:id="rId72">
         <w:r>
           <w:rPr>
             <w:rStyle w:val="Hyperlink"/>
@@ -3416,7 +3420,7 @@
       <w:r>
         <w:t xml:space="preserve">Brown, J.H., Gillooly, J.F., Allen, A.P., Savage, V.M., West, G.B., 2004. Toward a metabolic theory of ecology. Ecology 85, 1771–1789. doi:</w:t>
       </w:r>
-      <w:hyperlink r:id="rId72">
+      <w:hyperlink r:id="rId73">
         <w:r>
           <w:rPr>
             <w:rStyle w:val="Hyperlink"/>
@@ -3432,7 +3436,7 @@
       <w:r>
         <w:t xml:space="preserve">Brown, J.H., Lomolino, M.V., 1989. Independent Discovery of the Equilibrium Theory of Island Biogeography. Ecology 70, 1954–1957. doi:</w:t>
       </w:r>
-      <w:hyperlink r:id="rId73">
+      <w:hyperlink r:id="rId74">
         <w:r>
           <w:rPr>
             <w:rStyle w:val="Hyperlink"/>
@@ -3448,7 +3452,7 @@
       <w:r>
         <w:t xml:space="preserve">Chase, J.M., Leibold, M.A., 2003. Ecological niches : linking classical and contemporary approaches. doi:</w:t>
       </w:r>
-      <w:hyperlink r:id="rId74">
+      <w:hyperlink r:id="rId75">
         <w:r>
           <w:rPr>
             <w:rStyle w:val="Hyperlink"/>
@@ -3464,7 +3468,7 @@
       <w:r>
         <w:t xml:space="preserve">Connor, E.F., Simberloff, D., 1979. The Assembly of Species Communities: Chance or Competition? Ecology 60, 1132. doi:</w:t>
       </w:r>
-      <w:hyperlink r:id="rId75">
+      <w:hyperlink r:id="rId76">
         <w:r>
           <w:rPr>
             <w:rStyle w:val="Hyperlink"/>
@@ -3480,7 +3484,7 @@
       <w:r>
         <w:t xml:space="preserve">Cook, W.M., Lane, K.T., Foster, B.L., Holt, R.D., 2002. Island theory, matrix effects and species richness patterns in habitat fragments. Ecology Letters 5, 619–623. doi:</w:t>
       </w:r>
-      <w:hyperlink r:id="rId76">
+      <w:hyperlink r:id="rId77">
         <w:r>
           <w:rPr>
             <w:rStyle w:val="Hyperlink"/>
@@ -3496,7 +3500,7 @@
       <w:r>
         <w:t xml:space="preserve">Davis, A.J., Jenkinson, L.S., Lawton, J.H., Shorrocks, B., Wood, S., 1998. Making mistakes when predicting shifts in species range in response to global warming. Nature 391, 783–786. doi:</w:t>
       </w:r>
-      <w:hyperlink r:id="rId77">
+      <w:hyperlink r:id="rId78">
         <w:r>
           <w:rPr>
             <w:rStyle w:val="Hyperlink"/>
@@ -3528,7 +3532,7 @@
       <w:r>
         <w:t xml:space="preserve">Dobzhansky, T., 1973. Nothing in Biology Makes Sense except in the Light of Evolution. The American Biology Teacher 35, 125–129. doi:</w:t>
       </w:r>
-      <w:hyperlink r:id="rId78">
+      <w:hyperlink r:id="rId79">
         <w:r>
           <w:rPr>
             <w:rStyle w:val="Hyperlink"/>
@@ -3544,7 +3548,7 @@
       <w:r>
         <w:t xml:space="preserve">Elith, J., H. Graham, C., P. Anderson, R., Dudík, M., Ferrier, S., Guisan, A., J. Hijmans, R., Huettmann, F., R. Leathwick, J., Lehmann, A., Li, J., G. Lohmann, L., A. Loiselle, B., Manion, G., Moritz, C., Nakamura, M., Nakazawa, Y., McC. M. Overton, J., Townsend Peterson, A., J. Phillips, S., Richardson, K., Scachetti-Pereira, R., E. Schapire, R., Soberón, J., Williams, S., S. Wisz, M., E. Zimmermann, N., 2006. Novel methods improve prediction of species’ distributions from occurrence data. Ecography 29, 129–151. doi:</w:t>
       </w:r>
-      <w:hyperlink r:id="rId79">
+      <w:hyperlink r:id="rId80">
         <w:r>
           <w:rPr>
             <w:rStyle w:val="Hyperlink"/>
@@ -3560,7 +3564,7 @@
       <w:r>
         <w:t xml:space="preserve">Elith, J., Leathwick, J.R., 2009. Species Distribution Models: Ecological Explanation and Prediction Across Space and Time. Annual Review of Ecology, Evolution, and Systematics 40, 677–697. doi:</w:t>
       </w:r>
-      <w:hyperlink r:id="rId80">
+      <w:hyperlink r:id="rId81">
         <w:r>
           <w:rPr>
             <w:rStyle w:val="Hyperlink"/>
@@ -3576,7 +3580,7 @@
       <w:r>
         <w:t xml:space="preserve">Engelbrecht, B.M.J., Comita, L.S., Condit, R., Kursar, T. a, Tyree, M.T., Turner, B.L., Hubbell, S.P., 2007. Drought sensitivity shapes species distribution patterns in tropical forests. Nature 447, 80–82. doi:</w:t>
       </w:r>
-      <w:hyperlink r:id="rId81">
+      <w:hyperlink r:id="rId82">
         <w:r>
           <w:rPr>
             <w:rStyle w:val="Hyperlink"/>
@@ -3592,7 +3596,7 @@
       <w:r>
         <w:t xml:space="preserve">Finstermeier, K., Zinner, D., Brameier, M., Meyer, M., Kreuz, E., Hofreiter, M., Roos, C., 2013. A Mitogenomic Phylogeny of Living Primates. PLoS ONE 8, 1–10. doi:</w:t>
       </w:r>
-      <w:hyperlink r:id="rId82">
+      <w:hyperlink r:id="rId83">
         <w:r>
           <w:rPr>
             <w:rStyle w:val="Hyperlink"/>
@@ -3608,7 +3612,7 @@
       <w:r>
         <w:t xml:space="preserve">Godsoe, W., Harmon, L.J., 2012. How do species interactions affect species distribution models? Ecography 35, 811–820. doi:</w:t>
       </w:r>
-      <w:hyperlink r:id="rId83">
+      <w:hyperlink r:id="rId84">
         <w:r>
           <w:rPr>
             <w:rStyle w:val="Hyperlink"/>
@@ -3624,7 +3628,7 @@
       <w:r>
         <w:t xml:space="preserve">Gotelli, N.J., Graves, G.R., Rahbek, C., 2010. Macroecological signals of species interactions in the Danish avifauna. Proceedings of the National Academy of Sciences 107, 5030–5035. doi:</w:t>
       </w:r>
-      <w:hyperlink r:id="rId84">
+      <w:hyperlink r:id="rId85">
         <w:r>
           <w:rPr>
             <w:rStyle w:val="Hyperlink"/>
@@ -3648,7 +3652,7 @@
       <w:r>
         <w:t xml:space="preserve">Gravel, D., Canham, C.D., Beaudet, M., Messier, C., 2006. Reconciling niche and neutrality: the continuum hypothesis. Ecology letters 9, 399–409. doi:</w:t>
       </w:r>
-      <w:hyperlink r:id="rId85">
+      <w:hyperlink r:id="rId86">
         <w:r>
           <w:rPr>
             <w:rStyle w:val="Hyperlink"/>
@@ -3664,7 +3668,7 @@
       <w:r>
         <w:t xml:space="preserve">Gravel, D., Massol, F., Canard, E., Mouillot, D., Mouquet, N., 2011. Trophic theory of island biogeography. Ecology Letters 14, 1010–1016. doi:</w:t>
       </w:r>
-      <w:hyperlink r:id="rId86">
+      <w:hyperlink r:id="rId87">
         <w:r>
           <w:rPr>
             <w:rStyle w:val="Hyperlink"/>
@@ -3680,7 +3684,7 @@
       <w:r>
         <w:t xml:space="preserve">Gravel, D., Poisot, T., Albouy, C., Velez, L., Mouillot, D., 2013. Inferring food web structure from predator-prey body size relationships. Methods in Ecology and Evolution 4, 1083–1090. doi:</w:t>
       </w:r>
-      <w:hyperlink r:id="rId87">
+      <w:hyperlink r:id="rId88">
         <w:r>
           <w:rPr>
             <w:rStyle w:val="Hyperlink"/>
@@ -3696,7 +3700,7 @@
       <w:r>
         <w:t xml:space="preserve">Grinnell, J., 1917. The Niche-Relationships of the California Thrasher. The Auk 34, 427–433. doi:</w:t>
       </w:r>
-      <w:hyperlink r:id="rId88">
+      <w:hyperlink r:id="rId89">
         <w:r>
           <w:rPr>
             <w:rStyle w:val="Hyperlink"/>
@@ -3712,7 +3716,7 @@
       <w:r>
         <w:t xml:space="preserve">Guisan, A., Rahbek, C., 2011. SESAM - a new framework integrating macroecological and species distribution models for predicting spatio-temporal patterns of species assemblages. Journal of Biogeography 38, 1433–1444. doi:</w:t>
       </w:r>
-      <w:hyperlink r:id="rId89">
+      <w:hyperlink r:id="rId90">
         <w:r>
           <w:rPr>
             <w:rStyle w:val="Hyperlink"/>
@@ -3728,7 +3732,7 @@
       <w:r>
         <w:t xml:space="preserve">Hannah, L., Roehrdanz, P.R., Ikegami, M., Shepard, A.V., Shaw, M.R., Tabor, G., Zhi, L., Marquet, P.a., Hijmans, R.J., 2013. Climate change, wine, and conservation. Proceedings of the National Academy of Sciences 110, 6907–6912. doi:</w:t>
       </w:r>
-      <w:hyperlink r:id="rId90">
+      <w:hyperlink r:id="rId91">
         <w:r>
           <w:rPr>
             <w:rStyle w:val="Hyperlink"/>
@@ -3752,7 +3756,7 @@
       <w:r>
         <w:t xml:space="preserve">Hanski, I., 1998. Metapopulation dynamics. Nature reviews 396, 41–49. doi:</w:t>
       </w:r>
-      <w:hyperlink r:id="rId91">
+      <w:hyperlink r:id="rId92">
         <w:r>
           <w:rPr>
             <w:rStyle w:val="Hyperlink"/>
@@ -3768,7 +3772,7 @@
       <w:r>
         <w:t xml:space="preserve">He, F., Hubbell, S.P., 2011. Species-area relationships always overestimate extinction rates from habitat loss. Nature 473, 368–71. doi:</w:t>
       </w:r>
-      <w:hyperlink r:id="rId92">
+      <w:hyperlink r:id="rId93">
         <w:r>
           <w:rPr>
             <w:rStyle w:val="Hyperlink"/>
@@ -3784,7 +3788,7 @@
       <w:r>
         <w:t xml:space="preserve">Heikkinen, R.K., Luoto, M., Virkkala, R., Pearson, R.G., Körber, J.-H., 2007. Biotic interactions improve prediction of boreal bird distributions at macro-scales. Global Ecology and Biogeography 16, 754–763. doi:</w:t>
       </w:r>
-      <w:hyperlink r:id="rId93">
+      <w:hyperlink r:id="rId94">
         <w:r>
           <w:rPr>
             <w:rStyle w:val="Hyperlink"/>
@@ -3800,7 +3804,7 @@
       <w:r>
         <w:t xml:space="preserve">Hijmans, R.J., Cameron, S.E., Parra, J.L., Jones, P.G., Jarvis, A., 2005. Very high resolution interpolated climate surfaces for global land areas. International Journal of Climatology 25, 1965–1978. doi:</w:t>
       </w:r>
-      <w:hyperlink r:id="rId94">
+      <w:hyperlink r:id="rId95">
         <w:r>
           <w:rPr>
             <w:rStyle w:val="Hyperlink"/>
@@ -3816,7 +3820,7 @@
       <w:r>
         <w:t xml:space="preserve">Holt, R.D., 2009. Bringing the Hutchinsonian niche into the 21st century: ecological and evolutionary perspectives. Proceedings of the National Academy of Sciences of the United States of America 106 Suppl, 19659–65. doi:</w:t>
       </w:r>
-      <w:hyperlink r:id="rId95">
+      <w:hyperlink r:id="rId96">
         <w:r>
           <w:rPr>
             <w:rStyle w:val="Hyperlink"/>
@@ -3832,7 +3836,7 @@
       <w:r>
         <w:t xml:space="preserve">Holt, R.D., Barfield, M., 2009. Trophic interactions and range limits: the diverse roles of predation. Proceedings. Biological sciences / The Royal Society 276, 1435–1442. doi:</w:t>
       </w:r>
-      <w:hyperlink r:id="rId96">
+      <w:hyperlink r:id="rId97">
         <w:r>
           <w:rPr>
             <w:rStyle w:val="Hyperlink"/>
@@ -3848,7 +3852,7 @@
       <w:r>
         <w:t xml:space="preserve">Hortal, J., Diniz-Filho, J.A.F., Bini, L.M., Rodríguez, M.Á., Baselga, A., Nogués-Bravo, D., Rangel, T.F., Hawkins, B.A., Lobo, J.M., 2011. Ice age climate, evolutionary constraints and diversity patterns of European dung beetles. Ecology Letters 14, 741–748. doi:</w:t>
       </w:r>
-      <w:hyperlink r:id="rId97">
+      <w:hyperlink r:id="rId98">
         <w:r>
           <w:rPr>
             <w:rStyle w:val="Hyperlink"/>
@@ -3872,7 +3876,7 @@
       <w:r>
         <w:t xml:space="preserve">Hubbell, S.P., 1999. Light-Gap Disturbances, Recruitment Limitation, and Tree Diversity in a Neotropical Forest. Science 283, 554–557. doi:</w:t>
       </w:r>
-      <w:hyperlink r:id="rId98">
+      <w:hyperlink r:id="rId99">
         <w:r>
           <w:rPr>
             <w:rStyle w:val="Hyperlink"/>
@@ -3888,7 +3892,7 @@
       <w:r>
         <w:t xml:space="preserve">Hubbell, S.P., 1997. A unified theory of biogeography and relative species abundance and its application to tropical rain forests and coral reefs. Coral Reefs 16, S9–S21. doi:</w:t>
       </w:r>
-      <w:hyperlink r:id="rId99">
+      <w:hyperlink r:id="rId100">
         <w:r>
           <w:rPr>
             <w:rStyle w:val="Hyperlink"/>
@@ -3904,7 +3908,7 @@
       <w:r>
         <w:t xml:space="preserve">Jabot, F., Bascompte, J., 2012. Bitrophic interactions shape biodiversity in space. Proceedings of the National Academy of Sciences of the United States of America 109, 4521–4526. doi:</w:t>
       </w:r>
-      <w:hyperlink r:id="rId100">
+      <w:hyperlink r:id="rId101">
         <w:r>
           <w:rPr>
             <w:rStyle w:val="Hyperlink"/>
@@ -3920,7 +3924,7 @@
       <w:r>
         <w:t xml:space="preserve">Jeschke, J.M., Strayer, D.L., 2008. Usefulness of bioclimatic models for studying climate change and invasive species. Annals of the New York Academy of Sciences 1134, 1–24. doi:</w:t>
       </w:r>
-      <w:hyperlink r:id="rId101">
+      <w:hyperlink r:id="rId102">
         <w:r>
           <w:rPr>
             <w:rStyle w:val="Hyperlink"/>
@@ -3936,7 +3940,7 @@
       <w:r>
         <w:t xml:space="preserve">John, R., Dalling, J.W., Harms, K.E., Yavitt, J.B., Stallard, R.F., Mirabello, M., Hubbell, S.P., Valencia, R., Navarrete, H., Vallejo, M., Foster, R.B., 2007. Soil nutrients influence spatial distributions of tropical tree species. Proceedings of the National Academy of Sciences 104, 864–869. doi:</w:t>
       </w:r>
-      <w:hyperlink r:id="rId102">
+      <w:hyperlink r:id="rId103">
         <w:r>
           <w:rPr>
             <w:rStyle w:val="Hyperlink"/>
@@ -3952,7 +3956,7 @@
       <w:r>
         <w:t xml:space="preserve">Kearney, M., Porter, W.P., 2004. MAPPING THE FUNDAMENTAL NICHE: PHYSIOLOGY, CLIMATE, AND THE DISTRIBUTION OF A NOCTURNAL LIZARD. Ecology 85, 3119–3131. doi:</w:t>
       </w:r>
-      <w:hyperlink r:id="rId103">
+      <w:hyperlink r:id="rId104">
         <w:r>
           <w:rPr>
             <w:rStyle w:val="Hyperlink"/>
@@ -3968,7 +3972,7 @@
       <w:r>
         <w:t xml:space="preserve">Kéfi, S., Berlow, E.L., Wieters, E.A., Joppa, L.N., Wood, S.A., Brose, U., Navarrete, S.A., 2015. Network structure beyond food webs: mapping non-trophic and trophic interactions on Chilean rocky shores. Ecology 96, 291–303. doi:</w:t>
       </w:r>
-      <w:hyperlink r:id="rId104">
+      <w:hyperlink r:id="rId105">
         <w:r>
           <w:rPr>
             <w:rStyle w:val="Hyperlink"/>
@@ -3984,7 +3988,7 @@
       <w:r>
         <w:t xml:space="preserve">Kéfi, S., Berlow, E.L., Wieters, E.A., Navarrete, S.A., Petchey, O.L., Wood, S.A., Boit, A., Joppa, L.N., Lafferty, K.D., Williams, R.J., Martinez, N.D., Menge, B.A., Blanchette, C.A., Iles, A.C., Brose, U., 2012. More than a meal… integrating non-feeding interactions into food webs. Ecology Letters 15, 291–300. doi:</w:t>
       </w:r>
-      <w:hyperlink r:id="rId105">
+      <w:hyperlink r:id="rId106">
         <w:r>
           <w:rPr>
             <w:rStyle w:val="Hyperlink"/>
@@ -4000,7 +4004,7 @@
       <w:r>
         <w:t xml:space="preserve">Kissling, W.D., Dormann, C.F., Groeneveld, J., Hickler, T., Kühn, I., McInerny, G.J., Montoya, J.M., Römermann, C., Schiffers, K., Schurr, F.M., Singer, A., Svenning, J.-C., Zimmermann, N.E., O’Hara, R.B., 2012. Towards novel approaches to modelling biotic interactions in multispecies assemblages at large spatial extents. Journal of Biogeography 39, 2163–2178. doi:</w:t>
       </w:r>
-      <w:hyperlink r:id="rId106">
+      <w:hyperlink r:id="rId107">
         <w:r>
           <w:rPr>
             <w:rStyle w:val="Hyperlink"/>
@@ -4016,7 +4020,7 @@
       <w:r>
         <w:t xml:space="preserve">Koh, L.P., 2004. Species Coextinctions and the Biodiversity Crisis. Science 305, 1632–1634. doi:</w:t>
       </w:r>
-      <w:hyperlink r:id="rId107">
+      <w:hyperlink r:id="rId108">
         <w:r>
           <w:rPr>
             <w:rStyle w:val="Hyperlink"/>
@@ -4032,7 +4036,7 @@
       <w:r>
         <w:t xml:space="preserve">Kooijman, S.A.L.M., 2000. Dynamic Energy and Mass Budgets in Biological Systems. Cambridge University Press, Cambridge. doi:</w:t>
       </w:r>
-      <w:hyperlink r:id="rId108">
+      <w:hyperlink r:id="rId109">
         <w:r>
           <w:rPr>
             <w:rStyle w:val="Hyperlink"/>
@@ -4048,7 +4052,7 @@
       <w:r>
         <w:t xml:space="preserve">Lavergne, S., Mouquet, N., Thuiller, W., Ronce, O., 2010. Biodiversity and Climate Change: Integrating Evolutionary and Ecological Responses of Species and Communities. Annual Review of Ecology, Evolution, and Systematics 41, 321–350. doi:</w:t>
       </w:r>
-      <w:hyperlink r:id="rId109">
+      <w:hyperlink r:id="rId110">
         <w:r>
           <w:rPr>
             <w:rStyle w:val="Hyperlink"/>
@@ -4064,7 +4068,7 @@
       <w:r>
         <w:t xml:space="preserve">Leibold, M.a., Holyoak, M., Mouquet, N., Amarasekare, P., Chase, J.M., Hoopes, M.F., Holt, R.D., Shurin, J.B., Law, R., Tilman, D., Loreau, M., Gonzalez, a., 2004. The metacommunity concept: a framework for multi-scale community ecology. Ecology Letters 7, 601–613. doi:</w:t>
       </w:r>
-      <w:hyperlink r:id="rId110">
+      <w:hyperlink r:id="rId111">
         <w:r>
           <w:rPr>
             <w:rStyle w:val="Hyperlink"/>
@@ -4080,7 +4084,7 @@
       <w:r>
         <w:t xml:space="preserve">Levins, R., 1969. Some Demographic and Genetic Consequences of Environmental Heterogeneity for Biological Control. Bulletin of the Entomological Society of America 15, 237–240. doi:</w:t>
       </w:r>
-      <w:hyperlink r:id="rId111">
+      <w:hyperlink r:id="rId112">
         <w:r>
           <w:rPr>
             <w:rStyle w:val="Hyperlink"/>
@@ -4112,7 +4116,7 @@
       <w:r>
         <w:t xml:space="preserve">Lomolino, M.V., 2000. A call for a new paradigm of island biogeography. Global Ecology and Biogeography 9, 1–6. doi:</w:t>
       </w:r>
-      <w:hyperlink r:id="rId112">
+      <w:hyperlink r:id="rId113">
         <w:r>
           <w:rPr>
             <w:rStyle w:val="Hyperlink"/>
@@ -4128,7 +4132,7 @@
       <w:r>
         <w:t xml:space="preserve">Lomolino, M.V., Brown, J.H., 2009. The reticulating phylogeny of island biogeography theory. Q. Rev. Biol. 84, 357–390. doi:</w:t>
       </w:r>
-      <w:hyperlink r:id="rId113">
+      <w:hyperlink r:id="rId114">
         <w:r>
           <w:rPr>
             <w:rStyle w:val="Hyperlink"/>
@@ -4176,7 +4180,7 @@
       <w:r>
         <w:t xml:space="preserve">MacArthur, R.H., Wilson, E.O., MacArthur, W., 1967. The theory of island biogeography. doi:</w:t>
       </w:r>
-      <w:hyperlink r:id="rId114">
+      <w:hyperlink r:id="rId115">
         <w:r>
           <w:rPr>
             <w:rStyle w:val="Hyperlink"/>
@@ -4192,7 +4196,7 @@
       <w:r>
         <w:t xml:space="preserve">May, R.M., 2004. Uses and abuses of mathematics in biology. Science (New York, N.Y.) 303, 790–3. doi:</w:t>
       </w:r>
-      <w:hyperlink r:id="rId115">
+      <w:hyperlink r:id="rId116">
         <w:r>
           <w:rPr>
             <w:rStyle w:val="Hyperlink"/>
@@ -4208,7 +4212,7 @@
       <w:r>
         <w:t xml:space="preserve">May, R.M., 1973. Stability and complexity in model ecosystems. Monographs in population biology 6, 1–235. doi:</w:t>
       </w:r>
-      <w:hyperlink r:id="rId116">
+      <w:hyperlink r:id="rId117">
         <w:r>
           <w:rPr>
             <w:rStyle w:val="Hyperlink"/>
@@ -4232,7 +4236,7 @@
       <w:r>
         <w:t xml:space="preserve">McCann, K.S., 2000. The diversity-stability debate. Nature 405, 228–33. doi:</w:t>
       </w:r>
-      <w:hyperlink r:id="rId117">
+      <w:hyperlink r:id="rId118">
         <w:r>
           <w:rPr>
             <w:rStyle w:val="Hyperlink"/>
@@ -4248,7 +4252,7 @@
       <w:r>
         <w:t xml:space="preserve">McGill, B., Collins, C., 2003. A unified theory for macroecology based on spatial patterns of abundance. Evolutionary Ecology Research 5, 469–492. doi:</w:t>
       </w:r>
-      <w:hyperlink r:id="rId118">
+      <w:hyperlink r:id="rId119">
         <w:r>
           <w:rPr>
             <w:rStyle w:val="Hyperlink"/>
@@ -4264,7 +4268,7 @@
       <w:r>
         <w:t xml:space="preserve">McGill, B.J., 2010. Matters of Scale. Science 328, 575–576. doi:</w:t>
       </w:r>
-      <w:hyperlink r:id="rId119">
+      <w:hyperlink r:id="rId120">
         <w:r>
           <w:rPr>
             <w:rStyle w:val="Hyperlink"/>
@@ -4280,7 +4284,7 @@
       <w:r>
         <w:t xml:space="preserve">McGill, B.J., Enquist, B.J., Weiher, E., Westoby, M., 2006. Rebuilding community ecology from functional traits. Trends in ecology &amp; evolution 21, 178–185. doi:</w:t>
       </w:r>
-      <w:hyperlink r:id="rId120">
+      <w:hyperlink r:id="rId121">
         <w:r>
           <w:rPr>
             <w:rStyle w:val="Hyperlink"/>
@@ -4304,7 +4308,7 @@
       <w:r>
         <w:t xml:space="preserve">Neigel, J., 2003. Species-area relatioships and marine conservation. Ecological Applications 13, 138–145. doi:</w:t>
       </w:r>
-      <w:hyperlink r:id="rId121">
+      <w:hyperlink r:id="rId122">
         <w:r>
           <w:rPr>
             <w:rStyle w:val="Hyperlink"/>
@@ -4320,7 +4324,7 @@
       <w:r>
         <w:t xml:space="preserve">Pearson, R.G., Dawson, T.P., 2003. Predicting the impacts of climate change on the distribution of species: are bioclimate envelope models useful? Global Ecology and Biogeography 12, 361–371. doi:</w:t>
       </w:r>
-      <w:hyperlink r:id="rId122">
+      <w:hyperlink r:id="rId123">
         <w:r>
           <w:rPr>
             <w:rStyle w:val="Hyperlink"/>
@@ -4336,7 +4340,7 @@
       <w:r>
         <w:t xml:space="preserve">Pelletier, F., Clutton-Brock, T., Pemberton, J., Tuljapurkar, S., Coulson, T., 2007. The evolutionary demography of ecological change: Linking trait variation and population growth. Science 315, 1571–1574. doi:</w:t>
       </w:r>
-      <w:hyperlink r:id="rId123">
+      <w:hyperlink r:id="rId124">
         <w:r>
           <w:rPr>
             <w:rStyle w:val="Hyperlink"/>
@@ -4352,7 +4356,7 @@
       <w:r>
         <w:t xml:space="preserve">Pelletier, F., Garant, D., Hendry, a P., 2009. Eco-evolutionary dynamics. Philosophical transactions of the Royal Society of London. Series B, Biological sciences 364, 1483–9. doi:</w:t>
       </w:r>
-      <w:hyperlink r:id="rId124">
+      <w:hyperlink r:id="rId125">
         <w:r>
           <w:rPr>
             <w:rStyle w:val="Hyperlink"/>
@@ -4368,7 +4372,7 @@
       <w:r>
         <w:t xml:space="preserve">Pelletier, F., Garant, D., Hendry, A., 2009. Eco-evolutionary dynamics. Philosophical Transactions of the Royal Society B: Biological Sciences 364, 1483–1489. doi:</w:t>
       </w:r>
-      <w:hyperlink r:id="rId124">
+      <w:hyperlink r:id="rId125">
         <w:r>
           <w:rPr>
             <w:rStyle w:val="Hyperlink"/>
@@ -4384,7 +4388,7 @@
       <w:r>
         <w:t xml:space="preserve">Poisot, T., Kéfi, S., Morand, S., Stanko, M., Marquet, P.A., Hochberg, M.E., 2015. A continuum of specialists and generalists in empirical communities. PLoS ONE 10, 1–12. doi:</w:t>
       </w:r>
-      <w:hyperlink r:id="rId125">
+      <w:hyperlink r:id="rId126">
         <w:r>
           <w:rPr>
             <w:rStyle w:val="Hyperlink"/>
@@ -4400,7 +4404,7 @@
       <w:r>
         <w:t xml:space="preserve">Poisot, T., Stouffer, D.B., Gravel, D., 2015. Beyond species: why ecological interactions vary through space and time. Oikos 124, 243–251. doi:</w:t>
       </w:r>
-      <w:hyperlink r:id="rId126">
+      <w:hyperlink r:id="rId127">
         <w:r>
           <w:rPr>
             <w:rStyle w:val="Hyperlink"/>
@@ -4416,7 +4420,7 @@
       <w:r>
         <w:t xml:space="preserve">Pollock, L.J., Tingley, R., Morris, W.K., Golding, N., O’Hara, R.B., Parris, K.M., Vesk, P.A., McCarthy, M.A., 2014. Understanding co-occurrence by modelling species simultaneously with a Joint Species Distribution Model (JSDM). Methods in Ecology and Evolution 5, 397–406. doi:</w:t>
       </w:r>
-      <w:hyperlink r:id="rId127">
+      <w:hyperlink r:id="rId128">
         <w:r>
           <w:rPr>
             <w:rStyle w:val="Hyperlink"/>
@@ -4432,7 +4436,7 @@
       <w:r>
         <w:t xml:space="preserve">Post, D.M., Palkovacs, E.P., 2009. Eco-evolutionary feedbacks in community and ecosystem ecology: interactions between the ecological theatre and the evolutionary play. Philosophical transactions of the Royal Society of London. Series B, Biological sciences 364, 1629–40. doi:</w:t>
       </w:r>
-      <w:hyperlink r:id="rId128">
+      <w:hyperlink r:id="rId129">
         <w:r>
           <w:rPr>
             <w:rStyle w:val="Hyperlink"/>
@@ -4456,7 +4460,7 @@
       <w:r>
         <w:t xml:space="preserve">Razafindratsima, O.H., Mehtani, S., Dunham, A.E., 2013. Extinctions, traits and phylogenetic community structure: Insights from primate assemblages in Madagascar. Ecography 36, 047–056. doi:</w:t>
       </w:r>
-      <w:hyperlink r:id="rId129">
+      <w:hyperlink r:id="rId130">
         <w:r>
           <w:rPr>
             <w:rStyle w:val="Hyperlink"/>
@@ -4480,7 +4484,7 @@
       <w:r>
         <w:t xml:space="preserve">Ricklefs, R.E., 1987. Community diversity: relative roles of local and regional processes. Science 235, 167–171. doi:</w:t>
       </w:r>
-      <w:hyperlink r:id="rId130">
+      <w:hyperlink r:id="rId131">
         <w:r>
           <w:rPr>
             <w:rStyle w:val="Hyperlink"/>
@@ -4496,7 +4500,7 @@
       <w:r>
         <w:t xml:space="preserve">Robinet, C., Suppo, C., Darrouzet, E., 2016. Rapid spread of the invasive yellow-legged hornet in France: the role of human-mediated dispersal and the effects of control measures. Journal of Applied Ecology. doi:</w:t>
       </w:r>
-      <w:hyperlink r:id="rId131">
+      <w:hyperlink r:id="rId132">
         <w:r>
           <w:rPr>
             <w:rStyle w:val="Hyperlink"/>
@@ -4512,7 +4516,7 @@
       <w:r>
         <w:t xml:space="preserve">Rosindell, J., Hubbell, S.P., He, F., Harmon, L.J., Etienne, R.S., 2012. The case for ecological neutral theory. Trends in Ecology and Evolution 27, 203–208. doi:</w:t>
       </w:r>
-      <w:hyperlink r:id="rId132">
+      <w:hyperlink r:id="rId133">
         <w:r>
           <w:rPr>
             <w:rStyle w:val="Hyperlink"/>
@@ -4528,7 +4532,7 @@
       <w:r>
         <w:t xml:space="preserve">Saccheri, I., Kuussaari, M., Kankare, M., Vikman, P., Fortelius, W., Hanski, I., 1998. Inbreeding and extinction in a butterfly metapopulation. Nature 392, 491–494. doi:</w:t>
       </w:r>
-      <w:hyperlink r:id="rId133">
+      <w:hyperlink r:id="rId134">
         <w:r>
           <w:rPr>
             <w:rStyle w:val="Hyperlink"/>
@@ -4544,7 +4548,7 @@
       <w:r>
         <w:t xml:space="preserve">Schoener, T.W., 2011a. The Newest Synthesis : Understanding Ecological Dynamics. Science 331, 426–429. doi:</w:t>
       </w:r>
-      <w:hyperlink r:id="rId134">
+      <w:hyperlink r:id="rId135">
         <w:r>
           <w:rPr>
             <w:rStyle w:val="Hyperlink"/>
@@ -4560,7 +4564,7 @@
       <w:r>
         <w:t xml:space="preserve">Schoener, T.W., 2011b. The newest synthesis: understanding the interplay of evolutionary and ecological dynamics. Science (New York, N.Y.) 331, 426–9. doi:</w:t>
       </w:r>
-      <w:hyperlink r:id="rId134">
+      <w:hyperlink r:id="rId135">
         <w:r>
           <w:rPr>
             <w:rStyle w:val="Hyperlink"/>
@@ -4576,7 +4580,7 @@
       <w:r>
         <w:t xml:space="preserve">Sexton, J.P., McIntyre, P.J., Angert, A.L., Rice, K.J., 2009. Evolution and Ecology of Species Range Limits. Annual Review of Ecology, Evolution, and Systematics 40, 415–436. doi:</w:t>
       </w:r>
-      <w:hyperlink r:id="rId135">
+      <w:hyperlink r:id="rId136">
         <w:r>
           <w:rPr>
             <w:rStyle w:val="Hyperlink"/>
@@ -4592,7 +4596,7 @@
       <w:r>
         <w:t xml:space="preserve">Simberloff, D.S., 1974. Equilibrium Theory of Island Biogeography and Ecology. Annual Review of Ecology and Systematics 5, 161–182. doi:</w:t>
       </w:r>
-      <w:hyperlink r:id="rId136">
+      <w:hyperlink r:id="rId137">
         <w:r>
           <w:rPr>
             <w:rStyle w:val="Hyperlink"/>
@@ -4608,7 +4612,7 @@
       <w:r>
         <w:t xml:space="preserve">Simberloff, D.S., Wilson, E.O., 1969. Experimental Zoogeography of Islands: The Colonization of Empty Islands. Ecology 50, 278–296. doi:</w:t>
       </w:r>
-      <w:hyperlink r:id="rId137">
+      <w:hyperlink r:id="rId138">
         <w:r>
           <w:rPr>
             <w:rStyle w:val="Hyperlink"/>
@@ -4624,7 +4628,7 @@
       <w:r>
         <w:t xml:space="preserve">Simberloff, D.S., Wilson, E.O., 1969. Experimental zoogeography of islands: a model for insular colonization. Ecology 50, 296–314. doi:</w:t>
       </w:r>
-      <w:hyperlink r:id="rId137">
+      <w:hyperlink r:id="rId138">
         <w:r>
           <w:rPr>
             <w:rStyle w:val="Hyperlink"/>
@@ -4640,7 +4644,7 @@
       <w:r>
         <w:t xml:space="preserve">Springer, A., Swann, D., Crimmins, M., 2015. Climate change impacts on high elevation saguaro range expansion. Journal of Arid Environments 116, 57–62. doi:</w:t>
       </w:r>
-      <w:hyperlink r:id="rId138">
+      <w:hyperlink r:id="rId139">
         <w:r>
           <w:rPr>
             <w:rStyle w:val="Hyperlink"/>
@@ -4656,7 +4660,7 @@
       <w:r>
         <w:t xml:space="preserve">Tao, T., Vu, V., Krishnapur, M., 2010. Random matrices: Universality of ESDs and the circular law. The Annals of Probability 38, 2023–2065. doi:</w:t>
       </w:r>
-      <w:hyperlink r:id="rId139">
+      <w:hyperlink r:id="rId140">
         <w:r>
           <w:rPr>
             <w:rStyle w:val="Hyperlink"/>
@@ -4672,7 +4676,7 @@
       <w:r>
         <w:t xml:space="preserve">Thuiller, W., Münkemüller, T., Lavergne, S., Mouillot, D., Mouquet, N., Schiffers, K., Gravel, D., 2013. A road map for integrating eco-evolutionary processes into biodiversity models. Ecology Letters 16, 94–105. doi:</w:t>
       </w:r>
-      <w:hyperlink r:id="rId140">
+      <w:hyperlink r:id="rId141">
         <w:r>
           <w:rPr>
             <w:rStyle w:val="Hyperlink"/>
@@ -4688,7 +4692,7 @@
       <w:r>
         <w:t xml:space="preserve">Tingley, M.W., Monahan, W.B., Beissinger, S.R., Moritz, C., 2009. Birds track their Grinnellian niche through a century of climate change. Proceedings of the National Academy of Sciences of the United States of America 106 Suppl, 19637–43. doi:</w:t>
       </w:r>
-      <w:hyperlink r:id="rId141">
+      <w:hyperlink r:id="rId142">
         <w:r>
           <w:rPr>
             <w:rStyle w:val="Hyperlink"/>
@@ -4704,7 +4708,7 @@
       <w:r>
         <w:t xml:space="preserve">Vanbergen, A.J., 2013. Threats to an ecosystem service: Pressures on pollinators. Frontiers in Ecology and the Environment 11, 251–259. doi:</w:t>
       </w:r>
-      <w:hyperlink r:id="rId142">
+      <w:hyperlink r:id="rId143">
         <w:r>
           <w:rPr>
             <w:rStyle w:val="Hyperlink"/>
@@ -4720,7 +4724,7 @@
       <w:r>
         <w:t xml:space="preserve">Villemant, C., Barbet-Massin, M., Perrard, A., Muller, F., Gargominy, O., Jiguet, F., Rome, Q., 2011. Predicting the invasion risk by the alien bee-hawking Yellow-legged hornet Vespa velutina nigrithorax across Europe and other continents with niche models. Biological Conservation 144, 2142–2150. doi:</w:t>
       </w:r>
-      <w:hyperlink r:id="rId143">
+      <w:hyperlink r:id="rId144">
         <w:r>
           <w:rPr>
             <w:rStyle w:val="Hyperlink"/>
@@ -4744,7 +4748,7 @@
       <w:r>
         <w:t xml:space="preserve">Wacey, D., Kilburn, M.R., Saunders, M., Cliff, J., Brasier, M.D., 2011. Microfossils of sulphur-metabolizing cells in 3.4-billion-year-old rocks of Western Australia. Nature Geoscience 4, 698–702. doi:</w:t>
       </w:r>
-      <w:hyperlink r:id="rId144">
+      <w:hyperlink r:id="rId145">
         <w:r>
           <w:rPr>
             <w:rStyle w:val="Hyperlink"/>
@@ -4760,7 +4764,7 @@
       <w:r>
         <w:t xml:space="preserve">Waldrop, M.M., 2016. The hundred-year quest for gravitational waves — in pictures. Nature. doi:</w:t>
       </w:r>
-      <w:hyperlink r:id="rId145">
+      <w:hyperlink r:id="rId146">
         <w:r>
           <w:rPr>
             <w:rStyle w:val="Hyperlink"/>
@@ -4784,7 +4788,7 @@
       <w:r>
         <w:t xml:space="preserve">Wallace, A.R., 1860. On the Zoological Geography of the Malay Archipelago. Journal of the Proceedings of the Linnean Society of London. Zoology 4, 172–184. doi:</w:t>
       </w:r>
-      <w:hyperlink r:id="rId146">
+      <w:hyperlink r:id="rId147">
         <w:r>
           <w:rPr>
             <w:rStyle w:val="Hyperlink"/>
@@ -4808,7 +4812,7 @@
       <w:r>
         <w:t xml:space="preserve">Warren, B.H., Simberloff, D., Ricklefs, R.E., Aguilée, R., Condamine, F.L., Gravel, D., Morlon, H., Mouquet, N., Rosindell, J., Casquet, J., Conti, E., Cornuault, J., Fernández-Palacios, J.M., Hengl, T., Norder, S.J., Rijsdijk, K.F., Sanmartín, I., Strasberg, D., Triantis, K.a., Valente, L.M., Whittaker, R.J., Gillespie, R.G., Emerson, B.C., Thébaud, C., 2015. Islands as model systems in ecology and evolution: prospects fifty years after MacArthur-Wilson. Ecology Letters 18, 200–217. doi:</w:t>
       </w:r>
-      <w:hyperlink r:id="rId147">
+      <w:hyperlink r:id="rId148">
         <w:r>
           <w:rPr>
             <w:rStyle w:val="Hyperlink"/>
@@ -4824,7 +4828,7 @@
       <w:r>
         <w:t xml:space="preserve">Wennekes, P.L., Rosindell, J., Etienne, R.S., 2012. The Neutral—Niche Debate: A Philosophical Perspective. Acta Biotheoretica 60, 257–271. doi:</w:t>
       </w:r>
-      <w:hyperlink r:id="rId148">
+      <w:hyperlink r:id="rId149">
         <w:r>
           <w:rPr>
             <w:rStyle w:val="Hyperlink"/>
@@ -4840,7 +4844,7 @@
       <w:r>
         <w:t xml:space="preserve">Yoshida, T., Jones, L.E., Ellner, S.P., Fussmann, G.F., Hairston, N.G., 2003. Rapid evolution drives ecological dynamics in a predator-prey system. Nature 424, 303–6. doi:</w:t>
       </w:r>
-      <w:hyperlink r:id="rId149">
+      <w:hyperlink r:id="rId150">
         <w:r>
           <w:rPr>
             <w:rStyle w:val="Hyperlink"/>
@@ -5069,7 +5073,7 @@
       </w:r>
     </w:p>
   </w:footnote>
-  <w:footnote w:id="41">
+  <w:footnote w:id="39">
     <w:p>
       <w:pPr>
         <w:pStyle w:val="FootnoteText"/>
@@ -5084,6 +5088,25 @@
         <w:t xml:space="preserve"> </w:t>
       </w:r>
       <w:r>
+        <w:t xml:space="preserve">notamment basée sur la similarité de fossiles trouvés sur des continents très èloignés</w:t>
+      </w:r>
+    </w:p>
+  </w:footnote>
+  <w:footnote w:id="42">
+    <w:p>
+      <w:pPr>
+        <w:pStyle w:val="FootnoteText"/>
+      </w:pPr>
+      <w:r>
+        <w:rPr>
+          <w:rStyle w:val="FootnoteReference"/>
+        </w:rPr>
+        <w:footnoteRef/>
+      </w:r>
+      <w:r>
+        <w:t xml:space="preserve"> </w:t>
+      </w:r>
+      <w:r>
         <w:t xml:space="preserve">En 1957, Hutchinson propose de voir la niche écologique comme un hyperespace (un espace d'un grand nombre de dimension) dans lequel une espèce peut se développer. Le problème est de savoir quelles sont les dimensions et notamment si les autres espèces sont parmis ces dimension. Une tentative a été proposé de parler de la niche comme une espace ou le taux de croissance net est supérieur à 0</w:t>
       </w:r>
       <w:r>
@@ -5097,25 +5120,6 @@
       </w:r>
       <w:r>
         <w:t xml:space="preserve">malgré l'aspect plus quantitatif, le problème est de trouver une méthode gén.rale pour le calculer.</w:t>
-      </w:r>
-    </w:p>
-  </w:footnote>
-  <w:footnote w:id="50">
-    <w:p>
-      <w:pPr>
-        <w:pStyle w:val="FootnoteText"/>
-      </w:pPr>
-      <w:r>
-        <w:rPr>
-          <w:rStyle w:val="FootnoteReference"/>
-        </w:rPr>
-        <w:footnoteRef/>
-      </w:r>
-      <w:r>
-        <w:t xml:space="preserve"> </w:t>
-      </w:r>
-      <w:r>
-        <w:t xml:space="preserve">La première annexe est un article de vulgarisation qui aborde de manière didactique la formulation la plus simple du modèle. La seconde annexe est aborde des aspects plus techniques qui ont été l'objet d'un article dont je suis co-auteur.</w:t>
       </w:r>
     </w:p>
   </w:footnote>
@@ -5134,30 +5138,49 @@
         <w:t xml:space="preserve"> </w:t>
       </w:r>
       <w:r>
+        <w:t xml:space="preserve">La première annexe est un article de vulgarisation qui aborde de manière didactique la formulation la plus simple du modèle. La seconde annexe est aborde des aspects plus techniques qui ont été l'objet d'un article dont je suis co-auteur.</w:t>
+      </w:r>
+    </w:p>
+  </w:footnote>
+  <w:footnote w:id="52">
+    <w:p>
+      <w:pPr>
+        <w:pStyle w:val="FootnoteText"/>
+      </w:pPr>
+      <w:r>
+        <w:rPr>
+          <w:rStyle w:val="FootnoteReference"/>
+        </w:rPr>
+        <w:footnoteRef/>
+      </w:r>
+      <w:r>
+        <w:t xml:space="preserve"> </w:t>
+      </w:r>
+      <w:r>
         <w:t xml:space="preserve">Récemment Wilson a répondu à une entrevue dans laquelle il se base sur cette relation pour indiquer la proportion de la Terre qu'il faudrait épargner afin de maximiser la sauvegarde des espèce sans pour autant empêcher le développement humain [http://www.nytimes.com/2016/03/13/opinion/sunday/the-global-solution-to-extinction.html][http://www.nytimes.com/2016/03/13/opinion/sunday/the-global-solution-to-extinction.html].</w:t>
-      </w:r>
-    </w:p>
-  </w:footnote>
-  <w:footnote w:id="55">
-    <w:p>
-      <w:pPr>
-        <w:pStyle w:val="FootnoteText"/>
-      </w:pPr>
-      <w:r>
-        <w:rPr>
-          <w:rStyle w:val="FootnoteReference"/>
-        </w:rPr>
-        <w:footnoteRef/>
-      </w:r>
-      <w:r>
-        <w:t xml:space="preserve"> </w:t>
-      </w:r>
-      <w:r>
-        <w:t xml:space="preserve">Les îles sont cependant souvent dans des archipels où la lecture de ces flux n'est pas si simple.</w:t>
       </w:r>
     </w:p>
   </w:footnote>
   <w:footnote w:id="56">
+    <w:p>
+      <w:pPr>
+        <w:pStyle w:val="FootnoteText"/>
+      </w:pPr>
+      <w:r>
+        <w:rPr>
+          <w:rStyle w:val="FootnoteReference"/>
+        </w:rPr>
+        <w:footnoteRef/>
+      </w:r>
+      <w:r>
+        <w:t xml:space="preserve"> </w:t>
+      </w:r>
+      <w:r>
+        <w:t xml:space="preserve">Les îles sont cependant souvent dans des archipels où la lecture de ces flux n'est pas si simple.</w:t>
+      </w:r>
+    </w:p>
+  </w:footnote>
+  <w:footnote w:id="57">
     <w:p>
       <w:pPr>
         <w:pStyle w:val="FootnoteText"/>
@@ -5263,7 +5286,7 @@
     </w:lvl>
   </w:abstractNum>
   <w:abstractNum w:abstractNumId="990">
-    <w:nsid w:val="ae2d4adb"/>
+    <w:nsid w:val="d414c4d6"/>
     <w:multiLevelType w:val="multilevel"/>
     <w:lvl w:ilvl="0">
       <w:numFmt w:val="bullet"/>
@@ -5344,7 +5367,7 @@
     </w:lvl>
   </w:abstractNum>
   <w:abstractNum w:abstractNumId="99411">
-    <w:nsid w:val="a6d2bcd1"/>
+    <w:nsid w:val="36234c65"/>
     <w:multiLevelType w:val="multilevel"/>
     <w:lvl w:ilvl="0">
       <w:start w:val="1"/>

</xml_diff>

<commit_message>
reviewing the intro 1/3
</commit_message>
<xml_diff>
--- a/intro.docx
+++ b/intro.docx
@@ -700,7 +700,7 @@
         <w:t xml:space="preserve"> </w:t>
       </w:r>
       <w:r>
-        <w:t xml:space="preserve">sont les mêmes à l'oeuvre pour l'ensemble des plantes à fleurs? pour combien de systèmes proie-prédateur le modèle de Lotka-Volterra est-il pertinent? Les limites des modèles doivent être reconnues mais il ne faut pas nier l'apport de ces derniers. Les modèles sont autant de chance pour explorer une ou plusieurs prédiction d'une théorie. Le choix du modèle employé est lié à l'histoire du chercheur qui l'utilise, à ses propensions mentales à utiliser avec succès telle ou telle démarche scientifique, c'est ce que rappelle Kevin McCann dans la préface de son livre</w:t>
+        <w:t xml:space="preserve">sont les mêmes à l'œuvre pour l'ensemble des plantes à fleurs? pour combien de systèmes proie-prédateur le modèle de Lotka-Volterra est-il pertinent? Les limites des modèles doivent être reconnues mais il ne faut pas nier l'apport de ces derniers. Les modèles sont autant de chance pour explorer une ou plusieurs prédiction d'une théorie. Le choix du modèle employé est lié à l'histoire du chercheur qui l'utilise, à ses propensions mentales à utiliser avec succès telle ou telle démarche scientifique, c'est ce que rappelle Kevin McCann dans la préface de son livre</w:t>
       </w:r>
       <w:r>
         <w:t xml:space="preserve"> </w:t>
@@ -864,7 +864,7 @@
         <w:pStyle w:val="BodyText"/>
       </w:pPr>
       <w:r>
-        <w:t xml:space="preserve">Les processus de grandes amplitudes temporelles sont cependant dominés par leur composante historique (et donc non reproductible) et prédire des phénomènes tel que l'extinction des dinosaures est, dans le meilleur des cas, très compliqué. Néanmoins, dans les mouvements de grandes amplitudes se manifestent des processus qui sont en permanence à l'oeuvre. Ainsi, l'étude de la diversification des bousiers entreprise par Joachim Hortal et ses collègues</w:t>
+        <w:t xml:space="preserve">Les processus de grandes amplitudes temporelles sont cependant dominés par leur composante historique (et donc non reproductible) et prédire des phénomènes tel que l'extinction des dinosaures est, dans le meilleur des cas, très compliqué. Néanmoins, dans les mouvements de grandes amplitudes se manifestent des processus qui agissent en permanence. Ainsi, l'étude de la diversification des bousiers entreprise par Joachim Hortal et ses collègues</w:t>
       </w:r>
       <w:r>
         <w:t xml:space="preserve"> </w:t>
@@ -1063,7 +1063,7 @@
         <w:pStyle w:val="FirstParagraph"/>
       </w:pPr>
       <w:r>
-        <w:t xml:space="preserve">Dans ses travaux, Grinnel montre que la présence du Moqueur de Californie est fortement corrélée à des conditions de températures et d'humidité assez élevées</w:t>
+        <w:t xml:space="preserve">Dans ses travaux, Grinnell montre que la présence du Moqueur de Californie est fortement corrélée à des conditions de températures et d'humidité assez élevées</w:t>
       </w:r>
       <w:r>
         <w:t xml:space="preserve"> </w:t>
@@ -1072,7 +1072,7 @@
         <w:t xml:space="preserve">[@Grinnell1917a]</w:t>
       </w:r>
       <w:r>
-        <w:t xml:space="preserve">. Ainsi la niche écologique au sens de Grinnel est un ensemble de conditions environnementales dans laquelle une espèce donnée est trouvée. Si on ne se restreint pas aux observations</w:t>
+        <w:t xml:space="preserve">. Ainsi la niche écologique au sens de Grinnell est un ensemble de conditions environnementales dans laquelle une espèce donnée est trouvée. Si on ne se restreint pas aux observations</w:t>
       </w:r>
       <w:r>
         <w:t xml:space="preserve"> </w:t>
@@ -1140,7 +1140,7 @@
         <w:pStyle w:val="BodyText"/>
       </w:pPr>
       <w:r>
-        <w:t xml:space="preserve">L'engouement actuel autour de ces modèles est lié à l'espoir de pouvoir faire des prédictions fiables sur la géographie de la biodiversité mondiale de demain dans un contexte de changement climatique. Cette démarche s'est appliquée avec succès à différents cas, par exemple en 2009, Tingley et collègues ont ainsi montré que sur 53 espèces d'oiseaux étudiés dans la Sierra Nevada, 48 ont colonisé de nouveaux sites où les conditions de température et de précipitations leur étaient plus favorables</w:t>
+        <w:t xml:space="preserve">L'engouement actuel autour de ces modèles est lié à l'espoir de pouvoir faire des prédictions fiables sur la géographie de la biodiversité mondiale de demain dans un contexte de changement climatique. Cette démarche s'est appliquée avec succès à différents cas, par exemple en 2009, Tingley et ses collègues ont ainsi montré que sur 53 espèces d'oiseaux étudiés dans la Sierra Nevada, 48 ont colonisé de nouveaux sites où les conditions de température et de précipitations leur étaient plus favorables</w:t>
       </w:r>
       <w:r>
         <w:t xml:space="preserve"> </w:t>
@@ -1202,7 +1202,7 @@
         <w:t xml:space="preserve"> </w:t>
       </w:r>
       <w:r>
-        <w:t xml:space="preserve">qui a des paquets dédiés à l'utilisation des SDMs et qui sont largement utilisé dans la communauté scientifique.</w:t>
+        <w:t xml:space="preserve">dont certaines extensions sont dédiées à l'utilisation des SDMs et sont largement utilisées dans la communauté scientifique.</w:t>
       </w:r>
     </w:p>
     <w:p>
@@ -1258,7 +1258,7 @@
         <w:t xml:space="preserve">[@macarthur1972geographical]</w:t>
       </w:r>
       <w:r>
-        <w:t xml:space="preserve">. Il reprend l'exemple donné par Brown en 1971 de l'exclusion compétitive de deux espèces de de tamias,</w:t>
+        <w:t xml:space="preserve">. Il reprend l'exemple donné par James Brown en 1971 de l'exclusion compétitive de deux espèces de de tamias,</w:t>
       </w:r>
       <w:r>
         <w:t xml:space="preserve"> </w:t>
@@ -1382,7 +1382,7 @@
         <w:t xml:space="preserve">[@Allesina2012a]</w:t>
       </w:r>
       <w:r>
-        <w:t xml:space="preserve">. Ce résultat est en effet la mise en application directe d'un résultat mathématique récent établi par Terence Tao et Vam Vu</w:t>
+        <w:t xml:space="preserve">. Ce résultat est en effet la mise en application directe d'un résultat mathématique récent établi par Terence Tao et Vam Vu démontrant une loi générale sur la distribution des valeurs propres des matrices aléatoires</w:t>
       </w:r>
       <w:r>
         <w:t xml:space="preserve"> </w:t>
@@ -1437,7 +1437,7 @@
         <w:pStyle w:val="FirstParagraph"/>
       </w:pPr>
       <w:r>
-        <w:t xml:space="preserve">La vie, telle que nous la connaissons, pérennise l'information accumulée au cours du temps via à un support moléculaire, l'ADN. J'ai déjà évoqué que les informations véhiculées par cette molécule pouvaient permettent d'établir des relations de parenté entre les espèces. Cette possibilité est rendue possible par les mécanismes qui la modifient. L'information génétique d'un individu est un ensemble de bases dont la séquence renferme l'ensemble de l'information pour assurer le développement de l'individu. Néanmoins, le code génétique de certaines cellules de l'individu peut être modifiées (des mutations) et si ces cellules sont celles qui seront transmises à la descendance, alors ces modifications peuvent être transmises à la génération suivant. Sous certaines conditions, la mutation peut rester dans la population, c'est le moteur de la variation à l'échelle populationnelle du code génétique. Bien loin d'être une combinaison précise de pair de bases, l'ADN d'une espèces est en effet un ensemble de possibilités, un ensemble de versions du code possible mais contraint par un certaines règles. Pour schématiser, les échanges de gènes doivent rester possibles entre individus d'une même espèce. A l'échelle des populations, tant que les échanges d'informations sont importants, la compatibilité est assurée mais lorsque ces échanges diminuent ou même cessent, les supports d'information peuvent alors diverger au point d'empêcher les échanges, ce qui conduit à la distinction deux espèces. Bien que cette vision soit très simplifiée, elle permet de comprendre que l'ADN de deux espèces puissent refléter leur lien de parenté qu'il permet l'établissement d'une phylogénie moléculaire.</w:t>
+        <w:t xml:space="preserve">La vie, telle que nous la connaissons, pérennise l'information accumulée au cours du temps via à un support moléculaire, l'ADN. J'ai déjà évoqué que les informations véhiculées par cette molécule pouvaient permettent d'établir des relations de parenté entre les espèces. Cette possibilité est rendue possible par les mécanismes qui la modifient. L'information génétique d'un individu est un ensemble de bases dont la séquence renferme l'ensemble de l'information pour assurer le développement de l'individu. Néanmoins, le code génétique de certaines cellules de l'individu peut être modifiées (par des mutations) et si ces cellules sont celles qui seront transmises à la descendance, alors ces modifications peuvent être transmises à la génération suivante. Sous certaines conditions, la mutation peut rester dans la population, c'est le moteur de la variation à l'échelle populationnelle du code génétique. Bien loin d'être une combinaison précise de pair de bases, l'ADN d'une espèce est en effet un ensemble de possibilités, un ensemble de versions du code possible mais contraint par un certaines règles. Pour schématiser, les échanges de gènes doivent rester possibles entre individus d'une même espèce. A l'échelle des populations, tant que les échanges d'informations sont importants, la compatibilité est assurée mais lorsque ces échanges diminuent ou même cessent, les supports d'information peuvent alors diverger au point d'empêcher les échanges, ce qui conduit à la distinction deux espèces. Bien que cette vision soit très simplifiée, elle permet de comprendre que l'ADN de deux espèces puissent refléter leur lien de parenté qu'il permet l'établissement d'une phylogénie moléculaire.</w:t>
       </w:r>
     </w:p>
     <w:p>
@@ -1445,7 +1445,7 @@
         <w:pStyle w:val="BodyText"/>
       </w:pPr>
       <w:r>
-        <w:t xml:space="preserve">Cela étant dit, les causes de la divergence de l'ADN sont multiples et ce qui m'intéresse ici, ce sont que ces variations puissent engendrer un différentiel démographique positive dans un milieu nouvellement exploré par une population alors que cette même variation dans un autre milieu ne l'était pas. La vitesse des mécanismes mis en jeu semble bien plus rapide au point que ceux-ci puissent jouer des rôles prépondérant dans la réponse des espèces aux changements climatiques</w:t>
+        <w:t xml:space="preserve">Cela étant dit, les causes de la divergence de l'ADN sont multiples et ce qui m'intéresse ici, ce sont que ces variations puissent engendrer un différentiel démographique positive dans un milieu nouvellement exploré par une population alors que cette même variation dans un autre milieu ne l'était pas. La vitesse des mécanismes mis en jeu semble bien plus rapide au point que ceux-ci puissent jouer des rôles prépondérants dans la réponse des espèces aux changements climatiques</w:t>
       </w:r>
       <w:r>
         <w:t xml:space="preserve"> </w:t>
@@ -1454,7 +1454,7 @@
         <w:t xml:space="preserve">[@Lavergne2010]</w:t>
       </w:r>
       <w:r>
-        <w:t xml:space="preserve">. En 2009, Joan Balanyá et collègues publient un article dans lequel ils comparent la composition génétique de la mouche</w:t>
+        <w:t xml:space="preserve">. En 2009, Joan Balanyá et ses collègues publient un article dans lequel ils comparent la composition génétique de la mouche</w:t>
       </w:r>
       <w:r>
         <w:t xml:space="preserve"> </w:t>
@@ -1486,7 +1486,7 @@
         <w:pStyle w:val="BodyText"/>
       </w:pPr>
       <w:r>
-        <w:t xml:space="preserve">Les preuves récentes de l'impact des variations génétiques rapides sur la démographie des espèces populations poussent les chercheurs à se demander si négliger ces processus dans les travaux de dynamique des populations est une hypothèse raisonnable</w:t>
+        <w:t xml:space="preserve">Les preuves récentes de l'impact des variations génétiques rapides sur la démographie de différentes espèces poussent les chercheurs à se demander si négliger ces processus dans les travaux de dynamique des populations est une hypothèse raisonnable</w:t>
       </w:r>
       <w:r>
         <w:t xml:space="preserve"> </w:t>
@@ -1495,7 +1495,7 @@
         <w:t xml:space="preserve">[@Pelletier2009; @Post2009; @Schoener2011]</w:t>
       </w:r>
       <w:r>
-        <w:t xml:space="preserve">. Takehito Yoshida et collègues ont montré en 2003 que la réponse des algues vertes unicellulaires</w:t>
+        <w:t xml:space="preserve">. Takehito Yoshida et ses collègues ont montré en 2003 que la réponse des algues vertes unicellulaires</w:t>
       </w:r>
       <w:r>
         <w:t xml:space="preserve"> </w:t>
@@ -1534,7 +1534,7 @@
         <w:t xml:space="preserve">[@Yoshida2003]</w:t>
       </w:r>
       <w:r>
-        <w:t xml:space="preserve">. En 2009, une étude basée sur un suivi de plus de 20 ans d'une population de moutons Soay sur l'île d'Hirta dans l'archipel de Saint-Kilda (au nord-est de l'Écosse), Fanie Pelletier et collèges établissent les variations dans la taille corporelle des ovins, d'origine génétique, et les variations dans leur survie et leur reproduction, ils démontrent alors que les facteurs génétiques peuvent contribuer jusqu'à 20% dans la croissance de la population certaine année. Les conséquences des dynamiques eco-evolutives et l'intégration des flux d'information génétique sont certainement capitaux pour comprendre la biodiversité de demain</w:t>
+        <w:t xml:space="preserve">. En 2009, dans une étude basée sur un suivi de plus de 20 ans d'une population de moutons Soay sur l'île d'Hirta dans l'archipel de Saint-Kilda (au nord-est de l'Écosse), Fanie Pelletier et ses collègues établissent les variations dans la taille corporelle des ovins d'origine génétique ainsi que les variations dans leur survie et leur reproduction associées; ils démontrent alors que les facteurs génétiques peuvent contribuer jusqu'à 20% dans la croissance de la population certaine année. Les conséquences des dynamiques éco-évolutives et l'intégration des flux d'information génétique sont certainement capitaux pour comprendre la biodiversité de demain</w:t>
       </w:r>
       <w:r>
         <w:t xml:space="preserve"> </w:t>
@@ -1621,7 +1621,7 @@
         <w:t xml:space="preserve">Apis mellifera</w:t>
       </w:r>
       <w:r>
-        <w:t xml:space="preserve">) est capable d'utiliser la même stratégie de défense mais avec une effacité moindre</w:t>
+        <w:t xml:space="preserve">) est capable d'utiliser la même stratégie de défense mais avec une efficacité moindre</w:t>
       </w:r>
       <w:r>
         <w:t xml:space="preserve"> </w:t>
@@ -1647,7 +1647,7 @@
         <w:pStyle w:val="BodyText"/>
       </w:pPr>
       <w:r>
-        <w:t xml:space="preserve">Après son arrivée en 2004, le frelon s'étendait déjà en 2006 largement sur l'Aquitaine vec une aire de répartition française constituée d'une bande de 300km du nord au sud et de 150 km d’est en ouest</w:t>
+        <w:t xml:space="preserve">Après son arrivée en 2004, le frelon s'étendait déjà en 2006 largement sur l'Aquitaine avec une aire de répartition française constituée d'une bande de 300km du nord au sud et de 150 km d’est en ouest</w:t>
       </w:r>
       <w:r>
         <w:t xml:space="preserve"> </w:t>
@@ -1668,7 +1668,7 @@
         <w:t xml:space="preserve">[@Robinet2016]</w:t>
       </w:r>
       <w:r>
-        <w:t xml:space="preserve">. Des travaux récents tentent de caractériser les conditions climatiques favorables au développement de l'espèce</w:t>
+        <w:t xml:space="preserve">. Des travaux récents tentent de caractériser les conditions climatiques favorables au développement de cette espèce</w:t>
       </w:r>
       <w:r>
         <w:t xml:space="preserve"> </w:t>
@@ -1680,7 +1680,7 @@
         <w:t xml:space="preserve"> </w:t>
       </w:r>
       <w:r>
-        <w:t xml:space="preserve">et révèlent alors qu'une large partie de l'Europe occidentale est une zone de développement probable. Un autre phénomène intéressant lié à cette invasion est que dans la même période de la colonisation européenne, le frelon est arrivé la Corée du Sud où sa propagation est cependant bien moins rapide</w:t>
+        <w:t xml:space="preserve">et révèlent alors qu'une large partie de l'Europe occidentale est une zone de développement probable. Un autre phénomène intéressant lié à cette invasion est l'arrivée concomitente en Corée du Sud où sa propagation a cependant été bien moins rapide</w:t>
       </w:r>
       <w:r>
         <w:t xml:space="preserve"> </w:t>
@@ -1725,7 +1725,7 @@
         <w:t xml:space="preserve">[@Villemant2011]</w:t>
       </w:r>
       <w:r>
-        <w:t xml:space="preserve">. Cette nécessité de faire appel à la composition biologique pour comprendre les raisons d'un changement d'aire de répartition est ce qui donne tout l'intérêt des travaux théoriques mené durant mon doctorat.</w:t>
+        <w:t xml:space="preserve">. Cette nécessité de faire appel à la composition biologique pour comprendre les raisons d'un changement d'aire de répartition est ce fait tout l'intérêt des travaux théoriques menés durant mon doctorat.</w:t>
       </w:r>
       <w:r>
         <w:t xml:space="preserve"> </w:t>
@@ -1843,7 +1843,7 @@
         <w:t xml:space="preserve"> </w:t>
       </w:r>
       <w:r>
-        <w:t xml:space="preserve">et l'article de perspectives publié récemment par Ben Warren et collègues dans</w:t>
+        <w:t xml:space="preserve">et l'article de perspectives publié récemment par Ben Warren et ses collègues dans</w:t>
       </w:r>
       <w:r>
         <w:t xml:space="preserve"> </w:t>
@@ -1878,7 +1878,7 @@
         <w:pStyle w:val="BodyText"/>
       </w:pPr>
       <w:r>
-        <w:t xml:space="preserve">Il y a une forme de hasard et de nécessité qui fait écho à l'oeuvre de Jaques Monod</w:t>
+        <w:t xml:space="preserve">Il y a une forme de hasard et de nécessité qui fait écho à l'œuvre de Jaques Monod</w:t>
       </w:r>
       <w:r>
         <w:t xml:space="preserve"> </w:t>
@@ -1904,7 +1904,7 @@
         <w:pStyle w:val="BodyText"/>
       </w:pPr>
       <w:r>
-        <w:t xml:space="preserve">Enfin, la TIB, bien que cela soit rarement souligné, fait l'hypothèse de l'équivalence écologique des espèces considérées : il n'y a ni plantes ni animaux, ni proies ou prédateurs, simplement des espèces qui compte pour un. Étant donné les exemples choisit par les auteurs on peut néanmoins penser que la théorie est développé pour des groupes d'espèce au rôle écologique similaire et phylogénétiquement proches. Ainsi, le premier exemple données est pour l'herpétofaune (amphibiens et réptiles) et non sur un inventaire exhaustif de toutes les espèces de l'île</w:t>
+        <w:t xml:space="preserve">Enfin, la TIB, bien que cela soit rarement souligné, fait l'hypothèse de l'équivalence écologique des espèces considérées : il n'y a ni plantes ni animaux, ni proies ou prédateurs, elles sont toutes des unités de la richesse spécifique de la région étudiée. En analysant les exemples donnés par les auteurs en 1967, on est amené à penser la théorie a été développée pour des groupes d'espèce au rôle écologique similaire et phylogénétiquement proches. Ainsi, le premier exemple donné porte sur l'herpétofaune (amphibiens et reptiles) antillaise et non sur un inventaire exhaustif de toutes les espèces des Antilles</w:t>
       </w:r>
       <w:r>
         <w:t xml:space="preserve"> </w:t>
@@ -1913,22 +1913,13 @@
         <w:t xml:space="preserve">[@MacArthur1967]</w:t>
       </w:r>
       <w:r>
-        <w:t xml:space="preserve">. Cette hypothèse est à relier aux objectifs des auteurs notamment celui d'expliquer les relations constatées entre la taille des îles et leur richesse spécifique, pour y arriver réduire les espèces à deux caractéristiques est suffisant et commode. La démarche peut néanmoins être perçue comme antithétique pour des auteurs qui cherchent à formuler une « biogéographie de l'espèce » et de surcroit quand on connait la qualité de ces deux naturalistes</w:t>
-      </w:r>
-      <w:r>
-        <w:t xml:space="preserve"> </w:t>
-      </w:r>
-      <w:r>
-        <w:t xml:space="preserve">[@Lomolino2009]</w:t>
-      </w:r>
-      <w:r>
-        <w:t xml:space="preserve">. Cependant, la forme d'équivalence amenée par MacArthur et Wilson ne nie la diversité et la complexité, elle est plutôt une abstraction nécessaire pour capturer les processus essentiels, pour aller au-delà des singularités des êtres vivants, vers des généralisations</w:t>
-      </w:r>
-      <w:r>
-        <w:t xml:space="preserve"> </w:t>
-      </w:r>
-      <w:r>
-        <w:t xml:space="preserve">[@Lomolino2009]</w:t>
+        <w:t xml:space="preserve">. Il est d'ailleurs possible que la validation de leur théorie ne soit possible qu'en fixant le niveau écologique étudié. Paradoxallement, c'est en s'affranchisant de la diversité biologiques qu'ils ont fait un grand bond vers la « biogéographie de l'espèce » qu'ils souhaitaient construire</w:t>
+      </w:r>
+      <w:r>
+        <w:t xml:space="preserve"> </w:t>
+      </w:r>
+      <w:r>
+        <w:t xml:space="preserve">[&amp;laquo; biogeography of the species&amp;raquo;, @MacArthur1967 p.183]</w:t>
       </w:r>
       <w:r>
         <w:t xml:space="preserve">.</w:t>
@@ -2073,7 +2064,7 @@
         <w:t xml:space="preserve">[@MacArthur1967]</w:t>
       </w:r>
       <w:r>
-        <w:t xml:space="preserve">. L'existence d'un tel équilibre a été validée par l'expérience de défaunation de Simerloff et Wilson mentionnée plus haut</w:t>
+        <w:t xml:space="preserve">. L'existence d'un tel équilibre a été validée par l'expérience de défaunation de Daniel S Simberloff et Edward O Wilson mentionnée plus haut</w:t>
       </w:r>
       <w:r>
         <w:t xml:space="preserve"> </w:t>
@@ -2091,7 +2082,16 @@
         <w:t xml:space="preserve">[@MacArthur1963]</w:t>
       </w:r>
       <w:r>
-        <w:t xml:space="preserve">. De même, ils supposent que l'isolement de l'île en affecte le flux de migrants : plus l'île est isolée moins les évènements de colonisation sont fréquents. J'ai résumé la vision classique de la TIB sur la figure 1 en y ajoutant les graphiques de l'article de 1963. Cette prédiction de la théorie en est aussi l'origine : MacArthur et Wilson expliquent avec ces mécanismes que les îles de plus grandes tailles est plus d'espèces mais aussi que des exceptions liées à l'isolement puisse exister. Cette relation est d'ailleurs présentée dés le début du chapitre 2 de la TIB avec l'augmentation linéaire du nombre d'espèce de l'herpétofaune avec le logarithme de la surface des îles de l'ouest des Caraïbes.</w:t>
+        <w:t xml:space="preserve">. De même, ils supposent que l'isolement de l'île en affecte le flux de migrants : plus l'île est isolée moins les évènements de colonisation sont fréquents. J'ai résumé la vision classique de la TIB sur la figure 1 en y ajoutant les graphiques de l'article de 1963. Cette prédiction de la théorie en est aussi l'origine : MacArthur et Wilson expliquent avec ces mécanismes que les îles de plus grandes tailles supportent plus d'espèces mais aussi que des exceptions liées à l'isolement peuvent exister. Cette relation est d'ailleurs présentée très tôt dans le livre de 1967 avec l'augmentation linéaire du nombre d'espèce de l'herpétofaune avec le logarithme de la surface des îles de l'ouest des Caraïbes</w:t>
+      </w:r>
+      <w:r>
+        <w:t xml:space="preserve"> </w:t>
+      </w:r>
+      <w:r>
+        <w:t xml:space="preserve">[@MacArthur1967, chapitre 2]</w:t>
+      </w:r>
+      <w:r>
+        <w:t xml:space="preserve">.</w:t>
       </w:r>
     </w:p>
     <w:p>
@@ -2099,7 +2099,7 @@
         <w:pStyle w:val="BodyText"/>
       </w:pPr>
       <w:r>
-        <w:t xml:space="preserve">De manière plus générale, la TIB fournit une explication à la relation aire-espèce qui est un des objets les plus discutés de l'écologie</w:t>
+        <w:t xml:space="preserve">De manière plus générale, la TIB fournit une explication à la relation aire-espèce très discutée en écologie</w:t>
       </w:r>
       <w:r>
         <w:t xml:space="preserve"> </w:t>
@@ -2443,7 +2443,7 @@
         <w:pStyle w:val="BodyText"/>
       </w:pPr>
       <w:r>
-        <w:t xml:space="preserve">La différence fondamentale avec la TIB est que la migration dépend de la proportion de patchs occupés : plus elle est importante plus la migration est importante. Parmi les démonstrations il y a les travaux menés notamment par Ikkha Hanski sur les population du Mélitée du plantain (</w:t>
+        <w:t xml:space="preserve">La différence fondamentale avec la TIB est que la migration dépend de la proportion de patchs occupés : plus elle est importante plus la migration est importante. Parmi les démonstrations existantes, figurent les travaux menés par Ikkha Hanski sur les population du Mélitée du plantain (</w:t>
       </w:r>
       <w:r>
         <w:rPr>
@@ -2470,7 +2470,7 @@
         <w:t xml:space="preserve">[@Hanski1998]</w:t>
       </w:r>
       <w:r>
-        <w:t xml:space="preserve">. C'est aussi un cadre approprié pour insérer l'étude des flux génétiques liés à l'arrangement spatial des populations. Ainsi, toujours sur ces mêmes populations de papillon, Ilik Saccheri et collègues montrent qu'en ajoutant le degrés d'hétérozygotie, ils obtiennent des prédictions précises quant l'extinction locale des populations</w:t>
+        <w:t xml:space="preserve">. C'est aussi un cadre approprié pour insérer l'étude des flux génétiques liés à l'arrangement spatial des populations. Ainsi, toujours sur ces mêmes populations de papillon, Ilik Saccheri et ses collègues montrent qu'en ajoutant le degré d'hétérozygotie, ils obtiennent des prédictions précises quant l'extinction locale des populations</w:t>
       </w:r>
       <w:r>
         <w:t xml:space="preserve"> </w:t>
@@ -2571,7 +2571,7 @@
         <w:t xml:space="preserve">@Hubbell2010</w:t>
       </w:r>
       <w:r>
-        <w:t xml:space="preserve">). Le principe d'équivalence et la place importante que prend le hasard dans cette théorie a soulevé de très vif débats et des démonstrations à charge contre la véracité de la théorie (voir par exemple</w:t>
+        <w:t xml:space="preserve">). Le principe d'équivalence et la place importante que prend le hasard dans cette théorie a soulevé de très vif débats et des démonstrations à charge contre la véracité de cette théorie (voir par exemple</w:t>
       </w:r>
       <w:r>
         <w:t xml:space="preserve"> </w:t>
@@ -2646,7 +2646,7 @@
         <w:pStyle w:val="FirstParagraph"/>
       </w:pPr>
       <w:r>
-        <w:t xml:space="preserve">La thèse que je présente suggère des leviers possibles pour intégrer les interactions écologiques dans la TIB et comprendre comment elles affectent la répartition géographique des espèces et de comprendre où chercher les traces qu'elles pourraient éventuellement laisser dans les données d'occurrence des espèces. Comme je l'ai mentionné plus haut cette idée est très ancienne, Wallace le remarque dans son livre publié en 1881:</w:t>
+        <w:t xml:space="preserve">La thèse que je présente suggère des pistes pour intégrer les interactions écologiques dans la TIB et comprendre comment elles affectent la répartition géographique des espèces. Cette meilleure compréhension devrait permettre de faciliter la recherche des traces qu'elles pourraient éventuellement laisser dans les données d'occurrence des espèces. Comme je l'ai mentionné plus haut cette idée est très ancienne, Wallace le remarque dans son livre publié en 1881:</w:t>
       </w:r>
     </w:p>
     <w:p>
@@ -2654,7 +2654,7 @@
         <w:pStyle w:val="BlockText"/>
       </w:pPr>
       <w:r>
-        <w:t xml:space="preserve">« Both compétition and predation appear now to be much more important in biogeography than people had formely guesses »</w:t>
+        <w:t xml:space="preserve">« Both competition and predation appear now to be much more important in biogeography than people had formely guessed. »</w:t>
       </w:r>
       <w:r>
         <w:t xml:space="preserve"> </w:t>
@@ -2665,7 +2665,7 @@
         <w:pStyle w:val="FirstParagraph"/>
       </w:pPr>
       <w:r>
-        <w:t xml:space="preserve">Le problème de ces relations écologiques est leur spécificité, l'unicité de chacune d'entre elles, dont découle nos difficultés pour les prévoir bien que des travaux récents explorent des pistes prometteuse pour les prédire notamment sur la base de relations allométriques entre proie et prédateur</w:t>
+        <w:t xml:space="preserve">Le problème de ces relations écologiques est leur spécificité, l'unicité de chacune d'entre elles, dont découlent nos difficultés pour les prévoir. Néanmoins des travaux récents explorent des pistes prometteuse pour les prédire notamment sur la base de relations allométriques entre proie et prédateur</w:t>
       </w:r>
       <w:r>
         <w:t xml:space="preserve"> </w:t>
@@ -2683,7 +2683,7 @@
         <w:t xml:space="preserve">[@macarthur1972geographical]</w:t>
       </w:r>
       <w:r>
-        <w:t xml:space="preserve">, il apparait que l'intégration des interactions est une étape clef pour aller vers une biogéographie intégrative et c'est dans cette direction que j'ai mené ma thèse, en essayant d'apporter des pistes pour arriver à une telle intégration.</w:t>
+        <w:t xml:space="preserve">, il apparait que l'intégration des interactions est une étape clef pour aller vers une biogéographie intégrative et c'est dans cette direction que j'ai mené ma thèse, essayant d'apporter des prémices de réponses pour arriver à une telle synthèse.</w:t>
       </w:r>
     </w:p>
     <w:p>
@@ -2701,7 +2701,7 @@
         <w:pStyle w:val="FirstParagraph"/>
       </w:pPr>
       <w:r>
-        <w:t xml:space="preserve">Dans la théorie de la biogéographie des îles, les interactions sont en fait omniprésentes car elles sont une des composantes principales du processus d'extinction. Cependant, dans la formulation du modèle, elles ne sont jamais mentionnées explicitement, cachés dans le taux d'extinction</w:t>
+        <w:t xml:space="preserve">Dans la TIB, les interactions sont en fait omniprésentes car elles sont une des composantes principales du processus d'extinction. Cependant, dans la formulation du modèle, elles ne sont jamais mentionnées explicitement, cachés dans le taux d'extinction</w:t>
       </w:r>
       <w:r>
         <w:t xml:space="preserve"> </w:t>
@@ -2738,7 +2738,7 @@
         <w:t xml:space="preserve">[@Godsoe2012]</w:t>
       </w:r>
       <w:r>
-        <w:t xml:space="preserve">. La remise en cause actuelle de ces modèles est une étape fondamentale car leur succès depuis la fin du siècle dernier a relégué les interactions écologiques au second plan en démontrant que la corrélation avec les variables climatiques étaient peut-être suffisante, au moins en première approximation pour expliquer les aires de répartitions</w:t>
+        <w:t xml:space="preserve">. La remise en cause des SDMs se concentrant sur les variables abiotiques est une étape fondamentale car leur succès depuis la fin du siècle dernier a relégué les interactions écologiques au second plan en démontrant que la corrélation avec les variables climatiques étaient peut-être suffisante, au moins en première approximation pour expliquer les aires de répartitions</w:t>
       </w:r>
       <w:r>
         <w:t xml:space="preserve"> </w:t>
@@ -2747,7 +2747,7 @@
         <w:t xml:space="preserve">[@Pearson2003]</w:t>
       </w:r>
       <w:r>
-        <w:t xml:space="preserve">. Pourtant, dès 1998, le travail précurseur d'Andrew Davis et collègues</w:t>
+        <w:t xml:space="preserve">. Pourtant, dès 1998, le travail précurseur d'Andrew Davis et ses collègues</w:t>
       </w:r>
       <w:r>
         <w:t xml:space="preserve"> </w:t>
@@ -2785,13 +2785,19 @@
         <w:t xml:space="preserve">[@Kissling2012; @Guisan2011]</w:t>
       </w:r>
       <w:r>
-        <w:t xml:space="preserve">. Une méthodologie récente appelée JSDM intègre les corrélations dans la présence des espèces pour améliorer les prédictions</w:t>
-      </w:r>
-      <w:r>
-        <w:t xml:space="preserve"> </w:t>
-      </w:r>
-      <w:r>
-        <w:t xml:space="preserve">[@Pollock2014]</w:t>
+        <w:t xml:space="preserve">. Ainsi, des modèles de distrubtions jointes d'espèces (JSDM,</w:t>
+      </w:r>
+      <w:r>
+        <w:t xml:space="preserve"> </w:t>
+      </w:r>
+      <w:r>
+        <w:t xml:space="preserve">) ont vu le jour dans les dernières années avec comme atout principal la prise en compte des corrélations entre les occurrences de différentes espèces</w:t>
+      </w:r>
+      <w:r>
+        <w:t xml:space="preserve"> </w:t>
+      </w:r>
+      <w:r>
+        <w:t xml:space="preserve">[@Pollock2014; @Ovaskainen2010]</w:t>
       </w:r>
       <w:r>
         <w:t xml:space="preserve">. Néanmoins, ces efforts se heurtent à un manque de maturité des modèles et théories qui cherchent à rassembler distribution et interactions. Parmi les travaux récents, Franck Jabot et Jordi Bascompte ont rassemblé metacommunauté et écologie des réseaux souligner importance des relations écologiques dans la répartition géographique des espèces</w:t>
@@ -2824,7 +2830,7 @@
         <w:t xml:space="preserve">[@Holt2009a]</w:t>
       </w:r>
       <w:r>
-        <w:t xml:space="preserve">. Ces travaux essayent de dépassés l'hypothèse d'équivalence écologique en vue de faire des prédictions plus précise sur les compositions spécifique attendues localement.</w:t>
+        <w:t xml:space="preserve">. Ces travaux tentent de dépasser l'hypothèse d'équivalence écologique en vue de faire des prédictions plus précises concernant les compositions spécifiques attendues localement.</w:t>
       </w:r>
     </w:p>
     <w:p>
@@ -2832,7 +2838,16 @@
         <w:pStyle w:val="BodyText"/>
       </w:pPr>
       <w:r>
-        <w:t xml:space="preserve">C'est dans la lignée de ces développements théoriques récents que s'inscrit mon premier chapitre de thèse. J'y ai montré comment l'intégration du concept de réseau écologique dans la TIB était possible tout en ajoutant la reconnaissance de performances plus ou moins importantes des espèces dans un contexte abiotique donné (niche écologique). Pour y arriver, j'ai montré l'interêt de considérer les espèces sous la forme d'assemblage plutôt que une à une. Du point de vie technique, mon travail montre aussi qu'un retour aux processus stochastiques tels que ceux présentés en 1967 est une démarche puissante pour ajouter de nouveaux mécanismes dans la TIB.</w:t>
+        <w:t xml:space="preserve">C'est dans la lignée de ces développements théoriques récents que s'inscrit mon premier chapitre de thèse. J'y ai montré comment l'intégration du concept de réseau écologique dans la TIB était possible tout en ajoutant la reconnaissance de performances plus ou moins importantes des espèces dans un contexte abiotique donné (niche écologique). Pour y arriver, je souligne montré l'intérêt de considérer les espèces sous la forme d'assemblage plutôt que une à une. Grâce à l'utilisation de probabilités conditionnelles d'assmblage dans un environnement abiotique donné, j'ai pu explorer les conséquences simultannées des contraintes biotiques et abiotiques sur la distribution d'espèce</w:t>
+      </w:r>
+      <w:r>
+        <w:t xml:space="preserve"> </w:t>
+      </w:r>
+      <w:r>
+        <w:t xml:space="preserve">[voir @fig:figGTIB pour une représentation schématique du modèle]</w:t>
+      </w:r>
+      <w:r>
+        <w:t xml:space="preserve">. Du point de vue technique, mon travail montre aussi qu'un retour aux processus stochastiques tels que ceux présentés en 1967 est une démarche puissante pour ajouter de nouveaux mécanismes dans la TIB.</w:t>
       </w:r>
     </w:p>
     <w:p>
@@ -3014,7 +3029,7 @@
         <w:pStyle w:val="BodyText"/>
       </w:pPr>
       <w:r>
-        <w:t xml:space="preserve">En constatant que l'abondance des interactions peut justifier l'hypothèse d'indépendance des espèces, je soulève le même paradoxe que celui relevé par MacArthur dans son oeuvre de 1972</w:t>
+        <w:t xml:space="preserve">En constatant que l'abondance des interactions peut justifier l'hypothèse d'indépendance des espèces, je soulève le même paradoxe que celui relevé par MacArthur dans son œuvre de 1972</w:t>
       </w:r>
       <w:r>
         <w:t xml:space="preserve"> </w:t>
@@ -3617,7 +3632,7 @@
     </w:lvl>
   </w:abstractNum>
   <w:abstractNum w:abstractNumId="990">
-    <w:nsid w:val="d7ad15de"/>
+    <w:nsid w:val="16bafaaa"/>
     <w:multiLevelType w:val="multilevel"/>
     <w:lvl w:ilvl="0">
       <w:numFmt w:val="bullet"/>
@@ -3698,7 +3713,7 @@
     </w:lvl>
   </w:abstractNum>
   <w:abstractNum w:abstractNumId="99411">
-    <w:nsid w:val="4efc7943"/>
+    <w:nsid w:val="a1ded4e6"/>
     <w:multiLevelType w:val="multilevel"/>
     <w:lvl w:ilvl="0">
       <w:start w:val="1"/>

</xml_diff>